<commit_message>
Corrección de Introduccion en la Gestion de Configuracion: Propósito y Alcance
</commit_message>
<xml_diff>
--- a/NV/Desarrollo/Documentos/NV_PGC.docx
+++ b/NV/Desarrollo/Documentos/NV_PGC.docx
@@ -1,6 +1,6 @@
 
 <file path=word/document.xml><?xml version="1.0" encoding="utf-8"?>
-<w:document xmlns:wpc="http://schemas.microsoft.com/office/word/2010/wordprocessingCanvas" xmlns:cx="http://schemas.microsoft.com/office/drawing/2014/chartex" xmlns:cx1="http://schemas.microsoft.com/office/drawing/2015/9/8/chartex" xmlns:cx2="http://schemas.microsoft.com/office/drawing/2015/10/21/chartex" xmlns:cx3="http://schemas.microsoft.com/office/drawing/2016/5/9/chartex" xmlns:cx4="http://schemas.microsoft.com/office/drawing/2016/5/10/chartex" xmlns:cx5="http://schemas.microsoft.com/office/drawing/2016/5/11/chartex" xmlns:mc="http://schemas.openxmlformats.org/markup-compatibility/2006" xmlns:o="urn:schemas-microsoft-com:office:office" xmlns:r="http://schemas.openxmlformats.org/officeDocument/2006/relationships" xmlns:m="http://schemas.openxmlformats.org/officeDocument/2006/math" xmlns:v="urn:schemas-microsoft-com:vml" xmlns:wp14="http://schemas.microsoft.com/office/word/2010/wordprocessingDrawing" xmlns:wp="http://schemas.openxmlformats.org/drawingml/2006/wordprocessingDrawing" xmlns:w10="urn:schemas-microsoft-com:office:word" xmlns:w="http://schemas.openxmlformats.org/wordprocessingml/2006/main" xmlns:w14="http://schemas.microsoft.com/office/word/2010/wordml" xmlns:w15="http://schemas.microsoft.com/office/word/2012/wordml" xmlns:w16se="http://schemas.microsoft.com/office/word/2015/wordml/symex" xmlns:wpg="http://schemas.microsoft.com/office/word/2010/wordprocessingGroup" xmlns:wpi="http://schemas.microsoft.com/office/word/2010/wordprocessingInk" xmlns:wne="http://schemas.microsoft.com/office/word/2006/wordml" xmlns:wps="http://schemas.microsoft.com/office/word/2010/wordprocessingShape" mc:Ignorable="w14 w15 w16se wp14">
+<w:document xmlns:wpc="http://schemas.microsoft.com/office/word/2010/wordprocessingCanvas" xmlns:mc="http://schemas.openxmlformats.org/markup-compatibility/2006" xmlns:o="urn:schemas-microsoft-com:office:office" xmlns:r="http://schemas.openxmlformats.org/officeDocument/2006/relationships" xmlns:m="http://schemas.openxmlformats.org/officeDocument/2006/math" xmlns:v="urn:schemas-microsoft-com:vml" xmlns:wp14="http://schemas.microsoft.com/office/word/2010/wordprocessingDrawing" xmlns:wp="http://schemas.openxmlformats.org/drawingml/2006/wordprocessingDrawing" xmlns:w10="urn:schemas-microsoft-com:office:word" xmlns:w="http://schemas.openxmlformats.org/wordprocessingml/2006/main" xmlns:w14="http://schemas.microsoft.com/office/word/2010/wordml" xmlns:w15="http://schemas.microsoft.com/office/word/2012/wordml" xmlns:wpg="http://schemas.microsoft.com/office/word/2010/wordprocessingGroup" xmlns:wpi="http://schemas.microsoft.com/office/word/2010/wordprocessingInk" xmlns:wne="http://schemas.microsoft.com/office/word/2006/wordml" xmlns:wps="http://schemas.microsoft.com/office/word/2010/wordprocessingShape" mc:Ignorable="w14 w15 wp14">
   <w:body>
     <w:p>
       <w:pPr>
@@ -61,36 +61,7 @@
       <w:pPr>
         <w:jc w:val="right"/>
         <w:rPr>
-          <w:rFonts w:ascii="Calibri" w:hAnsi="Calibri" w:cs="Times New Roman"/>
-          <w:b/>
-          <w:sz w:val="48"/>
-          <w:szCs w:val="48"/>
-        </w:rPr>
-      </w:pPr>
-      <w:r>
-        <w:rPr>
-          <w:rFonts w:ascii="Calibri" w:hAnsi="Calibri" w:cs="Times New Roman"/>
-          <w:b/>
-          <w:sz w:val="48"/>
-          <w:szCs w:val="48"/>
-        </w:rPr>
-        <w:t xml:space="preserve">PLAN DE GESTIÓN DE </w:t>
-      </w:r>
-      <w:r>
-        <w:rPr>
-          <w:rFonts w:ascii="Calibri" w:hAnsi="Calibri" w:cs="Times New Roman"/>
-          <w:b/>
-          <w:sz w:val="48"/>
-          <w:szCs w:val="48"/>
-        </w:rPr>
-        <w:t>CAMBIOS</w:t>
-      </w:r>
-    </w:p>
-    <w:p>
-      <w:pPr>
-        <w:jc w:val="right"/>
-        <w:rPr>
-          <w:rFonts w:ascii="Calibri" w:hAnsi="Calibri" w:cs="Times New Roman"/>
+          <w:rFonts w:cs="Times New Roman"/>
           <w:b/>
           <w:sz w:val="44"/>
           <w:szCs w:val="40"/>
@@ -98,12 +69,23 @@
       </w:pPr>
       <w:r>
         <w:rPr>
-          <w:rFonts w:ascii="Calibri" w:hAnsi="Calibri" w:cs="Times New Roman"/>
+          <w:rFonts w:cs="Times New Roman"/>
           <w:b/>
           <w:sz w:val="44"/>
           <w:szCs w:val="40"/>
         </w:rPr>
-        <w:t>SISTEMA DE BÚSQUEDA DE DOCENTES EN LINEA</w:t>
+        <w:t>PLAN DE GESTIÓN DE LA CONFIGURACIÓ</w:t>
+      </w:r>
+      <w:bookmarkStart w:id="0" w:name="h.gjdgxs" w:colFirst="0" w:colLast="0"/>
+      <w:bookmarkEnd w:id="0"/>
+      <w:r>
+        <w:rPr>
+          <w:rFonts w:cs="Times New Roman"/>
+          <w:b/>
+          <w:sz w:val="44"/>
+          <w:szCs w:val="40"/>
+        </w:rPr>
+        <w:t>N</w:t>
       </w:r>
     </w:p>
     <w:p>
@@ -178,10 +160,10 @@
           <w:sz w:val="32"/>
         </w:rPr>
       </w:pPr>
-      <w:bookmarkStart w:id="0" w:name="_Toc452417191"/>
-      <w:bookmarkStart w:id="1" w:name="_Toc452557332"/>
-      <w:bookmarkStart w:id="2" w:name="_Toc452557509"/>
-      <w:bookmarkStart w:id="3" w:name="_Toc452557593"/>
+      <w:bookmarkStart w:id="1" w:name="_Toc452417191"/>
+      <w:bookmarkStart w:id="2" w:name="_Toc452557332"/>
+      <w:bookmarkStart w:id="3" w:name="_Toc452557509"/>
+      <w:bookmarkStart w:id="4" w:name="_Toc452557593"/>
       <w:r>
         <w:rPr>
           <w:rFonts w:ascii="Calibri" w:hAnsi="Calibri" w:cs="Times New Roman"/>
@@ -191,10 +173,10 @@
         <w:lastRenderedPageBreak/>
         <w:t>HISTORIAL DE REVISIONES</w:t>
       </w:r>
-      <w:bookmarkEnd w:id="0"/>
       <w:bookmarkEnd w:id="1"/>
       <w:bookmarkEnd w:id="2"/>
       <w:bookmarkEnd w:id="3"/>
+      <w:bookmarkEnd w:id="4"/>
     </w:p>
     <w:p>
       <w:pPr>
@@ -510,7 +492,25 @@
               <w:rPr>
                 <w:rFonts w:ascii="Calibri" w:hAnsi="Calibri"/>
               </w:rPr>
-              <w:t>, Manuel Machuca, John Barrantes.</w:t>
+              <w:t>, Manuel Machuca, J</w:t>
+            </w:r>
+            <w:r>
+              <w:rPr>
+                <w:rFonts w:ascii="Calibri" w:hAnsi="Calibri"/>
+              </w:rPr>
+              <w:t>h</w:t>
+            </w:r>
+            <w:r>
+              <w:rPr>
+                <w:rFonts w:ascii="Calibri" w:hAnsi="Calibri"/>
+              </w:rPr>
+              <w:t>o</w:t>
+            </w:r>
+            <w:r>
+              <w:rPr>
+                <w:rFonts w:ascii="Calibri" w:hAnsi="Calibri"/>
+              </w:rPr>
+              <w:t>n Barrantes.</w:t>
             </w:r>
           </w:p>
         </w:tc>
@@ -651,6 +651,135 @@
             <w:tcBorders>
               <w:top w:val="single" w:sz="6" w:space="0" w:color="00000A"/>
               <w:left w:val="single" w:sz="6" w:space="0" w:color="00000A"/>
+              <w:bottom w:val="single" w:sz="6" w:space="0" w:color="00000A"/>
+              <w:right w:val="single" w:sz="6" w:space="0" w:color="00000A"/>
+            </w:tcBorders>
+            <w:shd w:val="clear" w:color="auto" w:fill="auto"/>
+            <w:tcMar>
+              <w:left w:w="107" w:type="dxa"/>
+            </w:tcMar>
+            <w:vAlign w:val="center"/>
+          </w:tcPr>
+          <w:p>
+            <w:pPr>
+              <w:pStyle w:val="Tabletext"/>
+              <w:spacing w:after="0"/>
+              <w:jc w:val="center"/>
+              <w:rPr>
+                <w:rFonts w:ascii="Calibri" w:hAnsi="Calibri"/>
+              </w:rPr>
+            </w:pPr>
+            <w:r>
+              <w:rPr>
+                <w:rFonts w:ascii="Calibri" w:hAnsi="Calibri"/>
+              </w:rPr>
+              <w:t>06/05/17</w:t>
+            </w:r>
+          </w:p>
+        </w:tc>
+        <w:tc>
+          <w:tcPr>
+            <w:tcW w:w="1134" w:type="dxa"/>
+            <w:tcBorders>
+              <w:top w:val="single" w:sz="6" w:space="0" w:color="00000A"/>
+              <w:left w:val="single" w:sz="6" w:space="0" w:color="00000A"/>
+              <w:bottom w:val="single" w:sz="6" w:space="0" w:color="00000A"/>
+              <w:right w:val="single" w:sz="6" w:space="0" w:color="00000A"/>
+            </w:tcBorders>
+            <w:shd w:val="clear" w:color="auto" w:fill="auto"/>
+            <w:tcMar>
+              <w:left w:w="107" w:type="dxa"/>
+            </w:tcMar>
+            <w:vAlign w:val="center"/>
+          </w:tcPr>
+          <w:p>
+            <w:pPr>
+              <w:pStyle w:val="Tabletext"/>
+              <w:spacing w:after="0"/>
+              <w:jc w:val="center"/>
+              <w:rPr>
+                <w:rFonts w:ascii="Calibri" w:hAnsi="Calibri"/>
+              </w:rPr>
+            </w:pPr>
+            <w:r>
+              <w:rPr>
+                <w:rFonts w:ascii="Calibri" w:hAnsi="Calibri"/>
+              </w:rPr>
+              <w:t>1.2</w:t>
+            </w:r>
+          </w:p>
+        </w:tc>
+        <w:tc>
+          <w:tcPr>
+            <w:tcW w:w="4137" w:type="dxa"/>
+            <w:tcBorders>
+              <w:top w:val="single" w:sz="6" w:space="0" w:color="00000A"/>
+              <w:left w:val="single" w:sz="6" w:space="0" w:color="00000A"/>
+              <w:bottom w:val="single" w:sz="6" w:space="0" w:color="00000A"/>
+              <w:right w:val="single" w:sz="6" w:space="0" w:color="00000A"/>
+            </w:tcBorders>
+            <w:shd w:val="clear" w:color="auto" w:fill="auto"/>
+            <w:tcMar>
+              <w:left w:w="107" w:type="dxa"/>
+            </w:tcMar>
+            <w:vAlign w:val="center"/>
+          </w:tcPr>
+          <w:p>
+            <w:pPr>
+              <w:pStyle w:val="Tabletext"/>
+              <w:spacing w:before="40" w:after="40"/>
+              <w:jc w:val="both"/>
+              <w:rPr>
+                <w:rFonts w:ascii="Calibri" w:hAnsi="Calibri"/>
+              </w:rPr>
+            </w:pPr>
+            <w:r>
+              <w:rPr>
+                <w:rFonts w:ascii="Calibri" w:hAnsi="Calibri"/>
+              </w:rPr>
+              <w:t>Agregar Organización</w:t>
+            </w:r>
+          </w:p>
+        </w:tc>
+        <w:tc>
+          <w:tcPr>
+            <w:tcW w:w="2180" w:type="dxa"/>
+            <w:tcBorders>
+              <w:top w:val="single" w:sz="6" w:space="0" w:color="00000A"/>
+              <w:left w:val="single" w:sz="6" w:space="0" w:color="00000A"/>
+              <w:bottom w:val="single" w:sz="6" w:space="0" w:color="00000A"/>
+              <w:right w:val="single" w:sz="6" w:space="0" w:color="00000A"/>
+            </w:tcBorders>
+            <w:shd w:val="clear" w:color="auto" w:fill="auto"/>
+            <w:tcMar>
+              <w:left w:w="107" w:type="dxa"/>
+            </w:tcMar>
+            <w:vAlign w:val="center"/>
+          </w:tcPr>
+          <w:p>
+            <w:pPr>
+              <w:pStyle w:val="Tabletext"/>
+              <w:spacing w:after="0"/>
+              <w:rPr>
+                <w:rFonts w:ascii="Calibri" w:hAnsi="Calibri"/>
+              </w:rPr>
+            </w:pPr>
+            <w:r>
+              <w:rPr>
+                <w:rFonts w:ascii="Calibri" w:hAnsi="Calibri"/>
+              </w:rPr>
+              <w:t>Javier Távara</w:t>
+            </w:r>
+          </w:p>
+        </w:tc>
+      </w:tr>
+      <w:tr>
+        <w:tc>
+          <w:tcPr>
+            <w:tcW w:w="1268" w:type="dxa"/>
+            <w:tcBorders>
+              <w:top w:val="single" w:sz="6" w:space="0" w:color="00000A"/>
+              <w:left w:val="single" w:sz="6" w:space="0" w:color="00000A"/>
               <w:bottom w:val="single" w:sz="4" w:space="0" w:color="auto"/>
               <w:right w:val="single" w:sz="6" w:space="0" w:color="00000A"/>
             </w:tcBorders>
@@ -673,7 +802,7 @@
               <w:rPr>
                 <w:rFonts w:ascii="Calibri" w:hAnsi="Calibri"/>
               </w:rPr>
-              <w:t>06/05/17</w:t>
+              <w:t>08/05/17</w:t>
             </w:r>
           </w:p>
         </w:tc>
@@ -705,7 +834,7 @@
               <w:rPr>
                 <w:rFonts w:ascii="Calibri" w:hAnsi="Calibri"/>
               </w:rPr>
-              <w:t>1.2</w:t>
+              <w:t>1.3</w:t>
             </w:r>
           </w:p>
         </w:tc>
@@ -737,10 +866,8 @@
               <w:rPr>
                 <w:rFonts w:ascii="Calibri" w:hAnsi="Calibri"/>
               </w:rPr>
-              <w:t>Agregar Organización</w:t>
-            </w:r>
-            <w:bookmarkStart w:id="4" w:name="_GoBack"/>
-            <w:bookmarkEnd w:id="4"/>
+              <w:t>Corrección de puntos</w:t>
+            </w:r>
           </w:p>
         </w:tc>
         <w:tc>
@@ -770,7 +897,7 @@
               <w:rPr>
                 <w:rFonts w:ascii="Calibri" w:hAnsi="Calibri"/>
               </w:rPr>
-              <w:t>Javier Távara</w:t>
+              <w:t>Jhon Barrantes</w:t>
             </w:r>
           </w:p>
         </w:tc>
@@ -829,7 +956,7 @@
       <w:sdtContent>
         <w:p>
           <w:pPr>
-            <w:pStyle w:val="TtuloTDC"/>
+            <w:pStyle w:val="TtulodeTDC"/>
             <w:jc w:val="center"/>
             <w:rPr>
               <w:rFonts w:ascii="Calibri" w:hAnsi="Calibri" w:cs="Times New Roman"/>
@@ -2201,6 +2328,96 @@
     </w:p>
     <w:p>
       <w:pPr>
+        <w:pStyle w:val="Prrafodelista"/>
+        <w:jc w:val="both"/>
+        <w:rPr>
+          <w:rFonts w:ascii="Calibri" w:hAnsi="Calibri"/>
+        </w:rPr>
+      </w:pPr>
+      <w:r>
+        <w:rPr>
+          <w:rFonts w:ascii="Calibri" w:hAnsi="Calibri"/>
+        </w:rPr>
+        <w:t>En NATUS VINCERE</w:t>
+      </w:r>
+      <w:r>
+        <w:rPr>
+          <w:rFonts w:ascii="Calibri" w:hAnsi="Calibri"/>
+        </w:rPr>
+        <w:t xml:space="preserve"> nos enfocamos en brindar soluciones automatizadas a empresas que deseen optimizar sus procesos de forma rápida, confiable y eficiente.</w:t>
+      </w:r>
+    </w:p>
+    <w:p>
+      <w:pPr>
+        <w:pStyle w:val="Prrafodelista"/>
+        <w:jc w:val="both"/>
+        <w:rPr>
+          <w:rFonts w:ascii="Calibri" w:hAnsi="Calibri"/>
+        </w:rPr>
+      </w:pPr>
+      <w:r>
+        <w:rPr>
+          <w:rFonts w:ascii="Calibri" w:hAnsi="Calibri"/>
+        </w:rPr>
+        <w:t xml:space="preserve">En NATUS </w:t>
+      </w:r>
+      <w:r>
+        <w:rPr>
+          <w:rFonts w:ascii="Calibri" w:hAnsi="Calibri"/>
+        </w:rPr>
+        <w:t>VINCERE</w:t>
+      </w:r>
+      <w:r>
+        <w:rPr>
+          <w:rFonts w:ascii="Calibri" w:hAnsi="Calibri"/>
+        </w:rPr>
+        <w:t xml:space="preserve"> </w:t>
+      </w:r>
+      <w:r>
+        <w:rPr>
+          <w:rFonts w:ascii="Calibri" w:hAnsi="Calibri"/>
+        </w:rPr>
+        <w:t xml:space="preserve">Tenemos experiencia en el desarrollo de programas y plataformas web. </w:t>
+      </w:r>
+    </w:p>
+    <w:p>
+      <w:pPr>
+        <w:pStyle w:val="Prrafodelista"/>
+        <w:jc w:val="both"/>
+        <w:rPr>
+          <w:rFonts w:ascii="Calibri" w:hAnsi="Calibri"/>
+        </w:rPr>
+      </w:pPr>
+    </w:p>
+    <w:p>
+      <w:pPr>
+        <w:pStyle w:val="Prrafodelista"/>
+        <w:jc w:val="both"/>
+        <w:rPr>
+          <w:rFonts w:ascii="Calibri" w:hAnsi="Calibri"/>
+        </w:rPr>
+      </w:pPr>
+      <w:r>
+        <w:rPr>
+          <w:rFonts w:ascii="Calibri" w:hAnsi="Calibri"/>
+        </w:rPr>
+        <w:t xml:space="preserve">Sin embargo, debido a la gran cantidad de clientes y proyectos y al incremento de estos </w:t>
+      </w:r>
+      <w:r>
+        <w:rPr>
+          <w:rFonts w:ascii="Calibri" w:hAnsi="Calibri"/>
+        </w:rPr>
+        <w:t>vemos la necesidad de</w:t>
+      </w:r>
+      <w:r>
+        <w:rPr>
+          <w:rFonts w:ascii="Calibri" w:hAnsi="Calibri"/>
+        </w:rPr>
+        <w:t xml:space="preserve"> la creación de este documento, a fin de mantener la integridad de cada uno de los artefactos obtenidos de cada uno de los proyectos, y  garantizar que no surjan cambios no controlados </w:t>
+      </w:r>
+    </w:p>
+    <w:p>
+      <w:pPr>
         <w:pStyle w:val="Ttulo2"/>
         <w:numPr>
           <w:ilvl w:val="1"/>
@@ -2227,7 +2444,8 @@
     </w:p>
     <w:p>
       <w:pPr>
-        <w:ind w:left="709"/>
+        <w:pStyle w:val="Prrafodelista"/>
+        <w:spacing w:before="200" w:line="240" w:lineRule="auto"/>
         <w:jc w:val="both"/>
         <w:rPr>
           <w:rFonts w:ascii="Calibri" w:hAnsi="Calibri"/>
@@ -2237,46 +2455,96 @@
         <w:rPr>
           <w:rFonts w:ascii="Calibri" w:hAnsi="Calibri"/>
         </w:rPr>
-        <w:t xml:space="preserve">El Plan de Gestión del Cambios define las actividades y funciones para gestionar y controlar el cambio durante la ejecución y el control de las etapas del proyecto. </w:t>
-      </w:r>
-    </w:p>
-    <w:p>
-      <w:pPr>
-        <w:ind w:left="709"/>
-        <w:jc w:val="both"/>
-        <w:rPr>
-          <w:rFonts w:ascii="Calibri" w:hAnsi="Calibri"/>
-          <w:b/>
-          <w:bCs/>
-        </w:rPr>
-      </w:pPr>
+        <w:t xml:space="preserve">El propósito de este documento es detallar los puntos para planificar y ejecutar las actividades relacionadas a la gestión de control de cambios y configuración de los proyectos de </w:t>
+      </w:r>
       <w:r>
         <w:rPr>
           <w:rFonts w:ascii="Calibri" w:hAnsi="Calibri"/>
         </w:rPr>
-        <w:t>El propósito de este plan es asegurar la evaluación, planificación, registro, autorización, priorización, documentación y revisión de todos los cambios y configuraciones para la actualización, mejora y mantenimiento del SBDL</w:t>
+        <w:t xml:space="preserve">NATUS </w:t>
       </w:r>
       <w:r>
         <w:rPr>
           <w:rFonts w:ascii="Calibri" w:hAnsi="Calibri"/>
         </w:rPr>
-        <w:t>, siguiendo los procedimientos establecidos en este plan. Así también mantener la estructura del CMS de manera que contenga actualizada la información relacionada con los elementos de configuración.</w:t>
+        <w:t>VINCERE</w:t>
+      </w:r>
+      <w:r>
+        <w:rPr>
+          <w:rFonts w:ascii="Calibri" w:hAnsi="Calibri"/>
+        </w:rPr>
+        <w:t xml:space="preserve">, definiendo los </w:t>
+      </w:r>
+      <w:r>
+        <w:rPr>
+          <w:rFonts w:ascii="Calibri" w:hAnsi="Calibri"/>
+        </w:rPr>
+        <w:t>ítem</w:t>
+      </w:r>
+      <w:r>
+        <w:rPr>
+          <w:rFonts w:ascii="Calibri" w:hAnsi="Calibri"/>
+        </w:rPr>
+        <w:t>s</w:t>
+      </w:r>
+      <w:r>
+        <w:rPr>
+          <w:rFonts w:ascii="Calibri" w:hAnsi="Calibri"/>
+        </w:rPr>
+        <w:t xml:space="preserve"> y artefactos</w:t>
+      </w:r>
+      <w:r>
+        <w:rPr>
+          <w:rFonts w:ascii="Calibri" w:hAnsi="Calibri"/>
+        </w:rPr>
+        <w:t xml:space="preserve"> que se pondrán bajo control y los procedimientos que se llevaran a cabo. </w:t>
       </w:r>
     </w:p>
     <w:p>
       <w:pPr>
-        <w:ind w:left="709"/>
+        <w:pStyle w:val="Prrafodelista"/>
+        <w:spacing w:before="200" w:line="240" w:lineRule="auto"/>
         <w:jc w:val="both"/>
         <w:rPr>
           <w:rFonts w:ascii="Calibri" w:hAnsi="Calibri"/>
         </w:rPr>
       </w:pPr>
-      <w:r>
+    </w:p>
+    <w:p>
+      <w:pPr>
+        <w:pStyle w:val="Prrafodelista"/>
+        <w:spacing w:before="200" w:line="240" w:lineRule="auto"/>
+        <w:jc w:val="both"/>
         <w:rPr>
           <w:rFonts w:ascii="Calibri" w:hAnsi="Calibri"/>
         </w:rPr>
-        <w:t>Este documento está destinado al director del proyecto, el equipo del proyecto, el sponsor del proyecto y cualquier líder de alto nivel, cuyo apoyo es necesario para llevar a cabo el plan.</w:t>
-      </w:r>
+      </w:pPr>
+      <w:r>
+        <w:rPr>
+          <w:rFonts w:ascii="Calibri" w:hAnsi="Calibri"/>
+        </w:rPr>
+        <w:t>De esta forma podremos mantener un mejor control de los ítems pertenecientes a los proyectos generados, también nos facilitará al mantener una mejor comunicación sobre las petici</w:t>
+      </w:r>
+      <w:bookmarkStart w:id="8" w:name="_GoBack"/>
+      <w:bookmarkEnd w:id="8"/>
+      <w:r>
+        <w:rPr>
+          <w:rFonts w:ascii="Calibri" w:hAnsi="Calibri"/>
+        </w:rPr>
+        <w:t>ones solicitadas</w:t>
+      </w:r>
+      <w:r>
+        <w:rPr>
+          <w:rFonts w:ascii="Calibri" w:hAnsi="Calibri"/>
+        </w:rPr>
+        <w:t>.</w:t>
+      </w:r>
+    </w:p>
+    <w:p>
+      <w:pPr>
+        <w:spacing w:line="240" w:lineRule="auto"/>
+        <w:ind w:left="708"/>
+      </w:pPr>
     </w:p>
     <w:p>
       <w:pPr>
@@ -2293,7 +2561,7 @@
           <w:color w:val="auto"/>
         </w:rPr>
       </w:pPr>
-      <w:bookmarkStart w:id="8" w:name="_Toc481401802"/>
+      <w:bookmarkStart w:id="9" w:name="_Toc481401802"/>
       <w:r>
         <w:rPr>
           <w:rFonts w:ascii="Calibri" w:hAnsi="Calibri" w:cs="Times New Roman"/>
@@ -2302,7 +2570,7 @@
         </w:rPr>
         <w:t>Gobierno y Alcance</w:t>
       </w:r>
-      <w:bookmarkEnd w:id="8"/>
+      <w:bookmarkEnd w:id="9"/>
     </w:p>
     <w:p>
       <w:pPr>
@@ -2316,7 +2584,31 @@
         <w:rPr>
           <w:rFonts w:ascii="Calibri" w:hAnsi="Calibri"/>
         </w:rPr>
-        <w:t>El alcance de este plan abarca desde la solicitud de cambio hasta la validación de él en producción y solo aplica para el SBDL.</w:t>
+        <w:t xml:space="preserve">El alcance de este plan abarca </w:t>
+      </w:r>
+      <w:r>
+        <w:rPr>
+          <w:rFonts w:ascii="Calibri" w:hAnsi="Calibri"/>
+        </w:rPr>
+        <w:t xml:space="preserve">todos los proyectos generados por la empresa NATUS </w:t>
+      </w:r>
+      <w:r>
+        <w:rPr>
+          <w:rFonts w:ascii="Calibri" w:hAnsi="Calibri"/>
+        </w:rPr>
+        <w:t>VINCERE</w:t>
+      </w:r>
+      <w:r>
+        <w:rPr>
+          <w:rFonts w:ascii="Calibri" w:hAnsi="Calibri"/>
+        </w:rPr>
+        <w:t>, así como los ítems y artefactos generados en cada proyecto</w:t>
+      </w:r>
+      <w:r>
+        <w:rPr>
+          <w:rFonts w:ascii="Calibri" w:hAnsi="Calibri"/>
+        </w:rPr>
+        <w:t>.</w:t>
       </w:r>
     </w:p>
     <w:p>
@@ -2334,7 +2626,7 @@
           <w:color w:val="auto"/>
         </w:rPr>
       </w:pPr>
-      <w:bookmarkStart w:id="9" w:name="_Toc481401803"/>
+      <w:bookmarkStart w:id="10" w:name="_Toc481401803"/>
       <w:r>
         <w:rPr>
           <w:rFonts w:ascii="Calibri" w:hAnsi="Calibri" w:cs="Times New Roman"/>
@@ -2343,7 +2635,7 @@
         </w:rPr>
         <w:t>Definiciones</w:t>
       </w:r>
-      <w:bookmarkEnd w:id="9"/>
+      <w:bookmarkEnd w:id="10"/>
     </w:p>
     <w:p>
       <w:pPr>
@@ -2363,12 +2655,42 @@
       <w:r>
         <w:t xml:space="preserve">: </w:t>
       </w:r>
+      <w:proofErr w:type="spellStart"/>
       <w:r>
         <w:rPr>
           <w:i/>
         </w:rPr>
-        <w:t>Configuration Mangement System</w:t>
-      </w:r>
+        <w:t>Configuration</w:t>
+      </w:r>
+      <w:proofErr w:type="spellEnd"/>
+      <w:r>
+        <w:rPr>
+          <w:i/>
+        </w:rPr>
+        <w:t xml:space="preserve"> </w:t>
+      </w:r>
+      <w:proofErr w:type="spellStart"/>
+      <w:r>
+        <w:rPr>
+          <w:i/>
+        </w:rPr>
+        <w:t>Mangement</w:t>
+      </w:r>
+      <w:proofErr w:type="spellEnd"/>
+      <w:r>
+        <w:rPr>
+          <w:i/>
+        </w:rPr>
+        <w:t xml:space="preserve"> </w:t>
+      </w:r>
+      <w:proofErr w:type="spellStart"/>
+      <w:r>
+        <w:rPr>
+          <w:i/>
+        </w:rPr>
+        <w:t>System</w:t>
+      </w:r>
+      <w:proofErr w:type="spellEnd"/>
       <w:r>
         <w:t xml:space="preserve">, al sistema de gestión de las configuraciones encargado de soportar las relaciones entre los elementos de configuración. </w:t>
       </w:r>
@@ -2435,7 +2757,14 @@
         <w:rPr>
           <w:b/>
         </w:rPr>
-        <w:t>CI:</w:t>
+        <w:t>CI</w:t>
+      </w:r>
+      <w:proofErr w:type="gramStart"/>
+      <w:r>
+        <w:rPr>
+          <w:b/>
+        </w:rPr>
+        <w:t>:</w:t>
       </w:r>
       <w:r>
         <w:rPr>
@@ -2446,11 +2775,34 @@
       <w:r>
         <w:t xml:space="preserve"> </w:t>
       </w:r>
+      <w:proofErr w:type="spellStart"/>
       <w:r>
         <w:rPr>
           <w:i/>
         </w:rPr>
-        <w:t>Configuration Item,</w:t>
+        <w:t>Configuration</w:t>
+      </w:r>
+      <w:proofErr w:type="spellEnd"/>
+      <w:proofErr w:type="gramEnd"/>
+      <w:r>
+        <w:rPr>
+          <w:i/>
+        </w:rPr>
+        <w:t xml:space="preserve"> </w:t>
+      </w:r>
+      <w:proofErr w:type="spellStart"/>
+      <w:r>
+        <w:rPr>
+          <w:i/>
+        </w:rPr>
+        <w:t>Item</w:t>
+      </w:r>
+      <w:proofErr w:type="spellEnd"/>
+      <w:r>
+        <w:rPr>
+          <w:i/>
+        </w:rPr>
+        <w:t>,</w:t>
       </w:r>
       <w:r>
         <w:t xml:space="preserve"> elementos de configuración</w:t>
@@ -2526,7 +2878,7 @@
           <w:szCs w:val="26"/>
         </w:rPr>
       </w:pPr>
-      <w:bookmarkStart w:id="10" w:name="_Toc481401804"/>
+      <w:bookmarkStart w:id="11" w:name="_Toc481401804"/>
       <w:r>
         <w:rPr>
           <w:rFonts w:ascii="Calibri" w:hAnsi="Calibri" w:cs="Times New Roman"/>
@@ -2535,9 +2887,10 @@
           <w:sz w:val="26"/>
           <w:szCs w:val="26"/>
         </w:rPr>
+        <w:lastRenderedPageBreak/>
         <w:t>Gestión de la Configuración</w:t>
       </w:r>
-      <w:bookmarkEnd w:id="10"/>
+      <w:bookmarkEnd w:id="11"/>
     </w:p>
     <w:p>
       <w:pPr>
@@ -2554,7 +2907,7 @@
           <w:color w:val="auto"/>
         </w:rPr>
       </w:pPr>
-      <w:bookmarkStart w:id="11" w:name="_Toc481401805"/>
+      <w:bookmarkStart w:id="12" w:name="_Toc481401805"/>
       <w:r>
         <w:rPr>
           <w:rFonts w:ascii="Calibri" w:hAnsi="Calibri" w:cs="Times New Roman"/>
@@ -2563,7 +2916,7 @@
         </w:rPr>
         <w:t>Organización</w:t>
       </w:r>
-      <w:bookmarkEnd w:id="11"/>
+      <w:bookmarkEnd w:id="12"/>
     </w:p>
     <w:p>
       <w:pPr>
@@ -2587,7 +2940,6 @@
           <w:noProof/>
           <w:lang w:eastAsia="es-PE"/>
         </w:rPr>
-        <w:lastRenderedPageBreak/>
         <w:drawing>
           <wp:inline distT="0" distB="0" distL="0" distR="0" wp14:anchorId="14FE5CEA" wp14:editId="7E13E11E">
             <wp:extent cx="5018404" cy="3150235"/>
@@ -2618,7 +2970,7 @@
           <w:color w:val="auto"/>
         </w:rPr>
       </w:pPr>
-      <w:bookmarkStart w:id="12" w:name="_Toc481401806"/>
+      <w:bookmarkStart w:id="13" w:name="_Toc481401806"/>
       <w:r>
         <w:rPr>
           <w:rFonts w:ascii="Calibri" w:hAnsi="Calibri" w:cs="Times New Roman"/>
@@ -2627,7 +2979,7 @@
         </w:rPr>
         <w:t>Roles o responsabilidades</w:t>
       </w:r>
-      <w:bookmarkEnd w:id="12"/>
+      <w:bookmarkEnd w:id="13"/>
     </w:p>
     <w:p>
       <w:pPr>
@@ -3394,6 +3746,7 @@
                 <w:szCs w:val="20"/>
                 <w:lang w:val="es-ES"/>
               </w:rPr>
+              <w:lastRenderedPageBreak/>
               <w:t>ECAB</w:t>
             </w:r>
           </w:p>
@@ -3607,7 +3960,6 @@
                 <w:sz w:val="20"/>
                 <w:szCs w:val="20"/>
               </w:rPr>
-              <w:lastRenderedPageBreak/>
               <w:t>Analista de Cambios</w:t>
             </w:r>
           </w:p>
@@ -3764,7 +4116,7 @@
           <w:color w:val="auto"/>
         </w:rPr>
       </w:pPr>
-      <w:bookmarkStart w:id="13" w:name="_Toc481401807"/>
+      <w:bookmarkStart w:id="14" w:name="_Toc481401807"/>
       <w:r>
         <w:rPr>
           <w:rFonts w:ascii="Calibri" w:hAnsi="Calibri" w:cs="Times New Roman"/>
@@ -3773,7 +4125,7 @@
         </w:rPr>
         <w:t>Políticas, directrices y procedimientos</w:t>
       </w:r>
-      <w:bookmarkEnd w:id="13"/>
+      <w:bookmarkEnd w:id="14"/>
     </w:p>
     <w:p>
       <w:pPr>
@@ -3871,7 +4223,7 @@
           <w:color w:val="auto"/>
         </w:rPr>
       </w:pPr>
-      <w:bookmarkStart w:id="14" w:name="_Toc481401808"/>
+      <w:bookmarkStart w:id="15" w:name="_Toc481401808"/>
       <w:r>
         <w:rPr>
           <w:rFonts w:ascii="Calibri" w:hAnsi="Calibri" w:cs="Times New Roman"/>
@@ -3889,7 +4241,7 @@
         <w:t>a</w:t>
       </w:r>
     </w:p>
-    <w:bookmarkEnd w:id="14"/>
+    <w:bookmarkEnd w:id="15"/>
     <w:p>
       <w:pPr>
         <w:ind w:left="494"/>
@@ -3923,12 +4275,14 @@
         <w:ind w:left="708"/>
         <w:jc w:val="both"/>
       </w:pPr>
+      <w:proofErr w:type="spellStart"/>
       <w:r>
         <w:rPr>
           <w:b/>
         </w:rPr>
         <w:t>GitHub</w:t>
       </w:r>
+      <w:proofErr w:type="spellEnd"/>
     </w:p>
     <w:p>
       <w:pPr>
@@ -3960,6 +4314,7 @@
         <w:jc w:val="both"/>
       </w:pPr>
       <w:r>
+        <w:lastRenderedPageBreak/>
         <w:t xml:space="preserve">Git es un SCM distribuido </w:t>
       </w:r>
       <w:r>
@@ -4042,7 +4397,6 @@
         <w:jc w:val="both"/>
       </w:pPr>
       <w:r>
-        <w:lastRenderedPageBreak/>
         <w:t xml:space="preserve">Es un IDE basado en Eclipse para desarrollo de código fuente de software, que nos permite sincronizarnos con un repositorio en </w:t>
       </w:r>
       <w:r>
@@ -4185,7 +4539,15 @@
         <w:t xml:space="preserve">          </w:t>
       </w:r>
       <w:r>
-        <w:t xml:space="preserve">Repositorio será GitHub: </w:t>
+        <w:t xml:space="preserve">Repositorio será </w:t>
+      </w:r>
+      <w:proofErr w:type="spellStart"/>
+      <w:r>
+        <w:t>GitHub</w:t>
+      </w:r>
+      <w:proofErr w:type="spellEnd"/>
+      <w:r>
+        <w:t xml:space="preserve">: </w:t>
       </w:r>
       <w:r>
         <w:rPr>
@@ -4464,8 +4826,17 @@
                 <w:b/>
                 <w:sz w:val="20"/>
               </w:rPr>
-              <w:t>2 dias</w:t>
-            </w:r>
+              <w:t xml:space="preserve">2 </w:t>
+            </w:r>
+            <w:proofErr w:type="spellStart"/>
+            <w:r>
+              <w:rPr>
+                <w:b/>
+                <w:sz w:val="20"/>
+              </w:rPr>
+              <w:t>dias</w:t>
+            </w:r>
+            <w:proofErr w:type="spellEnd"/>
           </w:p>
         </w:tc>
         <w:tc>
@@ -4548,6 +4919,7 @@
               <w:rPr>
                 <w:sz w:val="20"/>
               </w:rPr>
+              <w:lastRenderedPageBreak/>
               <w:t>Definir el propósito</w:t>
             </w:r>
           </w:p>
@@ -4567,8 +4939,16 @@
               <w:rPr>
                 <w:sz w:val="20"/>
               </w:rPr>
-              <w:t>1 dia</w:t>
-            </w:r>
+              <w:t xml:space="preserve">1 </w:t>
+            </w:r>
+            <w:proofErr w:type="spellStart"/>
+            <w:r>
+              <w:rPr>
+                <w:sz w:val="20"/>
+              </w:rPr>
+              <w:t>dia</w:t>
+            </w:r>
+            <w:proofErr w:type="spellEnd"/>
           </w:p>
         </w:tc>
         <w:tc>
@@ -4660,8 +5040,16 @@
               <w:rPr>
                 <w:sz w:val="20"/>
               </w:rPr>
-              <w:t>1 dia</w:t>
-            </w:r>
+              <w:t xml:space="preserve">1 </w:t>
+            </w:r>
+            <w:proofErr w:type="spellStart"/>
+            <w:r>
+              <w:rPr>
+                <w:sz w:val="20"/>
+              </w:rPr>
+              <w:t>dia</w:t>
+            </w:r>
+            <w:proofErr w:type="spellEnd"/>
           </w:p>
         </w:tc>
         <w:tc>
@@ -4753,8 +5141,16 @@
               <w:rPr>
                 <w:sz w:val="20"/>
               </w:rPr>
-              <w:t>1 dia</w:t>
-            </w:r>
+              <w:t xml:space="preserve">1 </w:t>
+            </w:r>
+            <w:proofErr w:type="spellStart"/>
+            <w:r>
+              <w:rPr>
+                <w:sz w:val="20"/>
+              </w:rPr>
+              <w:t>dia</w:t>
+            </w:r>
+            <w:proofErr w:type="spellEnd"/>
           </w:p>
         </w:tc>
         <w:tc>
@@ -4849,8 +5245,17 @@
                 <w:b/>
                 <w:sz w:val="20"/>
               </w:rPr>
-              <w:t>4 dias</w:t>
-            </w:r>
+              <w:t xml:space="preserve">4 </w:t>
+            </w:r>
+            <w:proofErr w:type="spellStart"/>
+            <w:r>
+              <w:rPr>
+                <w:b/>
+                <w:sz w:val="20"/>
+              </w:rPr>
+              <w:t>dias</w:t>
+            </w:r>
+            <w:proofErr w:type="spellEnd"/>
           </w:p>
         </w:tc>
         <w:tc>
@@ -4952,8 +5357,16 @@
               <w:rPr>
                 <w:sz w:val="20"/>
               </w:rPr>
-              <w:t>1 dia</w:t>
-            </w:r>
+              <w:t xml:space="preserve">1 </w:t>
+            </w:r>
+            <w:proofErr w:type="spellStart"/>
+            <w:r>
+              <w:rPr>
+                <w:sz w:val="20"/>
+              </w:rPr>
+              <w:t>dia</w:t>
+            </w:r>
+            <w:proofErr w:type="spellEnd"/>
           </w:p>
         </w:tc>
         <w:tc>
@@ -5026,7 +5439,6 @@
               <w:rPr>
                 <w:sz w:val="20"/>
               </w:rPr>
-              <w:lastRenderedPageBreak/>
               <w:t>Definir las políticas y procedimientos</w:t>
             </w:r>
           </w:p>
@@ -5046,8 +5458,16 @@
               <w:rPr>
                 <w:sz w:val="20"/>
               </w:rPr>
-              <w:t>2 dia</w:t>
-            </w:r>
+              <w:t xml:space="preserve">2 </w:t>
+            </w:r>
+            <w:proofErr w:type="spellStart"/>
+            <w:r>
+              <w:rPr>
+                <w:sz w:val="20"/>
+              </w:rPr>
+              <w:t>dia</w:t>
+            </w:r>
+            <w:proofErr w:type="spellEnd"/>
           </w:p>
         </w:tc>
         <w:tc>
@@ -5139,8 +5559,16 @@
               <w:rPr>
                 <w:sz w:val="20"/>
               </w:rPr>
-              <w:t>1 dia</w:t>
-            </w:r>
+              <w:t xml:space="preserve">1 </w:t>
+            </w:r>
+            <w:proofErr w:type="spellStart"/>
+            <w:r>
+              <w:rPr>
+                <w:sz w:val="20"/>
+              </w:rPr>
+              <w:t>dia</w:t>
+            </w:r>
+            <w:proofErr w:type="spellEnd"/>
           </w:p>
         </w:tc>
         <w:tc>
@@ -5215,7 +5643,7 @@
           <w:szCs w:val="26"/>
         </w:rPr>
       </w:pPr>
-      <w:bookmarkStart w:id="15" w:name="_Toc481401809"/>
+      <w:bookmarkStart w:id="16" w:name="_Toc481401809"/>
       <w:r>
         <w:rPr>
           <w:rFonts w:ascii="Calibri" w:hAnsi="Calibri" w:cs="Times New Roman"/>
@@ -5226,7 +5654,7 @@
         </w:rPr>
         <w:t>Actividades de la SCM</w:t>
       </w:r>
-      <w:bookmarkEnd w:id="15"/>
+      <w:bookmarkEnd w:id="16"/>
     </w:p>
     <w:p>
       <w:r>
@@ -5248,7 +5676,7 @@
           <w:color w:val="auto"/>
         </w:rPr>
       </w:pPr>
-      <w:bookmarkStart w:id="16" w:name="_Toc481401810"/>
+      <w:bookmarkStart w:id="17" w:name="_Toc481401810"/>
       <w:r>
         <w:rPr>
           <w:rFonts w:ascii="Calibri" w:hAnsi="Calibri" w:cs="Times New Roman"/>
@@ -5257,7 +5685,7 @@
         </w:rPr>
         <w:t>Identificación</w:t>
       </w:r>
-      <w:bookmarkEnd w:id="16"/>
+      <w:bookmarkEnd w:id="17"/>
     </w:p>
     <w:p>
       <w:pPr>
@@ -5280,7 +5708,7 @@
           <w:color w:val="auto"/>
         </w:rPr>
       </w:pPr>
-      <w:bookmarkStart w:id="17" w:name="_Toc481401811"/>
+      <w:bookmarkStart w:id="18" w:name="_Toc481401811"/>
       <w:r>
         <w:rPr>
           <w:rFonts w:asciiTheme="minorHAnsi" w:hAnsiTheme="minorHAnsi"/>
@@ -5289,7 +5717,7 @@
         </w:rPr>
         <w:t>Inventario de los CI clasificados e identificados</w:t>
       </w:r>
-      <w:bookmarkEnd w:id="17"/>
+      <w:bookmarkEnd w:id="18"/>
     </w:p>
     <w:p>
       <w:pPr>
@@ -5320,10 +5748,18 @@
         <w:ind w:left="1428"/>
       </w:pPr>
       <w:r>
-        <w:t xml:space="preserve">Evolución, Fuente </w:t>
-      </w:r>
-      <w:r>
-        <w:t>, Soporte</w:t>
+        <w:t xml:space="preserve">Evolución, </w:t>
+      </w:r>
+      <w:proofErr w:type="gramStart"/>
+      <w:r>
+        <w:t xml:space="preserve">Fuente </w:t>
+      </w:r>
+      <w:r>
+        <w:t>,</w:t>
+      </w:r>
+      <w:proofErr w:type="gramEnd"/>
+      <w:r>
+        <w:t xml:space="preserve"> Soporte</w:t>
       </w:r>
     </w:p>
     <w:p>
@@ -5517,8 +5953,13 @@
               <w:cnfStyle w:val="000000100000" w:firstRow="0" w:lastRow="0" w:firstColumn="0" w:lastColumn="0" w:oddVBand="0" w:evenVBand="0" w:oddHBand="1" w:evenHBand="0" w:firstRowFirstColumn="0" w:firstRowLastColumn="0" w:lastRowFirstColumn="0" w:lastRowLastColumn="0"/>
             </w:pPr>
             <w:r>
-              <w:t>.docx</w:t>
-            </w:r>
+              <w:t>.</w:t>
+            </w:r>
+            <w:proofErr w:type="spellStart"/>
+            <w:r>
+              <w:t>docx</w:t>
+            </w:r>
+            <w:proofErr w:type="spellEnd"/>
           </w:p>
         </w:tc>
         <w:tc>
@@ -5591,8 +6032,13 @@
               <w:cnfStyle w:val="000000000000" w:firstRow="0" w:lastRow="0" w:firstColumn="0" w:lastColumn="0" w:oddVBand="0" w:evenVBand="0" w:oddHBand="0" w:evenHBand="0" w:firstRowFirstColumn="0" w:firstRowLastColumn="0" w:lastRowFirstColumn="0" w:lastRowLastColumn="0"/>
             </w:pPr>
             <w:r>
-              <w:t>.docx</w:t>
-            </w:r>
+              <w:t>.</w:t>
+            </w:r>
+            <w:proofErr w:type="spellStart"/>
+            <w:r>
+              <w:t>docx</w:t>
+            </w:r>
+            <w:proofErr w:type="spellEnd"/>
           </w:p>
         </w:tc>
         <w:tc>
@@ -5667,9 +6113,11 @@
             <w:r>
               <w:t>.</w:t>
             </w:r>
+            <w:proofErr w:type="spellStart"/>
             <w:r>
               <w:t>mpp</w:t>
             </w:r>
+            <w:proofErr w:type="spellEnd"/>
           </w:p>
         </w:tc>
         <w:tc>
@@ -5739,8 +6187,13 @@
               <w:cnfStyle w:val="000000000000" w:firstRow="0" w:lastRow="0" w:firstColumn="0" w:lastColumn="0" w:oddVBand="0" w:evenVBand="0" w:oddHBand="0" w:evenHBand="0" w:firstRowFirstColumn="0" w:firstRowLastColumn="0" w:lastRowFirstColumn="0" w:lastRowLastColumn="0"/>
             </w:pPr>
             <w:r>
-              <w:t>.docx</w:t>
-            </w:r>
+              <w:t>.</w:t>
+            </w:r>
+            <w:proofErr w:type="spellStart"/>
+            <w:r>
+              <w:t>docx</w:t>
+            </w:r>
+            <w:proofErr w:type="spellEnd"/>
           </w:p>
         </w:tc>
         <w:tc>
@@ -5813,8 +6266,13 @@
               <w:cnfStyle w:val="000000100000" w:firstRow="0" w:lastRow="0" w:firstColumn="0" w:lastColumn="0" w:oddVBand="0" w:evenVBand="0" w:oddHBand="1" w:evenHBand="0" w:firstRowFirstColumn="0" w:firstRowLastColumn="0" w:lastRowFirstColumn="0" w:lastRowLastColumn="0"/>
             </w:pPr>
             <w:r>
-              <w:t>.docx</w:t>
-            </w:r>
+              <w:t>.</w:t>
+            </w:r>
+            <w:proofErr w:type="spellStart"/>
+            <w:r>
+              <w:t>docx</w:t>
+            </w:r>
+            <w:proofErr w:type="spellEnd"/>
           </w:p>
         </w:tc>
         <w:tc>
@@ -5884,8 +6342,13 @@
               <w:cnfStyle w:val="000000000000" w:firstRow="0" w:lastRow="0" w:firstColumn="0" w:lastColumn="0" w:oddVBand="0" w:evenVBand="0" w:oddHBand="0" w:evenHBand="0" w:firstRowFirstColumn="0" w:firstRowLastColumn="0" w:lastRowFirstColumn="0" w:lastRowLastColumn="0"/>
             </w:pPr>
             <w:r>
-              <w:t>.docx</w:t>
-            </w:r>
+              <w:t>.</w:t>
+            </w:r>
+            <w:proofErr w:type="spellStart"/>
+            <w:r>
+              <w:t>docx</w:t>
+            </w:r>
+            <w:proofErr w:type="spellEnd"/>
           </w:p>
         </w:tc>
         <w:tc>
@@ -5958,8 +6421,13 @@
               <w:cnfStyle w:val="000000100000" w:firstRow="0" w:lastRow="0" w:firstColumn="0" w:lastColumn="0" w:oddVBand="0" w:evenVBand="0" w:oddHBand="1" w:evenHBand="0" w:firstRowFirstColumn="0" w:firstRowLastColumn="0" w:lastRowFirstColumn="0" w:lastRowLastColumn="0"/>
             </w:pPr>
             <w:r>
-              <w:t>.docx</w:t>
-            </w:r>
+              <w:t>.</w:t>
+            </w:r>
+            <w:proofErr w:type="spellStart"/>
+            <w:r>
+              <w:t>docx</w:t>
+            </w:r>
+            <w:proofErr w:type="spellEnd"/>
           </w:p>
         </w:tc>
         <w:tc>
@@ -6029,8 +6497,13 @@
               <w:cnfStyle w:val="000000000000" w:firstRow="0" w:lastRow="0" w:firstColumn="0" w:lastColumn="0" w:oddVBand="0" w:evenVBand="0" w:oddHBand="0" w:evenHBand="0" w:firstRowFirstColumn="0" w:firstRowLastColumn="0" w:lastRowFirstColumn="0" w:lastRowLastColumn="0"/>
             </w:pPr>
             <w:r>
-              <w:t>.docx</w:t>
-            </w:r>
+              <w:t>.</w:t>
+            </w:r>
+            <w:proofErr w:type="spellStart"/>
+            <w:r>
+              <w:t>docx</w:t>
+            </w:r>
+            <w:proofErr w:type="spellEnd"/>
           </w:p>
         </w:tc>
         <w:tc>
@@ -6103,8 +6576,13 @@
               <w:cnfStyle w:val="000000100000" w:firstRow="0" w:lastRow="0" w:firstColumn="0" w:lastColumn="0" w:oddVBand="0" w:evenVBand="0" w:oddHBand="1" w:evenHBand="0" w:firstRowFirstColumn="0" w:firstRowLastColumn="0" w:lastRowFirstColumn="0" w:lastRowLastColumn="0"/>
             </w:pPr>
             <w:r>
-              <w:t>.docx</w:t>
-            </w:r>
+              <w:t>.</w:t>
+            </w:r>
+            <w:proofErr w:type="spellStart"/>
+            <w:r>
+              <w:t>docx</w:t>
+            </w:r>
+            <w:proofErr w:type="spellEnd"/>
           </w:p>
         </w:tc>
         <w:tc>
@@ -6174,8 +6652,13 @@
               <w:cnfStyle w:val="000000000000" w:firstRow="0" w:lastRow="0" w:firstColumn="0" w:lastColumn="0" w:oddVBand="0" w:evenVBand="0" w:oddHBand="0" w:evenHBand="0" w:firstRowFirstColumn="0" w:firstRowLastColumn="0" w:lastRowFirstColumn="0" w:lastRowLastColumn="0"/>
             </w:pPr>
             <w:r>
-              <w:t>.sql</w:t>
-            </w:r>
+              <w:t>.</w:t>
+            </w:r>
+            <w:proofErr w:type="spellStart"/>
+            <w:r>
+              <w:t>sql</w:t>
+            </w:r>
+            <w:proofErr w:type="spellEnd"/>
           </w:p>
         </w:tc>
         <w:tc>
@@ -6278,6 +6761,7 @@
               <w:jc w:val="center"/>
             </w:pPr>
             <w:r>
+              <w:lastRenderedPageBreak/>
               <w:t>Evolutivo</w:t>
             </w:r>
           </w:p>
@@ -6319,8 +6803,13 @@
               <w:cnfStyle w:val="000000000000" w:firstRow="0" w:lastRow="0" w:firstColumn="0" w:lastColumn="0" w:oddVBand="0" w:evenVBand="0" w:oddHBand="0" w:evenHBand="0" w:firstRowFirstColumn="0" w:firstRowLastColumn="0" w:lastRowFirstColumn="0" w:lastRowLastColumn="0"/>
             </w:pPr>
             <w:r>
-              <w:t>.war</w:t>
-            </w:r>
+              <w:t>.</w:t>
+            </w:r>
+            <w:proofErr w:type="spellStart"/>
+            <w:r>
+              <w:t>war</w:t>
+            </w:r>
+            <w:proofErr w:type="spellEnd"/>
           </w:p>
         </w:tc>
         <w:tc>
@@ -6393,8 +6882,13 @@
               <w:cnfStyle w:val="000000100000" w:firstRow="0" w:lastRow="0" w:firstColumn="0" w:lastColumn="0" w:oddVBand="0" w:evenVBand="0" w:oddHBand="1" w:evenHBand="0" w:firstRowFirstColumn="0" w:firstRowLastColumn="0" w:lastRowFirstColumn="0" w:lastRowLastColumn="0"/>
             </w:pPr>
             <w:r>
-              <w:t>.docx</w:t>
-            </w:r>
+              <w:t>.</w:t>
+            </w:r>
+            <w:proofErr w:type="spellStart"/>
+            <w:r>
+              <w:t>docx</w:t>
+            </w:r>
+            <w:proofErr w:type="spellEnd"/>
           </w:p>
         </w:tc>
         <w:tc>
@@ -6466,9 +6960,11 @@
             <w:r>
               <w:t>.</w:t>
             </w:r>
+            <w:proofErr w:type="spellStart"/>
             <w:r>
               <w:t>mpp</w:t>
             </w:r>
+            <w:proofErr w:type="spellEnd"/>
           </w:p>
         </w:tc>
         <w:tc>
@@ -6505,7 +7001,7 @@
           <w:color w:val="auto"/>
         </w:rPr>
       </w:pPr>
-      <w:bookmarkStart w:id="18" w:name="_Toc481401812"/>
+      <w:bookmarkStart w:id="19" w:name="_Toc481401812"/>
       <w:r>
         <w:rPr>
           <w:rFonts w:asciiTheme="minorHAnsi" w:hAnsiTheme="minorHAnsi"/>
@@ -6514,7 +7010,7 @@
         </w:rPr>
         <w:t xml:space="preserve">Definición de la Nomenclatura de </w:t>
       </w:r>
-      <w:bookmarkEnd w:id="18"/>
+      <w:bookmarkEnd w:id="19"/>
       <w:r>
         <w:rPr>
           <w:rFonts w:asciiTheme="minorHAnsi" w:hAnsiTheme="minorHAnsi"/>
@@ -6541,11 +7037,7 @@
         <w:t>s</w:t>
       </w:r>
       <w:r>
-        <w:t xml:space="preserve"> para poder identificar los ítems de configuración que se generen a lo largo del ciclo de vida de la gestión de la configuración, </w:t>
-      </w:r>
-      <w:r>
-        <w:lastRenderedPageBreak/>
-        <w:t>para poder además distinguir y diferenciar los diferentes avances o versiones de los ítems de la configuración.</w:t>
+        <w:t xml:space="preserve"> para poder identificar los ítems de configuración que se generen a lo largo del ciclo de vida de la gestión de la configuración, para poder además distinguir y diferenciar los diferentes avances o versiones de los ítems de la configuración.</w:t>
       </w:r>
     </w:p>
     <w:p>
@@ -6608,11 +7100,16 @@
       <w:r>
         <w:t>}</w:t>
       </w:r>
+      <w:proofErr w:type="gramStart"/>
       <w:r>
         <w:t>_</w:t>
       </w:r>
       <w:r>
-        <w:t>{Acrónimo del documento}</w:t>
+        <w:t>{</w:t>
+      </w:r>
+      <w:proofErr w:type="gramEnd"/>
+      <w:r>
+        <w:t>Acrónimo del documento}</w:t>
       </w:r>
     </w:p>
     <w:p>
@@ -6672,7 +7169,15 @@
         <w:jc w:val="center"/>
       </w:pPr>
       <w:r>
-        <w:t>{Acrónimo de proyecto}_{Acrónimo del documento}</w:t>
+        <w:t>{Acrónimo de proyecto}</w:t>
+      </w:r>
+      <w:proofErr w:type="gramStart"/>
+      <w:r>
+        <w:t>_{</w:t>
+      </w:r>
+      <w:proofErr w:type="gramEnd"/>
+      <w:r>
+        <w:t>Acrónimo del documento}</w:t>
       </w:r>
     </w:p>
     <w:p>
@@ -6728,7 +7233,15 @@
         <w:jc w:val="center"/>
       </w:pPr>
       <w:r>
-        <w:t>{Acrónimo de proyecto}_{Acrónimo del componente}_{Acrónimo del documento}</w:t>
+        <w:t>{Acrónimo de proyecto}</w:t>
+      </w:r>
+      <w:proofErr w:type="gramStart"/>
+      <w:r>
+        <w:t>_{</w:t>
+      </w:r>
+      <w:proofErr w:type="gramEnd"/>
+      <w:r>
+        <w:t>Acrónimo del componente}_{Acrónimo del documento}</w:t>
       </w:r>
     </w:p>
     <w:p>
@@ -6756,7 +7269,15 @@
         <w:ind w:left="1080"/>
       </w:pPr>
       <w:r>
-        <w:t xml:space="preserve">Archivos con extensión .war </w:t>
+        <w:t>Archivos con extensión .</w:t>
+      </w:r>
+      <w:proofErr w:type="spellStart"/>
+      <w:r>
+        <w:t>war</w:t>
+      </w:r>
+      <w:proofErr w:type="spellEnd"/>
+      <w:r>
+        <w:t xml:space="preserve"> </w:t>
       </w:r>
     </w:p>
     <w:p>
@@ -6793,6 +7314,7 @@
         <w:ind w:left="1080"/>
       </w:pPr>
       <w:r>
+        <w:lastRenderedPageBreak/>
         <w:t>Nota: los acrónimos son generados de la unión de la primera letra de cada palabra y todas deberán ser en mayúscula.</w:t>
       </w:r>
     </w:p>
@@ -6846,7 +7368,6 @@
         <w:ind w:left="1080"/>
       </w:pPr>
       <w:r>
-        <w:lastRenderedPageBreak/>
         <w:t>Nota: los acrónimos son generados de la unión de la primera letra de cada palabra y todas deberán ser en mayúscula.</w:t>
       </w:r>
     </w:p>
@@ -6885,7 +7406,15 @@
         <w:jc w:val="center"/>
       </w:pPr>
       <w:r>
-        <w:t>{Acrónimo del proyecto}_{Nombre del ítem}</w:t>
+        <w:t>{Acrónimo del proyecto}</w:t>
+      </w:r>
+      <w:proofErr w:type="gramStart"/>
+      <w:r>
+        <w:t>_{</w:t>
+      </w:r>
+      <w:proofErr w:type="gramEnd"/>
+      <w:r>
+        <w:t>Nombre del ítem}</w:t>
       </w:r>
     </w:p>
     <w:p>
@@ -6985,7 +7514,7 @@
           <w:color w:val="auto"/>
         </w:rPr>
       </w:pPr>
-      <w:bookmarkStart w:id="19" w:name="_Toc481401813"/>
+      <w:bookmarkStart w:id="20" w:name="_Toc481401813"/>
       <w:r>
         <w:rPr>
           <w:rFonts w:asciiTheme="minorHAnsi" w:hAnsiTheme="minorHAnsi"/>
@@ -7010,7 +7539,7 @@
         </w:rPr>
         <w:t>tem con la nomenclatura</w:t>
       </w:r>
-      <w:bookmarkEnd w:id="19"/>
+      <w:bookmarkEnd w:id="20"/>
     </w:p>
     <w:p>
       <w:pPr>
@@ -7630,6 +8159,7 @@
           </w:tcPr>
           <w:p>
             <w:r>
+              <w:lastRenderedPageBreak/>
               <w:t>RHOL_CP</w:t>
             </w:r>
           </w:p>
@@ -7682,7 +8212,7 @@
 </file>
 
 <file path=word/endnotes.xml><?xml version="1.0" encoding="utf-8"?>
-<w:endnotes xmlns:wpc="http://schemas.microsoft.com/office/word/2010/wordprocessingCanvas" xmlns:cx="http://schemas.microsoft.com/office/drawing/2014/chartex" xmlns:cx1="http://schemas.microsoft.com/office/drawing/2015/9/8/chartex" xmlns:cx2="http://schemas.microsoft.com/office/drawing/2015/10/21/chartex" xmlns:cx3="http://schemas.microsoft.com/office/drawing/2016/5/9/chartex" xmlns:cx4="http://schemas.microsoft.com/office/drawing/2016/5/10/chartex" xmlns:cx5="http://schemas.microsoft.com/office/drawing/2016/5/11/chartex" xmlns:mc="http://schemas.openxmlformats.org/markup-compatibility/2006" xmlns:o="urn:schemas-microsoft-com:office:office" xmlns:r="http://schemas.openxmlformats.org/officeDocument/2006/relationships" xmlns:m="http://schemas.openxmlformats.org/officeDocument/2006/math" xmlns:v="urn:schemas-microsoft-com:vml" xmlns:wp14="http://schemas.microsoft.com/office/word/2010/wordprocessingDrawing" xmlns:wp="http://schemas.openxmlformats.org/drawingml/2006/wordprocessingDrawing" xmlns:w10="urn:schemas-microsoft-com:office:word" xmlns:w="http://schemas.openxmlformats.org/wordprocessingml/2006/main" xmlns:w14="http://schemas.microsoft.com/office/word/2010/wordml" xmlns:w15="http://schemas.microsoft.com/office/word/2012/wordml" xmlns:w16se="http://schemas.microsoft.com/office/word/2015/wordml/symex" xmlns:wpg="http://schemas.microsoft.com/office/word/2010/wordprocessingGroup" xmlns:wpi="http://schemas.microsoft.com/office/word/2010/wordprocessingInk" xmlns:wne="http://schemas.microsoft.com/office/word/2006/wordml" xmlns:wps="http://schemas.microsoft.com/office/word/2010/wordprocessingShape" mc:Ignorable="w14 w15 w16se wp14">
+<w:endnotes xmlns:wpc="http://schemas.microsoft.com/office/word/2010/wordprocessingCanvas" xmlns:mc="http://schemas.openxmlformats.org/markup-compatibility/2006" xmlns:o="urn:schemas-microsoft-com:office:office" xmlns:r="http://schemas.openxmlformats.org/officeDocument/2006/relationships" xmlns:m="http://schemas.openxmlformats.org/officeDocument/2006/math" xmlns:v="urn:schemas-microsoft-com:vml" xmlns:wp14="http://schemas.microsoft.com/office/word/2010/wordprocessingDrawing" xmlns:wp="http://schemas.openxmlformats.org/drawingml/2006/wordprocessingDrawing" xmlns:w10="urn:schemas-microsoft-com:office:word" xmlns:w="http://schemas.openxmlformats.org/wordprocessingml/2006/main" xmlns:w14="http://schemas.microsoft.com/office/word/2010/wordml" xmlns:w15="http://schemas.microsoft.com/office/word/2012/wordml" xmlns:wpg="http://schemas.microsoft.com/office/word/2010/wordprocessingGroup" xmlns:wpi="http://schemas.microsoft.com/office/word/2010/wordprocessingInk" xmlns:wne="http://schemas.microsoft.com/office/word/2006/wordml" xmlns:wps="http://schemas.microsoft.com/office/word/2010/wordprocessingShape" mc:Ignorable="w14 w15 wp14">
   <w:endnote w:type="separator" w:id="-1">
     <w:p>
       <w:pPr>
@@ -7707,7 +8237,7 @@
 </file>
 
 <file path=word/footer1.xml><?xml version="1.0" encoding="utf-8"?>
-<w:ftr xmlns:wpc="http://schemas.microsoft.com/office/word/2010/wordprocessingCanvas" xmlns:cx="http://schemas.microsoft.com/office/drawing/2014/chartex" xmlns:cx1="http://schemas.microsoft.com/office/drawing/2015/9/8/chartex" xmlns:cx2="http://schemas.microsoft.com/office/drawing/2015/10/21/chartex" xmlns:cx3="http://schemas.microsoft.com/office/drawing/2016/5/9/chartex" xmlns:cx4="http://schemas.microsoft.com/office/drawing/2016/5/10/chartex" xmlns:cx5="http://schemas.microsoft.com/office/drawing/2016/5/11/chartex" xmlns:mc="http://schemas.openxmlformats.org/markup-compatibility/2006" xmlns:o="urn:schemas-microsoft-com:office:office" xmlns:r="http://schemas.openxmlformats.org/officeDocument/2006/relationships" xmlns:m="http://schemas.openxmlformats.org/officeDocument/2006/math" xmlns:v="urn:schemas-microsoft-com:vml" xmlns:wp14="http://schemas.microsoft.com/office/word/2010/wordprocessingDrawing" xmlns:wp="http://schemas.openxmlformats.org/drawingml/2006/wordprocessingDrawing" xmlns:w10="urn:schemas-microsoft-com:office:word" xmlns:w="http://schemas.openxmlformats.org/wordprocessingml/2006/main" xmlns:w14="http://schemas.microsoft.com/office/word/2010/wordml" xmlns:w15="http://schemas.microsoft.com/office/word/2012/wordml" xmlns:w16se="http://schemas.microsoft.com/office/word/2015/wordml/symex" xmlns:wpg="http://schemas.microsoft.com/office/word/2010/wordprocessingGroup" xmlns:wpi="http://schemas.microsoft.com/office/word/2010/wordprocessingInk" xmlns:wne="http://schemas.microsoft.com/office/word/2006/wordml" xmlns:wps="http://schemas.microsoft.com/office/word/2010/wordprocessingShape" mc:Ignorable="w14 w15 w16se wp14">
+<w:ftr xmlns:wpc="http://schemas.microsoft.com/office/word/2010/wordprocessingCanvas" xmlns:mc="http://schemas.openxmlformats.org/markup-compatibility/2006" xmlns:o="urn:schemas-microsoft-com:office:office" xmlns:r="http://schemas.openxmlformats.org/officeDocument/2006/relationships" xmlns:m="http://schemas.openxmlformats.org/officeDocument/2006/math" xmlns:v="urn:schemas-microsoft-com:vml" xmlns:wp14="http://schemas.microsoft.com/office/word/2010/wordprocessingDrawing" xmlns:wp="http://schemas.openxmlformats.org/drawingml/2006/wordprocessingDrawing" xmlns:w10="urn:schemas-microsoft-com:office:word" xmlns:w="http://schemas.openxmlformats.org/wordprocessingml/2006/main" xmlns:w14="http://schemas.microsoft.com/office/word/2010/wordml" xmlns:w15="http://schemas.microsoft.com/office/word/2012/wordml" xmlns:wpg="http://schemas.microsoft.com/office/word/2010/wordprocessingGroup" xmlns:wpi="http://schemas.microsoft.com/office/word/2010/wordprocessingInk" xmlns:wne="http://schemas.microsoft.com/office/word/2006/wordml" xmlns:wps="http://schemas.microsoft.com/office/word/2010/wordprocessingShape" mc:Ignorable="w14 w15 wp14">
   <w:tbl>
     <w:tblPr>
       <w:tblW w:w="5000" w:type="pct"/>
@@ -7809,7 +8339,7 @@
               <w:color w:val="FFFFFF" w:themeColor="background1"/>
               <w:lang w:val="es-ES"/>
             </w:rPr>
-            <w:t>7</w:t>
+            <w:t>2</w:t>
           </w:r>
           <w:r>
             <w:rPr>
@@ -7830,7 +8360,7 @@
 </file>
 
 <file path=word/footnotes.xml><?xml version="1.0" encoding="utf-8"?>
-<w:footnotes xmlns:wpc="http://schemas.microsoft.com/office/word/2010/wordprocessingCanvas" xmlns:cx="http://schemas.microsoft.com/office/drawing/2014/chartex" xmlns:cx1="http://schemas.microsoft.com/office/drawing/2015/9/8/chartex" xmlns:cx2="http://schemas.microsoft.com/office/drawing/2015/10/21/chartex" xmlns:cx3="http://schemas.microsoft.com/office/drawing/2016/5/9/chartex" xmlns:cx4="http://schemas.microsoft.com/office/drawing/2016/5/10/chartex" xmlns:cx5="http://schemas.microsoft.com/office/drawing/2016/5/11/chartex" xmlns:mc="http://schemas.openxmlformats.org/markup-compatibility/2006" xmlns:o="urn:schemas-microsoft-com:office:office" xmlns:r="http://schemas.openxmlformats.org/officeDocument/2006/relationships" xmlns:m="http://schemas.openxmlformats.org/officeDocument/2006/math" xmlns:v="urn:schemas-microsoft-com:vml" xmlns:wp14="http://schemas.microsoft.com/office/word/2010/wordprocessingDrawing" xmlns:wp="http://schemas.openxmlformats.org/drawingml/2006/wordprocessingDrawing" xmlns:w10="urn:schemas-microsoft-com:office:word" xmlns:w="http://schemas.openxmlformats.org/wordprocessingml/2006/main" xmlns:w14="http://schemas.microsoft.com/office/word/2010/wordml" xmlns:w15="http://schemas.microsoft.com/office/word/2012/wordml" xmlns:w16se="http://schemas.microsoft.com/office/word/2015/wordml/symex" xmlns:wpg="http://schemas.microsoft.com/office/word/2010/wordprocessingGroup" xmlns:wpi="http://schemas.microsoft.com/office/word/2010/wordprocessingInk" xmlns:wne="http://schemas.microsoft.com/office/word/2006/wordml" xmlns:wps="http://schemas.microsoft.com/office/word/2010/wordprocessingShape" mc:Ignorable="w14 w15 w16se wp14">
+<w:footnotes xmlns:wpc="http://schemas.microsoft.com/office/word/2010/wordprocessingCanvas" xmlns:mc="http://schemas.openxmlformats.org/markup-compatibility/2006" xmlns:o="urn:schemas-microsoft-com:office:office" xmlns:r="http://schemas.openxmlformats.org/officeDocument/2006/relationships" xmlns:m="http://schemas.openxmlformats.org/officeDocument/2006/math" xmlns:v="urn:schemas-microsoft-com:vml" xmlns:wp14="http://schemas.microsoft.com/office/word/2010/wordprocessingDrawing" xmlns:wp="http://schemas.openxmlformats.org/drawingml/2006/wordprocessingDrawing" xmlns:w10="urn:schemas-microsoft-com:office:word" xmlns:w="http://schemas.openxmlformats.org/wordprocessingml/2006/main" xmlns:w14="http://schemas.microsoft.com/office/word/2010/wordml" xmlns:w15="http://schemas.microsoft.com/office/word/2012/wordml" xmlns:wpg="http://schemas.microsoft.com/office/word/2010/wordprocessingGroup" xmlns:wpi="http://schemas.microsoft.com/office/word/2010/wordprocessingInk" xmlns:wne="http://schemas.microsoft.com/office/word/2006/wordml" xmlns:wps="http://schemas.microsoft.com/office/word/2010/wordprocessingShape" mc:Ignorable="w14 w15 wp14">
   <w:footnote w:type="separator" w:id="-1">
     <w:p>
       <w:pPr>
@@ -7855,7 +8385,7 @@
 </file>
 
 <file path=word/header1.xml><?xml version="1.0" encoding="utf-8"?>
-<w:hdr xmlns:wpc="http://schemas.microsoft.com/office/word/2010/wordprocessingCanvas" xmlns:cx="http://schemas.microsoft.com/office/drawing/2014/chartex" xmlns:cx1="http://schemas.microsoft.com/office/drawing/2015/9/8/chartex" xmlns:cx2="http://schemas.microsoft.com/office/drawing/2015/10/21/chartex" xmlns:cx3="http://schemas.microsoft.com/office/drawing/2016/5/9/chartex" xmlns:cx4="http://schemas.microsoft.com/office/drawing/2016/5/10/chartex" xmlns:cx5="http://schemas.microsoft.com/office/drawing/2016/5/11/chartex" xmlns:mc="http://schemas.openxmlformats.org/markup-compatibility/2006" xmlns:o="urn:schemas-microsoft-com:office:office" xmlns:r="http://schemas.openxmlformats.org/officeDocument/2006/relationships" xmlns:m="http://schemas.openxmlformats.org/officeDocument/2006/math" xmlns:v="urn:schemas-microsoft-com:vml" xmlns:wp14="http://schemas.microsoft.com/office/word/2010/wordprocessingDrawing" xmlns:wp="http://schemas.openxmlformats.org/drawingml/2006/wordprocessingDrawing" xmlns:w10="urn:schemas-microsoft-com:office:word" xmlns:w="http://schemas.openxmlformats.org/wordprocessingml/2006/main" xmlns:w14="http://schemas.microsoft.com/office/word/2010/wordml" xmlns:w15="http://schemas.microsoft.com/office/word/2012/wordml" xmlns:w16se="http://schemas.microsoft.com/office/word/2015/wordml/symex" xmlns:wpg="http://schemas.microsoft.com/office/word/2010/wordprocessingGroup" xmlns:wpi="http://schemas.microsoft.com/office/word/2010/wordprocessingInk" xmlns:wne="http://schemas.microsoft.com/office/word/2006/wordml" xmlns:wps="http://schemas.microsoft.com/office/word/2010/wordprocessingShape" mc:Ignorable="w14 w15 w16se wp14">
+<w:hdr xmlns:wpc="http://schemas.microsoft.com/office/word/2010/wordprocessingCanvas" xmlns:mc="http://schemas.openxmlformats.org/markup-compatibility/2006" xmlns:o="urn:schemas-microsoft-com:office:office" xmlns:r="http://schemas.openxmlformats.org/officeDocument/2006/relationships" xmlns:m="http://schemas.openxmlformats.org/officeDocument/2006/math" xmlns:v="urn:schemas-microsoft-com:vml" xmlns:wp14="http://schemas.microsoft.com/office/word/2010/wordprocessingDrawing" xmlns:wp="http://schemas.openxmlformats.org/drawingml/2006/wordprocessingDrawing" xmlns:w10="urn:schemas-microsoft-com:office:word" xmlns:w="http://schemas.openxmlformats.org/wordprocessingml/2006/main" xmlns:w14="http://schemas.microsoft.com/office/word/2010/wordml" xmlns:w15="http://schemas.microsoft.com/office/word/2012/wordml" xmlns:wpg="http://schemas.microsoft.com/office/word/2010/wordprocessingGroup" xmlns:wpi="http://schemas.microsoft.com/office/word/2010/wordprocessingInk" xmlns:wne="http://schemas.microsoft.com/office/word/2006/wordml" xmlns:wps="http://schemas.microsoft.com/office/word/2010/wordprocessingShape" mc:Ignorable="w14 w15 wp14">
   <w:p>
     <w:pPr>
       <w:pStyle w:val="Encabezado"/>
@@ -7865,8 +8395,8 @@
 </file>
 
 <file path=word/numbering.xml><?xml version="1.0" encoding="utf-8"?>
-<w:numbering xmlns:wpc="http://schemas.microsoft.com/office/word/2010/wordprocessingCanvas" xmlns:cx="http://schemas.microsoft.com/office/drawing/2014/chartex" xmlns:cx1="http://schemas.microsoft.com/office/drawing/2015/9/8/chartex" xmlns:cx2="http://schemas.microsoft.com/office/drawing/2015/10/21/chartex" xmlns:cx3="http://schemas.microsoft.com/office/drawing/2016/5/9/chartex" xmlns:cx4="http://schemas.microsoft.com/office/drawing/2016/5/10/chartex" xmlns:cx5="http://schemas.microsoft.com/office/drawing/2016/5/11/chartex" xmlns:mc="http://schemas.openxmlformats.org/markup-compatibility/2006" xmlns:o="urn:schemas-microsoft-com:office:office" xmlns:r="http://schemas.openxmlformats.org/officeDocument/2006/relationships" xmlns:m="http://schemas.openxmlformats.org/officeDocument/2006/math" xmlns:v="urn:schemas-microsoft-com:vml" xmlns:wp14="http://schemas.microsoft.com/office/word/2010/wordprocessingDrawing" xmlns:wp="http://schemas.openxmlformats.org/drawingml/2006/wordprocessingDrawing" xmlns:w10="urn:schemas-microsoft-com:office:word" xmlns:w="http://schemas.openxmlformats.org/wordprocessingml/2006/main" xmlns:w14="http://schemas.microsoft.com/office/word/2010/wordml" xmlns:w15="http://schemas.microsoft.com/office/word/2012/wordml" xmlns:w16se="http://schemas.microsoft.com/office/word/2015/wordml/symex" xmlns:wpg="http://schemas.microsoft.com/office/word/2010/wordprocessingGroup" xmlns:wpi="http://schemas.microsoft.com/office/word/2010/wordprocessingInk" xmlns:wne="http://schemas.microsoft.com/office/word/2006/wordml" xmlns:wps="http://schemas.microsoft.com/office/word/2010/wordprocessingShape" mc:Ignorable="w14 w15 w16se wp14">
-  <w:abstractNum w:abstractNumId="0" w15:restartNumberingAfterBreak="0">
+<w:numbering xmlns:wpc="http://schemas.microsoft.com/office/word/2010/wordprocessingCanvas" xmlns:mc="http://schemas.openxmlformats.org/markup-compatibility/2006" xmlns:o="urn:schemas-microsoft-com:office:office" xmlns:r="http://schemas.openxmlformats.org/officeDocument/2006/relationships" xmlns:m="http://schemas.openxmlformats.org/officeDocument/2006/math" xmlns:v="urn:schemas-microsoft-com:vml" xmlns:wp14="http://schemas.microsoft.com/office/word/2010/wordprocessingDrawing" xmlns:wp="http://schemas.openxmlformats.org/drawingml/2006/wordprocessingDrawing" xmlns:w10="urn:schemas-microsoft-com:office:word" xmlns:w="http://schemas.openxmlformats.org/wordprocessingml/2006/main" xmlns:w14="http://schemas.microsoft.com/office/word/2010/wordml" xmlns:w15="http://schemas.microsoft.com/office/word/2012/wordml" xmlns:wpg="http://schemas.microsoft.com/office/word/2010/wordprocessingGroup" xmlns:wpi="http://schemas.microsoft.com/office/word/2010/wordprocessingInk" xmlns:wne="http://schemas.microsoft.com/office/word/2006/wordml" xmlns:wps="http://schemas.microsoft.com/office/word/2010/wordprocessingShape" mc:Ignorable="w14 w15 wp14">
+  <w:abstractNum w:abstractNumId="0">
     <w:nsid w:val="011F2851"/>
     <w:multiLevelType w:val="hybridMultilevel"/>
     <w:tmpl w:val="BEE035E2"/>
@@ -7979,7 +8509,7 @@
       </w:rPr>
     </w:lvl>
   </w:abstractNum>
-  <w:abstractNum w:abstractNumId="1" w15:restartNumberingAfterBreak="0">
+  <w:abstractNum w:abstractNumId="1">
     <w:nsid w:val="061E604D"/>
     <w:multiLevelType w:val="hybridMultilevel"/>
     <w:tmpl w:val="678E1AE6"/>
@@ -8092,7 +8622,7 @@
       </w:rPr>
     </w:lvl>
   </w:abstractNum>
-  <w:abstractNum w:abstractNumId="2" w15:restartNumberingAfterBreak="0">
+  <w:abstractNum w:abstractNumId="2">
     <w:nsid w:val="08D207D9"/>
     <w:multiLevelType w:val="hybridMultilevel"/>
     <w:tmpl w:val="A67435B2"/>
@@ -8205,7 +8735,7 @@
       </w:rPr>
     </w:lvl>
   </w:abstractNum>
-  <w:abstractNum w:abstractNumId="3" w15:restartNumberingAfterBreak="0">
+  <w:abstractNum w:abstractNumId="3">
     <w:nsid w:val="09B21C9C"/>
     <w:multiLevelType w:val="hybridMultilevel"/>
     <w:tmpl w:val="66E24960"/>
@@ -8318,7 +8848,7 @@
       </w:rPr>
     </w:lvl>
   </w:abstractNum>
-  <w:abstractNum w:abstractNumId="4" w15:restartNumberingAfterBreak="0">
+  <w:abstractNum w:abstractNumId="4">
     <w:nsid w:val="0AC42437"/>
     <w:multiLevelType w:val="hybridMultilevel"/>
     <w:tmpl w:val="1C506C22"/>
@@ -8431,7 +8961,7 @@
       </w:rPr>
     </w:lvl>
   </w:abstractNum>
-  <w:abstractNum w:abstractNumId="5" w15:restartNumberingAfterBreak="0">
+  <w:abstractNum w:abstractNumId="5">
     <w:nsid w:val="0C292697"/>
     <w:multiLevelType w:val="hybridMultilevel"/>
     <w:tmpl w:val="44F6E7AE"/>
@@ -8544,7 +9074,7 @@
       </w:rPr>
     </w:lvl>
   </w:abstractNum>
-  <w:abstractNum w:abstractNumId="6" w15:restartNumberingAfterBreak="0">
+  <w:abstractNum w:abstractNumId="6">
     <w:nsid w:val="1103516C"/>
     <w:multiLevelType w:val="multilevel"/>
     <w:tmpl w:val="76CAA220"/>
@@ -8664,7 +9194,7 @@
       </w:rPr>
     </w:lvl>
   </w:abstractNum>
-  <w:abstractNum w:abstractNumId="7" w15:restartNumberingAfterBreak="0">
+  <w:abstractNum w:abstractNumId="7">
     <w:nsid w:val="131C3C49"/>
     <w:multiLevelType w:val="hybridMultilevel"/>
     <w:tmpl w:val="F8F09B78"/>
@@ -8777,7 +9307,7 @@
       </w:rPr>
     </w:lvl>
   </w:abstractNum>
-  <w:abstractNum w:abstractNumId="8" w15:restartNumberingAfterBreak="0">
+  <w:abstractNum w:abstractNumId="8">
     <w:nsid w:val="153C6060"/>
     <w:multiLevelType w:val="hybridMultilevel"/>
     <w:tmpl w:val="31C80C7E"/>
@@ -8890,7 +9420,7 @@
       </w:rPr>
     </w:lvl>
   </w:abstractNum>
-  <w:abstractNum w:abstractNumId="9" w15:restartNumberingAfterBreak="0">
+  <w:abstractNum w:abstractNumId="9">
     <w:nsid w:val="1BDC6CEC"/>
     <w:multiLevelType w:val="hybridMultilevel"/>
     <w:tmpl w:val="B8B80042"/>
@@ -9003,7 +9533,7 @@
       </w:rPr>
     </w:lvl>
   </w:abstractNum>
-  <w:abstractNum w:abstractNumId="10" w15:restartNumberingAfterBreak="0">
+  <w:abstractNum w:abstractNumId="10">
     <w:nsid w:val="1BFA79E4"/>
     <w:multiLevelType w:val="hybridMultilevel"/>
     <w:tmpl w:val="D6644BA4"/>
@@ -9116,7 +9646,7 @@
       </w:rPr>
     </w:lvl>
   </w:abstractNum>
-  <w:abstractNum w:abstractNumId="11" w15:restartNumberingAfterBreak="0">
+  <w:abstractNum w:abstractNumId="11">
     <w:nsid w:val="1C3F4B04"/>
     <w:multiLevelType w:val="hybridMultilevel"/>
     <w:tmpl w:val="2D322BC8"/>
@@ -9229,7 +9759,7 @@
       </w:rPr>
     </w:lvl>
   </w:abstractNum>
-  <w:abstractNum w:abstractNumId="12" w15:restartNumberingAfterBreak="0">
+  <w:abstractNum w:abstractNumId="12">
     <w:nsid w:val="1FFC3935"/>
     <w:multiLevelType w:val="hybridMultilevel"/>
     <w:tmpl w:val="B300888E"/>
@@ -9318,7 +9848,7 @@
       </w:pPr>
     </w:lvl>
   </w:abstractNum>
-  <w:abstractNum w:abstractNumId="13" w15:restartNumberingAfterBreak="0">
+  <w:abstractNum w:abstractNumId="13">
     <w:nsid w:val="2161331D"/>
     <w:multiLevelType w:val="hybridMultilevel"/>
     <w:tmpl w:val="1C846E08"/>
@@ -9431,7 +9961,7 @@
       </w:rPr>
     </w:lvl>
   </w:abstractNum>
-  <w:abstractNum w:abstractNumId="14" w15:restartNumberingAfterBreak="0">
+  <w:abstractNum w:abstractNumId="14">
     <w:nsid w:val="219C144E"/>
     <w:multiLevelType w:val="hybridMultilevel"/>
     <w:tmpl w:val="C930BD48"/>
@@ -9543,7 +10073,7 @@
       </w:rPr>
     </w:lvl>
   </w:abstractNum>
-  <w:abstractNum w:abstractNumId="15" w15:restartNumberingAfterBreak="0">
+  <w:abstractNum w:abstractNumId="15">
     <w:nsid w:val="23CF75E8"/>
     <w:multiLevelType w:val="hybridMultilevel"/>
     <w:tmpl w:val="2D4627D0"/>
@@ -9656,7 +10186,7 @@
       </w:rPr>
     </w:lvl>
   </w:abstractNum>
-  <w:abstractNum w:abstractNumId="16" w15:restartNumberingAfterBreak="0">
+  <w:abstractNum w:abstractNumId="16">
     <w:nsid w:val="248134A9"/>
     <w:multiLevelType w:val="hybridMultilevel"/>
     <w:tmpl w:val="04601B7E"/>
@@ -9769,7 +10299,7 @@
       </w:rPr>
     </w:lvl>
   </w:abstractNum>
-  <w:abstractNum w:abstractNumId="17" w15:restartNumberingAfterBreak="0">
+  <w:abstractNum w:abstractNumId="17">
     <w:nsid w:val="2DC22E28"/>
     <w:multiLevelType w:val="hybridMultilevel"/>
     <w:tmpl w:val="D7184CB6"/>
@@ -9882,7 +10412,7 @@
       </w:rPr>
     </w:lvl>
   </w:abstractNum>
-  <w:abstractNum w:abstractNumId="18" w15:restartNumberingAfterBreak="0">
+  <w:abstractNum w:abstractNumId="18">
     <w:nsid w:val="2E181DCF"/>
     <w:multiLevelType w:val="hybridMultilevel"/>
     <w:tmpl w:val="85A0BB00"/>
@@ -9995,7 +10525,7 @@
       </w:rPr>
     </w:lvl>
   </w:abstractNum>
-  <w:abstractNum w:abstractNumId="19" w15:restartNumberingAfterBreak="0">
+  <w:abstractNum w:abstractNumId="19">
     <w:nsid w:val="2FE3444C"/>
     <w:multiLevelType w:val="hybridMultilevel"/>
     <w:tmpl w:val="D0969486"/>
@@ -10081,7 +10611,7 @@
       </w:pPr>
     </w:lvl>
   </w:abstractNum>
-  <w:abstractNum w:abstractNumId="20" w15:restartNumberingAfterBreak="0">
+  <w:abstractNum w:abstractNumId="20">
     <w:nsid w:val="31210BB2"/>
     <w:multiLevelType w:val="multilevel"/>
     <w:tmpl w:val="CB3402CA"/>
@@ -10230,7 +10760,7 @@
       </w:rPr>
     </w:lvl>
   </w:abstractNum>
-  <w:abstractNum w:abstractNumId="21" w15:restartNumberingAfterBreak="0">
+  <w:abstractNum w:abstractNumId="21">
     <w:nsid w:val="34304811"/>
     <w:multiLevelType w:val="hybridMultilevel"/>
     <w:tmpl w:val="F37C8C4C"/>
@@ -10343,7 +10873,7 @@
       </w:rPr>
     </w:lvl>
   </w:abstractNum>
-  <w:abstractNum w:abstractNumId="22" w15:restartNumberingAfterBreak="0">
+  <w:abstractNum w:abstractNumId="22">
     <w:nsid w:val="36E22A6B"/>
     <w:multiLevelType w:val="hybridMultilevel"/>
     <w:tmpl w:val="1B108F1C"/>
@@ -10456,7 +10986,7 @@
       </w:rPr>
     </w:lvl>
   </w:abstractNum>
-  <w:abstractNum w:abstractNumId="23" w15:restartNumberingAfterBreak="0">
+  <w:abstractNum w:abstractNumId="23">
     <w:nsid w:val="392E51D7"/>
     <w:multiLevelType w:val="hybridMultilevel"/>
     <w:tmpl w:val="F3466B1E"/>
@@ -10569,7 +11099,7 @@
       </w:rPr>
     </w:lvl>
   </w:abstractNum>
-  <w:abstractNum w:abstractNumId="24" w15:restartNumberingAfterBreak="0">
+  <w:abstractNum w:abstractNumId="24">
     <w:nsid w:val="39A40F9A"/>
     <w:multiLevelType w:val="multilevel"/>
     <w:tmpl w:val="76CAA220"/>
@@ -10689,7 +11219,7 @@
       </w:rPr>
     </w:lvl>
   </w:abstractNum>
-  <w:abstractNum w:abstractNumId="25" w15:restartNumberingAfterBreak="0">
+  <w:abstractNum w:abstractNumId="25">
     <w:nsid w:val="39EF4A51"/>
     <w:multiLevelType w:val="multilevel"/>
     <w:tmpl w:val="280A001F"/>
@@ -10775,7 +11305,7 @@
       </w:pPr>
     </w:lvl>
   </w:abstractNum>
-  <w:abstractNum w:abstractNumId="26" w15:restartNumberingAfterBreak="0">
+  <w:abstractNum w:abstractNumId="26">
     <w:nsid w:val="422244FF"/>
     <w:multiLevelType w:val="hybridMultilevel"/>
     <w:tmpl w:val="38C43692"/>
@@ -10888,7 +11418,7 @@
       </w:rPr>
     </w:lvl>
   </w:abstractNum>
-  <w:abstractNum w:abstractNumId="27" w15:restartNumberingAfterBreak="0">
+  <w:abstractNum w:abstractNumId="27">
     <w:nsid w:val="43316D82"/>
     <w:multiLevelType w:val="hybridMultilevel"/>
     <w:tmpl w:val="26F853A0"/>
@@ -10977,7 +11507,7 @@
       </w:pPr>
     </w:lvl>
   </w:abstractNum>
-  <w:abstractNum w:abstractNumId="28" w15:restartNumberingAfterBreak="0">
+  <w:abstractNum w:abstractNumId="28">
     <w:nsid w:val="43F0124E"/>
     <w:multiLevelType w:val="hybridMultilevel"/>
     <w:tmpl w:val="7B28176A"/>
@@ -11090,7 +11620,7 @@
       </w:rPr>
     </w:lvl>
   </w:abstractNum>
-  <w:abstractNum w:abstractNumId="29" w15:restartNumberingAfterBreak="0">
+  <w:abstractNum w:abstractNumId="29">
     <w:nsid w:val="462C379D"/>
     <w:multiLevelType w:val="hybridMultilevel"/>
     <w:tmpl w:val="72D03222"/>
@@ -11203,7 +11733,7 @@
       </w:rPr>
     </w:lvl>
   </w:abstractNum>
-  <w:abstractNum w:abstractNumId="30" w15:restartNumberingAfterBreak="0">
+  <w:abstractNum w:abstractNumId="30">
     <w:nsid w:val="46D87DDC"/>
     <w:multiLevelType w:val="hybridMultilevel"/>
     <w:tmpl w:val="57AE1D3C"/>
@@ -11316,7 +11846,7 @@
       </w:rPr>
     </w:lvl>
   </w:abstractNum>
-  <w:abstractNum w:abstractNumId="31" w15:restartNumberingAfterBreak="0">
+  <w:abstractNum w:abstractNumId="31">
     <w:nsid w:val="47315B3D"/>
     <w:multiLevelType w:val="multilevel"/>
     <w:tmpl w:val="C41CFB64"/>
@@ -11410,7 +11940,7 @@
       </w:pPr>
     </w:lvl>
   </w:abstractNum>
-  <w:abstractNum w:abstractNumId="32" w15:restartNumberingAfterBreak="0">
+  <w:abstractNum w:abstractNumId="32">
     <w:nsid w:val="4AEA4923"/>
     <w:multiLevelType w:val="multilevel"/>
     <w:tmpl w:val="ACBE76D0"/>
@@ -11524,7 +12054,7 @@
       </w:rPr>
     </w:lvl>
   </w:abstractNum>
-  <w:abstractNum w:abstractNumId="33" w15:restartNumberingAfterBreak="0">
+  <w:abstractNum w:abstractNumId="33">
     <w:nsid w:val="4B857369"/>
     <w:multiLevelType w:val="hybridMultilevel"/>
     <w:tmpl w:val="5680F502"/>
@@ -11636,7 +12166,7 @@
       </w:rPr>
     </w:lvl>
   </w:abstractNum>
-  <w:abstractNum w:abstractNumId="34" w15:restartNumberingAfterBreak="0">
+  <w:abstractNum w:abstractNumId="34">
     <w:nsid w:val="4C1515E2"/>
     <w:multiLevelType w:val="hybridMultilevel"/>
     <w:tmpl w:val="86F25A24"/>
@@ -11749,7 +12279,7 @@
       </w:rPr>
     </w:lvl>
   </w:abstractNum>
-  <w:abstractNum w:abstractNumId="35" w15:restartNumberingAfterBreak="0">
+  <w:abstractNum w:abstractNumId="35">
     <w:nsid w:val="4F58179D"/>
     <w:multiLevelType w:val="hybridMultilevel"/>
     <w:tmpl w:val="A10E08E4"/>
@@ -11862,7 +12392,7 @@
       </w:rPr>
     </w:lvl>
   </w:abstractNum>
-  <w:abstractNum w:abstractNumId="36" w15:restartNumberingAfterBreak="0">
+  <w:abstractNum w:abstractNumId="36">
     <w:nsid w:val="56D90589"/>
     <w:multiLevelType w:val="hybridMultilevel"/>
     <w:tmpl w:val="54349EBA"/>
@@ -11976,7 +12506,7 @@
       </w:rPr>
     </w:lvl>
   </w:abstractNum>
-  <w:abstractNum w:abstractNumId="37" w15:restartNumberingAfterBreak="0">
+  <w:abstractNum w:abstractNumId="37">
     <w:nsid w:val="5A2A3FE4"/>
     <w:multiLevelType w:val="hybridMultilevel"/>
     <w:tmpl w:val="9A3A23BE"/>
@@ -12089,7 +12619,7 @@
       </w:rPr>
     </w:lvl>
   </w:abstractNum>
-  <w:abstractNum w:abstractNumId="38" w15:restartNumberingAfterBreak="0">
+  <w:abstractNum w:abstractNumId="38">
     <w:nsid w:val="618A2B17"/>
     <w:multiLevelType w:val="hybridMultilevel"/>
     <w:tmpl w:val="3622FE36"/>
@@ -12202,7 +12732,7 @@
       </w:rPr>
     </w:lvl>
   </w:abstractNum>
-  <w:abstractNum w:abstractNumId="39" w15:restartNumberingAfterBreak="0">
+  <w:abstractNum w:abstractNumId="39">
     <w:nsid w:val="6D577495"/>
     <w:multiLevelType w:val="hybridMultilevel"/>
     <w:tmpl w:val="98E8975A"/>
@@ -12315,7 +12845,7 @@
       </w:rPr>
     </w:lvl>
   </w:abstractNum>
-  <w:abstractNum w:abstractNumId="40" w15:restartNumberingAfterBreak="0">
+  <w:abstractNum w:abstractNumId="40">
     <w:nsid w:val="6F3C135A"/>
     <w:multiLevelType w:val="hybridMultilevel"/>
     <w:tmpl w:val="49327FCE"/>
@@ -12428,7 +12958,7 @@
       </w:rPr>
     </w:lvl>
   </w:abstractNum>
-  <w:abstractNum w:abstractNumId="41" w15:restartNumberingAfterBreak="0">
+  <w:abstractNum w:abstractNumId="41">
     <w:nsid w:val="770C4692"/>
     <w:multiLevelType w:val="hybridMultilevel"/>
     <w:tmpl w:val="285A524A"/>
@@ -12514,7 +13044,7 @@
       </w:pPr>
     </w:lvl>
   </w:abstractNum>
-  <w:abstractNum w:abstractNumId="42" w15:restartNumberingAfterBreak="0">
+  <w:abstractNum w:abstractNumId="42">
     <w:nsid w:val="7B4E2917"/>
     <w:multiLevelType w:val="hybridMultilevel"/>
     <w:tmpl w:val="288E593E"/>
@@ -12627,7 +13157,7 @@
       </w:rPr>
     </w:lvl>
   </w:abstractNum>
-  <w:abstractNum w:abstractNumId="43" w15:restartNumberingAfterBreak="0">
+  <w:abstractNum w:abstractNumId="43">
     <w:nsid w:val="7D1D06B3"/>
     <w:multiLevelType w:val="hybridMultilevel"/>
     <w:tmpl w:val="4B22CF1E"/>
@@ -12876,7 +13406,7 @@
 </file>
 
 <file path=word/styles.xml><?xml version="1.0" encoding="utf-8"?>
-<w:styles xmlns:mc="http://schemas.openxmlformats.org/markup-compatibility/2006" xmlns:r="http://schemas.openxmlformats.org/officeDocument/2006/relationships" xmlns:w="http://schemas.openxmlformats.org/wordprocessingml/2006/main" xmlns:w14="http://schemas.microsoft.com/office/word/2010/wordml" xmlns:w15="http://schemas.microsoft.com/office/word/2012/wordml" xmlns:w16se="http://schemas.microsoft.com/office/word/2015/wordml/symex" mc:Ignorable="w14 w15 w16se">
+<w:styles xmlns:mc="http://schemas.openxmlformats.org/markup-compatibility/2006" xmlns:r="http://schemas.openxmlformats.org/officeDocument/2006/relationships" xmlns:w="http://schemas.openxmlformats.org/wordprocessingml/2006/main" xmlns:w14="http://schemas.microsoft.com/office/word/2010/wordml" xmlns:w15="http://schemas.microsoft.com/office/word/2012/wordml" mc:Ignorable="w14 w15">
   <w:docDefaults>
     <w:rPrDefault>
       <w:rPr>
@@ -12892,7 +13422,7 @@
       </w:pPr>
     </w:pPrDefault>
   </w:docDefaults>
-  <w:latentStyles w:defLockedState="0" w:defUIPriority="99" w:defSemiHidden="0" w:defUnhideWhenUsed="0" w:defQFormat="0" w:count="374">
+  <w:latentStyles w:defLockedState="0" w:defUIPriority="99" w:defSemiHidden="0" w:defUnhideWhenUsed="0" w:defQFormat="0" w:count="371">
     <w:lsdException w:name="Normal" w:uiPriority="0" w:qFormat="1"/>
     <w:lsdException w:name="heading 1" w:uiPriority="9" w:qFormat="1"/>
     <w:lsdException w:name="heading 2" w:semiHidden="1" w:uiPriority="9" w:unhideWhenUsed="1" w:qFormat="1"/>
@@ -13264,9 +13794,6 @@
     <w:lsdException w:name="List Table 5 Dark Accent 6" w:uiPriority="50"/>
     <w:lsdException w:name="List Table 6 Colorful Accent 6" w:uiPriority="51"/>
     <w:lsdException w:name="List Table 7 Colorful Accent 6" w:uiPriority="52"/>
-    <w:lsdException w:name="Mention" w:semiHidden="1" w:unhideWhenUsed="1"/>
-    <w:lsdException w:name="Smart Hyperlink" w:semiHidden="1" w:unhideWhenUsed="1"/>
-    <w:lsdException w:name="Hashtag" w:semiHidden="1" w:unhideWhenUsed="1"/>
   </w:latentStyles>
   <w:style w:type="paragraph" w:default="1" w:styleId="Normal">
     <w:name w:val="Normal"/>
@@ -13410,6 +13937,7 @@
       <w:spacing w:after="0" w:line="240" w:lineRule="auto"/>
     </w:pPr>
     <w:tblPr>
+      <w:tblInd w:w="0" w:type="dxa"/>
       <w:tblBorders>
         <w:top w:val="single" w:sz="4" w:space="0" w:color="auto"/>
         <w:left w:val="single" w:sz="4" w:space="0" w:color="auto"/>
@@ -13418,6 +13946,12 @@
         <w:insideH w:val="single" w:sz="4" w:space="0" w:color="auto"/>
         <w:insideV w:val="single" w:sz="4" w:space="0" w:color="auto"/>
       </w:tblBorders>
+      <w:tblCellMar>
+        <w:top w:w="0" w:type="dxa"/>
+        <w:left w:w="108" w:type="dxa"/>
+        <w:bottom w:w="0" w:type="dxa"/>
+        <w:right w:w="108" w:type="dxa"/>
+      </w:tblCellMar>
     </w:tblPr>
   </w:style>
   <w:style w:type="paragraph" w:styleId="Encabezado">
@@ -13475,6 +14009,7 @@
     <w:tblPr>
       <w:tblStyleRowBandSize w:val="1"/>
       <w:tblStyleColBandSize w:val="1"/>
+      <w:tblInd w:w="0" w:type="dxa"/>
       <w:tblBorders>
         <w:top w:val="single" w:sz="4" w:space="0" w:color="8EAADB" w:themeColor="accent5" w:themeTint="99"/>
         <w:left w:val="single" w:sz="4" w:space="0" w:color="8EAADB" w:themeColor="accent5" w:themeTint="99"/>
@@ -13483,6 +14018,12 @@
         <w:insideH w:val="single" w:sz="4" w:space="0" w:color="8EAADB" w:themeColor="accent5" w:themeTint="99"/>
         <w:insideV w:val="single" w:sz="4" w:space="0" w:color="8EAADB" w:themeColor="accent5" w:themeTint="99"/>
       </w:tblBorders>
+      <w:tblCellMar>
+        <w:top w:w="0" w:type="dxa"/>
+        <w:left w:w="108" w:type="dxa"/>
+        <w:bottom w:w="0" w:type="dxa"/>
+        <w:right w:w="108" w:type="dxa"/>
+      </w:tblCellMar>
     </w:tblPr>
     <w:tblStylePr w:type="firstRow">
       <w:rPr>
@@ -13551,6 +14092,7 @@
     <w:tblPr>
       <w:tblStyleRowBandSize w:val="1"/>
       <w:tblStyleColBandSize w:val="1"/>
+      <w:tblInd w:w="0" w:type="dxa"/>
       <w:tblBorders>
         <w:top w:val="single" w:sz="4" w:space="0" w:color="999999" w:themeColor="text1" w:themeTint="66"/>
         <w:left w:val="single" w:sz="4" w:space="0" w:color="999999" w:themeColor="text1" w:themeTint="66"/>
@@ -13559,6 +14101,12 @@
         <w:insideH w:val="single" w:sz="4" w:space="0" w:color="999999" w:themeColor="text1" w:themeTint="66"/>
         <w:insideV w:val="single" w:sz="4" w:space="0" w:color="999999" w:themeColor="text1" w:themeTint="66"/>
       </w:tblBorders>
+      <w:tblCellMar>
+        <w:top w:w="0" w:type="dxa"/>
+        <w:left w:w="108" w:type="dxa"/>
+        <w:bottom w:w="0" w:type="dxa"/>
+        <w:right w:w="108" w:type="dxa"/>
+      </w:tblCellMar>
     </w:tblPr>
     <w:tblStylePr w:type="firstRow">
       <w:rPr>
@@ -13654,6 +14202,7 @@
     <w:tblPr>
       <w:tblStyleRowBandSize w:val="1"/>
       <w:tblStyleColBandSize w:val="1"/>
+      <w:tblInd w:w="0" w:type="dxa"/>
       <w:tblBorders>
         <w:top w:val="single" w:sz="4" w:space="0" w:color="9CC2E5" w:themeColor="accent1" w:themeTint="99"/>
         <w:left w:val="single" w:sz="4" w:space="0" w:color="9CC2E5" w:themeColor="accent1" w:themeTint="99"/>
@@ -13662,6 +14211,12 @@
         <w:insideH w:val="single" w:sz="4" w:space="0" w:color="9CC2E5" w:themeColor="accent1" w:themeTint="99"/>
         <w:insideV w:val="single" w:sz="4" w:space="0" w:color="9CC2E5" w:themeColor="accent1" w:themeTint="99"/>
       </w:tblBorders>
+      <w:tblCellMar>
+        <w:top w:w="0" w:type="dxa"/>
+        <w:left w:w="108" w:type="dxa"/>
+        <w:bottom w:w="0" w:type="dxa"/>
+        <w:right w:w="108" w:type="dxa"/>
+      </w:tblCellMar>
     </w:tblPr>
     <w:tblStylePr w:type="firstRow">
       <w:rPr>
@@ -13772,7 +14327,7 @@
       <w:szCs w:val="32"/>
     </w:rPr>
   </w:style>
-  <w:style w:type="paragraph" w:styleId="TtuloTDC">
+  <w:style w:type="paragraph" w:styleId="TtulodeTDC">
     <w:name w:val="TOC Heading"/>
     <w:basedOn w:val="Ttulo1"/>
     <w:next w:val="Normal"/>
@@ -13875,6 +14430,7 @@
     <w:tblPr>
       <w:tblStyleRowBandSize w:val="1"/>
       <w:tblStyleColBandSize w:val="1"/>
+      <w:tblInd w:w="0" w:type="dxa"/>
       <w:tblBorders>
         <w:top w:val="single" w:sz="4" w:space="0" w:color="9CC2E5" w:themeColor="accent1" w:themeTint="99"/>
         <w:left w:val="single" w:sz="4" w:space="0" w:color="9CC2E5" w:themeColor="accent1" w:themeTint="99"/>
@@ -13883,6 +14439,12 @@
         <w:insideH w:val="single" w:sz="4" w:space="0" w:color="9CC2E5" w:themeColor="accent1" w:themeTint="99"/>
         <w:insideV w:val="single" w:sz="4" w:space="0" w:color="9CC2E5" w:themeColor="accent1" w:themeTint="99"/>
       </w:tblBorders>
+      <w:tblCellMar>
+        <w:top w:w="0" w:type="dxa"/>
+        <w:left w:w="108" w:type="dxa"/>
+        <w:bottom w:w="0" w:type="dxa"/>
+        <w:right w:w="108" w:type="dxa"/>
+      </w:tblCellMar>
     </w:tblPr>
     <w:tblStylePr w:type="firstRow">
       <w:rPr>
@@ -13964,6 +14526,7 @@
     <w:tblPr>
       <w:tblStyleRowBandSize w:val="1"/>
       <w:tblStyleColBandSize w:val="1"/>
+      <w:tblInd w:w="0" w:type="dxa"/>
       <w:tblBorders>
         <w:top w:val="single" w:sz="4" w:space="0" w:color="C9C9C9" w:themeColor="accent3" w:themeTint="99"/>
         <w:left w:val="single" w:sz="4" w:space="0" w:color="C9C9C9" w:themeColor="accent3" w:themeTint="99"/>
@@ -13971,6 +14534,12 @@
         <w:right w:val="single" w:sz="4" w:space="0" w:color="C9C9C9" w:themeColor="accent3" w:themeTint="99"/>
         <w:insideH w:val="single" w:sz="4" w:space="0" w:color="C9C9C9" w:themeColor="accent3" w:themeTint="99"/>
       </w:tblBorders>
+      <w:tblCellMar>
+        <w:top w:w="0" w:type="dxa"/>
+        <w:left w:w="108" w:type="dxa"/>
+        <w:bottom w:w="0" w:type="dxa"/>
+        <w:right w:w="108" w:type="dxa"/>
+      </w:tblCellMar>
     </w:tblPr>
     <w:tblStylePr w:type="firstRow">
       <w:rPr>
@@ -14076,6 +14645,7 @@
     <w:tblPr>
       <w:tblStyleRowBandSize w:val="1"/>
       <w:tblStyleColBandSize w:val="1"/>
+      <w:tblInd w:w="0" w:type="dxa"/>
       <w:tblBorders>
         <w:top w:val="single" w:sz="4" w:space="0" w:color="9CC2E5" w:themeColor="accent1" w:themeTint="99"/>
         <w:left w:val="single" w:sz="4" w:space="0" w:color="9CC2E5" w:themeColor="accent1" w:themeTint="99"/>
@@ -14084,6 +14654,12 @@
         <w:insideH w:val="single" w:sz="4" w:space="0" w:color="9CC2E5" w:themeColor="accent1" w:themeTint="99"/>
         <w:insideV w:val="single" w:sz="4" w:space="0" w:color="9CC2E5" w:themeColor="accent1" w:themeTint="99"/>
       </w:tblBorders>
+      <w:tblCellMar>
+        <w:top w:w="0" w:type="dxa"/>
+        <w:left w:w="108" w:type="dxa"/>
+        <w:bottom w:w="0" w:type="dxa"/>
+        <w:right w:w="108" w:type="dxa"/>
+      </w:tblCellMar>
     </w:tblPr>
     <w:tblStylePr w:type="firstRow">
       <w:rPr>
@@ -15476,6 +16052,13 @@
         </dgm:presLayoutVars>
       </dgm:prSet>
       <dgm:spPr/>
+      <dgm:t>
+        <a:bodyPr/>
+        <a:lstStyle/>
+        <a:p>
+          <a:endParaRPr lang="es-PE"/>
+        </a:p>
+      </dgm:t>
     </dgm:pt>
     <dgm:pt modelId="{08619EC1-F917-4975-B2D1-7B72547BAA04}" type="pres">
       <dgm:prSet presAssocID="{21792886-B2FD-4390-87FF-E56EE284B86E}" presName="children" presStyleCnt="0"/>
@@ -15488,6 +16071,13 @@
     <dgm:pt modelId="{6B343F16-9170-4513-B4D9-35326797153D}" type="pres">
       <dgm:prSet presAssocID="{21792886-B2FD-4390-87FF-E56EE284B86E}" presName="child1" presStyleLbl="bgAcc1" presStyleIdx="0" presStyleCnt="4"/>
       <dgm:spPr/>
+      <dgm:t>
+        <a:bodyPr/>
+        <a:lstStyle/>
+        <a:p>
+          <a:endParaRPr lang="es-PE"/>
+        </a:p>
+      </dgm:t>
     </dgm:pt>
     <dgm:pt modelId="{46339795-70AA-421D-841A-A5EF7C57D8A2}" type="pres">
       <dgm:prSet presAssocID="{21792886-B2FD-4390-87FF-E56EE284B86E}" presName="child1Text" presStyleLbl="bgAcc1" presStyleIdx="0" presStyleCnt="4">
@@ -15496,6 +16086,13 @@
         </dgm:presLayoutVars>
       </dgm:prSet>
       <dgm:spPr/>
+      <dgm:t>
+        <a:bodyPr/>
+        <a:lstStyle/>
+        <a:p>
+          <a:endParaRPr lang="es-PE"/>
+        </a:p>
+      </dgm:t>
     </dgm:pt>
     <dgm:pt modelId="{DEEFF024-14EA-47D5-85CF-29D4FD0EE672}" type="pres">
       <dgm:prSet presAssocID="{21792886-B2FD-4390-87FF-E56EE284B86E}" presName="child2group" presStyleCnt="0"/>
@@ -15504,6 +16101,13 @@
     <dgm:pt modelId="{23C83209-8485-4798-8058-90EF46E45515}" type="pres">
       <dgm:prSet presAssocID="{21792886-B2FD-4390-87FF-E56EE284B86E}" presName="child2" presStyleLbl="bgAcc1" presStyleIdx="1" presStyleCnt="4"/>
       <dgm:spPr/>
+      <dgm:t>
+        <a:bodyPr/>
+        <a:lstStyle/>
+        <a:p>
+          <a:endParaRPr lang="es-PE"/>
+        </a:p>
+      </dgm:t>
     </dgm:pt>
     <dgm:pt modelId="{F08DB12E-F991-4BEE-950E-8629AE2F6881}" type="pres">
       <dgm:prSet presAssocID="{21792886-B2FD-4390-87FF-E56EE284B86E}" presName="child2Text" presStyleLbl="bgAcc1" presStyleIdx="1" presStyleCnt="4">
@@ -15512,6 +16116,13 @@
         </dgm:presLayoutVars>
       </dgm:prSet>
       <dgm:spPr/>
+      <dgm:t>
+        <a:bodyPr/>
+        <a:lstStyle/>
+        <a:p>
+          <a:endParaRPr lang="es-PE"/>
+        </a:p>
+      </dgm:t>
     </dgm:pt>
     <dgm:pt modelId="{E0D5A09B-E49C-49CF-AE6D-312AF1A090B9}" type="pres">
       <dgm:prSet presAssocID="{21792886-B2FD-4390-87FF-E56EE284B86E}" presName="child3group" presStyleCnt="0"/>
@@ -15520,6 +16131,13 @@
     <dgm:pt modelId="{DECC40CE-10F3-4483-917D-335407CB839F}" type="pres">
       <dgm:prSet presAssocID="{21792886-B2FD-4390-87FF-E56EE284B86E}" presName="child3" presStyleLbl="bgAcc1" presStyleIdx="2" presStyleCnt="4"/>
       <dgm:spPr/>
+      <dgm:t>
+        <a:bodyPr/>
+        <a:lstStyle/>
+        <a:p>
+          <a:endParaRPr lang="es-PE"/>
+        </a:p>
+      </dgm:t>
     </dgm:pt>
     <dgm:pt modelId="{76B443A4-38D1-4968-A4B7-905DFE0D3145}" type="pres">
       <dgm:prSet presAssocID="{21792886-B2FD-4390-87FF-E56EE284B86E}" presName="child3Text" presStyleLbl="bgAcc1" presStyleIdx="2" presStyleCnt="4">
@@ -15528,6 +16146,13 @@
         </dgm:presLayoutVars>
       </dgm:prSet>
       <dgm:spPr/>
+      <dgm:t>
+        <a:bodyPr/>
+        <a:lstStyle/>
+        <a:p>
+          <a:endParaRPr lang="es-PE"/>
+        </a:p>
+      </dgm:t>
     </dgm:pt>
     <dgm:pt modelId="{E1B25B8A-32DB-4865-8EE7-F9332E62EF4C}" type="pres">
       <dgm:prSet presAssocID="{21792886-B2FD-4390-87FF-E56EE284B86E}" presName="child4group" presStyleCnt="0"/>
@@ -15536,6 +16161,13 @@
     <dgm:pt modelId="{BA0D0ECB-20A9-43B5-896F-62606B4AFA63}" type="pres">
       <dgm:prSet presAssocID="{21792886-B2FD-4390-87FF-E56EE284B86E}" presName="child4" presStyleLbl="bgAcc1" presStyleIdx="3" presStyleCnt="4"/>
       <dgm:spPr/>
+      <dgm:t>
+        <a:bodyPr/>
+        <a:lstStyle/>
+        <a:p>
+          <a:endParaRPr lang="es-PE"/>
+        </a:p>
+      </dgm:t>
     </dgm:pt>
     <dgm:pt modelId="{72E82AC8-051F-48EF-81C4-34B41674BBE2}" type="pres">
       <dgm:prSet presAssocID="{21792886-B2FD-4390-87FF-E56EE284B86E}" presName="child4Text" presStyleLbl="bgAcc1" presStyleIdx="3" presStyleCnt="4">
@@ -15544,6 +16176,13 @@
         </dgm:presLayoutVars>
       </dgm:prSet>
       <dgm:spPr/>
+      <dgm:t>
+        <a:bodyPr/>
+        <a:lstStyle/>
+        <a:p>
+          <a:endParaRPr lang="es-PE"/>
+        </a:p>
+      </dgm:t>
     </dgm:pt>
     <dgm:pt modelId="{72E78E6F-72BE-439E-98D6-7C9BAE77F8DA}" type="pres">
       <dgm:prSet presAssocID="{21792886-B2FD-4390-87FF-E56EE284B86E}" presName="childPlaceholder" presStyleCnt="0"/>
@@ -15561,6 +16200,13 @@
         </dgm:presLayoutVars>
       </dgm:prSet>
       <dgm:spPr/>
+      <dgm:t>
+        <a:bodyPr/>
+        <a:lstStyle/>
+        <a:p>
+          <a:endParaRPr lang="es-PE"/>
+        </a:p>
+      </dgm:t>
     </dgm:pt>
     <dgm:pt modelId="{8E0186CD-8A6A-4414-B493-8FDD130E3A48}" type="pres">
       <dgm:prSet presAssocID="{21792886-B2FD-4390-87FF-E56EE284B86E}" presName="quadrant2" presStyleLbl="node1" presStyleIdx="1" presStyleCnt="4">
@@ -15570,6 +16216,13 @@
         </dgm:presLayoutVars>
       </dgm:prSet>
       <dgm:spPr/>
+      <dgm:t>
+        <a:bodyPr/>
+        <a:lstStyle/>
+        <a:p>
+          <a:endParaRPr lang="es-PE"/>
+        </a:p>
+      </dgm:t>
     </dgm:pt>
     <dgm:pt modelId="{9D3DA50F-9132-417E-B2E0-FCE64069BFAA}" type="pres">
       <dgm:prSet presAssocID="{21792886-B2FD-4390-87FF-E56EE284B86E}" presName="quadrant3" presStyleLbl="node1" presStyleIdx="2" presStyleCnt="4">
@@ -15579,6 +16232,13 @@
         </dgm:presLayoutVars>
       </dgm:prSet>
       <dgm:spPr/>
+      <dgm:t>
+        <a:bodyPr/>
+        <a:lstStyle/>
+        <a:p>
+          <a:endParaRPr lang="es-PE"/>
+        </a:p>
+      </dgm:t>
     </dgm:pt>
     <dgm:pt modelId="{4871DF7A-C367-45F7-B0F3-F0678B7BF9B9}" type="pres">
       <dgm:prSet presAssocID="{21792886-B2FD-4390-87FF-E56EE284B86E}" presName="quadrant4" presStyleLbl="node1" presStyleIdx="3" presStyleCnt="4">
@@ -15588,6 +16248,13 @@
         </dgm:presLayoutVars>
       </dgm:prSet>
       <dgm:spPr/>
+      <dgm:t>
+        <a:bodyPr/>
+        <a:lstStyle/>
+        <a:p>
+          <a:endParaRPr lang="es-PE"/>
+        </a:p>
+      </dgm:t>
     </dgm:pt>
     <dgm:pt modelId="{AA137FD2-625D-41CF-B989-74C65A0B099F}" type="pres">
       <dgm:prSet presAssocID="{21792886-B2FD-4390-87FF-E56EE284B86E}" presName="quadrantPlaceholder" presStyleCnt="0"/>
@@ -15604,63 +16271,63 @@
   </dgm:ptLst>
   <dgm:cxnLst>
     <dgm:cxn modelId="{96977F53-C119-40CE-ADE9-3D243F908160}" srcId="{10BC1569-3231-49DE-896E-DD29355567E7}" destId="{347604C1-E67F-4322-9746-1D3D03B61D7E}" srcOrd="1" destOrd="0" parTransId="{3A0A59E1-A4EE-40F2-AF99-A4AD4C82B3EC}" sibTransId="{3EBE88B2-D331-4A0B-A7D7-508422B276CE}"/>
-    <dgm:cxn modelId="{6DF4769D-8097-4365-B46F-99546FD6AED2}" type="presOf" srcId="{17F5344C-7A38-42F0-90E7-D49FB39D4D5E}" destId="{72E82AC8-051F-48EF-81C4-34B41674BBE2}" srcOrd="1" destOrd="0" presId="urn:microsoft.com/office/officeart/2005/8/layout/cycle4"/>
-    <dgm:cxn modelId="{50FFA89A-0AFA-4678-BA5D-0C5410E88F9D}" type="presOf" srcId="{6AC60FFF-239C-419E-9BBD-F34314742F05}" destId="{23C83209-8485-4798-8058-90EF46E45515}" srcOrd="0" destOrd="1" presId="urn:microsoft.com/office/officeart/2005/8/layout/cycle4"/>
+    <dgm:cxn modelId="{71FFF8FB-25DA-425D-8D58-88DBF1295F00}" type="presOf" srcId="{B6605B6C-8C3B-4FDD-8E37-25DEE31F778D}" destId="{76B443A4-38D1-4968-A4B7-905DFE0D3145}" srcOrd="1" destOrd="0" presId="urn:microsoft.com/office/officeart/2005/8/layout/cycle4"/>
+    <dgm:cxn modelId="{428571E0-7AE7-402D-A306-B6967416641E}" type="presOf" srcId="{A2B7DE3A-5500-4322-81EF-E0CB88B3DBE6}" destId="{46339795-70AA-421D-841A-A5EF7C57D8A2}" srcOrd="1" destOrd="2" presId="urn:microsoft.com/office/officeart/2005/8/layout/cycle4"/>
+    <dgm:cxn modelId="{8352A1E4-7826-47BC-9F51-DE7DE881B92D}" type="presOf" srcId="{8D5FA961-5E5A-43A2-8C71-C0A355DC657A}" destId="{F08DB12E-F991-4BEE-950E-8629AE2F6881}" srcOrd="1" destOrd="2" presId="urn:microsoft.com/office/officeart/2005/8/layout/cycle4"/>
+    <dgm:cxn modelId="{E3E6AA73-F94E-49E1-88CA-B6D66FF6D0E8}" type="presOf" srcId="{B6605B6C-8C3B-4FDD-8E37-25DEE31F778D}" destId="{DECC40CE-10F3-4483-917D-335407CB839F}" srcOrd="0" destOrd="0" presId="urn:microsoft.com/office/officeart/2005/8/layout/cycle4"/>
+    <dgm:cxn modelId="{D67EC057-619B-4F76-BAF0-524841051CAC}" type="presOf" srcId="{21792886-B2FD-4390-87FF-E56EE284B86E}" destId="{A45A239B-3686-4BEE-8F6D-5AF56DDD158B}" srcOrd="0" destOrd="0" presId="urn:microsoft.com/office/officeart/2005/8/layout/cycle4"/>
+    <dgm:cxn modelId="{C0583078-5F40-4306-B3CE-C7A40EBD7707}" srcId="{99A965EF-553C-42BB-81F3-73284BE32B25}" destId="{8D5FA961-5E5A-43A2-8C71-C0A355DC657A}" srcOrd="2" destOrd="0" parTransId="{E81F9790-2F36-4133-8A38-7E76AB16DF45}" sibTransId="{FE701A7F-438F-471A-A1E6-C043B0B33EDB}"/>
+    <dgm:cxn modelId="{DAC833D0-E838-447E-966C-658113CB13AB}" srcId="{10BC1569-3231-49DE-896E-DD29355567E7}" destId="{A2B7DE3A-5500-4322-81EF-E0CB88B3DBE6}" srcOrd="2" destOrd="0" parTransId="{2FC57262-97EA-474E-A916-45F847351D04}" sibTransId="{8BB20493-C147-4455-8CE8-3D8FB61B7097}"/>
+    <dgm:cxn modelId="{36BC8F66-B588-4B73-A0C5-94CEF08B95BD}" type="presOf" srcId="{347604C1-E67F-4322-9746-1D3D03B61D7E}" destId="{6B343F16-9170-4513-B4D9-35326797153D}" srcOrd="0" destOrd="1" presId="urn:microsoft.com/office/officeart/2005/8/layout/cycle4"/>
+    <dgm:cxn modelId="{2ACE5549-F863-4974-BE1E-EA888F5B447B}" type="presOf" srcId="{99A965EF-553C-42BB-81F3-73284BE32B25}" destId="{8E0186CD-8A6A-4414-B493-8FDD130E3A48}" srcOrd="0" destOrd="0" presId="urn:microsoft.com/office/officeart/2005/8/layout/cycle4"/>
+    <dgm:cxn modelId="{28CBA23D-31BD-498A-A86B-C19514557139}" srcId="{10BC1569-3231-49DE-896E-DD29355567E7}" destId="{50D8CD8F-8E0A-47D4-B361-1E2B258B2E3D}" srcOrd="0" destOrd="0" parTransId="{1301E53D-3C76-4C22-86F6-F5DAF8063E77}" sibTransId="{FE51C250-81A4-42F3-8630-A8E7AE635B73}"/>
+    <dgm:cxn modelId="{88EE6B11-44D5-4461-ADEF-A0BD5123E8E0}" type="presOf" srcId="{A2B7DE3A-5500-4322-81EF-E0CB88B3DBE6}" destId="{6B343F16-9170-4513-B4D9-35326797153D}" srcOrd="0" destOrd="2" presId="urn:microsoft.com/office/officeart/2005/8/layout/cycle4"/>
+    <dgm:cxn modelId="{D16F5D9F-DA23-4417-BEE5-E3AD124D1EDA}" srcId="{21792886-B2FD-4390-87FF-E56EE284B86E}" destId="{99A965EF-553C-42BB-81F3-73284BE32B25}" srcOrd="1" destOrd="0" parTransId="{A314B192-C07D-4260-921B-7838185BF015}" sibTransId="{6D47F0AB-FAA5-467B-8779-27D93846CF02}"/>
+    <dgm:cxn modelId="{5E143290-D39A-48C7-9E26-3334E854F2FF}" srcId="{21792886-B2FD-4390-87FF-E56EE284B86E}" destId="{10BC1569-3231-49DE-896E-DD29355567E7}" srcOrd="0" destOrd="0" parTransId="{0449B2D9-A55A-4E62-9420-BC89E44C8099}" sibTransId="{9227E7F9-2633-412F-B70C-E063E067F02B}"/>
+    <dgm:cxn modelId="{862A23ED-A6AC-429D-8038-CC7D57D40C00}" srcId="{DBFD9F56-5823-4D4F-9E5B-91B8ABD1D267}" destId="{B6605B6C-8C3B-4FDD-8E37-25DEE31F778D}" srcOrd="0" destOrd="0" parTransId="{D59109CF-6AE2-4FCD-9E07-6FA022A95227}" sibTransId="{8AAC48AA-579C-4600-B128-C2A64AD7E866}"/>
+    <dgm:cxn modelId="{90B891C1-51BC-4279-8CF3-77D9E168A58C}" type="presOf" srcId="{6AC60FFF-239C-419E-9BBD-F34314742F05}" destId="{F08DB12E-F991-4BEE-950E-8629AE2F6881}" srcOrd="1" destOrd="1" presId="urn:microsoft.com/office/officeart/2005/8/layout/cycle4"/>
+    <dgm:cxn modelId="{10E00B10-D3B5-45DB-92DB-B304A3A437DB}" srcId="{26B15199-3F32-47E6-AF06-B17276700679}" destId="{17F5344C-7A38-42F0-90E7-D49FB39D4D5E}" srcOrd="0" destOrd="0" parTransId="{7AF3321B-A82C-4C41-BDC7-99A865AF1854}" sibTransId="{9CC9A01C-E033-49F8-A839-329711409187}"/>
+    <dgm:cxn modelId="{FECB9698-FDD7-4C8C-A236-66E11374B5AB}" type="presOf" srcId="{5FF0DE83-0E15-4D4F-95A9-11B6C6F1A8ED}" destId="{F08DB12E-F991-4BEE-950E-8629AE2F6881}" srcOrd="1" destOrd="0" presId="urn:microsoft.com/office/officeart/2005/8/layout/cycle4"/>
+    <dgm:cxn modelId="{A6FDBAFC-2858-41AC-94DA-A6BD9E453F8E}" type="presOf" srcId="{DBFD9F56-5823-4D4F-9E5B-91B8ABD1D267}" destId="{9D3DA50F-9132-417E-B2E0-FCE64069BFAA}" srcOrd="0" destOrd="0" presId="urn:microsoft.com/office/officeart/2005/8/layout/cycle4"/>
+    <dgm:cxn modelId="{D4A72E9F-F3F9-44FD-9929-112B35F53785}" type="presOf" srcId="{5FF0DE83-0E15-4D4F-95A9-11B6C6F1A8ED}" destId="{23C83209-8485-4798-8058-90EF46E45515}" srcOrd="0" destOrd="0" presId="urn:microsoft.com/office/officeart/2005/8/layout/cycle4"/>
+    <dgm:cxn modelId="{224758F1-EE6F-401B-919B-E019CAB7FA00}" srcId="{DBFD9F56-5823-4D4F-9E5B-91B8ABD1D267}" destId="{6C966D8C-2D69-42B4-BDB2-E56394E443F1}" srcOrd="1" destOrd="0" parTransId="{134DA864-B7B4-44FC-B0D0-E51C44796A7E}" sibTransId="{9964FB72-3791-413B-A23F-2C55CE0B4121}"/>
+    <dgm:cxn modelId="{DE8513D2-6560-40BF-9947-78005CF15BAC}" type="presOf" srcId="{8D5FA961-5E5A-43A2-8C71-C0A355DC657A}" destId="{23C83209-8485-4798-8058-90EF46E45515}" srcOrd="0" destOrd="2" presId="urn:microsoft.com/office/officeart/2005/8/layout/cycle4"/>
+    <dgm:cxn modelId="{3B1989E7-009C-4A1B-A078-09E3A77DF967}" type="presOf" srcId="{6AC60FFF-239C-419E-9BBD-F34314742F05}" destId="{23C83209-8485-4798-8058-90EF46E45515}" srcOrd="0" destOrd="1" presId="urn:microsoft.com/office/officeart/2005/8/layout/cycle4"/>
+    <dgm:cxn modelId="{567603EB-3560-45D6-BB8D-F2EDE4BD24E8}" srcId="{21792886-B2FD-4390-87FF-E56EE284B86E}" destId="{26B15199-3F32-47E6-AF06-B17276700679}" srcOrd="3" destOrd="0" parTransId="{15B04C5A-15ED-4C19-8347-524B4CDE23BC}" sibTransId="{3F7EE0FE-C9D7-45A6-A83A-99A6C8E89994}"/>
+    <dgm:cxn modelId="{CF34EB13-E5DE-4FCE-AB0C-2373770C80CE}" type="presOf" srcId="{6C966D8C-2D69-42B4-BDB2-E56394E443F1}" destId="{76B443A4-38D1-4968-A4B7-905DFE0D3145}" srcOrd="1" destOrd="1" presId="urn:microsoft.com/office/officeart/2005/8/layout/cycle4"/>
+    <dgm:cxn modelId="{F705D56F-4EF4-4665-84B4-88CB9A50DC90}" type="presOf" srcId="{17F5344C-7A38-42F0-90E7-D49FB39D4D5E}" destId="{72E82AC8-051F-48EF-81C4-34B41674BBE2}" srcOrd="1" destOrd="0" presId="urn:microsoft.com/office/officeart/2005/8/layout/cycle4"/>
+    <dgm:cxn modelId="{40FB17CA-D436-4CA8-8140-63857CA28B33}" type="presOf" srcId="{347604C1-E67F-4322-9746-1D3D03B61D7E}" destId="{46339795-70AA-421D-841A-A5EF7C57D8A2}" srcOrd="1" destOrd="1" presId="urn:microsoft.com/office/officeart/2005/8/layout/cycle4"/>
+    <dgm:cxn modelId="{258E879C-2531-444A-812C-5B507C55EDCA}" type="presOf" srcId="{6C966D8C-2D69-42B4-BDB2-E56394E443F1}" destId="{DECC40CE-10F3-4483-917D-335407CB839F}" srcOrd="0" destOrd="1" presId="urn:microsoft.com/office/officeart/2005/8/layout/cycle4"/>
+    <dgm:cxn modelId="{1FED8CCD-64C9-4AB8-8B73-E0B420A98510}" type="presOf" srcId="{10BC1569-3231-49DE-896E-DD29355567E7}" destId="{3BAAE0DA-2F9C-4E31-8C3D-631D39AB1707}" srcOrd="0" destOrd="0" presId="urn:microsoft.com/office/officeart/2005/8/layout/cycle4"/>
+    <dgm:cxn modelId="{AAA9E219-626D-4087-9B80-BAFD2B058A3F}" type="presOf" srcId="{50D8CD8F-8E0A-47D4-B361-1E2B258B2E3D}" destId="{46339795-70AA-421D-841A-A5EF7C57D8A2}" srcOrd="1" destOrd="0" presId="urn:microsoft.com/office/officeart/2005/8/layout/cycle4"/>
+    <dgm:cxn modelId="{70C36EAA-206A-4FD3-9112-6EE7555A2423}" type="presOf" srcId="{50D8CD8F-8E0A-47D4-B361-1E2B258B2E3D}" destId="{6B343F16-9170-4513-B4D9-35326797153D}" srcOrd="0" destOrd="0" presId="urn:microsoft.com/office/officeart/2005/8/layout/cycle4"/>
+    <dgm:cxn modelId="{E71026C7-5561-4576-8FEB-E285B1635C4D}" srcId="{99A965EF-553C-42BB-81F3-73284BE32B25}" destId="{5FF0DE83-0E15-4D4F-95A9-11B6C6F1A8ED}" srcOrd="0" destOrd="0" parTransId="{7D178B74-2CF6-4EBD-B8C5-781B52386273}" sibTransId="{CBBADAEC-0F47-46AC-8A46-0D2E328A7A64}"/>
     <dgm:cxn modelId="{60D7D5FC-6BA5-45D0-8CA1-61EB1B879261}" srcId="{21792886-B2FD-4390-87FF-E56EE284B86E}" destId="{DBFD9F56-5823-4D4F-9E5B-91B8ABD1D267}" srcOrd="2" destOrd="0" parTransId="{A97A8D8E-C4BA-4C1A-8281-E6D0B181DEBF}" sibTransId="{58DAD79F-BF72-4E73-B80B-BE215B65AC5D}"/>
-    <dgm:cxn modelId="{E71026C7-5561-4576-8FEB-E285B1635C4D}" srcId="{99A965EF-553C-42BB-81F3-73284BE32B25}" destId="{5FF0DE83-0E15-4D4F-95A9-11B6C6F1A8ED}" srcOrd="0" destOrd="0" parTransId="{7D178B74-2CF6-4EBD-B8C5-781B52386273}" sibTransId="{CBBADAEC-0F47-46AC-8A46-0D2E328A7A64}"/>
-    <dgm:cxn modelId="{28CBA23D-31BD-498A-A86B-C19514557139}" srcId="{10BC1569-3231-49DE-896E-DD29355567E7}" destId="{50D8CD8F-8E0A-47D4-B361-1E2B258B2E3D}" srcOrd="0" destOrd="0" parTransId="{1301E53D-3C76-4C22-86F6-F5DAF8063E77}" sibTransId="{FE51C250-81A4-42F3-8630-A8E7AE635B73}"/>
-    <dgm:cxn modelId="{A7C32A0A-39B2-4449-A805-82E1E675699B}" type="presOf" srcId="{B6605B6C-8C3B-4FDD-8E37-25DEE31F778D}" destId="{76B443A4-38D1-4968-A4B7-905DFE0D3145}" srcOrd="1" destOrd="0" presId="urn:microsoft.com/office/officeart/2005/8/layout/cycle4"/>
-    <dgm:cxn modelId="{083C33A6-5097-4338-A12E-09F5F3F0CB8B}" type="presOf" srcId="{5FF0DE83-0E15-4D4F-95A9-11B6C6F1A8ED}" destId="{23C83209-8485-4798-8058-90EF46E45515}" srcOrd="0" destOrd="0" presId="urn:microsoft.com/office/officeart/2005/8/layout/cycle4"/>
-    <dgm:cxn modelId="{C0583078-5F40-4306-B3CE-C7A40EBD7707}" srcId="{99A965EF-553C-42BB-81F3-73284BE32B25}" destId="{8D5FA961-5E5A-43A2-8C71-C0A355DC657A}" srcOrd="2" destOrd="0" parTransId="{E81F9790-2F36-4133-8A38-7E76AB16DF45}" sibTransId="{FE701A7F-438F-471A-A1E6-C043B0B33EDB}"/>
-    <dgm:cxn modelId="{269585AE-4141-44D6-B6B2-3C20835630D3}" type="presOf" srcId="{6C966D8C-2D69-42B4-BDB2-E56394E443F1}" destId="{76B443A4-38D1-4968-A4B7-905DFE0D3145}" srcOrd="1" destOrd="1" presId="urn:microsoft.com/office/officeart/2005/8/layout/cycle4"/>
-    <dgm:cxn modelId="{37AD474F-361D-4B73-ADDC-E116DBAED7A5}" type="presOf" srcId="{99A965EF-553C-42BB-81F3-73284BE32B25}" destId="{8E0186CD-8A6A-4414-B493-8FDD130E3A48}" srcOrd="0" destOrd="0" presId="urn:microsoft.com/office/officeart/2005/8/layout/cycle4"/>
-    <dgm:cxn modelId="{DAC833D0-E838-447E-966C-658113CB13AB}" srcId="{10BC1569-3231-49DE-896E-DD29355567E7}" destId="{A2B7DE3A-5500-4322-81EF-E0CB88B3DBE6}" srcOrd="2" destOrd="0" parTransId="{2FC57262-97EA-474E-A916-45F847351D04}" sibTransId="{8BB20493-C147-4455-8CE8-3D8FB61B7097}"/>
-    <dgm:cxn modelId="{567603EB-3560-45D6-BB8D-F2EDE4BD24E8}" srcId="{21792886-B2FD-4390-87FF-E56EE284B86E}" destId="{26B15199-3F32-47E6-AF06-B17276700679}" srcOrd="3" destOrd="0" parTransId="{15B04C5A-15ED-4C19-8347-524B4CDE23BC}" sibTransId="{3F7EE0FE-C9D7-45A6-A83A-99A6C8E89994}"/>
-    <dgm:cxn modelId="{D312F34D-D243-4DE6-A541-BC3560EEA5C0}" type="presOf" srcId="{A2B7DE3A-5500-4322-81EF-E0CB88B3DBE6}" destId="{46339795-70AA-421D-841A-A5EF7C57D8A2}" srcOrd="1" destOrd="2" presId="urn:microsoft.com/office/officeart/2005/8/layout/cycle4"/>
-    <dgm:cxn modelId="{10E00B10-D3B5-45DB-92DB-B304A3A437DB}" srcId="{26B15199-3F32-47E6-AF06-B17276700679}" destId="{17F5344C-7A38-42F0-90E7-D49FB39D4D5E}" srcOrd="0" destOrd="0" parTransId="{7AF3321B-A82C-4C41-BDC7-99A865AF1854}" sibTransId="{9CC9A01C-E033-49F8-A839-329711409187}"/>
-    <dgm:cxn modelId="{D4DC88B7-5476-44A7-A3AE-FD9165222D11}" type="presOf" srcId="{6C966D8C-2D69-42B4-BDB2-E56394E443F1}" destId="{DECC40CE-10F3-4483-917D-335407CB839F}" srcOrd="0" destOrd="1" presId="urn:microsoft.com/office/officeart/2005/8/layout/cycle4"/>
-    <dgm:cxn modelId="{6C0B236F-BCA9-4A56-B7ED-0BFC975944E9}" type="presOf" srcId="{A2B7DE3A-5500-4322-81EF-E0CB88B3DBE6}" destId="{6B343F16-9170-4513-B4D9-35326797153D}" srcOrd="0" destOrd="2" presId="urn:microsoft.com/office/officeart/2005/8/layout/cycle4"/>
-    <dgm:cxn modelId="{224758F1-EE6F-401B-919B-E019CAB7FA00}" srcId="{DBFD9F56-5823-4D4F-9E5B-91B8ABD1D267}" destId="{6C966D8C-2D69-42B4-BDB2-E56394E443F1}" srcOrd="1" destOrd="0" parTransId="{134DA864-B7B4-44FC-B0D0-E51C44796A7E}" sibTransId="{9964FB72-3791-413B-A23F-2C55CE0B4121}"/>
-    <dgm:cxn modelId="{62BAF8A9-FA96-4A4C-9283-69BC9B87313C}" type="presOf" srcId="{26B15199-3F32-47E6-AF06-B17276700679}" destId="{4871DF7A-C367-45F7-B0F3-F0678B7BF9B9}" srcOrd="0" destOrd="0" presId="urn:microsoft.com/office/officeart/2005/8/layout/cycle4"/>
-    <dgm:cxn modelId="{3F063727-795A-4C5E-90C7-62471E6A20D6}" type="presOf" srcId="{21792886-B2FD-4390-87FF-E56EE284B86E}" destId="{A45A239B-3686-4BEE-8F6D-5AF56DDD158B}" srcOrd="0" destOrd="0" presId="urn:microsoft.com/office/officeart/2005/8/layout/cycle4"/>
-    <dgm:cxn modelId="{C2216A6E-E448-4135-AB39-B0FB1EA79DFA}" type="presOf" srcId="{8D5FA961-5E5A-43A2-8C71-C0A355DC657A}" destId="{23C83209-8485-4798-8058-90EF46E45515}" srcOrd="0" destOrd="2" presId="urn:microsoft.com/office/officeart/2005/8/layout/cycle4"/>
-    <dgm:cxn modelId="{65EE424F-DE4E-46E5-AAD9-CA240667A97B}" type="presOf" srcId="{50D8CD8F-8E0A-47D4-B361-1E2B258B2E3D}" destId="{46339795-70AA-421D-841A-A5EF7C57D8A2}" srcOrd="1" destOrd="0" presId="urn:microsoft.com/office/officeart/2005/8/layout/cycle4"/>
-    <dgm:cxn modelId="{05FFF683-9090-4D9A-BB37-D7C245D08436}" type="presOf" srcId="{347604C1-E67F-4322-9746-1D3D03B61D7E}" destId="{46339795-70AA-421D-841A-A5EF7C57D8A2}" srcOrd="1" destOrd="1" presId="urn:microsoft.com/office/officeart/2005/8/layout/cycle4"/>
-    <dgm:cxn modelId="{1400067A-76CC-4C9C-86D1-5B396F19CEF5}" type="presOf" srcId="{6AC60FFF-239C-419E-9BBD-F34314742F05}" destId="{F08DB12E-F991-4BEE-950E-8629AE2F6881}" srcOrd="1" destOrd="1" presId="urn:microsoft.com/office/officeart/2005/8/layout/cycle4"/>
-    <dgm:cxn modelId="{8D5FDC15-96DC-4798-9A6D-FFE76BD14DB0}" type="presOf" srcId="{347604C1-E67F-4322-9746-1D3D03B61D7E}" destId="{6B343F16-9170-4513-B4D9-35326797153D}" srcOrd="0" destOrd="1" presId="urn:microsoft.com/office/officeart/2005/8/layout/cycle4"/>
-    <dgm:cxn modelId="{862A23ED-A6AC-429D-8038-CC7D57D40C00}" srcId="{DBFD9F56-5823-4D4F-9E5B-91B8ABD1D267}" destId="{B6605B6C-8C3B-4FDD-8E37-25DEE31F778D}" srcOrd="0" destOrd="0" parTransId="{D59109CF-6AE2-4FCD-9E07-6FA022A95227}" sibTransId="{8AAC48AA-579C-4600-B128-C2A64AD7E866}"/>
+    <dgm:cxn modelId="{8129A097-D9F0-4789-AE96-8DB8F295F724}" type="presOf" srcId="{26B15199-3F32-47E6-AF06-B17276700679}" destId="{4871DF7A-C367-45F7-B0F3-F0678B7BF9B9}" srcOrd="0" destOrd="0" presId="urn:microsoft.com/office/officeart/2005/8/layout/cycle4"/>
+    <dgm:cxn modelId="{1D338E48-DCA8-46C6-8BFE-D54763CB41B9}" type="presOf" srcId="{17F5344C-7A38-42F0-90E7-D49FB39D4D5E}" destId="{BA0D0ECB-20A9-43B5-896F-62606B4AFA63}" srcOrd="0" destOrd="0" presId="urn:microsoft.com/office/officeart/2005/8/layout/cycle4"/>
     <dgm:cxn modelId="{229AEEF1-4830-4B8E-AA75-758AD529CEC0}" srcId="{99A965EF-553C-42BB-81F3-73284BE32B25}" destId="{6AC60FFF-239C-419E-9BBD-F34314742F05}" srcOrd="1" destOrd="0" parTransId="{CE5D10C9-8ED2-4D5A-8849-0032515982A5}" sibTransId="{DEABE562-48DF-4585-B2EA-E9AF411B6C5D}"/>
-    <dgm:cxn modelId="{97113D3D-FD24-4993-A7DE-30C995DC7DEE}" type="presOf" srcId="{50D8CD8F-8E0A-47D4-B361-1E2B258B2E3D}" destId="{6B343F16-9170-4513-B4D9-35326797153D}" srcOrd="0" destOrd="0" presId="urn:microsoft.com/office/officeart/2005/8/layout/cycle4"/>
-    <dgm:cxn modelId="{A85DE590-B864-4FE7-81D7-597D776617DE}" type="presOf" srcId="{5FF0DE83-0E15-4D4F-95A9-11B6C6F1A8ED}" destId="{F08DB12E-F991-4BEE-950E-8629AE2F6881}" srcOrd="1" destOrd="0" presId="urn:microsoft.com/office/officeart/2005/8/layout/cycle4"/>
-    <dgm:cxn modelId="{DECD7F44-EDD7-4A5C-A4A2-3E8E185F4C27}" type="presOf" srcId="{B6605B6C-8C3B-4FDD-8E37-25DEE31F778D}" destId="{DECC40CE-10F3-4483-917D-335407CB839F}" srcOrd="0" destOrd="0" presId="urn:microsoft.com/office/officeart/2005/8/layout/cycle4"/>
-    <dgm:cxn modelId="{FD4A0783-6C50-4471-8A0B-06E64AF6A606}" type="presOf" srcId="{17F5344C-7A38-42F0-90E7-D49FB39D4D5E}" destId="{BA0D0ECB-20A9-43B5-896F-62606B4AFA63}" srcOrd="0" destOrd="0" presId="urn:microsoft.com/office/officeart/2005/8/layout/cycle4"/>
-    <dgm:cxn modelId="{64421BDA-E874-4991-A073-5BA2125C1156}" type="presOf" srcId="{10BC1569-3231-49DE-896E-DD29355567E7}" destId="{3BAAE0DA-2F9C-4E31-8C3D-631D39AB1707}" srcOrd="0" destOrd="0" presId="urn:microsoft.com/office/officeart/2005/8/layout/cycle4"/>
-    <dgm:cxn modelId="{F6DD0A28-F926-436C-93F7-F8FAEB7B729A}" type="presOf" srcId="{8D5FA961-5E5A-43A2-8C71-C0A355DC657A}" destId="{F08DB12E-F991-4BEE-950E-8629AE2F6881}" srcOrd="1" destOrd="2" presId="urn:microsoft.com/office/officeart/2005/8/layout/cycle4"/>
-    <dgm:cxn modelId="{D6B135B4-1784-45A5-8E15-635B5ABD6488}" type="presOf" srcId="{DBFD9F56-5823-4D4F-9E5B-91B8ABD1D267}" destId="{9D3DA50F-9132-417E-B2E0-FCE64069BFAA}" srcOrd="0" destOrd="0" presId="urn:microsoft.com/office/officeart/2005/8/layout/cycle4"/>
-    <dgm:cxn modelId="{5E143290-D39A-48C7-9E26-3334E854F2FF}" srcId="{21792886-B2FD-4390-87FF-E56EE284B86E}" destId="{10BC1569-3231-49DE-896E-DD29355567E7}" srcOrd="0" destOrd="0" parTransId="{0449B2D9-A55A-4E62-9420-BC89E44C8099}" sibTransId="{9227E7F9-2633-412F-B70C-E063E067F02B}"/>
-    <dgm:cxn modelId="{D16F5D9F-DA23-4417-BEE5-E3AD124D1EDA}" srcId="{21792886-B2FD-4390-87FF-E56EE284B86E}" destId="{99A965EF-553C-42BB-81F3-73284BE32B25}" srcOrd="1" destOrd="0" parTransId="{A314B192-C07D-4260-921B-7838185BF015}" sibTransId="{6D47F0AB-FAA5-467B-8779-27D93846CF02}"/>
-    <dgm:cxn modelId="{2E5A1A73-0236-4C88-9BEC-26F0C24EC475}" type="presParOf" srcId="{A45A239B-3686-4BEE-8F6D-5AF56DDD158B}" destId="{08619EC1-F917-4975-B2D1-7B72547BAA04}" srcOrd="0" destOrd="0" presId="urn:microsoft.com/office/officeart/2005/8/layout/cycle4"/>
-    <dgm:cxn modelId="{FD5471FD-B151-4338-90E6-A77D8B3BF0A2}" type="presParOf" srcId="{08619EC1-F917-4975-B2D1-7B72547BAA04}" destId="{D4D9FE2C-650B-4F64-B25E-9D72E2C13DF4}" srcOrd="0" destOrd="0" presId="urn:microsoft.com/office/officeart/2005/8/layout/cycle4"/>
-    <dgm:cxn modelId="{26D6BCE8-C9B6-438D-BAAD-E5393D997C7B}" type="presParOf" srcId="{D4D9FE2C-650B-4F64-B25E-9D72E2C13DF4}" destId="{6B343F16-9170-4513-B4D9-35326797153D}" srcOrd="0" destOrd="0" presId="urn:microsoft.com/office/officeart/2005/8/layout/cycle4"/>
-    <dgm:cxn modelId="{6A5F9AE0-5E06-40FA-B484-10CEBA343271}" type="presParOf" srcId="{D4D9FE2C-650B-4F64-B25E-9D72E2C13DF4}" destId="{46339795-70AA-421D-841A-A5EF7C57D8A2}" srcOrd="1" destOrd="0" presId="urn:microsoft.com/office/officeart/2005/8/layout/cycle4"/>
-    <dgm:cxn modelId="{F65D8FF5-74AE-49AF-9428-92381E546506}" type="presParOf" srcId="{08619EC1-F917-4975-B2D1-7B72547BAA04}" destId="{DEEFF024-14EA-47D5-85CF-29D4FD0EE672}" srcOrd="1" destOrd="0" presId="urn:microsoft.com/office/officeart/2005/8/layout/cycle4"/>
-    <dgm:cxn modelId="{75DA3340-F4BC-43BE-9C2B-C4CF749956C2}" type="presParOf" srcId="{DEEFF024-14EA-47D5-85CF-29D4FD0EE672}" destId="{23C83209-8485-4798-8058-90EF46E45515}" srcOrd="0" destOrd="0" presId="urn:microsoft.com/office/officeart/2005/8/layout/cycle4"/>
-    <dgm:cxn modelId="{076FC16B-F9C3-4CCF-9160-85ABA81B34C0}" type="presParOf" srcId="{DEEFF024-14EA-47D5-85CF-29D4FD0EE672}" destId="{F08DB12E-F991-4BEE-950E-8629AE2F6881}" srcOrd="1" destOrd="0" presId="urn:microsoft.com/office/officeart/2005/8/layout/cycle4"/>
-    <dgm:cxn modelId="{2E5BFA66-B130-42F6-A113-FF8B56CF1A5B}" type="presParOf" srcId="{08619EC1-F917-4975-B2D1-7B72547BAA04}" destId="{E0D5A09B-E49C-49CF-AE6D-312AF1A090B9}" srcOrd="2" destOrd="0" presId="urn:microsoft.com/office/officeart/2005/8/layout/cycle4"/>
-    <dgm:cxn modelId="{FEEC4CED-14EA-4E11-9D1D-B8FF8A37A4B7}" type="presParOf" srcId="{E0D5A09B-E49C-49CF-AE6D-312AF1A090B9}" destId="{DECC40CE-10F3-4483-917D-335407CB839F}" srcOrd="0" destOrd="0" presId="urn:microsoft.com/office/officeart/2005/8/layout/cycle4"/>
-    <dgm:cxn modelId="{45946D65-C766-477C-9D6E-ECCA7A243D39}" type="presParOf" srcId="{E0D5A09B-E49C-49CF-AE6D-312AF1A090B9}" destId="{76B443A4-38D1-4968-A4B7-905DFE0D3145}" srcOrd="1" destOrd="0" presId="urn:microsoft.com/office/officeart/2005/8/layout/cycle4"/>
-    <dgm:cxn modelId="{E3B91685-E317-4AD6-BA84-FBDD7FE69CF5}" type="presParOf" srcId="{08619EC1-F917-4975-B2D1-7B72547BAA04}" destId="{E1B25B8A-32DB-4865-8EE7-F9332E62EF4C}" srcOrd="3" destOrd="0" presId="urn:microsoft.com/office/officeart/2005/8/layout/cycle4"/>
-    <dgm:cxn modelId="{CB76A597-410B-4BCE-951F-02FB51B6C917}" type="presParOf" srcId="{E1B25B8A-32DB-4865-8EE7-F9332E62EF4C}" destId="{BA0D0ECB-20A9-43B5-896F-62606B4AFA63}" srcOrd="0" destOrd="0" presId="urn:microsoft.com/office/officeart/2005/8/layout/cycle4"/>
-    <dgm:cxn modelId="{7D836E41-2900-4223-9764-B8C9967A0DD8}" type="presParOf" srcId="{E1B25B8A-32DB-4865-8EE7-F9332E62EF4C}" destId="{72E82AC8-051F-48EF-81C4-34B41674BBE2}" srcOrd="1" destOrd="0" presId="urn:microsoft.com/office/officeart/2005/8/layout/cycle4"/>
-    <dgm:cxn modelId="{6BAA065A-2C2C-4017-B78F-71A47AFD99A3}" type="presParOf" srcId="{08619EC1-F917-4975-B2D1-7B72547BAA04}" destId="{72E78E6F-72BE-439E-98D6-7C9BAE77F8DA}" srcOrd="4" destOrd="0" presId="urn:microsoft.com/office/officeart/2005/8/layout/cycle4"/>
-    <dgm:cxn modelId="{02310217-AF11-4FA1-B697-93681C21E156}" type="presParOf" srcId="{A45A239B-3686-4BEE-8F6D-5AF56DDD158B}" destId="{DB61715C-D14D-45CD-95E5-E8A99909C6A4}" srcOrd="1" destOrd="0" presId="urn:microsoft.com/office/officeart/2005/8/layout/cycle4"/>
-    <dgm:cxn modelId="{EDDAC943-20CF-48F3-9BD0-8C93310E7D7D}" type="presParOf" srcId="{DB61715C-D14D-45CD-95E5-E8A99909C6A4}" destId="{3BAAE0DA-2F9C-4E31-8C3D-631D39AB1707}" srcOrd="0" destOrd="0" presId="urn:microsoft.com/office/officeart/2005/8/layout/cycle4"/>
-    <dgm:cxn modelId="{4DE64CE9-3666-4556-89C8-203DC222A7B5}" type="presParOf" srcId="{DB61715C-D14D-45CD-95E5-E8A99909C6A4}" destId="{8E0186CD-8A6A-4414-B493-8FDD130E3A48}" srcOrd="1" destOrd="0" presId="urn:microsoft.com/office/officeart/2005/8/layout/cycle4"/>
-    <dgm:cxn modelId="{48A989FF-5B37-481C-AA90-2A12B287E8F5}" type="presParOf" srcId="{DB61715C-D14D-45CD-95E5-E8A99909C6A4}" destId="{9D3DA50F-9132-417E-B2E0-FCE64069BFAA}" srcOrd="2" destOrd="0" presId="urn:microsoft.com/office/officeart/2005/8/layout/cycle4"/>
-    <dgm:cxn modelId="{45FA9151-BCA1-412C-A059-6C4DF0A5C312}" type="presParOf" srcId="{DB61715C-D14D-45CD-95E5-E8A99909C6A4}" destId="{4871DF7A-C367-45F7-B0F3-F0678B7BF9B9}" srcOrd="3" destOrd="0" presId="urn:microsoft.com/office/officeart/2005/8/layout/cycle4"/>
-    <dgm:cxn modelId="{48B3DB67-C160-4A6B-B9FD-004B59F3DEE4}" type="presParOf" srcId="{DB61715C-D14D-45CD-95E5-E8A99909C6A4}" destId="{AA137FD2-625D-41CF-B989-74C65A0B099F}" srcOrd="4" destOrd="0" presId="urn:microsoft.com/office/officeart/2005/8/layout/cycle4"/>
-    <dgm:cxn modelId="{EF9C19F4-9D2F-4B60-89CD-02702B3E2AE9}" type="presParOf" srcId="{A45A239B-3686-4BEE-8F6D-5AF56DDD158B}" destId="{9ECE0C9C-CDD1-43A6-AB5F-7603FC92C667}" srcOrd="2" destOrd="0" presId="urn:microsoft.com/office/officeart/2005/8/layout/cycle4"/>
-    <dgm:cxn modelId="{A7EC7595-4F6E-444A-818F-0D1A6CFF7BE1}" type="presParOf" srcId="{A45A239B-3686-4BEE-8F6D-5AF56DDD158B}" destId="{4CAB8013-EF49-4A73-B589-F49F120911BB}" srcOrd="3" destOrd="0" presId="urn:microsoft.com/office/officeart/2005/8/layout/cycle4"/>
+    <dgm:cxn modelId="{FCDC50F1-F0A9-47A4-86A7-F268148EE334}" type="presParOf" srcId="{A45A239B-3686-4BEE-8F6D-5AF56DDD158B}" destId="{08619EC1-F917-4975-B2D1-7B72547BAA04}" srcOrd="0" destOrd="0" presId="urn:microsoft.com/office/officeart/2005/8/layout/cycle4"/>
+    <dgm:cxn modelId="{81F8A082-0440-4117-86E9-5CFDA08C5ECE}" type="presParOf" srcId="{08619EC1-F917-4975-B2D1-7B72547BAA04}" destId="{D4D9FE2C-650B-4F64-B25E-9D72E2C13DF4}" srcOrd="0" destOrd="0" presId="urn:microsoft.com/office/officeart/2005/8/layout/cycle4"/>
+    <dgm:cxn modelId="{829FE34B-5A8C-45B3-9FB5-DBDF612B163E}" type="presParOf" srcId="{D4D9FE2C-650B-4F64-B25E-9D72E2C13DF4}" destId="{6B343F16-9170-4513-B4D9-35326797153D}" srcOrd="0" destOrd="0" presId="urn:microsoft.com/office/officeart/2005/8/layout/cycle4"/>
+    <dgm:cxn modelId="{BACF7B35-D52C-4F46-B4E0-3A16DA2B9EF9}" type="presParOf" srcId="{D4D9FE2C-650B-4F64-B25E-9D72E2C13DF4}" destId="{46339795-70AA-421D-841A-A5EF7C57D8A2}" srcOrd="1" destOrd="0" presId="urn:microsoft.com/office/officeart/2005/8/layout/cycle4"/>
+    <dgm:cxn modelId="{BADE0E6B-DEA3-45AF-9A73-0C9B5E5FEDC2}" type="presParOf" srcId="{08619EC1-F917-4975-B2D1-7B72547BAA04}" destId="{DEEFF024-14EA-47D5-85CF-29D4FD0EE672}" srcOrd="1" destOrd="0" presId="urn:microsoft.com/office/officeart/2005/8/layout/cycle4"/>
+    <dgm:cxn modelId="{50F3C70A-EFC6-47BE-B8E7-C9B4EA7704E6}" type="presParOf" srcId="{DEEFF024-14EA-47D5-85CF-29D4FD0EE672}" destId="{23C83209-8485-4798-8058-90EF46E45515}" srcOrd="0" destOrd="0" presId="urn:microsoft.com/office/officeart/2005/8/layout/cycle4"/>
+    <dgm:cxn modelId="{DDF64A2C-4C4C-4A6F-B799-E8F77AFB3260}" type="presParOf" srcId="{DEEFF024-14EA-47D5-85CF-29D4FD0EE672}" destId="{F08DB12E-F991-4BEE-950E-8629AE2F6881}" srcOrd="1" destOrd="0" presId="urn:microsoft.com/office/officeart/2005/8/layout/cycle4"/>
+    <dgm:cxn modelId="{0C36B364-FE92-423F-A5A1-AA5AC78292C5}" type="presParOf" srcId="{08619EC1-F917-4975-B2D1-7B72547BAA04}" destId="{E0D5A09B-E49C-49CF-AE6D-312AF1A090B9}" srcOrd="2" destOrd="0" presId="urn:microsoft.com/office/officeart/2005/8/layout/cycle4"/>
+    <dgm:cxn modelId="{B629C743-A8DA-48B3-8F97-8E641B76F1AA}" type="presParOf" srcId="{E0D5A09B-E49C-49CF-AE6D-312AF1A090B9}" destId="{DECC40CE-10F3-4483-917D-335407CB839F}" srcOrd="0" destOrd="0" presId="urn:microsoft.com/office/officeart/2005/8/layout/cycle4"/>
+    <dgm:cxn modelId="{37776B93-6180-4375-B8D4-E45C6A601E67}" type="presParOf" srcId="{E0D5A09B-E49C-49CF-AE6D-312AF1A090B9}" destId="{76B443A4-38D1-4968-A4B7-905DFE0D3145}" srcOrd="1" destOrd="0" presId="urn:microsoft.com/office/officeart/2005/8/layout/cycle4"/>
+    <dgm:cxn modelId="{44F5E7C0-837C-4357-BF10-F745E9737666}" type="presParOf" srcId="{08619EC1-F917-4975-B2D1-7B72547BAA04}" destId="{E1B25B8A-32DB-4865-8EE7-F9332E62EF4C}" srcOrd="3" destOrd="0" presId="urn:microsoft.com/office/officeart/2005/8/layout/cycle4"/>
+    <dgm:cxn modelId="{2E102788-7393-4BA0-BE1A-BB29E8707C93}" type="presParOf" srcId="{E1B25B8A-32DB-4865-8EE7-F9332E62EF4C}" destId="{BA0D0ECB-20A9-43B5-896F-62606B4AFA63}" srcOrd="0" destOrd="0" presId="urn:microsoft.com/office/officeart/2005/8/layout/cycle4"/>
+    <dgm:cxn modelId="{7999DABA-8261-4791-B9B9-124584C16C31}" type="presParOf" srcId="{E1B25B8A-32DB-4865-8EE7-F9332E62EF4C}" destId="{72E82AC8-051F-48EF-81C4-34B41674BBE2}" srcOrd="1" destOrd="0" presId="urn:microsoft.com/office/officeart/2005/8/layout/cycle4"/>
+    <dgm:cxn modelId="{C64F30BD-696A-430B-B5F5-183EB2C4406B}" type="presParOf" srcId="{08619EC1-F917-4975-B2D1-7B72547BAA04}" destId="{72E78E6F-72BE-439E-98D6-7C9BAE77F8DA}" srcOrd="4" destOrd="0" presId="urn:microsoft.com/office/officeart/2005/8/layout/cycle4"/>
+    <dgm:cxn modelId="{4E668278-6EB3-4212-B3B4-C5516E1A111B}" type="presParOf" srcId="{A45A239B-3686-4BEE-8F6D-5AF56DDD158B}" destId="{DB61715C-D14D-45CD-95E5-E8A99909C6A4}" srcOrd="1" destOrd="0" presId="urn:microsoft.com/office/officeart/2005/8/layout/cycle4"/>
+    <dgm:cxn modelId="{CD9CFB2B-E38E-4226-AA22-03B2843A5061}" type="presParOf" srcId="{DB61715C-D14D-45CD-95E5-E8A99909C6A4}" destId="{3BAAE0DA-2F9C-4E31-8C3D-631D39AB1707}" srcOrd="0" destOrd="0" presId="urn:microsoft.com/office/officeart/2005/8/layout/cycle4"/>
+    <dgm:cxn modelId="{33CE79E1-4034-4E60-B72D-499AC1EE9C7D}" type="presParOf" srcId="{DB61715C-D14D-45CD-95E5-E8A99909C6A4}" destId="{8E0186CD-8A6A-4414-B493-8FDD130E3A48}" srcOrd="1" destOrd="0" presId="urn:microsoft.com/office/officeart/2005/8/layout/cycle4"/>
+    <dgm:cxn modelId="{52B13955-62B2-4532-9F98-E5E442E6C76C}" type="presParOf" srcId="{DB61715C-D14D-45CD-95E5-E8A99909C6A4}" destId="{9D3DA50F-9132-417E-B2E0-FCE64069BFAA}" srcOrd="2" destOrd="0" presId="urn:microsoft.com/office/officeart/2005/8/layout/cycle4"/>
+    <dgm:cxn modelId="{9748E78D-508C-47FF-A62B-1D8C5530F3AB}" type="presParOf" srcId="{DB61715C-D14D-45CD-95E5-E8A99909C6A4}" destId="{4871DF7A-C367-45F7-B0F3-F0678B7BF9B9}" srcOrd="3" destOrd="0" presId="urn:microsoft.com/office/officeart/2005/8/layout/cycle4"/>
+    <dgm:cxn modelId="{1BB06AA4-F1EF-4FD7-893B-42EFDEDBB260}" type="presParOf" srcId="{DB61715C-D14D-45CD-95E5-E8A99909C6A4}" destId="{AA137FD2-625D-41CF-B989-74C65A0B099F}" srcOrd="4" destOrd="0" presId="urn:microsoft.com/office/officeart/2005/8/layout/cycle4"/>
+    <dgm:cxn modelId="{BC266CFC-E5E3-4F19-9358-EA4CC1F8C09F}" type="presParOf" srcId="{A45A239B-3686-4BEE-8F6D-5AF56DDD158B}" destId="{9ECE0C9C-CDD1-43A6-AB5F-7603FC92C667}" srcOrd="2" destOrd="0" presId="urn:microsoft.com/office/officeart/2005/8/layout/cycle4"/>
+    <dgm:cxn modelId="{06E416B3-8177-4439-B6A1-AF6B189E1AFD}" type="presParOf" srcId="{A45A239B-3686-4BEE-8F6D-5AF56DDD158B}" destId="{4CAB8013-EF49-4A73-B589-F49F120911BB}" srcOrd="3" destOrd="0" presId="urn:microsoft.com/office/officeart/2005/8/layout/cycle4"/>
   </dgm:cxnLst>
   <dgm:bg/>
   <dgm:whole/>
@@ -15746,7 +16413,7 @@
             <a:spcAft>
               <a:spcPct val="15000"/>
             </a:spcAft>
-            <a:buChar char="•"/>
+            <a:buChar char="••"/>
           </a:pPr>
           <a:endParaRPr lang="es-PE" sz="900" kern="1200"/>
         </a:p>
@@ -15761,7 +16428,7 @@
             <a:spcAft>
               <a:spcPct val="15000"/>
             </a:spcAft>
-            <a:buChar char="•"/>
+            <a:buChar char="••"/>
           </a:pPr>
           <a:r>
             <a:rPr lang="es-PE" sz="900" kern="1200"/>
@@ -15840,7 +16507,7 @@
             <a:spcAft>
               <a:spcPct val="15000"/>
             </a:spcAft>
-            <a:buChar char="•"/>
+            <a:buChar char="••"/>
           </a:pPr>
           <a:r>
             <a:rPr lang="es-PE" sz="900" kern="1200"/>
@@ -15919,7 +16586,7 @@
             <a:spcAft>
               <a:spcPct val="15000"/>
             </a:spcAft>
-            <a:buChar char="•"/>
+            <a:buChar char="••"/>
           </a:pPr>
           <a:endParaRPr lang="es-PE" sz="900" kern="1200"/>
         </a:p>
@@ -15934,7 +16601,7 @@
             <a:spcAft>
               <a:spcPct val="15000"/>
             </a:spcAft>
-            <a:buChar char="•"/>
+            <a:buChar char="••"/>
           </a:pPr>
           <a:endParaRPr lang="es-PE" sz="900" kern="1200"/>
         </a:p>
@@ -15949,7 +16616,7 @@
             <a:spcAft>
               <a:spcPct val="15000"/>
             </a:spcAft>
-            <a:buChar char="•"/>
+            <a:buChar char="••"/>
           </a:pPr>
           <a:r>
             <a:rPr lang="es-PE" sz="900" kern="1200"/>
@@ -16028,7 +16695,7 @@
             <a:spcAft>
               <a:spcPct val="15000"/>
             </a:spcAft>
-            <a:buChar char="•"/>
+            <a:buChar char="••"/>
           </a:pPr>
           <a:endParaRPr lang="es-PE" sz="900" kern="1200"/>
         </a:p>
@@ -16043,7 +16710,7 @@
             <a:spcAft>
               <a:spcPct val="15000"/>
             </a:spcAft>
-            <a:buChar char="•"/>
+            <a:buChar char="••"/>
           </a:pPr>
           <a:endParaRPr lang="es-PE" sz="900" kern="1200"/>
         </a:p>
@@ -16058,7 +16725,7 @@
             <a:spcAft>
               <a:spcPct val="15000"/>
             </a:spcAft>
-            <a:buChar char="•"/>
+            <a:buChar char="••"/>
           </a:pPr>
           <a:r>
             <a:rPr lang="es-PE" sz="900" kern="1200"/>
@@ -16153,7 +16820,7 @@
         </a:bodyPr>
         <a:lstStyle/>
         <a:p>
-          <a:pPr marL="0" lvl="0" indent="0" algn="ctr" defTabSz="400050">
+          <a:pPr lvl="0" algn="ctr" defTabSz="400050">
             <a:lnSpc>
               <a:spcPct val="90000"/>
             </a:lnSpc>
@@ -16163,7 +16830,6 @@
             <a:spcAft>
               <a:spcPct val="35000"/>
             </a:spcAft>
-            <a:buNone/>
           </a:pPr>
           <a:r>
             <a:rPr lang="es-PE" sz="900" kern="1200">
@@ -16262,7 +16928,7 @@
         </a:bodyPr>
         <a:lstStyle/>
         <a:p>
-          <a:pPr marL="0" lvl="0" indent="0" algn="ctr" defTabSz="400050">
+          <a:pPr lvl="0" algn="ctr" defTabSz="400050">
             <a:lnSpc>
               <a:spcPct val="90000"/>
             </a:lnSpc>
@@ -16272,7 +16938,6 @@
             <a:spcAft>
               <a:spcPct val="35000"/>
             </a:spcAft>
-            <a:buNone/>
           </a:pPr>
           <a:r>
             <a:rPr lang="es-PE" sz="900" kern="1200">
@@ -16371,7 +17036,7 @@
         </a:bodyPr>
         <a:lstStyle/>
         <a:p>
-          <a:pPr marL="0" lvl="0" indent="0" algn="ctr" defTabSz="400050">
+          <a:pPr lvl="0" algn="ctr" defTabSz="400050">
             <a:lnSpc>
               <a:spcPct val="90000"/>
             </a:lnSpc>
@@ -16381,7 +17046,6 @@
             <a:spcAft>
               <a:spcPct val="35000"/>
             </a:spcAft>
-            <a:buNone/>
           </a:pPr>
           <a:r>
             <a:rPr lang="es-PE" sz="900" kern="1200">
@@ -16480,7 +17144,7 @@
         </a:bodyPr>
         <a:lstStyle/>
         <a:p>
-          <a:pPr marL="0" lvl="0" indent="0" algn="ctr" defTabSz="400050">
+          <a:pPr lvl="0" algn="ctr" defTabSz="400050">
             <a:lnSpc>
               <a:spcPct val="90000"/>
             </a:lnSpc>
@@ -16490,7 +17154,6 @@
             <a:spcAft>
               <a:spcPct val="35000"/>
             </a:spcAft>
-            <a:buNone/>
           </a:pPr>
           <a:r>
             <a:rPr lang="es-PE" sz="900" kern="1200">
@@ -18427,7 +19090,7 @@
 </file>
 
 <file path=word/glossary/document.xml><?xml version="1.0" encoding="utf-8"?>
-<w:glossaryDocument xmlns:wpc="http://schemas.microsoft.com/office/word/2010/wordprocessingCanvas" xmlns:cx="http://schemas.microsoft.com/office/drawing/2014/chartex" xmlns:cx1="http://schemas.microsoft.com/office/drawing/2015/9/8/chartex" xmlns:cx2="http://schemas.microsoft.com/office/drawing/2015/10/21/chartex" xmlns:cx3="http://schemas.microsoft.com/office/drawing/2016/5/9/chartex" xmlns:cx4="http://schemas.microsoft.com/office/drawing/2016/5/10/chartex" xmlns:cx5="http://schemas.microsoft.com/office/drawing/2016/5/11/chartex" xmlns:mc="http://schemas.openxmlformats.org/markup-compatibility/2006" xmlns:o="urn:schemas-microsoft-com:office:office" xmlns:r="http://schemas.openxmlformats.org/officeDocument/2006/relationships" xmlns:m="http://schemas.openxmlformats.org/officeDocument/2006/math" xmlns:v="urn:schemas-microsoft-com:vml" xmlns:wp14="http://schemas.microsoft.com/office/word/2010/wordprocessingDrawing" xmlns:wp="http://schemas.openxmlformats.org/drawingml/2006/wordprocessingDrawing" xmlns:w10="urn:schemas-microsoft-com:office:word" xmlns:w="http://schemas.openxmlformats.org/wordprocessingml/2006/main" xmlns:w14="http://schemas.microsoft.com/office/word/2010/wordml" xmlns:w15="http://schemas.microsoft.com/office/word/2012/wordml" xmlns:w16se="http://schemas.microsoft.com/office/word/2015/wordml/symex" xmlns:wpg="http://schemas.microsoft.com/office/word/2010/wordprocessingGroup" xmlns:wpi="http://schemas.microsoft.com/office/word/2010/wordprocessingInk" xmlns:wne="http://schemas.microsoft.com/office/word/2006/wordml" xmlns:wps="http://schemas.microsoft.com/office/word/2010/wordprocessingShape" mc:Ignorable="w14 w15 w16se wp14">
+<w:glossaryDocument xmlns:wpc="http://schemas.microsoft.com/office/word/2010/wordprocessingCanvas" xmlns:mc="http://schemas.openxmlformats.org/markup-compatibility/2006" xmlns:o="urn:schemas-microsoft-com:office:office" xmlns:r="http://schemas.openxmlformats.org/officeDocument/2006/relationships" xmlns:m="http://schemas.openxmlformats.org/officeDocument/2006/math" xmlns:v="urn:schemas-microsoft-com:vml" xmlns:wp14="http://schemas.microsoft.com/office/word/2010/wordprocessingDrawing" xmlns:wp="http://schemas.openxmlformats.org/drawingml/2006/wordprocessingDrawing" xmlns:w10="urn:schemas-microsoft-com:office:word" xmlns:w="http://schemas.openxmlformats.org/wordprocessingml/2006/main" xmlns:w14="http://schemas.microsoft.com/office/word/2010/wordml" xmlns:w15="http://schemas.microsoft.com/office/word/2012/wordml" xmlns:wpg="http://schemas.microsoft.com/office/word/2010/wordprocessingGroup" xmlns:wpi="http://schemas.microsoft.com/office/word/2010/wordprocessingInk" xmlns:wne="http://schemas.microsoft.com/office/word/2006/wordml" xmlns:wps="http://schemas.microsoft.com/office/word/2010/wordprocessingShape" mc:Ignorable="w14 w15 wp14">
   <w:docParts>
     <w:docPart>
       <w:docPartPr>
@@ -18465,7 +19128,7 @@
 </file>
 
 <file path=word/glossary/fontTable.xml><?xml version="1.0" encoding="utf-8"?>
-<w:fonts xmlns:mc="http://schemas.openxmlformats.org/markup-compatibility/2006" xmlns:r="http://schemas.openxmlformats.org/officeDocument/2006/relationships" xmlns:w="http://schemas.openxmlformats.org/wordprocessingml/2006/main" xmlns:w14="http://schemas.microsoft.com/office/word/2010/wordml" xmlns:w15="http://schemas.microsoft.com/office/word/2012/wordml" xmlns:w16se="http://schemas.microsoft.com/office/word/2015/wordml/symex" mc:Ignorable="w14 w15 w16se">
+<w:fonts xmlns:mc="http://schemas.openxmlformats.org/markup-compatibility/2006" xmlns:r="http://schemas.openxmlformats.org/officeDocument/2006/relationships" xmlns:w="http://schemas.openxmlformats.org/wordprocessingml/2006/main" xmlns:w14="http://schemas.microsoft.com/office/word/2010/wordml" xmlns:w15="http://schemas.microsoft.com/office/word/2012/wordml" mc:Ignorable="w14 w15">
   <w:font w:name="Symbol">
     <w:panose1 w:val="05050102010706020507"/>
     <w:charset w:val="02"/>
@@ -18478,7 +19141,7 @@
     <w:charset w:val="00"/>
     <w:family w:val="roman"/>
     <w:pitch w:val="variable"/>
-    <w:sig w:usb0="E0002AFF" w:usb1="C0007841" w:usb2="00000009" w:usb3="00000000" w:csb0="000001FF" w:csb1="00000000"/>
+    <w:sig w:usb0="E0002EFF" w:usb1="C0007843" w:usb2="00000009" w:usb3="00000000" w:csb0="000001FF" w:csb1="00000000"/>
   </w:font>
   <w:font w:name="Courier New">
     <w:panose1 w:val="02070309020205020404"/>
@@ -18533,7 +19196,7 @@
 </file>
 
 <file path=word/glossary/settings.xml><?xml version="1.0" encoding="utf-8"?>
-<w:settings xmlns:mc="http://schemas.openxmlformats.org/markup-compatibility/2006" xmlns:o="urn:schemas-microsoft-com:office:office" xmlns:r="http://schemas.openxmlformats.org/officeDocument/2006/relationships" xmlns:m="http://schemas.openxmlformats.org/officeDocument/2006/math" xmlns:v="urn:schemas-microsoft-com:vml" xmlns:w10="urn:schemas-microsoft-com:office:word" xmlns:w="http://schemas.openxmlformats.org/wordprocessingml/2006/main" xmlns:w14="http://schemas.microsoft.com/office/word/2010/wordml" xmlns:w15="http://schemas.microsoft.com/office/word/2012/wordml" xmlns:w16se="http://schemas.microsoft.com/office/word/2015/wordml/symex" xmlns:sl="http://schemas.openxmlformats.org/schemaLibrary/2006/main" mc:Ignorable="w14 w15 w16se">
+<w:settings xmlns:mc="http://schemas.openxmlformats.org/markup-compatibility/2006" xmlns:o="urn:schemas-microsoft-com:office:office" xmlns:r="http://schemas.openxmlformats.org/officeDocument/2006/relationships" xmlns:m="http://schemas.openxmlformats.org/officeDocument/2006/math" xmlns:v="urn:schemas-microsoft-com:vml" xmlns:w10="urn:schemas-microsoft-com:office:word" xmlns:w="http://schemas.openxmlformats.org/wordprocessingml/2006/main" xmlns:w14="http://schemas.microsoft.com/office/word/2010/wordml" xmlns:w15="http://schemas.microsoft.com/office/word/2012/wordml" xmlns:sl="http://schemas.openxmlformats.org/schemaLibrary/2006/main" mc:Ignorable="w14 w15">
   <w:view w:val="normal"/>
   <w:defaultTabStop w:val="708"/>
   <w:hyphenationZone w:val="425"/>
@@ -18548,6 +19211,7 @@
   </w:compat>
   <w:rsids>
     <w:rsidRoot w:val="00944B19"/>
+    <w:rsid w:val="000B1603"/>
     <w:rsid w:val="000D0905"/>
     <w:rsid w:val="001A5BE5"/>
     <w:rsid w:val="00286D2C"/>
@@ -18561,6 +19225,7 @@
     <w:rsid w:val="00765ACC"/>
     <w:rsid w:val="007B7E43"/>
     <w:rsid w:val="008F2FEC"/>
+    <w:rsid w:val="0091496E"/>
     <w:rsid w:val="00944B19"/>
     <w:rsid w:val="00AF70F9"/>
     <w:rsid w:val="00B46EB9"/>
@@ -18583,14 +19248,14 @@
   </m:mathPr>
   <w:themeFontLang w:val="es-PE"/>
   <w:clrSchemeMapping w:bg1="light1" w:t1="dark1" w:bg2="light2" w:t2="dark2" w:accent1="accent1" w:accent2="accent2" w:accent3="accent3" w:accent4="accent4" w:accent5="accent5" w:accent6="accent6" w:hyperlink="hyperlink" w:followedHyperlink="followedHyperlink"/>
-  <w:decimalSymbol w:val="."/>
-  <w:listSeparator w:val=","/>
+  <w:decimalSymbol w:val=","/>
+  <w:listSeparator w:val=";"/>
   <w15:chartTrackingRefBased/>
 </w:settings>
 </file>
 
 <file path=word/glossary/styles.xml><?xml version="1.0" encoding="utf-8"?>
-<w:styles xmlns:mc="http://schemas.openxmlformats.org/markup-compatibility/2006" xmlns:r="http://schemas.openxmlformats.org/officeDocument/2006/relationships" xmlns:w="http://schemas.openxmlformats.org/wordprocessingml/2006/main" xmlns:w14="http://schemas.microsoft.com/office/word/2010/wordml" xmlns:w15="http://schemas.microsoft.com/office/word/2012/wordml" xmlns:w16se="http://schemas.microsoft.com/office/word/2015/wordml/symex" mc:Ignorable="w14 w15 w16se">
+<w:styles xmlns:mc="http://schemas.openxmlformats.org/markup-compatibility/2006" xmlns:r="http://schemas.openxmlformats.org/officeDocument/2006/relationships" xmlns:w="http://schemas.openxmlformats.org/wordprocessingml/2006/main" xmlns:w14="http://schemas.microsoft.com/office/word/2010/wordml" xmlns:w15="http://schemas.microsoft.com/office/word/2012/wordml" mc:Ignorable="w14 w15">
   <w:docDefaults>
     <w:rPrDefault>
       <w:rPr>
@@ -18606,7 +19271,7 @@
       </w:pPr>
     </w:pPrDefault>
   </w:docDefaults>
-  <w:latentStyles w:defLockedState="0" w:defUIPriority="99" w:defSemiHidden="0" w:defUnhideWhenUsed="0" w:defQFormat="0" w:count="374">
+  <w:latentStyles w:defLockedState="0" w:defUIPriority="99" w:defSemiHidden="0" w:defUnhideWhenUsed="0" w:defQFormat="0" w:count="371">
     <w:lsdException w:name="Normal" w:uiPriority="0" w:qFormat="1"/>
     <w:lsdException w:name="heading 1" w:uiPriority="9" w:qFormat="1"/>
     <w:lsdException w:name="heading 2" w:semiHidden="1" w:uiPriority="9" w:unhideWhenUsed="1" w:qFormat="1"/>
@@ -18978,9 +19643,6 @@
     <w:lsdException w:name="List Table 5 Dark Accent 6" w:uiPriority="50"/>
     <w:lsdException w:name="List Table 6 Colorful Accent 6" w:uiPriority="51"/>
     <w:lsdException w:name="List Table 7 Colorful Accent 6" w:uiPriority="52"/>
-    <w:lsdException w:name="Mention" w:semiHidden="1" w:unhideWhenUsed="1"/>
-    <w:lsdException w:name="Smart Hyperlink" w:semiHidden="1" w:unhideWhenUsed="1"/>
-    <w:lsdException w:name="Hashtag" w:semiHidden="1" w:unhideWhenUsed="1"/>
   </w:latentStyles>
   <w:style w:type="paragraph" w:default="1" w:styleId="Normal">
     <w:name w:val="Normal"/>
@@ -19029,7 +19691,7 @@
 </file>
 
 <file path=word/glossary/webSettings.xml><?xml version="1.0" encoding="utf-8"?>
-<w:webSettings xmlns:mc="http://schemas.openxmlformats.org/markup-compatibility/2006" xmlns:r="http://schemas.openxmlformats.org/officeDocument/2006/relationships" xmlns:w="http://schemas.openxmlformats.org/wordprocessingml/2006/main" xmlns:w14="http://schemas.microsoft.com/office/word/2010/wordml" xmlns:w15="http://schemas.microsoft.com/office/word/2012/wordml" xmlns:w16se="http://schemas.microsoft.com/office/word/2015/wordml/symex" mc:Ignorable="w14 w15 w16se">
+<w:webSettings xmlns:mc="http://schemas.openxmlformats.org/markup-compatibility/2006" xmlns:r="http://schemas.openxmlformats.org/officeDocument/2006/relationships" xmlns:w="http://schemas.openxmlformats.org/wordprocessingml/2006/main" xmlns:w14="http://schemas.microsoft.com/office/word/2010/wordml" xmlns:w15="http://schemas.microsoft.com/office/word/2012/wordml" mc:Ignorable="w14 w15">
   <w:optimizeForBrowser/>
   <w:allowPNG/>
 </w:webSettings>
@@ -19301,7 +19963,7 @@
 </file>
 
 <file path=customXml/itemProps1.xml><?xml version="1.0" encoding="utf-8"?>
-<ds:datastoreItem xmlns:ds="http://schemas.openxmlformats.org/officeDocument/2006/customXml" ds:itemID="{175B991A-47B7-4201-8334-782CCA233254}">
+<ds:datastoreItem xmlns:ds="http://schemas.openxmlformats.org/officeDocument/2006/customXml" ds:itemID="{A90152B8-0897-4E2D-9270-888C025056E8}">
   <ds:schemaRefs>
     <ds:schemaRef ds:uri="http://schemas.openxmlformats.org/officeDocument/2006/bibliography"/>
   </ds:schemaRefs>

</xml_diff>

<commit_message>
Corrección del punto 2.2 Roles y Responsabilidades
</commit_message>
<xml_diff>
--- a/NV/Desarrollo/Documentos/NV_PGC.docx
+++ b/NV/Desarrollo/Documentos/NV_PGC.docx
@@ -2291,7 +2291,15 @@
           <w:b/>
           <w:sz w:val="32"/>
         </w:rPr>
-        <w:t>de Cambios</w:t>
+        <w:t xml:space="preserve">de </w:t>
+      </w:r>
+      <w:r>
+        <w:rPr>
+          <w:rFonts w:ascii="Calibri" w:hAnsi="Calibri" w:cs="Times New Roman"/>
+          <w:b/>
+          <w:sz w:val="32"/>
+        </w:rPr>
+        <w:t>la Configuración</w:t>
       </w:r>
     </w:p>
     <w:p>
@@ -2523,15 +2531,7 @@
         <w:rPr>
           <w:rFonts w:ascii="Calibri" w:hAnsi="Calibri"/>
         </w:rPr>
-        <w:t>De esta forma podremos mantener un mejor control de los ítems pertenecientes a los proyectos generados, también nos facilitará al mantener una mejor comunicación sobre las petici</w:t>
-      </w:r>
-      <w:bookmarkStart w:id="8" w:name="_GoBack"/>
-      <w:bookmarkEnd w:id="8"/>
-      <w:r>
-        <w:rPr>
-          <w:rFonts w:ascii="Calibri" w:hAnsi="Calibri"/>
-        </w:rPr>
-        <w:t>ones solicitadas</w:t>
+        <w:t>De esta forma podremos mantener un mejor control de los ítems pertenecientes a los proyectos generados, también nos facilitará al mantener una mejor comunicación sobre las peticiones solicitadas</w:t>
       </w:r>
       <w:r>
         <w:rPr>
@@ -2561,7 +2561,7 @@
           <w:color w:val="auto"/>
         </w:rPr>
       </w:pPr>
-      <w:bookmarkStart w:id="9" w:name="_Toc481401802"/>
+      <w:bookmarkStart w:id="8" w:name="_Toc481401802"/>
       <w:r>
         <w:rPr>
           <w:rFonts w:ascii="Calibri" w:hAnsi="Calibri" w:cs="Times New Roman"/>
@@ -2570,7 +2570,7 @@
         </w:rPr>
         <w:t>Gobierno y Alcance</w:t>
       </w:r>
-      <w:bookmarkEnd w:id="9"/>
+      <w:bookmarkEnd w:id="8"/>
     </w:p>
     <w:p>
       <w:pPr>
@@ -2626,7 +2626,7 @@
           <w:color w:val="auto"/>
         </w:rPr>
       </w:pPr>
-      <w:bookmarkStart w:id="10" w:name="_Toc481401803"/>
+      <w:bookmarkStart w:id="9" w:name="_Toc481401803"/>
       <w:r>
         <w:rPr>
           <w:rFonts w:ascii="Calibri" w:hAnsi="Calibri" w:cs="Times New Roman"/>
@@ -2635,7 +2635,7 @@
         </w:rPr>
         <w:t>Definiciones</w:t>
       </w:r>
-      <w:bookmarkEnd w:id="10"/>
+      <w:bookmarkEnd w:id="9"/>
     </w:p>
     <w:p>
       <w:pPr>
@@ -2831,6 +2831,28 @@
       </w:r>
       <w:r>
         <w:t>Adición, modificación, corrección o retiro de un componente de servicio que ha sido autorizado, soportado o planificado por la organización.</w:t>
+      </w:r>
+    </w:p>
+    <w:p>
+      <w:pPr>
+        <w:pStyle w:val="Prrafodelista"/>
+        <w:numPr>
+          <w:ilvl w:val="0"/>
+          <w:numId w:val="37"/>
+        </w:numPr>
+        <w:jc w:val="both"/>
+      </w:pPr>
+      <w:r>
+        <w:rPr>
+          <w:b/>
+        </w:rPr>
+        <w:t>CCM</w:t>
+      </w:r>
+      <w:r>
+        <w:t>:</w:t>
+      </w:r>
+      <w:r>
+        <w:t xml:space="preserve"> Comité de Control de Cambios.</w:t>
       </w:r>
     </w:p>
     <w:p>
@@ -2878,7 +2900,7 @@
           <w:szCs w:val="26"/>
         </w:rPr>
       </w:pPr>
-      <w:bookmarkStart w:id="11" w:name="_Toc481401804"/>
+      <w:bookmarkStart w:id="10" w:name="_Toc481401804"/>
       <w:r>
         <w:rPr>
           <w:rFonts w:ascii="Calibri" w:hAnsi="Calibri" w:cs="Times New Roman"/>
@@ -2890,7 +2912,7 @@
         <w:lastRenderedPageBreak/>
         <w:t>Gestión de la Configuración</w:t>
       </w:r>
-      <w:bookmarkEnd w:id="11"/>
+      <w:bookmarkEnd w:id="10"/>
     </w:p>
     <w:p>
       <w:pPr>
@@ -2907,7 +2929,7 @@
           <w:color w:val="auto"/>
         </w:rPr>
       </w:pPr>
-      <w:bookmarkStart w:id="12" w:name="_Toc481401805"/>
+      <w:bookmarkStart w:id="11" w:name="_Toc481401805"/>
       <w:r>
         <w:rPr>
           <w:rFonts w:ascii="Calibri" w:hAnsi="Calibri" w:cs="Times New Roman"/>
@@ -2916,7 +2938,7 @@
         </w:rPr>
         <w:t>Organización</w:t>
       </w:r>
-      <w:bookmarkEnd w:id="12"/>
+      <w:bookmarkEnd w:id="11"/>
     </w:p>
     <w:p>
       <w:pPr>
@@ -2970,7 +2992,7 @@
           <w:color w:val="auto"/>
         </w:rPr>
       </w:pPr>
-      <w:bookmarkStart w:id="13" w:name="_Toc481401806"/>
+      <w:bookmarkStart w:id="12" w:name="_Toc481401806"/>
       <w:r>
         <w:rPr>
           <w:rFonts w:ascii="Calibri" w:hAnsi="Calibri" w:cs="Times New Roman"/>
@@ -2979,7 +3001,7 @@
         </w:rPr>
         <w:t>Roles o responsabilidades</w:t>
       </w:r>
-      <w:bookmarkEnd w:id="13"/>
+      <w:bookmarkEnd w:id="12"/>
     </w:p>
     <w:p>
       <w:pPr>
@@ -2993,13 +3015,20 @@
         <w:rPr>
           <w:rFonts w:ascii="Calibri" w:hAnsi="Calibri"/>
         </w:rPr>
-        <w:t>En la siguiente tabla se definen los roles que se necesitan para operar la gestión de cambios.</w:t>
+        <w:t xml:space="preserve">En la siguiente tabla se </w:t>
+      </w:r>
+      <w:r>
+        <w:rPr>
+          <w:rFonts w:ascii="Calibri" w:hAnsi="Calibri"/>
+        </w:rPr>
+        <w:t>muestran las funciones de los miembros del equipo de trabajo, tanto para la gestión de la configuración, como para la organización.</w:t>
       </w:r>
     </w:p>
     <w:tbl>
       <w:tblPr>
         <w:tblStyle w:val="Tabladecuadrcula4-nfasis1"/>
-        <w:tblW w:w="8871" w:type="dxa"/>
+        <w:tblW w:w="9596" w:type="dxa"/>
+        <w:tblInd w:w="60" w:type="dxa"/>
         <w:tblBorders>
           <w:top w:val="single" w:sz="12" w:space="0" w:color="1F4E79" w:themeColor="accent1" w:themeShade="80"/>
           <w:left w:val="single" w:sz="12" w:space="0" w:color="1F4E79" w:themeColor="accent1" w:themeShade="80"/>
@@ -3012,9 +3041,8 @@
         <w:tblLook w:val="01E0" w:firstRow="1" w:lastRow="1" w:firstColumn="1" w:lastColumn="1" w:noHBand="0" w:noVBand="0"/>
       </w:tblPr>
       <w:tblGrid>
-        <w:gridCol w:w="1705"/>
-        <w:gridCol w:w="2675"/>
-        <w:gridCol w:w="4491"/>
+        <w:gridCol w:w="3094"/>
+        <w:gridCol w:w="6502"/>
       </w:tblGrid>
       <w:tr>
         <w:trPr>
@@ -3024,13 +3052,11 @@
         <w:tc>
           <w:tcPr>
             <w:cnfStyle w:val="001000000000" w:firstRow="0" w:lastRow="0" w:firstColumn="1" w:lastColumn="0" w:oddVBand="0" w:evenVBand="0" w:oddHBand="0" w:evenHBand="0" w:firstRowFirstColumn="0" w:firstRowLastColumn="0" w:lastRowFirstColumn="0" w:lastRowLastColumn="0"/>
-            <w:tcW w:w="1705" w:type="dxa"/>
+            <w:tcW w:w="3094" w:type="dxa"/>
             <w:tcBorders>
-              <w:top w:val="none" w:sz="0" w:space="0" w:color="auto"/>
-              <w:left w:val="none" w:sz="0" w:space="0" w:color="auto"/>
-              <w:bottom w:val="none" w:sz="0" w:space="0" w:color="auto"/>
-              <w:right w:val="none" w:sz="0" w:space="0" w:color="auto"/>
+              <w:right w:val="single" w:sz="12" w:space="0" w:color="5B9BD5" w:themeColor="accent1"/>
             </w:tcBorders>
+            <w:vAlign w:val="center"/>
           </w:tcPr>
           <w:p>
             <w:pPr>
@@ -3048,28 +3074,18 @@
                 <w:sz w:val="20"/>
                 <w:szCs w:val="20"/>
               </w:rPr>
-              <w:t xml:space="preserve"> </w:t>
-            </w:r>
-            <w:r>
-              <w:rPr>
-                <w:rFonts w:ascii="Calibri" w:eastAsia="Verdana" w:hAnsi="Calibri"/>
-                <w:sz w:val="20"/>
-                <w:szCs w:val="20"/>
-              </w:rPr>
-              <w:t>NOMBRE DEL ROL</w:t>
-            </w:r>
-          </w:p>
-        </w:tc>
-        <w:tc>
-          <w:tcPr>
-            <w:cnfStyle w:val="000010000000" w:firstRow="0" w:lastRow="0" w:firstColumn="0" w:lastColumn="0" w:oddVBand="1" w:evenVBand="0" w:oddHBand="0" w:evenHBand="0" w:firstRowFirstColumn="0" w:firstRowLastColumn="0" w:lastRowFirstColumn="0" w:lastRowLastColumn="0"/>
-            <w:tcW w:w="2675" w:type="dxa"/>
+              <w:t xml:space="preserve"> NOMBRE DEL ROL</w:t>
+            </w:r>
+          </w:p>
+        </w:tc>
+        <w:tc>
+          <w:tcPr>
+            <w:cnfStyle w:val="000100000000" w:firstRow="0" w:lastRow="0" w:firstColumn="0" w:lastColumn="1" w:oddVBand="0" w:evenVBand="0" w:oddHBand="0" w:evenHBand="0" w:firstRowFirstColumn="0" w:firstRowLastColumn="0" w:lastRowFirstColumn="0" w:lastRowLastColumn="0"/>
+            <w:tcW w:w="6502" w:type="dxa"/>
             <w:tcBorders>
-              <w:top w:val="none" w:sz="0" w:space="0" w:color="auto"/>
-              <w:left w:val="none" w:sz="0" w:space="0" w:color="auto"/>
-              <w:bottom w:val="none" w:sz="0" w:space="0" w:color="auto"/>
-              <w:right w:val="none" w:sz="0" w:space="0" w:color="auto"/>
+              <w:left w:val="single" w:sz="12" w:space="0" w:color="5B9BD5" w:themeColor="accent1"/>
             </w:tcBorders>
+            <w:vAlign w:val="center"/>
           </w:tcPr>
           <w:p>
             <w:pPr>
@@ -3083,48 +3099,9 @@
           </w:p>
           <w:p>
             <w:pPr>
-              <w:ind w:left="601"/>
-              <w:rPr>
-                <w:rFonts w:ascii="Calibri" w:eastAsia="Verdana" w:hAnsi="Calibri" w:cs="Verdana"/>
-                <w:sz w:val="20"/>
-                <w:szCs w:val="20"/>
-              </w:rPr>
-            </w:pPr>
-            <w:r>
-              <w:rPr>
-                <w:rFonts w:ascii="Calibri" w:eastAsia="Verdana" w:hAnsi="Calibri" w:cs="Verdana"/>
-                <w:spacing w:val="1"/>
-                <w:w w:val="110"/>
-                <w:sz w:val="20"/>
-                <w:szCs w:val="20"/>
-              </w:rPr>
-              <w:t>DESCRIPCION</w:t>
-            </w:r>
-          </w:p>
-        </w:tc>
-        <w:tc>
-          <w:tcPr>
-            <w:cnfStyle w:val="000100000000" w:firstRow="0" w:lastRow="0" w:firstColumn="0" w:lastColumn="1" w:oddVBand="0" w:evenVBand="0" w:oddHBand="0" w:evenHBand="0" w:firstRowFirstColumn="0" w:firstRowLastColumn="0" w:lastRowFirstColumn="0" w:lastRowLastColumn="0"/>
-            <w:tcW w:w="4491" w:type="dxa"/>
-            <w:tcBorders>
-              <w:top w:val="none" w:sz="0" w:space="0" w:color="auto"/>
-              <w:left w:val="none" w:sz="0" w:space="0" w:color="auto"/>
-              <w:bottom w:val="none" w:sz="0" w:space="0" w:color="auto"/>
-              <w:right w:val="none" w:sz="0" w:space="0" w:color="auto"/>
-            </w:tcBorders>
-          </w:tcPr>
-          <w:p>
-            <w:pPr>
-              <w:spacing w:before="8" w:line="100" w:lineRule="exact"/>
-              <w:rPr>
-                <w:rFonts w:ascii="Calibri" w:hAnsi="Calibri"/>
-                <w:sz w:val="20"/>
-                <w:szCs w:val="20"/>
-              </w:rPr>
-            </w:pPr>
-          </w:p>
-          <w:p>
-            <w:pPr>
+              <w:tabs>
+                <w:tab w:val="left" w:pos="2940"/>
+              </w:tabs>
               <w:ind w:left="553"/>
               <w:rPr>
                 <w:rFonts w:ascii="Calibri" w:eastAsia="Verdana" w:hAnsi="Calibri" w:cs="Verdana"/>
@@ -3292,6 +3269,15 @@
                 <w:szCs w:val="20"/>
               </w:rPr>
               <w:t>S</w:t>
+            </w:r>
+            <w:r>
+              <w:rPr>
+                <w:rFonts w:ascii="Calibri" w:eastAsia="Verdana" w:hAnsi="Calibri" w:cs="Verdana"/>
+                <w:w w:val="103"/>
+                <w:sz w:val="20"/>
+                <w:szCs w:val="20"/>
+              </w:rPr>
+              <w:tab/>
             </w:r>
           </w:p>
         </w:tc>
@@ -3304,7 +3290,7 @@
         <w:tc>
           <w:tcPr>
             <w:cnfStyle w:val="001000000000" w:firstRow="0" w:lastRow="0" w:firstColumn="1" w:lastColumn="0" w:oddVBand="0" w:evenVBand="0" w:oddHBand="0" w:evenHBand="0" w:firstRowFirstColumn="0" w:firstRowLastColumn="0" w:lastRowFirstColumn="0" w:lastRowLastColumn="0"/>
-            <w:tcW w:w="1705" w:type="dxa"/>
+            <w:tcW w:w="3094" w:type="dxa"/>
             <w:shd w:val="clear" w:color="auto" w:fill="auto"/>
             <w:vAlign w:val="center"/>
           </w:tcPr>
@@ -3327,37 +3313,14 @@
                 <w:sz w:val="20"/>
                 <w:szCs w:val="20"/>
               </w:rPr>
-              <w:t>Gestor de Cambios</w:t>
-            </w:r>
-          </w:p>
-        </w:tc>
-        <w:tc>
-          <w:tcPr>
-            <w:cnfStyle w:val="000010000000" w:firstRow="0" w:lastRow="0" w:firstColumn="0" w:lastColumn="0" w:oddVBand="1" w:evenVBand="0" w:oddHBand="0" w:evenHBand="0" w:firstRowFirstColumn="0" w:firstRowLastColumn="0" w:lastRowFirstColumn="0" w:lastRowLastColumn="0"/>
-            <w:tcW w:w="2675" w:type="dxa"/>
-            <w:shd w:val="clear" w:color="auto" w:fill="auto"/>
-            <w:vAlign w:val="center"/>
-          </w:tcPr>
-          <w:p>
-            <w:pPr>
-              <w:rPr>
-                <w:rFonts w:ascii="Calibri" w:eastAsia="Arial" w:hAnsi="Calibri" w:cs="Arial"/>
-                <w:lang w:val="es-ES"/>
-              </w:rPr>
-            </w:pPr>
-            <w:r>
-              <w:rPr>
-                <w:rFonts w:ascii="Calibri" w:eastAsia="Arial" w:hAnsi="Calibri" w:cs="Arial"/>
-                <w:lang w:val="es-ES"/>
-              </w:rPr>
-              <w:t>Dueño del proceso, responsable de todas las tareas de la gestión de cambios.</w:t>
+              <w:t>Gerente del Proyecto</w:t>
             </w:r>
           </w:p>
         </w:tc>
         <w:tc>
           <w:tcPr>
             <w:cnfStyle w:val="000100000000" w:firstRow="0" w:lastRow="0" w:firstColumn="0" w:lastColumn="1" w:oddVBand="0" w:evenVBand="0" w:oddHBand="0" w:evenHBand="0" w:firstRowFirstColumn="0" w:firstRowLastColumn="0" w:lastRowFirstColumn="0" w:lastRowLastColumn="0"/>
-            <w:tcW w:w="4491" w:type="dxa"/>
+            <w:tcW w:w="6502" w:type="dxa"/>
             <w:shd w:val="clear" w:color="auto" w:fill="auto"/>
             <w:vAlign w:val="center"/>
           </w:tcPr>
@@ -3371,9 +3334,6 @@
               <w:ind w:left="473" w:hanging="284"/>
               <w:rPr>
                 <w:rFonts w:ascii="Calibri" w:eastAsia="Arial" w:hAnsi="Calibri" w:cs="Arial"/>
-                <w:b w:val="0"/>
-                <w:sz w:val="20"/>
-                <w:szCs w:val="20"/>
                 <w:lang w:val="es-ES"/>
               </w:rPr>
             </w:pPr>
@@ -3385,9 +3345,70 @@
                 <w:szCs w:val="20"/>
                 <w:lang w:val="es-ES"/>
               </w:rPr>
-              <w:t>Dirigir la reunión de gestión de cambios.</w:t>
-            </w:r>
-          </w:p>
+              <w:t>Controlar y supervisar todas las actividades de la Gestión de la Configuración</w:t>
+            </w:r>
+            <w:r>
+              <w:rPr>
+                <w:rFonts w:ascii="Calibri" w:eastAsia="Arial" w:hAnsi="Calibri" w:cs="Arial"/>
+                <w:b w:val="0"/>
+                <w:sz w:val="20"/>
+                <w:szCs w:val="20"/>
+                <w:lang w:val="es-ES"/>
+              </w:rPr>
+              <w:t>.</w:t>
+            </w:r>
+          </w:p>
+          <w:p>
+            <w:pPr>
+              <w:spacing w:line="276" w:lineRule="auto"/>
+              <w:rPr>
+                <w:rFonts w:ascii="Calibri" w:eastAsia="Arial" w:hAnsi="Calibri" w:cs="Arial"/>
+                <w:lang w:val="es-ES"/>
+              </w:rPr>
+            </w:pPr>
+          </w:p>
+        </w:tc>
+      </w:tr>
+      <w:tr>
+        <w:trPr>
+          <w:trHeight w:hRule="exact" w:val="1412"/>
+        </w:trPr>
+        <w:tc>
+          <w:tcPr>
+            <w:cnfStyle w:val="001000000000" w:firstRow="0" w:lastRow="0" w:firstColumn="1" w:lastColumn="0" w:oddVBand="0" w:evenVBand="0" w:oddHBand="0" w:evenHBand="0" w:firstRowFirstColumn="0" w:firstRowLastColumn="0" w:lastRowFirstColumn="0" w:lastRowLastColumn="0"/>
+            <w:tcW w:w="3094" w:type="dxa"/>
+            <w:shd w:val="clear" w:color="auto" w:fill="auto"/>
+            <w:vAlign w:val="center"/>
+          </w:tcPr>
+          <w:p>
+            <w:pPr>
+              <w:spacing w:line="276" w:lineRule="auto"/>
+              <w:jc w:val="center"/>
+              <w:rPr>
+                <w:rFonts w:ascii="Calibri" w:eastAsia="Arial" w:hAnsi="Calibri" w:cs="Arial"/>
+                <w:i/>
+                <w:sz w:val="20"/>
+                <w:szCs w:val="20"/>
+              </w:rPr>
+            </w:pPr>
+            <w:r>
+              <w:rPr>
+                <w:rFonts w:ascii="Calibri" w:eastAsia="Arial" w:hAnsi="Calibri" w:cs="Arial"/>
+                <w:i/>
+                <w:sz w:val="20"/>
+                <w:szCs w:val="20"/>
+              </w:rPr>
+              <w:t>Comité de Control de Cambios (CCB)</w:t>
+            </w:r>
+          </w:p>
+        </w:tc>
+        <w:tc>
+          <w:tcPr>
+            <w:cnfStyle w:val="000100000000" w:firstRow="0" w:lastRow="0" w:firstColumn="0" w:lastColumn="1" w:oddVBand="0" w:evenVBand="0" w:oddHBand="0" w:evenHBand="0" w:firstRowFirstColumn="0" w:firstRowLastColumn="0" w:lastRowFirstColumn="0" w:lastRowLastColumn="0"/>
+            <w:tcW w:w="6502" w:type="dxa"/>
+            <w:shd w:val="clear" w:color="auto" w:fill="auto"/>
+            <w:vAlign w:val="center"/>
+          </w:tcPr>
           <w:p>
             <w:pPr>
               <w:pStyle w:val="Prrafodelista"/>
@@ -3398,9 +3419,6 @@
               <w:ind w:left="473" w:hanging="284"/>
               <w:rPr>
                 <w:rFonts w:ascii="Calibri" w:eastAsia="Arial" w:hAnsi="Calibri" w:cs="Arial"/>
-                <w:b w:val="0"/>
-                <w:sz w:val="20"/>
-                <w:szCs w:val="20"/>
                 <w:lang w:val="es-ES"/>
               </w:rPr>
             </w:pPr>
@@ -3412,36 +3430,7 @@
                 <w:szCs w:val="20"/>
                 <w:lang w:val="es-ES"/>
               </w:rPr>
-              <w:t xml:space="preserve">Elaborar el acta de la reunión de gestión de cambios. </w:t>
-            </w:r>
-          </w:p>
-          <w:p>
-            <w:pPr>
-              <w:pStyle w:val="Prrafodelista"/>
-              <w:numPr>
-                <w:ilvl w:val="0"/>
-                <w:numId w:val="39"/>
-              </w:numPr>
-              <w:spacing w:after="200" w:line="276" w:lineRule="auto"/>
-              <w:ind w:left="473" w:hanging="284"/>
-              <w:jc w:val="both"/>
-              <w:rPr>
-                <w:rFonts w:ascii="Calibri" w:eastAsia="Arial" w:hAnsi="Calibri" w:cs="Arial"/>
-                <w:b w:val="0"/>
-                <w:sz w:val="20"/>
-                <w:szCs w:val="20"/>
-                <w:lang w:val="es-ES"/>
-              </w:rPr>
-            </w:pPr>
-            <w:r>
-              <w:rPr>
-                <w:rFonts w:ascii="Calibri" w:eastAsia="Arial" w:hAnsi="Calibri" w:cs="Arial"/>
-                <w:b w:val="0"/>
-                <w:sz w:val="20"/>
-                <w:szCs w:val="20"/>
-                <w:lang w:val="es-ES"/>
-              </w:rPr>
-              <w:t>Aprobar las solicitudes de gestión de cambios.</w:t>
+              <w:t>Evaluar el registro de eventos.</w:t>
             </w:r>
           </w:p>
           <w:p>
@@ -3454,8 +3443,6 @@
               <w:ind w:left="473" w:hanging="284"/>
               <w:rPr>
                 <w:rFonts w:ascii="Calibri" w:eastAsia="Arial" w:hAnsi="Calibri" w:cs="Arial"/>
-                <w:sz w:val="20"/>
-                <w:szCs w:val="20"/>
                 <w:lang w:val="es-ES"/>
               </w:rPr>
             </w:pPr>
@@ -3467,7 +3454,7 @@
                 <w:szCs w:val="20"/>
                 <w:lang w:val="es-ES"/>
               </w:rPr>
-              <w:t>Categorizar los cambios según impacto y riesgo.</w:t>
+              <w:t>Gestionar las solicitudes de cambios relevantes.</w:t>
             </w:r>
           </w:p>
           <w:p>
@@ -3491,28 +3478,32 @@
                 <w:szCs w:val="20"/>
                 <w:lang w:val="es-ES"/>
               </w:rPr>
-              <w:t>Asegurar que los elementos de configuración estén correctamente actualizados.</w:t>
-            </w:r>
-          </w:p>
-          <w:p>
-            <w:pPr>
-              <w:spacing w:line="276" w:lineRule="auto"/>
+              <w:t xml:space="preserve">Proveer apoyo a la persona que </w:t>
+            </w:r>
+            <w:proofErr w:type="spellStart"/>
+            <w:r>
               <w:rPr>
                 <w:rFonts w:ascii="Calibri" w:eastAsia="Arial" w:hAnsi="Calibri" w:cs="Arial"/>
+                <w:b w:val="0"/>
+                <w:sz w:val="20"/>
+                <w:szCs w:val="20"/>
                 <w:lang w:val="es-ES"/>
               </w:rPr>
-            </w:pPr>
+              <w:t>registr</w:t>
+            </w:r>
+            <w:proofErr w:type="spellEnd"/>
           </w:p>
         </w:tc>
       </w:tr>
       <w:tr>
         <w:trPr>
+          <w:cnfStyle w:val="000000100000" w:firstRow="0" w:lastRow="0" w:firstColumn="0" w:lastColumn="0" w:oddVBand="0" w:evenVBand="0" w:oddHBand="1" w:evenHBand="0" w:firstRowFirstColumn="0" w:firstRowLastColumn="0" w:lastRowFirstColumn="0" w:lastRowLastColumn="0"/>
           <w:trHeight w:hRule="exact" w:val="1412"/>
         </w:trPr>
         <w:tc>
           <w:tcPr>
             <w:cnfStyle w:val="001000000000" w:firstRow="0" w:lastRow="0" w:firstColumn="1" w:lastColumn="0" w:oddVBand="0" w:evenVBand="0" w:oddHBand="0" w:evenHBand="0" w:firstRowFirstColumn="0" w:firstRowLastColumn="0" w:lastRowFirstColumn="0" w:lastRowLastColumn="0"/>
-            <w:tcW w:w="1705" w:type="dxa"/>
+            <w:tcW w:w="3094" w:type="dxa"/>
             <w:shd w:val="clear" w:color="auto" w:fill="auto"/>
             <w:vAlign w:val="center"/>
           </w:tcPr>
@@ -3534,37 +3525,15 @@
                 <w:sz w:val="20"/>
                 <w:szCs w:val="20"/>
               </w:rPr>
-              <w:t>Usuario del Negocio</w:t>
-            </w:r>
-          </w:p>
-        </w:tc>
-        <w:tc>
-          <w:tcPr>
-            <w:cnfStyle w:val="000010000000" w:firstRow="0" w:lastRow="0" w:firstColumn="0" w:lastColumn="0" w:oddVBand="1" w:evenVBand="0" w:oddHBand="0" w:evenHBand="0" w:firstRowFirstColumn="0" w:firstRowLastColumn="0" w:lastRowFirstColumn="0" w:lastRowLastColumn="0"/>
-            <w:tcW w:w="2675" w:type="dxa"/>
-            <w:shd w:val="clear" w:color="auto" w:fill="auto"/>
-            <w:vAlign w:val="center"/>
-          </w:tcPr>
-          <w:p>
-            <w:pPr>
-              <w:spacing w:line="276" w:lineRule="auto"/>
-              <w:ind w:left="102" w:right="34"/>
-              <w:rPr>
-                <w:rFonts w:ascii="Calibri" w:eastAsia="Arial" w:hAnsi="Calibri" w:cs="Arial"/>
-              </w:rPr>
-            </w:pPr>
-            <w:r>
-              <w:rPr>
-                <w:rFonts w:ascii="Calibri" w:eastAsia="Arial" w:hAnsi="Calibri" w:cs="Arial"/>
-              </w:rPr>
-              <w:t>Informa sobre las necesidades del negocio para la creación de solicitudes de cambio.</w:t>
+              <w:lastRenderedPageBreak/>
+              <w:t>Bibliotecario</w:t>
             </w:r>
           </w:p>
         </w:tc>
         <w:tc>
           <w:tcPr>
             <w:cnfStyle w:val="000100000000" w:firstRow="0" w:lastRow="0" w:firstColumn="0" w:lastColumn="1" w:oddVBand="0" w:evenVBand="0" w:oddHBand="0" w:evenHBand="0" w:firstRowFirstColumn="0" w:firstRowLastColumn="0" w:lastRowFirstColumn="0" w:lastRowLastColumn="0"/>
-            <w:tcW w:w="4491" w:type="dxa"/>
+            <w:tcW w:w="6502" w:type="dxa"/>
             <w:shd w:val="clear" w:color="auto" w:fill="auto"/>
             <w:vAlign w:val="center"/>
           </w:tcPr>
@@ -3592,7 +3561,7 @@
                 <w:szCs w:val="20"/>
                 <w:lang w:val="es-ES"/>
               </w:rPr>
-              <w:t>Dar conformidad de los cambios.</w:t>
+              <w:t>Definir y dar mantenimiento a las bibliotecas usadas durante la gestión de la configuración.</w:t>
             </w:r>
           </w:p>
           <w:p>
@@ -3605,6 +3574,9 @@
               <w:ind w:left="473" w:hanging="284"/>
               <w:rPr>
                 <w:rFonts w:ascii="Calibri" w:eastAsia="Arial" w:hAnsi="Calibri" w:cs="Arial"/>
+                <w:b w:val="0"/>
+                <w:sz w:val="20"/>
+                <w:szCs w:val="20"/>
                 <w:lang w:val="es-ES"/>
               </w:rPr>
             </w:pPr>
@@ -3616,34 +3588,31 @@
                 <w:szCs w:val="20"/>
                 <w:lang w:val="es-ES"/>
               </w:rPr>
-              <w:t>Especificar detalles de cambio.</w:t>
+              <w:t>Conceder accesos al repositorio.</w:t>
             </w:r>
           </w:p>
         </w:tc>
       </w:tr>
       <w:tr>
         <w:trPr>
-          <w:cnfStyle w:val="000000100000" w:firstRow="0" w:lastRow="0" w:firstColumn="0" w:lastColumn="0" w:oddVBand="0" w:evenVBand="0" w:oddHBand="1" w:evenHBand="0" w:firstRowFirstColumn="0" w:firstRowLastColumn="0" w:lastRowFirstColumn="0" w:lastRowLastColumn="0"/>
-          <w:trHeight w:hRule="exact" w:val="986"/>
+          <w:trHeight w:hRule="exact" w:val="1412"/>
         </w:trPr>
         <w:tc>
           <w:tcPr>
             <w:cnfStyle w:val="001000000000" w:firstRow="0" w:lastRow="0" w:firstColumn="1" w:lastColumn="0" w:oddVBand="0" w:evenVBand="0" w:oddHBand="0" w:evenHBand="0" w:firstRowFirstColumn="0" w:firstRowLastColumn="0" w:lastRowFirstColumn="0" w:lastRowLastColumn="0"/>
-            <w:tcW w:w="1705" w:type="dxa"/>
+            <w:tcW w:w="3094" w:type="dxa"/>
             <w:shd w:val="clear" w:color="auto" w:fill="auto"/>
             <w:vAlign w:val="center"/>
           </w:tcPr>
           <w:p>
             <w:pPr>
               <w:spacing w:line="276" w:lineRule="auto"/>
-              <w:ind w:left="19"/>
               <w:jc w:val="center"/>
               <w:rPr>
                 <w:rFonts w:ascii="Calibri" w:eastAsia="Arial" w:hAnsi="Calibri" w:cs="Arial"/>
                 <w:i/>
                 <w:sz w:val="20"/>
                 <w:szCs w:val="20"/>
-                <w:lang w:val="es-ES"/>
               </w:rPr>
             </w:pPr>
             <w:r>
@@ -3652,41 +3621,15 @@
                 <w:i/>
                 <w:sz w:val="20"/>
                 <w:szCs w:val="20"/>
-                <w:lang w:val="es-ES"/>
-              </w:rPr>
-              <w:t>CAB</w:t>
-            </w:r>
-          </w:p>
-        </w:tc>
-        <w:tc>
-          <w:tcPr>
-            <w:cnfStyle w:val="000010000000" w:firstRow="0" w:lastRow="0" w:firstColumn="0" w:lastColumn="0" w:oddVBand="1" w:evenVBand="0" w:oddHBand="0" w:evenHBand="0" w:firstRowFirstColumn="0" w:firstRowLastColumn="0" w:lastRowFirstColumn="0" w:lastRowLastColumn="0"/>
-            <w:tcW w:w="2675" w:type="dxa"/>
-            <w:shd w:val="clear" w:color="auto" w:fill="auto"/>
-            <w:vAlign w:val="center"/>
-          </w:tcPr>
-          <w:p>
-            <w:pPr>
-              <w:spacing w:before="1" w:line="276" w:lineRule="auto"/>
-              <w:ind w:left="102" w:right="59"/>
-              <w:rPr>
-                <w:rFonts w:ascii="Calibri" w:eastAsia="Arial" w:hAnsi="Calibri" w:cs="Arial"/>
-                <w:lang w:val="es-ES"/>
-              </w:rPr>
-            </w:pPr>
-            <w:r>
-              <w:rPr>
-                <w:rFonts w:ascii="Calibri" w:eastAsia="Arial" w:hAnsi="Calibri" w:cs="Arial"/>
-                <w:lang w:val="es-ES"/>
-              </w:rPr>
-              <w:t>Comité asesor de cambios</w:t>
+              </w:rPr>
+              <w:t>Gestor de la configuración</w:t>
             </w:r>
           </w:p>
         </w:tc>
         <w:tc>
           <w:tcPr>
             <w:cnfStyle w:val="000100000000" w:firstRow="0" w:lastRow="0" w:firstColumn="0" w:lastColumn="1" w:oddVBand="0" w:evenVBand="0" w:oddHBand="0" w:evenHBand="0" w:firstRowFirstColumn="0" w:firstRowLastColumn="0" w:lastRowFirstColumn="0" w:lastRowLastColumn="0"/>
-            <w:tcW w:w="4491" w:type="dxa"/>
+            <w:tcW w:w="6502" w:type="dxa"/>
             <w:shd w:val="clear" w:color="auto" w:fill="auto"/>
             <w:vAlign w:val="center"/>
           </w:tcPr>
@@ -3697,42 +3640,10 @@
                 <w:ilvl w:val="0"/>
                 <w:numId w:val="39"/>
               </w:numPr>
-              <w:spacing w:line="276" w:lineRule="auto"/>
-              <w:rPr>
-                <w:rFonts w:ascii="Calibri" w:eastAsia="Arial" w:hAnsi="Calibri" w:cs="Arial"/>
-                <w:lang w:val="es-ES"/>
-              </w:rPr>
-            </w:pPr>
-            <w:r>
+              <w:ind w:left="473" w:hanging="284"/>
               <w:rPr>
                 <w:rFonts w:ascii="Calibri" w:eastAsia="Arial" w:hAnsi="Calibri" w:cs="Arial"/>
                 <w:b w:val="0"/>
-                <w:lang w:val="es-ES"/>
-              </w:rPr>
-              <w:t>Aprobar, rechazar u observar solicitudes de cambios.</w:t>
-            </w:r>
-          </w:p>
-        </w:tc>
-      </w:tr>
-      <w:tr>
-        <w:trPr>
-          <w:trHeight w:hRule="exact" w:val="1147"/>
-        </w:trPr>
-        <w:tc>
-          <w:tcPr>
-            <w:cnfStyle w:val="001000000000" w:firstRow="0" w:lastRow="0" w:firstColumn="1" w:lastColumn="0" w:oddVBand="0" w:evenVBand="0" w:oddHBand="0" w:evenHBand="0" w:firstRowFirstColumn="0" w:firstRowLastColumn="0" w:lastRowFirstColumn="0" w:lastRowLastColumn="0"/>
-            <w:tcW w:w="1705" w:type="dxa"/>
-            <w:shd w:val="clear" w:color="auto" w:fill="auto"/>
-            <w:vAlign w:val="center"/>
-          </w:tcPr>
-          <w:p>
-            <w:pPr>
-              <w:spacing w:line="276" w:lineRule="auto"/>
-              <w:ind w:left="19"/>
-              <w:jc w:val="center"/>
-              <w:rPr>
-                <w:rFonts w:ascii="Calibri" w:eastAsia="Arial" w:hAnsi="Calibri" w:cs="Arial"/>
-                <w:i/>
                 <w:sz w:val="20"/>
                 <w:szCs w:val="20"/>
                 <w:lang w:val="es-ES"/>
@@ -3741,48 +3652,14 @@
             <w:r>
               <w:rPr>
                 <w:rFonts w:ascii="Calibri" w:eastAsia="Arial" w:hAnsi="Calibri" w:cs="Arial"/>
-                <w:i/>
+                <w:b w:val="0"/>
                 <w:sz w:val="20"/>
                 <w:szCs w:val="20"/>
                 <w:lang w:val="es-ES"/>
               </w:rPr>
-              <w:lastRenderedPageBreak/>
-              <w:t>ECAB</w:t>
-            </w:r>
-          </w:p>
-        </w:tc>
-        <w:tc>
-          <w:tcPr>
-            <w:cnfStyle w:val="000010000000" w:firstRow="0" w:lastRow="0" w:firstColumn="0" w:lastColumn="0" w:oddVBand="1" w:evenVBand="0" w:oddHBand="0" w:evenHBand="0" w:firstRowFirstColumn="0" w:firstRowLastColumn="0" w:lastRowFirstColumn="0" w:lastRowLastColumn="0"/>
-            <w:tcW w:w="2675" w:type="dxa"/>
-            <w:shd w:val="clear" w:color="auto" w:fill="auto"/>
-            <w:vAlign w:val="center"/>
-          </w:tcPr>
-          <w:p>
-            <w:pPr>
-              <w:spacing w:before="1" w:line="276" w:lineRule="auto"/>
-              <w:ind w:left="102" w:right="59"/>
-              <w:rPr>
-                <w:rFonts w:ascii="Calibri" w:eastAsia="Arial" w:hAnsi="Calibri" w:cs="Arial"/>
-                <w:lang w:val="es-ES"/>
-              </w:rPr>
-            </w:pPr>
-            <w:r>
-              <w:rPr>
-                <w:rFonts w:ascii="Calibri" w:eastAsia="Arial" w:hAnsi="Calibri" w:cs="Arial"/>
-                <w:lang w:val="es-ES"/>
-              </w:rPr>
-              <w:t>Comité asesor de cambios de emergencia</w:t>
-            </w:r>
-          </w:p>
-        </w:tc>
-        <w:tc>
-          <w:tcPr>
-            <w:cnfStyle w:val="000100000000" w:firstRow="0" w:lastRow="0" w:firstColumn="0" w:lastColumn="1" w:oddVBand="0" w:evenVBand="0" w:oddHBand="0" w:evenHBand="0" w:firstRowFirstColumn="0" w:firstRowLastColumn="0" w:lastRowFirstColumn="0" w:lastRowLastColumn="0"/>
-            <w:tcW w:w="4491" w:type="dxa"/>
-            <w:shd w:val="clear" w:color="auto" w:fill="auto"/>
-            <w:vAlign w:val="center"/>
-          </w:tcPr>
+              <w:t>Implementar, mantener y mejorar la gestión de la configuración.</w:t>
+            </w:r>
+          </w:p>
           <w:p>
             <w:pPr>
               <w:pStyle w:val="Prrafodelista"/>
@@ -3790,19 +3667,24 @@
                 <w:ilvl w:val="0"/>
                 <w:numId w:val="39"/>
               </w:numPr>
-              <w:spacing w:line="276" w:lineRule="auto"/>
-              <w:rPr>
-                <w:rFonts w:ascii="Calibri" w:eastAsia="Arial" w:hAnsi="Calibri" w:cs="Arial"/>
-                <w:lang w:val="es-ES"/>
-              </w:rPr>
-            </w:pPr>
-            <w:r>
+              <w:ind w:left="473" w:hanging="284"/>
               <w:rPr>
                 <w:rFonts w:ascii="Calibri" w:eastAsia="Arial" w:hAnsi="Calibri" w:cs="Arial"/>
                 <w:b w:val="0"/>
+                <w:sz w:val="20"/>
+                <w:szCs w:val="20"/>
                 <w:lang w:val="es-ES"/>
               </w:rPr>
-              <w:t>Aprobar y rechazar solicitudes de cambios de emergencia.</w:t>
+            </w:pPr>
+            <w:r>
+              <w:rPr>
+                <w:rFonts w:ascii="Calibri" w:eastAsia="Arial" w:hAnsi="Calibri" w:cs="Arial"/>
+                <w:b w:val="0"/>
+                <w:sz w:val="20"/>
+                <w:szCs w:val="20"/>
+                <w:lang w:val="es-ES"/>
+              </w:rPr>
+              <w:t>Responsable del uso de las herramientas durante la gestión de la configuración.</w:t>
             </w:r>
           </w:p>
         </w:tc>
@@ -3810,19 +3692,18 @@
       <w:tr>
         <w:trPr>
           <w:cnfStyle w:val="000000100000" w:firstRow="0" w:lastRow="0" w:firstColumn="0" w:lastColumn="0" w:oddVBand="0" w:evenVBand="0" w:oddHBand="1" w:evenHBand="0" w:firstRowFirstColumn="0" w:firstRowLastColumn="0" w:lastRowFirstColumn="0" w:lastRowLastColumn="0"/>
-          <w:trHeight w:hRule="exact" w:val="1212"/>
+          <w:trHeight w:hRule="exact" w:val="1412"/>
         </w:trPr>
         <w:tc>
           <w:tcPr>
             <w:cnfStyle w:val="001000000000" w:firstRow="0" w:lastRow="0" w:firstColumn="1" w:lastColumn="0" w:oddVBand="0" w:evenVBand="0" w:oddHBand="0" w:evenHBand="0" w:firstRowFirstColumn="0" w:firstRowLastColumn="0" w:lastRowFirstColumn="0" w:lastRowLastColumn="0"/>
-            <w:tcW w:w="1705" w:type="dxa"/>
+            <w:tcW w:w="3094" w:type="dxa"/>
             <w:shd w:val="clear" w:color="auto" w:fill="auto"/>
             <w:vAlign w:val="center"/>
           </w:tcPr>
           <w:p>
             <w:pPr>
               <w:spacing w:line="276" w:lineRule="auto"/>
-              <w:ind w:left="19"/>
               <w:jc w:val="center"/>
               <w:rPr>
                 <w:rFonts w:ascii="Calibri" w:eastAsia="Arial" w:hAnsi="Calibri" w:cs="Arial"/>
@@ -3838,46 +3719,101 @@
                 <w:sz w:val="20"/>
                 <w:szCs w:val="20"/>
               </w:rPr>
-              <w:t>Equipo Técnico</w:t>
-            </w:r>
-          </w:p>
-        </w:tc>
-        <w:tc>
-          <w:tcPr>
-            <w:cnfStyle w:val="000010000000" w:firstRow="0" w:lastRow="0" w:firstColumn="0" w:lastColumn="0" w:oddVBand="1" w:evenVBand="0" w:oddHBand="0" w:evenHBand="0" w:firstRowFirstColumn="0" w:firstRowLastColumn="0" w:lastRowFirstColumn="0" w:lastRowLastColumn="0"/>
-            <w:tcW w:w="2675" w:type="dxa"/>
+              <w:t>Auditoria</w:t>
+            </w:r>
+          </w:p>
+        </w:tc>
+        <w:tc>
+          <w:tcPr>
+            <w:cnfStyle w:val="000100000000" w:firstRow="0" w:lastRow="0" w:firstColumn="0" w:lastColumn="1" w:oddVBand="0" w:evenVBand="0" w:oddHBand="0" w:evenHBand="0" w:firstRowFirstColumn="0" w:firstRowLastColumn="0" w:lastRowFirstColumn="0" w:lastRowLastColumn="0"/>
+            <w:tcW w:w="6502" w:type="dxa"/>
             <w:shd w:val="clear" w:color="auto" w:fill="auto"/>
             <w:vAlign w:val="center"/>
           </w:tcPr>
           <w:p>
             <w:pPr>
-              <w:spacing w:before="1" w:line="276" w:lineRule="auto"/>
-              <w:ind w:left="102" w:right="59"/>
+              <w:pStyle w:val="Prrafodelista"/>
+              <w:numPr>
+                <w:ilvl w:val="0"/>
+                <w:numId w:val="39"/>
+              </w:numPr>
+              <w:ind w:left="473" w:hanging="284"/>
               <w:rPr>
                 <w:rFonts w:ascii="Calibri" w:eastAsia="Arial" w:hAnsi="Calibri" w:cs="Arial"/>
+                <w:b w:val="0"/>
+                <w:sz w:val="20"/>
+                <w:szCs w:val="20"/>
                 <w:lang w:val="es-ES"/>
               </w:rPr>
             </w:pPr>
             <w:r>
               <w:rPr>
                 <w:rFonts w:ascii="Calibri" w:eastAsia="Arial" w:hAnsi="Calibri" w:cs="Arial"/>
+                <w:b w:val="0"/>
+                <w:sz w:val="20"/>
+                <w:szCs w:val="20"/>
                 <w:lang w:val="es-ES"/>
               </w:rPr>
-              <w:t xml:space="preserve">Equipo encargado de </w:t>
-            </w:r>
-            <w:r>
+              <w:t>Auditoria y revisiones</w:t>
+            </w:r>
+          </w:p>
+        </w:tc>
+      </w:tr>
+      <w:tr>
+        <w:trPr>
+          <w:trHeight w:hRule="exact" w:val="1212"/>
+        </w:trPr>
+        <w:tc>
+          <w:tcPr>
+            <w:cnfStyle w:val="001000000000" w:firstRow="0" w:lastRow="0" w:firstColumn="1" w:lastColumn="0" w:oddVBand="0" w:evenVBand="0" w:oddHBand="0" w:evenHBand="0" w:firstRowFirstColumn="0" w:firstRowLastColumn="0" w:lastRowFirstColumn="0" w:lastRowLastColumn="0"/>
+            <w:tcW w:w="3094" w:type="dxa"/>
+            <w:tcBorders>
+              <w:bottom w:val="single" w:sz="12" w:space="0" w:color="4472C4" w:themeColor="accent5"/>
+            </w:tcBorders>
+            <w:shd w:val="clear" w:color="auto" w:fill="auto"/>
+            <w:vAlign w:val="center"/>
+          </w:tcPr>
+          <w:p>
+            <w:pPr>
+              <w:spacing w:line="276" w:lineRule="auto"/>
+              <w:ind w:left="19"/>
+              <w:jc w:val="center"/>
               <w:rPr>
                 <w:rFonts w:ascii="Calibri" w:eastAsia="Arial" w:hAnsi="Calibri" w:cs="Arial"/>
-                <w:lang w:val="es-ES"/>
-              </w:rPr>
-              <w:t>desarrollar el cambio solicitado</w:t>
+                <w:i/>
+                <w:sz w:val="20"/>
+                <w:szCs w:val="20"/>
+              </w:rPr>
+            </w:pPr>
+            <w:r>
+              <w:rPr>
+                <w:rFonts w:ascii="Calibri" w:eastAsia="Arial" w:hAnsi="Calibri" w:cs="Arial"/>
+                <w:i/>
+                <w:sz w:val="20"/>
+                <w:szCs w:val="20"/>
+              </w:rPr>
+              <w:t>Equipo Téc</w:t>
+            </w:r>
+            <w:bookmarkStart w:id="13" w:name="_GoBack"/>
+            <w:bookmarkEnd w:id="13"/>
+            <w:r>
+              <w:rPr>
+                <w:rFonts w:ascii="Calibri" w:eastAsia="Arial" w:hAnsi="Calibri" w:cs="Arial"/>
+                <w:i/>
+                <w:sz w:val="20"/>
+                <w:szCs w:val="20"/>
+              </w:rPr>
+              <w:t>nico</w:t>
             </w:r>
           </w:p>
         </w:tc>
         <w:tc>
           <w:tcPr>
             <w:cnfStyle w:val="000100000000" w:firstRow="0" w:lastRow="0" w:firstColumn="0" w:lastColumn="1" w:oddVBand="0" w:evenVBand="0" w:oddHBand="0" w:evenHBand="0" w:firstRowFirstColumn="0" w:firstRowLastColumn="0" w:lastRowFirstColumn="0" w:lastRowLastColumn="0"/>
-            <w:tcW w:w="4491" w:type="dxa"/>
+            <w:tcW w:w="6502" w:type="dxa"/>
+            <w:tcBorders>
+              <w:bottom w:val="single" w:sz="12" w:space="0" w:color="4472C4" w:themeColor="accent5"/>
+            </w:tcBorders>
             <w:shd w:val="clear" w:color="auto" w:fill="auto"/>
             <w:vAlign w:val="center"/>
           </w:tcPr>
@@ -3889,7 +3825,7 @@
                 <w:numId w:val="39"/>
               </w:numPr>
               <w:spacing w:before="1" w:line="276" w:lineRule="auto"/>
-              <w:ind w:right="59"/>
+              <w:ind w:left="449" w:right="59" w:hanging="284"/>
               <w:rPr>
                 <w:rFonts w:ascii="Calibri" w:eastAsia="Arial" w:hAnsi="Calibri" w:cs="Arial"/>
                 <w:lang w:val="es-ES"/>
@@ -3912,7 +3848,7 @@
                 <w:numId w:val="39"/>
               </w:numPr>
               <w:spacing w:before="1" w:line="276" w:lineRule="auto"/>
-              <w:ind w:right="59"/>
+              <w:ind w:left="449" w:right="59" w:hanging="284"/>
               <w:rPr>
                 <w:rFonts w:ascii="Calibri" w:eastAsia="Arial" w:hAnsi="Calibri" w:cs="Arial"/>
                 <w:lang w:val="es-ES"/>
@@ -3924,7 +3860,39 @@
                 <w:b w:val="0"/>
                 <w:lang w:val="es-ES"/>
               </w:rPr>
-              <w:t>Elaborar especificación técnica del cambio.</w:t>
+              <w:t xml:space="preserve">Elaborar </w:t>
+            </w:r>
+            <w:r>
+              <w:rPr>
+                <w:rFonts w:ascii="Calibri" w:eastAsia="Arial" w:hAnsi="Calibri" w:cs="Arial"/>
+                <w:b w:val="0"/>
+                <w:lang w:val="es-ES"/>
+              </w:rPr>
+              <w:t>especificación técnica de</w:t>
+            </w:r>
+            <w:r>
+              <w:rPr>
+                <w:rFonts w:ascii="Calibri" w:eastAsia="Arial" w:hAnsi="Calibri" w:cs="Arial"/>
+                <w:b w:val="0"/>
+                <w:lang w:val="es-ES"/>
+              </w:rPr>
+              <w:t xml:space="preserve"> cambio</w:t>
+            </w:r>
+            <w:r>
+              <w:rPr>
+                <w:rFonts w:ascii="Calibri" w:eastAsia="Arial" w:hAnsi="Calibri" w:cs="Arial"/>
+                <w:b w:val="0"/>
+                <w:lang w:val="es-ES"/>
+              </w:rPr>
+              <w:t>s</w:t>
+            </w:r>
+            <w:r>
+              <w:rPr>
+                <w:rFonts w:ascii="Calibri" w:eastAsia="Arial" w:hAnsi="Calibri" w:cs="Arial"/>
+                <w:b w:val="0"/>
+                <w:lang w:val="es-ES"/>
+              </w:rPr>
+              <w:t>.</w:t>
             </w:r>
           </w:p>
         </w:tc>
@@ -3932,12 +3900,15 @@
       <w:tr>
         <w:trPr>
           <w:cnfStyle w:val="010000000000" w:firstRow="0" w:lastRow="1" w:firstColumn="0" w:lastColumn="0" w:oddVBand="0" w:evenVBand="0" w:oddHBand="0" w:evenHBand="0" w:firstRowFirstColumn="0" w:firstRowLastColumn="0" w:lastRowFirstColumn="0" w:lastRowLastColumn="0"/>
-          <w:trHeight w:hRule="exact" w:val="1290"/>
+          <w:trHeight w:hRule="exact" w:val="1212"/>
         </w:trPr>
         <w:tc>
           <w:tcPr>
             <w:cnfStyle w:val="001000000000" w:firstRow="0" w:lastRow="0" w:firstColumn="1" w:lastColumn="0" w:oddVBand="0" w:evenVBand="0" w:oddHBand="0" w:evenHBand="0" w:firstRowFirstColumn="0" w:firstRowLastColumn="0" w:lastRowFirstColumn="0" w:lastRowLastColumn="0"/>
-            <w:tcW w:w="1705" w:type="dxa"/>
+            <w:tcW w:w="3094" w:type="dxa"/>
+            <w:tcBorders>
+              <w:bottom w:val="single" w:sz="12" w:space="0" w:color="4472C4" w:themeColor="accent5"/>
+            </w:tcBorders>
             <w:shd w:val="clear" w:color="auto" w:fill="auto"/>
             <w:vAlign w:val="center"/>
           </w:tcPr>
@@ -3966,37 +3937,11 @@
         </w:tc>
         <w:tc>
           <w:tcPr>
-            <w:cnfStyle w:val="000010000000" w:firstRow="0" w:lastRow="0" w:firstColumn="0" w:lastColumn="0" w:oddVBand="1" w:evenVBand="0" w:oddHBand="0" w:evenHBand="0" w:firstRowFirstColumn="0" w:firstRowLastColumn="0" w:lastRowFirstColumn="0" w:lastRowLastColumn="0"/>
-            <w:tcW w:w="2675" w:type="dxa"/>
-            <w:shd w:val="clear" w:color="auto" w:fill="auto"/>
-            <w:vAlign w:val="center"/>
-          </w:tcPr>
-          <w:p>
-            <w:pPr>
-              <w:spacing w:before="1" w:line="276" w:lineRule="auto"/>
-              <w:ind w:left="102" w:right="59"/>
-              <w:rPr>
-                <w:rFonts w:ascii="Calibri" w:eastAsia="Arial" w:hAnsi="Calibri" w:cs="Arial"/>
-                <w:b w:val="0"/>
-                <w:bCs w:val="0"/>
-                <w:lang w:val="es-ES"/>
-              </w:rPr>
-            </w:pPr>
-            <w:r>
-              <w:rPr>
-                <w:rFonts w:ascii="Calibri" w:eastAsia="Arial" w:hAnsi="Calibri" w:cs="Arial"/>
-                <w:b w:val="0"/>
-                <w:bCs w:val="0"/>
-                <w:lang w:val="es-ES"/>
-              </w:rPr>
-              <w:t>Apoya y sigue el cambio durante todo su desarrollo hasta su implementación.</w:t>
-            </w:r>
-          </w:p>
-        </w:tc>
-        <w:tc>
-          <w:tcPr>
             <w:cnfStyle w:val="000100000000" w:firstRow="0" w:lastRow="0" w:firstColumn="0" w:lastColumn="1" w:oddVBand="0" w:evenVBand="0" w:oddHBand="0" w:evenHBand="0" w:firstRowFirstColumn="0" w:firstRowLastColumn="0" w:lastRowFirstColumn="0" w:lastRowLastColumn="0"/>
-            <w:tcW w:w="4491" w:type="dxa"/>
+            <w:tcW w:w="6502" w:type="dxa"/>
+            <w:tcBorders>
+              <w:bottom w:val="single" w:sz="12" w:space="0" w:color="4472C4" w:themeColor="accent5"/>
+            </w:tcBorders>
             <w:shd w:val="clear" w:color="auto" w:fill="auto"/>
             <w:vAlign w:val="center"/>
           </w:tcPr>
@@ -4008,7 +3953,7 @@
                 <w:numId w:val="39"/>
               </w:numPr>
               <w:spacing w:before="1" w:line="276" w:lineRule="auto"/>
-              <w:ind w:right="59"/>
+              <w:ind w:left="449" w:right="59" w:hanging="284"/>
               <w:rPr>
                 <w:rFonts w:ascii="Calibri" w:eastAsia="Arial" w:hAnsi="Calibri" w:cs="Arial"/>
                 <w:lang w:val="es-ES"/>
@@ -4031,7 +3976,7 @@
                 <w:numId w:val="39"/>
               </w:numPr>
               <w:spacing w:before="1" w:line="276" w:lineRule="auto"/>
-              <w:ind w:right="59"/>
+              <w:ind w:left="449" w:right="59" w:hanging="284"/>
               <w:rPr>
                 <w:rFonts w:ascii="Calibri" w:eastAsia="Arial" w:hAnsi="Calibri" w:cs="Arial"/>
                 <w:lang w:val="es-ES"/>
@@ -4054,7 +3999,7 @@
                 <w:numId w:val="39"/>
               </w:numPr>
               <w:spacing w:before="1" w:line="276" w:lineRule="auto"/>
-              <w:ind w:right="59"/>
+              <w:ind w:left="449" w:right="59" w:hanging="284"/>
               <w:rPr>
                 <w:rFonts w:ascii="Calibri" w:eastAsia="Arial" w:hAnsi="Calibri" w:cs="Arial"/>
                 <w:lang w:val="es-ES"/>
@@ -4144,7 +4089,16 @@
         </w:numPr>
       </w:pPr>
       <w:r>
-        <w:t>Extender el concepto global, administrativo, y social en el que se desarrolla la organización.</w:t>
+        <w:t>En</w:t>
+      </w:r>
+      <w:r>
+        <w:t xml:space="preserve">tender el </w:t>
+      </w:r>
+      <w:r>
+        <w:t>contexto</w:t>
+      </w:r>
+      <w:r>
+        <w:t xml:space="preserve"> global, administrativo, y social en el que se desarrolla la organización.</w:t>
       </w:r>
     </w:p>
     <w:p>
@@ -4193,6 +4147,143 @@
       </w:pPr>
       <w:r>
         <w:t>Asignar los roles, responsabilidades,  y competencias de todo el personal que participe en la gestión de la configuración.</w:t>
+      </w:r>
+    </w:p>
+    <w:p>
+      <w:pPr>
+        <w:pStyle w:val="Prrafodelista"/>
+        <w:numPr>
+          <w:ilvl w:val="0"/>
+          <w:numId w:val="42"/>
+        </w:numPr>
+      </w:pPr>
+      <w:r>
+        <w:t>Educar a todo el personal de la organización sobre la importancia que posee una correcta gestión de la configuración para la empresa.</w:t>
+      </w:r>
+    </w:p>
+    <w:p>
+      <w:pPr>
+        <w:pStyle w:val="Prrafodelista"/>
+        <w:numPr>
+          <w:ilvl w:val="0"/>
+          <w:numId w:val="42"/>
+        </w:numPr>
+        <w:spacing w:line="360" w:lineRule="auto"/>
+        <w:jc w:val="both"/>
+        <w:rPr>
+          <w:rFonts w:cs="Times New Roman"/>
+        </w:rPr>
+      </w:pPr>
+      <w:r>
+        <w:rPr>
+          <w:rFonts w:cs="Times New Roman"/>
+        </w:rPr>
+        <w:t>Formar a todo el personal en materia de gestión de configuración.</w:t>
+      </w:r>
+    </w:p>
+    <w:p>
+      <w:pPr>
+        <w:pStyle w:val="Prrafodelista"/>
+        <w:numPr>
+          <w:ilvl w:val="0"/>
+          <w:numId w:val="42"/>
+        </w:numPr>
+        <w:spacing w:line="360" w:lineRule="auto"/>
+        <w:jc w:val="both"/>
+        <w:rPr>
+          <w:rFonts w:cs="Times New Roman"/>
+        </w:rPr>
+      </w:pPr>
+      <w:r>
+        <w:rPr>
+          <w:rFonts w:cs="Times New Roman"/>
+        </w:rPr>
+        <w:t>Identificar los requisitos funcionales, normativos y administrativos necesarios para una correcta gestión de la configuración en cada uno de los proyectos.</w:t>
+      </w:r>
+    </w:p>
+    <w:p>
+      <w:pPr>
+        <w:pStyle w:val="Prrafodelista"/>
+        <w:numPr>
+          <w:ilvl w:val="0"/>
+          <w:numId w:val="42"/>
+        </w:numPr>
+        <w:spacing w:line="360" w:lineRule="auto"/>
+        <w:jc w:val="both"/>
+        <w:rPr>
+          <w:rFonts w:cs="Times New Roman"/>
+        </w:rPr>
+      </w:pPr>
+      <w:r>
+        <w:rPr>
+          <w:rFonts w:cs="Times New Roman"/>
+        </w:rPr>
+        <w:t xml:space="preserve">Diseñar e implementar </w:t>
+      </w:r>
+      <w:r>
+        <w:rPr>
+          <w:rFonts w:cs="Times New Roman"/>
+        </w:rPr>
+        <w:t>una gestión de la configuración</w:t>
+      </w:r>
+      <w:r>
+        <w:rPr>
+          <w:rFonts w:cs="Times New Roman"/>
+        </w:rPr>
+        <w:t xml:space="preserve"> consistente y, en la medida de lo posible, automatizado.</w:t>
+      </w:r>
+    </w:p>
+    <w:p>
+      <w:pPr>
+        <w:pStyle w:val="Prrafodelista"/>
+        <w:numPr>
+          <w:ilvl w:val="0"/>
+          <w:numId w:val="42"/>
+        </w:numPr>
+        <w:spacing w:line="360" w:lineRule="auto"/>
+        <w:jc w:val="both"/>
+        <w:rPr>
+          <w:rFonts w:cs="Times New Roman"/>
+        </w:rPr>
+      </w:pPr>
+      <w:r>
+        <w:rPr>
+          <w:rFonts w:cs="Times New Roman"/>
+        </w:rPr>
+        <w:lastRenderedPageBreak/>
+        <w:t xml:space="preserve">Evaluar, revisar y mejorar continuamente todas las actuaciones relativas a la propia Política de gestión de documentos, a todos los procesos identificados en la </w:t>
+      </w:r>
+      <w:r>
+        <w:rPr>
+          <w:rFonts w:cs="Times New Roman"/>
+        </w:rPr>
+        <w:t>gestión de la configuración</w:t>
+      </w:r>
+      <w:r>
+        <w:rPr>
+          <w:rFonts w:cs="Times New Roman"/>
+        </w:rPr>
+        <w:t>.</w:t>
+      </w:r>
+    </w:p>
+    <w:p>
+      <w:pPr>
+        <w:pStyle w:val="Prrafodelista"/>
+        <w:numPr>
+          <w:ilvl w:val="0"/>
+          <w:numId w:val="42"/>
+        </w:numPr>
+        <w:spacing w:line="360" w:lineRule="auto"/>
+        <w:jc w:val="both"/>
+        <w:rPr>
+          <w:rFonts w:cs="Times New Roman"/>
+        </w:rPr>
+      </w:pPr>
+      <w:r>
+        <w:rPr>
+          <w:rFonts w:cs="Times New Roman"/>
+        </w:rPr>
+        <w:t>Documentar todas las actuaciones realizadas y la propia Política de gestión de configuración.</w:t>
       </w:r>
     </w:p>
     <w:p>
@@ -4254,391 +4345,165 @@
         <w:t>explicará</w:t>
       </w:r>
       <w:r>
-        <w:t xml:space="preserve"> sobre las herramientas, entorno e infraestructura que se han utilizado para ejecutar el Plan de Gestión de Cambios.</w:t>
+        <w:t xml:space="preserve"> sobre las herramientas, entorno e infraestructura que se han utilizado para ejecutar el Plan de Gestión de </w:t>
+      </w:r>
+      <w:r>
+        <w:t>Configuración</w:t>
+      </w:r>
+      <w:r>
+        <w:t>.</w:t>
       </w:r>
     </w:p>
     <w:p>
       <w:pPr>
         <w:pStyle w:val="Prrafodelista"/>
-        <w:numPr>
-          <w:ilvl w:val="0"/>
-          <w:numId w:val="36"/>
-        </w:numPr>
+        <w:spacing w:before="200" w:after="240" w:line="360" w:lineRule="auto"/>
+        <w:ind w:left="426"/>
         <w:jc w:val="both"/>
-      </w:pPr>
-      <w:r>
-        <w:t>Herramientas:</w:t>
+        <w:rPr>
+          <w:rFonts w:cs="Times New Roman"/>
+        </w:rPr>
+      </w:pPr>
+      <w:r>
+        <w:rPr>
+          <w:rFonts w:cs="Times New Roman"/>
+        </w:rPr>
+        <w:t>Actualmente contamos con la herramienta de control de versiones SVN establecidos en se</w:t>
+      </w:r>
+      <w:r>
+        <w:rPr>
+          <w:rFonts w:cs="Times New Roman"/>
+        </w:rPr>
+        <w:t>rvidores internos (2 físicos</w:t>
+      </w:r>
+      <w:r>
+        <w:rPr>
+          <w:rFonts w:cs="Times New Roman"/>
+        </w:rPr>
+        <w:t xml:space="preserve"> y 3</w:t>
+      </w:r>
+      <w:r>
+        <w:rPr>
+          <w:rFonts w:cs="Times New Roman"/>
+        </w:rPr>
+        <w:t xml:space="preserve"> </w:t>
+      </w:r>
+      <w:proofErr w:type="spellStart"/>
+      <w:r>
+        <w:rPr>
+          <w:rFonts w:cs="Times New Roman"/>
+        </w:rPr>
+        <w:t>virtualizados</w:t>
+      </w:r>
+      <w:proofErr w:type="spellEnd"/>
+      <w:r>
+        <w:rPr>
+          <w:rFonts w:cs="Times New Roman"/>
+        </w:rPr>
+        <w:t>), en los cuales trabajamos los proyectos realizados por la empresa.</w:t>
       </w:r>
     </w:p>
     <w:p>
       <w:pPr>
-        <w:ind w:left="708"/>
+        <w:pStyle w:val="Prrafodelista"/>
+        <w:spacing w:before="200" w:after="240" w:line="360" w:lineRule="auto"/>
+        <w:ind w:left="426"/>
         <w:jc w:val="both"/>
-      </w:pPr>
+        <w:rPr>
+          <w:rFonts w:cs="Times New Roman"/>
+        </w:rPr>
+      </w:pPr>
+      <w:r>
+        <w:rPr>
+          <w:rFonts w:cs="Times New Roman"/>
+        </w:rPr>
+        <w:t xml:space="preserve">También hacemos uso de </w:t>
+      </w:r>
+      <w:r>
+        <w:rPr>
+          <w:rFonts w:cs="Times New Roman"/>
+        </w:rPr>
+        <w:t>la herramienta</w:t>
+      </w:r>
+      <w:r>
+        <w:rPr>
+          <w:rFonts w:cs="Times New Roman"/>
+        </w:rPr>
+        <w:t xml:space="preserve"> </w:t>
+      </w:r>
       <w:proofErr w:type="spellStart"/>
       <w:r>
         <w:rPr>
-          <w:b/>
+          <w:rFonts w:cs="Times New Roman"/>
         </w:rPr>
-        <w:t>GitHub</w:t>
+        <w:t>git</w:t>
       </w:r>
       <w:proofErr w:type="spellEnd"/>
+      <w:r>
+        <w:rPr>
+          <w:rFonts w:cs="Times New Roman"/>
+        </w:rPr>
+        <w:t xml:space="preserve"> y los servidores en la nube del servicio </w:t>
+      </w:r>
+      <w:proofErr w:type="spellStart"/>
+      <w:r>
+        <w:rPr>
+          <w:rFonts w:cs="Times New Roman"/>
+        </w:rPr>
+        <w:t>Github</w:t>
+      </w:r>
+      <w:proofErr w:type="spellEnd"/>
+      <w:r>
+        <w:rPr>
+          <w:rFonts w:cs="Times New Roman"/>
+        </w:rPr>
+        <w:t>, para los nuevos proyectos de la empresa a partir de la implementación de la nueva metodología e ir migrando gradualmente los proyectos ya existentes.</w:t>
+      </w:r>
     </w:p>
     <w:p>
       <w:pPr>
-        <w:ind w:left="708"/>
+        <w:pStyle w:val="Prrafodelista"/>
+        <w:spacing w:before="200" w:after="240" w:line="360" w:lineRule="auto"/>
+        <w:ind w:left="426"/>
         <w:jc w:val="both"/>
-      </w:pPr>
-      <w:r>
-        <w:t>Es una plataforma de desarrollo colaborativo de software para alojar proyectos utilizando el sistema de control de versiones Git. El código se almacena de forma pública, aunque también se puede hacer de forma privada, creando una cuenta de pago.</w:t>
+        <w:rPr>
+          <w:rFonts w:cs="Times New Roman"/>
+        </w:rPr>
+      </w:pPr>
+      <w:r>
+        <w:rPr>
+          <w:rFonts w:cs="Times New Roman"/>
+        </w:rPr>
+        <w:t xml:space="preserve">Para usar la herramienta </w:t>
+      </w:r>
+      <w:proofErr w:type="spellStart"/>
+      <w:r>
+        <w:rPr>
+          <w:rFonts w:cs="Times New Roman"/>
+        </w:rPr>
+        <w:t>git</w:t>
+      </w:r>
+      <w:proofErr w:type="spellEnd"/>
+      <w:r>
+        <w:rPr>
+          <w:rFonts w:cs="Times New Roman"/>
+        </w:rPr>
+        <w:t xml:space="preserve"> se deb</w:t>
+      </w:r>
+      <w:r>
+        <w:rPr>
+          <w:rFonts w:cs="Times New Roman"/>
+        </w:rPr>
+        <w:t>e capacitar a los colaboradores.</w:t>
       </w:r>
     </w:p>
     <w:p>
       <w:pPr>
-        <w:ind w:left="708"/>
-        <w:jc w:val="both"/>
-        <w:rPr>
-          <w:b/>
-        </w:rPr>
-      </w:pPr>
-      <w:r>
-        <w:rPr>
-          <w:b/>
-        </w:rPr>
-        <w:t>Git</w:t>
-      </w:r>
-    </w:p>
-    <w:p>
-      <w:pPr>
-        <w:ind w:left="708"/>
-        <w:jc w:val="both"/>
-      </w:pPr>
-      <w:r>
-        <w:lastRenderedPageBreak/>
-        <w:t xml:space="preserve">Git es un SCM distribuido </w:t>
-      </w:r>
-      <w:r>
-        <w:t>diseñado por </w:t>
-      </w:r>
-      <w:hyperlink r:id="rId13" w:tooltip="Linus Torvalds" w:history="1">
-        <w:r>
-          <w:rPr>
-            <w:b/>
-          </w:rPr>
-          <w:t>Linus Torvalds</w:t>
-        </w:r>
-      </w:hyperlink>
-      <w:r>
-        <w:rPr>
-          <w:b/>
-        </w:rPr>
-        <w:t>,</w:t>
-      </w:r>
-      <w:r>
-        <w:t xml:space="preserve"> lo que significa que cada desarrollador tiene una copia completa de toda la historia de cada revisión del código, haciendo consultas en la historia muy rápida y versátil.</w:t>
-      </w:r>
-    </w:p>
-    <w:p>
-      <w:pPr>
-        <w:ind w:left="708"/>
-        <w:jc w:val="both"/>
-        <w:rPr>
-          <w:b/>
-        </w:rPr>
-      </w:pPr>
-      <w:r>
-        <w:rPr>
-          <w:b/>
-        </w:rPr>
-        <w:t>EGit</w:t>
-      </w:r>
-    </w:p>
-    <w:p>
-      <w:pPr>
-        <w:ind w:left="708"/>
-        <w:jc w:val="both"/>
-      </w:pPr>
-      <w:r>
-        <w:t>EGit es un proveedor de equipo de Eclipse para el </w:t>
-      </w:r>
-      <w:hyperlink r:id="rId14" w:history="1">
-        <w:r>
-          <w:t>sistema de control de versiones Git</w:t>
-        </w:r>
-      </w:hyperlink>
-      <w:r>
-        <w:t> .</w:t>
-      </w:r>
-    </w:p>
-    <w:p>
-      <w:pPr>
-        <w:ind w:left="708"/>
-        <w:jc w:val="both"/>
-        <w:rPr>
-          <w:b/>
-        </w:rPr>
-      </w:pPr>
-      <w:r>
-        <w:rPr>
-          <w:b/>
-        </w:rPr>
-        <w:t>STS</w:t>
-      </w:r>
-      <w:r>
-        <w:rPr>
-          <w:b/>
-        </w:rPr>
-        <w:t xml:space="preserve"> (Eclipse)</w:t>
-      </w:r>
-    </w:p>
-    <w:p>
-      <w:pPr>
-        <w:ind w:left="708"/>
-        <w:jc w:val="both"/>
-      </w:pPr>
-      <w:r>
-        <w:t xml:space="preserve">Es un IDE basado en Eclipse para desarrollo de código fuente de software, que nos permite sincronizarnos con un repositorio en </w:t>
-      </w:r>
-      <w:r>
-        <w:rPr>
-          <w:b/>
-        </w:rPr>
-        <w:t>Git</w:t>
-      </w:r>
-      <w:r>
-        <w:t xml:space="preserve"> utilizando el plugin </w:t>
-      </w:r>
-      <w:r>
-        <w:rPr>
-          <w:b/>
-        </w:rPr>
-        <w:t>EGit</w:t>
-      </w:r>
-      <w:r>
-        <w:t xml:space="preserve">.  </w:t>
-      </w:r>
-    </w:p>
-    <w:p>
-      <w:pPr>
-        <w:pStyle w:val="Prrafodelista"/>
-        <w:numPr>
-          <w:ilvl w:val="0"/>
-          <w:numId w:val="36"/>
-        </w:numPr>
-        <w:jc w:val="both"/>
-      </w:pPr>
-      <w:r>
-        <w:t>Entorno:</w:t>
-      </w:r>
-    </w:p>
-    <w:p>
-      <w:pPr>
-        <w:ind w:left="708"/>
-        <w:jc w:val="both"/>
-      </w:pPr>
-      <w:r>
-        <w:t>Los componentes del ambiente de trabajo están compuestos por Administrador, Desarrolladores y repositorios.</w:t>
-      </w:r>
-    </w:p>
-    <w:p>
-      <w:pPr>
-        <w:ind w:left="246"/>
-        <w:jc w:val="both"/>
-      </w:pPr>
-      <w:r>
-        <w:t xml:space="preserve">          </w:t>
-      </w:r>
-      <w:r>
-        <w:rPr>
-          <w:b/>
-        </w:rPr>
-        <w:t>Administradores</w:t>
-      </w:r>
-      <w:r>
-        <w:t xml:space="preserve">         </w:t>
-      </w:r>
-    </w:p>
-    <w:p>
-      <w:pPr>
         <w:ind w:left="740"/>
         <w:jc w:val="both"/>
       </w:pPr>
       <w:r>
-        <w:t xml:space="preserve">Se encarga de verificar los cambios de los ítems y verificar que se esté trabajando en el   </w:t>
-      </w:r>
-      <w:r>
-        <w:t xml:space="preserve">             branch establecido</w:t>
-      </w:r>
-      <w:r>
-        <w:t xml:space="preserve"> por cada desarrollador o equipo de proyecto asignado.</w:t>
-      </w:r>
-    </w:p>
-    <w:p>
-      <w:pPr>
-        <w:ind w:left="246"/>
-        <w:jc w:val="both"/>
-      </w:pPr>
-      <w:r>
-        <w:rPr>
-          <w:b/>
-        </w:rPr>
-        <w:t xml:space="preserve">          </w:t>
-      </w:r>
-      <w:r>
-        <w:rPr>
-          <w:b/>
-        </w:rPr>
-        <w:t>Desarrolladores</w:t>
-      </w:r>
-      <w:r>
-        <w:t xml:space="preserve"> </w:t>
-      </w:r>
-    </w:p>
-    <w:p>
-      <w:pPr>
-        <w:ind w:left="740"/>
-        <w:jc w:val="both"/>
-      </w:pPr>
-      <w:r>
-        <w:t>Son todos los involucrados en este proyecto, tendrán acceso a modificar los ítems del repositorio.</w:t>
-      </w:r>
-    </w:p>
-    <w:p>
-      <w:pPr>
-        <w:ind w:left="246"/>
-        <w:jc w:val="both"/>
-      </w:pPr>
-    </w:p>
-    <w:p>
-      <w:pPr>
-        <w:ind w:left="246"/>
-        <w:jc w:val="both"/>
-        <w:rPr>
-          <w:b/>
-        </w:rPr>
-      </w:pPr>
-      <w:r>
-        <w:t xml:space="preserve">          </w:t>
-      </w:r>
-      <w:r>
-        <w:rPr>
-          <w:b/>
-        </w:rPr>
-        <w:t>Repositorio</w:t>
-      </w:r>
-    </w:p>
-    <w:p>
-      <w:pPr>
-        <w:ind w:left="246"/>
-        <w:jc w:val="both"/>
-      </w:pPr>
-      <w:r>
-        <w:rPr>
-          <w:b/>
-        </w:rPr>
-        <w:t xml:space="preserve">          </w:t>
-      </w:r>
-      <w:r>
-        <w:t xml:space="preserve">Repositorio será </w:t>
-      </w:r>
-      <w:proofErr w:type="spellStart"/>
-      <w:r>
-        <w:t>GitHub</w:t>
-      </w:r>
-      <w:proofErr w:type="spellEnd"/>
-      <w:r>
-        <w:t xml:space="preserve">: </w:t>
-      </w:r>
-      <w:r>
-        <w:rPr>
-          <w:b/>
-        </w:rPr>
-        <w:t>https://github.com/manuelMachuca/unmsm_G4</w:t>
-      </w:r>
-    </w:p>
-    <w:p>
-      <w:pPr>
-        <w:pStyle w:val="Prrafodelista"/>
-        <w:numPr>
-          <w:ilvl w:val="0"/>
-          <w:numId w:val="36"/>
-        </w:numPr>
-        <w:jc w:val="both"/>
-      </w:pPr>
-      <w:r>
-        <w:t>Infraestructura:</w:t>
-      </w:r>
-    </w:p>
-    <w:p>
-      <w:pPr>
-        <w:ind w:left="708"/>
-        <w:jc w:val="both"/>
-      </w:pPr>
-      <w:r>
-        <w:t xml:space="preserve">Se </w:t>
-      </w:r>
-      <w:r>
-        <w:t>manejará</w:t>
-      </w:r>
-      <w:r>
-        <w:t xml:space="preserve"> un Rama Master, y un grupo de Ramas para los Desarrolladores.</w:t>
-      </w:r>
-    </w:p>
-    <w:p>
-      <w:pPr>
-        <w:ind w:left="246"/>
-        <w:jc w:val="both"/>
-      </w:pPr>
-      <w:r>
-        <w:rPr>
-          <w:b/>
-        </w:rPr>
-        <w:t xml:space="preserve">          </w:t>
-      </w:r>
-      <w:r>
-        <w:rPr>
-          <w:b/>
-        </w:rPr>
-        <w:t>Rama master</w:t>
-      </w:r>
-    </w:p>
-    <w:p>
-      <w:pPr>
-        <w:ind w:left="740"/>
-        <w:jc w:val="both"/>
-      </w:pPr>
-      <w:r>
-        <w:t>Esta será la rama principal, aquí será donde los cambios que sean aprobados por el     administrador, estos podrán serán agregados.</w:t>
-      </w:r>
-    </w:p>
-    <w:p>
-      <w:pPr>
-        <w:ind w:left="246"/>
-        <w:jc w:val="both"/>
-      </w:pPr>
-      <w:r>
-        <w:t xml:space="preserve">          </w:t>
-      </w:r>
-      <w:r>
-        <w:rPr>
-          <w:b/>
-        </w:rPr>
-        <w:t>Rama desarrolladores</w:t>
-      </w:r>
-    </w:p>
-    <w:p>
-      <w:pPr>
-        <w:ind w:left="740"/>
-        <w:jc w:val="both"/>
-      </w:pPr>
-      <w:r>
-        <w:t xml:space="preserve">Esta rama será utilizada por los desarrolladores, se </w:t>
-      </w:r>
-      <w:r>
-        <w:t>utilizarán</w:t>
-      </w:r>
-      <w:r>
-        <w:t xml:space="preserve"> 6 ramas con los nombres de cada desarrollador, aquí podrán hacer sus cambios, sin alterar la rama principal.  </w:t>
+        <w:t xml:space="preserve">  </w:t>
       </w:r>
     </w:p>
     <w:p>
@@ -4856,28 +4721,42 @@
                 <w:b/>
                 <w:sz w:val="20"/>
               </w:rPr>
-              <w:t>28/04/2016</w:t>
-            </w:r>
-          </w:p>
-        </w:tc>
-        <w:tc>
-          <w:tcPr>
-            <w:tcW w:w="1298" w:type="dxa"/>
-          </w:tcPr>
-          <w:p>
-            <w:pPr>
-              <w:jc w:val="center"/>
+              <w:t>28/04/201</w:t>
+            </w:r>
+            <w:r>
               <w:rPr>
                 <w:b/>
                 <w:sz w:val="20"/>
               </w:rPr>
-            </w:pPr>
-            <w:r>
+              <w:t>7</w:t>
+            </w:r>
+          </w:p>
+        </w:tc>
+        <w:tc>
+          <w:tcPr>
+            <w:tcW w:w="1298" w:type="dxa"/>
+          </w:tcPr>
+          <w:p>
+            <w:pPr>
+              <w:jc w:val="center"/>
               <w:rPr>
                 <w:b/>
                 <w:sz w:val="20"/>
               </w:rPr>
-              <w:t>29/04/2016</w:t>
+            </w:pPr>
+            <w:r>
+              <w:rPr>
+                <w:b/>
+                <w:sz w:val="20"/>
+              </w:rPr>
+              <w:t>2</w:t>
+            </w:r>
+            <w:r>
+              <w:rPr>
+                <w:b/>
+                <w:sz w:val="20"/>
+              </w:rPr>
+              <w:t>9/04/2017</w:t>
             </w:r>
           </w:p>
         </w:tc>
@@ -4919,7 +4798,6 @@
               <w:rPr>
                 <w:sz w:val="20"/>
               </w:rPr>
-              <w:lastRenderedPageBreak/>
               <w:t>Definir el propósito</w:t>
             </w:r>
           </w:p>
@@ -4966,7 +4844,7 @@
               <w:rPr>
                 <w:sz w:val="20"/>
               </w:rPr>
-              <w:t>28/04/2016</w:t>
+              <w:t>28/04/2017</w:t>
             </w:r>
           </w:p>
         </w:tc>
@@ -4985,7 +4863,7 @@
               <w:rPr>
                 <w:sz w:val="20"/>
               </w:rPr>
-              <w:t>28/04/2016</w:t>
+              <w:t>28/04/2017</w:t>
             </w:r>
           </w:p>
         </w:tc>
@@ -5067,7 +4945,7 @@
               <w:rPr>
                 <w:sz w:val="20"/>
               </w:rPr>
-              <w:t>29/04/2016</w:t>
+              <w:t>29/04/2017</w:t>
             </w:r>
           </w:p>
         </w:tc>
@@ -5086,7 +4964,7 @@
               <w:rPr>
                 <w:sz w:val="20"/>
               </w:rPr>
-              <w:t>29/04/2016</w:t>
+              <w:t>29/04/2017</w:t>
             </w:r>
           </w:p>
         </w:tc>
@@ -5168,7 +5046,7 @@
               <w:rPr>
                 <w:sz w:val="20"/>
               </w:rPr>
-              <w:t>29/04/2016</w:t>
+              <w:t>29/04/2017</w:t>
             </w:r>
           </w:p>
         </w:tc>
@@ -5187,7 +5065,7 @@
               <w:rPr>
                 <w:sz w:val="20"/>
               </w:rPr>
-              <w:t>29/04/2016</w:t>
+              <w:t>29/04/2017</w:t>
             </w:r>
           </w:p>
         </w:tc>
@@ -5275,7 +5153,7 @@
                 <w:b/>
                 <w:sz w:val="20"/>
               </w:rPr>
-              <w:t>28/04/2016</w:t>
+              <w:t>28/04/2017</w:t>
             </w:r>
           </w:p>
         </w:tc>
@@ -5296,7 +5174,7 @@
                 <w:b/>
                 <w:sz w:val="20"/>
               </w:rPr>
-              <w:t>01/05/2016</w:t>
+              <w:t>01/05/2017</w:t>
             </w:r>
           </w:p>
         </w:tc>
@@ -5384,7 +5262,7 @@
               <w:rPr>
                 <w:sz w:val="20"/>
               </w:rPr>
-              <w:t>28/04/2016</w:t>
+              <w:t>28/04/2017</w:t>
             </w:r>
           </w:p>
         </w:tc>
@@ -5403,7 +5281,7 @@
               <w:rPr>
                 <w:sz w:val="20"/>
               </w:rPr>
-              <w:t>28/04/2016</w:t>
+              <w:t>28/04/2017</w:t>
             </w:r>
           </w:p>
         </w:tc>
@@ -5439,6 +5317,7 @@
               <w:rPr>
                 <w:sz w:val="20"/>
               </w:rPr>
+              <w:lastRenderedPageBreak/>
               <w:t>Definir las políticas y procedimientos</w:t>
             </w:r>
           </w:p>
@@ -5485,7 +5364,7 @@
               <w:rPr>
                 <w:sz w:val="20"/>
               </w:rPr>
-              <w:t>30/04/2016</w:t>
+              <w:t>30/04/2017</w:t>
             </w:r>
           </w:p>
         </w:tc>
@@ -5586,7 +5465,7 @@
               <w:rPr>
                 <w:sz w:val="20"/>
               </w:rPr>
-              <w:t>29/04/2016</w:t>
+              <w:t>29/04/2017</w:t>
             </w:r>
           </w:p>
         </w:tc>
@@ -5605,7 +5484,7 @@
               <w:rPr>
                 <w:sz w:val="20"/>
               </w:rPr>
-              <w:t>29/04/2016</w:t>
+              <w:t>29/04/2017</w:t>
             </w:r>
           </w:p>
         </w:tc>
@@ -5622,6 +5501,339 @@
               </w:rPr>
               <w:t>Gestor de la Configuración</w:t>
             </w:r>
+          </w:p>
+        </w:tc>
+      </w:tr>
+      <w:tr>
+        <w:tc>
+          <w:tcPr>
+            <w:tcW w:w="2958" w:type="dxa"/>
+          </w:tcPr>
+          <w:p>
+            <w:pPr>
+              <w:ind w:left="171"/>
+              <w:rPr>
+                <w:sz w:val="20"/>
+              </w:rPr>
+            </w:pPr>
+            <w:r>
+              <w:rPr>
+                <w:sz w:val="20"/>
+              </w:rPr>
+              <w:t>Elaboración</w:t>
+            </w:r>
+            <w:r>
+              <w:rPr>
+                <w:sz w:val="20"/>
+              </w:rPr>
+              <w:t xml:space="preserve"> del cronograma de trabajo o calendario</w:t>
+            </w:r>
+          </w:p>
+        </w:tc>
+        <w:tc>
+          <w:tcPr>
+            <w:tcW w:w="1133" w:type="dxa"/>
+          </w:tcPr>
+          <w:p>
+            <w:pPr>
+              <w:jc w:val="center"/>
+              <w:rPr>
+                <w:sz w:val="20"/>
+              </w:rPr>
+            </w:pPr>
+            <w:r>
+              <w:rPr>
+                <w:sz w:val="20"/>
+              </w:rPr>
+              <w:t xml:space="preserve">2 </w:t>
+            </w:r>
+            <w:proofErr w:type="spellStart"/>
+            <w:r>
+              <w:rPr>
+                <w:sz w:val="20"/>
+              </w:rPr>
+              <w:t>dias</w:t>
+            </w:r>
+            <w:proofErr w:type="spellEnd"/>
+          </w:p>
+        </w:tc>
+        <w:tc>
+          <w:tcPr>
+            <w:tcW w:w="1412" w:type="dxa"/>
+          </w:tcPr>
+          <w:p>
+            <w:pPr>
+              <w:jc w:val="center"/>
+              <w:rPr>
+                <w:sz w:val="20"/>
+              </w:rPr>
+            </w:pPr>
+            <w:r>
+              <w:rPr>
+                <w:sz w:val="20"/>
+              </w:rPr>
+              <w:t>02/04/2017</w:t>
+            </w:r>
+          </w:p>
+        </w:tc>
+        <w:tc>
+          <w:tcPr>
+            <w:tcW w:w="1298" w:type="dxa"/>
+          </w:tcPr>
+          <w:p>
+            <w:pPr>
+              <w:jc w:val="center"/>
+              <w:rPr>
+                <w:sz w:val="20"/>
+              </w:rPr>
+            </w:pPr>
+          </w:p>
+        </w:tc>
+        <w:tc>
+          <w:tcPr>
+            <w:tcW w:w="1983" w:type="dxa"/>
+          </w:tcPr>
+          <w:p>
+            <w:pPr>
+              <w:rPr>
+                <w:rFonts w:cs="Times New Roman"/>
+                <w:sz w:val="20"/>
+                <w:szCs w:val="20"/>
+              </w:rPr>
+            </w:pPr>
+          </w:p>
+        </w:tc>
+      </w:tr>
+      <w:tr>
+        <w:tc>
+          <w:tcPr>
+            <w:tcW w:w="2958" w:type="dxa"/>
+          </w:tcPr>
+          <w:p>
+            <w:pPr>
+              <w:rPr>
+                <w:b/>
+                <w:sz w:val="20"/>
+              </w:rPr>
+            </w:pPr>
+            <w:r>
+              <w:rPr>
+                <w:b/>
+                <w:sz w:val="20"/>
+              </w:rPr>
+              <w:t>Actividades de Gestión de la Configuración</w:t>
+            </w:r>
+          </w:p>
+        </w:tc>
+        <w:tc>
+          <w:tcPr>
+            <w:tcW w:w="1133" w:type="dxa"/>
+          </w:tcPr>
+          <w:p>
+            <w:pPr>
+              <w:jc w:val="center"/>
+              <w:rPr>
+                <w:b/>
+                <w:sz w:val="20"/>
+              </w:rPr>
+            </w:pPr>
+          </w:p>
+        </w:tc>
+        <w:tc>
+          <w:tcPr>
+            <w:tcW w:w="1412" w:type="dxa"/>
+          </w:tcPr>
+          <w:p>
+            <w:pPr>
+              <w:jc w:val="center"/>
+              <w:rPr>
+                <w:b/>
+                <w:sz w:val="20"/>
+              </w:rPr>
+            </w:pPr>
+          </w:p>
+        </w:tc>
+        <w:tc>
+          <w:tcPr>
+            <w:tcW w:w="1298" w:type="dxa"/>
+          </w:tcPr>
+          <w:p>
+            <w:pPr>
+              <w:jc w:val="center"/>
+              <w:rPr>
+                <w:b/>
+                <w:sz w:val="20"/>
+              </w:rPr>
+            </w:pPr>
+          </w:p>
+        </w:tc>
+        <w:tc>
+          <w:tcPr>
+            <w:tcW w:w="1983" w:type="dxa"/>
+          </w:tcPr>
+          <w:p>
+            <w:pPr>
+              <w:rPr>
+                <w:rFonts w:cs="Times New Roman"/>
+                <w:b/>
+                <w:sz w:val="20"/>
+                <w:szCs w:val="20"/>
+              </w:rPr>
+            </w:pPr>
+          </w:p>
+        </w:tc>
+      </w:tr>
+      <w:tr>
+        <w:tc>
+          <w:tcPr>
+            <w:tcW w:w="2958" w:type="dxa"/>
+          </w:tcPr>
+          <w:p>
+            <w:pPr>
+              <w:ind w:left="171"/>
+              <w:rPr>
+                <w:b/>
+                <w:sz w:val="20"/>
+              </w:rPr>
+            </w:pPr>
+            <w:r>
+              <w:rPr>
+                <w:b/>
+                <w:sz w:val="20"/>
+              </w:rPr>
+              <w:t>Identificación de Elementos de Configuración</w:t>
+            </w:r>
+          </w:p>
+        </w:tc>
+        <w:tc>
+          <w:tcPr>
+            <w:tcW w:w="1133" w:type="dxa"/>
+          </w:tcPr>
+          <w:p>
+            <w:pPr>
+              <w:jc w:val="center"/>
+              <w:rPr>
+                <w:b/>
+                <w:sz w:val="20"/>
+              </w:rPr>
+            </w:pPr>
+          </w:p>
+        </w:tc>
+        <w:tc>
+          <w:tcPr>
+            <w:tcW w:w="1412" w:type="dxa"/>
+          </w:tcPr>
+          <w:p>
+            <w:pPr>
+              <w:jc w:val="center"/>
+              <w:rPr>
+                <w:b/>
+                <w:sz w:val="20"/>
+              </w:rPr>
+            </w:pPr>
+          </w:p>
+        </w:tc>
+        <w:tc>
+          <w:tcPr>
+            <w:tcW w:w="1298" w:type="dxa"/>
+          </w:tcPr>
+          <w:p>
+            <w:pPr>
+              <w:jc w:val="center"/>
+              <w:rPr>
+                <w:b/>
+                <w:sz w:val="20"/>
+              </w:rPr>
+            </w:pPr>
+          </w:p>
+        </w:tc>
+        <w:tc>
+          <w:tcPr>
+            <w:tcW w:w="1983" w:type="dxa"/>
+          </w:tcPr>
+          <w:p>
+            <w:pPr>
+              <w:rPr>
+                <w:rFonts w:cs="Times New Roman"/>
+                <w:b/>
+                <w:sz w:val="20"/>
+                <w:szCs w:val="20"/>
+              </w:rPr>
+            </w:pPr>
+          </w:p>
+        </w:tc>
+      </w:tr>
+      <w:tr>
+        <w:tc>
+          <w:tcPr>
+            <w:tcW w:w="2958" w:type="dxa"/>
+          </w:tcPr>
+          <w:p>
+            <w:pPr>
+              <w:ind w:left="171"/>
+              <w:rPr>
+                <w:sz w:val="20"/>
+              </w:rPr>
+            </w:pPr>
+            <w:r>
+              <w:rPr>
+                <w:sz w:val="20"/>
+              </w:rPr>
+              <w:t>Identificar</w:t>
+            </w:r>
+          </w:p>
+        </w:tc>
+        <w:tc>
+          <w:tcPr>
+            <w:tcW w:w="1133" w:type="dxa"/>
+          </w:tcPr>
+          <w:p>
+            <w:pPr>
+              <w:jc w:val="center"/>
+              <w:rPr>
+                <w:sz w:val="20"/>
+              </w:rPr>
+            </w:pPr>
+          </w:p>
+        </w:tc>
+        <w:tc>
+          <w:tcPr>
+            <w:tcW w:w="1412" w:type="dxa"/>
+          </w:tcPr>
+          <w:p>
+            <w:pPr>
+              <w:jc w:val="center"/>
+              <w:rPr>
+                <w:sz w:val="20"/>
+              </w:rPr>
+            </w:pPr>
+          </w:p>
+        </w:tc>
+        <w:tc>
+          <w:tcPr>
+            <w:tcW w:w="1298" w:type="dxa"/>
+          </w:tcPr>
+          <w:p>
+            <w:pPr>
+              <w:jc w:val="center"/>
+              <w:rPr>
+                <w:sz w:val="20"/>
+              </w:rPr>
+            </w:pPr>
+          </w:p>
+        </w:tc>
+        <w:tc>
+          <w:tcPr>
+            <w:tcW w:w="1983" w:type="dxa"/>
+          </w:tcPr>
+          <w:p>
+            <w:pPr>
+              <w:rPr>
+                <w:rFonts w:cs="Times New Roman"/>
+                <w:sz w:val="20"/>
+                <w:szCs w:val="20"/>
+              </w:rPr>
+            </w:pPr>
           </w:p>
         </w:tc>
       </w:tr>
@@ -6761,7 +6973,6 @@
               <w:jc w:val="center"/>
             </w:pPr>
             <w:r>
-              <w:lastRenderedPageBreak/>
               <w:t>Evolutivo</w:t>
             </w:r>
           </w:p>
@@ -7314,7 +7525,6 @@
         <w:ind w:left="1080"/>
       </w:pPr>
       <w:r>
-        <w:lastRenderedPageBreak/>
         <w:t>Nota: los acrónimos son generados de la unión de la primera letra de cada palabra y todas deberán ser en mayúscula.</w:t>
       </w:r>
     </w:p>
@@ -7336,6 +7546,7 @@
         <w:ind w:left="1080"/>
       </w:pPr>
       <w:r>
+        <w:lastRenderedPageBreak/>
         <w:t xml:space="preserve">Si no está asociado a un proyecto </w:t>
       </w:r>
     </w:p>
@@ -8159,7 +8370,6 @@
           </w:tcPr>
           <w:p>
             <w:r>
-              <w:lastRenderedPageBreak/>
               <w:t>RHOL_CP</w:t>
             </w:r>
           </w:p>
@@ -8199,8 +8409,8 @@
     </w:p>
     <w:p/>
     <w:sectPr>
-      <w:headerReference w:type="default" r:id="rId15"/>
-      <w:footerReference w:type="default" r:id="rId16"/>
+      <w:headerReference w:type="default" r:id="rId13"/>
+      <w:footerReference w:type="default" r:id="rId14"/>
       <w:pgSz w:w="11906" w:h="16838"/>
       <w:pgMar w:top="1417" w:right="1701" w:bottom="1417" w:left="1701" w:header="708" w:footer="708" w:gutter="0"/>
       <w:pgNumType w:start="1"/>
@@ -8339,7 +8549,7 @@
               <w:color w:val="FFFFFF" w:themeColor="background1"/>
               <w:lang w:val="es-ES"/>
             </w:rPr>
-            <w:t>2</w:t>
+            <w:t>3</w:t>
           </w:r>
           <w:r>
             <w:rPr>
@@ -16270,64 +16480,64 @@
     </dgm:pt>
   </dgm:ptLst>
   <dgm:cxnLst>
+    <dgm:cxn modelId="{0CA05A6A-C2D7-4D20-8AD8-9470AC0FC0A3}" type="presOf" srcId="{6C966D8C-2D69-42B4-BDB2-E56394E443F1}" destId="{DECC40CE-10F3-4483-917D-335407CB839F}" srcOrd="0" destOrd="1" presId="urn:microsoft.com/office/officeart/2005/8/layout/cycle4"/>
+    <dgm:cxn modelId="{357B037F-AEC8-4684-AF02-6F205D3293ED}" type="presOf" srcId="{17F5344C-7A38-42F0-90E7-D49FB39D4D5E}" destId="{72E82AC8-051F-48EF-81C4-34B41674BBE2}" srcOrd="1" destOrd="0" presId="urn:microsoft.com/office/officeart/2005/8/layout/cycle4"/>
     <dgm:cxn modelId="{96977F53-C119-40CE-ADE9-3D243F908160}" srcId="{10BC1569-3231-49DE-896E-DD29355567E7}" destId="{347604C1-E67F-4322-9746-1D3D03B61D7E}" srcOrd="1" destOrd="0" parTransId="{3A0A59E1-A4EE-40F2-AF99-A4AD4C82B3EC}" sibTransId="{3EBE88B2-D331-4A0B-A7D7-508422B276CE}"/>
-    <dgm:cxn modelId="{71FFF8FB-25DA-425D-8D58-88DBF1295F00}" type="presOf" srcId="{B6605B6C-8C3B-4FDD-8E37-25DEE31F778D}" destId="{76B443A4-38D1-4968-A4B7-905DFE0D3145}" srcOrd="1" destOrd="0" presId="urn:microsoft.com/office/officeart/2005/8/layout/cycle4"/>
-    <dgm:cxn modelId="{428571E0-7AE7-402D-A306-B6967416641E}" type="presOf" srcId="{A2B7DE3A-5500-4322-81EF-E0CB88B3DBE6}" destId="{46339795-70AA-421D-841A-A5EF7C57D8A2}" srcOrd="1" destOrd="2" presId="urn:microsoft.com/office/officeart/2005/8/layout/cycle4"/>
-    <dgm:cxn modelId="{8352A1E4-7826-47BC-9F51-DE7DE881B92D}" type="presOf" srcId="{8D5FA961-5E5A-43A2-8C71-C0A355DC657A}" destId="{F08DB12E-F991-4BEE-950E-8629AE2F6881}" srcOrd="1" destOrd="2" presId="urn:microsoft.com/office/officeart/2005/8/layout/cycle4"/>
-    <dgm:cxn modelId="{E3E6AA73-F94E-49E1-88CA-B6D66FF6D0E8}" type="presOf" srcId="{B6605B6C-8C3B-4FDD-8E37-25DEE31F778D}" destId="{DECC40CE-10F3-4483-917D-335407CB839F}" srcOrd="0" destOrd="0" presId="urn:microsoft.com/office/officeart/2005/8/layout/cycle4"/>
-    <dgm:cxn modelId="{D67EC057-619B-4F76-BAF0-524841051CAC}" type="presOf" srcId="{21792886-B2FD-4390-87FF-E56EE284B86E}" destId="{A45A239B-3686-4BEE-8F6D-5AF56DDD158B}" srcOrd="0" destOrd="0" presId="urn:microsoft.com/office/officeart/2005/8/layout/cycle4"/>
+    <dgm:cxn modelId="{DB7F541D-0204-420E-907E-CD634F1AC40B}" type="presOf" srcId="{10BC1569-3231-49DE-896E-DD29355567E7}" destId="{3BAAE0DA-2F9C-4E31-8C3D-631D39AB1707}" srcOrd="0" destOrd="0" presId="urn:microsoft.com/office/officeart/2005/8/layout/cycle4"/>
+    <dgm:cxn modelId="{7CAD06F5-3FCE-4681-98B1-25A20914C991}" type="presOf" srcId="{17F5344C-7A38-42F0-90E7-D49FB39D4D5E}" destId="{BA0D0ECB-20A9-43B5-896F-62606B4AFA63}" srcOrd="0" destOrd="0" presId="urn:microsoft.com/office/officeart/2005/8/layout/cycle4"/>
+    <dgm:cxn modelId="{1DFA9E93-FCB5-46F0-B157-3497B2CD9C68}" type="presOf" srcId="{5FF0DE83-0E15-4D4F-95A9-11B6C6F1A8ED}" destId="{F08DB12E-F991-4BEE-950E-8629AE2F6881}" srcOrd="1" destOrd="0" presId="urn:microsoft.com/office/officeart/2005/8/layout/cycle4"/>
     <dgm:cxn modelId="{C0583078-5F40-4306-B3CE-C7A40EBD7707}" srcId="{99A965EF-553C-42BB-81F3-73284BE32B25}" destId="{8D5FA961-5E5A-43A2-8C71-C0A355DC657A}" srcOrd="2" destOrd="0" parTransId="{E81F9790-2F36-4133-8A38-7E76AB16DF45}" sibTransId="{FE701A7F-438F-471A-A1E6-C043B0B33EDB}"/>
     <dgm:cxn modelId="{DAC833D0-E838-447E-966C-658113CB13AB}" srcId="{10BC1569-3231-49DE-896E-DD29355567E7}" destId="{A2B7DE3A-5500-4322-81EF-E0CB88B3DBE6}" srcOrd="2" destOrd="0" parTransId="{2FC57262-97EA-474E-A916-45F847351D04}" sibTransId="{8BB20493-C147-4455-8CE8-3D8FB61B7097}"/>
-    <dgm:cxn modelId="{36BC8F66-B588-4B73-A0C5-94CEF08B95BD}" type="presOf" srcId="{347604C1-E67F-4322-9746-1D3D03B61D7E}" destId="{6B343F16-9170-4513-B4D9-35326797153D}" srcOrd="0" destOrd="1" presId="urn:microsoft.com/office/officeart/2005/8/layout/cycle4"/>
-    <dgm:cxn modelId="{2ACE5549-F863-4974-BE1E-EA888F5B447B}" type="presOf" srcId="{99A965EF-553C-42BB-81F3-73284BE32B25}" destId="{8E0186CD-8A6A-4414-B493-8FDD130E3A48}" srcOrd="0" destOrd="0" presId="urn:microsoft.com/office/officeart/2005/8/layout/cycle4"/>
+    <dgm:cxn modelId="{BE6C96B3-DB33-489C-B568-84A8299D67E6}" type="presOf" srcId="{A2B7DE3A-5500-4322-81EF-E0CB88B3DBE6}" destId="{46339795-70AA-421D-841A-A5EF7C57D8A2}" srcOrd="1" destOrd="2" presId="urn:microsoft.com/office/officeart/2005/8/layout/cycle4"/>
     <dgm:cxn modelId="{28CBA23D-31BD-498A-A86B-C19514557139}" srcId="{10BC1569-3231-49DE-896E-DD29355567E7}" destId="{50D8CD8F-8E0A-47D4-B361-1E2B258B2E3D}" srcOrd="0" destOrd="0" parTransId="{1301E53D-3C76-4C22-86F6-F5DAF8063E77}" sibTransId="{FE51C250-81A4-42F3-8630-A8E7AE635B73}"/>
-    <dgm:cxn modelId="{88EE6B11-44D5-4461-ADEF-A0BD5123E8E0}" type="presOf" srcId="{A2B7DE3A-5500-4322-81EF-E0CB88B3DBE6}" destId="{6B343F16-9170-4513-B4D9-35326797153D}" srcOrd="0" destOrd="2" presId="urn:microsoft.com/office/officeart/2005/8/layout/cycle4"/>
+    <dgm:cxn modelId="{C91BE3E8-5F61-43F4-B6BC-C7D4EC4E4113}" type="presOf" srcId="{DBFD9F56-5823-4D4F-9E5B-91B8ABD1D267}" destId="{9D3DA50F-9132-417E-B2E0-FCE64069BFAA}" srcOrd="0" destOrd="0" presId="urn:microsoft.com/office/officeart/2005/8/layout/cycle4"/>
+    <dgm:cxn modelId="{18F83492-719D-47FB-BD7B-76AE927A39C4}" type="presOf" srcId="{B6605B6C-8C3B-4FDD-8E37-25DEE31F778D}" destId="{76B443A4-38D1-4968-A4B7-905DFE0D3145}" srcOrd="1" destOrd="0" presId="urn:microsoft.com/office/officeart/2005/8/layout/cycle4"/>
+    <dgm:cxn modelId="{0B08CF51-3B0C-4F1A-9A12-B37154F33951}" type="presOf" srcId="{8D5FA961-5E5A-43A2-8C71-C0A355DC657A}" destId="{23C83209-8485-4798-8058-90EF46E45515}" srcOrd="0" destOrd="2" presId="urn:microsoft.com/office/officeart/2005/8/layout/cycle4"/>
+    <dgm:cxn modelId="{CD35586E-A0C4-47D8-A0B8-F9C286915740}" type="presOf" srcId="{A2B7DE3A-5500-4322-81EF-E0CB88B3DBE6}" destId="{6B343F16-9170-4513-B4D9-35326797153D}" srcOrd="0" destOrd="2" presId="urn:microsoft.com/office/officeart/2005/8/layout/cycle4"/>
+    <dgm:cxn modelId="{39F442DB-E6D2-4AD4-BBA0-CC26F32948A0}" type="presOf" srcId="{5FF0DE83-0E15-4D4F-95A9-11B6C6F1A8ED}" destId="{23C83209-8485-4798-8058-90EF46E45515}" srcOrd="0" destOrd="0" presId="urn:microsoft.com/office/officeart/2005/8/layout/cycle4"/>
+    <dgm:cxn modelId="{EB03B6D7-6BD7-4A87-9E69-D8928F1722B6}" type="presOf" srcId="{50D8CD8F-8E0A-47D4-B361-1E2B258B2E3D}" destId="{46339795-70AA-421D-841A-A5EF7C57D8A2}" srcOrd="1" destOrd="0" presId="urn:microsoft.com/office/officeart/2005/8/layout/cycle4"/>
     <dgm:cxn modelId="{D16F5D9F-DA23-4417-BEE5-E3AD124D1EDA}" srcId="{21792886-B2FD-4390-87FF-E56EE284B86E}" destId="{99A965EF-553C-42BB-81F3-73284BE32B25}" srcOrd="1" destOrd="0" parTransId="{A314B192-C07D-4260-921B-7838185BF015}" sibTransId="{6D47F0AB-FAA5-467B-8779-27D93846CF02}"/>
+    <dgm:cxn modelId="{797AE975-2089-4280-AF3A-1B2BBB8B002E}" type="presOf" srcId="{B6605B6C-8C3B-4FDD-8E37-25DEE31F778D}" destId="{DECC40CE-10F3-4483-917D-335407CB839F}" srcOrd="0" destOrd="0" presId="urn:microsoft.com/office/officeart/2005/8/layout/cycle4"/>
     <dgm:cxn modelId="{5E143290-D39A-48C7-9E26-3334E854F2FF}" srcId="{21792886-B2FD-4390-87FF-E56EE284B86E}" destId="{10BC1569-3231-49DE-896E-DD29355567E7}" srcOrd="0" destOrd="0" parTransId="{0449B2D9-A55A-4E62-9420-BC89E44C8099}" sibTransId="{9227E7F9-2633-412F-B70C-E063E067F02B}"/>
     <dgm:cxn modelId="{862A23ED-A6AC-429D-8038-CC7D57D40C00}" srcId="{DBFD9F56-5823-4D4F-9E5B-91B8ABD1D267}" destId="{B6605B6C-8C3B-4FDD-8E37-25DEE31F778D}" srcOrd="0" destOrd="0" parTransId="{D59109CF-6AE2-4FCD-9E07-6FA022A95227}" sibTransId="{8AAC48AA-579C-4600-B128-C2A64AD7E866}"/>
-    <dgm:cxn modelId="{90B891C1-51BC-4279-8CF3-77D9E168A58C}" type="presOf" srcId="{6AC60FFF-239C-419E-9BBD-F34314742F05}" destId="{F08DB12E-F991-4BEE-950E-8629AE2F6881}" srcOrd="1" destOrd="1" presId="urn:microsoft.com/office/officeart/2005/8/layout/cycle4"/>
+    <dgm:cxn modelId="{D8BFF1F7-D9CF-444E-8720-2BBB7CC0E9BA}" type="presOf" srcId="{26B15199-3F32-47E6-AF06-B17276700679}" destId="{4871DF7A-C367-45F7-B0F3-F0678B7BF9B9}" srcOrd="0" destOrd="0" presId="urn:microsoft.com/office/officeart/2005/8/layout/cycle4"/>
     <dgm:cxn modelId="{10E00B10-D3B5-45DB-92DB-B304A3A437DB}" srcId="{26B15199-3F32-47E6-AF06-B17276700679}" destId="{17F5344C-7A38-42F0-90E7-D49FB39D4D5E}" srcOrd="0" destOrd="0" parTransId="{7AF3321B-A82C-4C41-BDC7-99A865AF1854}" sibTransId="{9CC9A01C-E033-49F8-A839-329711409187}"/>
-    <dgm:cxn modelId="{FECB9698-FDD7-4C8C-A236-66E11374B5AB}" type="presOf" srcId="{5FF0DE83-0E15-4D4F-95A9-11B6C6F1A8ED}" destId="{F08DB12E-F991-4BEE-950E-8629AE2F6881}" srcOrd="1" destOrd="0" presId="urn:microsoft.com/office/officeart/2005/8/layout/cycle4"/>
-    <dgm:cxn modelId="{A6FDBAFC-2858-41AC-94DA-A6BD9E453F8E}" type="presOf" srcId="{DBFD9F56-5823-4D4F-9E5B-91B8ABD1D267}" destId="{9D3DA50F-9132-417E-B2E0-FCE64069BFAA}" srcOrd="0" destOrd="0" presId="urn:microsoft.com/office/officeart/2005/8/layout/cycle4"/>
-    <dgm:cxn modelId="{D4A72E9F-F3F9-44FD-9929-112B35F53785}" type="presOf" srcId="{5FF0DE83-0E15-4D4F-95A9-11B6C6F1A8ED}" destId="{23C83209-8485-4798-8058-90EF46E45515}" srcOrd="0" destOrd="0" presId="urn:microsoft.com/office/officeart/2005/8/layout/cycle4"/>
     <dgm:cxn modelId="{224758F1-EE6F-401B-919B-E019CAB7FA00}" srcId="{DBFD9F56-5823-4D4F-9E5B-91B8ABD1D267}" destId="{6C966D8C-2D69-42B4-BDB2-E56394E443F1}" srcOrd="1" destOrd="0" parTransId="{134DA864-B7B4-44FC-B0D0-E51C44796A7E}" sibTransId="{9964FB72-3791-413B-A23F-2C55CE0B4121}"/>
-    <dgm:cxn modelId="{DE8513D2-6560-40BF-9947-78005CF15BAC}" type="presOf" srcId="{8D5FA961-5E5A-43A2-8C71-C0A355DC657A}" destId="{23C83209-8485-4798-8058-90EF46E45515}" srcOrd="0" destOrd="2" presId="urn:microsoft.com/office/officeart/2005/8/layout/cycle4"/>
-    <dgm:cxn modelId="{3B1989E7-009C-4A1B-A078-09E3A77DF967}" type="presOf" srcId="{6AC60FFF-239C-419E-9BBD-F34314742F05}" destId="{23C83209-8485-4798-8058-90EF46E45515}" srcOrd="0" destOrd="1" presId="urn:microsoft.com/office/officeart/2005/8/layout/cycle4"/>
+    <dgm:cxn modelId="{123F407B-62D2-442B-9747-A6FE3F25F9C2}" type="presOf" srcId="{50D8CD8F-8E0A-47D4-B361-1E2B258B2E3D}" destId="{6B343F16-9170-4513-B4D9-35326797153D}" srcOrd="0" destOrd="0" presId="urn:microsoft.com/office/officeart/2005/8/layout/cycle4"/>
     <dgm:cxn modelId="{567603EB-3560-45D6-BB8D-F2EDE4BD24E8}" srcId="{21792886-B2FD-4390-87FF-E56EE284B86E}" destId="{26B15199-3F32-47E6-AF06-B17276700679}" srcOrd="3" destOrd="0" parTransId="{15B04C5A-15ED-4C19-8347-524B4CDE23BC}" sibTransId="{3F7EE0FE-C9D7-45A6-A83A-99A6C8E89994}"/>
-    <dgm:cxn modelId="{CF34EB13-E5DE-4FCE-AB0C-2373770C80CE}" type="presOf" srcId="{6C966D8C-2D69-42B4-BDB2-E56394E443F1}" destId="{76B443A4-38D1-4968-A4B7-905DFE0D3145}" srcOrd="1" destOrd="1" presId="urn:microsoft.com/office/officeart/2005/8/layout/cycle4"/>
-    <dgm:cxn modelId="{F705D56F-4EF4-4665-84B4-88CB9A50DC90}" type="presOf" srcId="{17F5344C-7A38-42F0-90E7-D49FB39D4D5E}" destId="{72E82AC8-051F-48EF-81C4-34B41674BBE2}" srcOrd="1" destOrd="0" presId="urn:microsoft.com/office/officeart/2005/8/layout/cycle4"/>
-    <dgm:cxn modelId="{40FB17CA-D436-4CA8-8140-63857CA28B33}" type="presOf" srcId="{347604C1-E67F-4322-9746-1D3D03B61D7E}" destId="{46339795-70AA-421D-841A-A5EF7C57D8A2}" srcOrd="1" destOrd="1" presId="urn:microsoft.com/office/officeart/2005/8/layout/cycle4"/>
-    <dgm:cxn modelId="{258E879C-2531-444A-812C-5B507C55EDCA}" type="presOf" srcId="{6C966D8C-2D69-42B4-BDB2-E56394E443F1}" destId="{DECC40CE-10F3-4483-917D-335407CB839F}" srcOrd="0" destOrd="1" presId="urn:microsoft.com/office/officeart/2005/8/layout/cycle4"/>
-    <dgm:cxn modelId="{1FED8CCD-64C9-4AB8-8B73-E0B420A98510}" type="presOf" srcId="{10BC1569-3231-49DE-896E-DD29355567E7}" destId="{3BAAE0DA-2F9C-4E31-8C3D-631D39AB1707}" srcOrd="0" destOrd="0" presId="urn:microsoft.com/office/officeart/2005/8/layout/cycle4"/>
-    <dgm:cxn modelId="{AAA9E219-626D-4087-9B80-BAFD2B058A3F}" type="presOf" srcId="{50D8CD8F-8E0A-47D4-B361-1E2B258B2E3D}" destId="{46339795-70AA-421D-841A-A5EF7C57D8A2}" srcOrd="1" destOrd="0" presId="urn:microsoft.com/office/officeart/2005/8/layout/cycle4"/>
-    <dgm:cxn modelId="{70C36EAA-206A-4FD3-9112-6EE7555A2423}" type="presOf" srcId="{50D8CD8F-8E0A-47D4-B361-1E2B258B2E3D}" destId="{6B343F16-9170-4513-B4D9-35326797153D}" srcOrd="0" destOrd="0" presId="urn:microsoft.com/office/officeart/2005/8/layout/cycle4"/>
+    <dgm:cxn modelId="{BE722615-E2E7-48AD-8700-F80C181F674F}" type="presOf" srcId="{6AC60FFF-239C-419E-9BBD-F34314742F05}" destId="{F08DB12E-F991-4BEE-950E-8629AE2F6881}" srcOrd="1" destOrd="1" presId="urn:microsoft.com/office/officeart/2005/8/layout/cycle4"/>
+    <dgm:cxn modelId="{CFC5F475-0068-49DA-AC72-E96FE6E5116C}" type="presOf" srcId="{8D5FA961-5E5A-43A2-8C71-C0A355DC657A}" destId="{F08DB12E-F991-4BEE-950E-8629AE2F6881}" srcOrd="1" destOrd="2" presId="urn:microsoft.com/office/officeart/2005/8/layout/cycle4"/>
+    <dgm:cxn modelId="{248D4A9C-95D9-4929-9D4F-24058BAD10C5}" type="presOf" srcId="{99A965EF-553C-42BB-81F3-73284BE32B25}" destId="{8E0186CD-8A6A-4414-B493-8FDD130E3A48}" srcOrd="0" destOrd="0" presId="urn:microsoft.com/office/officeart/2005/8/layout/cycle4"/>
+    <dgm:cxn modelId="{4C3922D0-D9A8-427B-ADF6-2CA21848B566}" type="presOf" srcId="{6C966D8C-2D69-42B4-BDB2-E56394E443F1}" destId="{76B443A4-38D1-4968-A4B7-905DFE0D3145}" srcOrd="1" destOrd="1" presId="urn:microsoft.com/office/officeart/2005/8/layout/cycle4"/>
     <dgm:cxn modelId="{E71026C7-5561-4576-8FEB-E285B1635C4D}" srcId="{99A965EF-553C-42BB-81F3-73284BE32B25}" destId="{5FF0DE83-0E15-4D4F-95A9-11B6C6F1A8ED}" srcOrd="0" destOrd="0" parTransId="{7D178B74-2CF6-4EBD-B8C5-781B52386273}" sibTransId="{CBBADAEC-0F47-46AC-8A46-0D2E328A7A64}"/>
+    <dgm:cxn modelId="{847B5099-A4F9-4B5C-9B53-D6A8D4B35D71}" type="presOf" srcId="{21792886-B2FD-4390-87FF-E56EE284B86E}" destId="{A45A239B-3686-4BEE-8F6D-5AF56DDD158B}" srcOrd="0" destOrd="0" presId="urn:microsoft.com/office/officeart/2005/8/layout/cycle4"/>
+    <dgm:cxn modelId="{4F382E95-3920-4030-BBE4-D8707157A401}" type="presOf" srcId="{6AC60FFF-239C-419E-9BBD-F34314742F05}" destId="{23C83209-8485-4798-8058-90EF46E45515}" srcOrd="0" destOrd="1" presId="urn:microsoft.com/office/officeart/2005/8/layout/cycle4"/>
+    <dgm:cxn modelId="{A036384D-4FEC-4F31-B361-7EF2CB75DF85}" type="presOf" srcId="{347604C1-E67F-4322-9746-1D3D03B61D7E}" destId="{6B343F16-9170-4513-B4D9-35326797153D}" srcOrd="0" destOrd="1" presId="urn:microsoft.com/office/officeart/2005/8/layout/cycle4"/>
     <dgm:cxn modelId="{60D7D5FC-6BA5-45D0-8CA1-61EB1B879261}" srcId="{21792886-B2FD-4390-87FF-E56EE284B86E}" destId="{DBFD9F56-5823-4D4F-9E5B-91B8ABD1D267}" srcOrd="2" destOrd="0" parTransId="{A97A8D8E-C4BA-4C1A-8281-E6D0B181DEBF}" sibTransId="{58DAD79F-BF72-4E73-B80B-BE215B65AC5D}"/>
-    <dgm:cxn modelId="{8129A097-D9F0-4789-AE96-8DB8F295F724}" type="presOf" srcId="{26B15199-3F32-47E6-AF06-B17276700679}" destId="{4871DF7A-C367-45F7-B0F3-F0678B7BF9B9}" srcOrd="0" destOrd="0" presId="urn:microsoft.com/office/officeart/2005/8/layout/cycle4"/>
-    <dgm:cxn modelId="{1D338E48-DCA8-46C6-8BFE-D54763CB41B9}" type="presOf" srcId="{17F5344C-7A38-42F0-90E7-D49FB39D4D5E}" destId="{BA0D0ECB-20A9-43B5-896F-62606B4AFA63}" srcOrd="0" destOrd="0" presId="urn:microsoft.com/office/officeart/2005/8/layout/cycle4"/>
+    <dgm:cxn modelId="{31D31D72-A831-463C-A75C-577A658D0F12}" type="presOf" srcId="{347604C1-E67F-4322-9746-1D3D03B61D7E}" destId="{46339795-70AA-421D-841A-A5EF7C57D8A2}" srcOrd="1" destOrd="1" presId="urn:microsoft.com/office/officeart/2005/8/layout/cycle4"/>
     <dgm:cxn modelId="{229AEEF1-4830-4B8E-AA75-758AD529CEC0}" srcId="{99A965EF-553C-42BB-81F3-73284BE32B25}" destId="{6AC60FFF-239C-419E-9BBD-F34314742F05}" srcOrd="1" destOrd="0" parTransId="{CE5D10C9-8ED2-4D5A-8849-0032515982A5}" sibTransId="{DEABE562-48DF-4585-B2EA-E9AF411B6C5D}"/>
-    <dgm:cxn modelId="{FCDC50F1-F0A9-47A4-86A7-F268148EE334}" type="presParOf" srcId="{A45A239B-3686-4BEE-8F6D-5AF56DDD158B}" destId="{08619EC1-F917-4975-B2D1-7B72547BAA04}" srcOrd="0" destOrd="0" presId="urn:microsoft.com/office/officeart/2005/8/layout/cycle4"/>
-    <dgm:cxn modelId="{81F8A082-0440-4117-86E9-5CFDA08C5ECE}" type="presParOf" srcId="{08619EC1-F917-4975-B2D1-7B72547BAA04}" destId="{D4D9FE2C-650B-4F64-B25E-9D72E2C13DF4}" srcOrd="0" destOrd="0" presId="urn:microsoft.com/office/officeart/2005/8/layout/cycle4"/>
-    <dgm:cxn modelId="{829FE34B-5A8C-45B3-9FB5-DBDF612B163E}" type="presParOf" srcId="{D4D9FE2C-650B-4F64-B25E-9D72E2C13DF4}" destId="{6B343F16-9170-4513-B4D9-35326797153D}" srcOrd="0" destOrd="0" presId="urn:microsoft.com/office/officeart/2005/8/layout/cycle4"/>
-    <dgm:cxn modelId="{BACF7B35-D52C-4F46-B4E0-3A16DA2B9EF9}" type="presParOf" srcId="{D4D9FE2C-650B-4F64-B25E-9D72E2C13DF4}" destId="{46339795-70AA-421D-841A-A5EF7C57D8A2}" srcOrd="1" destOrd="0" presId="urn:microsoft.com/office/officeart/2005/8/layout/cycle4"/>
-    <dgm:cxn modelId="{BADE0E6B-DEA3-45AF-9A73-0C9B5E5FEDC2}" type="presParOf" srcId="{08619EC1-F917-4975-B2D1-7B72547BAA04}" destId="{DEEFF024-14EA-47D5-85CF-29D4FD0EE672}" srcOrd="1" destOrd="0" presId="urn:microsoft.com/office/officeart/2005/8/layout/cycle4"/>
-    <dgm:cxn modelId="{50F3C70A-EFC6-47BE-B8E7-C9B4EA7704E6}" type="presParOf" srcId="{DEEFF024-14EA-47D5-85CF-29D4FD0EE672}" destId="{23C83209-8485-4798-8058-90EF46E45515}" srcOrd="0" destOrd="0" presId="urn:microsoft.com/office/officeart/2005/8/layout/cycle4"/>
-    <dgm:cxn modelId="{DDF64A2C-4C4C-4A6F-B799-E8F77AFB3260}" type="presParOf" srcId="{DEEFF024-14EA-47D5-85CF-29D4FD0EE672}" destId="{F08DB12E-F991-4BEE-950E-8629AE2F6881}" srcOrd="1" destOrd="0" presId="urn:microsoft.com/office/officeart/2005/8/layout/cycle4"/>
-    <dgm:cxn modelId="{0C36B364-FE92-423F-A5A1-AA5AC78292C5}" type="presParOf" srcId="{08619EC1-F917-4975-B2D1-7B72547BAA04}" destId="{E0D5A09B-E49C-49CF-AE6D-312AF1A090B9}" srcOrd="2" destOrd="0" presId="urn:microsoft.com/office/officeart/2005/8/layout/cycle4"/>
-    <dgm:cxn modelId="{B629C743-A8DA-48B3-8F97-8E641B76F1AA}" type="presParOf" srcId="{E0D5A09B-E49C-49CF-AE6D-312AF1A090B9}" destId="{DECC40CE-10F3-4483-917D-335407CB839F}" srcOrd="0" destOrd="0" presId="urn:microsoft.com/office/officeart/2005/8/layout/cycle4"/>
-    <dgm:cxn modelId="{37776B93-6180-4375-B8D4-E45C6A601E67}" type="presParOf" srcId="{E0D5A09B-E49C-49CF-AE6D-312AF1A090B9}" destId="{76B443A4-38D1-4968-A4B7-905DFE0D3145}" srcOrd="1" destOrd="0" presId="urn:microsoft.com/office/officeart/2005/8/layout/cycle4"/>
-    <dgm:cxn modelId="{44F5E7C0-837C-4357-BF10-F745E9737666}" type="presParOf" srcId="{08619EC1-F917-4975-B2D1-7B72547BAA04}" destId="{E1B25B8A-32DB-4865-8EE7-F9332E62EF4C}" srcOrd="3" destOrd="0" presId="urn:microsoft.com/office/officeart/2005/8/layout/cycle4"/>
-    <dgm:cxn modelId="{2E102788-7393-4BA0-BE1A-BB29E8707C93}" type="presParOf" srcId="{E1B25B8A-32DB-4865-8EE7-F9332E62EF4C}" destId="{BA0D0ECB-20A9-43B5-896F-62606B4AFA63}" srcOrd="0" destOrd="0" presId="urn:microsoft.com/office/officeart/2005/8/layout/cycle4"/>
-    <dgm:cxn modelId="{7999DABA-8261-4791-B9B9-124584C16C31}" type="presParOf" srcId="{E1B25B8A-32DB-4865-8EE7-F9332E62EF4C}" destId="{72E82AC8-051F-48EF-81C4-34B41674BBE2}" srcOrd="1" destOrd="0" presId="urn:microsoft.com/office/officeart/2005/8/layout/cycle4"/>
-    <dgm:cxn modelId="{C64F30BD-696A-430B-B5F5-183EB2C4406B}" type="presParOf" srcId="{08619EC1-F917-4975-B2D1-7B72547BAA04}" destId="{72E78E6F-72BE-439E-98D6-7C9BAE77F8DA}" srcOrd="4" destOrd="0" presId="urn:microsoft.com/office/officeart/2005/8/layout/cycle4"/>
-    <dgm:cxn modelId="{4E668278-6EB3-4212-B3B4-C5516E1A111B}" type="presParOf" srcId="{A45A239B-3686-4BEE-8F6D-5AF56DDD158B}" destId="{DB61715C-D14D-45CD-95E5-E8A99909C6A4}" srcOrd="1" destOrd="0" presId="urn:microsoft.com/office/officeart/2005/8/layout/cycle4"/>
-    <dgm:cxn modelId="{CD9CFB2B-E38E-4226-AA22-03B2843A5061}" type="presParOf" srcId="{DB61715C-D14D-45CD-95E5-E8A99909C6A4}" destId="{3BAAE0DA-2F9C-4E31-8C3D-631D39AB1707}" srcOrd="0" destOrd="0" presId="urn:microsoft.com/office/officeart/2005/8/layout/cycle4"/>
-    <dgm:cxn modelId="{33CE79E1-4034-4E60-B72D-499AC1EE9C7D}" type="presParOf" srcId="{DB61715C-D14D-45CD-95E5-E8A99909C6A4}" destId="{8E0186CD-8A6A-4414-B493-8FDD130E3A48}" srcOrd="1" destOrd="0" presId="urn:microsoft.com/office/officeart/2005/8/layout/cycle4"/>
-    <dgm:cxn modelId="{52B13955-62B2-4532-9F98-E5E442E6C76C}" type="presParOf" srcId="{DB61715C-D14D-45CD-95E5-E8A99909C6A4}" destId="{9D3DA50F-9132-417E-B2E0-FCE64069BFAA}" srcOrd="2" destOrd="0" presId="urn:microsoft.com/office/officeart/2005/8/layout/cycle4"/>
-    <dgm:cxn modelId="{9748E78D-508C-47FF-A62B-1D8C5530F3AB}" type="presParOf" srcId="{DB61715C-D14D-45CD-95E5-E8A99909C6A4}" destId="{4871DF7A-C367-45F7-B0F3-F0678B7BF9B9}" srcOrd="3" destOrd="0" presId="urn:microsoft.com/office/officeart/2005/8/layout/cycle4"/>
-    <dgm:cxn modelId="{1BB06AA4-F1EF-4FD7-893B-42EFDEDBB260}" type="presParOf" srcId="{DB61715C-D14D-45CD-95E5-E8A99909C6A4}" destId="{AA137FD2-625D-41CF-B989-74C65A0B099F}" srcOrd="4" destOrd="0" presId="urn:microsoft.com/office/officeart/2005/8/layout/cycle4"/>
-    <dgm:cxn modelId="{BC266CFC-E5E3-4F19-9358-EA4CC1F8C09F}" type="presParOf" srcId="{A45A239B-3686-4BEE-8F6D-5AF56DDD158B}" destId="{9ECE0C9C-CDD1-43A6-AB5F-7603FC92C667}" srcOrd="2" destOrd="0" presId="urn:microsoft.com/office/officeart/2005/8/layout/cycle4"/>
-    <dgm:cxn modelId="{06E416B3-8177-4439-B6A1-AF6B189E1AFD}" type="presParOf" srcId="{A45A239B-3686-4BEE-8F6D-5AF56DDD158B}" destId="{4CAB8013-EF49-4A73-B589-F49F120911BB}" srcOrd="3" destOrd="0" presId="urn:microsoft.com/office/officeart/2005/8/layout/cycle4"/>
+    <dgm:cxn modelId="{DA34AFDE-91F6-4B7D-925B-59E1988D56ED}" type="presParOf" srcId="{A45A239B-3686-4BEE-8F6D-5AF56DDD158B}" destId="{08619EC1-F917-4975-B2D1-7B72547BAA04}" srcOrd="0" destOrd="0" presId="urn:microsoft.com/office/officeart/2005/8/layout/cycle4"/>
+    <dgm:cxn modelId="{14F81180-FDD8-4FF5-8E2F-50D35EA069DB}" type="presParOf" srcId="{08619EC1-F917-4975-B2D1-7B72547BAA04}" destId="{D4D9FE2C-650B-4F64-B25E-9D72E2C13DF4}" srcOrd="0" destOrd="0" presId="urn:microsoft.com/office/officeart/2005/8/layout/cycle4"/>
+    <dgm:cxn modelId="{12A89AAF-FEC6-432A-8788-B81FACEDE9AA}" type="presParOf" srcId="{D4D9FE2C-650B-4F64-B25E-9D72E2C13DF4}" destId="{6B343F16-9170-4513-B4D9-35326797153D}" srcOrd="0" destOrd="0" presId="urn:microsoft.com/office/officeart/2005/8/layout/cycle4"/>
+    <dgm:cxn modelId="{022F7B83-2EDE-406F-83FB-FBBA325669D4}" type="presParOf" srcId="{D4D9FE2C-650B-4F64-B25E-9D72E2C13DF4}" destId="{46339795-70AA-421D-841A-A5EF7C57D8A2}" srcOrd="1" destOrd="0" presId="urn:microsoft.com/office/officeart/2005/8/layout/cycle4"/>
+    <dgm:cxn modelId="{DD54C1E2-F43D-4822-A8EF-C8726E3B5484}" type="presParOf" srcId="{08619EC1-F917-4975-B2D1-7B72547BAA04}" destId="{DEEFF024-14EA-47D5-85CF-29D4FD0EE672}" srcOrd="1" destOrd="0" presId="urn:microsoft.com/office/officeart/2005/8/layout/cycle4"/>
+    <dgm:cxn modelId="{B5D21F7F-5D97-4837-BF41-57C0D4EA795C}" type="presParOf" srcId="{DEEFF024-14EA-47D5-85CF-29D4FD0EE672}" destId="{23C83209-8485-4798-8058-90EF46E45515}" srcOrd="0" destOrd="0" presId="urn:microsoft.com/office/officeart/2005/8/layout/cycle4"/>
+    <dgm:cxn modelId="{A1AA7EC1-82CF-453A-9242-20222ABABD03}" type="presParOf" srcId="{DEEFF024-14EA-47D5-85CF-29D4FD0EE672}" destId="{F08DB12E-F991-4BEE-950E-8629AE2F6881}" srcOrd="1" destOrd="0" presId="urn:microsoft.com/office/officeart/2005/8/layout/cycle4"/>
+    <dgm:cxn modelId="{7FF581E0-5056-4420-ADC2-E9C168353843}" type="presParOf" srcId="{08619EC1-F917-4975-B2D1-7B72547BAA04}" destId="{E0D5A09B-E49C-49CF-AE6D-312AF1A090B9}" srcOrd="2" destOrd="0" presId="urn:microsoft.com/office/officeart/2005/8/layout/cycle4"/>
+    <dgm:cxn modelId="{4BCC5D2D-F053-421B-A47B-0D00CE2DE0BA}" type="presParOf" srcId="{E0D5A09B-E49C-49CF-AE6D-312AF1A090B9}" destId="{DECC40CE-10F3-4483-917D-335407CB839F}" srcOrd="0" destOrd="0" presId="urn:microsoft.com/office/officeart/2005/8/layout/cycle4"/>
+    <dgm:cxn modelId="{BA60BD5D-946A-4EDA-9BE9-04998FE1ADDE}" type="presParOf" srcId="{E0D5A09B-E49C-49CF-AE6D-312AF1A090B9}" destId="{76B443A4-38D1-4968-A4B7-905DFE0D3145}" srcOrd="1" destOrd="0" presId="urn:microsoft.com/office/officeart/2005/8/layout/cycle4"/>
+    <dgm:cxn modelId="{61EA4FFC-B971-49A1-9999-9F5FB1AE9D51}" type="presParOf" srcId="{08619EC1-F917-4975-B2D1-7B72547BAA04}" destId="{E1B25B8A-32DB-4865-8EE7-F9332E62EF4C}" srcOrd="3" destOrd="0" presId="urn:microsoft.com/office/officeart/2005/8/layout/cycle4"/>
+    <dgm:cxn modelId="{F2F9FDB3-4EF4-4727-B0A5-B24803D5DEB9}" type="presParOf" srcId="{E1B25B8A-32DB-4865-8EE7-F9332E62EF4C}" destId="{BA0D0ECB-20A9-43B5-896F-62606B4AFA63}" srcOrd="0" destOrd="0" presId="urn:microsoft.com/office/officeart/2005/8/layout/cycle4"/>
+    <dgm:cxn modelId="{E5456048-E3A0-4D44-8526-C18C127A33D9}" type="presParOf" srcId="{E1B25B8A-32DB-4865-8EE7-F9332E62EF4C}" destId="{72E82AC8-051F-48EF-81C4-34B41674BBE2}" srcOrd="1" destOrd="0" presId="urn:microsoft.com/office/officeart/2005/8/layout/cycle4"/>
+    <dgm:cxn modelId="{DD641214-5FD7-4CA5-AA68-578FA54BC90A}" type="presParOf" srcId="{08619EC1-F917-4975-B2D1-7B72547BAA04}" destId="{72E78E6F-72BE-439E-98D6-7C9BAE77F8DA}" srcOrd="4" destOrd="0" presId="urn:microsoft.com/office/officeart/2005/8/layout/cycle4"/>
+    <dgm:cxn modelId="{B16DDDFE-D565-4CF9-B360-C267F4C50F87}" type="presParOf" srcId="{A45A239B-3686-4BEE-8F6D-5AF56DDD158B}" destId="{DB61715C-D14D-45CD-95E5-E8A99909C6A4}" srcOrd="1" destOrd="0" presId="urn:microsoft.com/office/officeart/2005/8/layout/cycle4"/>
+    <dgm:cxn modelId="{CAA40CDB-B333-4F58-B3EA-40D38495149E}" type="presParOf" srcId="{DB61715C-D14D-45CD-95E5-E8A99909C6A4}" destId="{3BAAE0DA-2F9C-4E31-8C3D-631D39AB1707}" srcOrd="0" destOrd="0" presId="urn:microsoft.com/office/officeart/2005/8/layout/cycle4"/>
+    <dgm:cxn modelId="{4A316B19-320E-47E2-8A5B-57FBA2BC7D7E}" type="presParOf" srcId="{DB61715C-D14D-45CD-95E5-E8A99909C6A4}" destId="{8E0186CD-8A6A-4414-B493-8FDD130E3A48}" srcOrd="1" destOrd="0" presId="urn:microsoft.com/office/officeart/2005/8/layout/cycle4"/>
+    <dgm:cxn modelId="{657FD2DB-9A65-4567-8202-4BA65511E64A}" type="presParOf" srcId="{DB61715C-D14D-45CD-95E5-E8A99909C6A4}" destId="{9D3DA50F-9132-417E-B2E0-FCE64069BFAA}" srcOrd="2" destOrd="0" presId="urn:microsoft.com/office/officeart/2005/8/layout/cycle4"/>
+    <dgm:cxn modelId="{A6D6D7F6-F843-4399-8A5E-1800BEE5068F}" type="presParOf" srcId="{DB61715C-D14D-45CD-95E5-E8A99909C6A4}" destId="{4871DF7A-C367-45F7-B0F3-F0678B7BF9B9}" srcOrd="3" destOrd="0" presId="urn:microsoft.com/office/officeart/2005/8/layout/cycle4"/>
+    <dgm:cxn modelId="{1BDE1A93-529B-4F9C-B49B-2E4E88F809FD}" type="presParOf" srcId="{DB61715C-D14D-45CD-95E5-E8A99909C6A4}" destId="{AA137FD2-625D-41CF-B989-74C65A0B099F}" srcOrd="4" destOrd="0" presId="urn:microsoft.com/office/officeart/2005/8/layout/cycle4"/>
+    <dgm:cxn modelId="{FC745DDE-2A7B-486F-A6FB-F7B554FB416D}" type="presParOf" srcId="{A45A239B-3686-4BEE-8F6D-5AF56DDD158B}" destId="{9ECE0C9C-CDD1-43A6-AB5F-7603FC92C667}" srcOrd="2" destOrd="0" presId="urn:microsoft.com/office/officeart/2005/8/layout/cycle4"/>
+    <dgm:cxn modelId="{0ED694E9-0A50-4ABE-9098-D309F548BE25}" type="presParOf" srcId="{A45A239B-3686-4BEE-8F6D-5AF56DDD158B}" destId="{4CAB8013-EF49-4A73-B589-F49F120911BB}" srcOrd="3" destOrd="0" presId="urn:microsoft.com/office/officeart/2005/8/layout/cycle4"/>
   </dgm:cxnLst>
   <dgm:bg/>
   <dgm:whole/>
@@ -19216,11 +19426,14 @@
     <w:rsid w:val="001A5BE5"/>
     <w:rsid w:val="00286D2C"/>
     <w:rsid w:val="00314916"/>
+    <w:rsid w:val="00316B96"/>
+    <w:rsid w:val="003F228C"/>
     <w:rsid w:val="0041723E"/>
     <w:rsid w:val="00446AE9"/>
     <w:rsid w:val="004A4FA0"/>
     <w:rsid w:val="004E2A85"/>
     <w:rsid w:val="005B5F45"/>
+    <w:rsid w:val="006D128C"/>
     <w:rsid w:val="0075457A"/>
     <w:rsid w:val="00765ACC"/>
     <w:rsid w:val="007B7E43"/>
@@ -19963,7 +20176,7 @@
 </file>
 
 <file path=customXml/itemProps1.xml><?xml version="1.0" encoding="utf-8"?>
-<ds:datastoreItem xmlns:ds="http://schemas.openxmlformats.org/officeDocument/2006/customXml" ds:itemID="{A90152B8-0897-4E2D-9270-888C025056E8}">
+<ds:datastoreItem xmlns:ds="http://schemas.openxmlformats.org/officeDocument/2006/customXml" ds:itemID="{FCBD50E9-B377-46A8-A03D-4CD705746C52}">
   <ds:schemaRefs>
     <ds:schemaRef ds:uri="http://schemas.openxmlformats.org/officeDocument/2006/bibliography"/>
   </ds:schemaRefs>

</xml_diff>

<commit_message>
modified:   NV/Desarrollo/Documentos/NV_PGC.docx Modificacion del cronograma, agregando nuevos puntos necesarios, primera parte
</commit_message>
<xml_diff>
--- a/NV/Desarrollo/Documentos/NV_PGC.docx
+++ b/NV/Desarrollo/Documentos/NV_PGC.docx
@@ -134,8 +134,6 @@
         </w:rPr>
         <w:t>4</w:t>
       </w:r>
-      <w:bookmarkStart w:id="1" w:name="_GoBack"/>
-      <w:bookmarkEnd w:id="1"/>
     </w:p>
     <w:p>
       <w:pPr>
@@ -162,10 +160,10 @@
           <w:sz w:val="32"/>
         </w:rPr>
       </w:pPr>
-      <w:bookmarkStart w:id="2" w:name="_Toc452417191"/>
-      <w:bookmarkStart w:id="3" w:name="_Toc452557332"/>
-      <w:bookmarkStart w:id="4" w:name="_Toc452557509"/>
-      <w:bookmarkStart w:id="5" w:name="_Toc452557593"/>
+      <w:bookmarkStart w:id="1" w:name="_Toc452417191"/>
+      <w:bookmarkStart w:id="2" w:name="_Toc452557332"/>
+      <w:bookmarkStart w:id="3" w:name="_Toc452557509"/>
+      <w:bookmarkStart w:id="4" w:name="_Toc452557593"/>
       <w:r>
         <w:rPr>
           <w:rFonts w:ascii="Calibri" w:hAnsi="Calibri" w:cs="Times New Roman"/>
@@ -175,10 +173,10 @@
         <w:lastRenderedPageBreak/>
         <w:t>HISTORIAL DE REVISIONES</w:t>
       </w:r>
+      <w:bookmarkEnd w:id="1"/>
       <w:bookmarkEnd w:id="2"/>
       <w:bookmarkEnd w:id="3"/>
       <w:bookmarkEnd w:id="4"/>
-      <w:bookmarkEnd w:id="5"/>
     </w:p>
     <w:p>
       <w:pPr>
@@ -2450,8 +2448,8 @@
           <w:szCs w:val="26"/>
         </w:rPr>
       </w:pPr>
-      <w:bookmarkStart w:id="6" w:name="_Toc452417192"/>
-      <w:bookmarkStart w:id="7" w:name="_Toc481401800"/>
+      <w:bookmarkStart w:id="5" w:name="_Toc452417192"/>
+      <w:bookmarkStart w:id="6" w:name="_Toc481401800"/>
       <w:r>
         <w:rPr>
           <w:rFonts w:ascii="Calibri" w:hAnsi="Calibri" w:cs="Times New Roman"/>
@@ -2462,8 +2460,8 @@
         </w:rPr>
         <w:t>Introducción</w:t>
       </w:r>
+      <w:bookmarkEnd w:id="5"/>
       <w:bookmarkEnd w:id="6"/>
-      <w:bookmarkEnd w:id="7"/>
     </w:p>
     <w:p>
       <w:pPr>
@@ -2570,7 +2568,7 @@
           <w:color w:val="auto"/>
         </w:rPr>
       </w:pPr>
-      <w:bookmarkStart w:id="8" w:name="_Toc481401801"/>
+      <w:bookmarkStart w:id="7" w:name="_Toc481401801"/>
       <w:r>
         <w:rPr>
           <w:rFonts w:ascii="Calibri" w:hAnsi="Calibri" w:cs="Times New Roman"/>
@@ -2579,7 +2577,7 @@
         </w:rPr>
         <w:t>Propósito</w:t>
       </w:r>
-      <w:bookmarkEnd w:id="8"/>
+      <w:bookmarkEnd w:id="7"/>
     </w:p>
     <w:p>
       <w:pPr>
@@ -2692,7 +2690,7 @@
           <w:color w:val="auto"/>
         </w:rPr>
       </w:pPr>
-      <w:bookmarkStart w:id="9" w:name="_Toc481401802"/>
+      <w:bookmarkStart w:id="8" w:name="_Toc481401802"/>
       <w:r>
         <w:rPr>
           <w:rFonts w:ascii="Calibri" w:hAnsi="Calibri" w:cs="Times New Roman"/>
@@ -2701,7 +2699,7 @@
         </w:rPr>
         <w:t>Gobierno y Alcance</w:t>
       </w:r>
-      <w:bookmarkEnd w:id="9"/>
+      <w:bookmarkEnd w:id="8"/>
     </w:p>
     <w:p>
       <w:pPr>
@@ -2757,7 +2755,7 @@
           <w:color w:val="auto"/>
         </w:rPr>
       </w:pPr>
-      <w:bookmarkStart w:id="10" w:name="_Toc481401803"/>
+      <w:bookmarkStart w:id="9" w:name="_Toc481401803"/>
       <w:r>
         <w:rPr>
           <w:rFonts w:ascii="Calibri" w:hAnsi="Calibri" w:cs="Times New Roman"/>
@@ -2766,7 +2764,7 @@
         </w:rPr>
         <w:t>Definiciones</w:t>
       </w:r>
-      <w:bookmarkEnd w:id="10"/>
+      <w:bookmarkEnd w:id="9"/>
     </w:p>
     <w:p>
       <w:pPr>
@@ -2786,42 +2784,12 @@
       <w:r>
         <w:t xml:space="preserve">: </w:t>
       </w:r>
-      <w:proofErr w:type="spellStart"/>
       <w:r>
         <w:rPr>
           <w:i/>
         </w:rPr>
-        <w:t>Configuration</w:t>
+        <w:t>Configuration Mangement System</w:t>
       </w:r>
-      <w:proofErr w:type="spellEnd"/>
-      <w:r>
-        <w:rPr>
-          <w:i/>
-        </w:rPr>
-        <w:t xml:space="preserve"> </w:t>
-      </w:r>
-      <w:proofErr w:type="spellStart"/>
-      <w:r>
-        <w:rPr>
-          <w:i/>
-        </w:rPr>
-        <w:t>Mangement</w:t>
-      </w:r>
-      <w:proofErr w:type="spellEnd"/>
-      <w:r>
-        <w:rPr>
-          <w:i/>
-        </w:rPr>
-        <w:t xml:space="preserve"> </w:t>
-      </w:r>
-      <w:proofErr w:type="spellStart"/>
-      <w:r>
-        <w:rPr>
-          <w:i/>
-        </w:rPr>
-        <w:t>System</w:t>
-      </w:r>
-      <w:proofErr w:type="spellEnd"/>
       <w:r>
         <w:t xml:space="preserve">, al sistema de gestión de las configuraciones encargado de soportar las relaciones entre los elementos de configuración. </w:t>
       </w:r>
@@ -2902,30 +2870,14 @@
         </w:rPr>
         <w:t xml:space="preserve"> </w:t>
       </w:r>
-      <w:proofErr w:type="spellStart"/>
       <w:r>
         <w:t>Configuration</w:t>
       </w:r>
-      <w:proofErr w:type="spellEnd"/>
       <w:r>
         <w:rPr>
           <w:i/>
         </w:rPr>
-        <w:t xml:space="preserve"> </w:t>
-      </w:r>
-      <w:proofErr w:type="spellStart"/>
-      <w:r>
-        <w:rPr>
-          <w:i/>
-        </w:rPr>
-        <w:t>Item</w:t>
-      </w:r>
-      <w:proofErr w:type="spellEnd"/>
-      <w:r>
-        <w:rPr>
-          <w:i/>
-        </w:rPr>
-        <w:t>,</w:t>
+        <w:t xml:space="preserve"> Item,</w:t>
       </w:r>
       <w:r>
         <w:t xml:space="preserve"> elementos de configuración</w:t>
@@ -3023,7 +2975,7 @@
           <w:szCs w:val="26"/>
         </w:rPr>
       </w:pPr>
-      <w:bookmarkStart w:id="11" w:name="_Toc481401804"/>
+      <w:bookmarkStart w:id="10" w:name="_Toc481401804"/>
       <w:r>
         <w:rPr>
           <w:rFonts w:ascii="Calibri" w:hAnsi="Calibri" w:cs="Times New Roman"/>
@@ -3035,7 +2987,7 @@
         <w:lastRenderedPageBreak/>
         <w:t>Gestión de la Configuración</w:t>
       </w:r>
-      <w:bookmarkEnd w:id="11"/>
+      <w:bookmarkEnd w:id="10"/>
     </w:p>
     <w:p>
       <w:pPr>
@@ -3052,7 +3004,7 @@
           <w:color w:val="auto"/>
         </w:rPr>
       </w:pPr>
-      <w:bookmarkStart w:id="12" w:name="_Toc481401805"/>
+      <w:bookmarkStart w:id="11" w:name="_Toc481401805"/>
       <w:r>
         <w:rPr>
           <w:rFonts w:ascii="Calibri" w:hAnsi="Calibri" w:cs="Times New Roman"/>
@@ -3061,7 +3013,7 @@
         </w:rPr>
         <w:t>Organización</w:t>
       </w:r>
-      <w:bookmarkEnd w:id="12"/>
+      <w:bookmarkEnd w:id="11"/>
     </w:p>
     <w:p>
       <w:pPr>
@@ -3115,7 +3067,7 @@
           <w:color w:val="auto"/>
         </w:rPr>
       </w:pPr>
-      <w:bookmarkStart w:id="13" w:name="_Toc481401806"/>
+      <w:bookmarkStart w:id="12" w:name="_Toc481401806"/>
       <w:r>
         <w:rPr>
           <w:rFonts w:ascii="Calibri" w:hAnsi="Calibri" w:cs="Times New Roman"/>
@@ -3124,7 +3076,7 @@
         </w:rPr>
         <w:t>Roles o responsabilidades</w:t>
       </w:r>
-      <w:bookmarkEnd w:id="13"/>
+      <w:bookmarkEnd w:id="12"/>
     </w:p>
     <w:p>
       <w:pPr>
@@ -3601,20 +3553,8 @@
                 <w:szCs w:val="20"/>
                 <w:lang w:val="es-ES"/>
               </w:rPr>
-              <w:t xml:space="preserve">Proveer apoyo a la persona que </w:t>
-            </w:r>
-            <w:proofErr w:type="spellStart"/>
-            <w:r>
-              <w:rPr>
-                <w:rFonts w:ascii="Calibri" w:eastAsia="Arial" w:hAnsi="Calibri" w:cs="Arial"/>
-                <w:b w:val="0"/>
-                <w:sz w:val="20"/>
-                <w:szCs w:val="20"/>
-                <w:lang w:val="es-ES"/>
-              </w:rPr>
-              <w:t>registr</w:t>
-            </w:r>
-            <w:proofErr w:type="spellEnd"/>
+              <w:t>Proveer apoyo a la persona que registr</w:t>
+            </w:r>
           </w:p>
         </w:tc>
       </w:tr>
@@ -4173,7 +4113,7 @@
           <w:color w:val="auto"/>
         </w:rPr>
       </w:pPr>
-      <w:bookmarkStart w:id="14" w:name="_Toc481401807"/>
+      <w:bookmarkStart w:id="13" w:name="_Toc481401807"/>
       <w:r>
         <w:rPr>
           <w:rFonts w:ascii="Calibri" w:hAnsi="Calibri" w:cs="Times New Roman"/>
@@ -4182,7 +4122,7 @@
         </w:rPr>
         <w:t>Políticas, directrices y procedimientos</w:t>
       </w:r>
-      <w:bookmarkEnd w:id="14"/>
+      <w:bookmarkEnd w:id="13"/>
     </w:p>
     <w:p>
       <w:pPr>
@@ -4426,7 +4366,7 @@
           <w:color w:val="auto"/>
         </w:rPr>
       </w:pPr>
-      <w:bookmarkStart w:id="15" w:name="_Toc481401808"/>
+      <w:bookmarkStart w:id="14" w:name="_Toc481401808"/>
       <w:r>
         <w:rPr>
           <w:rFonts w:ascii="Calibri" w:hAnsi="Calibri" w:cs="Times New Roman"/>
@@ -4444,7 +4384,7 @@
         <w:t>a</w:t>
       </w:r>
     </w:p>
-    <w:bookmarkEnd w:id="15"/>
+    <w:bookmarkEnd w:id="14"/>
     <w:p>
       <w:pPr>
         <w:ind w:left="494"/>
@@ -4498,21 +4438,7 @@
         <w:rPr>
           <w:rFonts w:cs="Times New Roman"/>
         </w:rPr>
-        <w:t xml:space="preserve"> </w:t>
-      </w:r>
-      <w:proofErr w:type="spellStart"/>
-      <w:r>
-        <w:rPr>
-          <w:rFonts w:cs="Times New Roman"/>
-        </w:rPr>
-        <w:t>virtualizados</w:t>
-      </w:r>
-      <w:proofErr w:type="spellEnd"/>
-      <w:r>
-        <w:rPr>
-          <w:rFonts w:cs="Times New Roman"/>
-        </w:rPr>
-        <w:t>), en los cuales trabajamos los proyectos realizados por la empresa.</w:t>
+        <w:t xml:space="preserve"> virtualizados), en los cuales trabajamos los proyectos realizados por la empresa.</w:t>
       </w:r>
     </w:p>
     <w:p>
@@ -4541,35 +4467,7 @@
         <w:rPr>
           <w:rFonts w:cs="Times New Roman"/>
         </w:rPr>
-        <w:t xml:space="preserve"> </w:t>
-      </w:r>
-      <w:proofErr w:type="spellStart"/>
-      <w:r>
-        <w:rPr>
-          <w:rFonts w:cs="Times New Roman"/>
-        </w:rPr>
-        <w:t>git</w:t>
-      </w:r>
-      <w:proofErr w:type="spellEnd"/>
-      <w:r>
-        <w:rPr>
-          <w:rFonts w:cs="Times New Roman"/>
-        </w:rPr>
-        <w:t xml:space="preserve"> y los servidores en la nube del servicio </w:t>
-      </w:r>
-      <w:proofErr w:type="spellStart"/>
-      <w:r>
-        <w:rPr>
-          <w:rFonts w:cs="Times New Roman"/>
-        </w:rPr>
-        <w:t>Github</w:t>
-      </w:r>
-      <w:proofErr w:type="spellEnd"/>
-      <w:r>
-        <w:rPr>
-          <w:rFonts w:cs="Times New Roman"/>
-        </w:rPr>
-        <w:t>, para los nuevos proyectos de la empresa a partir de la implementación de la nueva metodología e ir migrando gradualmente los proyectos ya existentes.</w:t>
+        <w:t xml:space="preserve"> git y los servidores en la nube del servicio Github, para los nuevos proyectos de la empresa a partir de la implementación de la nueva metodología e ir migrando gradualmente los proyectos ya existentes.</w:t>
       </w:r>
     </w:p>
     <w:p>
@@ -4586,21 +4484,7 @@
         <w:rPr>
           <w:rFonts w:cs="Times New Roman"/>
         </w:rPr>
-        <w:t xml:space="preserve">Para usar la herramienta </w:t>
-      </w:r>
-      <w:proofErr w:type="spellStart"/>
-      <w:r>
-        <w:rPr>
-          <w:rFonts w:cs="Times New Roman"/>
-        </w:rPr>
-        <w:t>git</w:t>
-      </w:r>
-      <w:proofErr w:type="spellEnd"/>
-      <w:r>
-        <w:rPr>
-          <w:rFonts w:cs="Times New Roman"/>
-        </w:rPr>
-        <w:t xml:space="preserve"> se deb</w:t>
+        <w:t>Para usar la herramienta git se deb</w:t>
       </w:r>
       <w:r>
         <w:rPr>
@@ -4803,17 +4687,8 @@
                 <w:b/>
                 <w:sz w:val="20"/>
               </w:rPr>
-              <w:t xml:space="preserve">2 </w:t>
-            </w:r>
-            <w:proofErr w:type="spellStart"/>
-            <w:r>
-              <w:rPr>
-                <w:b/>
-                <w:sz w:val="20"/>
-              </w:rPr>
-              <w:t>dias</w:t>
-            </w:r>
-            <w:proofErr w:type="spellEnd"/>
+              <w:t>2 dias</w:t>
+            </w:r>
           </w:p>
         </w:tc>
         <w:tc>
@@ -4929,16 +4804,8 @@
               <w:rPr>
                 <w:sz w:val="20"/>
               </w:rPr>
-              <w:t xml:space="preserve">1 </w:t>
-            </w:r>
-            <w:proofErr w:type="spellStart"/>
-            <w:r>
-              <w:rPr>
-                <w:sz w:val="20"/>
-              </w:rPr>
-              <w:t>dia</w:t>
-            </w:r>
-            <w:proofErr w:type="spellEnd"/>
+              <w:t>1 dia</w:t>
+            </w:r>
           </w:p>
         </w:tc>
         <w:tc>
@@ -5030,16 +4897,8 @@
               <w:rPr>
                 <w:sz w:val="20"/>
               </w:rPr>
-              <w:t xml:space="preserve">1 </w:t>
-            </w:r>
-            <w:proofErr w:type="spellStart"/>
-            <w:r>
-              <w:rPr>
-                <w:sz w:val="20"/>
-              </w:rPr>
-              <w:t>dia</w:t>
-            </w:r>
-            <w:proofErr w:type="spellEnd"/>
+              <w:t>1 dia</w:t>
+            </w:r>
           </w:p>
         </w:tc>
         <w:tc>
@@ -5131,16 +4990,8 @@
               <w:rPr>
                 <w:sz w:val="20"/>
               </w:rPr>
-              <w:t xml:space="preserve">1 </w:t>
-            </w:r>
-            <w:proofErr w:type="spellStart"/>
-            <w:r>
-              <w:rPr>
-                <w:sz w:val="20"/>
-              </w:rPr>
-              <w:t>dia</w:t>
-            </w:r>
-            <w:proofErr w:type="spellEnd"/>
+              <w:t>1 dia</w:t>
+            </w:r>
           </w:p>
         </w:tc>
         <w:tc>
@@ -5235,17 +5086,8 @@
                 <w:b/>
                 <w:sz w:val="20"/>
               </w:rPr>
-              <w:t xml:space="preserve">4 </w:t>
-            </w:r>
-            <w:proofErr w:type="spellStart"/>
-            <w:r>
-              <w:rPr>
-                <w:b/>
-                <w:sz w:val="20"/>
-              </w:rPr>
-              <w:t>dias</w:t>
-            </w:r>
-            <w:proofErr w:type="spellEnd"/>
+              <w:t>4 dias</w:t>
+            </w:r>
           </w:p>
         </w:tc>
         <w:tc>
@@ -5347,16 +5189,8 @@
               <w:rPr>
                 <w:sz w:val="20"/>
               </w:rPr>
-              <w:t xml:space="preserve">1 </w:t>
-            </w:r>
-            <w:proofErr w:type="spellStart"/>
-            <w:r>
-              <w:rPr>
-                <w:sz w:val="20"/>
-              </w:rPr>
-              <w:t>dia</w:t>
-            </w:r>
-            <w:proofErr w:type="spellEnd"/>
+              <w:t>1 dia</w:t>
+            </w:r>
           </w:p>
         </w:tc>
         <w:tc>
@@ -5430,7 +5264,7 @@
                 <w:sz w:val="20"/>
               </w:rPr>
               <w:lastRenderedPageBreak/>
-              <w:t>Definir las políticas y procedimientos</w:t>
+              <w:t>Definir los roles y responsabilidades</w:t>
             </w:r>
           </w:p>
         </w:tc>
@@ -5445,20 +5279,6 @@
                 <w:sz w:val="20"/>
               </w:rPr>
             </w:pPr>
-            <w:r>
-              <w:rPr>
-                <w:sz w:val="20"/>
-              </w:rPr>
-              <w:t xml:space="preserve">2 </w:t>
-            </w:r>
-            <w:proofErr w:type="spellStart"/>
-            <w:r>
-              <w:rPr>
-                <w:sz w:val="20"/>
-              </w:rPr>
-              <w:t>dia</w:t>
-            </w:r>
-            <w:proofErr w:type="spellEnd"/>
           </w:p>
         </w:tc>
         <w:tc>
@@ -5472,12 +5292,6 @@
                 <w:sz w:val="20"/>
               </w:rPr>
             </w:pPr>
-            <w:r>
-              <w:rPr>
-                <w:sz w:val="20"/>
-              </w:rPr>
-              <w:t>30/04/2017</w:t>
-            </w:r>
           </w:p>
         </w:tc>
         <w:tc>
@@ -5491,12 +5305,6 @@
                 <w:sz w:val="20"/>
               </w:rPr>
             </w:pPr>
-            <w:r>
-              <w:rPr>
-                <w:sz w:val="20"/>
-              </w:rPr>
-              <w:t>01/05/2017</w:t>
-            </w:r>
           </w:p>
         </w:tc>
         <w:tc>
@@ -5504,14 +5312,13 @@
             <w:tcW w:w="1983" w:type="dxa"/>
           </w:tcPr>
           <w:p>
-            <w:r>
+            <w:pPr>
               <w:rPr>
                 <w:rFonts w:cs="Times New Roman"/>
                 <w:sz w:val="20"/>
                 <w:szCs w:val="20"/>
               </w:rPr>
-              <w:t>Gestor de la Configuración</w:t>
-            </w:r>
+            </w:pPr>
           </w:p>
         </w:tc>
       </w:tr>
@@ -5531,7 +5338,7 @@
               <w:rPr>
                 <w:sz w:val="20"/>
               </w:rPr>
-              <w:t>Definir las herramientas, el entorno y la infraestructura</w:t>
+              <w:t>Definir las políticas y procedimientos</w:t>
             </w:r>
           </w:p>
         </w:tc>
@@ -5550,16 +5357,8 @@
               <w:rPr>
                 <w:sz w:val="20"/>
               </w:rPr>
-              <w:t xml:space="preserve">1 </w:t>
-            </w:r>
-            <w:proofErr w:type="spellStart"/>
-            <w:r>
-              <w:rPr>
-                <w:sz w:val="20"/>
-              </w:rPr>
-              <w:t>dia</w:t>
-            </w:r>
-            <w:proofErr w:type="spellEnd"/>
+              <w:t>2 dia</w:t>
+            </w:r>
           </w:p>
         </w:tc>
         <w:tc>
@@ -5577,7 +5376,7 @@
               <w:rPr>
                 <w:sz w:val="20"/>
               </w:rPr>
-              <w:t>29/04/2017</w:t>
+              <w:t>30/04/2017</w:t>
             </w:r>
           </w:p>
         </w:tc>
@@ -5596,7 +5395,7 @@
               <w:rPr>
                 <w:sz w:val="20"/>
               </w:rPr>
-              <w:t>29/04/2017</w:t>
+              <w:t>01/05/2017</w:t>
             </w:r>
           </w:p>
         </w:tc>
@@ -5632,13 +5431,7 @@
               <w:rPr>
                 <w:sz w:val="20"/>
               </w:rPr>
-              <w:t>Elaboración</w:t>
-            </w:r>
-            <w:r>
-              <w:rPr>
-                <w:sz w:val="20"/>
-              </w:rPr>
-              <w:t xml:space="preserve"> del cronograma de trabajo o calendario</w:t>
+              <w:t>Definir las herramientas, el entorno y la infraestructura</w:t>
             </w:r>
           </w:p>
         </w:tc>
@@ -5657,16 +5450,8 @@
               <w:rPr>
                 <w:sz w:val="20"/>
               </w:rPr>
-              <w:t xml:space="preserve">2 </w:t>
-            </w:r>
-            <w:proofErr w:type="spellStart"/>
-            <w:r>
-              <w:rPr>
-                <w:sz w:val="20"/>
-              </w:rPr>
-              <w:t>dias</w:t>
-            </w:r>
-            <w:proofErr w:type="spellEnd"/>
+              <w:t>1 dia</w:t>
+            </w:r>
           </w:p>
         </w:tc>
         <w:tc>
@@ -5684,7 +5469,7 @@
               <w:rPr>
                 <w:sz w:val="20"/>
               </w:rPr>
-              <w:t>02/04/2017</w:t>
+              <w:t>29/04/2017</w:t>
             </w:r>
           </w:p>
         </w:tc>
@@ -5699,6 +5484,12 @@
                 <w:sz w:val="20"/>
               </w:rPr>
             </w:pPr>
+            <w:r>
+              <w:rPr>
+                <w:sz w:val="20"/>
+              </w:rPr>
+              <w:t>29/04/2017</w:t>
+            </w:r>
           </w:p>
         </w:tc>
         <w:tc>
@@ -5706,13 +5497,14 @@
             <w:tcW w:w="1983" w:type="dxa"/>
           </w:tcPr>
           <w:p>
-            <w:pPr>
+            <w:r>
               <w:rPr>
                 <w:rFonts w:cs="Times New Roman"/>
                 <w:sz w:val="20"/>
                 <w:szCs w:val="20"/>
               </w:rPr>
-            </w:pPr>
+              <w:t>Gestor de la Configuración</w:t>
+            </w:r>
           </w:p>
         </w:tc>
       </w:tr>
@@ -5723,6 +5515,98 @@
           </w:tcPr>
           <w:p>
             <w:pPr>
+              <w:ind w:left="171"/>
+              <w:rPr>
+                <w:sz w:val="20"/>
+              </w:rPr>
+            </w:pPr>
+            <w:r>
+              <w:rPr>
+                <w:sz w:val="20"/>
+              </w:rPr>
+              <w:t>Elaboración</w:t>
+            </w:r>
+            <w:r>
+              <w:rPr>
+                <w:sz w:val="20"/>
+              </w:rPr>
+              <w:t xml:space="preserve"> del cronograma de trabajo o calendario</w:t>
+            </w:r>
+          </w:p>
+        </w:tc>
+        <w:tc>
+          <w:tcPr>
+            <w:tcW w:w="1133" w:type="dxa"/>
+          </w:tcPr>
+          <w:p>
+            <w:pPr>
+              <w:jc w:val="center"/>
+              <w:rPr>
+                <w:sz w:val="20"/>
+              </w:rPr>
+            </w:pPr>
+            <w:r>
+              <w:rPr>
+                <w:sz w:val="20"/>
+              </w:rPr>
+              <w:t>2 dias</w:t>
+            </w:r>
+          </w:p>
+        </w:tc>
+        <w:tc>
+          <w:tcPr>
+            <w:tcW w:w="1412" w:type="dxa"/>
+          </w:tcPr>
+          <w:p>
+            <w:pPr>
+              <w:jc w:val="center"/>
+              <w:rPr>
+                <w:sz w:val="20"/>
+              </w:rPr>
+            </w:pPr>
+            <w:r>
+              <w:rPr>
+                <w:sz w:val="20"/>
+              </w:rPr>
+              <w:t>02/04/2017</w:t>
+            </w:r>
+          </w:p>
+        </w:tc>
+        <w:tc>
+          <w:tcPr>
+            <w:tcW w:w="1298" w:type="dxa"/>
+          </w:tcPr>
+          <w:p>
+            <w:pPr>
+              <w:jc w:val="center"/>
+              <w:rPr>
+                <w:sz w:val="20"/>
+              </w:rPr>
+            </w:pPr>
+          </w:p>
+        </w:tc>
+        <w:tc>
+          <w:tcPr>
+            <w:tcW w:w="1983" w:type="dxa"/>
+          </w:tcPr>
+          <w:p>
+            <w:pPr>
+              <w:rPr>
+                <w:rFonts w:cs="Times New Roman"/>
+                <w:sz w:val="20"/>
+                <w:szCs w:val="20"/>
+              </w:rPr>
+            </w:pPr>
+          </w:p>
+        </w:tc>
+      </w:tr>
+      <w:tr>
+        <w:tc>
+          <w:tcPr>
+            <w:tcW w:w="2958" w:type="dxa"/>
+          </w:tcPr>
+          <w:p>
+            <w:pPr>
               <w:rPr>
                 <w:b/>
                 <w:sz w:val="20"/>
@@ -5734,6 +5618,382 @@
                 <w:sz w:val="20"/>
               </w:rPr>
               <w:t>Actividades de Gestión de la Configuración</w:t>
+            </w:r>
+          </w:p>
+        </w:tc>
+        <w:tc>
+          <w:tcPr>
+            <w:tcW w:w="1133" w:type="dxa"/>
+          </w:tcPr>
+          <w:p>
+            <w:pPr>
+              <w:jc w:val="center"/>
+              <w:rPr>
+                <w:sz w:val="20"/>
+              </w:rPr>
+            </w:pPr>
+          </w:p>
+        </w:tc>
+        <w:tc>
+          <w:tcPr>
+            <w:tcW w:w="1412" w:type="dxa"/>
+          </w:tcPr>
+          <w:p>
+            <w:pPr>
+              <w:jc w:val="center"/>
+              <w:rPr>
+                <w:sz w:val="20"/>
+              </w:rPr>
+            </w:pPr>
+          </w:p>
+        </w:tc>
+        <w:tc>
+          <w:tcPr>
+            <w:tcW w:w="1298" w:type="dxa"/>
+          </w:tcPr>
+          <w:p>
+            <w:pPr>
+              <w:jc w:val="center"/>
+              <w:rPr>
+                <w:sz w:val="20"/>
+              </w:rPr>
+            </w:pPr>
+          </w:p>
+        </w:tc>
+        <w:tc>
+          <w:tcPr>
+            <w:tcW w:w="1983" w:type="dxa"/>
+          </w:tcPr>
+          <w:p>
+            <w:pPr>
+              <w:rPr>
+                <w:rFonts w:cs="Times New Roman"/>
+                <w:sz w:val="20"/>
+                <w:szCs w:val="20"/>
+              </w:rPr>
+            </w:pPr>
+          </w:p>
+        </w:tc>
+      </w:tr>
+      <w:tr>
+        <w:tc>
+          <w:tcPr>
+            <w:tcW w:w="2958" w:type="dxa"/>
+          </w:tcPr>
+          <w:p>
+            <w:pPr>
+              <w:ind w:left="171"/>
+              <w:rPr>
+                <w:b/>
+                <w:sz w:val="20"/>
+              </w:rPr>
+            </w:pPr>
+            <w:r>
+              <w:rPr>
+                <w:b/>
+                <w:sz w:val="20"/>
+              </w:rPr>
+              <w:t>Identificación</w:t>
+            </w:r>
+          </w:p>
+        </w:tc>
+        <w:tc>
+          <w:tcPr>
+            <w:tcW w:w="1133" w:type="dxa"/>
+          </w:tcPr>
+          <w:p>
+            <w:pPr>
+              <w:jc w:val="center"/>
+              <w:rPr>
+                <w:sz w:val="20"/>
+              </w:rPr>
+            </w:pPr>
+          </w:p>
+        </w:tc>
+        <w:tc>
+          <w:tcPr>
+            <w:tcW w:w="1412" w:type="dxa"/>
+          </w:tcPr>
+          <w:p>
+            <w:pPr>
+              <w:jc w:val="center"/>
+              <w:rPr>
+                <w:sz w:val="20"/>
+              </w:rPr>
+            </w:pPr>
+          </w:p>
+        </w:tc>
+        <w:tc>
+          <w:tcPr>
+            <w:tcW w:w="1298" w:type="dxa"/>
+          </w:tcPr>
+          <w:p>
+            <w:pPr>
+              <w:jc w:val="center"/>
+              <w:rPr>
+                <w:sz w:val="20"/>
+              </w:rPr>
+            </w:pPr>
+          </w:p>
+        </w:tc>
+        <w:tc>
+          <w:tcPr>
+            <w:tcW w:w="1983" w:type="dxa"/>
+          </w:tcPr>
+          <w:p>
+            <w:pPr>
+              <w:rPr>
+                <w:rFonts w:cs="Times New Roman"/>
+                <w:sz w:val="20"/>
+                <w:szCs w:val="20"/>
+              </w:rPr>
+            </w:pPr>
+          </w:p>
+        </w:tc>
+      </w:tr>
+      <w:tr>
+        <w:tc>
+          <w:tcPr>
+            <w:tcW w:w="2958" w:type="dxa"/>
+          </w:tcPr>
+          <w:p>
+            <w:pPr>
+              <w:ind w:left="171"/>
+              <w:rPr>
+                <w:sz w:val="20"/>
+              </w:rPr>
+            </w:pPr>
+            <w:r>
+              <w:rPr>
+                <w:sz w:val="20"/>
+              </w:rPr>
+              <w:t>Inventario de los CI Clasificados e identificados</w:t>
+            </w:r>
+          </w:p>
+        </w:tc>
+        <w:tc>
+          <w:tcPr>
+            <w:tcW w:w="1133" w:type="dxa"/>
+          </w:tcPr>
+          <w:p>
+            <w:pPr>
+              <w:jc w:val="center"/>
+              <w:rPr>
+                <w:sz w:val="20"/>
+              </w:rPr>
+            </w:pPr>
+          </w:p>
+        </w:tc>
+        <w:tc>
+          <w:tcPr>
+            <w:tcW w:w="1412" w:type="dxa"/>
+          </w:tcPr>
+          <w:p>
+            <w:pPr>
+              <w:jc w:val="center"/>
+              <w:rPr>
+                <w:sz w:val="20"/>
+              </w:rPr>
+            </w:pPr>
+          </w:p>
+        </w:tc>
+        <w:tc>
+          <w:tcPr>
+            <w:tcW w:w="1298" w:type="dxa"/>
+          </w:tcPr>
+          <w:p>
+            <w:pPr>
+              <w:jc w:val="center"/>
+              <w:rPr>
+                <w:sz w:val="20"/>
+              </w:rPr>
+            </w:pPr>
+          </w:p>
+        </w:tc>
+        <w:tc>
+          <w:tcPr>
+            <w:tcW w:w="1983" w:type="dxa"/>
+          </w:tcPr>
+          <w:p>
+            <w:pPr>
+              <w:rPr>
+                <w:rFonts w:cs="Times New Roman"/>
+                <w:sz w:val="20"/>
+                <w:szCs w:val="20"/>
+              </w:rPr>
+            </w:pPr>
+          </w:p>
+        </w:tc>
+      </w:tr>
+      <w:tr>
+        <w:tc>
+          <w:tcPr>
+            <w:tcW w:w="2958" w:type="dxa"/>
+          </w:tcPr>
+          <w:p>
+            <w:pPr>
+              <w:ind w:left="171"/>
+              <w:rPr>
+                <w:sz w:val="20"/>
+              </w:rPr>
+            </w:pPr>
+            <w:r>
+              <w:rPr>
+                <w:sz w:val="20"/>
+              </w:rPr>
+              <w:t>Definición de la nomenclatura del ítem</w:t>
+            </w:r>
+          </w:p>
+        </w:tc>
+        <w:tc>
+          <w:tcPr>
+            <w:tcW w:w="1133" w:type="dxa"/>
+          </w:tcPr>
+          <w:p>
+            <w:pPr>
+              <w:jc w:val="center"/>
+              <w:rPr>
+                <w:sz w:val="20"/>
+              </w:rPr>
+            </w:pPr>
+          </w:p>
+        </w:tc>
+        <w:tc>
+          <w:tcPr>
+            <w:tcW w:w="1412" w:type="dxa"/>
+          </w:tcPr>
+          <w:p>
+            <w:pPr>
+              <w:jc w:val="center"/>
+              <w:rPr>
+                <w:sz w:val="20"/>
+              </w:rPr>
+            </w:pPr>
+          </w:p>
+        </w:tc>
+        <w:tc>
+          <w:tcPr>
+            <w:tcW w:w="1298" w:type="dxa"/>
+          </w:tcPr>
+          <w:p>
+            <w:pPr>
+              <w:jc w:val="center"/>
+              <w:rPr>
+                <w:sz w:val="20"/>
+              </w:rPr>
+            </w:pPr>
+          </w:p>
+        </w:tc>
+        <w:tc>
+          <w:tcPr>
+            <w:tcW w:w="1983" w:type="dxa"/>
+          </w:tcPr>
+          <w:p>
+            <w:pPr>
+              <w:rPr>
+                <w:rFonts w:cs="Times New Roman"/>
+                <w:sz w:val="20"/>
+                <w:szCs w:val="20"/>
+              </w:rPr>
+            </w:pPr>
+          </w:p>
+        </w:tc>
+      </w:tr>
+      <w:tr>
+        <w:tc>
+          <w:tcPr>
+            <w:tcW w:w="2958" w:type="dxa"/>
+          </w:tcPr>
+          <w:p>
+            <w:pPr>
+              <w:ind w:left="171"/>
+              <w:rPr>
+                <w:sz w:val="20"/>
+              </w:rPr>
+            </w:pPr>
+            <w:r>
+              <w:rPr>
+                <w:sz w:val="20"/>
+              </w:rPr>
+              <w:t>Lista de ítem con la nomenclatura</w:t>
+            </w:r>
+            <w:bookmarkStart w:id="15" w:name="_GoBack"/>
+            <w:bookmarkEnd w:id="15"/>
+          </w:p>
+        </w:tc>
+        <w:tc>
+          <w:tcPr>
+            <w:tcW w:w="1133" w:type="dxa"/>
+          </w:tcPr>
+          <w:p>
+            <w:pPr>
+              <w:jc w:val="center"/>
+              <w:rPr>
+                <w:sz w:val="20"/>
+              </w:rPr>
+            </w:pPr>
+          </w:p>
+        </w:tc>
+        <w:tc>
+          <w:tcPr>
+            <w:tcW w:w="1412" w:type="dxa"/>
+          </w:tcPr>
+          <w:p>
+            <w:pPr>
+              <w:jc w:val="center"/>
+              <w:rPr>
+                <w:sz w:val="20"/>
+              </w:rPr>
+            </w:pPr>
+          </w:p>
+        </w:tc>
+        <w:tc>
+          <w:tcPr>
+            <w:tcW w:w="1298" w:type="dxa"/>
+          </w:tcPr>
+          <w:p>
+            <w:pPr>
+              <w:jc w:val="center"/>
+              <w:rPr>
+                <w:sz w:val="20"/>
+              </w:rPr>
+            </w:pPr>
+          </w:p>
+        </w:tc>
+        <w:tc>
+          <w:tcPr>
+            <w:tcW w:w="1983" w:type="dxa"/>
+          </w:tcPr>
+          <w:p>
+            <w:pPr>
+              <w:rPr>
+                <w:rFonts w:cs="Times New Roman"/>
+                <w:sz w:val="20"/>
+                <w:szCs w:val="20"/>
+              </w:rPr>
+            </w:pPr>
+          </w:p>
+        </w:tc>
+      </w:tr>
+      <w:tr>
+        <w:tc>
+          <w:tcPr>
+            <w:tcW w:w="2958" w:type="dxa"/>
+          </w:tcPr>
+          <w:p>
+            <w:pPr>
+              <w:ind w:left="171"/>
+              <w:rPr>
+                <w:b/>
+                <w:sz w:val="20"/>
+              </w:rPr>
+            </w:pPr>
+            <w:r>
+              <w:rPr>
+                <w:b/>
+                <w:sz w:val="20"/>
+              </w:rPr>
+              <w:t>Control</w:t>
             </w:r>
           </w:p>
         </w:tc>
@@ -5804,6 +6064,302 @@
             <w:pPr>
               <w:ind w:left="171"/>
               <w:rPr>
+                <w:sz w:val="20"/>
+              </w:rPr>
+            </w:pPr>
+            <w:r>
+              <w:rPr>
+                <w:sz w:val="20"/>
+              </w:rPr>
+              <w:t>Definir las Lineas Base</w:t>
+            </w:r>
+          </w:p>
+        </w:tc>
+        <w:tc>
+          <w:tcPr>
+            <w:tcW w:w="1133" w:type="dxa"/>
+          </w:tcPr>
+          <w:p>
+            <w:pPr>
+              <w:jc w:val="center"/>
+              <w:rPr>
+                <w:sz w:val="20"/>
+              </w:rPr>
+            </w:pPr>
+          </w:p>
+        </w:tc>
+        <w:tc>
+          <w:tcPr>
+            <w:tcW w:w="1412" w:type="dxa"/>
+          </w:tcPr>
+          <w:p>
+            <w:pPr>
+              <w:jc w:val="center"/>
+              <w:rPr>
+                <w:sz w:val="20"/>
+              </w:rPr>
+            </w:pPr>
+          </w:p>
+        </w:tc>
+        <w:tc>
+          <w:tcPr>
+            <w:tcW w:w="1298" w:type="dxa"/>
+          </w:tcPr>
+          <w:p>
+            <w:pPr>
+              <w:jc w:val="center"/>
+              <w:rPr>
+                <w:sz w:val="20"/>
+              </w:rPr>
+            </w:pPr>
+          </w:p>
+        </w:tc>
+        <w:tc>
+          <w:tcPr>
+            <w:tcW w:w="1983" w:type="dxa"/>
+          </w:tcPr>
+          <w:p>
+            <w:pPr>
+              <w:rPr>
+                <w:rFonts w:cs="Times New Roman"/>
+                <w:sz w:val="20"/>
+                <w:szCs w:val="20"/>
+              </w:rPr>
+            </w:pPr>
+          </w:p>
+        </w:tc>
+      </w:tr>
+      <w:tr>
+        <w:tc>
+          <w:tcPr>
+            <w:tcW w:w="2958" w:type="dxa"/>
+          </w:tcPr>
+          <w:p>
+            <w:pPr>
+              <w:ind w:left="171"/>
+              <w:rPr>
+                <w:sz w:val="20"/>
+              </w:rPr>
+            </w:pPr>
+            <w:r>
+              <w:rPr>
+                <w:sz w:val="20"/>
+              </w:rPr>
+              <w:t xml:space="preserve">Definir la estructura de las       librerias  </w:t>
+            </w:r>
+          </w:p>
+        </w:tc>
+        <w:tc>
+          <w:tcPr>
+            <w:tcW w:w="1133" w:type="dxa"/>
+          </w:tcPr>
+          <w:p>
+            <w:pPr>
+              <w:jc w:val="center"/>
+              <w:rPr>
+                <w:sz w:val="20"/>
+              </w:rPr>
+            </w:pPr>
+          </w:p>
+        </w:tc>
+        <w:tc>
+          <w:tcPr>
+            <w:tcW w:w="1412" w:type="dxa"/>
+          </w:tcPr>
+          <w:p>
+            <w:pPr>
+              <w:jc w:val="center"/>
+              <w:rPr>
+                <w:sz w:val="20"/>
+              </w:rPr>
+            </w:pPr>
+          </w:p>
+        </w:tc>
+        <w:tc>
+          <w:tcPr>
+            <w:tcW w:w="1298" w:type="dxa"/>
+          </w:tcPr>
+          <w:p>
+            <w:pPr>
+              <w:jc w:val="center"/>
+              <w:rPr>
+                <w:sz w:val="20"/>
+              </w:rPr>
+            </w:pPr>
+          </w:p>
+        </w:tc>
+        <w:tc>
+          <w:tcPr>
+            <w:tcW w:w="1983" w:type="dxa"/>
+          </w:tcPr>
+          <w:p>
+            <w:pPr>
+              <w:rPr>
+                <w:rFonts w:cs="Times New Roman"/>
+                <w:sz w:val="20"/>
+                <w:szCs w:val="20"/>
+              </w:rPr>
+            </w:pPr>
+          </w:p>
+        </w:tc>
+      </w:tr>
+      <w:tr>
+        <w:tc>
+          <w:tcPr>
+            <w:tcW w:w="2958" w:type="dxa"/>
+          </w:tcPr>
+          <w:p>
+            <w:pPr>
+              <w:ind w:left="171"/>
+              <w:rPr>
+                <w:sz w:val="20"/>
+              </w:rPr>
+            </w:pPr>
+            <w:r>
+              <w:rPr>
+                <w:sz w:val="20"/>
+              </w:rPr>
+              <w:t>Definir el formato de la solicitud de cambios</w:t>
+            </w:r>
+          </w:p>
+        </w:tc>
+        <w:tc>
+          <w:tcPr>
+            <w:tcW w:w="1133" w:type="dxa"/>
+          </w:tcPr>
+          <w:p>
+            <w:pPr>
+              <w:jc w:val="center"/>
+              <w:rPr>
+                <w:sz w:val="20"/>
+              </w:rPr>
+            </w:pPr>
+          </w:p>
+        </w:tc>
+        <w:tc>
+          <w:tcPr>
+            <w:tcW w:w="1412" w:type="dxa"/>
+          </w:tcPr>
+          <w:p>
+            <w:pPr>
+              <w:jc w:val="center"/>
+              <w:rPr>
+                <w:sz w:val="20"/>
+              </w:rPr>
+            </w:pPr>
+          </w:p>
+        </w:tc>
+        <w:tc>
+          <w:tcPr>
+            <w:tcW w:w="1298" w:type="dxa"/>
+          </w:tcPr>
+          <w:p>
+            <w:pPr>
+              <w:jc w:val="center"/>
+              <w:rPr>
+                <w:sz w:val="20"/>
+              </w:rPr>
+            </w:pPr>
+          </w:p>
+        </w:tc>
+        <w:tc>
+          <w:tcPr>
+            <w:tcW w:w="1983" w:type="dxa"/>
+          </w:tcPr>
+          <w:p>
+            <w:pPr>
+              <w:rPr>
+                <w:rFonts w:cs="Times New Roman"/>
+                <w:sz w:val="20"/>
+                <w:szCs w:val="20"/>
+              </w:rPr>
+            </w:pPr>
+          </w:p>
+        </w:tc>
+      </w:tr>
+      <w:tr>
+        <w:tc>
+          <w:tcPr>
+            <w:tcW w:w="2958" w:type="dxa"/>
+          </w:tcPr>
+          <w:p>
+            <w:pPr>
+              <w:ind w:left="171"/>
+              <w:rPr>
+                <w:sz w:val="20"/>
+              </w:rPr>
+            </w:pPr>
+            <w:r>
+              <w:rPr>
+                <w:sz w:val="20"/>
+              </w:rPr>
+              <w:t>Desarrollar el plan de gestión de cambios y la simulación de un caso</w:t>
+            </w:r>
+          </w:p>
+        </w:tc>
+        <w:tc>
+          <w:tcPr>
+            <w:tcW w:w="1133" w:type="dxa"/>
+          </w:tcPr>
+          <w:p>
+            <w:pPr>
+              <w:jc w:val="center"/>
+              <w:rPr>
+                <w:sz w:val="20"/>
+              </w:rPr>
+            </w:pPr>
+          </w:p>
+        </w:tc>
+        <w:tc>
+          <w:tcPr>
+            <w:tcW w:w="1412" w:type="dxa"/>
+          </w:tcPr>
+          <w:p>
+            <w:pPr>
+              <w:jc w:val="center"/>
+              <w:rPr>
+                <w:sz w:val="20"/>
+              </w:rPr>
+            </w:pPr>
+          </w:p>
+        </w:tc>
+        <w:tc>
+          <w:tcPr>
+            <w:tcW w:w="1298" w:type="dxa"/>
+          </w:tcPr>
+          <w:p>
+            <w:pPr>
+              <w:jc w:val="center"/>
+              <w:rPr>
+                <w:sz w:val="20"/>
+              </w:rPr>
+            </w:pPr>
+          </w:p>
+        </w:tc>
+        <w:tc>
+          <w:tcPr>
+            <w:tcW w:w="1983" w:type="dxa"/>
+          </w:tcPr>
+          <w:p>
+            <w:pPr>
+              <w:rPr>
+                <w:rFonts w:cs="Times New Roman"/>
+                <w:sz w:val="20"/>
+                <w:szCs w:val="20"/>
+              </w:rPr>
+            </w:pPr>
+          </w:p>
+        </w:tc>
+      </w:tr>
+      <w:tr>
+        <w:tc>
+          <w:tcPr>
+            <w:tcW w:w="2958" w:type="dxa"/>
+          </w:tcPr>
+          <w:p>
+            <w:pPr>
+              <w:ind w:left="171"/>
+              <w:rPr>
                 <w:b/>
                 <w:sz w:val="20"/>
               </w:rPr>
@@ -5813,7 +6369,7 @@
                 <w:b/>
                 <w:sz w:val="20"/>
               </w:rPr>
-              <w:t>Identificación de Elementos de Configuración</w:t>
+              <w:t>Estado</w:t>
             </w:r>
           </w:p>
         </w:tc>
@@ -5891,7 +6447,681 @@
               <w:rPr>
                 <w:sz w:val="20"/>
               </w:rPr>
-              <w:t>Identificar</w:t>
+              <w:t>Definir los reportes para el estado (Gestor - 6)</w:t>
+            </w:r>
+          </w:p>
+        </w:tc>
+        <w:tc>
+          <w:tcPr>
+            <w:tcW w:w="1133" w:type="dxa"/>
+          </w:tcPr>
+          <w:p>
+            <w:pPr>
+              <w:jc w:val="center"/>
+              <w:rPr>
+                <w:sz w:val="20"/>
+              </w:rPr>
+            </w:pPr>
+          </w:p>
+        </w:tc>
+        <w:tc>
+          <w:tcPr>
+            <w:tcW w:w="1412" w:type="dxa"/>
+          </w:tcPr>
+          <w:p>
+            <w:pPr>
+              <w:jc w:val="center"/>
+              <w:rPr>
+                <w:sz w:val="20"/>
+              </w:rPr>
+            </w:pPr>
+          </w:p>
+        </w:tc>
+        <w:tc>
+          <w:tcPr>
+            <w:tcW w:w="1298" w:type="dxa"/>
+          </w:tcPr>
+          <w:p>
+            <w:pPr>
+              <w:jc w:val="center"/>
+              <w:rPr>
+                <w:sz w:val="20"/>
+              </w:rPr>
+            </w:pPr>
+          </w:p>
+        </w:tc>
+        <w:tc>
+          <w:tcPr>
+            <w:tcW w:w="1983" w:type="dxa"/>
+          </w:tcPr>
+          <w:p>
+            <w:pPr>
+              <w:rPr>
+                <w:rFonts w:cs="Times New Roman"/>
+                <w:sz w:val="20"/>
+                <w:szCs w:val="20"/>
+              </w:rPr>
+            </w:pPr>
+          </w:p>
+        </w:tc>
+      </w:tr>
+      <w:tr>
+        <w:tc>
+          <w:tcPr>
+            <w:tcW w:w="2958" w:type="dxa"/>
+          </w:tcPr>
+          <w:p>
+            <w:pPr>
+              <w:ind w:left="171"/>
+              <w:rPr>
+                <w:sz w:val="20"/>
+              </w:rPr>
+            </w:pPr>
+            <w:r>
+              <w:rPr>
+                <w:sz w:val="20"/>
+              </w:rPr>
+              <w:t>Definir los reportes para el estado (Jefe de Proyecto)</w:t>
+            </w:r>
+          </w:p>
+        </w:tc>
+        <w:tc>
+          <w:tcPr>
+            <w:tcW w:w="1133" w:type="dxa"/>
+          </w:tcPr>
+          <w:p>
+            <w:pPr>
+              <w:jc w:val="center"/>
+              <w:rPr>
+                <w:sz w:val="20"/>
+              </w:rPr>
+            </w:pPr>
+          </w:p>
+        </w:tc>
+        <w:tc>
+          <w:tcPr>
+            <w:tcW w:w="1412" w:type="dxa"/>
+          </w:tcPr>
+          <w:p>
+            <w:pPr>
+              <w:jc w:val="center"/>
+              <w:rPr>
+                <w:sz w:val="20"/>
+              </w:rPr>
+            </w:pPr>
+          </w:p>
+        </w:tc>
+        <w:tc>
+          <w:tcPr>
+            <w:tcW w:w="1298" w:type="dxa"/>
+          </w:tcPr>
+          <w:p>
+            <w:pPr>
+              <w:jc w:val="center"/>
+              <w:rPr>
+                <w:sz w:val="20"/>
+              </w:rPr>
+            </w:pPr>
+          </w:p>
+        </w:tc>
+        <w:tc>
+          <w:tcPr>
+            <w:tcW w:w="1983" w:type="dxa"/>
+          </w:tcPr>
+          <w:p>
+            <w:pPr>
+              <w:rPr>
+                <w:rFonts w:cs="Times New Roman"/>
+                <w:sz w:val="20"/>
+                <w:szCs w:val="20"/>
+              </w:rPr>
+            </w:pPr>
+          </w:p>
+        </w:tc>
+      </w:tr>
+      <w:tr>
+        <w:tc>
+          <w:tcPr>
+            <w:tcW w:w="2958" w:type="dxa"/>
+          </w:tcPr>
+          <w:p>
+            <w:pPr>
+              <w:ind w:left="171"/>
+              <w:rPr>
+                <w:sz w:val="20"/>
+              </w:rPr>
+            </w:pPr>
+            <w:r>
+              <w:rPr>
+                <w:sz w:val="20"/>
+              </w:rPr>
+              <w:t>Definir los reportes para el desarrollador</w:t>
+            </w:r>
+          </w:p>
+        </w:tc>
+        <w:tc>
+          <w:tcPr>
+            <w:tcW w:w="1133" w:type="dxa"/>
+          </w:tcPr>
+          <w:p>
+            <w:pPr>
+              <w:jc w:val="center"/>
+              <w:rPr>
+                <w:sz w:val="20"/>
+              </w:rPr>
+            </w:pPr>
+          </w:p>
+        </w:tc>
+        <w:tc>
+          <w:tcPr>
+            <w:tcW w:w="1412" w:type="dxa"/>
+          </w:tcPr>
+          <w:p>
+            <w:pPr>
+              <w:jc w:val="center"/>
+              <w:rPr>
+                <w:sz w:val="20"/>
+              </w:rPr>
+            </w:pPr>
+          </w:p>
+        </w:tc>
+        <w:tc>
+          <w:tcPr>
+            <w:tcW w:w="1298" w:type="dxa"/>
+          </w:tcPr>
+          <w:p>
+            <w:pPr>
+              <w:jc w:val="center"/>
+              <w:rPr>
+                <w:sz w:val="20"/>
+              </w:rPr>
+            </w:pPr>
+          </w:p>
+        </w:tc>
+        <w:tc>
+          <w:tcPr>
+            <w:tcW w:w="1983" w:type="dxa"/>
+          </w:tcPr>
+          <w:p>
+            <w:pPr>
+              <w:rPr>
+                <w:rFonts w:cs="Times New Roman"/>
+                <w:sz w:val="20"/>
+                <w:szCs w:val="20"/>
+              </w:rPr>
+            </w:pPr>
+          </w:p>
+        </w:tc>
+      </w:tr>
+      <w:tr>
+        <w:tc>
+          <w:tcPr>
+            <w:tcW w:w="2958" w:type="dxa"/>
+          </w:tcPr>
+          <w:p>
+            <w:pPr>
+              <w:ind w:left="171"/>
+              <w:rPr>
+                <w:b/>
+                <w:sz w:val="20"/>
+              </w:rPr>
+            </w:pPr>
+            <w:r>
+              <w:rPr>
+                <w:b/>
+                <w:sz w:val="20"/>
+              </w:rPr>
+              <w:t>Auditoria</w:t>
+            </w:r>
+          </w:p>
+        </w:tc>
+        <w:tc>
+          <w:tcPr>
+            <w:tcW w:w="1133" w:type="dxa"/>
+          </w:tcPr>
+          <w:p>
+            <w:pPr>
+              <w:jc w:val="center"/>
+              <w:rPr>
+                <w:b/>
+                <w:sz w:val="20"/>
+              </w:rPr>
+            </w:pPr>
+          </w:p>
+        </w:tc>
+        <w:tc>
+          <w:tcPr>
+            <w:tcW w:w="1412" w:type="dxa"/>
+          </w:tcPr>
+          <w:p>
+            <w:pPr>
+              <w:jc w:val="center"/>
+              <w:rPr>
+                <w:b/>
+                <w:sz w:val="20"/>
+              </w:rPr>
+            </w:pPr>
+          </w:p>
+        </w:tc>
+        <w:tc>
+          <w:tcPr>
+            <w:tcW w:w="1298" w:type="dxa"/>
+          </w:tcPr>
+          <w:p>
+            <w:pPr>
+              <w:jc w:val="center"/>
+              <w:rPr>
+                <w:b/>
+                <w:sz w:val="20"/>
+              </w:rPr>
+            </w:pPr>
+          </w:p>
+        </w:tc>
+        <w:tc>
+          <w:tcPr>
+            <w:tcW w:w="1983" w:type="dxa"/>
+          </w:tcPr>
+          <w:p>
+            <w:pPr>
+              <w:rPr>
+                <w:rFonts w:cs="Times New Roman"/>
+                <w:b/>
+                <w:sz w:val="20"/>
+                <w:szCs w:val="20"/>
+              </w:rPr>
+            </w:pPr>
+          </w:p>
+        </w:tc>
+      </w:tr>
+      <w:tr>
+        <w:tc>
+          <w:tcPr>
+            <w:tcW w:w="2958" w:type="dxa"/>
+          </w:tcPr>
+          <w:p>
+            <w:pPr>
+              <w:ind w:left="171"/>
+              <w:rPr>
+                <w:sz w:val="20"/>
+              </w:rPr>
+            </w:pPr>
+            <w:r>
+              <w:rPr>
+                <w:sz w:val="20"/>
+              </w:rPr>
+              <w:t>Elaborar reporte de Auditorias</w:t>
+            </w:r>
+          </w:p>
+        </w:tc>
+        <w:tc>
+          <w:tcPr>
+            <w:tcW w:w="1133" w:type="dxa"/>
+          </w:tcPr>
+          <w:p>
+            <w:pPr>
+              <w:jc w:val="center"/>
+              <w:rPr>
+                <w:sz w:val="20"/>
+              </w:rPr>
+            </w:pPr>
+          </w:p>
+        </w:tc>
+        <w:tc>
+          <w:tcPr>
+            <w:tcW w:w="1412" w:type="dxa"/>
+          </w:tcPr>
+          <w:p>
+            <w:pPr>
+              <w:jc w:val="center"/>
+              <w:rPr>
+                <w:sz w:val="20"/>
+              </w:rPr>
+            </w:pPr>
+          </w:p>
+        </w:tc>
+        <w:tc>
+          <w:tcPr>
+            <w:tcW w:w="1298" w:type="dxa"/>
+          </w:tcPr>
+          <w:p>
+            <w:pPr>
+              <w:jc w:val="center"/>
+              <w:rPr>
+                <w:sz w:val="20"/>
+              </w:rPr>
+            </w:pPr>
+          </w:p>
+        </w:tc>
+        <w:tc>
+          <w:tcPr>
+            <w:tcW w:w="1983" w:type="dxa"/>
+          </w:tcPr>
+          <w:p>
+            <w:pPr>
+              <w:rPr>
+                <w:rFonts w:cs="Times New Roman"/>
+                <w:sz w:val="20"/>
+                <w:szCs w:val="20"/>
+              </w:rPr>
+            </w:pPr>
+          </w:p>
+        </w:tc>
+      </w:tr>
+      <w:tr>
+        <w:tc>
+          <w:tcPr>
+            <w:tcW w:w="2958" w:type="dxa"/>
+          </w:tcPr>
+          <w:p>
+            <w:pPr>
+              <w:ind w:left="171"/>
+              <w:rPr>
+                <w:b/>
+                <w:sz w:val="20"/>
+              </w:rPr>
+            </w:pPr>
+            <w:r>
+              <w:rPr>
+                <w:b/>
+                <w:sz w:val="20"/>
+              </w:rPr>
+              <w:t>Gestion de Release</w:t>
+            </w:r>
+          </w:p>
+        </w:tc>
+        <w:tc>
+          <w:tcPr>
+            <w:tcW w:w="1133" w:type="dxa"/>
+          </w:tcPr>
+          <w:p>
+            <w:pPr>
+              <w:jc w:val="center"/>
+              <w:rPr>
+                <w:sz w:val="20"/>
+              </w:rPr>
+            </w:pPr>
+          </w:p>
+        </w:tc>
+        <w:tc>
+          <w:tcPr>
+            <w:tcW w:w="1412" w:type="dxa"/>
+          </w:tcPr>
+          <w:p>
+            <w:pPr>
+              <w:jc w:val="center"/>
+              <w:rPr>
+                <w:sz w:val="20"/>
+              </w:rPr>
+            </w:pPr>
+          </w:p>
+        </w:tc>
+        <w:tc>
+          <w:tcPr>
+            <w:tcW w:w="1298" w:type="dxa"/>
+          </w:tcPr>
+          <w:p>
+            <w:pPr>
+              <w:jc w:val="center"/>
+              <w:rPr>
+                <w:sz w:val="20"/>
+              </w:rPr>
+            </w:pPr>
+          </w:p>
+        </w:tc>
+        <w:tc>
+          <w:tcPr>
+            <w:tcW w:w="1983" w:type="dxa"/>
+          </w:tcPr>
+          <w:p>
+            <w:pPr>
+              <w:rPr>
+                <w:rFonts w:cs="Times New Roman"/>
+                <w:sz w:val="20"/>
+                <w:szCs w:val="20"/>
+              </w:rPr>
+            </w:pPr>
+          </w:p>
+        </w:tc>
+      </w:tr>
+      <w:tr>
+        <w:tc>
+          <w:tcPr>
+            <w:tcW w:w="2958" w:type="dxa"/>
+          </w:tcPr>
+          <w:p>
+            <w:pPr>
+              <w:ind w:left="171"/>
+              <w:rPr>
+                <w:sz w:val="20"/>
+              </w:rPr>
+            </w:pPr>
+            <w:r>
+              <w:rPr>
+                <w:sz w:val="20"/>
+              </w:rPr>
+              <w:t>Librería actualizada (Gestión de Release)</w:t>
+            </w:r>
+          </w:p>
+        </w:tc>
+        <w:tc>
+          <w:tcPr>
+            <w:tcW w:w="1133" w:type="dxa"/>
+          </w:tcPr>
+          <w:p>
+            <w:pPr>
+              <w:jc w:val="center"/>
+              <w:rPr>
+                <w:sz w:val="20"/>
+              </w:rPr>
+            </w:pPr>
+          </w:p>
+        </w:tc>
+        <w:tc>
+          <w:tcPr>
+            <w:tcW w:w="1412" w:type="dxa"/>
+          </w:tcPr>
+          <w:p>
+            <w:pPr>
+              <w:jc w:val="center"/>
+              <w:rPr>
+                <w:sz w:val="20"/>
+              </w:rPr>
+            </w:pPr>
+          </w:p>
+        </w:tc>
+        <w:tc>
+          <w:tcPr>
+            <w:tcW w:w="1298" w:type="dxa"/>
+          </w:tcPr>
+          <w:p>
+            <w:pPr>
+              <w:jc w:val="center"/>
+              <w:rPr>
+                <w:sz w:val="20"/>
+              </w:rPr>
+            </w:pPr>
+          </w:p>
+        </w:tc>
+        <w:tc>
+          <w:tcPr>
+            <w:tcW w:w="1983" w:type="dxa"/>
+          </w:tcPr>
+          <w:p>
+            <w:pPr>
+              <w:rPr>
+                <w:rFonts w:cs="Times New Roman"/>
+                <w:sz w:val="20"/>
+                <w:szCs w:val="20"/>
+              </w:rPr>
+            </w:pPr>
+          </w:p>
+        </w:tc>
+      </w:tr>
+      <w:tr>
+        <w:tc>
+          <w:tcPr>
+            <w:tcW w:w="2958" w:type="dxa"/>
+          </w:tcPr>
+          <w:p>
+            <w:pPr>
+              <w:ind w:left="171"/>
+              <w:rPr>
+                <w:sz w:val="20"/>
+              </w:rPr>
+            </w:pPr>
+            <w:r>
+              <w:rPr>
+                <w:sz w:val="20"/>
+              </w:rPr>
+              <w:t>Estructura del Paquete de Liberación</w:t>
+            </w:r>
+          </w:p>
+        </w:tc>
+        <w:tc>
+          <w:tcPr>
+            <w:tcW w:w="1133" w:type="dxa"/>
+          </w:tcPr>
+          <w:p>
+            <w:pPr>
+              <w:jc w:val="center"/>
+              <w:rPr>
+                <w:sz w:val="20"/>
+              </w:rPr>
+            </w:pPr>
+          </w:p>
+        </w:tc>
+        <w:tc>
+          <w:tcPr>
+            <w:tcW w:w="1412" w:type="dxa"/>
+          </w:tcPr>
+          <w:p>
+            <w:pPr>
+              <w:jc w:val="center"/>
+              <w:rPr>
+                <w:sz w:val="20"/>
+              </w:rPr>
+            </w:pPr>
+          </w:p>
+        </w:tc>
+        <w:tc>
+          <w:tcPr>
+            <w:tcW w:w="1298" w:type="dxa"/>
+          </w:tcPr>
+          <w:p>
+            <w:pPr>
+              <w:jc w:val="center"/>
+              <w:rPr>
+                <w:sz w:val="20"/>
+              </w:rPr>
+            </w:pPr>
+          </w:p>
+        </w:tc>
+        <w:tc>
+          <w:tcPr>
+            <w:tcW w:w="1983" w:type="dxa"/>
+          </w:tcPr>
+          <w:p>
+            <w:pPr>
+              <w:rPr>
+                <w:rFonts w:cs="Times New Roman"/>
+                <w:sz w:val="20"/>
+                <w:szCs w:val="20"/>
+              </w:rPr>
+            </w:pPr>
+          </w:p>
+        </w:tc>
+      </w:tr>
+      <w:tr>
+        <w:tc>
+          <w:tcPr>
+            <w:tcW w:w="2958" w:type="dxa"/>
+          </w:tcPr>
+          <w:p>
+            <w:pPr>
+              <w:ind w:left="171"/>
+              <w:rPr>
+                <w:sz w:val="20"/>
+              </w:rPr>
+            </w:pPr>
+            <w:r>
+              <w:rPr>
+                <w:sz w:val="20"/>
+              </w:rPr>
+              <w:t>Formato de documento de liberación</w:t>
+            </w:r>
+          </w:p>
+        </w:tc>
+        <w:tc>
+          <w:tcPr>
+            <w:tcW w:w="1133" w:type="dxa"/>
+          </w:tcPr>
+          <w:p>
+            <w:pPr>
+              <w:jc w:val="center"/>
+              <w:rPr>
+                <w:sz w:val="20"/>
+              </w:rPr>
+            </w:pPr>
+          </w:p>
+        </w:tc>
+        <w:tc>
+          <w:tcPr>
+            <w:tcW w:w="1412" w:type="dxa"/>
+          </w:tcPr>
+          <w:p>
+            <w:pPr>
+              <w:jc w:val="center"/>
+              <w:rPr>
+                <w:sz w:val="20"/>
+              </w:rPr>
+            </w:pPr>
+          </w:p>
+        </w:tc>
+        <w:tc>
+          <w:tcPr>
+            <w:tcW w:w="1298" w:type="dxa"/>
+          </w:tcPr>
+          <w:p>
+            <w:pPr>
+              <w:jc w:val="center"/>
+              <w:rPr>
+                <w:sz w:val="20"/>
+              </w:rPr>
+            </w:pPr>
+          </w:p>
+        </w:tc>
+        <w:tc>
+          <w:tcPr>
+            <w:tcW w:w="1983" w:type="dxa"/>
+          </w:tcPr>
+          <w:p>
+            <w:pPr>
+              <w:rPr>
+                <w:rFonts w:cs="Times New Roman"/>
+                <w:sz w:val="20"/>
+                <w:szCs w:val="20"/>
+              </w:rPr>
+            </w:pPr>
+          </w:p>
+        </w:tc>
+      </w:tr>
+      <w:tr>
+        <w:tc>
+          <w:tcPr>
+            <w:tcW w:w="2958" w:type="dxa"/>
+          </w:tcPr>
+          <w:p>
+            <w:pPr>
+              <w:ind w:left="171"/>
+              <w:rPr>
+                <w:sz w:val="20"/>
+              </w:rPr>
+            </w:pPr>
+            <w:r>
+              <w:rPr>
+                <w:sz w:val="20"/>
+              </w:rPr>
+              <w:t>Bat que genere el paquete</w:t>
             </w:r>
           </w:p>
         </w:tc>
@@ -6039,6 +7269,7 @@
           <w:b/>
           <w:color w:val="auto"/>
         </w:rPr>
+        <w:lastRenderedPageBreak/>
         <w:t>Inventario de los CI clasificados e identificados</w:t>
       </w:r>
       <w:bookmarkEnd w:id="18"/>
@@ -6072,18 +7303,10 @@
         <w:ind w:left="1428"/>
       </w:pPr>
       <w:r>
-        <w:t xml:space="preserve">Evolución, </w:t>
-      </w:r>
-      <w:proofErr w:type="gramStart"/>
-      <w:r>
-        <w:t xml:space="preserve">Fuente </w:t>
+        <w:t xml:space="preserve">Evolución, Fuente </w:t>
       </w:r>
       <w:r>
-        <w:t>,</w:t>
-      </w:r>
-      <w:proofErr w:type="gramEnd"/>
-      <w:r>
-        <w:t xml:space="preserve"> Soporte</w:t>
+        <w:t>, Soporte</w:t>
       </w:r>
     </w:p>
     <w:p>
@@ -6277,13 +7500,8 @@
               <w:cnfStyle w:val="000000100000" w:firstRow="0" w:lastRow="0" w:firstColumn="0" w:lastColumn="0" w:oddVBand="0" w:evenVBand="0" w:oddHBand="1" w:evenHBand="0" w:firstRowFirstColumn="0" w:firstRowLastColumn="0" w:lastRowFirstColumn="0" w:lastRowLastColumn="0"/>
             </w:pPr>
             <w:r>
-              <w:t>.</w:t>
-            </w:r>
-            <w:proofErr w:type="spellStart"/>
-            <w:r>
-              <w:t>docx</w:t>
-            </w:r>
-            <w:proofErr w:type="spellEnd"/>
+              <w:t>.docx</w:t>
+            </w:r>
           </w:p>
         </w:tc>
         <w:tc>
@@ -6356,13 +7574,8 @@
               <w:cnfStyle w:val="000000000000" w:firstRow="0" w:lastRow="0" w:firstColumn="0" w:lastColumn="0" w:oddVBand="0" w:evenVBand="0" w:oddHBand="0" w:evenHBand="0" w:firstRowFirstColumn="0" w:firstRowLastColumn="0" w:lastRowFirstColumn="0" w:lastRowLastColumn="0"/>
             </w:pPr>
             <w:r>
-              <w:t>.</w:t>
-            </w:r>
-            <w:proofErr w:type="spellStart"/>
-            <w:r>
-              <w:t>docx</w:t>
-            </w:r>
-            <w:proofErr w:type="spellEnd"/>
+              <w:t>.docx</w:t>
+            </w:r>
           </w:p>
         </w:tc>
         <w:tc>
@@ -6437,11 +7650,9 @@
             <w:r>
               <w:t>.</w:t>
             </w:r>
-            <w:proofErr w:type="spellStart"/>
             <w:r>
               <w:t>mpp</w:t>
             </w:r>
-            <w:proofErr w:type="spellEnd"/>
           </w:p>
         </w:tc>
         <w:tc>
@@ -6511,13 +7722,8 @@
               <w:cnfStyle w:val="000000000000" w:firstRow="0" w:lastRow="0" w:firstColumn="0" w:lastColumn="0" w:oddVBand="0" w:evenVBand="0" w:oddHBand="0" w:evenHBand="0" w:firstRowFirstColumn="0" w:firstRowLastColumn="0" w:lastRowFirstColumn="0" w:lastRowLastColumn="0"/>
             </w:pPr>
             <w:r>
-              <w:t>.</w:t>
-            </w:r>
-            <w:proofErr w:type="spellStart"/>
-            <w:r>
-              <w:t>docx</w:t>
-            </w:r>
-            <w:proofErr w:type="spellEnd"/>
+              <w:t>.docx</w:t>
+            </w:r>
           </w:p>
         </w:tc>
         <w:tc>
@@ -6590,13 +7796,8 @@
               <w:cnfStyle w:val="000000100000" w:firstRow="0" w:lastRow="0" w:firstColumn="0" w:lastColumn="0" w:oddVBand="0" w:evenVBand="0" w:oddHBand="1" w:evenHBand="0" w:firstRowFirstColumn="0" w:firstRowLastColumn="0" w:lastRowFirstColumn="0" w:lastRowLastColumn="0"/>
             </w:pPr>
             <w:r>
-              <w:t>.</w:t>
-            </w:r>
-            <w:proofErr w:type="spellStart"/>
-            <w:r>
-              <w:t>docx</w:t>
-            </w:r>
-            <w:proofErr w:type="spellEnd"/>
+              <w:t>.docx</w:t>
+            </w:r>
           </w:p>
         </w:tc>
         <w:tc>
@@ -6666,13 +7867,8 @@
               <w:cnfStyle w:val="000000000000" w:firstRow="0" w:lastRow="0" w:firstColumn="0" w:lastColumn="0" w:oddVBand="0" w:evenVBand="0" w:oddHBand="0" w:evenHBand="0" w:firstRowFirstColumn="0" w:firstRowLastColumn="0" w:lastRowFirstColumn="0" w:lastRowLastColumn="0"/>
             </w:pPr>
             <w:r>
-              <w:t>.</w:t>
-            </w:r>
-            <w:proofErr w:type="spellStart"/>
-            <w:r>
-              <w:t>docx</w:t>
-            </w:r>
-            <w:proofErr w:type="spellEnd"/>
+              <w:t>.docx</w:t>
+            </w:r>
           </w:p>
         </w:tc>
         <w:tc>
@@ -6745,13 +7941,8 @@
               <w:cnfStyle w:val="000000100000" w:firstRow="0" w:lastRow="0" w:firstColumn="0" w:lastColumn="0" w:oddVBand="0" w:evenVBand="0" w:oddHBand="1" w:evenHBand="0" w:firstRowFirstColumn="0" w:firstRowLastColumn="0" w:lastRowFirstColumn="0" w:lastRowLastColumn="0"/>
             </w:pPr>
             <w:r>
-              <w:t>.</w:t>
-            </w:r>
-            <w:proofErr w:type="spellStart"/>
-            <w:r>
-              <w:t>docx</w:t>
-            </w:r>
-            <w:proofErr w:type="spellEnd"/>
+              <w:t>.docx</w:t>
+            </w:r>
           </w:p>
         </w:tc>
         <w:tc>
@@ -6821,13 +8012,8 @@
               <w:cnfStyle w:val="000000000000" w:firstRow="0" w:lastRow="0" w:firstColumn="0" w:lastColumn="0" w:oddVBand="0" w:evenVBand="0" w:oddHBand="0" w:evenHBand="0" w:firstRowFirstColumn="0" w:firstRowLastColumn="0" w:lastRowFirstColumn="0" w:lastRowLastColumn="0"/>
             </w:pPr>
             <w:r>
-              <w:t>.</w:t>
-            </w:r>
-            <w:proofErr w:type="spellStart"/>
-            <w:r>
-              <w:t>docx</w:t>
-            </w:r>
-            <w:proofErr w:type="spellEnd"/>
+              <w:t>.docx</w:t>
+            </w:r>
           </w:p>
         </w:tc>
         <w:tc>
@@ -6900,13 +8086,8 @@
               <w:cnfStyle w:val="000000100000" w:firstRow="0" w:lastRow="0" w:firstColumn="0" w:lastColumn="0" w:oddVBand="0" w:evenVBand="0" w:oddHBand="1" w:evenHBand="0" w:firstRowFirstColumn="0" w:firstRowLastColumn="0" w:lastRowFirstColumn="0" w:lastRowLastColumn="0"/>
             </w:pPr>
             <w:r>
-              <w:t>.</w:t>
-            </w:r>
-            <w:proofErr w:type="spellStart"/>
-            <w:r>
-              <w:t>docx</w:t>
-            </w:r>
-            <w:proofErr w:type="spellEnd"/>
+              <w:t>.docx</w:t>
+            </w:r>
           </w:p>
         </w:tc>
         <w:tc>
@@ -6976,13 +8157,8 @@
               <w:cnfStyle w:val="000000000000" w:firstRow="0" w:lastRow="0" w:firstColumn="0" w:lastColumn="0" w:oddVBand="0" w:evenVBand="0" w:oddHBand="0" w:evenHBand="0" w:firstRowFirstColumn="0" w:firstRowLastColumn="0" w:lastRowFirstColumn="0" w:lastRowLastColumn="0"/>
             </w:pPr>
             <w:r>
-              <w:t>.</w:t>
-            </w:r>
-            <w:proofErr w:type="spellStart"/>
-            <w:r>
-              <w:t>sql</w:t>
-            </w:r>
-            <w:proofErr w:type="spellEnd"/>
+              <w:t>.sql</w:t>
+            </w:r>
           </w:p>
         </w:tc>
         <w:tc>
@@ -7126,13 +8302,8 @@
               <w:cnfStyle w:val="000000000000" w:firstRow="0" w:lastRow="0" w:firstColumn="0" w:lastColumn="0" w:oddVBand="0" w:evenVBand="0" w:oddHBand="0" w:evenHBand="0" w:firstRowFirstColumn="0" w:firstRowLastColumn="0" w:lastRowFirstColumn="0" w:lastRowLastColumn="0"/>
             </w:pPr>
             <w:r>
-              <w:t>.</w:t>
-            </w:r>
-            <w:proofErr w:type="spellStart"/>
-            <w:r>
-              <w:t>war</w:t>
-            </w:r>
-            <w:proofErr w:type="spellEnd"/>
+              <w:t>.war</w:t>
+            </w:r>
           </w:p>
         </w:tc>
         <w:tc>
@@ -7205,13 +8376,8 @@
               <w:cnfStyle w:val="000000100000" w:firstRow="0" w:lastRow="0" w:firstColumn="0" w:lastColumn="0" w:oddVBand="0" w:evenVBand="0" w:oddHBand="1" w:evenHBand="0" w:firstRowFirstColumn="0" w:firstRowLastColumn="0" w:lastRowFirstColumn="0" w:lastRowLastColumn="0"/>
             </w:pPr>
             <w:r>
-              <w:t>.</w:t>
-            </w:r>
-            <w:proofErr w:type="spellStart"/>
-            <w:r>
-              <w:t>docx</w:t>
-            </w:r>
-            <w:proofErr w:type="spellEnd"/>
+              <w:t>.docx</w:t>
+            </w:r>
           </w:p>
         </w:tc>
         <w:tc>
@@ -7283,11 +8449,9 @@
             <w:r>
               <w:t>.</w:t>
             </w:r>
-            <w:proofErr w:type="spellStart"/>
             <w:r>
               <w:t>mpp</w:t>
             </w:r>
-            <w:proofErr w:type="spellEnd"/>
           </w:p>
         </w:tc>
         <w:tc>
@@ -7423,16 +8587,11 @@
       <w:r>
         <w:t>}</w:t>
       </w:r>
-      <w:proofErr w:type="gramStart"/>
       <w:r>
         <w:t>_</w:t>
       </w:r>
       <w:r>
-        <w:t>{</w:t>
-      </w:r>
-      <w:proofErr w:type="gramEnd"/>
-      <w:r>
-        <w:t>Acrónimo del documento}</w:t>
+        <w:t>{Acrónimo del documento}</w:t>
       </w:r>
     </w:p>
     <w:p>
@@ -7469,6 +8628,7 @@
         <w:ind w:left="1080"/>
       </w:pPr>
       <w:r>
+        <w:lastRenderedPageBreak/>
         <w:t>Son documentos que están asociados a un proyecto en específico pero no está asociados  un componente de un sistema.</w:t>
       </w:r>
     </w:p>
@@ -7492,15 +8652,7 @@
         <w:jc w:val="center"/>
       </w:pPr>
       <w:r>
-        <w:t>{Acrónimo de proyecto}</w:t>
-      </w:r>
-      <w:proofErr w:type="gramStart"/>
-      <w:r>
-        <w:t>_{</w:t>
-      </w:r>
-      <w:proofErr w:type="gramEnd"/>
-      <w:r>
-        <w:t>Acrónimo del documento}</w:t>
+        <w:t>{Acrónimo de proyecto}_{Acrónimo del documento}</w:t>
       </w:r>
     </w:p>
     <w:p>
@@ -7556,15 +8708,7 @@
         <w:jc w:val="center"/>
       </w:pPr>
       <w:r>
-        <w:t>{Acrónimo de proyecto}</w:t>
-      </w:r>
-      <w:proofErr w:type="gramStart"/>
-      <w:r>
-        <w:t>_{</w:t>
-      </w:r>
-      <w:proofErr w:type="gramEnd"/>
-      <w:r>
-        <w:t>Acrónimo del componente}_{Acrónimo del documento}</w:t>
+        <w:t>{Acrónimo de proyecto}_{Acrónimo del componente}_{Acrónimo del documento}</w:t>
       </w:r>
     </w:p>
     <w:p>
@@ -7592,15 +8736,7 @@
         <w:ind w:left="1080"/>
       </w:pPr>
       <w:r>
-        <w:t>Archivos con extensión .</w:t>
-      </w:r>
-      <w:proofErr w:type="spellStart"/>
-      <w:r>
-        <w:t>war</w:t>
-      </w:r>
-      <w:proofErr w:type="spellEnd"/>
-      <w:r>
-        <w:t xml:space="preserve"> </w:t>
+        <w:t xml:space="preserve">Archivos con extensión .war </w:t>
       </w:r>
     </w:p>
     <w:p>
@@ -7658,7 +8794,6 @@
         <w:ind w:left="1080"/>
       </w:pPr>
       <w:r>
-        <w:lastRenderedPageBreak/>
         <w:t xml:space="preserve">Si no está asociado a un proyecto </w:t>
       </w:r>
     </w:p>
@@ -7729,15 +8864,7 @@
         <w:jc w:val="center"/>
       </w:pPr>
       <w:r>
-        <w:t>{Acrónimo del proyecto}</w:t>
-      </w:r>
-      <w:proofErr w:type="gramStart"/>
-      <w:r>
-        <w:t>_{</w:t>
-      </w:r>
-      <w:proofErr w:type="gramEnd"/>
-      <w:r>
-        <w:t>Nombre del ítem}</w:t>
+        <w:t>{Acrónimo del proyecto}_{Nombre del ítem}</w:t>
       </w:r>
     </w:p>
     <w:p>
@@ -7793,6 +8920,7 @@
         <w:rPr>
           <w:b/>
         </w:rPr>
+        <w:lastRenderedPageBreak/>
         <w:t>Nomenclatura</w:t>
       </w:r>
     </w:p>
@@ -8661,7 +9789,7 @@
               <w:color w:val="FFFFFF" w:themeColor="background1"/>
               <w:lang w:val="es-ES"/>
             </w:rPr>
-            <w:t>6</w:t>
+            <w:t>8</w:t>
           </w:r>
           <w:r>
             <w:rPr>
@@ -8718,7 +9846,7 @@
 
 <file path=word/numbering.xml><?xml version="1.0" encoding="utf-8"?>
 <w:numbering xmlns:wpc="http://schemas.microsoft.com/office/word/2010/wordprocessingCanvas" xmlns:mc="http://schemas.openxmlformats.org/markup-compatibility/2006" xmlns:o="urn:schemas-microsoft-com:office:office" xmlns:r="http://schemas.openxmlformats.org/officeDocument/2006/relationships" xmlns:m="http://schemas.openxmlformats.org/officeDocument/2006/math" xmlns:v="urn:schemas-microsoft-com:vml" xmlns:wp14="http://schemas.microsoft.com/office/word/2010/wordprocessingDrawing" xmlns:wp="http://schemas.openxmlformats.org/drawingml/2006/wordprocessingDrawing" xmlns:w10="urn:schemas-microsoft-com:office:word" xmlns:w="http://schemas.openxmlformats.org/wordprocessingml/2006/main" xmlns:w14="http://schemas.microsoft.com/office/word/2010/wordml" xmlns:w15="http://schemas.microsoft.com/office/word/2012/wordml" xmlns:wpg="http://schemas.microsoft.com/office/word/2010/wordprocessingGroup" xmlns:wpi="http://schemas.microsoft.com/office/word/2010/wordprocessingInk" xmlns:wne="http://schemas.microsoft.com/office/word/2006/wordml" xmlns:wps="http://schemas.microsoft.com/office/word/2010/wordprocessingShape" mc:Ignorable="w14 w15 wp14">
-  <w:abstractNum w:abstractNumId="0" w15:restartNumberingAfterBreak="0">
+  <w:abstractNum w:abstractNumId="0">
     <w:nsid w:val="011F2851"/>
     <w:multiLevelType w:val="hybridMultilevel"/>
     <w:tmpl w:val="BEE035E2"/>
@@ -8831,7 +9959,7 @@
       </w:rPr>
     </w:lvl>
   </w:abstractNum>
-  <w:abstractNum w:abstractNumId="1" w15:restartNumberingAfterBreak="0">
+  <w:abstractNum w:abstractNumId="1">
     <w:nsid w:val="061E604D"/>
     <w:multiLevelType w:val="hybridMultilevel"/>
     <w:tmpl w:val="678E1AE6"/>
@@ -8944,7 +10072,7 @@
       </w:rPr>
     </w:lvl>
   </w:abstractNum>
-  <w:abstractNum w:abstractNumId="2" w15:restartNumberingAfterBreak="0">
+  <w:abstractNum w:abstractNumId="2">
     <w:nsid w:val="08D207D9"/>
     <w:multiLevelType w:val="hybridMultilevel"/>
     <w:tmpl w:val="A67435B2"/>
@@ -9057,7 +10185,7 @@
       </w:rPr>
     </w:lvl>
   </w:abstractNum>
-  <w:abstractNum w:abstractNumId="3" w15:restartNumberingAfterBreak="0">
+  <w:abstractNum w:abstractNumId="3">
     <w:nsid w:val="09B21C9C"/>
     <w:multiLevelType w:val="hybridMultilevel"/>
     <w:tmpl w:val="66E24960"/>
@@ -9170,7 +10298,7 @@
       </w:rPr>
     </w:lvl>
   </w:abstractNum>
-  <w:abstractNum w:abstractNumId="4" w15:restartNumberingAfterBreak="0">
+  <w:abstractNum w:abstractNumId="4">
     <w:nsid w:val="0AC42437"/>
     <w:multiLevelType w:val="hybridMultilevel"/>
     <w:tmpl w:val="1C506C22"/>
@@ -9283,7 +10411,7 @@
       </w:rPr>
     </w:lvl>
   </w:abstractNum>
-  <w:abstractNum w:abstractNumId="5" w15:restartNumberingAfterBreak="0">
+  <w:abstractNum w:abstractNumId="5">
     <w:nsid w:val="0C292697"/>
     <w:multiLevelType w:val="hybridMultilevel"/>
     <w:tmpl w:val="44F6E7AE"/>
@@ -9396,7 +10524,7 @@
       </w:rPr>
     </w:lvl>
   </w:abstractNum>
-  <w:abstractNum w:abstractNumId="6" w15:restartNumberingAfterBreak="0">
+  <w:abstractNum w:abstractNumId="6">
     <w:nsid w:val="1103516C"/>
     <w:multiLevelType w:val="multilevel"/>
     <w:tmpl w:val="76CAA220"/>
@@ -9516,7 +10644,7 @@
       </w:rPr>
     </w:lvl>
   </w:abstractNum>
-  <w:abstractNum w:abstractNumId="7" w15:restartNumberingAfterBreak="0">
+  <w:abstractNum w:abstractNumId="7">
     <w:nsid w:val="131C3C49"/>
     <w:multiLevelType w:val="hybridMultilevel"/>
     <w:tmpl w:val="F8F09B78"/>
@@ -9629,7 +10757,7 @@
       </w:rPr>
     </w:lvl>
   </w:abstractNum>
-  <w:abstractNum w:abstractNumId="8" w15:restartNumberingAfterBreak="0">
+  <w:abstractNum w:abstractNumId="8">
     <w:nsid w:val="153C6060"/>
     <w:multiLevelType w:val="hybridMultilevel"/>
     <w:tmpl w:val="31C80C7E"/>
@@ -9742,7 +10870,7 @@
       </w:rPr>
     </w:lvl>
   </w:abstractNum>
-  <w:abstractNum w:abstractNumId="9" w15:restartNumberingAfterBreak="0">
+  <w:abstractNum w:abstractNumId="9">
     <w:nsid w:val="1BDC6CEC"/>
     <w:multiLevelType w:val="hybridMultilevel"/>
     <w:tmpl w:val="B8B80042"/>
@@ -9855,7 +10983,7 @@
       </w:rPr>
     </w:lvl>
   </w:abstractNum>
-  <w:abstractNum w:abstractNumId="10" w15:restartNumberingAfterBreak="0">
+  <w:abstractNum w:abstractNumId="10">
     <w:nsid w:val="1BFA79E4"/>
     <w:multiLevelType w:val="hybridMultilevel"/>
     <w:tmpl w:val="D6644BA4"/>
@@ -9968,7 +11096,7 @@
       </w:rPr>
     </w:lvl>
   </w:abstractNum>
-  <w:abstractNum w:abstractNumId="11" w15:restartNumberingAfterBreak="0">
+  <w:abstractNum w:abstractNumId="11">
     <w:nsid w:val="1C3F4B04"/>
     <w:multiLevelType w:val="hybridMultilevel"/>
     <w:tmpl w:val="2D322BC8"/>
@@ -10081,7 +11209,7 @@
       </w:rPr>
     </w:lvl>
   </w:abstractNum>
-  <w:abstractNum w:abstractNumId="12" w15:restartNumberingAfterBreak="0">
+  <w:abstractNum w:abstractNumId="12">
     <w:nsid w:val="1FFC3935"/>
     <w:multiLevelType w:val="hybridMultilevel"/>
     <w:tmpl w:val="B300888E"/>
@@ -10170,7 +11298,7 @@
       </w:pPr>
     </w:lvl>
   </w:abstractNum>
-  <w:abstractNum w:abstractNumId="13" w15:restartNumberingAfterBreak="0">
+  <w:abstractNum w:abstractNumId="13">
     <w:nsid w:val="2161331D"/>
     <w:multiLevelType w:val="hybridMultilevel"/>
     <w:tmpl w:val="1C846E08"/>
@@ -10283,7 +11411,7 @@
       </w:rPr>
     </w:lvl>
   </w:abstractNum>
-  <w:abstractNum w:abstractNumId="14" w15:restartNumberingAfterBreak="0">
+  <w:abstractNum w:abstractNumId="14">
     <w:nsid w:val="219C144E"/>
     <w:multiLevelType w:val="hybridMultilevel"/>
     <w:tmpl w:val="C930BD48"/>
@@ -10395,7 +11523,7 @@
       </w:rPr>
     </w:lvl>
   </w:abstractNum>
-  <w:abstractNum w:abstractNumId="15" w15:restartNumberingAfterBreak="0">
+  <w:abstractNum w:abstractNumId="15">
     <w:nsid w:val="23CF75E8"/>
     <w:multiLevelType w:val="hybridMultilevel"/>
     <w:tmpl w:val="2D4627D0"/>
@@ -10508,7 +11636,7 @@
       </w:rPr>
     </w:lvl>
   </w:abstractNum>
-  <w:abstractNum w:abstractNumId="16" w15:restartNumberingAfterBreak="0">
+  <w:abstractNum w:abstractNumId="16">
     <w:nsid w:val="248134A9"/>
     <w:multiLevelType w:val="hybridMultilevel"/>
     <w:tmpl w:val="04601B7E"/>
@@ -10621,7 +11749,7 @@
       </w:rPr>
     </w:lvl>
   </w:abstractNum>
-  <w:abstractNum w:abstractNumId="17" w15:restartNumberingAfterBreak="0">
+  <w:abstractNum w:abstractNumId="17">
     <w:nsid w:val="2DC22E28"/>
     <w:multiLevelType w:val="hybridMultilevel"/>
     <w:tmpl w:val="D7184CB6"/>
@@ -10734,7 +11862,7 @@
       </w:rPr>
     </w:lvl>
   </w:abstractNum>
-  <w:abstractNum w:abstractNumId="18" w15:restartNumberingAfterBreak="0">
+  <w:abstractNum w:abstractNumId="18">
     <w:nsid w:val="2E181DCF"/>
     <w:multiLevelType w:val="hybridMultilevel"/>
     <w:tmpl w:val="85A0BB00"/>
@@ -10847,7 +11975,7 @@
       </w:rPr>
     </w:lvl>
   </w:abstractNum>
-  <w:abstractNum w:abstractNumId="19" w15:restartNumberingAfterBreak="0">
+  <w:abstractNum w:abstractNumId="19">
     <w:nsid w:val="2FE3444C"/>
     <w:multiLevelType w:val="hybridMultilevel"/>
     <w:tmpl w:val="D0969486"/>
@@ -10933,7 +12061,7 @@
       </w:pPr>
     </w:lvl>
   </w:abstractNum>
-  <w:abstractNum w:abstractNumId="20" w15:restartNumberingAfterBreak="0">
+  <w:abstractNum w:abstractNumId="20">
     <w:nsid w:val="31210BB2"/>
     <w:multiLevelType w:val="multilevel"/>
     <w:tmpl w:val="CB3402CA"/>
@@ -11082,7 +12210,7 @@
       </w:rPr>
     </w:lvl>
   </w:abstractNum>
-  <w:abstractNum w:abstractNumId="21" w15:restartNumberingAfterBreak="0">
+  <w:abstractNum w:abstractNumId="21">
     <w:nsid w:val="34304811"/>
     <w:multiLevelType w:val="hybridMultilevel"/>
     <w:tmpl w:val="F37C8C4C"/>
@@ -11195,7 +12323,7 @@
       </w:rPr>
     </w:lvl>
   </w:abstractNum>
-  <w:abstractNum w:abstractNumId="22" w15:restartNumberingAfterBreak="0">
+  <w:abstractNum w:abstractNumId="22">
     <w:nsid w:val="36E22A6B"/>
     <w:multiLevelType w:val="hybridMultilevel"/>
     <w:tmpl w:val="1B108F1C"/>
@@ -11308,7 +12436,7 @@
       </w:rPr>
     </w:lvl>
   </w:abstractNum>
-  <w:abstractNum w:abstractNumId="23" w15:restartNumberingAfterBreak="0">
+  <w:abstractNum w:abstractNumId="23">
     <w:nsid w:val="392E51D7"/>
     <w:multiLevelType w:val="hybridMultilevel"/>
     <w:tmpl w:val="F3466B1E"/>
@@ -11421,7 +12549,7 @@
       </w:rPr>
     </w:lvl>
   </w:abstractNum>
-  <w:abstractNum w:abstractNumId="24" w15:restartNumberingAfterBreak="0">
+  <w:abstractNum w:abstractNumId="24">
     <w:nsid w:val="39A40F9A"/>
     <w:multiLevelType w:val="multilevel"/>
     <w:tmpl w:val="76CAA220"/>
@@ -11541,7 +12669,7 @@
       </w:rPr>
     </w:lvl>
   </w:abstractNum>
-  <w:abstractNum w:abstractNumId="25" w15:restartNumberingAfterBreak="0">
+  <w:abstractNum w:abstractNumId="25">
     <w:nsid w:val="39EF4A51"/>
     <w:multiLevelType w:val="multilevel"/>
     <w:tmpl w:val="280A001F"/>
@@ -11627,7 +12755,7 @@
       </w:pPr>
     </w:lvl>
   </w:abstractNum>
-  <w:abstractNum w:abstractNumId="26" w15:restartNumberingAfterBreak="0">
+  <w:abstractNum w:abstractNumId="26">
     <w:nsid w:val="422244FF"/>
     <w:multiLevelType w:val="hybridMultilevel"/>
     <w:tmpl w:val="38C43692"/>
@@ -11740,7 +12868,7 @@
       </w:rPr>
     </w:lvl>
   </w:abstractNum>
-  <w:abstractNum w:abstractNumId="27" w15:restartNumberingAfterBreak="0">
+  <w:abstractNum w:abstractNumId="27">
     <w:nsid w:val="43316D82"/>
     <w:multiLevelType w:val="hybridMultilevel"/>
     <w:tmpl w:val="26F853A0"/>
@@ -11829,7 +12957,7 @@
       </w:pPr>
     </w:lvl>
   </w:abstractNum>
-  <w:abstractNum w:abstractNumId="28" w15:restartNumberingAfterBreak="0">
+  <w:abstractNum w:abstractNumId="28">
     <w:nsid w:val="43F0124E"/>
     <w:multiLevelType w:val="hybridMultilevel"/>
     <w:tmpl w:val="7B28176A"/>
@@ -11942,7 +13070,7 @@
       </w:rPr>
     </w:lvl>
   </w:abstractNum>
-  <w:abstractNum w:abstractNumId="29" w15:restartNumberingAfterBreak="0">
+  <w:abstractNum w:abstractNumId="29">
     <w:nsid w:val="462C379D"/>
     <w:multiLevelType w:val="hybridMultilevel"/>
     <w:tmpl w:val="72D03222"/>
@@ -12055,7 +13183,7 @@
       </w:rPr>
     </w:lvl>
   </w:abstractNum>
-  <w:abstractNum w:abstractNumId="30" w15:restartNumberingAfterBreak="0">
+  <w:abstractNum w:abstractNumId="30">
     <w:nsid w:val="46D87DDC"/>
     <w:multiLevelType w:val="hybridMultilevel"/>
     <w:tmpl w:val="57AE1D3C"/>
@@ -12168,7 +13296,7 @@
       </w:rPr>
     </w:lvl>
   </w:abstractNum>
-  <w:abstractNum w:abstractNumId="31" w15:restartNumberingAfterBreak="0">
+  <w:abstractNum w:abstractNumId="31">
     <w:nsid w:val="47315B3D"/>
     <w:multiLevelType w:val="multilevel"/>
     <w:tmpl w:val="C41CFB64"/>
@@ -12262,7 +13390,7 @@
       </w:pPr>
     </w:lvl>
   </w:abstractNum>
-  <w:abstractNum w:abstractNumId="32" w15:restartNumberingAfterBreak="0">
+  <w:abstractNum w:abstractNumId="32">
     <w:nsid w:val="4AEA4923"/>
     <w:multiLevelType w:val="multilevel"/>
     <w:tmpl w:val="ACBE76D0"/>
@@ -12376,7 +13504,7 @@
       </w:rPr>
     </w:lvl>
   </w:abstractNum>
-  <w:abstractNum w:abstractNumId="33" w15:restartNumberingAfterBreak="0">
+  <w:abstractNum w:abstractNumId="33">
     <w:nsid w:val="4B857369"/>
     <w:multiLevelType w:val="hybridMultilevel"/>
     <w:tmpl w:val="5680F502"/>
@@ -12488,7 +13616,7 @@
       </w:rPr>
     </w:lvl>
   </w:abstractNum>
-  <w:abstractNum w:abstractNumId="34" w15:restartNumberingAfterBreak="0">
+  <w:abstractNum w:abstractNumId="34">
     <w:nsid w:val="4C1515E2"/>
     <w:multiLevelType w:val="hybridMultilevel"/>
     <w:tmpl w:val="86F25A24"/>
@@ -12601,7 +13729,7 @@
       </w:rPr>
     </w:lvl>
   </w:abstractNum>
-  <w:abstractNum w:abstractNumId="35" w15:restartNumberingAfterBreak="0">
+  <w:abstractNum w:abstractNumId="35">
     <w:nsid w:val="4F58179D"/>
     <w:multiLevelType w:val="hybridMultilevel"/>
     <w:tmpl w:val="A10E08E4"/>
@@ -12714,7 +13842,7 @@
       </w:rPr>
     </w:lvl>
   </w:abstractNum>
-  <w:abstractNum w:abstractNumId="36" w15:restartNumberingAfterBreak="0">
+  <w:abstractNum w:abstractNumId="36">
     <w:nsid w:val="56D90589"/>
     <w:multiLevelType w:val="hybridMultilevel"/>
     <w:tmpl w:val="54349EBA"/>
@@ -12828,7 +13956,7 @@
       </w:rPr>
     </w:lvl>
   </w:abstractNum>
-  <w:abstractNum w:abstractNumId="37" w15:restartNumberingAfterBreak="0">
+  <w:abstractNum w:abstractNumId="37">
     <w:nsid w:val="5A2A3FE4"/>
     <w:multiLevelType w:val="hybridMultilevel"/>
     <w:tmpl w:val="9A3A23BE"/>
@@ -12941,7 +14069,7 @@
       </w:rPr>
     </w:lvl>
   </w:abstractNum>
-  <w:abstractNum w:abstractNumId="38" w15:restartNumberingAfterBreak="0">
+  <w:abstractNum w:abstractNumId="38">
     <w:nsid w:val="618A2B17"/>
     <w:multiLevelType w:val="hybridMultilevel"/>
     <w:tmpl w:val="3622FE36"/>
@@ -13054,7 +14182,7 @@
       </w:rPr>
     </w:lvl>
   </w:abstractNum>
-  <w:abstractNum w:abstractNumId="39" w15:restartNumberingAfterBreak="0">
+  <w:abstractNum w:abstractNumId="39">
     <w:nsid w:val="6D577495"/>
     <w:multiLevelType w:val="hybridMultilevel"/>
     <w:tmpl w:val="98E8975A"/>
@@ -13167,7 +14295,7 @@
       </w:rPr>
     </w:lvl>
   </w:abstractNum>
-  <w:abstractNum w:abstractNumId="40" w15:restartNumberingAfterBreak="0">
+  <w:abstractNum w:abstractNumId="40">
     <w:nsid w:val="6F3C135A"/>
     <w:multiLevelType w:val="hybridMultilevel"/>
     <w:tmpl w:val="49327FCE"/>
@@ -13280,7 +14408,7 @@
       </w:rPr>
     </w:lvl>
   </w:abstractNum>
-  <w:abstractNum w:abstractNumId="41" w15:restartNumberingAfterBreak="0">
+  <w:abstractNum w:abstractNumId="41">
     <w:nsid w:val="770C4692"/>
     <w:multiLevelType w:val="hybridMultilevel"/>
     <w:tmpl w:val="285A524A"/>
@@ -13366,7 +14494,7 @@
       </w:pPr>
     </w:lvl>
   </w:abstractNum>
-  <w:abstractNum w:abstractNumId="42" w15:restartNumberingAfterBreak="0">
+  <w:abstractNum w:abstractNumId="42">
     <w:nsid w:val="7B4E2917"/>
     <w:multiLevelType w:val="hybridMultilevel"/>
     <w:tmpl w:val="288E593E"/>
@@ -13479,7 +14607,7 @@
       </w:rPr>
     </w:lvl>
   </w:abstractNum>
-  <w:abstractNum w:abstractNumId="43" w15:restartNumberingAfterBreak="0">
+  <w:abstractNum w:abstractNumId="43">
     <w:nsid w:val="7D1D06B3"/>
     <w:multiLevelType w:val="hybridMultilevel"/>
     <w:tmpl w:val="4B22CF1E"/>
@@ -14259,6 +15387,7 @@
       <w:spacing w:after="0" w:line="240" w:lineRule="auto"/>
     </w:pPr>
     <w:tblPr>
+      <w:tblInd w:w="0" w:type="dxa"/>
       <w:tblBorders>
         <w:top w:val="single" w:sz="4" w:space="0" w:color="auto"/>
         <w:left w:val="single" w:sz="4" w:space="0" w:color="auto"/>
@@ -14267,6 +15396,12 @@
         <w:insideH w:val="single" w:sz="4" w:space="0" w:color="auto"/>
         <w:insideV w:val="single" w:sz="4" w:space="0" w:color="auto"/>
       </w:tblBorders>
+      <w:tblCellMar>
+        <w:top w:w="0" w:type="dxa"/>
+        <w:left w:w="108" w:type="dxa"/>
+        <w:bottom w:w="0" w:type="dxa"/>
+        <w:right w:w="108" w:type="dxa"/>
+      </w:tblCellMar>
     </w:tblPr>
   </w:style>
   <w:style w:type="paragraph" w:styleId="Encabezado">
@@ -14324,6 +15459,7 @@
     <w:tblPr>
       <w:tblStyleRowBandSize w:val="1"/>
       <w:tblStyleColBandSize w:val="1"/>
+      <w:tblInd w:w="0" w:type="dxa"/>
       <w:tblBorders>
         <w:top w:val="single" w:sz="4" w:space="0" w:color="8EAADB" w:themeColor="accent5" w:themeTint="99"/>
         <w:left w:val="single" w:sz="4" w:space="0" w:color="8EAADB" w:themeColor="accent5" w:themeTint="99"/>
@@ -14332,6 +15468,12 @@
         <w:insideH w:val="single" w:sz="4" w:space="0" w:color="8EAADB" w:themeColor="accent5" w:themeTint="99"/>
         <w:insideV w:val="single" w:sz="4" w:space="0" w:color="8EAADB" w:themeColor="accent5" w:themeTint="99"/>
       </w:tblBorders>
+      <w:tblCellMar>
+        <w:top w:w="0" w:type="dxa"/>
+        <w:left w:w="108" w:type="dxa"/>
+        <w:bottom w:w="0" w:type="dxa"/>
+        <w:right w:w="108" w:type="dxa"/>
+      </w:tblCellMar>
     </w:tblPr>
     <w:tblStylePr w:type="firstRow">
       <w:rPr>
@@ -14400,6 +15542,7 @@
     <w:tblPr>
       <w:tblStyleRowBandSize w:val="1"/>
       <w:tblStyleColBandSize w:val="1"/>
+      <w:tblInd w:w="0" w:type="dxa"/>
       <w:tblBorders>
         <w:top w:val="single" w:sz="4" w:space="0" w:color="999999" w:themeColor="text1" w:themeTint="66"/>
         <w:left w:val="single" w:sz="4" w:space="0" w:color="999999" w:themeColor="text1" w:themeTint="66"/>
@@ -14408,6 +15551,12 @@
         <w:insideH w:val="single" w:sz="4" w:space="0" w:color="999999" w:themeColor="text1" w:themeTint="66"/>
         <w:insideV w:val="single" w:sz="4" w:space="0" w:color="999999" w:themeColor="text1" w:themeTint="66"/>
       </w:tblBorders>
+      <w:tblCellMar>
+        <w:top w:w="0" w:type="dxa"/>
+        <w:left w:w="108" w:type="dxa"/>
+        <w:bottom w:w="0" w:type="dxa"/>
+        <w:right w:w="108" w:type="dxa"/>
+      </w:tblCellMar>
     </w:tblPr>
     <w:tblStylePr w:type="firstRow">
       <w:rPr>
@@ -14503,6 +15652,7 @@
     <w:tblPr>
       <w:tblStyleRowBandSize w:val="1"/>
       <w:tblStyleColBandSize w:val="1"/>
+      <w:tblInd w:w="0" w:type="dxa"/>
       <w:tblBorders>
         <w:top w:val="single" w:sz="4" w:space="0" w:color="9CC2E5" w:themeColor="accent1" w:themeTint="99"/>
         <w:left w:val="single" w:sz="4" w:space="0" w:color="9CC2E5" w:themeColor="accent1" w:themeTint="99"/>
@@ -14511,6 +15661,12 @@
         <w:insideH w:val="single" w:sz="4" w:space="0" w:color="9CC2E5" w:themeColor="accent1" w:themeTint="99"/>
         <w:insideV w:val="single" w:sz="4" w:space="0" w:color="9CC2E5" w:themeColor="accent1" w:themeTint="99"/>
       </w:tblBorders>
+      <w:tblCellMar>
+        <w:top w:w="0" w:type="dxa"/>
+        <w:left w:w="108" w:type="dxa"/>
+        <w:bottom w:w="0" w:type="dxa"/>
+        <w:right w:w="108" w:type="dxa"/>
+      </w:tblCellMar>
     </w:tblPr>
     <w:tblStylePr w:type="firstRow">
       <w:rPr>
@@ -14724,6 +15880,7 @@
     <w:tblPr>
       <w:tblStyleRowBandSize w:val="1"/>
       <w:tblStyleColBandSize w:val="1"/>
+      <w:tblInd w:w="0" w:type="dxa"/>
       <w:tblBorders>
         <w:top w:val="single" w:sz="4" w:space="0" w:color="9CC2E5" w:themeColor="accent1" w:themeTint="99"/>
         <w:left w:val="single" w:sz="4" w:space="0" w:color="9CC2E5" w:themeColor="accent1" w:themeTint="99"/>
@@ -14732,6 +15889,12 @@
         <w:insideH w:val="single" w:sz="4" w:space="0" w:color="9CC2E5" w:themeColor="accent1" w:themeTint="99"/>
         <w:insideV w:val="single" w:sz="4" w:space="0" w:color="9CC2E5" w:themeColor="accent1" w:themeTint="99"/>
       </w:tblBorders>
+      <w:tblCellMar>
+        <w:top w:w="0" w:type="dxa"/>
+        <w:left w:w="108" w:type="dxa"/>
+        <w:bottom w:w="0" w:type="dxa"/>
+        <w:right w:w="108" w:type="dxa"/>
+      </w:tblCellMar>
     </w:tblPr>
     <w:tblStylePr w:type="firstRow">
       <w:rPr>
@@ -14813,6 +15976,7 @@
     <w:tblPr>
       <w:tblStyleRowBandSize w:val="1"/>
       <w:tblStyleColBandSize w:val="1"/>
+      <w:tblInd w:w="0" w:type="dxa"/>
       <w:tblBorders>
         <w:top w:val="single" w:sz="4" w:space="0" w:color="C9C9C9" w:themeColor="accent3" w:themeTint="99"/>
         <w:left w:val="single" w:sz="4" w:space="0" w:color="C9C9C9" w:themeColor="accent3" w:themeTint="99"/>
@@ -14820,6 +15984,12 @@
         <w:right w:val="single" w:sz="4" w:space="0" w:color="C9C9C9" w:themeColor="accent3" w:themeTint="99"/>
         <w:insideH w:val="single" w:sz="4" w:space="0" w:color="C9C9C9" w:themeColor="accent3" w:themeTint="99"/>
       </w:tblBorders>
+      <w:tblCellMar>
+        <w:top w:w="0" w:type="dxa"/>
+        <w:left w:w="108" w:type="dxa"/>
+        <w:bottom w:w="0" w:type="dxa"/>
+        <w:right w:w="108" w:type="dxa"/>
+      </w:tblCellMar>
     </w:tblPr>
     <w:tblStylePr w:type="firstRow">
       <w:rPr>
@@ -14925,6 +16095,7 @@
     <w:tblPr>
       <w:tblStyleRowBandSize w:val="1"/>
       <w:tblStyleColBandSize w:val="1"/>
+      <w:tblInd w:w="0" w:type="dxa"/>
       <w:tblBorders>
         <w:top w:val="single" w:sz="4" w:space="0" w:color="9CC2E5" w:themeColor="accent1" w:themeTint="99"/>
         <w:left w:val="single" w:sz="4" w:space="0" w:color="9CC2E5" w:themeColor="accent1" w:themeTint="99"/>
@@ -14933,6 +16104,12 @@
         <w:insideH w:val="single" w:sz="4" w:space="0" w:color="9CC2E5" w:themeColor="accent1" w:themeTint="99"/>
         <w:insideV w:val="single" w:sz="4" w:space="0" w:color="9CC2E5" w:themeColor="accent1" w:themeTint="99"/>
       </w:tblBorders>
+      <w:tblCellMar>
+        <w:top w:w="0" w:type="dxa"/>
+        <w:left w:w="108" w:type="dxa"/>
+        <w:bottom w:w="0" w:type="dxa"/>
+        <w:right w:w="108" w:type="dxa"/>
+      </w:tblCellMar>
     </w:tblPr>
     <w:tblStylePr w:type="firstRow">
       <w:rPr>
@@ -16544,63 +17721,63 @@
   </dgm:ptLst>
   <dgm:cxnLst>
     <dgm:cxn modelId="{96977F53-C119-40CE-ADE9-3D243F908160}" srcId="{10BC1569-3231-49DE-896E-DD29355567E7}" destId="{347604C1-E67F-4322-9746-1D3D03B61D7E}" srcOrd="1" destOrd="0" parTransId="{3A0A59E1-A4EE-40F2-AF99-A4AD4C82B3EC}" sibTransId="{3EBE88B2-D331-4A0B-A7D7-508422B276CE}"/>
-    <dgm:cxn modelId="{90DBFE38-E502-4885-8C24-87BF6AB472E7}" type="presOf" srcId="{21792886-B2FD-4390-87FF-E56EE284B86E}" destId="{A45A239B-3686-4BEE-8F6D-5AF56DDD158B}" srcOrd="0" destOrd="0" presId="urn:microsoft.com/office/officeart/2005/8/layout/cycle4"/>
-    <dgm:cxn modelId="{886844CA-9224-4564-B604-4232A189C0E7}" type="presOf" srcId="{17F5344C-7A38-42F0-90E7-D49FB39D4D5E}" destId="{72E82AC8-051F-48EF-81C4-34B41674BBE2}" srcOrd="1" destOrd="0" presId="urn:microsoft.com/office/officeart/2005/8/layout/cycle4"/>
-    <dgm:cxn modelId="{5008F7BA-E4EE-4D57-9F85-458EDB6D2D6B}" type="presOf" srcId="{50D8CD8F-8E0A-47D4-B361-1E2B258B2E3D}" destId="{46339795-70AA-421D-841A-A5EF7C57D8A2}" srcOrd="1" destOrd="0" presId="urn:microsoft.com/office/officeart/2005/8/layout/cycle4"/>
+    <dgm:cxn modelId="{68BC2438-1CA0-43BE-8B59-D8F9EEAE5450}" type="presOf" srcId="{6C966D8C-2D69-42B4-BDB2-E56394E443F1}" destId="{DECC40CE-10F3-4483-917D-335407CB839F}" srcOrd="0" destOrd="1" presId="urn:microsoft.com/office/officeart/2005/8/layout/cycle4"/>
+    <dgm:cxn modelId="{625310B4-DEA0-4AE8-913C-84443E26ACCC}" type="presOf" srcId="{50D8CD8F-8E0A-47D4-B361-1E2B258B2E3D}" destId="{6B343F16-9170-4513-B4D9-35326797153D}" srcOrd="0" destOrd="0" presId="urn:microsoft.com/office/officeart/2005/8/layout/cycle4"/>
+    <dgm:cxn modelId="{F7F35ADE-4003-477B-87FB-B8F287505E2B}" type="presOf" srcId="{6C966D8C-2D69-42B4-BDB2-E56394E443F1}" destId="{76B443A4-38D1-4968-A4B7-905DFE0D3145}" srcOrd="1" destOrd="1" presId="urn:microsoft.com/office/officeart/2005/8/layout/cycle4"/>
+    <dgm:cxn modelId="{29B80921-7006-444D-BB04-34215F828AB9}" type="presOf" srcId="{10BC1569-3231-49DE-896E-DD29355567E7}" destId="{3BAAE0DA-2F9C-4E31-8C3D-631D39AB1707}" srcOrd="0" destOrd="0" presId="urn:microsoft.com/office/officeart/2005/8/layout/cycle4"/>
+    <dgm:cxn modelId="{8E2260E1-7DFD-4705-B021-DAFF65A87429}" type="presOf" srcId="{8D5FA961-5E5A-43A2-8C71-C0A355DC657A}" destId="{23C83209-8485-4798-8058-90EF46E45515}" srcOrd="0" destOrd="2" presId="urn:microsoft.com/office/officeart/2005/8/layout/cycle4"/>
+    <dgm:cxn modelId="{E85B0965-0AD0-439E-A059-E2FA31EEEB5F}" type="presOf" srcId="{A2B7DE3A-5500-4322-81EF-E0CB88B3DBE6}" destId="{6B343F16-9170-4513-B4D9-35326797153D}" srcOrd="0" destOrd="2" presId="urn:microsoft.com/office/officeart/2005/8/layout/cycle4"/>
+    <dgm:cxn modelId="{F9076A40-622A-4B1C-AEE5-DCBA95735B70}" type="presOf" srcId="{B6605B6C-8C3B-4FDD-8E37-25DEE31F778D}" destId="{DECC40CE-10F3-4483-917D-335407CB839F}" srcOrd="0" destOrd="0" presId="urn:microsoft.com/office/officeart/2005/8/layout/cycle4"/>
+    <dgm:cxn modelId="{C388E9FE-5619-4473-9C2A-E2B95E4C8438}" type="presOf" srcId="{6AC60FFF-239C-419E-9BBD-F34314742F05}" destId="{23C83209-8485-4798-8058-90EF46E45515}" srcOrd="0" destOrd="1" presId="urn:microsoft.com/office/officeart/2005/8/layout/cycle4"/>
     <dgm:cxn modelId="{C0583078-5F40-4306-B3CE-C7A40EBD7707}" srcId="{99A965EF-553C-42BB-81F3-73284BE32B25}" destId="{8D5FA961-5E5A-43A2-8C71-C0A355DC657A}" srcOrd="2" destOrd="0" parTransId="{E81F9790-2F36-4133-8A38-7E76AB16DF45}" sibTransId="{FE701A7F-438F-471A-A1E6-C043B0B33EDB}"/>
     <dgm:cxn modelId="{DAC833D0-E838-447E-966C-658113CB13AB}" srcId="{10BC1569-3231-49DE-896E-DD29355567E7}" destId="{A2B7DE3A-5500-4322-81EF-E0CB88B3DBE6}" srcOrd="2" destOrd="0" parTransId="{2FC57262-97EA-474E-A916-45F847351D04}" sibTransId="{8BB20493-C147-4455-8CE8-3D8FB61B7097}"/>
-    <dgm:cxn modelId="{3BF712D4-6B28-48F6-BE9E-EAB38008E9AB}" type="presOf" srcId="{6C966D8C-2D69-42B4-BDB2-E56394E443F1}" destId="{DECC40CE-10F3-4483-917D-335407CB839F}" srcOrd="0" destOrd="1" presId="urn:microsoft.com/office/officeart/2005/8/layout/cycle4"/>
-    <dgm:cxn modelId="{06652CFF-9994-4873-8689-843D96055FAC}" type="presOf" srcId="{8D5FA961-5E5A-43A2-8C71-C0A355DC657A}" destId="{F08DB12E-F991-4BEE-950E-8629AE2F6881}" srcOrd="1" destOrd="2" presId="urn:microsoft.com/office/officeart/2005/8/layout/cycle4"/>
-    <dgm:cxn modelId="{B91C85A8-289A-49D7-8C3F-CE44514A5CDD}" type="presOf" srcId="{347604C1-E67F-4322-9746-1D3D03B61D7E}" destId="{46339795-70AA-421D-841A-A5EF7C57D8A2}" srcOrd="1" destOrd="1" presId="urn:microsoft.com/office/officeart/2005/8/layout/cycle4"/>
+    <dgm:cxn modelId="{3B910A38-75B1-4769-B6FE-1836D8772593}" type="presOf" srcId="{8D5FA961-5E5A-43A2-8C71-C0A355DC657A}" destId="{F08DB12E-F991-4BEE-950E-8629AE2F6881}" srcOrd="1" destOrd="2" presId="urn:microsoft.com/office/officeart/2005/8/layout/cycle4"/>
+    <dgm:cxn modelId="{43552E34-A742-4FC2-A516-29D716560587}" type="presOf" srcId="{99A965EF-553C-42BB-81F3-73284BE32B25}" destId="{8E0186CD-8A6A-4414-B493-8FDD130E3A48}" srcOrd="0" destOrd="0" presId="urn:microsoft.com/office/officeart/2005/8/layout/cycle4"/>
     <dgm:cxn modelId="{28CBA23D-31BD-498A-A86B-C19514557139}" srcId="{10BC1569-3231-49DE-896E-DD29355567E7}" destId="{50D8CD8F-8E0A-47D4-B361-1E2B258B2E3D}" srcOrd="0" destOrd="0" parTransId="{1301E53D-3C76-4C22-86F6-F5DAF8063E77}" sibTransId="{FE51C250-81A4-42F3-8630-A8E7AE635B73}"/>
-    <dgm:cxn modelId="{B0FA3F49-C977-4100-9DC3-5AB98C7AF539}" type="presOf" srcId="{6AC60FFF-239C-419E-9BBD-F34314742F05}" destId="{F08DB12E-F991-4BEE-950E-8629AE2F6881}" srcOrd="1" destOrd="1" presId="urn:microsoft.com/office/officeart/2005/8/layout/cycle4"/>
-    <dgm:cxn modelId="{7E1E9764-46BF-4AC6-A4E9-439106DF31DD}" type="presOf" srcId="{17F5344C-7A38-42F0-90E7-D49FB39D4D5E}" destId="{BA0D0ECB-20A9-43B5-896F-62606B4AFA63}" srcOrd="0" destOrd="0" presId="urn:microsoft.com/office/officeart/2005/8/layout/cycle4"/>
-    <dgm:cxn modelId="{2CE9DE52-73AE-4465-A761-FDC84BA617F6}" type="presOf" srcId="{A2B7DE3A-5500-4322-81EF-E0CB88B3DBE6}" destId="{46339795-70AA-421D-841A-A5EF7C57D8A2}" srcOrd="1" destOrd="2" presId="urn:microsoft.com/office/officeart/2005/8/layout/cycle4"/>
-    <dgm:cxn modelId="{FFB2D5F3-A7D6-40D4-B460-56EA9E7CCAE4}" type="presOf" srcId="{A2B7DE3A-5500-4322-81EF-E0CB88B3DBE6}" destId="{6B343F16-9170-4513-B4D9-35326797153D}" srcOrd="0" destOrd="2" presId="urn:microsoft.com/office/officeart/2005/8/layout/cycle4"/>
-    <dgm:cxn modelId="{7826F69B-8760-4F41-B3DB-1E73B9F87EFE}" type="presOf" srcId="{8D5FA961-5E5A-43A2-8C71-C0A355DC657A}" destId="{23C83209-8485-4798-8058-90EF46E45515}" srcOrd="0" destOrd="2" presId="urn:microsoft.com/office/officeart/2005/8/layout/cycle4"/>
+    <dgm:cxn modelId="{515BF720-4789-4755-B771-16842A77328C}" type="presOf" srcId="{5FF0DE83-0E15-4D4F-95A9-11B6C6F1A8ED}" destId="{F08DB12E-F991-4BEE-950E-8629AE2F6881}" srcOrd="1" destOrd="0" presId="urn:microsoft.com/office/officeart/2005/8/layout/cycle4"/>
+    <dgm:cxn modelId="{97F87586-50AD-4269-9BC3-72B1DDE6C556}" type="presOf" srcId="{B6605B6C-8C3B-4FDD-8E37-25DEE31F778D}" destId="{76B443A4-38D1-4968-A4B7-905DFE0D3145}" srcOrd="1" destOrd="0" presId="urn:microsoft.com/office/officeart/2005/8/layout/cycle4"/>
+    <dgm:cxn modelId="{647D9B85-3F58-433C-B880-12B2617F668D}" type="presOf" srcId="{A2B7DE3A-5500-4322-81EF-E0CB88B3DBE6}" destId="{46339795-70AA-421D-841A-A5EF7C57D8A2}" srcOrd="1" destOrd="2" presId="urn:microsoft.com/office/officeart/2005/8/layout/cycle4"/>
+    <dgm:cxn modelId="{924C731F-7681-474D-A857-AC1DEE3E3C01}" type="presOf" srcId="{347604C1-E67F-4322-9746-1D3D03B61D7E}" destId="{46339795-70AA-421D-841A-A5EF7C57D8A2}" srcOrd="1" destOrd="1" presId="urn:microsoft.com/office/officeart/2005/8/layout/cycle4"/>
+    <dgm:cxn modelId="{E50AD823-7220-4FA3-923E-B37CA7962AD5}" type="presOf" srcId="{6AC60FFF-239C-419E-9BBD-F34314742F05}" destId="{F08DB12E-F991-4BEE-950E-8629AE2F6881}" srcOrd="1" destOrd="1" presId="urn:microsoft.com/office/officeart/2005/8/layout/cycle4"/>
+    <dgm:cxn modelId="{2A33EED3-36A1-4293-85D6-04941179E334}" type="presOf" srcId="{26B15199-3F32-47E6-AF06-B17276700679}" destId="{4871DF7A-C367-45F7-B0F3-F0678B7BF9B9}" srcOrd="0" destOrd="0" presId="urn:microsoft.com/office/officeart/2005/8/layout/cycle4"/>
+    <dgm:cxn modelId="{700AB46E-8BC8-49CD-87BA-23A7DB0264ED}" type="presOf" srcId="{DBFD9F56-5823-4D4F-9E5B-91B8ABD1D267}" destId="{9D3DA50F-9132-417E-B2E0-FCE64069BFAA}" srcOrd="0" destOrd="0" presId="urn:microsoft.com/office/officeart/2005/8/layout/cycle4"/>
     <dgm:cxn modelId="{D16F5D9F-DA23-4417-BEE5-E3AD124D1EDA}" srcId="{21792886-B2FD-4390-87FF-E56EE284B86E}" destId="{99A965EF-553C-42BB-81F3-73284BE32B25}" srcOrd="1" destOrd="0" parTransId="{A314B192-C07D-4260-921B-7838185BF015}" sibTransId="{6D47F0AB-FAA5-467B-8779-27D93846CF02}"/>
     <dgm:cxn modelId="{5E143290-D39A-48C7-9E26-3334E854F2FF}" srcId="{21792886-B2FD-4390-87FF-E56EE284B86E}" destId="{10BC1569-3231-49DE-896E-DD29355567E7}" srcOrd="0" destOrd="0" parTransId="{0449B2D9-A55A-4E62-9420-BC89E44C8099}" sibTransId="{9227E7F9-2633-412F-B70C-E063E067F02B}"/>
+    <dgm:cxn modelId="{A33CFB49-ED49-4F9F-8AE2-D4CC5298DDBF}" type="presOf" srcId="{21792886-B2FD-4390-87FF-E56EE284B86E}" destId="{A45A239B-3686-4BEE-8F6D-5AF56DDD158B}" srcOrd="0" destOrd="0" presId="urn:microsoft.com/office/officeart/2005/8/layout/cycle4"/>
     <dgm:cxn modelId="{862A23ED-A6AC-429D-8038-CC7D57D40C00}" srcId="{DBFD9F56-5823-4D4F-9E5B-91B8ABD1D267}" destId="{B6605B6C-8C3B-4FDD-8E37-25DEE31F778D}" srcOrd="0" destOrd="0" parTransId="{D59109CF-6AE2-4FCD-9E07-6FA022A95227}" sibTransId="{8AAC48AA-579C-4600-B128-C2A64AD7E866}"/>
-    <dgm:cxn modelId="{8975FEF8-8A42-4DF1-B35C-E604C860B0C7}" type="presOf" srcId="{26B15199-3F32-47E6-AF06-B17276700679}" destId="{4871DF7A-C367-45F7-B0F3-F0678B7BF9B9}" srcOrd="0" destOrd="0" presId="urn:microsoft.com/office/officeart/2005/8/layout/cycle4"/>
     <dgm:cxn modelId="{10E00B10-D3B5-45DB-92DB-B304A3A437DB}" srcId="{26B15199-3F32-47E6-AF06-B17276700679}" destId="{17F5344C-7A38-42F0-90E7-D49FB39D4D5E}" srcOrd="0" destOrd="0" parTransId="{7AF3321B-A82C-4C41-BDC7-99A865AF1854}" sibTransId="{9CC9A01C-E033-49F8-A839-329711409187}"/>
-    <dgm:cxn modelId="{9C0E4710-F506-4AC4-A427-9B214197F855}" type="presOf" srcId="{50D8CD8F-8E0A-47D4-B361-1E2B258B2E3D}" destId="{6B343F16-9170-4513-B4D9-35326797153D}" srcOrd="0" destOrd="0" presId="urn:microsoft.com/office/officeart/2005/8/layout/cycle4"/>
-    <dgm:cxn modelId="{8A8566DC-7FC4-492B-8780-255A654300DD}" type="presOf" srcId="{DBFD9F56-5823-4D4F-9E5B-91B8ABD1D267}" destId="{9D3DA50F-9132-417E-B2E0-FCE64069BFAA}" srcOrd="0" destOrd="0" presId="urn:microsoft.com/office/officeart/2005/8/layout/cycle4"/>
     <dgm:cxn modelId="{224758F1-EE6F-401B-919B-E019CAB7FA00}" srcId="{DBFD9F56-5823-4D4F-9E5B-91B8ABD1D267}" destId="{6C966D8C-2D69-42B4-BDB2-E56394E443F1}" srcOrd="1" destOrd="0" parTransId="{134DA864-B7B4-44FC-B0D0-E51C44796A7E}" sibTransId="{9964FB72-3791-413B-A23F-2C55CE0B4121}"/>
-    <dgm:cxn modelId="{89368295-3545-4E34-864C-7DB760A127A9}" type="presOf" srcId="{6C966D8C-2D69-42B4-BDB2-E56394E443F1}" destId="{76B443A4-38D1-4968-A4B7-905DFE0D3145}" srcOrd="1" destOrd="1" presId="urn:microsoft.com/office/officeart/2005/8/layout/cycle4"/>
-    <dgm:cxn modelId="{3F750BC7-941E-4097-89CC-4AFC3ACD8898}" type="presOf" srcId="{10BC1569-3231-49DE-896E-DD29355567E7}" destId="{3BAAE0DA-2F9C-4E31-8C3D-631D39AB1707}" srcOrd="0" destOrd="0" presId="urn:microsoft.com/office/officeart/2005/8/layout/cycle4"/>
     <dgm:cxn modelId="{567603EB-3560-45D6-BB8D-F2EDE4BD24E8}" srcId="{21792886-B2FD-4390-87FF-E56EE284B86E}" destId="{26B15199-3F32-47E6-AF06-B17276700679}" srcOrd="3" destOrd="0" parTransId="{15B04C5A-15ED-4C19-8347-524B4CDE23BC}" sibTransId="{3F7EE0FE-C9D7-45A6-A83A-99A6C8E89994}"/>
-    <dgm:cxn modelId="{681F5505-339D-478B-A616-89656C1D7FB9}" type="presOf" srcId="{5FF0DE83-0E15-4D4F-95A9-11B6C6F1A8ED}" destId="{F08DB12E-F991-4BEE-950E-8629AE2F6881}" srcOrd="1" destOrd="0" presId="urn:microsoft.com/office/officeart/2005/8/layout/cycle4"/>
-    <dgm:cxn modelId="{688C7566-EDF4-4C4D-8E0C-13A2539A664B}" type="presOf" srcId="{99A965EF-553C-42BB-81F3-73284BE32B25}" destId="{8E0186CD-8A6A-4414-B493-8FDD130E3A48}" srcOrd="0" destOrd="0" presId="urn:microsoft.com/office/officeart/2005/8/layout/cycle4"/>
-    <dgm:cxn modelId="{4E4EE37E-0111-4002-9087-540DD79ED38B}" type="presOf" srcId="{B6605B6C-8C3B-4FDD-8E37-25DEE31F778D}" destId="{76B443A4-38D1-4968-A4B7-905DFE0D3145}" srcOrd="1" destOrd="0" presId="urn:microsoft.com/office/officeart/2005/8/layout/cycle4"/>
-    <dgm:cxn modelId="{C80BD853-8818-4C74-A0C0-A7C264DFBBF4}" type="presOf" srcId="{6AC60FFF-239C-419E-9BBD-F34314742F05}" destId="{23C83209-8485-4798-8058-90EF46E45515}" srcOrd="0" destOrd="1" presId="urn:microsoft.com/office/officeart/2005/8/layout/cycle4"/>
-    <dgm:cxn modelId="{E309CE1F-1860-407B-8248-5DF6D3A28FFD}" type="presOf" srcId="{347604C1-E67F-4322-9746-1D3D03B61D7E}" destId="{6B343F16-9170-4513-B4D9-35326797153D}" srcOrd="0" destOrd="1" presId="urn:microsoft.com/office/officeart/2005/8/layout/cycle4"/>
+    <dgm:cxn modelId="{B03CB649-2AA6-43B9-8B7A-93F9615AC7A3}" type="presOf" srcId="{5FF0DE83-0E15-4D4F-95A9-11B6C6F1A8ED}" destId="{23C83209-8485-4798-8058-90EF46E45515}" srcOrd="0" destOrd="0" presId="urn:microsoft.com/office/officeart/2005/8/layout/cycle4"/>
+    <dgm:cxn modelId="{E33346F5-DF6C-4A80-89ED-AB03D9B2A157}" type="presOf" srcId="{347604C1-E67F-4322-9746-1D3D03B61D7E}" destId="{6B343F16-9170-4513-B4D9-35326797153D}" srcOrd="0" destOrd="1" presId="urn:microsoft.com/office/officeart/2005/8/layout/cycle4"/>
     <dgm:cxn modelId="{E71026C7-5561-4576-8FEB-E285B1635C4D}" srcId="{99A965EF-553C-42BB-81F3-73284BE32B25}" destId="{5FF0DE83-0E15-4D4F-95A9-11B6C6F1A8ED}" srcOrd="0" destOrd="0" parTransId="{7D178B74-2CF6-4EBD-B8C5-781B52386273}" sibTransId="{CBBADAEC-0F47-46AC-8A46-0D2E328A7A64}"/>
+    <dgm:cxn modelId="{79DF36B4-CA1F-4C85-9882-A40E516BC91E}" type="presOf" srcId="{17F5344C-7A38-42F0-90E7-D49FB39D4D5E}" destId="{BA0D0ECB-20A9-43B5-896F-62606B4AFA63}" srcOrd="0" destOrd="0" presId="urn:microsoft.com/office/officeart/2005/8/layout/cycle4"/>
     <dgm:cxn modelId="{60D7D5FC-6BA5-45D0-8CA1-61EB1B879261}" srcId="{21792886-B2FD-4390-87FF-E56EE284B86E}" destId="{DBFD9F56-5823-4D4F-9E5B-91B8ABD1D267}" srcOrd="2" destOrd="0" parTransId="{A97A8D8E-C4BA-4C1A-8281-E6D0B181DEBF}" sibTransId="{58DAD79F-BF72-4E73-B80B-BE215B65AC5D}"/>
-    <dgm:cxn modelId="{39EB32AA-690A-43E9-92EB-9FC5204CACBD}" type="presOf" srcId="{B6605B6C-8C3B-4FDD-8E37-25DEE31F778D}" destId="{DECC40CE-10F3-4483-917D-335407CB839F}" srcOrd="0" destOrd="0" presId="urn:microsoft.com/office/officeart/2005/8/layout/cycle4"/>
-    <dgm:cxn modelId="{A50C4E30-217C-42BF-BE86-996DD0573EC0}" type="presOf" srcId="{5FF0DE83-0E15-4D4F-95A9-11B6C6F1A8ED}" destId="{23C83209-8485-4798-8058-90EF46E45515}" srcOrd="0" destOrd="0" presId="urn:microsoft.com/office/officeart/2005/8/layout/cycle4"/>
+    <dgm:cxn modelId="{EDFE741D-F269-4F6C-962C-96D024873595}" type="presOf" srcId="{50D8CD8F-8E0A-47D4-B361-1E2B258B2E3D}" destId="{46339795-70AA-421D-841A-A5EF7C57D8A2}" srcOrd="1" destOrd="0" presId="urn:microsoft.com/office/officeart/2005/8/layout/cycle4"/>
+    <dgm:cxn modelId="{0C4C3B2F-6924-4DED-980C-2A0CEDEA8951}" type="presOf" srcId="{17F5344C-7A38-42F0-90E7-D49FB39D4D5E}" destId="{72E82AC8-051F-48EF-81C4-34B41674BBE2}" srcOrd="1" destOrd="0" presId="urn:microsoft.com/office/officeart/2005/8/layout/cycle4"/>
     <dgm:cxn modelId="{229AEEF1-4830-4B8E-AA75-758AD529CEC0}" srcId="{99A965EF-553C-42BB-81F3-73284BE32B25}" destId="{6AC60FFF-239C-419E-9BBD-F34314742F05}" srcOrd="1" destOrd="0" parTransId="{CE5D10C9-8ED2-4D5A-8849-0032515982A5}" sibTransId="{DEABE562-48DF-4585-B2EA-E9AF411B6C5D}"/>
-    <dgm:cxn modelId="{3CA3F759-19C3-4DA0-BA8E-F97AB3F6C4C8}" type="presParOf" srcId="{A45A239B-3686-4BEE-8F6D-5AF56DDD158B}" destId="{08619EC1-F917-4975-B2D1-7B72547BAA04}" srcOrd="0" destOrd="0" presId="urn:microsoft.com/office/officeart/2005/8/layout/cycle4"/>
-    <dgm:cxn modelId="{603C1D84-0E9C-4048-8CA8-2B483AF5BDFE}" type="presParOf" srcId="{08619EC1-F917-4975-B2D1-7B72547BAA04}" destId="{D4D9FE2C-650B-4F64-B25E-9D72E2C13DF4}" srcOrd="0" destOrd="0" presId="urn:microsoft.com/office/officeart/2005/8/layout/cycle4"/>
-    <dgm:cxn modelId="{5061299B-F638-4964-B46D-BCD068802C6A}" type="presParOf" srcId="{D4D9FE2C-650B-4F64-B25E-9D72E2C13DF4}" destId="{6B343F16-9170-4513-B4D9-35326797153D}" srcOrd="0" destOrd="0" presId="urn:microsoft.com/office/officeart/2005/8/layout/cycle4"/>
-    <dgm:cxn modelId="{0DEADF75-7083-4C9A-9C10-C8036314C1CB}" type="presParOf" srcId="{D4D9FE2C-650B-4F64-B25E-9D72E2C13DF4}" destId="{46339795-70AA-421D-841A-A5EF7C57D8A2}" srcOrd="1" destOrd="0" presId="urn:microsoft.com/office/officeart/2005/8/layout/cycle4"/>
-    <dgm:cxn modelId="{0417C5F5-769E-4935-9A58-42543AEA763A}" type="presParOf" srcId="{08619EC1-F917-4975-B2D1-7B72547BAA04}" destId="{DEEFF024-14EA-47D5-85CF-29D4FD0EE672}" srcOrd="1" destOrd="0" presId="urn:microsoft.com/office/officeart/2005/8/layout/cycle4"/>
-    <dgm:cxn modelId="{E025BB73-D029-4B96-A76A-235FECF3FAC9}" type="presParOf" srcId="{DEEFF024-14EA-47D5-85CF-29D4FD0EE672}" destId="{23C83209-8485-4798-8058-90EF46E45515}" srcOrd="0" destOrd="0" presId="urn:microsoft.com/office/officeart/2005/8/layout/cycle4"/>
-    <dgm:cxn modelId="{E4609A46-6F3B-4887-BDBF-14EB89756990}" type="presParOf" srcId="{DEEFF024-14EA-47D5-85CF-29D4FD0EE672}" destId="{F08DB12E-F991-4BEE-950E-8629AE2F6881}" srcOrd="1" destOrd="0" presId="urn:microsoft.com/office/officeart/2005/8/layout/cycle4"/>
-    <dgm:cxn modelId="{09D950CD-2845-48BF-B9BB-51C8C50647C6}" type="presParOf" srcId="{08619EC1-F917-4975-B2D1-7B72547BAA04}" destId="{E0D5A09B-E49C-49CF-AE6D-312AF1A090B9}" srcOrd="2" destOrd="0" presId="urn:microsoft.com/office/officeart/2005/8/layout/cycle4"/>
-    <dgm:cxn modelId="{36D2E47D-7C81-423E-A02A-F9EE5F0D56EB}" type="presParOf" srcId="{E0D5A09B-E49C-49CF-AE6D-312AF1A090B9}" destId="{DECC40CE-10F3-4483-917D-335407CB839F}" srcOrd="0" destOrd="0" presId="urn:microsoft.com/office/officeart/2005/8/layout/cycle4"/>
-    <dgm:cxn modelId="{FA8031F4-28A1-4D8B-A555-A394BBF0DFB0}" type="presParOf" srcId="{E0D5A09B-E49C-49CF-AE6D-312AF1A090B9}" destId="{76B443A4-38D1-4968-A4B7-905DFE0D3145}" srcOrd="1" destOrd="0" presId="urn:microsoft.com/office/officeart/2005/8/layout/cycle4"/>
-    <dgm:cxn modelId="{AA7D4174-8E87-46FE-9EC0-19C8351EB2FA}" type="presParOf" srcId="{08619EC1-F917-4975-B2D1-7B72547BAA04}" destId="{E1B25B8A-32DB-4865-8EE7-F9332E62EF4C}" srcOrd="3" destOrd="0" presId="urn:microsoft.com/office/officeart/2005/8/layout/cycle4"/>
-    <dgm:cxn modelId="{E1945D00-4C6A-4581-AD5D-D6D22C5842CD}" type="presParOf" srcId="{E1B25B8A-32DB-4865-8EE7-F9332E62EF4C}" destId="{BA0D0ECB-20A9-43B5-896F-62606B4AFA63}" srcOrd="0" destOrd="0" presId="urn:microsoft.com/office/officeart/2005/8/layout/cycle4"/>
-    <dgm:cxn modelId="{E428AFCC-B2D6-4054-91CB-502BC9AFEC7B}" type="presParOf" srcId="{E1B25B8A-32DB-4865-8EE7-F9332E62EF4C}" destId="{72E82AC8-051F-48EF-81C4-34B41674BBE2}" srcOrd="1" destOrd="0" presId="urn:microsoft.com/office/officeart/2005/8/layout/cycle4"/>
-    <dgm:cxn modelId="{6D2019A3-044F-4DA1-AB88-BD8E044884D2}" type="presParOf" srcId="{08619EC1-F917-4975-B2D1-7B72547BAA04}" destId="{72E78E6F-72BE-439E-98D6-7C9BAE77F8DA}" srcOrd="4" destOrd="0" presId="urn:microsoft.com/office/officeart/2005/8/layout/cycle4"/>
-    <dgm:cxn modelId="{DEA5ABEC-E8F6-4C5A-BADC-3FA4C9F2439D}" type="presParOf" srcId="{A45A239B-3686-4BEE-8F6D-5AF56DDD158B}" destId="{DB61715C-D14D-45CD-95E5-E8A99909C6A4}" srcOrd="1" destOrd="0" presId="urn:microsoft.com/office/officeart/2005/8/layout/cycle4"/>
-    <dgm:cxn modelId="{4F9A1CEE-76FB-4A6A-89D2-3514DCAB4314}" type="presParOf" srcId="{DB61715C-D14D-45CD-95E5-E8A99909C6A4}" destId="{3BAAE0DA-2F9C-4E31-8C3D-631D39AB1707}" srcOrd="0" destOrd="0" presId="urn:microsoft.com/office/officeart/2005/8/layout/cycle4"/>
-    <dgm:cxn modelId="{7B203BB1-C009-4DA9-8788-347A287F0425}" type="presParOf" srcId="{DB61715C-D14D-45CD-95E5-E8A99909C6A4}" destId="{8E0186CD-8A6A-4414-B493-8FDD130E3A48}" srcOrd="1" destOrd="0" presId="urn:microsoft.com/office/officeart/2005/8/layout/cycle4"/>
-    <dgm:cxn modelId="{078F2D9B-CB0F-4D9E-986A-B1D34CF82DC9}" type="presParOf" srcId="{DB61715C-D14D-45CD-95E5-E8A99909C6A4}" destId="{9D3DA50F-9132-417E-B2E0-FCE64069BFAA}" srcOrd="2" destOrd="0" presId="urn:microsoft.com/office/officeart/2005/8/layout/cycle4"/>
-    <dgm:cxn modelId="{E10D8282-E911-4A1B-8EC1-76D74DEA857E}" type="presParOf" srcId="{DB61715C-D14D-45CD-95E5-E8A99909C6A4}" destId="{4871DF7A-C367-45F7-B0F3-F0678B7BF9B9}" srcOrd="3" destOrd="0" presId="urn:microsoft.com/office/officeart/2005/8/layout/cycle4"/>
-    <dgm:cxn modelId="{6A840AA0-8FEE-48A0-880C-9616B43EA150}" type="presParOf" srcId="{DB61715C-D14D-45CD-95E5-E8A99909C6A4}" destId="{AA137FD2-625D-41CF-B989-74C65A0B099F}" srcOrd="4" destOrd="0" presId="urn:microsoft.com/office/officeart/2005/8/layout/cycle4"/>
-    <dgm:cxn modelId="{03796A74-BA75-4914-81F3-53DD45C4D840}" type="presParOf" srcId="{A45A239B-3686-4BEE-8F6D-5AF56DDD158B}" destId="{9ECE0C9C-CDD1-43A6-AB5F-7603FC92C667}" srcOrd="2" destOrd="0" presId="urn:microsoft.com/office/officeart/2005/8/layout/cycle4"/>
-    <dgm:cxn modelId="{472FF8BE-81A4-4CA0-9FCC-03DEAFF9C8DB}" type="presParOf" srcId="{A45A239B-3686-4BEE-8F6D-5AF56DDD158B}" destId="{4CAB8013-EF49-4A73-B589-F49F120911BB}" srcOrd="3" destOrd="0" presId="urn:microsoft.com/office/officeart/2005/8/layout/cycle4"/>
+    <dgm:cxn modelId="{10D2E654-C3F0-4671-8C6C-AA34BB4F9094}" type="presParOf" srcId="{A45A239B-3686-4BEE-8F6D-5AF56DDD158B}" destId="{08619EC1-F917-4975-B2D1-7B72547BAA04}" srcOrd="0" destOrd="0" presId="urn:microsoft.com/office/officeart/2005/8/layout/cycle4"/>
+    <dgm:cxn modelId="{F418435F-B80A-451D-B645-9CE18495E96E}" type="presParOf" srcId="{08619EC1-F917-4975-B2D1-7B72547BAA04}" destId="{D4D9FE2C-650B-4F64-B25E-9D72E2C13DF4}" srcOrd="0" destOrd="0" presId="urn:microsoft.com/office/officeart/2005/8/layout/cycle4"/>
+    <dgm:cxn modelId="{97F9FCF8-D621-4EFA-83A1-ADA4D04E9C86}" type="presParOf" srcId="{D4D9FE2C-650B-4F64-B25E-9D72E2C13DF4}" destId="{6B343F16-9170-4513-B4D9-35326797153D}" srcOrd="0" destOrd="0" presId="urn:microsoft.com/office/officeart/2005/8/layout/cycle4"/>
+    <dgm:cxn modelId="{8C2685E2-F1D6-40F8-8618-F42B84E2A4ED}" type="presParOf" srcId="{D4D9FE2C-650B-4F64-B25E-9D72E2C13DF4}" destId="{46339795-70AA-421D-841A-A5EF7C57D8A2}" srcOrd="1" destOrd="0" presId="urn:microsoft.com/office/officeart/2005/8/layout/cycle4"/>
+    <dgm:cxn modelId="{41575097-EAC2-473E-8029-9546754756CF}" type="presParOf" srcId="{08619EC1-F917-4975-B2D1-7B72547BAA04}" destId="{DEEFF024-14EA-47D5-85CF-29D4FD0EE672}" srcOrd="1" destOrd="0" presId="urn:microsoft.com/office/officeart/2005/8/layout/cycle4"/>
+    <dgm:cxn modelId="{BAEACEA6-9A2F-404E-9248-A1994552038A}" type="presParOf" srcId="{DEEFF024-14EA-47D5-85CF-29D4FD0EE672}" destId="{23C83209-8485-4798-8058-90EF46E45515}" srcOrd="0" destOrd="0" presId="urn:microsoft.com/office/officeart/2005/8/layout/cycle4"/>
+    <dgm:cxn modelId="{872CB417-1757-4A1A-9A58-81385C3B1ADD}" type="presParOf" srcId="{DEEFF024-14EA-47D5-85CF-29D4FD0EE672}" destId="{F08DB12E-F991-4BEE-950E-8629AE2F6881}" srcOrd="1" destOrd="0" presId="urn:microsoft.com/office/officeart/2005/8/layout/cycle4"/>
+    <dgm:cxn modelId="{5FFEF8BF-4814-4BE2-8736-61FA182A0E0F}" type="presParOf" srcId="{08619EC1-F917-4975-B2D1-7B72547BAA04}" destId="{E0D5A09B-E49C-49CF-AE6D-312AF1A090B9}" srcOrd="2" destOrd="0" presId="urn:microsoft.com/office/officeart/2005/8/layout/cycle4"/>
+    <dgm:cxn modelId="{D14B768E-0209-43B8-8DE0-226C3EBD3A52}" type="presParOf" srcId="{E0D5A09B-E49C-49CF-AE6D-312AF1A090B9}" destId="{DECC40CE-10F3-4483-917D-335407CB839F}" srcOrd="0" destOrd="0" presId="urn:microsoft.com/office/officeart/2005/8/layout/cycle4"/>
+    <dgm:cxn modelId="{0A23BFBF-758E-4C28-8486-28522BA130F5}" type="presParOf" srcId="{E0D5A09B-E49C-49CF-AE6D-312AF1A090B9}" destId="{76B443A4-38D1-4968-A4B7-905DFE0D3145}" srcOrd="1" destOrd="0" presId="urn:microsoft.com/office/officeart/2005/8/layout/cycle4"/>
+    <dgm:cxn modelId="{8BBBB365-6E3B-46E0-AF34-BECDE87F8520}" type="presParOf" srcId="{08619EC1-F917-4975-B2D1-7B72547BAA04}" destId="{E1B25B8A-32DB-4865-8EE7-F9332E62EF4C}" srcOrd="3" destOrd="0" presId="urn:microsoft.com/office/officeart/2005/8/layout/cycle4"/>
+    <dgm:cxn modelId="{3141BECE-9CD2-4DB7-BD6D-D24C3460B982}" type="presParOf" srcId="{E1B25B8A-32DB-4865-8EE7-F9332E62EF4C}" destId="{BA0D0ECB-20A9-43B5-896F-62606B4AFA63}" srcOrd="0" destOrd="0" presId="urn:microsoft.com/office/officeart/2005/8/layout/cycle4"/>
+    <dgm:cxn modelId="{DB402F47-D229-4EA9-9F42-F267FB0DB2A0}" type="presParOf" srcId="{E1B25B8A-32DB-4865-8EE7-F9332E62EF4C}" destId="{72E82AC8-051F-48EF-81C4-34B41674BBE2}" srcOrd="1" destOrd="0" presId="urn:microsoft.com/office/officeart/2005/8/layout/cycle4"/>
+    <dgm:cxn modelId="{EC3186E9-D2D3-4995-8EB0-61FF9DE4D8DA}" type="presParOf" srcId="{08619EC1-F917-4975-B2D1-7B72547BAA04}" destId="{72E78E6F-72BE-439E-98D6-7C9BAE77F8DA}" srcOrd="4" destOrd="0" presId="urn:microsoft.com/office/officeart/2005/8/layout/cycle4"/>
+    <dgm:cxn modelId="{93AD5F93-CA35-44A9-8FCC-7382BCD0D8D8}" type="presParOf" srcId="{A45A239B-3686-4BEE-8F6D-5AF56DDD158B}" destId="{DB61715C-D14D-45CD-95E5-E8A99909C6A4}" srcOrd="1" destOrd="0" presId="urn:microsoft.com/office/officeart/2005/8/layout/cycle4"/>
+    <dgm:cxn modelId="{FEB0D2FA-257A-41B7-B18F-08F8C774DC97}" type="presParOf" srcId="{DB61715C-D14D-45CD-95E5-E8A99909C6A4}" destId="{3BAAE0DA-2F9C-4E31-8C3D-631D39AB1707}" srcOrd="0" destOrd="0" presId="urn:microsoft.com/office/officeart/2005/8/layout/cycle4"/>
+    <dgm:cxn modelId="{8DF5DD13-2CB8-4B4E-B9ED-84DC4508CE0C}" type="presParOf" srcId="{DB61715C-D14D-45CD-95E5-E8A99909C6A4}" destId="{8E0186CD-8A6A-4414-B493-8FDD130E3A48}" srcOrd="1" destOrd="0" presId="urn:microsoft.com/office/officeart/2005/8/layout/cycle4"/>
+    <dgm:cxn modelId="{618899A6-0195-4616-9EDA-E70408694017}" type="presParOf" srcId="{DB61715C-D14D-45CD-95E5-E8A99909C6A4}" destId="{9D3DA50F-9132-417E-B2E0-FCE64069BFAA}" srcOrd="2" destOrd="0" presId="urn:microsoft.com/office/officeart/2005/8/layout/cycle4"/>
+    <dgm:cxn modelId="{8BAC4E57-B4B7-4BA0-8F78-5CA8BAC1ECEE}" type="presParOf" srcId="{DB61715C-D14D-45CD-95E5-E8A99909C6A4}" destId="{4871DF7A-C367-45F7-B0F3-F0678B7BF9B9}" srcOrd="3" destOrd="0" presId="urn:microsoft.com/office/officeart/2005/8/layout/cycle4"/>
+    <dgm:cxn modelId="{6288F0C5-011B-4881-B113-5E57AE688353}" type="presParOf" srcId="{DB61715C-D14D-45CD-95E5-E8A99909C6A4}" destId="{AA137FD2-625D-41CF-B989-74C65A0B099F}" srcOrd="4" destOrd="0" presId="urn:microsoft.com/office/officeart/2005/8/layout/cycle4"/>
+    <dgm:cxn modelId="{81033F3B-1B3A-43B4-8FFC-566FA6AEF570}" type="presParOf" srcId="{A45A239B-3686-4BEE-8F6D-5AF56DDD158B}" destId="{9ECE0C9C-CDD1-43A6-AB5F-7603FC92C667}" srcOrd="2" destOrd="0" presId="urn:microsoft.com/office/officeart/2005/8/layout/cycle4"/>
+    <dgm:cxn modelId="{14F2ECB5-ACAD-4CF7-9CF8-25C81A2EED0E}" type="presParOf" srcId="{A45A239B-3686-4BEE-8F6D-5AF56DDD158B}" destId="{4CAB8013-EF49-4A73-B589-F49F120911BB}" srcOrd="3" destOrd="0" presId="urn:microsoft.com/office/officeart/2005/8/layout/cycle4"/>
   </dgm:cxnLst>
   <dgm:bg/>
   <dgm:whole/>
@@ -19414,14 +20591,14 @@
     <w:charset w:val="00"/>
     <w:family w:val="roman"/>
     <w:pitch w:val="variable"/>
-    <w:sig w:usb0="E0002EFF" w:usb1="C000785B" w:usb2="00000009" w:usb3="00000000" w:csb0="000001FF" w:csb1="00000000"/>
+    <w:sig w:usb0="E0002EFF" w:usb1="C0007843" w:usb2="00000009" w:usb3="00000000" w:csb0="000001FF" w:csb1="00000000"/>
   </w:font>
   <w:font w:name="Courier New">
     <w:panose1 w:val="02070309020205020404"/>
     <w:charset w:val="00"/>
     <w:family w:val="modern"/>
     <w:pitch w:val="fixed"/>
-    <w:sig w:usb0="E0002EFF" w:usb1="C0007843" w:usb2="00000009" w:usb3="00000000" w:csb0="000001FF" w:csb1="00000000"/>
+    <w:sig w:usb0="E0002AFF" w:usb1="C0007843" w:usb2="00000009" w:usb3="00000000" w:csb0="000001FF" w:csb1="00000000"/>
   </w:font>
   <w:font w:name="Wingdings">
     <w:panose1 w:val="05000000000000000000"/>
@@ -19435,21 +20612,21 @@
     <w:charset w:val="00"/>
     <w:family w:val="swiss"/>
     <w:pitch w:val="variable"/>
-    <w:sig w:usb0="E0002AFF" w:usb1="C000247B" w:usb2="00000009" w:usb3="00000000" w:csb0="000001FF" w:csb1="00000000"/>
+    <w:sig w:usb0="E00002FF" w:usb1="4000ACFF" w:usb2="00000001" w:usb3="00000000" w:csb0="0000019F" w:csb1="00000000"/>
   </w:font>
   <w:font w:name="Arial">
     <w:panose1 w:val="020B0604020202020204"/>
     <w:charset w:val="00"/>
     <w:family w:val="swiss"/>
     <w:pitch w:val="variable"/>
-    <w:sig w:usb0="E0002EFF" w:usb1="C0007843" w:usb2="00000009" w:usb3="00000000" w:csb0="000001FF" w:csb1="00000000"/>
+    <w:sig w:usb0="E0002AFF" w:usb1="C0007843" w:usb2="00000009" w:usb3="00000000" w:csb0="000001FF" w:csb1="00000000"/>
   </w:font>
   <w:font w:name="Calibri Light">
     <w:panose1 w:val="020F0302020204030204"/>
     <w:charset w:val="00"/>
     <w:family w:val="swiss"/>
     <w:pitch w:val="variable"/>
-    <w:sig w:usb0="E0002AFF" w:usb1="C000247B" w:usb2="00000009" w:usb3="00000000" w:csb0="000001FF" w:csb1="00000000"/>
+    <w:sig w:usb0="A00002EF" w:usb1="4000207B" w:usb2="00000000" w:usb3="00000000" w:csb0="0000019F" w:csb1="00000000"/>
   </w:font>
   <w:font w:name="Tahoma">
     <w:panose1 w:val="020B0604030504040204"/>
@@ -19491,6 +20668,7 @@
     <w:rsid w:val="00286D2C"/>
     <w:rsid w:val="00314916"/>
     <w:rsid w:val="00316B96"/>
+    <w:rsid w:val="003B3960"/>
     <w:rsid w:val="003F228C"/>
     <w:rsid w:val="0041723E"/>
     <w:rsid w:val="00446AE9"/>
@@ -19526,7 +20704,7 @@
   </m:mathPr>
   <w:themeFontLang w:val="es-PE"/>
   <w:clrSchemeMapping w:bg1="light1" w:t1="dark1" w:bg2="light2" w:t2="dark2" w:accent1="accent1" w:accent2="accent2" w:accent3="accent3" w:accent4="accent4" w:accent5="accent5" w:accent6="accent6" w:hyperlink="hyperlink" w:followedHyperlink="followedHyperlink"/>
-  <w:decimalSymbol w:val="."/>
+  <w:decimalSymbol w:val=","/>
   <w:listSeparator w:val=";"/>
   <w15:chartTrackingRefBased/>
 </w:settings>
@@ -20241,7 +21419,7 @@
 </file>
 
 <file path=customXml/itemProps1.xml><?xml version="1.0" encoding="utf-8"?>
-<ds:datastoreItem xmlns:ds="http://schemas.openxmlformats.org/officeDocument/2006/customXml" ds:itemID="{42E5E580-FF54-432A-8CD8-58918A48ECF0}">
+<ds:datastoreItem xmlns:ds="http://schemas.openxmlformats.org/officeDocument/2006/customXml" ds:itemID="{874FE5DC-CDF7-488F-9EAC-ABF5078986B1}">
   <ds:schemaRefs>
     <ds:schemaRef ds:uri="http://schemas.openxmlformats.org/officeDocument/2006/bibliography"/>
   </ds:schemaRefs>

</xml_diff>

<commit_message>
modificacion de fechas de cronogrma
</commit_message>
<xml_diff>
--- a/NV/Desarrollo/Documentos/NV_PGC.docx
+++ b/NV/Desarrollo/Documentos/NV_PGC.docx
@@ -3107,8 +3107,6 @@
       <w:r>
         <w:t>laneamiento de la SCM donde se identifican los responsables, las actividades y los elementos que se utilizaran hasta la gestión de la entrega de las Releases del SW. Todo esto va en paralelo con los procesos de desarrollo del SW.</w:t>
       </w:r>
-      <w:bookmarkStart w:id="12" w:name="_GoBack"/>
-      <w:bookmarkEnd w:id="12"/>
     </w:p>
     <w:p>
       <w:pPr>
@@ -4176,7 +4174,7 @@
           <w:color w:val="auto"/>
         </w:rPr>
       </w:pPr>
-      <w:bookmarkStart w:id="13" w:name="_Toc481401806"/>
+      <w:bookmarkStart w:id="12" w:name="_Toc481401806"/>
       <w:r>
         <w:rPr>
           <w:rFonts w:ascii="Calibri" w:hAnsi="Calibri" w:cs="Times New Roman"/>
@@ -4185,7 +4183,7 @@
         </w:rPr>
         <w:t>Roles o responsabilidades</w:t>
       </w:r>
-      <w:bookmarkEnd w:id="13"/>
+      <w:bookmarkEnd w:id="12"/>
     </w:p>
     <w:p>
       <w:pPr>
@@ -5234,7 +5232,7 @@
           <w:color w:val="auto"/>
         </w:rPr>
       </w:pPr>
-      <w:bookmarkStart w:id="14" w:name="_Toc481401807"/>
+      <w:bookmarkStart w:id="13" w:name="_Toc481401807"/>
       <w:r>
         <w:rPr>
           <w:rFonts w:ascii="Calibri" w:hAnsi="Calibri" w:cs="Times New Roman"/>
@@ -5243,7 +5241,7 @@
         </w:rPr>
         <w:t>Políticas, directrices y procedimientos</w:t>
       </w:r>
-      <w:bookmarkEnd w:id="14"/>
+      <w:bookmarkEnd w:id="13"/>
     </w:p>
     <w:p>
       <w:pPr>
@@ -5490,7 +5488,7 @@
           <w:color w:val="auto"/>
         </w:rPr>
       </w:pPr>
-      <w:bookmarkStart w:id="15" w:name="_Toc481401808"/>
+      <w:bookmarkStart w:id="14" w:name="_Toc481401808"/>
       <w:r>
         <w:rPr>
           <w:rFonts w:ascii="Calibri" w:hAnsi="Calibri" w:cs="Times New Roman"/>
@@ -5508,7 +5506,7 @@
         <w:t>a</w:t>
       </w:r>
     </w:p>
-    <w:bookmarkEnd w:id="15"/>
+    <w:bookmarkEnd w:id="14"/>
     <w:p>
       <w:pPr>
         <w:ind w:left="494"/>
@@ -5869,15 +5867,13 @@
               </w:rPr>
               <w:t xml:space="preserve">2 </w:t>
             </w:r>
-            <w:proofErr w:type="spellStart"/>
             <w:r>
               <w:rPr>
                 <w:b/>
                 <w:sz w:val="20"/>
               </w:rPr>
-              <w:t>dias</w:t>
-            </w:r>
-            <w:proofErr w:type="spellEnd"/>
+              <w:t>días</w:t>
+            </w:r>
           </w:p>
         </w:tc>
         <w:tc>
@@ -5995,14 +5991,12 @@
               </w:rPr>
               <w:t xml:space="preserve">1 </w:t>
             </w:r>
-            <w:proofErr w:type="spellStart"/>
-            <w:r>
-              <w:rPr>
-                <w:sz w:val="20"/>
-              </w:rPr>
-              <w:t>dia</w:t>
-            </w:r>
-            <w:proofErr w:type="spellEnd"/>
+            <w:r>
+              <w:rPr>
+                <w:sz w:val="20"/>
+              </w:rPr>
+              <w:t>día</w:t>
+            </w:r>
           </w:p>
         </w:tc>
         <w:tc>
@@ -6096,14 +6090,12 @@
               </w:rPr>
               <w:t xml:space="preserve">1 </w:t>
             </w:r>
-            <w:proofErr w:type="spellStart"/>
-            <w:r>
-              <w:rPr>
-                <w:sz w:val="20"/>
-              </w:rPr>
-              <w:t>dia</w:t>
-            </w:r>
-            <w:proofErr w:type="spellEnd"/>
+            <w:r>
+              <w:rPr>
+                <w:sz w:val="20"/>
+              </w:rPr>
+              <w:t>día</w:t>
+            </w:r>
           </w:p>
         </w:tc>
         <w:tc>
@@ -6197,14 +6189,12 @@
               </w:rPr>
               <w:t xml:space="preserve">1 </w:t>
             </w:r>
-            <w:proofErr w:type="spellStart"/>
-            <w:r>
-              <w:rPr>
-                <w:sz w:val="20"/>
-              </w:rPr>
-              <w:t>dia</w:t>
-            </w:r>
-            <w:proofErr w:type="spellEnd"/>
+            <w:r>
+              <w:rPr>
+                <w:sz w:val="20"/>
+              </w:rPr>
+              <w:t>día</w:t>
+            </w:r>
           </w:p>
         </w:tc>
         <w:tc>
@@ -6301,15 +6291,13 @@
               </w:rPr>
               <w:t xml:space="preserve">4 </w:t>
             </w:r>
-            <w:proofErr w:type="spellStart"/>
             <w:r>
               <w:rPr>
                 <w:b/>
                 <w:sz w:val="20"/>
               </w:rPr>
-              <w:t>dias</w:t>
-            </w:r>
-            <w:proofErr w:type="spellEnd"/>
+              <w:t>días</w:t>
+            </w:r>
           </w:p>
         </w:tc>
         <w:tc>
@@ -6413,14 +6401,12 @@
               </w:rPr>
               <w:t xml:space="preserve">1 </w:t>
             </w:r>
-            <w:proofErr w:type="spellStart"/>
-            <w:r>
-              <w:rPr>
-                <w:sz w:val="20"/>
-              </w:rPr>
-              <w:t>dia</w:t>
-            </w:r>
-            <w:proofErr w:type="spellEnd"/>
+            <w:r>
+              <w:rPr>
+                <w:sz w:val="20"/>
+              </w:rPr>
+              <w:t>día</w:t>
+            </w:r>
           </w:p>
         </w:tc>
         <w:tc>
@@ -6588,14 +6574,12 @@
               </w:rPr>
               <w:t xml:space="preserve">2 </w:t>
             </w:r>
-            <w:proofErr w:type="spellStart"/>
-            <w:r>
-              <w:rPr>
-                <w:sz w:val="20"/>
-              </w:rPr>
-              <w:t>dia</w:t>
-            </w:r>
-            <w:proofErr w:type="spellEnd"/>
+            <w:r>
+              <w:rPr>
+                <w:sz w:val="20"/>
+              </w:rPr>
+              <w:t>día</w:t>
+            </w:r>
           </w:p>
         </w:tc>
         <w:tc>
@@ -6689,14 +6673,12 @@
               </w:rPr>
               <w:t xml:space="preserve">1 </w:t>
             </w:r>
-            <w:proofErr w:type="spellStart"/>
-            <w:r>
-              <w:rPr>
-                <w:sz w:val="20"/>
-              </w:rPr>
-              <w:t>dia</w:t>
-            </w:r>
-            <w:proofErr w:type="spellEnd"/>
+            <w:r>
+              <w:rPr>
+                <w:sz w:val="20"/>
+              </w:rPr>
+              <w:t>día</w:t>
+            </w:r>
           </w:p>
         </w:tc>
         <w:tc>
@@ -6796,14 +6778,12 @@
               </w:rPr>
               <w:t xml:space="preserve">2 </w:t>
             </w:r>
-            <w:proofErr w:type="spellStart"/>
-            <w:r>
-              <w:rPr>
-                <w:sz w:val="20"/>
-              </w:rPr>
-              <w:t>dias</w:t>
-            </w:r>
-            <w:proofErr w:type="spellEnd"/>
+            <w:r>
+              <w:rPr>
+                <w:sz w:val="20"/>
+              </w:rPr>
+              <w:t>días</w:t>
+            </w:r>
           </w:p>
         </w:tc>
         <w:tc>
@@ -6898,6 +6878,12 @@
                 <w:sz w:val="20"/>
               </w:rPr>
             </w:pPr>
+            <w:r>
+              <w:rPr>
+                <w:sz w:val="20"/>
+              </w:rPr>
+              <w:t>01/05/2017</w:t>
+            </w:r>
           </w:p>
         </w:tc>
         <w:tc>
@@ -6958,9 +6944,17 @@
             <w:pPr>
               <w:jc w:val="center"/>
               <w:rPr>
-                <w:sz w:val="20"/>
-              </w:rPr>
-            </w:pPr>
+                <w:b/>
+                <w:sz w:val="20"/>
+              </w:rPr>
+            </w:pPr>
+            <w:r>
+              <w:rPr>
+                <w:b/>
+                <w:sz w:val="20"/>
+              </w:rPr>
+              <w:t>6 días</w:t>
+            </w:r>
           </w:p>
         </w:tc>
         <w:tc>
@@ -6974,6 +6968,12 @@
                 <w:sz w:val="20"/>
               </w:rPr>
             </w:pPr>
+            <w:r>
+              <w:rPr>
+                <w:sz w:val="20"/>
+              </w:rPr>
+              <w:t>01/05/2017</w:t>
+            </w:r>
           </w:p>
         </w:tc>
         <w:tc>
@@ -6987,6 +6987,18 @@
                 <w:sz w:val="20"/>
               </w:rPr>
             </w:pPr>
+            <w:r>
+              <w:rPr>
+                <w:sz w:val="20"/>
+              </w:rPr>
+              <w:t>08</w:t>
+            </w:r>
+            <w:r>
+              <w:rPr>
+                <w:sz w:val="20"/>
+              </w:rPr>
+              <w:t>/05/2017</w:t>
+            </w:r>
           </w:p>
         </w:tc>
         <w:tc>
@@ -7036,6 +7048,12 @@
                 <w:sz w:val="20"/>
               </w:rPr>
             </w:pPr>
+            <w:r>
+              <w:rPr>
+                <w:sz w:val="20"/>
+              </w:rPr>
+              <w:t>2 días</w:t>
+            </w:r>
           </w:p>
         </w:tc>
         <w:tc>
@@ -7049,6 +7067,12 @@
                 <w:sz w:val="20"/>
               </w:rPr>
             </w:pPr>
+            <w:r>
+              <w:rPr>
+                <w:sz w:val="20"/>
+              </w:rPr>
+              <w:t>01/05/2017</w:t>
+            </w:r>
           </w:p>
         </w:tc>
         <w:tc>
@@ -7062,6 +7086,12 @@
                 <w:sz w:val="20"/>
               </w:rPr>
             </w:pPr>
+            <w:r>
+              <w:rPr>
+                <w:sz w:val="20"/>
+              </w:rPr>
+              <w:t>03/05/2017</w:t>
+            </w:r>
           </w:p>
         </w:tc>
         <w:tc>
@@ -7110,6 +7140,12 @@
                 <w:sz w:val="20"/>
               </w:rPr>
             </w:pPr>
+            <w:r>
+              <w:rPr>
+                <w:sz w:val="20"/>
+              </w:rPr>
+              <w:t>3 días</w:t>
+            </w:r>
           </w:p>
         </w:tc>
         <w:tc>
@@ -7123,6 +7159,12 @@
                 <w:sz w:val="20"/>
               </w:rPr>
             </w:pPr>
+            <w:r>
+              <w:rPr>
+                <w:sz w:val="20"/>
+              </w:rPr>
+              <w:t>03/05/2017</w:t>
+            </w:r>
           </w:p>
         </w:tc>
         <w:tc>
@@ -7136,6 +7178,18 @@
                 <w:sz w:val="20"/>
               </w:rPr>
             </w:pPr>
+            <w:r>
+              <w:rPr>
+                <w:sz w:val="20"/>
+              </w:rPr>
+              <w:t>06</w:t>
+            </w:r>
+            <w:r>
+              <w:rPr>
+                <w:sz w:val="20"/>
+              </w:rPr>
+              <w:t>/05/2017</w:t>
+            </w:r>
           </w:p>
         </w:tc>
         <w:tc>
@@ -7184,6 +7238,12 @@
                 <w:sz w:val="20"/>
               </w:rPr>
             </w:pPr>
+            <w:r>
+              <w:rPr>
+                <w:sz w:val="20"/>
+              </w:rPr>
+              <w:t>2 días</w:t>
+            </w:r>
           </w:p>
         </w:tc>
         <w:tc>
@@ -7197,6 +7257,18 @@
                 <w:sz w:val="20"/>
               </w:rPr>
             </w:pPr>
+            <w:r>
+              <w:rPr>
+                <w:sz w:val="20"/>
+              </w:rPr>
+              <w:t>06</w:t>
+            </w:r>
+            <w:r>
+              <w:rPr>
+                <w:sz w:val="20"/>
+              </w:rPr>
+              <w:t>/05/2017</w:t>
+            </w:r>
           </w:p>
         </w:tc>
         <w:tc>
@@ -7210,6 +7282,18 @@
                 <w:sz w:val="20"/>
               </w:rPr>
             </w:pPr>
+            <w:r>
+              <w:rPr>
+                <w:sz w:val="20"/>
+              </w:rPr>
+              <w:t>08</w:t>
+            </w:r>
+            <w:r>
+              <w:rPr>
+                <w:sz w:val="20"/>
+              </w:rPr>
+              <w:t>/05/2017</w:t>
+            </w:r>
           </w:p>
         </w:tc>
         <w:tc>
@@ -7325,14 +7409,12 @@
               </w:rPr>
               <w:t xml:space="preserve">Definir las </w:t>
             </w:r>
-            <w:proofErr w:type="spellStart"/>
-            <w:r>
-              <w:rPr>
-                <w:sz w:val="20"/>
-              </w:rPr>
-              <w:t>Lineas</w:t>
-            </w:r>
-            <w:proofErr w:type="spellEnd"/>
+            <w:r>
+              <w:rPr>
+                <w:sz w:val="20"/>
+              </w:rPr>
+              <w:t>Líneas</w:t>
+            </w:r>
             <w:r>
               <w:rPr>
                 <w:sz w:val="20"/>
@@ -7413,14 +7495,14 @@
               </w:rPr>
               <w:t xml:space="preserve">Definir la estructura de las       </w:t>
             </w:r>
-            <w:proofErr w:type="spellStart"/>
-            <w:r>
-              <w:rPr>
-                <w:sz w:val="20"/>
-              </w:rPr>
-              <w:t>librerias</w:t>
-            </w:r>
-            <w:proofErr w:type="spellEnd"/>
+            <w:r>
+              <w:rPr>
+                <w:sz w:val="20"/>
+              </w:rPr>
+              <w:t>librerías</w:t>
+            </w:r>
+            <w:bookmarkStart w:id="15" w:name="_GoBack"/>
+            <w:bookmarkEnd w:id="15"/>
             <w:r>
               <w:rPr>
                 <w:sz w:val="20"/>
@@ -11212,7 +11294,7 @@
               <w:color w:val="FFFFFF" w:themeColor="background1"/>
               <w:lang w:val="es-ES"/>
             </w:rPr>
-            <w:t>8</w:t>
+            <w:t>6</w:t>
           </w:r>
           <w:r>
             <w:rPr>
@@ -17690,6 +17772,7 @@
     <w:rsid w:val="006D128C"/>
     <w:rsid w:val="0075457A"/>
     <w:rsid w:val="00765ACC"/>
+    <w:rsid w:val="007B565F"/>
     <w:rsid w:val="007B7E43"/>
     <w:rsid w:val="008F2FEC"/>
     <w:rsid w:val="0091496E"/>
@@ -18432,7 +18515,7 @@
 </file>
 
 <file path=customXml/itemProps1.xml><?xml version="1.0" encoding="utf-8"?>
-<ds:datastoreItem xmlns:ds="http://schemas.openxmlformats.org/officeDocument/2006/customXml" ds:itemID="{CEFC07F3-1BB8-4FD4-A7A9-3674EB5F7CCF}">
+<ds:datastoreItem xmlns:ds="http://schemas.openxmlformats.org/officeDocument/2006/customXml" ds:itemID="{CF0546FC-9698-479F-9103-EC5E8EC29358}">
   <ds:schemaRefs>
     <ds:schemaRef ds:uri="http://schemas.openxmlformats.org/officeDocument/2006/bibliography"/>
   </ds:schemaRefs>

</xml_diff>

<commit_message>
Actualizando Control de Revisiones
</commit_message>
<xml_diff>
--- a/NV/Desarrollo/Documentos/NV_PGC.docx
+++ b/NV/Desarrollo/Documentos/NV_PGC.docx
@@ -1172,6 +1172,14 @@
               <w:t>Introduccion</w:t>
             </w:r>
             <w:proofErr w:type="spellEnd"/>
+            <w:r>
+              <w:rPr>
+                <w:rFonts w:ascii="Calibri" w:hAnsi="Calibri"/>
+              </w:rPr>
+              <w:t>: Estado Actual, Aplicabilidad, Alcance</w:t>
+            </w:r>
+            <w:bookmarkStart w:id="5" w:name="_GoBack"/>
+            <w:bookmarkEnd w:id="5"/>
           </w:p>
         </w:tc>
         <w:tc>
@@ -2758,8 +2766,8 @@
           <w:szCs w:val="26"/>
         </w:rPr>
       </w:pPr>
-      <w:bookmarkStart w:id="5" w:name="_Toc452417192"/>
-      <w:bookmarkStart w:id="6" w:name="_Toc482437037"/>
+      <w:bookmarkStart w:id="6" w:name="_Toc452417192"/>
+      <w:bookmarkStart w:id="7" w:name="_Toc482437037"/>
       <w:r>
         <w:rPr>
           <w:rFonts w:ascii="Calibri" w:hAnsi="Calibri" w:cs="Times New Roman"/>
@@ -2770,8 +2778,8 @@
         </w:rPr>
         <w:t>Introducción</w:t>
       </w:r>
-      <w:bookmarkEnd w:id="5"/>
       <w:bookmarkEnd w:id="6"/>
+      <w:bookmarkEnd w:id="7"/>
     </w:p>
     <w:p>
       <w:pPr>
@@ -2788,7 +2796,7 @@
           <w:color w:val="auto"/>
         </w:rPr>
       </w:pPr>
-      <w:bookmarkStart w:id="7" w:name="_Toc482437038"/>
+      <w:bookmarkStart w:id="8" w:name="_Toc482437038"/>
       <w:r>
         <w:rPr>
           <w:rFonts w:ascii="Calibri" w:hAnsi="Calibri" w:cs="Times New Roman"/>
@@ -2797,7 +2805,7 @@
         </w:rPr>
         <w:t>Estado Actual</w:t>
       </w:r>
-      <w:bookmarkEnd w:id="7"/>
+      <w:bookmarkEnd w:id="8"/>
     </w:p>
     <w:p>
       <w:pPr>
@@ -2910,7 +2918,7 @@
           <w:color w:val="auto"/>
         </w:rPr>
       </w:pPr>
-      <w:bookmarkStart w:id="8" w:name="_Toc482437039"/>
+      <w:bookmarkStart w:id="9" w:name="_Toc482437039"/>
       <w:r>
         <w:rPr>
           <w:rFonts w:ascii="Calibri" w:hAnsi="Calibri" w:cs="Times New Roman"/>
@@ -2919,7 +2927,7 @@
         </w:rPr>
         <w:t>Propósito</w:t>
       </w:r>
-      <w:bookmarkEnd w:id="8"/>
+      <w:bookmarkEnd w:id="9"/>
     </w:p>
     <w:p>
       <w:pPr>
@@ -3048,7 +3056,7 @@
           <w:color w:val="auto"/>
         </w:rPr>
       </w:pPr>
-      <w:bookmarkStart w:id="9" w:name="_Toc482437040"/>
+      <w:bookmarkStart w:id="10" w:name="_Toc482437040"/>
       <w:r>
         <w:rPr>
           <w:rFonts w:ascii="Calibri" w:hAnsi="Calibri" w:cs="Times New Roman"/>
@@ -3057,7 +3065,7 @@
         </w:rPr>
         <w:t>Aplicabilidad</w:t>
       </w:r>
-      <w:bookmarkEnd w:id="9"/>
+      <w:bookmarkEnd w:id="10"/>
     </w:p>
     <w:p>
       <w:pPr>
@@ -3099,7 +3107,7 @@
           <w:color w:val="auto"/>
         </w:rPr>
       </w:pPr>
-      <w:bookmarkStart w:id="10" w:name="_Toc482437041"/>
+      <w:bookmarkStart w:id="11" w:name="_Toc482437041"/>
       <w:r>
         <w:rPr>
           <w:rFonts w:ascii="Calibri" w:hAnsi="Calibri" w:cs="Times New Roman"/>
@@ -3109,7 +3117,7 @@
         <w:lastRenderedPageBreak/>
         <w:t>Gobierno y Alcance</w:t>
       </w:r>
-      <w:bookmarkEnd w:id="10"/>
+      <w:bookmarkEnd w:id="11"/>
     </w:p>
     <w:p>
       <w:pPr>
@@ -3136,8 +3144,6 @@
           <w:rFonts w:ascii="Calibri" w:hAnsi="Calibri"/>
         </w:rPr>
       </w:pPr>
-      <w:bookmarkStart w:id="11" w:name="_GoBack"/>
-      <w:bookmarkEnd w:id="11"/>
     </w:p>
     <w:p>
       <w:pPr>
@@ -12127,6 +12133,7 @@
             <w:dataBinding w:prefixMappings="xmlns:ns0='http://purl.org/dc/elements/1.1/' xmlns:ns1='http://schemas.openxmlformats.org/package/2006/metadata/core-properties' " w:xpath="/ns1:coreProperties[1]/ns0:creator[1]" w:storeItemID="{6C3C8BC8-F283-45AE-878A-BAB7291924A1}"/>
             <w:text/>
           </w:sdtPr>
+          <w:sdtEndPr/>
           <w:sdtContent>
             <w:p>
               <w:pPr>
@@ -12187,7 +12194,7 @@
               <w:color w:val="FFFFFF" w:themeColor="background1"/>
               <w:lang w:val="es-ES"/>
             </w:rPr>
-            <w:t>8</w:t>
+            <w:t>10</w:t>
           </w:r>
           <w:r>
             <w:rPr>
@@ -18675,6 +18682,7 @@
     <w:rsid w:val="008F2FEC"/>
     <w:rsid w:val="0091496E"/>
     <w:rsid w:val="00944B19"/>
+    <w:rsid w:val="00A930A5"/>
     <w:rsid w:val="00AF70F9"/>
     <w:rsid w:val="00B46EB9"/>
     <w:rsid w:val="00CB0806"/>
@@ -19416,7 +19424,7 @@
 </file>
 
 <file path=customXml/itemProps1.xml><?xml version="1.0" encoding="utf-8"?>
-<ds:datastoreItem xmlns:ds="http://schemas.openxmlformats.org/officeDocument/2006/customXml" ds:itemID="{D40341D5-1C12-400B-A952-C49DC08DC167}">
+<ds:datastoreItem xmlns:ds="http://schemas.openxmlformats.org/officeDocument/2006/customXml" ds:itemID="{1FDE1379-6886-462C-8879-F86322AD33F7}">
   <ds:schemaRefs>
     <ds:schemaRef ds:uri="http://schemas.openxmlformats.org/officeDocument/2006/bibliography"/>
   </ds:schemaRefs>

</xml_diff>

<commit_message>
Modificacion de deficiones y alcance
</commit_message>
<xml_diff>
--- a/NV/Desarrollo/Documentos/NV_PGC.docx
+++ b/NV/Desarrollo/Documentos/NV_PGC.docx
@@ -1062,6 +1062,163 @@
             <w:tcBorders>
               <w:top w:val="single" w:sz="6" w:space="0" w:color="00000A"/>
               <w:left w:val="single" w:sz="6" w:space="0" w:color="00000A"/>
+              <w:bottom w:val="single" w:sz="6" w:space="0" w:color="00000A"/>
+              <w:right w:val="single" w:sz="6" w:space="0" w:color="00000A"/>
+            </w:tcBorders>
+            <w:shd w:val="clear" w:color="auto" w:fill="auto"/>
+            <w:tcMar>
+              <w:left w:w="107" w:type="dxa"/>
+            </w:tcMar>
+            <w:vAlign w:val="center"/>
+          </w:tcPr>
+          <w:p>
+            <w:pPr>
+              <w:pStyle w:val="Tabletext"/>
+              <w:spacing w:after="0" w:line="360" w:lineRule="auto"/>
+              <w:jc w:val="center"/>
+              <w:rPr>
+                <w:rFonts w:ascii="Calibri" w:hAnsi="Calibri"/>
+              </w:rPr>
+            </w:pPr>
+            <w:r>
+              <w:rPr>
+                <w:rFonts w:ascii="Calibri" w:hAnsi="Calibri"/>
+              </w:rPr>
+              <w:t>13/05/17</w:t>
+            </w:r>
+          </w:p>
+        </w:tc>
+        <w:tc>
+          <w:tcPr>
+            <w:tcW w:w="1134" w:type="dxa"/>
+            <w:tcBorders>
+              <w:top w:val="single" w:sz="6" w:space="0" w:color="00000A"/>
+              <w:left w:val="single" w:sz="6" w:space="0" w:color="00000A"/>
+              <w:bottom w:val="single" w:sz="6" w:space="0" w:color="00000A"/>
+              <w:right w:val="single" w:sz="6" w:space="0" w:color="00000A"/>
+            </w:tcBorders>
+            <w:shd w:val="clear" w:color="auto" w:fill="auto"/>
+            <w:tcMar>
+              <w:left w:w="107" w:type="dxa"/>
+            </w:tcMar>
+            <w:vAlign w:val="center"/>
+          </w:tcPr>
+          <w:p>
+            <w:pPr>
+              <w:pStyle w:val="Tabletext"/>
+              <w:spacing w:after="0" w:line="360" w:lineRule="auto"/>
+              <w:jc w:val="center"/>
+              <w:rPr>
+                <w:rFonts w:ascii="Calibri" w:hAnsi="Calibri"/>
+              </w:rPr>
+            </w:pPr>
+            <w:r>
+              <w:rPr>
+                <w:rFonts w:ascii="Calibri" w:hAnsi="Calibri"/>
+              </w:rPr>
+              <w:t>1.5</w:t>
+            </w:r>
+          </w:p>
+        </w:tc>
+        <w:tc>
+          <w:tcPr>
+            <w:tcW w:w="4137" w:type="dxa"/>
+            <w:tcBorders>
+              <w:top w:val="single" w:sz="6" w:space="0" w:color="00000A"/>
+              <w:left w:val="single" w:sz="6" w:space="0" w:color="00000A"/>
+              <w:bottom w:val="single" w:sz="6" w:space="0" w:color="00000A"/>
+              <w:right w:val="single" w:sz="6" w:space="0" w:color="00000A"/>
+            </w:tcBorders>
+            <w:shd w:val="clear" w:color="auto" w:fill="auto"/>
+            <w:tcMar>
+              <w:left w:w="107" w:type="dxa"/>
+            </w:tcMar>
+            <w:vAlign w:val="center"/>
+          </w:tcPr>
+          <w:p>
+            <w:pPr>
+              <w:pStyle w:val="Tabletext"/>
+              <w:spacing w:before="40" w:after="40" w:line="360" w:lineRule="auto"/>
+              <w:jc w:val="both"/>
+              <w:rPr>
+                <w:rFonts w:ascii="Calibri" w:hAnsi="Calibri"/>
+              </w:rPr>
+            </w:pPr>
+            <w:r>
+              <w:rPr>
+                <w:rFonts w:ascii="Calibri" w:hAnsi="Calibri"/>
+              </w:rPr>
+              <w:t xml:space="preserve">Actualizando </w:t>
+            </w:r>
+            <w:proofErr w:type="spellStart"/>
+            <w:r>
+              <w:rPr>
+                <w:rFonts w:ascii="Calibri" w:hAnsi="Calibri"/>
+              </w:rPr>
+              <w:t>Seccion</w:t>
+            </w:r>
+            <w:proofErr w:type="spellEnd"/>
+            <w:r>
+              <w:rPr>
+                <w:rFonts w:ascii="Calibri" w:hAnsi="Calibri"/>
+              </w:rPr>
+              <w:t xml:space="preserve"> 1 </w:t>
+            </w:r>
+            <w:proofErr w:type="spellStart"/>
+            <w:r>
+              <w:rPr>
+                <w:rFonts w:ascii="Calibri" w:hAnsi="Calibri"/>
+              </w:rPr>
+              <w:t>Introduccion</w:t>
+            </w:r>
+            <w:proofErr w:type="spellEnd"/>
+            <w:r>
+              <w:rPr>
+                <w:rFonts w:ascii="Calibri" w:hAnsi="Calibri"/>
+              </w:rPr>
+              <w:t>: Estado Actual, Aplicabilidad, Alcance</w:t>
+            </w:r>
+          </w:p>
+        </w:tc>
+        <w:tc>
+          <w:tcPr>
+            <w:tcW w:w="2180" w:type="dxa"/>
+            <w:tcBorders>
+              <w:top w:val="single" w:sz="6" w:space="0" w:color="00000A"/>
+              <w:left w:val="single" w:sz="6" w:space="0" w:color="00000A"/>
+              <w:bottom w:val="single" w:sz="6" w:space="0" w:color="00000A"/>
+              <w:right w:val="single" w:sz="6" w:space="0" w:color="00000A"/>
+            </w:tcBorders>
+            <w:shd w:val="clear" w:color="auto" w:fill="auto"/>
+            <w:tcMar>
+              <w:left w:w="107" w:type="dxa"/>
+            </w:tcMar>
+            <w:vAlign w:val="center"/>
+          </w:tcPr>
+          <w:p>
+            <w:pPr>
+              <w:pStyle w:val="Tabletext"/>
+              <w:spacing w:after="0" w:line="360" w:lineRule="auto"/>
+              <w:rPr>
+                <w:rFonts w:ascii="Calibri" w:hAnsi="Calibri"/>
+              </w:rPr>
+            </w:pPr>
+            <w:r>
+              <w:rPr>
+                <w:rFonts w:ascii="Calibri" w:hAnsi="Calibri"/>
+              </w:rPr>
+              <w:t>Javier Távara</w:t>
+            </w:r>
+          </w:p>
+        </w:tc>
+      </w:tr>
+      <w:tr>
+        <w:tc>
+          <w:tcPr>
+            <w:tcW w:w="1268" w:type="dxa"/>
+            <w:tcBorders>
+              <w:top w:val="single" w:sz="6" w:space="0" w:color="00000A"/>
+              <w:left w:val="single" w:sz="6" w:space="0" w:color="00000A"/>
               <w:bottom w:val="single" w:sz="4" w:space="0" w:color="auto"/>
               <w:right w:val="single" w:sz="6" w:space="0" w:color="00000A"/>
             </w:tcBorders>
@@ -1144,42 +1301,6 @@
                 <w:rFonts w:ascii="Calibri" w:hAnsi="Calibri"/>
               </w:rPr>
             </w:pPr>
-            <w:r>
-              <w:rPr>
-                <w:rFonts w:ascii="Calibri" w:hAnsi="Calibri"/>
-              </w:rPr>
-              <w:t xml:space="preserve">Actualizando </w:t>
-            </w:r>
-            <w:proofErr w:type="spellStart"/>
-            <w:r>
-              <w:rPr>
-                <w:rFonts w:ascii="Calibri" w:hAnsi="Calibri"/>
-              </w:rPr>
-              <w:t>Seccion</w:t>
-            </w:r>
-            <w:proofErr w:type="spellEnd"/>
-            <w:r>
-              <w:rPr>
-                <w:rFonts w:ascii="Calibri" w:hAnsi="Calibri"/>
-              </w:rPr>
-              <w:t xml:space="preserve"> 1 </w:t>
-            </w:r>
-            <w:proofErr w:type="spellStart"/>
-            <w:r>
-              <w:rPr>
-                <w:rFonts w:ascii="Calibri" w:hAnsi="Calibri"/>
-              </w:rPr>
-              <w:t>Introduccion</w:t>
-            </w:r>
-            <w:proofErr w:type="spellEnd"/>
-            <w:r>
-              <w:rPr>
-                <w:rFonts w:ascii="Calibri" w:hAnsi="Calibri"/>
-              </w:rPr>
-              <w:t>: Estado Actual, Aplicabilidad, Alcance</w:t>
-            </w:r>
-            <w:bookmarkStart w:id="5" w:name="_GoBack"/>
-            <w:bookmarkEnd w:id="5"/>
           </w:p>
         </w:tc>
         <w:tc>
@@ -1209,7 +1330,7 @@
               <w:rPr>
                 <w:rFonts w:ascii="Calibri" w:hAnsi="Calibri"/>
               </w:rPr>
-              <w:t>Javier Távara</w:t>
+              <w:t>César Barrantes</w:t>
             </w:r>
           </w:p>
         </w:tc>
@@ -2766,8 +2887,8 @@
           <w:szCs w:val="26"/>
         </w:rPr>
       </w:pPr>
-      <w:bookmarkStart w:id="6" w:name="_Toc452417192"/>
-      <w:bookmarkStart w:id="7" w:name="_Toc482437037"/>
+      <w:bookmarkStart w:id="5" w:name="_Toc452417192"/>
+      <w:bookmarkStart w:id="6" w:name="_Toc482437037"/>
       <w:r>
         <w:rPr>
           <w:rFonts w:ascii="Calibri" w:hAnsi="Calibri" w:cs="Times New Roman"/>
@@ -2778,8 +2899,8 @@
         </w:rPr>
         <w:t>Introducción</w:t>
       </w:r>
+      <w:bookmarkEnd w:id="5"/>
       <w:bookmarkEnd w:id="6"/>
-      <w:bookmarkEnd w:id="7"/>
     </w:p>
     <w:p>
       <w:pPr>
@@ -2796,7 +2917,7 @@
           <w:color w:val="auto"/>
         </w:rPr>
       </w:pPr>
-      <w:bookmarkStart w:id="8" w:name="_Toc482437038"/>
+      <w:bookmarkStart w:id="7" w:name="_Toc482437038"/>
       <w:r>
         <w:rPr>
           <w:rFonts w:ascii="Calibri" w:hAnsi="Calibri" w:cs="Times New Roman"/>
@@ -2805,7 +2926,7 @@
         </w:rPr>
         <w:t>Estado Actual</w:t>
       </w:r>
-      <w:bookmarkEnd w:id="8"/>
+      <w:bookmarkEnd w:id="7"/>
     </w:p>
     <w:p>
       <w:pPr>
@@ -2918,7 +3039,7 @@
           <w:color w:val="auto"/>
         </w:rPr>
       </w:pPr>
-      <w:bookmarkStart w:id="9" w:name="_Toc482437039"/>
+      <w:bookmarkStart w:id="8" w:name="_Toc482437039"/>
       <w:r>
         <w:rPr>
           <w:rFonts w:ascii="Calibri" w:hAnsi="Calibri" w:cs="Times New Roman"/>
@@ -2927,7 +3048,7 @@
         </w:rPr>
         <w:t>Propósito</w:t>
       </w:r>
-      <w:bookmarkEnd w:id="9"/>
+      <w:bookmarkEnd w:id="8"/>
     </w:p>
     <w:p>
       <w:pPr>
@@ -3056,7 +3177,7 @@
           <w:color w:val="auto"/>
         </w:rPr>
       </w:pPr>
-      <w:bookmarkStart w:id="10" w:name="_Toc482437040"/>
+      <w:bookmarkStart w:id="9" w:name="_Toc482437040"/>
       <w:r>
         <w:rPr>
           <w:rFonts w:ascii="Calibri" w:hAnsi="Calibri" w:cs="Times New Roman"/>
@@ -3065,7 +3186,7 @@
         </w:rPr>
         <w:t>Aplicabilidad</w:t>
       </w:r>
-      <w:bookmarkEnd w:id="10"/>
+      <w:bookmarkEnd w:id="9"/>
     </w:p>
     <w:p>
       <w:pPr>
@@ -3107,7 +3228,7 @@
           <w:color w:val="auto"/>
         </w:rPr>
       </w:pPr>
-      <w:bookmarkStart w:id="11" w:name="_Toc482437041"/>
+      <w:bookmarkStart w:id="10" w:name="_Toc482437041"/>
       <w:r>
         <w:rPr>
           <w:rFonts w:ascii="Calibri" w:hAnsi="Calibri" w:cs="Times New Roman"/>
@@ -3117,7 +3238,7 @@
         <w:lastRenderedPageBreak/>
         <w:t>Gobierno y Alcance</w:t>
       </w:r>
-      <w:bookmarkEnd w:id="11"/>
+      <w:bookmarkEnd w:id="10"/>
     </w:p>
     <w:p>
       <w:pPr>
@@ -3132,8 +3253,46 @@
         <w:rPr>
           <w:rFonts w:ascii="Calibri" w:hAnsi="Calibri"/>
         </w:rPr>
-        <w:t>El presente plan de Gestión dela configuración abarca todas las fases del ciclo de vida del software para que se pueda dar una administración adecuada de las versiones y revisiones que se llevan a cabo. El documento presente establece estándares y nomenclaturas que usaremos para el control y gestión de los diferentes entregables de documentación y de software, esto tiene alta relevancia por las diversas iteraciones que pueden surgir a lo largo de desarrollo del producto de software.</w:t>
-      </w:r>
+        <w:t>El presente plan de Gestión de</w:t>
+      </w:r>
+      <w:r>
+        <w:rPr>
+          <w:rFonts w:ascii="Calibri" w:hAnsi="Calibri"/>
+        </w:rPr>
+        <w:t xml:space="preserve"> </w:t>
+      </w:r>
+      <w:r>
+        <w:rPr>
+          <w:rFonts w:ascii="Calibri" w:hAnsi="Calibri"/>
+        </w:rPr>
+        <w:t>la configuración abarca todas las fases del ciclo de vida del software para que se pueda dar una administración adecuada de las versiones y revisiones que se llevan a cabo. El documento presente establece estándares y nomenclaturas que usaremos para el control y gestión de los diferentes entregables de documentación y de software, esto tiene alta relevancia por las diversas iteraciones que pueden surgir a lo largo de desarrollo del producto de software.</w:t>
+      </w:r>
+    </w:p>
+    <w:p>
+      <w:pPr>
+        <w:spacing w:line="360" w:lineRule="auto"/>
+        <w:ind w:left="709"/>
+        <w:jc w:val="both"/>
+        <w:rPr>
+          <w:rFonts w:ascii="Calibri" w:hAnsi="Calibri"/>
+        </w:rPr>
+      </w:pPr>
+      <w:r>
+        <w:rPr>
+          <w:rFonts w:ascii="Calibri" w:hAnsi="Calibri"/>
+        </w:rPr>
+        <w:t>Se identificarán todos los elementos y factores (responsables, por ejemplo) que estarán involucrados en la gestión de la configuración. Pasando por un control general de los cambios que se van a efectuar y terminando con la gestión de la entrega de las Releases del respectivo software.</w:t>
+      </w:r>
+    </w:p>
+    <w:p>
+      <w:pPr>
+        <w:spacing w:line="360" w:lineRule="auto"/>
+        <w:ind w:left="709"/>
+        <w:jc w:val="both"/>
+        <w:rPr>
+          <w:rFonts w:ascii="Calibri" w:hAnsi="Calibri"/>
+        </w:rPr>
+      </w:pPr>
     </w:p>
     <w:p>
       <w:pPr>
@@ -3160,7 +3319,7 @@
           <w:color w:val="auto"/>
         </w:rPr>
       </w:pPr>
-      <w:bookmarkStart w:id="12" w:name="_Toc482437042"/>
+      <w:bookmarkStart w:id="11" w:name="_Toc482437042"/>
       <w:r>
         <w:rPr>
           <w:rFonts w:ascii="Calibri" w:hAnsi="Calibri" w:cs="Times New Roman"/>
@@ -3169,7 +3328,7 @@
         </w:rPr>
         <w:t>Definiciones</w:t>
       </w:r>
-      <w:bookmarkEnd w:id="12"/>
+      <w:bookmarkEnd w:id="11"/>
     </w:p>
     <w:p>
       <w:pPr>
@@ -3377,43 +3536,42 @@
         <w:rPr>
           <w:b/>
         </w:rPr>
-        <w:t>CCM</w:t>
+        <w:t>SCM</w:t>
       </w:r>
       <w:r>
         <w:t>:</w:t>
       </w:r>
       <w:r>
-        <w:t xml:space="preserve"> Comité de Control de Cambios.</w:t>
-      </w:r>
-    </w:p>
-    <w:p>
-      <w:pPr>
-        <w:pStyle w:val="Prrafodelista"/>
-        <w:numPr>
-          <w:ilvl w:val="0"/>
-          <w:numId w:val="37"/>
-        </w:numPr>
-        <w:spacing w:line="360" w:lineRule="auto"/>
-        <w:jc w:val="both"/>
+        <w:t xml:space="preserve"> </w:t>
+      </w:r>
+      <w:r>
         <w:rPr>
-          <w:b/>
+          <w:i/>
         </w:rPr>
-      </w:pPr>
+        <w:t xml:space="preserve">Software </w:t>
+      </w:r>
+      <w:proofErr w:type="spellStart"/>
       <w:r>
         <w:rPr>
-          <w:b/>
+          <w:i/>
         </w:rPr>
-        <w:t>RFC:</w:t>
-      </w:r>
+        <w:t>Configuration</w:t>
+      </w:r>
+      <w:proofErr w:type="spellEnd"/>
       <w:r>
         <w:rPr>
-          <w:b/>
+          <w:i/>
         </w:rPr>
+        <w:t xml:space="preserve"> Management</w:t>
+      </w:r>
+      <w:r>
+        <w:t>, es el documento de la gestión de configuración del software.</w:t>
+      </w:r>
+      <w:r>
         <w:t xml:space="preserve"> </w:t>
       </w:r>
-      <w:r>
-        <w:t>Solicitud de cambio, documento que contiene información importante sobre el cambio como el motivo, descripción, caso de negocio, impacto, prioridad.</w:t>
-      </w:r>
+      <w:bookmarkStart w:id="12" w:name="_GoBack"/>
+      <w:bookmarkEnd w:id="12"/>
     </w:p>
     <w:p>
       <w:pPr>
@@ -3480,15 +3638,7 @@
         <w:t>La organización de los procesos de la gestión de la configuración comienza desde el p</w:t>
       </w:r>
       <w:r>
-        <w:t xml:space="preserve">laneamiento de la SCM donde se identifican los responsables, las actividades y los elementos que se utilizaran hasta la gestión de la entrega de las </w:t>
-      </w:r>
-      <w:proofErr w:type="spellStart"/>
-      <w:r>
-        <w:t>Releases</w:t>
-      </w:r>
-      <w:proofErr w:type="spellEnd"/>
-      <w:r>
-        <w:t xml:space="preserve"> del SW. Todo esto va en paralelo con los procesos de desarrollo del SW.</w:t>
+        <w:t>laneamiento de la SCM donde se identifican los responsables, las actividades y los elementos que se utilizaran hasta la gestión de la entrega de las Releases del SW. Todo esto va en paralelo con los procesos de desarrollo del SW.</w:t>
       </w:r>
     </w:p>
     <w:p>
@@ -3501,6 +3651,7 @@
           <w:noProof/>
           <w:lang w:eastAsia="es-PE"/>
         </w:rPr>
+        <w:lastRenderedPageBreak/>
         <mc:AlternateContent>
           <mc:Choice Requires="wps">
             <w:drawing>
@@ -3783,23 +3934,14 @@
                                 <w:sz w:val="16"/>
                                 <w:szCs w:val="16"/>
                               </w:rPr>
-                              <w:t xml:space="preserve">Gestión y Entrega de las </w:t>
+                              <w:t>Gestión y Entrega de las Re</w:t>
                             </w:r>
-                            <w:proofErr w:type="spellStart"/>
                             <w:r>
                               <w:rPr>
                                 <w:sz w:val="16"/>
                                 <w:szCs w:val="16"/>
                               </w:rPr>
-                              <w:t>Realeases</w:t>
-                            </w:r>
-                            <w:proofErr w:type="spellEnd"/>
-                            <w:r>
-                              <w:rPr>
-                                <w:sz w:val="16"/>
-                                <w:szCs w:val="16"/>
-                              </w:rPr>
-                              <w:t xml:space="preserve"> del SW</w:t>
+                              <w:t>leases del SW</w:t>
                             </w:r>
                           </w:p>
                         </w:txbxContent>
@@ -3838,23 +3980,14 @@
                           <w:sz w:val="16"/>
                           <w:szCs w:val="16"/>
                         </w:rPr>
-                        <w:t xml:space="preserve">Gestión y Entrega de las </w:t>
+                        <w:t>Gestión y Entrega de las Re</w:t>
                       </w:r>
-                      <w:proofErr w:type="spellStart"/>
                       <w:r>
                         <w:rPr>
                           <w:sz w:val="16"/>
                           <w:szCs w:val="16"/>
                         </w:rPr>
-                        <w:t>Realeases</w:t>
-                      </w:r>
-                      <w:proofErr w:type="spellEnd"/>
-                      <w:r>
-                        <w:rPr>
-                          <w:sz w:val="16"/>
-                          <w:szCs w:val="16"/>
-                        </w:rPr>
-                        <w:t xml:space="preserve"> del SW</w:t>
+                        <w:t>leases del SW</w:t>
                       </w:r>
                     </w:p>
                   </w:txbxContent>
@@ -5333,6 +5466,7 @@
                 <w:sz w:val="20"/>
                 <w:szCs w:val="20"/>
               </w:rPr>
+              <w:lastRenderedPageBreak/>
               <w:t>Auditoria</w:t>
             </w:r>
           </w:p>
@@ -5535,7 +5669,6 @@
                 <w:sz w:val="20"/>
                 <w:szCs w:val="20"/>
               </w:rPr>
-              <w:lastRenderedPageBreak/>
               <w:t>Analista de Cambios</w:t>
             </w:r>
           </w:p>
@@ -5904,6 +6037,7 @@
         <w:rPr>
           <w:rFonts w:cs="Times New Roman"/>
         </w:rPr>
+        <w:lastRenderedPageBreak/>
         <w:t>Documentar todas las actuaciones realizadas y la propia Política de gestión de configuración.</w:t>
       </w:r>
     </w:p>
@@ -6761,6 +6895,7 @@
                 <w:b/>
                 <w:sz w:val="20"/>
               </w:rPr>
+              <w:lastRenderedPageBreak/>
               <w:t>Gestión de la configuración</w:t>
             </w:r>
           </w:p>
@@ -7063,7 +7198,6 @@
               <w:rPr>
                 <w:sz w:val="20"/>
               </w:rPr>
-              <w:lastRenderedPageBreak/>
               <w:t>Definir las políticas y procedimientos</w:t>
             </w:r>
           </w:p>
@@ -8630,6 +8764,7 @@
                 <w:b/>
                 <w:sz w:val="20"/>
               </w:rPr>
+              <w:lastRenderedPageBreak/>
               <w:t>Auditoria</w:t>
             </w:r>
           </w:p>
@@ -8984,7 +9119,6 @@
               <w:rPr>
                 <w:sz w:val="20"/>
               </w:rPr>
-              <w:lastRenderedPageBreak/>
               <w:t>Estructura del Paquete de Liberación</w:t>
             </w:r>
           </w:p>
@@ -9707,6 +9841,7 @@
               <w:jc w:val="center"/>
             </w:pPr>
             <w:r>
+              <w:lastRenderedPageBreak/>
               <w:t>Evolución</w:t>
             </w:r>
           </w:p>
@@ -10037,7 +10172,6 @@
               <w:jc w:val="center"/>
             </w:pPr>
             <w:r>
-              <w:lastRenderedPageBreak/>
               <w:t>Evolución</w:t>
             </w:r>
           </w:p>
@@ -10881,6 +11015,7 @@
         <w:rPr>
           <w:b/>
         </w:rPr>
+        <w:lastRenderedPageBreak/>
         <w:t>Nomenclatura</w:t>
       </w:r>
     </w:p>
@@ -11174,6 +11309,7 @@
         <w:ind w:left="1080"/>
       </w:pPr>
       <w:r>
+        <w:lastRenderedPageBreak/>
         <w:t>Nota: los acrónimos son generados de la unión de la primera letra de cada palabra y todas deberán ser en mayúscula.</w:t>
       </w:r>
     </w:p>
@@ -11211,7 +11347,6 @@
         <w:ind w:left="1080"/>
       </w:pPr>
       <w:r>
-        <w:lastRenderedPageBreak/>
         <w:t>El carácter de actualización estará en orden alfabético y estará de acuerdo al número de actualización</w:t>
       </w:r>
     </w:p>
@@ -12133,7 +12268,6 @@
             <w:dataBinding w:prefixMappings="xmlns:ns0='http://purl.org/dc/elements/1.1/' xmlns:ns1='http://schemas.openxmlformats.org/package/2006/metadata/core-properties' " w:xpath="/ns1:coreProperties[1]/ns0:creator[1]" w:storeItemID="{6C3C8BC8-F283-45AE-878A-BAB7291924A1}"/>
             <w:text/>
           </w:sdtPr>
-          <w:sdtEndPr/>
           <w:sdtContent>
             <w:p>
               <w:pPr>
@@ -12194,7 +12328,7 @@
               <w:color w:val="FFFFFF" w:themeColor="background1"/>
               <w:lang w:val="es-ES"/>
             </w:rPr>
-            <w:t>10</w:t>
+            <w:t>3</w:t>
           </w:r>
           <w:r>
             <w:rPr>
@@ -18674,6 +18808,7 @@
     <w:rsid w:val="004A4FA0"/>
     <w:rsid w:val="004E2A85"/>
     <w:rsid w:val="005B5F45"/>
+    <w:rsid w:val="005D32B7"/>
     <w:rsid w:val="006D128C"/>
     <w:rsid w:val="0075457A"/>
     <w:rsid w:val="00765ACC"/>
@@ -19424,7 +19559,7 @@
 </file>
 
 <file path=customXml/itemProps1.xml><?xml version="1.0" encoding="utf-8"?>
-<ds:datastoreItem xmlns:ds="http://schemas.openxmlformats.org/officeDocument/2006/customXml" ds:itemID="{1FDE1379-6886-462C-8879-F86322AD33F7}">
+<ds:datastoreItem xmlns:ds="http://schemas.openxmlformats.org/officeDocument/2006/customXml" ds:itemID="{EC31385D-55F2-4FDF-996C-B14F0E7A782D}">
   <ds:schemaRefs>
     <ds:schemaRef ds:uri="http://schemas.openxmlformats.org/officeDocument/2006/bibliography"/>
   </ds:schemaRefs>

</xml_diff>

<commit_message>
Se modificaron las definiciones
</commit_message>
<xml_diff>
--- a/NV/Desarrollo/Documentos/NV_PGC.docx
+++ b/NV/Desarrollo/Documentos/NV_PGC.docx
@@ -649,21 +649,7 @@
               <w:rPr>
                 <w:rFonts w:ascii="Calibri" w:hAnsi="Calibri"/>
               </w:rPr>
-              <w:t xml:space="preserve">Carlos </w:t>
-            </w:r>
-            <w:proofErr w:type="spellStart"/>
-            <w:r>
-              <w:rPr>
-                <w:rFonts w:ascii="Calibri" w:hAnsi="Calibri"/>
-              </w:rPr>
-              <w:t>Serquen</w:t>
-            </w:r>
-            <w:proofErr w:type="spellEnd"/>
-            <w:r>
-              <w:rPr>
-                <w:rFonts w:ascii="Calibri" w:hAnsi="Calibri"/>
-              </w:rPr>
-              <w:t>.</w:t>
+              <w:t>Carlos Serquen.</w:t>
             </w:r>
           </w:p>
         </w:tc>
@@ -1148,30 +1134,8 @@
               <w:rPr>
                 <w:rFonts w:ascii="Calibri" w:hAnsi="Calibri"/>
               </w:rPr>
-              <w:t xml:space="preserve">Actualizando </w:t>
-            </w:r>
-            <w:proofErr w:type="spellStart"/>
-            <w:r>
-              <w:rPr>
-                <w:rFonts w:ascii="Calibri" w:hAnsi="Calibri"/>
-              </w:rPr>
-              <w:t>Seccion</w:t>
-            </w:r>
-            <w:proofErr w:type="spellEnd"/>
-            <w:r>
-              <w:rPr>
-                <w:rFonts w:ascii="Calibri" w:hAnsi="Calibri"/>
-              </w:rPr>
-              <w:t xml:space="preserve"> 1 </w:t>
-            </w:r>
-            <w:proofErr w:type="spellStart"/>
-            <w:r>
-              <w:rPr>
-                <w:rFonts w:ascii="Calibri" w:hAnsi="Calibri"/>
-              </w:rPr>
-              <w:t>Introduccion</w:t>
-            </w:r>
-            <w:proofErr w:type="spellEnd"/>
+              <w:t>Actualizando Seccion 1 Introduccion</w:t>
+            </w:r>
             <w:r>
               <w:rPr>
                 <w:rFonts w:ascii="Calibri" w:hAnsi="Calibri"/>
@@ -3335,6 +3299,40 @@
         <w:pStyle w:val="Prrafodelista"/>
         <w:numPr>
           <w:ilvl w:val="0"/>
+          <w:numId w:val="45"/>
+        </w:numPr>
+        <w:spacing w:line="360" w:lineRule="auto"/>
+        <w:jc w:val="both"/>
+      </w:pPr>
+      <w:r>
+        <w:rPr>
+          <w:b/>
+        </w:rPr>
+        <w:t>SCM</w:t>
+      </w:r>
+      <w:r>
+        <w:t>:</w:t>
+      </w:r>
+      <w:r>
+        <w:t xml:space="preserve"> </w:t>
+      </w:r>
+      <w:r>
+        <w:rPr>
+          <w:i/>
+        </w:rPr>
+        <w:t>Software Configuration Management</w:t>
+      </w:r>
+      <w:r>
+        <w:t xml:space="preserve">, es el documento de la gestión de configuración del software. </w:t>
+      </w:r>
+      <w:bookmarkStart w:id="12" w:name="_GoBack"/>
+      <w:bookmarkEnd w:id="12"/>
+    </w:p>
+    <w:p>
+      <w:pPr>
+        <w:pStyle w:val="Prrafodelista"/>
+        <w:numPr>
+          <w:ilvl w:val="0"/>
           <w:numId w:val="37"/>
         </w:numPr>
         <w:spacing w:line="360" w:lineRule="auto"/>
@@ -3349,42 +3347,12 @@
       <w:r>
         <w:t xml:space="preserve">: </w:t>
       </w:r>
-      <w:proofErr w:type="spellStart"/>
       <w:r>
         <w:rPr>
           <w:i/>
         </w:rPr>
-        <w:t>Configuration</w:t>
-      </w:r>
-      <w:proofErr w:type="spellEnd"/>
-      <w:r>
-        <w:rPr>
-          <w:i/>
-        </w:rPr>
-        <w:t xml:space="preserve"> </w:t>
-      </w:r>
-      <w:proofErr w:type="spellStart"/>
-      <w:r>
-        <w:rPr>
-          <w:i/>
-        </w:rPr>
-        <w:t>Mangement</w:t>
-      </w:r>
-      <w:proofErr w:type="spellEnd"/>
-      <w:r>
-        <w:rPr>
-          <w:i/>
-        </w:rPr>
-        <w:t xml:space="preserve"> </w:t>
-      </w:r>
-      <w:proofErr w:type="spellStart"/>
-      <w:r>
-        <w:rPr>
-          <w:i/>
-        </w:rPr>
-        <w:t>System</w:t>
-      </w:r>
-      <w:proofErr w:type="spellEnd"/>
+        <w:t>Configuration Mangement System</w:t>
+      </w:r>
       <w:r>
         <w:t xml:space="preserve">, al sistema de gestión de las configuraciones encargado de soportar las relaciones entre los elementos de configuración. </w:t>
       </w:r>
@@ -3467,30 +3435,14 @@
         </w:rPr>
         <w:t xml:space="preserve"> </w:t>
       </w:r>
-      <w:proofErr w:type="spellStart"/>
       <w:r>
         <w:t>Configuration</w:t>
       </w:r>
-      <w:proofErr w:type="spellEnd"/>
       <w:r>
         <w:rPr>
           <w:i/>
         </w:rPr>
-        <w:t xml:space="preserve"> </w:t>
-      </w:r>
-      <w:proofErr w:type="spellStart"/>
-      <w:r>
-        <w:rPr>
-          <w:i/>
-        </w:rPr>
-        <w:t>Item</w:t>
-      </w:r>
-      <w:proofErr w:type="spellEnd"/>
-      <w:r>
-        <w:rPr>
-          <w:i/>
-        </w:rPr>
-        <w:t>,</w:t>
+        <w:t xml:space="preserve"> Item,</w:t>
       </w:r>
       <w:r>
         <w:t xml:space="preserve"> elementos de configuración</w:t>
@@ -3521,57 +3473,6 @@
       <w:r>
         <w:t>Adición, modificación, corrección o retiro de un componente de servicio que ha sido autorizado, soportado o planificado por la organización.</w:t>
       </w:r>
-    </w:p>
-    <w:p>
-      <w:pPr>
-        <w:pStyle w:val="Prrafodelista"/>
-        <w:numPr>
-          <w:ilvl w:val="0"/>
-          <w:numId w:val="37"/>
-        </w:numPr>
-        <w:spacing w:line="360" w:lineRule="auto"/>
-        <w:jc w:val="both"/>
-      </w:pPr>
-      <w:r>
-        <w:rPr>
-          <w:b/>
-        </w:rPr>
-        <w:t>SCM</w:t>
-      </w:r>
-      <w:r>
-        <w:t>:</w:t>
-      </w:r>
-      <w:r>
-        <w:t xml:space="preserve"> </w:t>
-      </w:r>
-      <w:r>
-        <w:rPr>
-          <w:i/>
-        </w:rPr>
-        <w:t xml:space="preserve">Software </w:t>
-      </w:r>
-      <w:proofErr w:type="spellStart"/>
-      <w:r>
-        <w:rPr>
-          <w:i/>
-        </w:rPr>
-        <w:t>Configuration</w:t>
-      </w:r>
-      <w:proofErr w:type="spellEnd"/>
-      <w:r>
-        <w:rPr>
-          <w:i/>
-        </w:rPr>
-        <w:t xml:space="preserve"> Management</w:t>
-      </w:r>
-      <w:r>
-        <w:t>, es el documento de la gestión de configuración del software.</w:t>
-      </w:r>
-      <w:r>
-        <w:t xml:space="preserve"> </w:t>
-      </w:r>
-      <w:bookmarkStart w:id="12" w:name="_GoBack"/>
-      <w:bookmarkEnd w:id="12"/>
     </w:p>
     <w:p>
       <w:pPr>
@@ -5222,20 +5123,8 @@
                 <w:szCs w:val="20"/>
                 <w:lang w:val="es-ES"/>
               </w:rPr>
-              <w:t xml:space="preserve">Proveer apoyo a la persona que </w:t>
-            </w:r>
-            <w:proofErr w:type="spellStart"/>
-            <w:r>
-              <w:rPr>
-                <w:rFonts w:ascii="Calibri" w:eastAsia="Arial" w:hAnsi="Calibri" w:cs="Arial"/>
-                <w:b w:val="0"/>
-                <w:sz w:val="20"/>
-                <w:szCs w:val="20"/>
-                <w:lang w:val="es-ES"/>
-              </w:rPr>
-              <w:t>registr</w:t>
-            </w:r>
-            <w:proofErr w:type="spellEnd"/>
+              <w:t>Proveer apoyo a la persona que registr</w:t>
+            </w:r>
           </w:p>
         </w:tc>
       </w:tr>
@@ -5892,15 +5781,7 @@
         <w:spacing w:line="360" w:lineRule="auto"/>
       </w:pPr>
       <w:r>
-        <w:t xml:space="preserve">Asignar los roles, </w:t>
-      </w:r>
-      <w:proofErr w:type="gramStart"/>
-      <w:r>
-        <w:t>responsabilidades,  y</w:t>
-      </w:r>
-      <w:proofErr w:type="gramEnd"/>
-      <w:r>
-        <w:t xml:space="preserve"> competencias de todo el personal que participe en la gestión de la configuración.</w:t>
+        <w:t>Asignar los roles, responsabilidades,  y competencias de todo el personal que participe en la gestión de la configuración.</w:t>
       </w:r>
     </w:p>
     <w:p>
@@ -6046,13 +5927,8 @@
         <w:spacing w:line="360" w:lineRule="auto"/>
         <w:ind w:left="708"/>
       </w:pPr>
-      <w:proofErr w:type="gramStart"/>
-      <w:r>
-        <w:t>Asimismo</w:t>
-      </w:r>
-      <w:proofErr w:type="gramEnd"/>
-      <w:r>
-        <w:t xml:space="preserve"> debemos tener en cuenta la documentación externa a las empresas a las cuales realizamos los proyectos respetando los manuales de procedimientos y su documentación sobre seguridad de la información ya que esto puede afectar los lineamientos.</w:t>
+      <w:r>
+        <w:t>Asimismo debemos tener en cuenta la documentación externa a las empresas a las cuales realizamos los proyectos respetando los manuales de procedimientos y su documentación sobre seguridad de la información ya que esto puede afectar los lineamientos.</w:t>
       </w:r>
     </w:p>
     <w:p>
@@ -6149,21 +6025,7 @@
         <w:rPr>
           <w:rFonts w:cs="Times New Roman"/>
         </w:rPr>
-        <w:t xml:space="preserve"> </w:t>
-      </w:r>
-      <w:proofErr w:type="spellStart"/>
-      <w:r>
-        <w:rPr>
-          <w:rFonts w:cs="Times New Roman"/>
-        </w:rPr>
-        <w:t>virtualizados</w:t>
-      </w:r>
-      <w:proofErr w:type="spellEnd"/>
-      <w:r>
-        <w:rPr>
-          <w:rFonts w:cs="Times New Roman"/>
-        </w:rPr>
-        <w:t>), en los cuales trabajamos los proyectos realizados por la empresa.</w:t>
+        <w:t xml:space="preserve"> virtualizados), en los cuales trabajamos los proyectos realizados por la empresa.</w:t>
       </w:r>
     </w:p>
     <w:p>
@@ -6192,35 +6054,7 @@
         <w:rPr>
           <w:rFonts w:cs="Times New Roman"/>
         </w:rPr>
-        <w:t xml:space="preserve"> </w:t>
-      </w:r>
-      <w:proofErr w:type="spellStart"/>
-      <w:r>
-        <w:rPr>
-          <w:rFonts w:cs="Times New Roman"/>
-        </w:rPr>
-        <w:t>git</w:t>
-      </w:r>
-      <w:proofErr w:type="spellEnd"/>
-      <w:r>
-        <w:rPr>
-          <w:rFonts w:cs="Times New Roman"/>
-        </w:rPr>
-        <w:t xml:space="preserve"> y los servidores en la nube del servicio </w:t>
-      </w:r>
-      <w:proofErr w:type="spellStart"/>
-      <w:r>
-        <w:rPr>
-          <w:rFonts w:cs="Times New Roman"/>
-        </w:rPr>
-        <w:t>Github</w:t>
-      </w:r>
-      <w:proofErr w:type="spellEnd"/>
-      <w:r>
-        <w:rPr>
-          <w:rFonts w:cs="Times New Roman"/>
-        </w:rPr>
-        <w:t>, para los nuevos proyectos de la empresa a partir de la implementación de la nueva metodología e ir migrando gradualmente los proyectos ya existentes.</w:t>
+        <w:t xml:space="preserve"> git y los servidores en la nube del servicio Github, para los nuevos proyectos de la empresa a partir de la implementación de la nueva metodología e ir migrando gradualmente los proyectos ya existentes.</w:t>
       </w:r>
     </w:p>
     <w:p>
@@ -6237,21 +6071,7 @@
         <w:rPr>
           <w:rFonts w:cs="Times New Roman"/>
         </w:rPr>
-        <w:t xml:space="preserve">Para usar la herramienta </w:t>
-      </w:r>
-      <w:proofErr w:type="spellStart"/>
-      <w:r>
-        <w:rPr>
-          <w:rFonts w:cs="Times New Roman"/>
-        </w:rPr>
-        <w:t>git</w:t>
-      </w:r>
-      <w:proofErr w:type="spellEnd"/>
-      <w:r>
-        <w:rPr>
-          <w:rFonts w:cs="Times New Roman"/>
-        </w:rPr>
-        <w:t xml:space="preserve"> se deb</w:t>
+        <w:t>Para usar la herramienta git se deb</w:t>
       </w:r>
       <w:r>
         <w:rPr>
@@ -8924,31 +8744,13 @@
                 <w:sz w:val="20"/>
               </w:rPr>
             </w:pPr>
-            <w:proofErr w:type="spellStart"/>
             <w:r>
               <w:rPr>
                 <w:b/>
                 <w:sz w:val="20"/>
               </w:rPr>
-              <w:t>Gestion</w:t>
-            </w:r>
-            <w:proofErr w:type="spellEnd"/>
-            <w:r>
-              <w:rPr>
-                <w:b/>
-                <w:sz w:val="20"/>
-              </w:rPr>
-              <w:t xml:space="preserve"> de </w:t>
-            </w:r>
-            <w:proofErr w:type="spellStart"/>
-            <w:r>
-              <w:rPr>
-                <w:b/>
-                <w:sz w:val="20"/>
-              </w:rPr>
-              <w:t>Release</w:t>
-            </w:r>
-            <w:proofErr w:type="spellEnd"/>
+              <w:t>Gestion de Release</w:t>
+            </w:r>
           </w:p>
         </w:tc>
         <w:tc>
@@ -9026,21 +8828,7 @@
               <w:rPr>
                 <w:sz w:val="20"/>
               </w:rPr>
-              <w:t xml:space="preserve">Librería actualizada (Gestión de </w:t>
-            </w:r>
-            <w:proofErr w:type="spellStart"/>
-            <w:r>
-              <w:rPr>
-                <w:sz w:val="20"/>
-              </w:rPr>
-              <w:t>Release</w:t>
-            </w:r>
-            <w:proofErr w:type="spellEnd"/>
-            <w:r>
-              <w:rPr>
-                <w:sz w:val="20"/>
-              </w:rPr>
-              <w:t>)</w:t>
+              <w:t>Librería actualizada (Gestión de Release)</w:t>
             </w:r>
           </w:p>
         </w:tc>
@@ -9273,19 +9061,11 @@
                 <w:sz w:val="20"/>
               </w:rPr>
             </w:pPr>
-            <w:proofErr w:type="spellStart"/>
-            <w:r>
-              <w:rPr>
-                <w:sz w:val="20"/>
-              </w:rPr>
-              <w:t>Bat</w:t>
-            </w:r>
-            <w:proofErr w:type="spellEnd"/>
-            <w:r>
-              <w:rPr>
-                <w:sz w:val="20"/>
-              </w:rPr>
-              <w:t xml:space="preserve"> que genere el paquete</w:t>
+            <w:r>
+              <w:rPr>
+                <w:sz w:val="20"/>
+              </w:rPr>
+              <w:t>Bat que genere el paquete</w:t>
             </w:r>
           </w:p>
         </w:tc>
@@ -9452,15 +9232,7 @@
         <w:ind w:left="708"/>
       </w:pPr>
       <w:r>
-        <w:t xml:space="preserve">La siguiente tabla muestra una lista de artefactos que podrían considerarse como ítems de la Gestión de la Configuración. A </w:t>
-      </w:r>
-      <w:proofErr w:type="gramStart"/>
-      <w:r>
-        <w:t>continuación</w:t>
-      </w:r>
-      <w:proofErr w:type="gramEnd"/>
-      <w:r>
-        <w:t xml:space="preserve"> especificaremos los siguientes campos:</w:t>
+        <w:t>La siguiente tabla muestra una lista de artefactos que podrían considerarse como ítems de la Gestión de la Configuración. A continuación especificaremos los siguientes campos:</w:t>
       </w:r>
     </w:p>
     <w:p>
@@ -9486,18 +9258,10 @@
         <w:ind w:left="1428"/>
       </w:pPr>
       <w:r>
-        <w:t xml:space="preserve">Evolución, </w:t>
-      </w:r>
-      <w:proofErr w:type="gramStart"/>
-      <w:r>
-        <w:t xml:space="preserve">Fuente </w:t>
-      </w:r>
-      <w:r>
-        <w:t>,</w:t>
-      </w:r>
-      <w:proofErr w:type="gramEnd"/>
-      <w:r>
-        <w:t xml:space="preserve"> Soporte</w:t>
+        <w:t xml:space="preserve">Evolución, Fuente </w:t>
+      </w:r>
+      <w:r>
+        <w:t>, Soporte</w:t>
       </w:r>
     </w:p>
     <w:p>
@@ -9523,15 +9287,7 @@
         <w:spacing w:line="360" w:lineRule="auto"/>
       </w:pPr>
       <w:r>
-        <w:t>Fuente: Indica a quien está dirigido el ítem, estos pueden ser: la Empresa (E</w:t>
-      </w:r>
-      <w:proofErr w:type="gramStart"/>
-      <w:r>
-        <w:t>) ,</w:t>
-      </w:r>
-      <w:proofErr w:type="gramEnd"/>
-      <w:r>
-        <w:t xml:space="preserve"> el Proyecto (P), el Cliente (C), el Proveedor (V)</w:t>
+        <w:t>Fuente: Indica a quien está dirigido el ítem, estos pueden ser: la Empresa (E) , el Proyecto (P), el Cliente (C), el Proveedor (V)</w:t>
       </w:r>
     </w:p>
     <w:p>
@@ -9602,13 +9358,8 @@
               <w:jc w:val="center"/>
               <w:cnfStyle w:val="100000000000" w:firstRow="1" w:lastRow="0" w:firstColumn="0" w:lastColumn="0" w:oddVBand="0" w:evenVBand="0" w:oddHBand="0" w:evenHBand="0" w:firstRowFirstColumn="0" w:firstRowLastColumn="0" w:lastRowFirstColumn="0" w:lastRowLastColumn="0"/>
             </w:pPr>
-            <w:proofErr w:type="gramStart"/>
-            <w:r>
-              <w:t>Nombre  de</w:t>
-            </w:r>
-            <w:proofErr w:type="gramEnd"/>
-            <w:r>
-              <w:t xml:space="preserve"> elemento</w:t>
+            <w:r>
+              <w:t>Nombre  de elemento</w:t>
             </w:r>
           </w:p>
         </w:tc>
@@ -9717,13 +9468,8 @@
               <w:cnfStyle w:val="000000100000" w:firstRow="0" w:lastRow="0" w:firstColumn="0" w:lastColumn="0" w:oddVBand="0" w:evenVBand="0" w:oddHBand="1" w:evenHBand="0" w:firstRowFirstColumn="0" w:firstRowLastColumn="0" w:lastRowFirstColumn="0" w:lastRowLastColumn="0"/>
             </w:pPr>
             <w:r>
-              <w:t>.</w:t>
-            </w:r>
-            <w:proofErr w:type="spellStart"/>
-            <w:r>
-              <w:t>docx</w:t>
-            </w:r>
-            <w:proofErr w:type="spellEnd"/>
+              <w:t>.docx</w:t>
+            </w:r>
           </w:p>
         </w:tc>
         <w:tc>
@@ -9801,13 +9547,8 @@
               <w:cnfStyle w:val="000000000000" w:firstRow="0" w:lastRow="0" w:firstColumn="0" w:lastColumn="0" w:oddVBand="0" w:evenVBand="0" w:oddHBand="0" w:evenHBand="0" w:firstRowFirstColumn="0" w:firstRowLastColumn="0" w:lastRowFirstColumn="0" w:lastRowLastColumn="0"/>
             </w:pPr>
             <w:r>
-              <w:t>.</w:t>
-            </w:r>
-            <w:proofErr w:type="spellStart"/>
-            <w:r>
-              <w:t>docx</w:t>
-            </w:r>
-            <w:proofErr w:type="spellEnd"/>
+              <w:t>.docx</w:t>
+            </w:r>
           </w:p>
         </w:tc>
         <w:tc>
@@ -9888,11 +9629,9 @@
             <w:r>
               <w:t>.</w:t>
             </w:r>
-            <w:proofErr w:type="spellStart"/>
             <w:r>
               <w:t>mpp</w:t>
             </w:r>
-            <w:proofErr w:type="spellEnd"/>
           </w:p>
         </w:tc>
         <w:tc>
@@ -9967,13 +9706,8 @@
               <w:cnfStyle w:val="000000000000" w:firstRow="0" w:lastRow="0" w:firstColumn="0" w:lastColumn="0" w:oddVBand="0" w:evenVBand="0" w:oddHBand="0" w:evenHBand="0" w:firstRowFirstColumn="0" w:firstRowLastColumn="0" w:lastRowFirstColumn="0" w:lastRowLastColumn="0"/>
             </w:pPr>
             <w:r>
-              <w:t>.</w:t>
-            </w:r>
-            <w:proofErr w:type="spellStart"/>
-            <w:r>
-              <w:t>docx</w:t>
-            </w:r>
-            <w:proofErr w:type="spellEnd"/>
+              <w:t>.docx</w:t>
+            </w:r>
           </w:p>
         </w:tc>
         <w:tc>
@@ -10051,13 +9785,8 @@
               <w:cnfStyle w:val="000000100000" w:firstRow="0" w:lastRow="0" w:firstColumn="0" w:lastColumn="0" w:oddVBand="0" w:evenVBand="0" w:oddHBand="1" w:evenHBand="0" w:firstRowFirstColumn="0" w:firstRowLastColumn="0" w:lastRowFirstColumn="0" w:lastRowLastColumn="0"/>
             </w:pPr>
             <w:r>
-              <w:t>.</w:t>
-            </w:r>
-            <w:proofErr w:type="spellStart"/>
-            <w:r>
-              <w:t>docx</w:t>
-            </w:r>
-            <w:proofErr w:type="spellEnd"/>
+              <w:t>.docx</w:t>
+            </w:r>
           </w:p>
         </w:tc>
         <w:tc>
@@ -10132,13 +9861,8 @@
               <w:cnfStyle w:val="000000000000" w:firstRow="0" w:lastRow="0" w:firstColumn="0" w:lastColumn="0" w:oddVBand="0" w:evenVBand="0" w:oddHBand="0" w:evenHBand="0" w:firstRowFirstColumn="0" w:firstRowLastColumn="0" w:lastRowFirstColumn="0" w:lastRowLastColumn="0"/>
             </w:pPr>
             <w:r>
-              <w:t>.</w:t>
-            </w:r>
-            <w:proofErr w:type="spellStart"/>
-            <w:r>
-              <w:t>docx</w:t>
-            </w:r>
-            <w:proofErr w:type="spellEnd"/>
+              <w:t>.docx</w:t>
+            </w:r>
           </w:p>
         </w:tc>
         <w:tc>
@@ -10216,13 +9940,8 @@
               <w:cnfStyle w:val="000000100000" w:firstRow="0" w:lastRow="0" w:firstColumn="0" w:lastColumn="0" w:oddVBand="0" w:evenVBand="0" w:oddHBand="1" w:evenHBand="0" w:firstRowFirstColumn="0" w:firstRowLastColumn="0" w:lastRowFirstColumn="0" w:lastRowLastColumn="0"/>
             </w:pPr>
             <w:r>
-              <w:t>.</w:t>
-            </w:r>
-            <w:proofErr w:type="spellStart"/>
-            <w:r>
-              <w:t>docx</w:t>
-            </w:r>
-            <w:proofErr w:type="spellEnd"/>
+              <w:t>.docx</w:t>
+            </w:r>
           </w:p>
         </w:tc>
         <w:tc>
@@ -10297,13 +10016,8 @@
               <w:cnfStyle w:val="000000000000" w:firstRow="0" w:lastRow="0" w:firstColumn="0" w:lastColumn="0" w:oddVBand="0" w:evenVBand="0" w:oddHBand="0" w:evenHBand="0" w:firstRowFirstColumn="0" w:firstRowLastColumn="0" w:lastRowFirstColumn="0" w:lastRowLastColumn="0"/>
             </w:pPr>
             <w:r>
-              <w:t>.</w:t>
-            </w:r>
-            <w:proofErr w:type="spellStart"/>
-            <w:r>
-              <w:t>docx</w:t>
-            </w:r>
-            <w:proofErr w:type="spellEnd"/>
+              <w:t>.docx</w:t>
+            </w:r>
           </w:p>
         </w:tc>
         <w:tc>
@@ -10381,13 +10095,8 @@
               <w:cnfStyle w:val="000000100000" w:firstRow="0" w:lastRow="0" w:firstColumn="0" w:lastColumn="0" w:oddVBand="0" w:evenVBand="0" w:oddHBand="1" w:evenHBand="0" w:firstRowFirstColumn="0" w:firstRowLastColumn="0" w:lastRowFirstColumn="0" w:lastRowLastColumn="0"/>
             </w:pPr>
             <w:r>
-              <w:t>.</w:t>
-            </w:r>
-            <w:proofErr w:type="spellStart"/>
-            <w:r>
-              <w:t>docx</w:t>
-            </w:r>
-            <w:proofErr w:type="spellEnd"/>
+              <w:t>.docx</w:t>
+            </w:r>
           </w:p>
         </w:tc>
         <w:tc>
@@ -10462,13 +10171,8 @@
               <w:cnfStyle w:val="000000000000" w:firstRow="0" w:lastRow="0" w:firstColumn="0" w:lastColumn="0" w:oddVBand="0" w:evenVBand="0" w:oddHBand="0" w:evenHBand="0" w:firstRowFirstColumn="0" w:firstRowLastColumn="0" w:lastRowFirstColumn="0" w:lastRowLastColumn="0"/>
             </w:pPr>
             <w:r>
-              <w:t>.</w:t>
-            </w:r>
-            <w:proofErr w:type="spellStart"/>
-            <w:r>
-              <w:t>sql</w:t>
-            </w:r>
-            <w:proofErr w:type="spellEnd"/>
+              <w:t>.sql</w:t>
+            </w:r>
           </w:p>
         </w:tc>
         <w:tc>
@@ -10622,13 +10326,8 @@
               <w:cnfStyle w:val="000000000000" w:firstRow="0" w:lastRow="0" w:firstColumn="0" w:lastColumn="0" w:oddVBand="0" w:evenVBand="0" w:oddHBand="0" w:evenHBand="0" w:firstRowFirstColumn="0" w:firstRowLastColumn="0" w:lastRowFirstColumn="0" w:lastRowLastColumn="0"/>
             </w:pPr>
             <w:r>
-              <w:t>.</w:t>
-            </w:r>
-            <w:proofErr w:type="spellStart"/>
-            <w:r>
-              <w:t>war</w:t>
-            </w:r>
-            <w:proofErr w:type="spellEnd"/>
+              <w:t>.war</w:t>
+            </w:r>
           </w:p>
         </w:tc>
         <w:tc>
@@ -10706,13 +10405,8 @@
               <w:cnfStyle w:val="000000100000" w:firstRow="0" w:lastRow="0" w:firstColumn="0" w:lastColumn="0" w:oddVBand="0" w:evenVBand="0" w:oddHBand="1" w:evenHBand="0" w:firstRowFirstColumn="0" w:firstRowLastColumn="0" w:lastRowFirstColumn="0" w:lastRowLastColumn="0"/>
             </w:pPr>
             <w:r>
-              <w:t>.</w:t>
-            </w:r>
-            <w:proofErr w:type="spellStart"/>
-            <w:r>
-              <w:t>docx</w:t>
-            </w:r>
-            <w:proofErr w:type="spellEnd"/>
+              <w:t>.docx</w:t>
+            </w:r>
           </w:p>
         </w:tc>
         <w:tc>
@@ -10789,11 +10483,9 @@
             <w:r>
               <w:t>.</w:t>
             </w:r>
-            <w:proofErr w:type="spellStart"/>
             <w:r>
               <w:t>mpp</w:t>
             </w:r>
-            <w:proofErr w:type="spellEnd"/>
           </w:p>
         </w:tc>
         <w:tc>
@@ -10932,7 +10624,6 @@
       <w:r>
         <w:t xml:space="preserve">{Acrónimo de la </w:t>
       </w:r>
-      <w:proofErr w:type="gramStart"/>
       <w:r>
         <w:t>empresa</w:t>
       </w:r>
@@ -10942,7 +10633,6 @@
       <w:r>
         <w:t>_</w:t>
       </w:r>
-      <w:proofErr w:type="gramEnd"/>
       <w:r>
         <w:t>{Acrónimo del documento}</w:t>
       </w:r>
@@ -10975,15 +10665,7 @@
         <w:t>asociados</w:t>
       </w:r>
       <w:r>
-        <w:t xml:space="preserve"> a un </w:t>
-      </w:r>
-      <w:proofErr w:type="gramStart"/>
-      <w:r>
-        <w:t>proyecto</w:t>
-      </w:r>
-      <w:proofErr w:type="gramEnd"/>
-      <w:r>
-        <w:t xml:space="preserve"> pero no a un componente</w:t>
+        <w:t xml:space="preserve"> a un proyecto pero no a un componente</w:t>
       </w:r>
     </w:p>
     <w:p>
@@ -10992,15 +10674,7 @@
         <w:ind w:left="1080"/>
       </w:pPr>
       <w:r>
-        <w:t xml:space="preserve">Son documentos que están asociados a un proyecto en específico pero no está </w:t>
-      </w:r>
-      <w:proofErr w:type="gramStart"/>
-      <w:r>
-        <w:t>asociados  un</w:t>
-      </w:r>
-      <w:proofErr w:type="gramEnd"/>
-      <w:r>
-        <w:t xml:space="preserve"> componente de un sistema.</w:t>
+        <w:t>Son documentos que están asociados a un proyecto en específico pero no está asociados  un componente de un sistema.</w:t>
       </w:r>
     </w:p>
     <w:p>
@@ -11026,15 +10700,7 @@
         <w:jc w:val="center"/>
       </w:pPr>
       <w:r>
-        <w:t xml:space="preserve">{Acrónimo de </w:t>
-      </w:r>
-      <w:proofErr w:type="gramStart"/>
-      <w:r>
-        <w:t>proyecto}_</w:t>
-      </w:r>
-      <w:proofErr w:type="gramEnd"/>
-      <w:r>
-        <w:t>{Acrónimo del documento}</w:t>
+        <w:t>{Acrónimo de proyecto}_{Acrónimo del documento}</w:t>
       </w:r>
     </w:p>
     <w:p>
@@ -11096,15 +10762,7 @@
         <w:jc w:val="center"/>
       </w:pPr>
       <w:r>
-        <w:t xml:space="preserve">{Acrónimo de </w:t>
-      </w:r>
-      <w:proofErr w:type="gramStart"/>
-      <w:r>
-        <w:t>proyecto}_</w:t>
-      </w:r>
-      <w:proofErr w:type="gramEnd"/>
-      <w:r>
-        <w:t>{Acrónimo del componente}_{Acrónimo del documento}</w:t>
+        <w:t>{Acrónimo de proyecto}_{Acrónimo del componente}_{Acrónimo del documento}</w:t>
       </w:r>
     </w:p>
     <w:p>
@@ -11135,15 +10793,7 @@
         <w:ind w:left="1080"/>
       </w:pPr>
       <w:r>
-        <w:t>Archivos con extensión .</w:t>
-      </w:r>
-      <w:proofErr w:type="spellStart"/>
-      <w:r>
-        <w:t>war</w:t>
-      </w:r>
-      <w:proofErr w:type="spellEnd"/>
-      <w:r>
-        <w:t xml:space="preserve"> </w:t>
+        <w:t xml:space="preserve">Archivos con extensión .war </w:t>
       </w:r>
     </w:p>
     <w:p>
@@ -11171,18 +10821,10 @@
         <w:t xml:space="preserve">{Acrónimo de </w:t>
       </w:r>
       <w:r>
-        <w:t>archivo} v {Versión}. {Revisión</w:t>
-      </w:r>
-      <w:proofErr w:type="gramStart"/>
-      <w:r>
-        <w:t>}</w:t>
-      </w:r>
-      <w:r>
-        <w:t>{</w:t>
-      </w:r>
-      <w:proofErr w:type="gramEnd"/>
-      <w:r>
-        <w:t>Carácter de actualización}</w:t>
+        <w:t>archivo} v {Versión}. {Revisión}</w:t>
+      </w:r>
+      <w:r>
+        <w:t>{Carácter de actualización}</w:t>
       </w:r>
     </w:p>
     <w:p>
@@ -11291,15 +10933,7 @@
         <w:jc w:val="center"/>
       </w:pPr>
       <w:r>
-        <w:t xml:space="preserve">{Acrónimo del </w:t>
-      </w:r>
-      <w:proofErr w:type="gramStart"/>
-      <w:r>
-        <w:t>proyecto}_</w:t>
-      </w:r>
-      <w:proofErr w:type="gramEnd"/>
-      <w:r>
-        <w:t>{Nombre del ítem}</w:t>
+        <w:t>{Acrónimo del proyecto}_{Nombre del ítem}</w:t>
       </w:r>
     </w:p>
     <w:p>
@@ -11372,18 +11006,10 @@
         <w:jc w:val="center"/>
       </w:pPr>
       <w:r>
-        <w:t>{Nombre del ítem} v {Versión}. {Revisión</w:t>
-      </w:r>
-      <w:proofErr w:type="gramStart"/>
-      <w:r>
-        <w:t>}</w:t>
-      </w:r>
-      <w:r>
-        <w:t>{</w:t>
-      </w:r>
-      <w:proofErr w:type="gramEnd"/>
-      <w:r>
-        <w:t>Carácter de actualización}</w:t>
+        <w:t>{Nombre del ítem} v {Versión}. {Revisión}</w:t>
+      </w:r>
+      <w:r>
+        <w:t>{Carácter de actualización}</w:t>
       </w:r>
     </w:p>
     <w:p>
@@ -11455,15 +11081,7 @@
         <w:ind w:firstLine="360"/>
       </w:pPr>
       <w:r>
-        <w:t xml:space="preserve">En esta tabla se </w:t>
-      </w:r>
-      <w:proofErr w:type="gramStart"/>
-      <w:r>
-        <w:t>listara</w:t>
-      </w:r>
-      <w:proofErr w:type="gramEnd"/>
-      <w:r>
-        <w:t xml:space="preserve"> os ítems de configuración con su respectiva nomenclatura.</w:t>
+        <w:t>En esta tabla se listara os ítems de configuración con su respectiva nomenclatura.</w:t>
       </w:r>
     </w:p>
     <w:tbl>
@@ -12268,6 +11886,7 @@
             <w:dataBinding w:prefixMappings="xmlns:ns0='http://purl.org/dc/elements/1.1/' xmlns:ns1='http://schemas.openxmlformats.org/package/2006/metadata/core-properties' " w:xpath="/ns1:coreProperties[1]/ns0:creator[1]" w:storeItemID="{6C3C8BC8-F283-45AE-878A-BAB7291924A1}"/>
             <w:text/>
           </w:sdtPr>
+          <w:sdtEndPr/>
           <w:sdtContent>
             <w:p>
               <w:pPr>
@@ -12328,7 +11947,7 @@
               <w:color w:val="FFFFFF" w:themeColor="background1"/>
               <w:lang w:val="es-ES"/>
             </w:rPr>
-            <w:t>3</w:t>
+            <w:t>2</w:t>
           </w:r>
           <w:r>
             <w:rPr>
@@ -13749,6 +13368,120 @@
     </w:lvl>
   </w:abstractNum>
   <w:abstractNum w:abstractNumId="12" w15:restartNumberingAfterBreak="0">
+    <w:nsid w:val="1DB552FE"/>
+    <w:multiLevelType w:val="hybridMultilevel"/>
+    <w:tmpl w:val="153AC6CA"/>
+    <w:lvl w:ilvl="0" w:tplc="DB388C02">
+      <w:start w:val="1"/>
+      <w:numFmt w:val="bullet"/>
+      <w:lvlText w:val=""/>
+      <w:lvlJc w:val="left"/>
+      <w:pPr>
+        <w:ind w:left="1440" w:hanging="360"/>
+      </w:pPr>
+      <w:rPr>
+        <w:rFonts w:ascii="Symbol" w:hAnsi="Symbol" w:hint="default"/>
+        <w:b/>
+      </w:rPr>
+    </w:lvl>
+    <w:lvl w:ilvl="1" w:tplc="280A0003" w:tentative="1">
+      <w:start w:val="1"/>
+      <w:numFmt w:val="bullet"/>
+      <w:lvlText w:val="o"/>
+      <w:lvlJc w:val="left"/>
+      <w:pPr>
+        <w:ind w:left="2160" w:hanging="360"/>
+      </w:pPr>
+      <w:rPr>
+        <w:rFonts w:ascii="Courier New" w:hAnsi="Courier New" w:cs="Courier New" w:hint="default"/>
+      </w:rPr>
+    </w:lvl>
+    <w:lvl w:ilvl="2" w:tplc="280A0005" w:tentative="1">
+      <w:start w:val="1"/>
+      <w:numFmt w:val="bullet"/>
+      <w:lvlText w:val=""/>
+      <w:lvlJc w:val="left"/>
+      <w:pPr>
+        <w:ind w:left="2880" w:hanging="360"/>
+      </w:pPr>
+      <w:rPr>
+        <w:rFonts w:ascii="Wingdings" w:hAnsi="Wingdings" w:hint="default"/>
+      </w:rPr>
+    </w:lvl>
+    <w:lvl w:ilvl="3" w:tplc="280A0001" w:tentative="1">
+      <w:start w:val="1"/>
+      <w:numFmt w:val="bullet"/>
+      <w:lvlText w:val=""/>
+      <w:lvlJc w:val="left"/>
+      <w:pPr>
+        <w:ind w:left="3600" w:hanging="360"/>
+      </w:pPr>
+      <w:rPr>
+        <w:rFonts w:ascii="Symbol" w:hAnsi="Symbol" w:hint="default"/>
+      </w:rPr>
+    </w:lvl>
+    <w:lvl w:ilvl="4" w:tplc="280A0003" w:tentative="1">
+      <w:start w:val="1"/>
+      <w:numFmt w:val="bullet"/>
+      <w:lvlText w:val="o"/>
+      <w:lvlJc w:val="left"/>
+      <w:pPr>
+        <w:ind w:left="4320" w:hanging="360"/>
+      </w:pPr>
+      <w:rPr>
+        <w:rFonts w:ascii="Courier New" w:hAnsi="Courier New" w:cs="Courier New" w:hint="default"/>
+      </w:rPr>
+    </w:lvl>
+    <w:lvl w:ilvl="5" w:tplc="280A0005" w:tentative="1">
+      <w:start w:val="1"/>
+      <w:numFmt w:val="bullet"/>
+      <w:lvlText w:val=""/>
+      <w:lvlJc w:val="left"/>
+      <w:pPr>
+        <w:ind w:left="5040" w:hanging="360"/>
+      </w:pPr>
+      <w:rPr>
+        <w:rFonts w:ascii="Wingdings" w:hAnsi="Wingdings" w:hint="default"/>
+      </w:rPr>
+    </w:lvl>
+    <w:lvl w:ilvl="6" w:tplc="280A0001" w:tentative="1">
+      <w:start w:val="1"/>
+      <w:numFmt w:val="bullet"/>
+      <w:lvlText w:val=""/>
+      <w:lvlJc w:val="left"/>
+      <w:pPr>
+        <w:ind w:left="5760" w:hanging="360"/>
+      </w:pPr>
+      <w:rPr>
+        <w:rFonts w:ascii="Symbol" w:hAnsi="Symbol" w:hint="default"/>
+      </w:rPr>
+    </w:lvl>
+    <w:lvl w:ilvl="7" w:tplc="280A0003" w:tentative="1">
+      <w:start w:val="1"/>
+      <w:numFmt w:val="bullet"/>
+      <w:lvlText w:val="o"/>
+      <w:lvlJc w:val="left"/>
+      <w:pPr>
+        <w:ind w:left="6480" w:hanging="360"/>
+      </w:pPr>
+      <w:rPr>
+        <w:rFonts w:ascii="Courier New" w:hAnsi="Courier New" w:cs="Courier New" w:hint="default"/>
+      </w:rPr>
+    </w:lvl>
+    <w:lvl w:ilvl="8" w:tplc="280A0005" w:tentative="1">
+      <w:start w:val="1"/>
+      <w:numFmt w:val="bullet"/>
+      <w:lvlText w:val=""/>
+      <w:lvlJc w:val="left"/>
+      <w:pPr>
+        <w:ind w:left="7200" w:hanging="360"/>
+      </w:pPr>
+      <w:rPr>
+        <w:rFonts w:ascii="Wingdings" w:hAnsi="Wingdings" w:hint="default"/>
+      </w:rPr>
+    </w:lvl>
+  </w:abstractNum>
+  <w:abstractNum w:abstractNumId="13" w15:restartNumberingAfterBreak="0">
     <w:nsid w:val="1FFC3935"/>
     <w:multiLevelType w:val="hybridMultilevel"/>
     <w:tmpl w:val="B300888E"/>
@@ -13837,7 +13570,7 @@
       </w:pPr>
     </w:lvl>
   </w:abstractNum>
-  <w:abstractNum w:abstractNumId="13" w15:restartNumberingAfterBreak="0">
+  <w:abstractNum w:abstractNumId="14" w15:restartNumberingAfterBreak="0">
     <w:nsid w:val="2161331D"/>
     <w:multiLevelType w:val="hybridMultilevel"/>
     <w:tmpl w:val="1C846E08"/>
@@ -13950,7 +13683,7 @@
       </w:rPr>
     </w:lvl>
   </w:abstractNum>
-  <w:abstractNum w:abstractNumId="14" w15:restartNumberingAfterBreak="0">
+  <w:abstractNum w:abstractNumId="15" w15:restartNumberingAfterBreak="0">
     <w:nsid w:val="219C144E"/>
     <w:multiLevelType w:val="hybridMultilevel"/>
     <w:tmpl w:val="C930BD48"/>
@@ -14062,7 +13795,7 @@
       </w:rPr>
     </w:lvl>
   </w:abstractNum>
-  <w:abstractNum w:abstractNumId="15" w15:restartNumberingAfterBreak="0">
+  <w:abstractNum w:abstractNumId="16" w15:restartNumberingAfterBreak="0">
     <w:nsid w:val="23CF75E8"/>
     <w:multiLevelType w:val="hybridMultilevel"/>
     <w:tmpl w:val="2D4627D0"/>
@@ -14175,7 +13908,7 @@
       </w:rPr>
     </w:lvl>
   </w:abstractNum>
-  <w:abstractNum w:abstractNumId="16" w15:restartNumberingAfterBreak="0">
+  <w:abstractNum w:abstractNumId="17" w15:restartNumberingAfterBreak="0">
     <w:nsid w:val="248134A9"/>
     <w:multiLevelType w:val="hybridMultilevel"/>
     <w:tmpl w:val="04601B7E"/>
@@ -14288,7 +14021,7 @@
       </w:rPr>
     </w:lvl>
   </w:abstractNum>
-  <w:abstractNum w:abstractNumId="17" w15:restartNumberingAfterBreak="0">
+  <w:abstractNum w:abstractNumId="18" w15:restartNumberingAfterBreak="0">
     <w:nsid w:val="2DC22E28"/>
     <w:multiLevelType w:val="hybridMultilevel"/>
     <w:tmpl w:val="D7184CB6"/>
@@ -14401,7 +14134,7 @@
       </w:rPr>
     </w:lvl>
   </w:abstractNum>
-  <w:abstractNum w:abstractNumId="18" w15:restartNumberingAfterBreak="0">
+  <w:abstractNum w:abstractNumId="19" w15:restartNumberingAfterBreak="0">
     <w:nsid w:val="2E181DCF"/>
     <w:multiLevelType w:val="hybridMultilevel"/>
     <w:tmpl w:val="85A0BB00"/>
@@ -14514,7 +14247,7 @@
       </w:rPr>
     </w:lvl>
   </w:abstractNum>
-  <w:abstractNum w:abstractNumId="19" w15:restartNumberingAfterBreak="0">
+  <w:abstractNum w:abstractNumId="20" w15:restartNumberingAfterBreak="0">
     <w:nsid w:val="2FE3444C"/>
     <w:multiLevelType w:val="hybridMultilevel"/>
     <w:tmpl w:val="D0969486"/>
@@ -14600,7 +14333,7 @@
       </w:pPr>
     </w:lvl>
   </w:abstractNum>
-  <w:abstractNum w:abstractNumId="20" w15:restartNumberingAfterBreak="0">
+  <w:abstractNum w:abstractNumId="21" w15:restartNumberingAfterBreak="0">
     <w:nsid w:val="31210BB2"/>
     <w:multiLevelType w:val="multilevel"/>
     <w:tmpl w:val="CB3402CA"/>
@@ -14749,7 +14482,7 @@
       </w:rPr>
     </w:lvl>
   </w:abstractNum>
-  <w:abstractNum w:abstractNumId="21" w15:restartNumberingAfterBreak="0">
+  <w:abstractNum w:abstractNumId="22" w15:restartNumberingAfterBreak="0">
     <w:nsid w:val="34304811"/>
     <w:multiLevelType w:val="hybridMultilevel"/>
     <w:tmpl w:val="F37C8C4C"/>
@@ -14862,7 +14595,7 @@
       </w:rPr>
     </w:lvl>
   </w:abstractNum>
-  <w:abstractNum w:abstractNumId="22" w15:restartNumberingAfterBreak="0">
+  <w:abstractNum w:abstractNumId="23" w15:restartNumberingAfterBreak="0">
     <w:nsid w:val="36E22A6B"/>
     <w:multiLevelType w:val="hybridMultilevel"/>
     <w:tmpl w:val="1B108F1C"/>
@@ -14975,7 +14708,7 @@
       </w:rPr>
     </w:lvl>
   </w:abstractNum>
-  <w:abstractNum w:abstractNumId="23" w15:restartNumberingAfterBreak="0">
+  <w:abstractNum w:abstractNumId="24" w15:restartNumberingAfterBreak="0">
     <w:nsid w:val="392E51D7"/>
     <w:multiLevelType w:val="hybridMultilevel"/>
     <w:tmpl w:val="F3466B1E"/>
@@ -15088,7 +14821,7 @@
       </w:rPr>
     </w:lvl>
   </w:abstractNum>
-  <w:abstractNum w:abstractNumId="24" w15:restartNumberingAfterBreak="0">
+  <w:abstractNum w:abstractNumId="25" w15:restartNumberingAfterBreak="0">
     <w:nsid w:val="39A40F9A"/>
     <w:multiLevelType w:val="multilevel"/>
     <w:tmpl w:val="76CAA220"/>
@@ -15208,7 +14941,7 @@
       </w:rPr>
     </w:lvl>
   </w:abstractNum>
-  <w:abstractNum w:abstractNumId="25" w15:restartNumberingAfterBreak="0">
+  <w:abstractNum w:abstractNumId="26" w15:restartNumberingAfterBreak="0">
     <w:nsid w:val="39EF4A51"/>
     <w:multiLevelType w:val="multilevel"/>
     <w:tmpl w:val="280A001F"/>
@@ -15294,7 +15027,7 @@
       </w:pPr>
     </w:lvl>
   </w:abstractNum>
-  <w:abstractNum w:abstractNumId="26" w15:restartNumberingAfterBreak="0">
+  <w:abstractNum w:abstractNumId="27" w15:restartNumberingAfterBreak="0">
     <w:nsid w:val="422244FF"/>
     <w:multiLevelType w:val="hybridMultilevel"/>
     <w:tmpl w:val="38C43692"/>
@@ -15407,7 +15140,7 @@
       </w:rPr>
     </w:lvl>
   </w:abstractNum>
-  <w:abstractNum w:abstractNumId="27" w15:restartNumberingAfterBreak="0">
+  <w:abstractNum w:abstractNumId="28" w15:restartNumberingAfterBreak="0">
     <w:nsid w:val="43316D82"/>
     <w:multiLevelType w:val="hybridMultilevel"/>
     <w:tmpl w:val="26F853A0"/>
@@ -15496,7 +15229,7 @@
       </w:pPr>
     </w:lvl>
   </w:abstractNum>
-  <w:abstractNum w:abstractNumId="28" w15:restartNumberingAfterBreak="0">
+  <w:abstractNum w:abstractNumId="29" w15:restartNumberingAfterBreak="0">
     <w:nsid w:val="43F0124E"/>
     <w:multiLevelType w:val="hybridMultilevel"/>
     <w:tmpl w:val="7B28176A"/>
@@ -15609,7 +15342,7 @@
       </w:rPr>
     </w:lvl>
   </w:abstractNum>
-  <w:abstractNum w:abstractNumId="29" w15:restartNumberingAfterBreak="0">
+  <w:abstractNum w:abstractNumId="30" w15:restartNumberingAfterBreak="0">
     <w:nsid w:val="462C379D"/>
     <w:multiLevelType w:val="hybridMultilevel"/>
     <w:tmpl w:val="72D03222"/>
@@ -15722,7 +15455,7 @@
       </w:rPr>
     </w:lvl>
   </w:abstractNum>
-  <w:abstractNum w:abstractNumId="30" w15:restartNumberingAfterBreak="0">
+  <w:abstractNum w:abstractNumId="31" w15:restartNumberingAfterBreak="0">
     <w:nsid w:val="46D87DDC"/>
     <w:multiLevelType w:val="hybridMultilevel"/>
     <w:tmpl w:val="57AE1D3C"/>
@@ -15835,7 +15568,7 @@
       </w:rPr>
     </w:lvl>
   </w:abstractNum>
-  <w:abstractNum w:abstractNumId="31" w15:restartNumberingAfterBreak="0">
+  <w:abstractNum w:abstractNumId="32" w15:restartNumberingAfterBreak="0">
     <w:nsid w:val="47315B3D"/>
     <w:multiLevelType w:val="multilevel"/>
     <w:tmpl w:val="C41CFB64"/>
@@ -15929,7 +15662,7 @@
       </w:pPr>
     </w:lvl>
   </w:abstractNum>
-  <w:abstractNum w:abstractNumId="32" w15:restartNumberingAfterBreak="0">
+  <w:abstractNum w:abstractNumId="33" w15:restartNumberingAfterBreak="0">
     <w:nsid w:val="4AEA4923"/>
     <w:multiLevelType w:val="multilevel"/>
     <w:tmpl w:val="ACBE76D0"/>
@@ -16043,7 +15776,7 @@
       </w:rPr>
     </w:lvl>
   </w:abstractNum>
-  <w:abstractNum w:abstractNumId="33" w15:restartNumberingAfterBreak="0">
+  <w:abstractNum w:abstractNumId="34" w15:restartNumberingAfterBreak="0">
     <w:nsid w:val="4B857369"/>
     <w:multiLevelType w:val="hybridMultilevel"/>
     <w:tmpl w:val="5680F502"/>
@@ -16155,7 +15888,7 @@
       </w:rPr>
     </w:lvl>
   </w:abstractNum>
-  <w:abstractNum w:abstractNumId="34" w15:restartNumberingAfterBreak="0">
+  <w:abstractNum w:abstractNumId="35" w15:restartNumberingAfterBreak="0">
     <w:nsid w:val="4C1515E2"/>
     <w:multiLevelType w:val="hybridMultilevel"/>
     <w:tmpl w:val="86F25A24"/>
@@ -16268,7 +16001,7 @@
       </w:rPr>
     </w:lvl>
   </w:abstractNum>
-  <w:abstractNum w:abstractNumId="35" w15:restartNumberingAfterBreak="0">
+  <w:abstractNum w:abstractNumId="36" w15:restartNumberingAfterBreak="0">
     <w:nsid w:val="4F58179D"/>
     <w:multiLevelType w:val="hybridMultilevel"/>
     <w:tmpl w:val="A10E08E4"/>
@@ -16381,7 +16114,7 @@
       </w:rPr>
     </w:lvl>
   </w:abstractNum>
-  <w:abstractNum w:abstractNumId="36" w15:restartNumberingAfterBreak="0">
+  <w:abstractNum w:abstractNumId="37" w15:restartNumberingAfterBreak="0">
     <w:nsid w:val="56D90589"/>
     <w:multiLevelType w:val="hybridMultilevel"/>
     <w:tmpl w:val="54349EBA"/>
@@ -16495,7 +16228,7 @@
       </w:rPr>
     </w:lvl>
   </w:abstractNum>
-  <w:abstractNum w:abstractNumId="37" w15:restartNumberingAfterBreak="0">
+  <w:abstractNum w:abstractNumId="38" w15:restartNumberingAfterBreak="0">
     <w:nsid w:val="5A2A3FE4"/>
     <w:multiLevelType w:val="hybridMultilevel"/>
     <w:tmpl w:val="9A3A23BE"/>
@@ -16608,7 +16341,7 @@
       </w:rPr>
     </w:lvl>
   </w:abstractNum>
-  <w:abstractNum w:abstractNumId="38" w15:restartNumberingAfterBreak="0">
+  <w:abstractNum w:abstractNumId="39" w15:restartNumberingAfterBreak="0">
     <w:nsid w:val="618A2B17"/>
     <w:multiLevelType w:val="hybridMultilevel"/>
     <w:tmpl w:val="3622FE36"/>
@@ -16721,7 +16454,7 @@
       </w:rPr>
     </w:lvl>
   </w:abstractNum>
-  <w:abstractNum w:abstractNumId="39" w15:restartNumberingAfterBreak="0">
+  <w:abstractNum w:abstractNumId="40" w15:restartNumberingAfterBreak="0">
     <w:nsid w:val="6D577495"/>
     <w:multiLevelType w:val="hybridMultilevel"/>
     <w:tmpl w:val="98E8975A"/>
@@ -16834,7 +16567,7 @@
       </w:rPr>
     </w:lvl>
   </w:abstractNum>
-  <w:abstractNum w:abstractNumId="40" w15:restartNumberingAfterBreak="0">
+  <w:abstractNum w:abstractNumId="41" w15:restartNumberingAfterBreak="0">
     <w:nsid w:val="6F3C135A"/>
     <w:multiLevelType w:val="hybridMultilevel"/>
     <w:tmpl w:val="49327FCE"/>
@@ -16947,7 +16680,7 @@
       </w:rPr>
     </w:lvl>
   </w:abstractNum>
-  <w:abstractNum w:abstractNumId="41" w15:restartNumberingAfterBreak="0">
+  <w:abstractNum w:abstractNumId="42" w15:restartNumberingAfterBreak="0">
     <w:nsid w:val="770C4692"/>
     <w:multiLevelType w:val="hybridMultilevel"/>
     <w:tmpl w:val="285A524A"/>
@@ -17033,7 +16766,7 @@
       </w:pPr>
     </w:lvl>
   </w:abstractNum>
-  <w:abstractNum w:abstractNumId="42" w15:restartNumberingAfterBreak="0">
+  <w:abstractNum w:abstractNumId="43" w15:restartNumberingAfterBreak="0">
     <w:nsid w:val="7B4E2917"/>
     <w:multiLevelType w:val="hybridMultilevel"/>
     <w:tmpl w:val="288E593E"/>
@@ -17146,7 +16879,7 @@
       </w:rPr>
     </w:lvl>
   </w:abstractNum>
-  <w:abstractNum w:abstractNumId="43" w15:restartNumberingAfterBreak="0">
+  <w:abstractNum w:abstractNumId="44" w15:restartNumberingAfterBreak="0">
     <w:nsid w:val="7D1D06B3"/>
     <w:multiLevelType w:val="hybridMultilevel"/>
     <w:tmpl w:val="4B22CF1E"/>
@@ -17260,79 +16993,79 @@
     </w:lvl>
   </w:abstractNum>
   <w:num w:numId="1">
-    <w:abstractNumId w:val="31"/>
+    <w:abstractNumId w:val="32"/>
   </w:num>
   <w:num w:numId="2">
     <w:abstractNumId w:val="9"/>
   </w:num>
   <w:num w:numId="3">
-    <w:abstractNumId w:val="21"/>
+    <w:abstractNumId w:val="22"/>
   </w:num>
   <w:num w:numId="4">
     <w:abstractNumId w:val="10"/>
   </w:num>
   <w:num w:numId="5">
-    <w:abstractNumId w:val="24"/>
+    <w:abstractNumId w:val="25"/>
   </w:num>
   <w:num w:numId="6">
-    <w:abstractNumId w:val="32"/>
+    <w:abstractNumId w:val="33"/>
   </w:num>
   <w:num w:numId="7">
     <w:abstractNumId w:val="0"/>
   </w:num>
   <w:num w:numId="8">
-    <w:abstractNumId w:val="13"/>
+    <w:abstractNumId w:val="14"/>
   </w:num>
   <w:num w:numId="9">
-    <w:abstractNumId w:val="20"/>
+    <w:abstractNumId w:val="21"/>
   </w:num>
   <w:num w:numId="10">
-    <w:abstractNumId w:val="39"/>
+    <w:abstractNumId w:val="40"/>
   </w:num>
   <w:num w:numId="11">
     <w:abstractNumId w:val="1"/>
   </w:num>
   <w:num w:numId="12">
-    <w:abstractNumId w:val="37"/>
+    <w:abstractNumId w:val="38"/>
   </w:num>
   <w:num w:numId="13">
-    <w:abstractNumId w:val="16"/>
+    <w:abstractNumId w:val="17"/>
   </w:num>
   <w:num w:numId="14">
-    <w:abstractNumId w:val="23"/>
+    <w:abstractNumId w:val="24"/>
   </w:num>
   <w:num w:numId="15">
-    <w:abstractNumId w:val="34"/>
+    <w:abstractNumId w:val="35"/>
   </w:num>
   <w:num w:numId="16">
-    <w:abstractNumId w:val="43"/>
+    <w:abstractNumId w:val="44"/>
   </w:num>
   <w:num w:numId="17">
-    <w:abstractNumId w:val="17"/>
+    <w:abstractNumId w:val="18"/>
   </w:num>
   <w:num w:numId="18">
     <w:abstractNumId w:val="8"/>
   </w:num>
   <w:num w:numId="19">
-    <w:abstractNumId w:val="15"/>
+    <w:abstractNumId w:val="16"/>
   </w:num>
   <w:num w:numId="20">
-    <w:abstractNumId w:val="28"/>
+    <w:abstractNumId w:val="29"/>
   </w:num>
   <w:num w:numId="21">
-    <w:abstractNumId w:val="35"/>
+    <w:abstractNumId w:val="36"/>
   </w:num>
   <w:num w:numId="22">
-    <w:abstractNumId w:val="30"/>
+    <w:abstractNumId w:val="31"/>
   </w:num>
   <w:num w:numId="23">
-    <w:abstractNumId w:val="38"/>
+    <w:abstractNumId w:val="39"/>
   </w:num>
   <w:num w:numId="24">
     <w:abstractNumId w:val="4"/>
   </w:num>
   <w:num w:numId="25">
-    <w:abstractNumId w:val="18"/>
+    <w:abstractNumId w:val="19"/>
   </w:num>
   <w:num w:numId="26">
     <w:abstractNumId w:val="2"/>
@@ -17344,52 +17077,55 @@
     <w:abstractNumId w:val="6"/>
   </w:num>
   <w:num w:numId="29">
-    <w:abstractNumId w:val="12"/>
+    <w:abstractNumId w:val="13"/>
   </w:num>
   <w:num w:numId="30">
-    <w:abstractNumId w:val="19"/>
+    <w:abstractNumId w:val="20"/>
   </w:num>
   <w:num w:numId="31">
-    <w:abstractNumId w:val="27"/>
+    <w:abstractNumId w:val="28"/>
   </w:num>
   <w:num w:numId="32">
-    <w:abstractNumId w:val="22"/>
+    <w:abstractNumId w:val="23"/>
   </w:num>
   <w:num w:numId="33">
     <w:abstractNumId w:val="5"/>
   </w:num>
   <w:num w:numId="34">
-    <w:abstractNumId w:val="42"/>
+    <w:abstractNumId w:val="43"/>
   </w:num>
   <w:num w:numId="35">
     <w:abstractNumId w:val="7"/>
   </w:num>
   <w:num w:numId="36">
-    <w:abstractNumId w:val="26"/>
+    <w:abstractNumId w:val="27"/>
   </w:num>
   <w:num w:numId="37">
-    <w:abstractNumId w:val="36"/>
+    <w:abstractNumId w:val="37"/>
   </w:num>
   <w:num w:numId="38">
     <w:abstractNumId w:val="11"/>
   </w:num>
   <w:num w:numId="39">
-    <w:abstractNumId w:val="33"/>
+    <w:abstractNumId w:val="34"/>
   </w:num>
   <w:num w:numId="40">
+    <w:abstractNumId w:val="42"/>
+  </w:num>
+  <w:num w:numId="41">
+    <w:abstractNumId w:val="26"/>
+  </w:num>
+  <w:num w:numId="42">
+    <w:abstractNumId w:val="30"/>
+  </w:num>
+  <w:num w:numId="43">
+    <w:abstractNumId w:val="15"/>
+  </w:num>
+  <w:num w:numId="44">
     <w:abstractNumId w:val="41"/>
   </w:num>
-  <w:num w:numId="41">
-    <w:abstractNumId w:val="25"/>
-  </w:num>
-  <w:num w:numId="42">
-    <w:abstractNumId w:val="29"/>
-  </w:num>
-  <w:num w:numId="43">
-    <w:abstractNumId w:val="14"/>
-  </w:num>
-  <w:num w:numId="44">
-    <w:abstractNumId w:val="40"/>
+  <w:num w:numId="45">
+    <w:abstractNumId w:val="12"/>
   </w:num>
 </w:numbering>
 </file>
@@ -18799,6 +18535,7 @@
     <w:rsid w:val="001865D9"/>
     <w:rsid w:val="001A5BE5"/>
     <w:rsid w:val="00286D2C"/>
+    <w:rsid w:val="002C2C8C"/>
     <w:rsid w:val="00314916"/>
     <w:rsid w:val="00316B96"/>
     <w:rsid w:val="003B3960"/>
@@ -19559,7 +19296,7 @@
 </file>
 
 <file path=customXml/itemProps1.xml><?xml version="1.0" encoding="utf-8"?>
-<ds:datastoreItem xmlns:ds="http://schemas.openxmlformats.org/officeDocument/2006/customXml" ds:itemID="{EC31385D-55F2-4FDF-996C-B14F0E7A782D}">
+<ds:datastoreItem xmlns:ds="http://schemas.openxmlformats.org/officeDocument/2006/customXml" ds:itemID="{B402E14C-EF6A-4C92-9F64-D0A1A843B944}">
   <ds:schemaRefs>
     <ds:schemaRef ds:uri="http://schemas.openxmlformats.org/officeDocument/2006/bibliography"/>
   </ds:schemaRefs>

</xml_diff>

<commit_message>
Versio 1.9 Linea Base
</commit_message>
<xml_diff>
--- a/NV/Desarrollo/Documentos/NV_PGC.docx
+++ b/NV/Desarrollo/Documentos/NV_PGC.docx
@@ -1,6 +1,6 @@
 
 <file path=word/document.xml><?xml version="1.0" encoding="utf-8"?>
-<w:document xmlns:wpc="http://schemas.microsoft.com/office/word/2010/wordprocessingCanvas" xmlns:cx="http://schemas.microsoft.com/office/drawing/2014/chartex" xmlns:mc="http://schemas.openxmlformats.org/markup-compatibility/2006" xmlns:o="urn:schemas-microsoft-com:office:office" xmlns:r="http://schemas.openxmlformats.org/officeDocument/2006/relationships" xmlns:m="http://schemas.openxmlformats.org/officeDocument/2006/math" xmlns:v="urn:schemas-microsoft-com:vml" xmlns:wp14="http://schemas.microsoft.com/office/word/2010/wordprocessingDrawing" xmlns:wp="http://schemas.openxmlformats.org/drawingml/2006/wordprocessingDrawing" xmlns:w10="urn:schemas-microsoft-com:office:word" xmlns:w="http://schemas.openxmlformats.org/wordprocessingml/2006/main" xmlns:w14="http://schemas.microsoft.com/office/word/2010/wordml" xmlns:w15="http://schemas.microsoft.com/office/word/2012/wordml" xmlns:w16se="http://schemas.microsoft.com/office/word/2015/wordml/symex" xmlns:wpg="http://schemas.microsoft.com/office/word/2010/wordprocessingGroup" xmlns:wpi="http://schemas.microsoft.com/office/word/2010/wordprocessingInk" xmlns:wne="http://schemas.microsoft.com/office/word/2006/wordml" xmlns:wps="http://schemas.microsoft.com/office/word/2010/wordprocessingShape" mc:Ignorable="w14 w15 w16se wp14">
+<w:document xmlns:wpc="http://schemas.microsoft.com/office/word/2010/wordprocessingCanvas" xmlns:cx="http://schemas.microsoft.com/office/drawing/2014/chartex" xmlns:cx1="http://schemas.microsoft.com/office/drawing/2015/9/8/chartex" xmlns:cx2="http://schemas.microsoft.com/office/drawing/2015/10/21/chartex" xmlns:cx3="http://schemas.microsoft.com/office/drawing/2016/5/9/chartex" xmlns:cx4="http://schemas.microsoft.com/office/drawing/2016/5/10/chartex" xmlns:cx5="http://schemas.microsoft.com/office/drawing/2016/5/11/chartex" xmlns:mc="http://schemas.openxmlformats.org/markup-compatibility/2006" xmlns:o="urn:schemas-microsoft-com:office:office" xmlns:r="http://schemas.openxmlformats.org/officeDocument/2006/relationships" xmlns:m="http://schemas.openxmlformats.org/officeDocument/2006/math" xmlns:v="urn:schemas-microsoft-com:vml" xmlns:wp14="http://schemas.microsoft.com/office/word/2010/wordprocessingDrawing" xmlns:wp="http://schemas.openxmlformats.org/drawingml/2006/wordprocessingDrawing" xmlns:w10="urn:schemas-microsoft-com:office:word" xmlns:w="http://schemas.openxmlformats.org/wordprocessingml/2006/main" xmlns:w14="http://schemas.microsoft.com/office/word/2010/wordml" xmlns:w15="http://schemas.microsoft.com/office/word/2012/wordml" xmlns:w16se="http://schemas.microsoft.com/office/word/2015/wordml/symex" xmlns:wpg="http://schemas.microsoft.com/office/word/2010/wordprocessingGroup" xmlns:wpi="http://schemas.microsoft.com/office/word/2010/wordprocessingInk" xmlns:wne="http://schemas.microsoft.com/office/word/2006/wordml" xmlns:wps="http://schemas.microsoft.com/office/word/2010/wordprocessingShape" mc:Ignorable="w14 w15 w16se wp14">
   <w:body>
     <w:p>
       <w:pPr>
@@ -139,7 +139,7 @@
           <w:sz w:val="44"/>
           <w:szCs w:val="40"/>
         </w:rPr>
-        <w:t>8</w:t>
+        <w:t>9</w:t>
       </w:r>
     </w:p>
     <w:p>
@@ -502,39 +502,25 @@
               <w:rPr>
                 <w:rFonts w:ascii="Calibri" w:hAnsi="Calibri"/>
               </w:rPr>
-              <w:t xml:space="preserve">, Manuel Machuca, </w:t>
-            </w:r>
-            <w:proofErr w:type="spellStart"/>
+              <w:t>, Manuel Machuca, J</w:t>
+            </w:r>
             <w:r>
               <w:rPr>
                 <w:rFonts w:ascii="Calibri" w:hAnsi="Calibri"/>
               </w:rPr>
-              <w:t>J</w:t>
+              <w:t>h</w:t>
             </w:r>
             <w:r>
               <w:rPr>
                 <w:rFonts w:ascii="Calibri" w:hAnsi="Calibri"/>
               </w:rPr>
-              <w:t>h</w:t>
+              <w:t>o</w:t>
             </w:r>
             <w:r>
               <w:rPr>
                 <w:rFonts w:ascii="Calibri" w:hAnsi="Calibri"/>
               </w:rPr>
-              <w:t>o</w:t>
-            </w:r>
-            <w:r>
-              <w:rPr>
-                <w:rFonts w:ascii="Calibri" w:hAnsi="Calibri"/>
-              </w:rPr>
-              <w:t>n</w:t>
-            </w:r>
-            <w:proofErr w:type="spellEnd"/>
-            <w:r>
-              <w:rPr>
-                <w:rFonts w:ascii="Calibri" w:hAnsi="Calibri"/>
-              </w:rPr>
-              <w:t xml:space="preserve"> Barrantes.</w:t>
+              <w:t>n Barrantes.</w:t>
             </w:r>
           </w:p>
         </w:tc>
@@ -937,19 +923,11 @@
                 <w:rFonts w:ascii="Calibri" w:hAnsi="Calibri"/>
               </w:rPr>
             </w:pPr>
-            <w:proofErr w:type="spellStart"/>
             <w:r>
               <w:rPr>
                 <w:rFonts w:ascii="Calibri" w:hAnsi="Calibri"/>
               </w:rPr>
-              <w:t>Jhon</w:t>
-            </w:r>
-            <w:proofErr w:type="spellEnd"/>
-            <w:r>
-              <w:rPr>
-                <w:rFonts w:ascii="Calibri" w:hAnsi="Calibri"/>
-              </w:rPr>
-              <w:t xml:space="preserve"> Barrantes</w:t>
+              <w:t>Jhon Barrantes</w:t>
             </w:r>
             <w:r>
               <w:rPr>
@@ -1513,6 +1491,147 @@
             <w:tcBorders>
               <w:top w:val="single" w:sz="6" w:space="0" w:color="00000A"/>
               <w:left w:val="single" w:sz="6" w:space="0" w:color="00000A"/>
+              <w:bottom w:val="single" w:sz="6" w:space="0" w:color="00000A"/>
+              <w:right w:val="single" w:sz="6" w:space="0" w:color="00000A"/>
+            </w:tcBorders>
+            <w:shd w:val="clear" w:color="auto" w:fill="auto"/>
+            <w:tcMar>
+              <w:left w:w="107" w:type="dxa"/>
+            </w:tcMar>
+            <w:vAlign w:val="center"/>
+          </w:tcPr>
+          <w:p>
+            <w:pPr>
+              <w:pStyle w:val="Tabletext"/>
+              <w:spacing w:after="0" w:line="360" w:lineRule="auto"/>
+              <w:jc w:val="center"/>
+              <w:rPr>
+                <w:rFonts w:ascii="Calibri" w:hAnsi="Calibri"/>
+              </w:rPr>
+            </w:pPr>
+            <w:r>
+              <w:rPr>
+                <w:rFonts w:ascii="Calibri" w:hAnsi="Calibri"/>
+              </w:rPr>
+              <w:t>10/06/17</w:t>
+            </w:r>
+          </w:p>
+        </w:tc>
+        <w:tc>
+          <w:tcPr>
+            <w:tcW w:w="1134" w:type="dxa"/>
+            <w:tcBorders>
+              <w:top w:val="single" w:sz="6" w:space="0" w:color="00000A"/>
+              <w:left w:val="single" w:sz="6" w:space="0" w:color="00000A"/>
+              <w:bottom w:val="single" w:sz="6" w:space="0" w:color="00000A"/>
+              <w:right w:val="single" w:sz="6" w:space="0" w:color="00000A"/>
+            </w:tcBorders>
+            <w:shd w:val="clear" w:color="auto" w:fill="auto"/>
+            <w:tcMar>
+              <w:left w:w="107" w:type="dxa"/>
+            </w:tcMar>
+            <w:vAlign w:val="center"/>
+          </w:tcPr>
+          <w:p>
+            <w:pPr>
+              <w:pStyle w:val="Tabletext"/>
+              <w:spacing w:after="0" w:line="360" w:lineRule="auto"/>
+              <w:jc w:val="center"/>
+              <w:rPr>
+                <w:rFonts w:ascii="Calibri" w:hAnsi="Calibri"/>
+              </w:rPr>
+            </w:pPr>
+            <w:r>
+              <w:rPr>
+                <w:rFonts w:ascii="Calibri" w:hAnsi="Calibri"/>
+              </w:rPr>
+              <w:t>1.8</w:t>
+            </w:r>
+          </w:p>
+        </w:tc>
+        <w:tc>
+          <w:tcPr>
+            <w:tcW w:w="4137" w:type="dxa"/>
+            <w:tcBorders>
+              <w:top w:val="single" w:sz="6" w:space="0" w:color="00000A"/>
+              <w:left w:val="single" w:sz="6" w:space="0" w:color="00000A"/>
+              <w:bottom w:val="single" w:sz="6" w:space="0" w:color="00000A"/>
+              <w:right w:val="single" w:sz="6" w:space="0" w:color="00000A"/>
+            </w:tcBorders>
+            <w:shd w:val="clear" w:color="auto" w:fill="auto"/>
+            <w:tcMar>
+              <w:left w:w="107" w:type="dxa"/>
+            </w:tcMar>
+            <w:vAlign w:val="center"/>
+          </w:tcPr>
+          <w:p>
+            <w:pPr>
+              <w:pStyle w:val="Tabletext"/>
+              <w:spacing w:before="40" w:after="40" w:line="360" w:lineRule="auto"/>
+              <w:jc w:val="both"/>
+              <w:rPr>
+                <w:rFonts w:ascii="Calibri" w:hAnsi="Calibri"/>
+              </w:rPr>
+            </w:pPr>
+            <w:r>
+              <w:rPr>
+                <w:rFonts w:ascii="Calibri" w:hAnsi="Calibri"/>
+              </w:rPr>
+              <w:t xml:space="preserve">Agregando </w:t>
+            </w:r>
+            <w:r>
+              <w:rPr>
+                <w:rFonts w:ascii="Calibri" w:hAnsi="Calibri"/>
+              </w:rPr>
+              <w:t xml:space="preserve">puntos: </w:t>
+            </w:r>
+            <w:r>
+              <w:rPr>
+                <w:rFonts w:ascii="Calibri" w:hAnsi="Calibri"/>
+              </w:rPr>
+              <w:t>librería principal, de trabajo, de soporte, y de QA. Creando formato de solicitud de cambio</w:t>
+            </w:r>
+          </w:p>
+        </w:tc>
+        <w:tc>
+          <w:tcPr>
+            <w:tcW w:w="2180" w:type="dxa"/>
+            <w:tcBorders>
+              <w:top w:val="single" w:sz="6" w:space="0" w:color="00000A"/>
+              <w:left w:val="single" w:sz="6" w:space="0" w:color="00000A"/>
+              <w:bottom w:val="single" w:sz="6" w:space="0" w:color="00000A"/>
+              <w:right w:val="single" w:sz="6" w:space="0" w:color="00000A"/>
+            </w:tcBorders>
+            <w:shd w:val="clear" w:color="auto" w:fill="auto"/>
+            <w:tcMar>
+              <w:left w:w="107" w:type="dxa"/>
+            </w:tcMar>
+            <w:vAlign w:val="center"/>
+          </w:tcPr>
+          <w:p>
+            <w:pPr>
+              <w:pStyle w:val="Tabletext"/>
+              <w:spacing w:after="0" w:line="360" w:lineRule="auto"/>
+              <w:rPr>
+                <w:rFonts w:ascii="Calibri" w:hAnsi="Calibri"/>
+              </w:rPr>
+            </w:pPr>
+            <w:r>
+              <w:rPr>
+                <w:rFonts w:ascii="Calibri" w:hAnsi="Calibri"/>
+              </w:rPr>
+              <w:t>Jhon Barrantes</w:t>
+            </w:r>
+          </w:p>
+        </w:tc>
+      </w:tr>
+      <w:tr>
+        <w:tc>
+          <w:tcPr>
+            <w:tcW w:w="1268" w:type="dxa"/>
+            <w:tcBorders>
+              <w:top w:val="single" w:sz="6" w:space="0" w:color="00000A"/>
+              <w:left w:val="single" w:sz="6" w:space="0" w:color="00000A"/>
               <w:bottom w:val="single" w:sz="4" w:space="0" w:color="auto"/>
               <w:right w:val="single" w:sz="6" w:space="0" w:color="00000A"/>
             </w:tcBorders>
@@ -1535,7 +1654,7 @@
               <w:rPr>
                 <w:rFonts w:ascii="Calibri" w:hAnsi="Calibri"/>
               </w:rPr>
-              <w:t>10/06/17</w:t>
+              <w:t>17/06/17</w:t>
             </w:r>
           </w:p>
         </w:tc>
@@ -1567,7 +1686,7 @@
               <w:rPr>
                 <w:rFonts w:ascii="Calibri" w:hAnsi="Calibri"/>
               </w:rPr>
-              <w:t>1.8</w:t>
+              <w:t>1.9</w:t>
             </w:r>
           </w:p>
         </w:tc>
@@ -1601,17 +1720,19 @@
               </w:rPr>
               <w:t xml:space="preserve">Agregando </w:t>
             </w:r>
+            <w:proofErr w:type="spellStart"/>
             <w:r>
               <w:rPr>
                 <w:rFonts w:ascii="Calibri" w:hAnsi="Calibri"/>
               </w:rPr>
-              <w:t xml:space="preserve">puntos: </w:t>
-            </w:r>
+              <w:t>Linea</w:t>
+            </w:r>
+            <w:proofErr w:type="spellEnd"/>
             <w:r>
               <w:rPr>
                 <w:rFonts w:ascii="Calibri" w:hAnsi="Calibri"/>
               </w:rPr>
-              <w:t>librería principal, de trabajo, de soporte, y de QA. Creando formato de solicitud de cambio</w:t>
+              <w:t xml:space="preserve"> base</w:t>
             </w:r>
           </w:p>
         </w:tc>
@@ -1638,19 +1759,11 @@
                 <w:rFonts w:ascii="Calibri" w:hAnsi="Calibri"/>
               </w:rPr>
             </w:pPr>
-            <w:proofErr w:type="spellStart"/>
             <w:r>
               <w:rPr>
                 <w:rFonts w:ascii="Calibri" w:hAnsi="Calibri"/>
               </w:rPr>
-              <w:t>Jhon</w:t>
-            </w:r>
-            <w:proofErr w:type="spellEnd"/>
-            <w:r>
-              <w:rPr>
-                <w:rFonts w:ascii="Calibri" w:hAnsi="Calibri"/>
-              </w:rPr>
-              <w:t xml:space="preserve"> Barrantes</w:t>
+              <w:t>Javier Távara</w:t>
             </w:r>
           </w:p>
         </w:tc>
@@ -2757,8 +2870,6 @@
             </w:r>
           </w:hyperlink>
         </w:p>
-        <w:bookmarkStart w:id="5" w:name="_GoBack"/>
-        <w:bookmarkEnd w:id="5"/>
         <w:p>
           <w:pPr>
             <w:pStyle w:val="TDC2"/>
@@ -2769,108 +2880,72 @@
               <w:szCs w:val="22"/>
             </w:rPr>
           </w:pPr>
-          <w:r>
-            <w:rPr>
-              <w:rStyle w:val="Hipervnculo"/>
-            </w:rPr>
-            <w:fldChar w:fldCharType="begin"/>
-          </w:r>
-          <w:r>
-            <w:rPr>
-              <w:rStyle w:val="Hipervnculo"/>
-            </w:rPr>
-            <w:instrText xml:space="preserve"> </w:instrText>
-          </w:r>
-          <w:r>
-            <w:instrText>HYPERLINK \l "_Toc484866088"</w:instrText>
-          </w:r>
-          <w:r>
-            <w:rPr>
-              <w:rStyle w:val="Hipervnculo"/>
-            </w:rPr>
-            <w:instrText xml:space="preserve"> </w:instrText>
-          </w:r>
-          <w:r>
-            <w:rPr>
-              <w:rStyle w:val="Hipervnculo"/>
-            </w:rPr>
-          </w:r>
-          <w:r>
-            <w:rPr>
-              <w:rStyle w:val="Hipervnculo"/>
-            </w:rPr>
-            <w:fldChar w:fldCharType="separate"/>
-          </w:r>
-          <w:r>
-            <w:rPr>
-              <w:rStyle w:val="Hipervnculo"/>
-              <w:rFonts w:ascii="Calibri" w:hAnsi="Calibri"/>
-            </w:rPr>
-            <w:t>3.1</w:t>
-          </w:r>
-          <w:r>
-            <w:rPr>
-              <w:rFonts w:cstheme="minorBidi"/>
-              <w:b w:val="0"/>
-              <w:sz w:val="22"/>
-              <w:szCs w:val="22"/>
-            </w:rPr>
-            <w:tab/>
-          </w:r>
-          <w:r>
-            <w:rPr>
-              <w:rStyle w:val="Hipervnculo"/>
-              <w:rFonts w:ascii="Calibri" w:hAnsi="Calibri"/>
-            </w:rPr>
-            <w:t>Identificación</w:t>
-          </w:r>
-          <w:r>
-            <w:rPr>
-              <w:webHidden/>
-            </w:rPr>
-            <w:tab/>
-          </w:r>
-          <w:r>
-            <w:rPr>
-              <w:webHidden/>
-            </w:rPr>
-            <w:fldChar w:fldCharType="begin"/>
-          </w:r>
-          <w:r>
-            <w:rPr>
-              <w:webHidden/>
-            </w:rPr>
-            <w:instrText xml:space="preserve"> PAGEREF _Toc484866088 \h </w:instrText>
-          </w:r>
-          <w:r>
-            <w:rPr>
-              <w:webHidden/>
-            </w:rPr>
-          </w:r>
-          <w:r>
-            <w:rPr>
-              <w:webHidden/>
-            </w:rPr>
-            <w:fldChar w:fldCharType="separate"/>
-          </w:r>
-          <w:r>
-            <w:rPr>
-              <w:webHidden/>
-            </w:rPr>
-            <w:t>7</w:t>
-          </w:r>
-          <w:r>
-            <w:rPr>
-              <w:webHidden/>
-            </w:rPr>
-            <w:fldChar w:fldCharType="end"/>
-          </w:r>
-          <w:r>
-            <w:rPr>
-              <w:rStyle w:val="Hipervnculo"/>
-            </w:rPr>
-            <w:fldChar w:fldCharType="end"/>
-          </w:r>
+          <w:hyperlink w:anchor="_Toc484866088" w:history="1">
+            <w:r>
+              <w:rPr>
+                <w:rStyle w:val="Hipervnculo"/>
+                <w:rFonts w:ascii="Calibri" w:hAnsi="Calibri"/>
+              </w:rPr>
+              <w:t>3.1</w:t>
+            </w:r>
+            <w:r>
+              <w:rPr>
+                <w:rFonts w:cstheme="minorBidi"/>
+                <w:b w:val="0"/>
+                <w:sz w:val="22"/>
+                <w:szCs w:val="22"/>
+              </w:rPr>
+              <w:tab/>
+            </w:r>
+            <w:r>
+              <w:rPr>
+                <w:rStyle w:val="Hipervnculo"/>
+                <w:rFonts w:ascii="Calibri" w:hAnsi="Calibri"/>
+              </w:rPr>
+              <w:t>Identificación</w:t>
+            </w:r>
+            <w:r>
+              <w:rPr>
+                <w:webHidden/>
+              </w:rPr>
+              <w:tab/>
+            </w:r>
+            <w:r>
+              <w:rPr>
+                <w:webHidden/>
+              </w:rPr>
+              <w:fldChar w:fldCharType="begin"/>
+            </w:r>
+            <w:r>
+              <w:rPr>
+                <w:webHidden/>
+              </w:rPr>
+              <w:instrText xml:space="preserve"> PAGEREF _Toc484866088 \h </w:instrText>
+            </w:r>
+            <w:r>
+              <w:rPr>
+                <w:webHidden/>
+              </w:rPr>
+            </w:r>
+            <w:r>
+              <w:rPr>
+                <w:webHidden/>
+              </w:rPr>
+              <w:fldChar w:fldCharType="separate"/>
+            </w:r>
+            <w:r>
+              <w:rPr>
+                <w:webHidden/>
+              </w:rPr>
+              <w:t>7</w:t>
+            </w:r>
+            <w:r>
+              <w:rPr>
+                <w:webHidden/>
+              </w:rPr>
+              <w:fldChar w:fldCharType="end"/>
+            </w:r>
+          </w:hyperlink>
         </w:p>
         <w:p>
           <w:pPr>
@@ -3592,8 +3667,8 @@
           <w:szCs w:val="26"/>
         </w:rPr>
       </w:pPr>
-      <w:bookmarkStart w:id="6" w:name="_Toc452417192"/>
-      <w:bookmarkStart w:id="7" w:name="_Toc484866075"/>
+      <w:bookmarkStart w:id="5" w:name="_Toc452417192"/>
+      <w:bookmarkStart w:id="6" w:name="_Toc484866075"/>
       <w:r>
         <w:rPr>
           <w:rFonts w:ascii="Calibri" w:hAnsi="Calibri" w:cs="Times New Roman"/>
@@ -3604,8 +3679,8 @@
         </w:rPr>
         <w:t>Introducción</w:t>
       </w:r>
+      <w:bookmarkEnd w:id="5"/>
       <w:bookmarkEnd w:id="6"/>
-      <w:bookmarkEnd w:id="7"/>
     </w:p>
     <w:p>
       <w:pPr>
@@ -3622,7 +3697,7 @@
           <w:color w:val="auto"/>
         </w:rPr>
       </w:pPr>
-      <w:bookmarkStart w:id="8" w:name="_Toc484866076"/>
+      <w:bookmarkStart w:id="7" w:name="_Toc484866076"/>
       <w:r>
         <w:rPr>
           <w:rFonts w:ascii="Calibri" w:hAnsi="Calibri" w:cs="Times New Roman"/>
@@ -3631,7 +3706,7 @@
         </w:rPr>
         <w:t>Estado Actual</w:t>
       </w:r>
-      <w:bookmarkEnd w:id="8"/>
+      <w:bookmarkEnd w:id="7"/>
     </w:p>
     <w:p>
       <w:pPr>
@@ -3744,7 +3819,7 @@
           <w:color w:val="auto"/>
         </w:rPr>
       </w:pPr>
-      <w:bookmarkStart w:id="9" w:name="_Toc484866077"/>
+      <w:bookmarkStart w:id="8" w:name="_Toc484866077"/>
       <w:r>
         <w:rPr>
           <w:rFonts w:ascii="Calibri" w:hAnsi="Calibri" w:cs="Times New Roman"/>
@@ -3753,7 +3828,7 @@
         </w:rPr>
         <w:t>Propósito</w:t>
       </w:r>
-      <w:bookmarkEnd w:id="9"/>
+      <w:bookmarkEnd w:id="8"/>
     </w:p>
     <w:p>
       <w:pPr>
@@ -3882,7 +3957,7 @@
           <w:color w:val="auto"/>
         </w:rPr>
       </w:pPr>
-      <w:bookmarkStart w:id="10" w:name="_Toc484866078"/>
+      <w:bookmarkStart w:id="9" w:name="_Toc484866078"/>
       <w:r>
         <w:rPr>
           <w:rFonts w:ascii="Calibri" w:hAnsi="Calibri" w:cs="Times New Roman"/>
@@ -3891,7 +3966,7 @@
         </w:rPr>
         <w:t>Aplicabilidad</w:t>
       </w:r>
-      <w:bookmarkEnd w:id="10"/>
+      <w:bookmarkEnd w:id="9"/>
     </w:p>
     <w:p>
       <w:pPr>
@@ -3932,7 +4007,7 @@
           <w:color w:val="auto"/>
         </w:rPr>
       </w:pPr>
-      <w:bookmarkStart w:id="11" w:name="_Toc484866079"/>
+      <w:bookmarkStart w:id="10" w:name="_Toc484866079"/>
       <w:r>
         <w:rPr>
           <w:rFonts w:ascii="Calibri" w:hAnsi="Calibri" w:cs="Times New Roman"/>
@@ -3942,7 +4017,7 @@
         <w:lastRenderedPageBreak/>
         <w:t>Gobierno y Alcance</w:t>
       </w:r>
-      <w:bookmarkEnd w:id="11"/>
+      <w:bookmarkEnd w:id="10"/>
     </w:p>
     <w:p>
       <w:pPr>
@@ -4037,7 +4112,7 @@
           <w:color w:val="auto"/>
         </w:rPr>
       </w:pPr>
-      <w:bookmarkStart w:id="12" w:name="_Toc484866080"/>
+      <w:bookmarkStart w:id="11" w:name="_Toc484866080"/>
       <w:r>
         <w:rPr>
           <w:rFonts w:ascii="Calibri" w:hAnsi="Calibri" w:cs="Times New Roman"/>
@@ -4046,7 +4121,7 @@
         </w:rPr>
         <w:t>Definiciones</w:t>
       </w:r>
-      <w:bookmarkEnd w:id="12"/>
+      <w:bookmarkEnd w:id="11"/>
     </w:p>
     <w:p>
       <w:pPr>
@@ -4276,7 +4351,7 @@
           <w:szCs w:val="26"/>
         </w:rPr>
       </w:pPr>
-      <w:bookmarkStart w:id="13" w:name="_Toc484866081"/>
+      <w:bookmarkStart w:id="12" w:name="_Toc484866081"/>
       <w:r>
         <w:rPr>
           <w:rFonts w:ascii="Calibri" w:hAnsi="Calibri" w:cs="Times New Roman"/>
@@ -4287,7 +4362,7 @@
         </w:rPr>
         <w:t>Gestión de la Configuración</w:t>
       </w:r>
-      <w:bookmarkEnd w:id="13"/>
+      <w:bookmarkEnd w:id="12"/>
     </w:p>
     <w:p>
       <w:pPr>
@@ -4304,7 +4379,7 @@
           <w:color w:val="auto"/>
         </w:rPr>
       </w:pPr>
-      <w:bookmarkStart w:id="14" w:name="_Toc484866082"/>
+      <w:bookmarkStart w:id="13" w:name="_Toc484866082"/>
       <w:r>
         <w:rPr>
           <w:rFonts w:ascii="Calibri" w:hAnsi="Calibri" w:cs="Times New Roman"/>
@@ -4313,7 +4388,7 @@
         </w:rPr>
         <w:t>Organización</w:t>
       </w:r>
-      <w:bookmarkEnd w:id="14"/>
+      <w:bookmarkEnd w:id="13"/>
     </w:p>
     <w:p>
       <w:pPr>
@@ -5124,7 +5199,7 @@
               </wp:anchor>
             </w:drawing>
           </mc:Choice>
-          <mc:Fallback xmlns:cx1="http://schemas.microsoft.com/office/drawing/2015/9/8/chartex" xmlns:cx2="http://schemas.microsoft.com/office/drawing/2015/10/21/chartex" xmlns:cx3="http://schemas.microsoft.com/office/drawing/2016/5/9/chartex" xmlns:cx4="http://schemas.microsoft.com/office/drawing/2016/5/10/chartex" xmlns:cx5="http://schemas.microsoft.com/office/drawing/2016/5/11/chartex">
+          <mc:Fallback>
             <w:pict>
               <v:shapetype w14:anchorId="0B686680" id="_x0000_t13" coordsize="21600,21600" o:spt="13" adj="16200,5400" path="m@0,l@0@1,0@1,0@2@0@2@0,21600,21600,10800xe">
                 <v:stroke joinstyle="miter"/>
@@ -5207,7 +5282,7 @@
               </wp:anchor>
             </w:drawing>
           </mc:Choice>
-          <mc:Fallback xmlns:cx1="http://schemas.microsoft.com/office/drawing/2015/9/8/chartex" xmlns:cx2="http://schemas.microsoft.com/office/drawing/2015/10/21/chartex" xmlns:cx3="http://schemas.microsoft.com/office/drawing/2016/5/9/chartex" xmlns:cx4="http://schemas.microsoft.com/office/drawing/2016/5/10/chartex" xmlns:cx5="http://schemas.microsoft.com/office/drawing/2016/5/11/chartex">
+          <mc:Fallback>
             <w:pict>
               <v:shape w14:anchorId="5365BEC4" id="Flecha derecha 14" o:spid="_x0000_s1026" type="#_x0000_t13" style="position:absolute;margin-left:225.15pt;margin-top:9.25pt;width:18.9pt;height:36.3pt;z-index:251674624;visibility:visible;mso-wrap-style:square;mso-wrap-distance-left:9pt;mso-wrap-distance-top:0;mso-wrap-distance-right:9pt;mso-wrap-distance-bottom:0;mso-position-horizontal:absolute;mso-position-horizontal-relative:text;mso-position-vertical:absolute;mso-position-vertical-relative:text;v-text-anchor:middle" o:gfxdata="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" adj="10800" fillcolor="#44546a [3202]" strokecolor="black [3200]" strokeweight="1pt"/>
             </w:pict>
@@ -5274,7 +5349,7 @@
               </wp:anchor>
             </w:drawing>
           </mc:Choice>
-          <mc:Fallback xmlns:cx1="http://schemas.microsoft.com/office/drawing/2015/9/8/chartex" xmlns:cx2="http://schemas.microsoft.com/office/drawing/2015/10/21/chartex" xmlns:cx3="http://schemas.microsoft.com/office/drawing/2016/5/9/chartex" xmlns:cx4="http://schemas.microsoft.com/office/drawing/2016/5/10/chartex" xmlns:cx5="http://schemas.microsoft.com/office/drawing/2016/5/11/chartex">
+          <mc:Fallback>
             <w:pict>
               <v:shape w14:anchorId="2F167075" id="Flecha derecha 15" o:spid="_x0000_s1026" type="#_x0000_t13" style="position:absolute;margin-left:302.85pt;margin-top:10.75pt;width:18.9pt;height:36.3pt;z-index:251676672;visibility:visible;mso-wrap-style:square;mso-wrap-distance-left:9pt;mso-wrap-distance-top:0;mso-wrap-distance-right:9pt;mso-wrap-distance-bottom:0;mso-position-horizontal:absolute;mso-position-horizontal-relative:text;mso-position-vertical:absolute;mso-position-vertical-relative:text;v-text-anchor:middle" o:gfxdata="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" adj="10800" fillcolor="#44546a [3202]" strokecolor="black [3200]" strokeweight="1pt"/>
             </w:pict>
@@ -5341,7 +5416,7 @@
               </wp:anchor>
             </w:drawing>
           </mc:Choice>
-          <mc:Fallback xmlns:cx1="http://schemas.microsoft.com/office/drawing/2015/9/8/chartex" xmlns:cx2="http://schemas.microsoft.com/office/drawing/2015/10/21/chartex" xmlns:cx3="http://schemas.microsoft.com/office/drawing/2016/5/9/chartex" xmlns:cx4="http://schemas.microsoft.com/office/drawing/2016/5/10/chartex" xmlns:cx5="http://schemas.microsoft.com/office/drawing/2016/5/11/chartex">
+          <mc:Fallback>
             <w:pict>
               <v:shape w14:anchorId="4BC944B8" id="Flecha derecha 16" o:spid="_x0000_s1026" type="#_x0000_t13" style="position:absolute;margin-left:382.65pt;margin-top:10.75pt;width:18.9pt;height:36.3pt;z-index:251678720;visibility:visible;mso-wrap-style:square;mso-wrap-distance-left:9pt;mso-wrap-distance-top:0;mso-wrap-distance-right:9pt;mso-wrap-distance-bottom:0;mso-position-horizontal:absolute;mso-position-horizontal-relative:text;mso-position-vertical:absolute;mso-position-vertical-relative:text;v-text-anchor:middle" o:gfxdata="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" adj="10800" fillcolor="#44546a [3202]" strokecolor="black [3200]" strokeweight="1pt"/>
             </w:pict>
@@ -5408,7 +5483,7 @@
               </wp:anchor>
             </w:drawing>
           </mc:Choice>
-          <mc:Fallback xmlns:cx1="http://schemas.microsoft.com/office/drawing/2015/9/8/chartex" xmlns:cx2="http://schemas.microsoft.com/office/drawing/2015/10/21/chartex" xmlns:cx3="http://schemas.microsoft.com/office/drawing/2016/5/9/chartex" xmlns:cx4="http://schemas.microsoft.com/office/drawing/2016/5/10/chartex" xmlns:cx5="http://schemas.microsoft.com/office/drawing/2016/5/11/chartex">
+          <mc:Fallback>
             <w:pict>
               <v:shape w14:anchorId="7FC28ED8" id="Flecha derecha 8" o:spid="_x0000_s1026" type="#_x0000_t13" style="position:absolute;margin-left:67.35pt;margin-top:14.35pt;width:18.9pt;height:36.3pt;z-index:251670528;visibility:visible;mso-wrap-style:square;mso-wrap-distance-left:9pt;mso-wrap-distance-top:0;mso-wrap-distance-right:9pt;mso-wrap-distance-bottom:0;mso-position-horizontal:absolute;mso-position-horizontal-relative:text;mso-position-vertical:absolute;mso-position-vertical-relative:text;v-text-anchor:middle" o:gfxdata="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" adj="10800" fillcolor="#44546a [3202]" strokecolor="black [3200]" strokeweight="1pt"/>
             </w:pict>
@@ -5455,7 +5530,7 @@
           <w:color w:val="auto"/>
         </w:rPr>
       </w:pPr>
-      <w:bookmarkStart w:id="15" w:name="_Toc484866083"/>
+      <w:bookmarkStart w:id="14" w:name="_Toc484866083"/>
       <w:r>
         <w:rPr>
           <w:rFonts w:ascii="Calibri" w:hAnsi="Calibri" w:cs="Times New Roman"/>
@@ -5464,7 +5539,7 @@
         </w:rPr>
         <w:t>Roles o responsabilidades</w:t>
       </w:r>
-      <w:bookmarkEnd w:id="15"/>
+      <w:bookmarkEnd w:id="14"/>
     </w:p>
     <w:p>
       <w:pPr>
@@ -6527,7 +6602,7 @@
           <w:color w:val="auto"/>
         </w:rPr>
       </w:pPr>
-      <w:bookmarkStart w:id="16" w:name="_Toc484866084"/>
+      <w:bookmarkStart w:id="15" w:name="_Toc484866084"/>
       <w:r>
         <w:rPr>
           <w:rFonts w:ascii="Calibri" w:hAnsi="Calibri" w:cs="Times New Roman"/>
@@ -6536,7 +6611,7 @@
         </w:rPr>
         <w:t>Políticas, directrices y procedimientos</w:t>
       </w:r>
-      <w:bookmarkEnd w:id="16"/>
+      <w:bookmarkEnd w:id="15"/>
     </w:p>
     <w:p>
       <w:pPr>
@@ -6798,7 +6873,7 @@
           <w:color w:val="auto"/>
         </w:rPr>
       </w:pPr>
-      <w:bookmarkStart w:id="17" w:name="_Toc484866085"/>
+      <w:bookmarkStart w:id="16" w:name="_Toc484866085"/>
       <w:r>
         <w:rPr>
           <w:rFonts w:ascii="Calibri" w:hAnsi="Calibri" w:cs="Times New Roman"/>
@@ -6815,7 +6890,7 @@
         </w:rPr>
         <w:t>a</w:t>
       </w:r>
-      <w:bookmarkEnd w:id="17"/>
+      <w:bookmarkEnd w:id="16"/>
     </w:p>
     <w:p>
       <w:pPr>
@@ -7007,7 +7082,7 @@
           <w:color w:val="auto"/>
         </w:rPr>
       </w:pPr>
-      <w:bookmarkStart w:id="18" w:name="_Toc484866086"/>
+      <w:bookmarkStart w:id="17" w:name="_Toc484866086"/>
       <w:r>
         <w:rPr>
           <w:rFonts w:ascii="Calibri" w:hAnsi="Calibri" w:cs="Times New Roman"/>
@@ -7016,7 +7091,7 @@
         </w:rPr>
         <w:t>Calendario o Cronograma de Trabajo</w:t>
       </w:r>
-      <w:bookmarkEnd w:id="18"/>
+      <w:bookmarkEnd w:id="17"/>
     </w:p>
     <w:p>
       <w:pPr>
@@ -10087,7 +10162,7 @@
           <w:szCs w:val="26"/>
         </w:rPr>
       </w:pPr>
-      <w:bookmarkStart w:id="19" w:name="_Toc484866087"/>
+      <w:bookmarkStart w:id="18" w:name="_Toc484866087"/>
       <w:r>
         <w:rPr>
           <w:rFonts w:ascii="Calibri" w:hAnsi="Calibri" w:cs="Times New Roman"/>
@@ -10098,7 +10173,7 @@
         </w:rPr>
         <w:t>Actividades de la SCM</w:t>
       </w:r>
-      <w:bookmarkEnd w:id="19"/>
+      <w:bookmarkEnd w:id="18"/>
     </w:p>
     <w:p>
       <w:pPr>
@@ -10123,7 +10198,7 @@
           <w:color w:val="auto"/>
         </w:rPr>
       </w:pPr>
-      <w:bookmarkStart w:id="20" w:name="_Toc484866088"/>
+      <w:bookmarkStart w:id="19" w:name="_Toc484866088"/>
       <w:r>
         <w:rPr>
           <w:rFonts w:ascii="Calibri" w:hAnsi="Calibri" w:cs="Times New Roman"/>
@@ -10132,7 +10207,7 @@
         </w:rPr>
         <w:t>Identificación</w:t>
       </w:r>
-      <w:bookmarkEnd w:id="20"/>
+      <w:bookmarkEnd w:id="19"/>
     </w:p>
     <w:p>
       <w:pPr>
@@ -10157,7 +10232,7 @@
           <w:color w:val="auto"/>
         </w:rPr>
       </w:pPr>
-      <w:bookmarkStart w:id="21" w:name="_Toc484866089"/>
+      <w:bookmarkStart w:id="20" w:name="_Toc484866089"/>
       <w:r>
         <w:rPr>
           <w:rFonts w:asciiTheme="minorHAnsi" w:hAnsiTheme="minorHAnsi"/>
@@ -10166,7 +10241,7 @@
         </w:rPr>
         <w:t>Inventario de los CI clasificados e identificados</w:t>
       </w:r>
-      <w:bookmarkEnd w:id="21"/>
+      <w:bookmarkEnd w:id="20"/>
     </w:p>
     <w:p>
       <w:pPr>
@@ -11543,7 +11618,7 @@
           <w:color w:val="auto"/>
         </w:rPr>
       </w:pPr>
-      <w:bookmarkStart w:id="22" w:name="_Toc484866090"/>
+      <w:bookmarkStart w:id="21" w:name="_Toc484866090"/>
       <w:r>
         <w:rPr>
           <w:rFonts w:asciiTheme="minorHAnsi" w:hAnsiTheme="minorHAnsi"/>
@@ -11569,7 +11644,7 @@
         </w:rPr>
         <w:t>tem</w:t>
       </w:r>
-      <w:bookmarkEnd w:id="22"/>
+      <w:bookmarkEnd w:id="21"/>
       <w:proofErr w:type="spellEnd"/>
     </w:p>
     <w:p>
@@ -12144,7 +12219,7 @@
           <w:color w:val="auto"/>
         </w:rPr>
       </w:pPr>
-      <w:bookmarkStart w:id="23" w:name="_Toc484866091"/>
+      <w:bookmarkStart w:id="22" w:name="_Toc484866091"/>
       <w:r>
         <w:rPr>
           <w:rFonts w:asciiTheme="minorHAnsi" w:hAnsiTheme="minorHAnsi"/>
@@ -12169,7 +12244,7 @@
         </w:rPr>
         <w:t>tem con la nomenclatura</w:t>
       </w:r>
-      <w:bookmarkEnd w:id="23"/>
+      <w:bookmarkEnd w:id="22"/>
     </w:p>
     <w:p>
       <w:pPr>
@@ -12923,7 +12998,7 @@
           <w:color w:val="auto"/>
         </w:rPr>
       </w:pPr>
-      <w:bookmarkStart w:id="24" w:name="_Toc484866092"/>
+      <w:bookmarkStart w:id="23" w:name="_Toc484866092"/>
       <w:r>
         <w:rPr>
           <w:rFonts w:ascii="Calibri" w:hAnsi="Calibri" w:cs="Times New Roman"/>
@@ -12941,8 +13016,1071 @@
         </w:rPr>
         <w:t>ontrol</w:t>
       </w:r>
-      <w:bookmarkEnd w:id="24"/>
+      <w:bookmarkEnd w:id="23"/>
     </w:p>
+    <w:p>
+      <w:pPr>
+        <w:ind w:left="360"/>
+      </w:pPr>
+      <w:bookmarkStart w:id="24" w:name="_Toc484866094"/>
+      <w:r>
+        <w:t>En esta sección todos los cambios al software durante su ciclo de vida serán gestionados, haciendo un seguimiento desde su solicitud hasta su etapa final.</w:t>
+      </w:r>
+    </w:p>
+    <w:p>
+      <w:pPr>
+        <w:keepNext/>
+        <w:keepLines/>
+        <w:numPr>
+          <w:ilvl w:val="2"/>
+          <w:numId w:val="5"/>
+        </w:numPr>
+        <w:spacing w:before="40" w:after="0" w:line="360" w:lineRule="auto"/>
+        <w:outlineLvl w:val="2"/>
+        <w:rPr>
+          <w:rFonts w:eastAsiaTheme="majorEastAsia" w:cstheme="majorBidi"/>
+          <w:b/>
+          <w:sz w:val="24"/>
+          <w:szCs w:val="24"/>
+        </w:rPr>
+      </w:pPr>
+      <w:r>
+        <w:rPr>
+          <w:rFonts w:eastAsiaTheme="majorEastAsia" w:cstheme="majorBidi"/>
+          <w:b/>
+          <w:sz w:val="24"/>
+          <w:szCs w:val="24"/>
+        </w:rPr>
+        <w:t>Líneas Base</w:t>
+      </w:r>
+    </w:p>
+    <w:p>
+      <w:r>
+        <w:t>Una línea base es un conjunto de productos y especificaciones que han pasado por una revisión formal y con un acuerdo de por medio, sirven como base para los desarrollos posteriores.</w:t>
+      </w:r>
+    </w:p>
+    <w:p>
+      <w:r>
+        <w:t>En la Línea base se definirá la composición e interacción entre los diferentes grupos que intervienen, estos se detallan en Hitos y elementos de configuración afectados.</w:t>
+      </w:r>
+    </w:p>
+    <w:p>
+      <w:r>
+        <w:t>Las líneas base descritas a continuación son Funcional, Definición, Desarrollo y Producto.</w:t>
+      </w:r>
+    </w:p>
+    <w:tbl>
+      <w:tblPr>
+        <w:tblpPr w:leftFromText="141" w:rightFromText="141" w:vertAnchor="text" w:horzAnchor="margin" w:tblpY="97"/>
+        <w:tblW w:w="9131" w:type="dxa"/>
+        <w:tblBorders>
+          <w:top w:val="single" w:sz="4" w:space="0" w:color="auto"/>
+          <w:left w:val="single" w:sz="4" w:space="0" w:color="auto"/>
+          <w:bottom w:val="single" w:sz="4" w:space="0" w:color="auto"/>
+          <w:right w:val="single" w:sz="4" w:space="0" w:color="auto"/>
+          <w:insideH w:val="single" w:sz="4" w:space="0" w:color="auto"/>
+          <w:insideV w:val="single" w:sz="4" w:space="0" w:color="auto"/>
+        </w:tblBorders>
+        <w:tblLook w:val="04A0" w:firstRow="1" w:lastRow="0" w:firstColumn="1" w:lastColumn="0" w:noHBand="0" w:noVBand="1"/>
+      </w:tblPr>
+      <w:tblGrid>
+        <w:gridCol w:w="2838"/>
+        <w:gridCol w:w="3302"/>
+        <w:gridCol w:w="2991"/>
+      </w:tblGrid>
+      <w:tr>
+        <w:trPr>
+          <w:trHeight w:val="598"/>
+        </w:trPr>
+        <w:tc>
+          <w:tcPr>
+            <w:tcW w:w="2838" w:type="dxa"/>
+            <w:shd w:val="clear" w:color="auto" w:fill="9CC2E5" w:themeFill="accent1" w:themeFillTint="99"/>
+            <w:vAlign w:val="center"/>
+          </w:tcPr>
+          <w:p>
+            <w:pPr>
+              <w:spacing w:after="0" w:line="240" w:lineRule="auto"/>
+              <w:jc w:val="center"/>
+              <w:rPr>
+                <w:rFonts w:eastAsia="Verdana"/>
+                <w:b/>
+                <w:sz w:val="24"/>
+                <w:szCs w:val="24"/>
+                <w:lang w:eastAsia="es-PE"/>
+              </w:rPr>
+            </w:pPr>
+            <w:proofErr w:type="spellStart"/>
+            <w:r>
+              <w:rPr>
+                <w:rFonts w:eastAsia="Verdana"/>
+                <w:b/>
+                <w:sz w:val="24"/>
+                <w:szCs w:val="24"/>
+                <w:lang w:eastAsia="es-PE"/>
+              </w:rPr>
+              <w:t>Baseline</w:t>
+            </w:r>
+            <w:proofErr w:type="spellEnd"/>
+          </w:p>
+        </w:tc>
+        <w:tc>
+          <w:tcPr>
+            <w:tcW w:w="3302" w:type="dxa"/>
+            <w:shd w:val="clear" w:color="auto" w:fill="9CC2E5" w:themeFill="accent1" w:themeFillTint="99"/>
+            <w:vAlign w:val="center"/>
+          </w:tcPr>
+          <w:p>
+            <w:pPr>
+              <w:spacing w:after="0" w:line="240" w:lineRule="auto"/>
+              <w:jc w:val="center"/>
+              <w:rPr>
+                <w:rFonts w:eastAsia="Verdana"/>
+                <w:b/>
+                <w:sz w:val="24"/>
+                <w:szCs w:val="24"/>
+                <w:lang w:eastAsia="es-PE"/>
+              </w:rPr>
+            </w:pPr>
+            <w:r>
+              <w:rPr>
+                <w:rFonts w:eastAsia="Verdana"/>
+                <w:b/>
+                <w:sz w:val="24"/>
+                <w:szCs w:val="24"/>
+                <w:lang w:eastAsia="es-PE"/>
+              </w:rPr>
+              <w:t>Hitos</w:t>
+            </w:r>
+          </w:p>
+        </w:tc>
+        <w:tc>
+          <w:tcPr>
+            <w:tcW w:w="2990" w:type="dxa"/>
+            <w:shd w:val="clear" w:color="auto" w:fill="9CC2E5" w:themeFill="accent1" w:themeFillTint="99"/>
+            <w:vAlign w:val="center"/>
+          </w:tcPr>
+          <w:p>
+            <w:pPr>
+              <w:spacing w:after="0" w:line="240" w:lineRule="auto"/>
+              <w:jc w:val="center"/>
+              <w:rPr>
+                <w:rFonts w:eastAsia="Verdana"/>
+                <w:b/>
+                <w:sz w:val="24"/>
+                <w:szCs w:val="24"/>
+                <w:lang w:eastAsia="es-PE"/>
+              </w:rPr>
+            </w:pPr>
+            <w:r>
+              <w:rPr>
+                <w:rFonts w:eastAsia="Verdana"/>
+                <w:b/>
+                <w:sz w:val="24"/>
+                <w:szCs w:val="24"/>
+                <w:lang w:eastAsia="es-PE"/>
+              </w:rPr>
+              <w:t>CI</w:t>
+            </w:r>
+          </w:p>
+        </w:tc>
+      </w:tr>
+      <w:tr>
+        <w:trPr>
+          <w:trHeight w:val="324"/>
+        </w:trPr>
+        <w:tc>
+          <w:tcPr>
+            <w:tcW w:w="9131" w:type="dxa"/>
+            <w:gridSpan w:val="3"/>
+            <w:shd w:val="clear" w:color="auto" w:fill="9CC2E5" w:themeFill="accent1" w:themeFillTint="99"/>
+          </w:tcPr>
+          <w:p>
+            <w:pPr>
+              <w:spacing w:before="60" w:after="60"/>
+              <w:rPr>
+                <w:rFonts w:eastAsia="Verdana"/>
+                <w:b/>
+                <w:sz w:val="20"/>
+                <w:szCs w:val="20"/>
+              </w:rPr>
+            </w:pPr>
+            <w:r>
+              <w:rPr>
+                <w:rFonts w:eastAsia="Verdana"/>
+                <w:b/>
+                <w:sz w:val="20"/>
+                <w:szCs w:val="20"/>
+              </w:rPr>
+              <w:t>Funcional</w:t>
+            </w:r>
+          </w:p>
+        </w:tc>
+      </w:tr>
+      <w:tr>
+        <w:trPr>
+          <w:trHeight w:val="1323"/>
+        </w:trPr>
+        <w:tc>
+          <w:tcPr>
+            <w:tcW w:w="2838" w:type="dxa"/>
+            <w:shd w:val="clear" w:color="auto" w:fill="auto"/>
+          </w:tcPr>
+          <w:p>
+            <w:pPr>
+              <w:rPr>
+                <w:rFonts w:eastAsia="Verdana"/>
+                <w:sz w:val="20"/>
+                <w:szCs w:val="20"/>
+              </w:rPr>
+            </w:pPr>
+            <w:r>
+              <w:rPr>
+                <w:rFonts w:eastAsia="Verdana"/>
+                <w:sz w:val="20"/>
+                <w:szCs w:val="20"/>
+              </w:rPr>
+              <w:t>Línea Base para Planificación</w:t>
+            </w:r>
+          </w:p>
+        </w:tc>
+        <w:tc>
+          <w:tcPr>
+            <w:tcW w:w="3302" w:type="dxa"/>
+            <w:shd w:val="clear" w:color="auto" w:fill="auto"/>
+          </w:tcPr>
+          <w:p>
+            <w:pPr>
+              <w:widowControl w:val="0"/>
+              <w:numPr>
+                <w:ilvl w:val="0"/>
+                <w:numId w:val="19"/>
+              </w:numPr>
+              <w:spacing w:after="0" w:line="240" w:lineRule="atLeast"/>
+              <w:ind w:left="236" w:hanging="141"/>
+              <w:rPr>
+                <w:rFonts w:eastAsia="Verdana"/>
+                <w:sz w:val="20"/>
+                <w:szCs w:val="20"/>
+              </w:rPr>
+            </w:pPr>
+            <w:r>
+              <w:rPr>
+                <w:rFonts w:eastAsia="Verdana"/>
+                <w:sz w:val="20"/>
+                <w:szCs w:val="20"/>
+              </w:rPr>
+              <w:t>Entrega de los Documentos de Gestión, Negocio y Requisitos</w:t>
+            </w:r>
+          </w:p>
+          <w:p>
+            <w:pPr>
+              <w:widowControl w:val="0"/>
+              <w:spacing w:after="0" w:line="240" w:lineRule="atLeast"/>
+              <w:ind w:left="236"/>
+              <w:rPr>
+                <w:rFonts w:eastAsia="Verdana"/>
+                <w:sz w:val="20"/>
+                <w:szCs w:val="20"/>
+              </w:rPr>
+            </w:pPr>
+          </w:p>
+        </w:tc>
+        <w:tc>
+          <w:tcPr>
+            <w:tcW w:w="2990" w:type="dxa"/>
+            <w:shd w:val="clear" w:color="auto" w:fill="auto"/>
+          </w:tcPr>
+          <w:p>
+            <w:pPr>
+              <w:widowControl w:val="0"/>
+              <w:numPr>
+                <w:ilvl w:val="0"/>
+                <w:numId w:val="19"/>
+              </w:numPr>
+              <w:spacing w:after="0" w:line="240" w:lineRule="atLeast"/>
+              <w:ind w:left="236" w:hanging="141"/>
+              <w:rPr>
+                <w:rFonts w:eastAsia="Verdana"/>
+                <w:sz w:val="20"/>
+                <w:szCs w:val="20"/>
+              </w:rPr>
+            </w:pPr>
+            <w:r>
+              <w:rPr>
+                <w:rFonts w:eastAsia="Verdana"/>
+                <w:sz w:val="20"/>
+                <w:szCs w:val="20"/>
+              </w:rPr>
+              <w:t>Plan de Proyecto.</w:t>
+            </w:r>
+          </w:p>
+          <w:p>
+            <w:pPr>
+              <w:widowControl w:val="0"/>
+              <w:numPr>
+                <w:ilvl w:val="0"/>
+                <w:numId w:val="19"/>
+              </w:numPr>
+              <w:spacing w:after="0" w:line="240" w:lineRule="atLeast"/>
+              <w:ind w:left="236" w:hanging="141"/>
+              <w:rPr>
+                <w:rFonts w:eastAsia="Verdana"/>
+                <w:sz w:val="20"/>
+                <w:szCs w:val="20"/>
+              </w:rPr>
+            </w:pPr>
+            <w:r>
+              <w:rPr>
+                <w:rFonts w:eastAsia="Verdana"/>
+                <w:sz w:val="20"/>
+                <w:szCs w:val="20"/>
+              </w:rPr>
+              <w:t>Cronograma.</w:t>
+            </w:r>
+          </w:p>
+          <w:p>
+            <w:pPr>
+              <w:widowControl w:val="0"/>
+              <w:numPr>
+                <w:ilvl w:val="0"/>
+                <w:numId w:val="19"/>
+              </w:numPr>
+              <w:spacing w:after="0" w:line="240" w:lineRule="atLeast"/>
+              <w:ind w:left="236" w:hanging="141"/>
+              <w:rPr>
+                <w:rFonts w:eastAsia="Verdana"/>
+                <w:sz w:val="20"/>
+                <w:szCs w:val="20"/>
+              </w:rPr>
+            </w:pPr>
+            <w:r>
+              <w:rPr>
+                <w:rFonts w:eastAsia="Verdana"/>
+                <w:sz w:val="20"/>
+                <w:szCs w:val="20"/>
+              </w:rPr>
+              <w:t>Documento de Negocio.</w:t>
+            </w:r>
+          </w:p>
+          <w:p>
+            <w:pPr>
+              <w:widowControl w:val="0"/>
+              <w:numPr>
+                <w:ilvl w:val="0"/>
+                <w:numId w:val="19"/>
+              </w:numPr>
+              <w:spacing w:after="0" w:line="240" w:lineRule="atLeast"/>
+              <w:ind w:left="236" w:hanging="141"/>
+              <w:rPr>
+                <w:rFonts w:eastAsia="Verdana"/>
+                <w:sz w:val="20"/>
+                <w:szCs w:val="20"/>
+              </w:rPr>
+            </w:pPr>
+            <w:r>
+              <w:rPr>
+                <w:rFonts w:eastAsia="Verdana"/>
+                <w:sz w:val="20"/>
+                <w:szCs w:val="20"/>
+              </w:rPr>
+              <w:t>Lista de Requisitos.</w:t>
+            </w:r>
+          </w:p>
+        </w:tc>
+      </w:tr>
+      <w:tr>
+        <w:trPr>
+          <w:trHeight w:val="324"/>
+        </w:trPr>
+        <w:tc>
+          <w:tcPr>
+            <w:tcW w:w="9131" w:type="dxa"/>
+            <w:gridSpan w:val="3"/>
+            <w:shd w:val="clear" w:color="auto" w:fill="9CC2E5" w:themeFill="accent1" w:themeFillTint="99"/>
+          </w:tcPr>
+          <w:p>
+            <w:pPr>
+              <w:spacing w:before="60" w:after="60"/>
+              <w:rPr>
+                <w:rFonts w:eastAsia="Verdana"/>
+                <w:b/>
+                <w:sz w:val="20"/>
+                <w:szCs w:val="20"/>
+              </w:rPr>
+            </w:pPr>
+            <w:r>
+              <w:rPr>
+                <w:rFonts w:eastAsia="Verdana"/>
+                <w:b/>
+                <w:sz w:val="20"/>
+                <w:szCs w:val="20"/>
+              </w:rPr>
+              <w:t>Líneas Base de Instanciación</w:t>
+            </w:r>
+          </w:p>
+        </w:tc>
+      </w:tr>
+      <w:tr>
+        <w:trPr>
+          <w:trHeight w:val="661"/>
+        </w:trPr>
+        <w:tc>
+          <w:tcPr>
+            <w:tcW w:w="2838" w:type="dxa"/>
+            <w:shd w:val="clear" w:color="auto" w:fill="auto"/>
+          </w:tcPr>
+          <w:p>
+            <w:pPr>
+              <w:rPr>
+                <w:rFonts w:eastAsia="Verdana"/>
+                <w:sz w:val="20"/>
+                <w:szCs w:val="20"/>
+              </w:rPr>
+            </w:pPr>
+            <w:r>
+              <w:rPr>
+                <w:rFonts w:eastAsia="Verdana"/>
+                <w:sz w:val="20"/>
+                <w:szCs w:val="20"/>
+              </w:rPr>
+              <w:t>Línea Base para Especificación de Requerimientos</w:t>
+            </w:r>
+          </w:p>
+        </w:tc>
+        <w:tc>
+          <w:tcPr>
+            <w:tcW w:w="3302" w:type="dxa"/>
+            <w:shd w:val="clear" w:color="auto" w:fill="auto"/>
+          </w:tcPr>
+          <w:p>
+            <w:pPr>
+              <w:widowControl w:val="0"/>
+              <w:numPr>
+                <w:ilvl w:val="0"/>
+                <w:numId w:val="19"/>
+              </w:numPr>
+              <w:spacing w:after="0" w:line="240" w:lineRule="atLeast"/>
+              <w:ind w:left="236" w:hanging="141"/>
+              <w:rPr>
+                <w:rFonts w:eastAsia="Verdana"/>
+                <w:sz w:val="20"/>
+                <w:szCs w:val="20"/>
+              </w:rPr>
+            </w:pPr>
+            <w:r>
+              <w:rPr>
+                <w:rFonts w:eastAsia="Verdana"/>
+                <w:sz w:val="20"/>
+                <w:szCs w:val="20"/>
+              </w:rPr>
+              <w:t>Entrega de la Especificación de los Casos de Uso.</w:t>
+            </w:r>
+          </w:p>
+        </w:tc>
+        <w:tc>
+          <w:tcPr>
+            <w:tcW w:w="2990" w:type="dxa"/>
+            <w:shd w:val="clear" w:color="auto" w:fill="auto"/>
+          </w:tcPr>
+          <w:p>
+            <w:pPr>
+              <w:widowControl w:val="0"/>
+              <w:numPr>
+                <w:ilvl w:val="0"/>
+                <w:numId w:val="19"/>
+              </w:numPr>
+              <w:spacing w:after="0" w:line="240" w:lineRule="atLeast"/>
+              <w:ind w:left="236" w:hanging="141"/>
+              <w:rPr>
+                <w:rFonts w:eastAsia="Verdana"/>
+                <w:sz w:val="20"/>
+                <w:szCs w:val="20"/>
+              </w:rPr>
+            </w:pPr>
+            <w:r>
+              <w:rPr>
+                <w:rFonts w:eastAsia="Verdana"/>
+                <w:sz w:val="20"/>
+                <w:szCs w:val="20"/>
+              </w:rPr>
+              <w:t>Especificación de los Casos de Uso</w:t>
+            </w:r>
+          </w:p>
+        </w:tc>
+      </w:tr>
+      <w:tr>
+        <w:trPr>
+          <w:trHeight w:val="324"/>
+        </w:trPr>
+        <w:tc>
+          <w:tcPr>
+            <w:tcW w:w="9131" w:type="dxa"/>
+            <w:gridSpan w:val="3"/>
+            <w:shd w:val="clear" w:color="auto" w:fill="9CC2E5" w:themeFill="accent1" w:themeFillTint="99"/>
+          </w:tcPr>
+          <w:p>
+            <w:pPr>
+              <w:spacing w:before="60" w:after="60"/>
+              <w:rPr>
+                <w:rFonts w:eastAsia="Verdana"/>
+                <w:b/>
+                <w:sz w:val="20"/>
+                <w:szCs w:val="20"/>
+              </w:rPr>
+            </w:pPr>
+            <w:r>
+              <w:rPr>
+                <w:rFonts w:eastAsia="Verdana"/>
+                <w:b/>
+                <w:sz w:val="20"/>
+                <w:szCs w:val="20"/>
+              </w:rPr>
+              <w:t>Configuración Durante el Desarrollo</w:t>
+            </w:r>
+          </w:p>
+        </w:tc>
+      </w:tr>
+      <w:tr>
+        <w:trPr>
+          <w:trHeight w:val="1768"/>
+        </w:trPr>
+        <w:tc>
+          <w:tcPr>
+            <w:tcW w:w="2838" w:type="dxa"/>
+            <w:shd w:val="clear" w:color="auto" w:fill="auto"/>
+          </w:tcPr>
+          <w:p>
+            <w:pPr>
+              <w:rPr>
+                <w:rFonts w:eastAsia="Verdana"/>
+                <w:sz w:val="20"/>
+                <w:szCs w:val="20"/>
+              </w:rPr>
+            </w:pPr>
+            <w:r>
+              <w:rPr>
+                <w:rFonts w:eastAsia="Verdana"/>
+                <w:sz w:val="20"/>
+                <w:szCs w:val="20"/>
+              </w:rPr>
+              <w:t>Línea Base para Análisis y Diseño</w:t>
+            </w:r>
+          </w:p>
+        </w:tc>
+        <w:tc>
+          <w:tcPr>
+            <w:tcW w:w="3302" w:type="dxa"/>
+            <w:shd w:val="clear" w:color="auto" w:fill="auto"/>
+          </w:tcPr>
+          <w:p>
+            <w:pPr>
+              <w:widowControl w:val="0"/>
+              <w:numPr>
+                <w:ilvl w:val="0"/>
+                <w:numId w:val="19"/>
+              </w:numPr>
+              <w:spacing w:after="0" w:line="240" w:lineRule="atLeast"/>
+              <w:ind w:left="236" w:hanging="141"/>
+              <w:rPr>
+                <w:rFonts w:eastAsia="Verdana"/>
+                <w:sz w:val="20"/>
+                <w:szCs w:val="20"/>
+              </w:rPr>
+            </w:pPr>
+            <w:r>
+              <w:rPr>
+                <w:rFonts w:eastAsia="Verdana"/>
+                <w:sz w:val="20"/>
+                <w:szCs w:val="20"/>
+              </w:rPr>
+              <w:t>Entrega de los Documentos de Análisis y Diseño.</w:t>
+            </w:r>
+          </w:p>
+        </w:tc>
+        <w:tc>
+          <w:tcPr>
+            <w:tcW w:w="2990" w:type="dxa"/>
+            <w:shd w:val="clear" w:color="auto" w:fill="auto"/>
+          </w:tcPr>
+          <w:p>
+            <w:pPr>
+              <w:widowControl w:val="0"/>
+              <w:numPr>
+                <w:ilvl w:val="0"/>
+                <w:numId w:val="19"/>
+              </w:numPr>
+              <w:spacing w:after="0" w:line="240" w:lineRule="atLeast"/>
+              <w:ind w:left="236" w:hanging="141"/>
+              <w:rPr>
+                <w:rFonts w:eastAsia="Verdana"/>
+                <w:sz w:val="20"/>
+                <w:szCs w:val="20"/>
+              </w:rPr>
+            </w:pPr>
+            <w:r>
+              <w:rPr>
+                <w:rFonts w:eastAsia="Verdana"/>
+                <w:sz w:val="20"/>
+                <w:szCs w:val="20"/>
+              </w:rPr>
+              <w:t>Documento de Análisis.</w:t>
+            </w:r>
+          </w:p>
+          <w:p>
+            <w:pPr>
+              <w:widowControl w:val="0"/>
+              <w:numPr>
+                <w:ilvl w:val="0"/>
+                <w:numId w:val="19"/>
+              </w:numPr>
+              <w:spacing w:after="0" w:line="240" w:lineRule="atLeast"/>
+              <w:ind w:left="236" w:hanging="141"/>
+              <w:rPr>
+                <w:rFonts w:eastAsia="Verdana"/>
+                <w:sz w:val="20"/>
+                <w:szCs w:val="20"/>
+              </w:rPr>
+            </w:pPr>
+            <w:r>
+              <w:rPr>
+                <w:rFonts w:eastAsia="Verdana"/>
+                <w:sz w:val="20"/>
+                <w:szCs w:val="20"/>
+              </w:rPr>
+              <w:t>Matriz de Trazabilidad de Casos de Uso vs Requisitos.</w:t>
+            </w:r>
+          </w:p>
+          <w:p>
+            <w:pPr>
+              <w:widowControl w:val="0"/>
+              <w:numPr>
+                <w:ilvl w:val="0"/>
+                <w:numId w:val="19"/>
+              </w:numPr>
+              <w:spacing w:after="0" w:line="240" w:lineRule="atLeast"/>
+              <w:ind w:left="236" w:hanging="141"/>
+              <w:rPr>
+                <w:rFonts w:eastAsia="Verdana"/>
+                <w:sz w:val="20"/>
+                <w:szCs w:val="20"/>
+              </w:rPr>
+            </w:pPr>
+            <w:r>
+              <w:rPr>
+                <w:rFonts w:eastAsia="Verdana"/>
+                <w:sz w:val="20"/>
+                <w:szCs w:val="20"/>
+              </w:rPr>
+              <w:t>Matriz de Trazabilidad de Casos de Uso vs Clases.</w:t>
+            </w:r>
+          </w:p>
+          <w:p>
+            <w:pPr>
+              <w:widowControl w:val="0"/>
+              <w:numPr>
+                <w:ilvl w:val="0"/>
+                <w:numId w:val="19"/>
+              </w:numPr>
+              <w:spacing w:after="0" w:line="240" w:lineRule="atLeast"/>
+              <w:ind w:left="236" w:hanging="141"/>
+              <w:rPr>
+                <w:rFonts w:eastAsia="Verdana"/>
+                <w:sz w:val="20"/>
+                <w:szCs w:val="20"/>
+              </w:rPr>
+            </w:pPr>
+            <w:r>
+              <w:rPr>
+                <w:rFonts w:eastAsia="Verdana"/>
+                <w:sz w:val="20"/>
+                <w:szCs w:val="20"/>
+              </w:rPr>
+              <w:t>Documento de Diseño.</w:t>
+            </w:r>
+          </w:p>
+        </w:tc>
+      </w:tr>
+      <w:tr>
+        <w:trPr>
+          <w:trHeight w:val="351"/>
+        </w:trPr>
+        <w:tc>
+          <w:tcPr>
+            <w:tcW w:w="2838" w:type="dxa"/>
+            <w:shd w:val="clear" w:color="auto" w:fill="auto"/>
+          </w:tcPr>
+          <w:p>
+            <w:pPr>
+              <w:rPr>
+                <w:rFonts w:eastAsia="Verdana"/>
+                <w:sz w:val="20"/>
+                <w:szCs w:val="20"/>
+              </w:rPr>
+            </w:pPr>
+            <w:r>
+              <w:rPr>
+                <w:rFonts w:eastAsia="Verdana"/>
+                <w:sz w:val="20"/>
+                <w:szCs w:val="20"/>
+              </w:rPr>
+              <w:t>Línea Base para Construcción</w:t>
+            </w:r>
+          </w:p>
+        </w:tc>
+        <w:tc>
+          <w:tcPr>
+            <w:tcW w:w="3302" w:type="dxa"/>
+            <w:shd w:val="clear" w:color="auto" w:fill="auto"/>
+          </w:tcPr>
+          <w:p>
+            <w:pPr>
+              <w:widowControl w:val="0"/>
+              <w:numPr>
+                <w:ilvl w:val="0"/>
+                <w:numId w:val="19"/>
+              </w:numPr>
+              <w:spacing w:after="0" w:line="240" w:lineRule="atLeast"/>
+              <w:ind w:left="236" w:hanging="141"/>
+              <w:rPr>
+                <w:rFonts w:eastAsia="Verdana"/>
+                <w:sz w:val="20"/>
+                <w:szCs w:val="20"/>
+                <w:u w:val="words"/>
+              </w:rPr>
+            </w:pPr>
+            <w:r>
+              <w:rPr>
+                <w:rFonts w:eastAsia="Verdana"/>
+                <w:sz w:val="20"/>
+                <w:szCs w:val="20"/>
+              </w:rPr>
+              <w:t>Al término de una iteración</w:t>
+            </w:r>
+          </w:p>
+        </w:tc>
+        <w:tc>
+          <w:tcPr>
+            <w:tcW w:w="2990" w:type="dxa"/>
+            <w:shd w:val="clear" w:color="auto" w:fill="auto"/>
+          </w:tcPr>
+          <w:p>
+            <w:pPr>
+              <w:widowControl w:val="0"/>
+              <w:numPr>
+                <w:ilvl w:val="0"/>
+                <w:numId w:val="19"/>
+              </w:numPr>
+              <w:spacing w:after="0" w:line="240" w:lineRule="atLeast"/>
+              <w:ind w:left="236" w:hanging="141"/>
+              <w:rPr>
+                <w:rFonts w:eastAsia="Verdana"/>
+                <w:sz w:val="20"/>
+                <w:szCs w:val="20"/>
+              </w:rPr>
+            </w:pPr>
+            <w:r>
+              <w:rPr>
+                <w:rFonts w:eastAsia="Verdana"/>
+                <w:sz w:val="20"/>
+                <w:szCs w:val="20"/>
+              </w:rPr>
+              <w:t>Código Fuente.</w:t>
+            </w:r>
+          </w:p>
+        </w:tc>
+      </w:tr>
+      <w:tr>
+        <w:trPr>
+          <w:trHeight w:val="1107"/>
+        </w:trPr>
+        <w:tc>
+          <w:tcPr>
+            <w:tcW w:w="2838" w:type="dxa"/>
+            <w:shd w:val="clear" w:color="auto" w:fill="auto"/>
+          </w:tcPr>
+          <w:p>
+            <w:pPr>
+              <w:rPr>
+                <w:rFonts w:eastAsia="Verdana"/>
+                <w:sz w:val="20"/>
+                <w:szCs w:val="20"/>
+              </w:rPr>
+            </w:pPr>
+            <w:r>
+              <w:rPr>
+                <w:rFonts w:eastAsia="Verdana"/>
+                <w:sz w:val="20"/>
+                <w:szCs w:val="20"/>
+              </w:rPr>
+              <w:t>Línea Base para Pruebas</w:t>
+            </w:r>
+          </w:p>
+        </w:tc>
+        <w:tc>
+          <w:tcPr>
+            <w:tcW w:w="3302" w:type="dxa"/>
+            <w:shd w:val="clear" w:color="auto" w:fill="auto"/>
+          </w:tcPr>
+          <w:p>
+            <w:pPr>
+              <w:widowControl w:val="0"/>
+              <w:numPr>
+                <w:ilvl w:val="0"/>
+                <w:numId w:val="19"/>
+              </w:numPr>
+              <w:spacing w:after="0" w:line="240" w:lineRule="atLeast"/>
+              <w:ind w:left="236" w:hanging="141"/>
+              <w:rPr>
+                <w:rFonts w:eastAsia="Verdana"/>
+                <w:sz w:val="20"/>
+                <w:szCs w:val="20"/>
+              </w:rPr>
+            </w:pPr>
+            <w:r>
+              <w:rPr>
+                <w:rFonts w:eastAsia="Verdana"/>
+                <w:sz w:val="20"/>
+                <w:szCs w:val="20"/>
+              </w:rPr>
+              <w:t>Entrega de documento con todos los Casos de Prueba.</w:t>
+            </w:r>
+          </w:p>
+        </w:tc>
+        <w:tc>
+          <w:tcPr>
+            <w:tcW w:w="2990" w:type="dxa"/>
+            <w:shd w:val="clear" w:color="auto" w:fill="auto"/>
+          </w:tcPr>
+          <w:p>
+            <w:pPr>
+              <w:widowControl w:val="0"/>
+              <w:numPr>
+                <w:ilvl w:val="0"/>
+                <w:numId w:val="19"/>
+              </w:numPr>
+              <w:spacing w:after="0" w:line="240" w:lineRule="atLeast"/>
+              <w:ind w:left="236" w:hanging="141"/>
+              <w:rPr>
+                <w:rFonts w:eastAsia="Verdana"/>
+                <w:sz w:val="20"/>
+                <w:szCs w:val="20"/>
+              </w:rPr>
+            </w:pPr>
+            <w:r>
+              <w:rPr>
+                <w:rFonts w:eastAsia="Verdana"/>
+                <w:sz w:val="20"/>
+                <w:szCs w:val="20"/>
+              </w:rPr>
+              <w:t>Documento de Casos de Prueba.</w:t>
+            </w:r>
+          </w:p>
+          <w:p>
+            <w:pPr>
+              <w:jc w:val="right"/>
+              <w:rPr>
+                <w:rFonts w:eastAsia="Verdana"/>
+                <w:sz w:val="20"/>
+                <w:szCs w:val="20"/>
+              </w:rPr>
+            </w:pPr>
+          </w:p>
+        </w:tc>
+      </w:tr>
+      <w:tr>
+        <w:trPr>
+          <w:trHeight w:val="324"/>
+        </w:trPr>
+        <w:tc>
+          <w:tcPr>
+            <w:tcW w:w="9131" w:type="dxa"/>
+            <w:gridSpan w:val="3"/>
+            <w:shd w:val="clear" w:color="auto" w:fill="9CC2E5" w:themeFill="accent1" w:themeFillTint="99"/>
+          </w:tcPr>
+          <w:p>
+            <w:pPr>
+              <w:spacing w:before="60" w:after="60"/>
+              <w:rPr>
+                <w:rFonts w:eastAsia="Verdana"/>
+                <w:sz w:val="20"/>
+                <w:szCs w:val="20"/>
+              </w:rPr>
+            </w:pPr>
+            <w:r>
+              <w:rPr>
+                <w:rFonts w:eastAsia="Verdana"/>
+                <w:b/>
+                <w:sz w:val="20"/>
+                <w:szCs w:val="20"/>
+              </w:rPr>
+              <w:t>Línea Base de Producto</w:t>
+            </w:r>
+          </w:p>
+        </w:tc>
+      </w:tr>
+      <w:tr>
+        <w:trPr>
+          <w:trHeight w:val="877"/>
+        </w:trPr>
+        <w:tc>
+          <w:tcPr>
+            <w:tcW w:w="2838" w:type="dxa"/>
+            <w:shd w:val="clear" w:color="auto" w:fill="auto"/>
+          </w:tcPr>
+          <w:p>
+            <w:pPr>
+              <w:rPr>
+                <w:rFonts w:eastAsia="Verdana"/>
+                <w:sz w:val="20"/>
+                <w:szCs w:val="20"/>
+              </w:rPr>
+            </w:pPr>
+            <w:r>
+              <w:rPr>
+                <w:rFonts w:eastAsia="Verdana"/>
+                <w:sz w:val="20"/>
+                <w:szCs w:val="20"/>
+              </w:rPr>
+              <w:t>Línea Base de Aceptación y Entrega</w:t>
+            </w:r>
+          </w:p>
+        </w:tc>
+        <w:tc>
+          <w:tcPr>
+            <w:tcW w:w="3302" w:type="dxa"/>
+            <w:shd w:val="clear" w:color="auto" w:fill="auto"/>
+          </w:tcPr>
+          <w:p>
+            <w:pPr>
+              <w:widowControl w:val="0"/>
+              <w:numPr>
+                <w:ilvl w:val="0"/>
+                <w:numId w:val="19"/>
+              </w:numPr>
+              <w:spacing w:after="0" w:line="240" w:lineRule="atLeast"/>
+              <w:ind w:left="236" w:hanging="141"/>
+              <w:rPr>
+                <w:rFonts w:eastAsia="Verdana"/>
+                <w:sz w:val="20"/>
+                <w:szCs w:val="20"/>
+              </w:rPr>
+            </w:pPr>
+            <w:r>
+              <w:rPr>
+                <w:rFonts w:eastAsia="Verdana"/>
+                <w:sz w:val="20"/>
+                <w:szCs w:val="20"/>
+              </w:rPr>
+              <w:t>Entrega de documento de Arquitectura y Liberación.</w:t>
+            </w:r>
+          </w:p>
+          <w:p>
+            <w:pPr>
+              <w:widowControl w:val="0"/>
+              <w:numPr>
+                <w:ilvl w:val="0"/>
+                <w:numId w:val="19"/>
+              </w:numPr>
+              <w:spacing w:after="0" w:line="240" w:lineRule="atLeast"/>
+              <w:ind w:left="236" w:hanging="141"/>
+              <w:rPr>
+                <w:rFonts w:eastAsia="Verdana"/>
+                <w:sz w:val="20"/>
+                <w:szCs w:val="20"/>
+              </w:rPr>
+            </w:pPr>
+            <w:r>
+              <w:rPr>
+                <w:rFonts w:eastAsia="Verdana"/>
+                <w:sz w:val="20"/>
+                <w:szCs w:val="20"/>
+              </w:rPr>
+              <w:t>Entrega Final del Sistema.</w:t>
+            </w:r>
+          </w:p>
+        </w:tc>
+        <w:tc>
+          <w:tcPr>
+            <w:tcW w:w="2990" w:type="dxa"/>
+            <w:shd w:val="clear" w:color="auto" w:fill="auto"/>
+          </w:tcPr>
+          <w:p>
+            <w:pPr>
+              <w:widowControl w:val="0"/>
+              <w:numPr>
+                <w:ilvl w:val="0"/>
+                <w:numId w:val="19"/>
+              </w:numPr>
+              <w:spacing w:after="0" w:line="240" w:lineRule="atLeast"/>
+              <w:ind w:left="236" w:hanging="141"/>
+              <w:rPr>
+                <w:rFonts w:eastAsia="Verdana"/>
+                <w:sz w:val="20"/>
+                <w:szCs w:val="20"/>
+              </w:rPr>
+            </w:pPr>
+            <w:r>
+              <w:rPr>
+                <w:rFonts w:eastAsia="Verdana"/>
+                <w:sz w:val="20"/>
+                <w:szCs w:val="20"/>
+              </w:rPr>
+              <w:t>Documento de Arquitectura.</w:t>
+            </w:r>
+          </w:p>
+          <w:p>
+            <w:pPr>
+              <w:widowControl w:val="0"/>
+              <w:numPr>
+                <w:ilvl w:val="0"/>
+                <w:numId w:val="19"/>
+              </w:numPr>
+              <w:spacing w:after="0" w:line="240" w:lineRule="atLeast"/>
+              <w:ind w:left="236" w:hanging="141"/>
+              <w:rPr>
+                <w:rFonts w:eastAsia="Verdana"/>
+                <w:sz w:val="20"/>
+                <w:szCs w:val="20"/>
+              </w:rPr>
+            </w:pPr>
+            <w:r>
+              <w:rPr>
+                <w:rFonts w:eastAsia="Verdana"/>
+                <w:sz w:val="20"/>
+                <w:szCs w:val="20"/>
+              </w:rPr>
+              <w:t>Documento de Liberación.</w:t>
+            </w:r>
+          </w:p>
+          <w:p>
+            <w:pPr>
+              <w:widowControl w:val="0"/>
+              <w:numPr>
+                <w:ilvl w:val="0"/>
+                <w:numId w:val="19"/>
+              </w:numPr>
+              <w:spacing w:after="0" w:line="240" w:lineRule="atLeast"/>
+              <w:ind w:left="236" w:hanging="141"/>
+              <w:rPr>
+                <w:rFonts w:eastAsia="Verdana"/>
+                <w:sz w:val="20"/>
+                <w:szCs w:val="20"/>
+              </w:rPr>
+            </w:pPr>
+            <w:r>
+              <w:rPr>
+                <w:rFonts w:eastAsia="Verdana"/>
+                <w:sz w:val="20"/>
+                <w:szCs w:val="20"/>
+              </w:rPr>
+              <w:t>Producto Fuente</w:t>
+            </w:r>
+          </w:p>
+        </w:tc>
+      </w:tr>
+    </w:tbl>
+    <w:p/>
     <w:p>
       <w:pPr>
         <w:pStyle w:val="Ttulo3"/>
@@ -12957,41 +14095,18 @@
           <w:color w:val="auto"/>
         </w:rPr>
       </w:pPr>
-      <w:bookmarkStart w:id="25" w:name="_Toc484866093"/>
+      <w:bookmarkStart w:id="25" w:name="_GoBack"/>
+      <w:bookmarkEnd w:id="25"/>
       <w:r>
         <w:rPr>
           <w:rFonts w:asciiTheme="minorHAnsi" w:hAnsiTheme="minorHAnsi"/>
           <w:b/>
           <w:color w:val="auto"/>
         </w:rPr>
-        <w:t>Líneas Base</w:t>
-      </w:r>
-      <w:bookmarkEnd w:id="25"/>
-    </w:p>
-    <w:p>
-      <w:pPr>
-        <w:pStyle w:val="Ttulo3"/>
-        <w:numPr>
-          <w:ilvl w:val="2"/>
-          <w:numId w:val="5"/>
-        </w:numPr>
-        <w:spacing w:line="360" w:lineRule="auto"/>
-        <w:rPr>
-          <w:rFonts w:asciiTheme="minorHAnsi" w:hAnsiTheme="minorHAnsi"/>
-          <w:b/>
-          <w:color w:val="auto"/>
-        </w:rPr>
-      </w:pPr>
-      <w:bookmarkStart w:id="26" w:name="_Toc484866094"/>
-      <w:r>
-        <w:rPr>
-          <w:rFonts w:asciiTheme="minorHAnsi" w:hAnsiTheme="minorHAnsi"/>
-          <w:b/>
-          <w:color w:val="auto"/>
-        </w:rPr>
+        <w:lastRenderedPageBreak/>
         <w:t>Librerías controladas</w:t>
       </w:r>
-      <w:bookmarkEnd w:id="26"/>
+      <w:bookmarkEnd w:id="24"/>
     </w:p>
     <w:p>
       <w:pPr>
@@ -13442,7 +14557,6 @@
         <w:rPr>
           <w:rFonts w:ascii="Calibri" w:hAnsi="Calibri"/>
         </w:rPr>
-        <w:lastRenderedPageBreak/>
         <w:t>Lín</w:t>
       </w:r>
       <w:r>
@@ -13500,6 +14614,7 @@
         <w:rPr>
           <w:rFonts w:ascii="Calibri" w:hAnsi="Calibri"/>
         </w:rPr>
+        <w:lastRenderedPageBreak/>
         <w:t>La tabla 7 detalla los accesos que tiene cada integrante de la gestión de configuración para la librería principal.</w:t>
       </w:r>
     </w:p>
@@ -14602,7 +15717,6 @@
           <w:sz w:val="20"/>
           <w:lang w:val="es-AR"/>
         </w:rPr>
-        <w:lastRenderedPageBreak/>
         <w:t>Tabla 08. Tabla de roles y accesos de la librería de Trabajo.</w:t>
       </w:r>
     </w:p>
@@ -15971,7 +17085,7 @@
           <w:color w:val="auto"/>
         </w:rPr>
       </w:pPr>
-      <w:bookmarkStart w:id="27" w:name="_Toc484866095"/>
+      <w:bookmarkStart w:id="26" w:name="_Toc484866095"/>
       <w:r>
         <w:rPr>
           <w:rFonts w:asciiTheme="minorHAnsi" w:hAnsiTheme="minorHAnsi"/>
@@ -15980,7 +17094,7 @@
         </w:rPr>
         <w:t>Definición del formato de solicitud de Cambio</w:t>
       </w:r>
-      <w:bookmarkEnd w:id="27"/>
+      <w:bookmarkEnd w:id="26"/>
     </w:p>
     <w:p>
       <w:pPr>
@@ -16358,7 +17472,7 @@
 </file>
 
 <file path=word/endnotes.xml><?xml version="1.0" encoding="utf-8"?>
-<w:endnotes xmlns:wpc="http://schemas.microsoft.com/office/word/2010/wordprocessingCanvas" xmlns:cx="http://schemas.microsoft.com/office/drawing/2014/chartex" xmlns:mc="http://schemas.openxmlformats.org/markup-compatibility/2006" xmlns:o="urn:schemas-microsoft-com:office:office" xmlns:r="http://schemas.openxmlformats.org/officeDocument/2006/relationships" xmlns:m="http://schemas.openxmlformats.org/officeDocument/2006/math" xmlns:v="urn:schemas-microsoft-com:vml" xmlns:wp14="http://schemas.microsoft.com/office/word/2010/wordprocessingDrawing" xmlns:wp="http://schemas.openxmlformats.org/drawingml/2006/wordprocessingDrawing" xmlns:w10="urn:schemas-microsoft-com:office:word" xmlns:w="http://schemas.openxmlformats.org/wordprocessingml/2006/main" xmlns:w14="http://schemas.microsoft.com/office/word/2010/wordml" xmlns:w15="http://schemas.microsoft.com/office/word/2012/wordml" xmlns:w16se="http://schemas.microsoft.com/office/word/2015/wordml/symex" xmlns:wpg="http://schemas.microsoft.com/office/word/2010/wordprocessingGroup" xmlns:wpi="http://schemas.microsoft.com/office/word/2010/wordprocessingInk" xmlns:wne="http://schemas.microsoft.com/office/word/2006/wordml" xmlns:wps="http://schemas.microsoft.com/office/word/2010/wordprocessingShape" mc:Ignorable="w14 w15 w16se wp14">
+<w:endnotes xmlns:wpc="http://schemas.microsoft.com/office/word/2010/wordprocessingCanvas" xmlns:cx="http://schemas.microsoft.com/office/drawing/2014/chartex" xmlns:cx1="http://schemas.microsoft.com/office/drawing/2015/9/8/chartex" xmlns:cx2="http://schemas.microsoft.com/office/drawing/2015/10/21/chartex" xmlns:cx3="http://schemas.microsoft.com/office/drawing/2016/5/9/chartex" xmlns:cx4="http://schemas.microsoft.com/office/drawing/2016/5/10/chartex" xmlns:cx5="http://schemas.microsoft.com/office/drawing/2016/5/11/chartex" xmlns:mc="http://schemas.openxmlformats.org/markup-compatibility/2006" xmlns:o="urn:schemas-microsoft-com:office:office" xmlns:r="http://schemas.openxmlformats.org/officeDocument/2006/relationships" xmlns:m="http://schemas.openxmlformats.org/officeDocument/2006/math" xmlns:v="urn:schemas-microsoft-com:vml" xmlns:wp14="http://schemas.microsoft.com/office/word/2010/wordprocessingDrawing" xmlns:wp="http://schemas.openxmlformats.org/drawingml/2006/wordprocessingDrawing" xmlns:w10="urn:schemas-microsoft-com:office:word" xmlns:w="http://schemas.openxmlformats.org/wordprocessingml/2006/main" xmlns:w14="http://schemas.microsoft.com/office/word/2010/wordml" xmlns:w15="http://schemas.microsoft.com/office/word/2012/wordml" xmlns:w16se="http://schemas.microsoft.com/office/word/2015/wordml/symex" xmlns:wpg="http://schemas.microsoft.com/office/word/2010/wordprocessingGroup" xmlns:wpi="http://schemas.microsoft.com/office/word/2010/wordprocessingInk" xmlns:wne="http://schemas.microsoft.com/office/word/2006/wordml" xmlns:wps="http://schemas.microsoft.com/office/word/2010/wordprocessingShape" mc:Ignorable="w14 w15 w16se wp14">
   <w:endnote w:type="separator" w:id="-1">
     <w:p>
       <w:pPr>
@@ -16383,7 +17497,7 @@
 </file>
 
 <file path=word/footer1.xml><?xml version="1.0" encoding="utf-8"?>
-<w:ftr xmlns:wpc="http://schemas.microsoft.com/office/word/2010/wordprocessingCanvas" xmlns:cx="http://schemas.microsoft.com/office/drawing/2014/chartex" xmlns:mc="http://schemas.openxmlformats.org/markup-compatibility/2006" xmlns:o="urn:schemas-microsoft-com:office:office" xmlns:r="http://schemas.openxmlformats.org/officeDocument/2006/relationships" xmlns:m="http://schemas.openxmlformats.org/officeDocument/2006/math" xmlns:v="urn:schemas-microsoft-com:vml" xmlns:wp14="http://schemas.microsoft.com/office/word/2010/wordprocessingDrawing" xmlns:wp="http://schemas.openxmlformats.org/drawingml/2006/wordprocessingDrawing" xmlns:w10="urn:schemas-microsoft-com:office:word" xmlns:w="http://schemas.openxmlformats.org/wordprocessingml/2006/main" xmlns:w14="http://schemas.microsoft.com/office/word/2010/wordml" xmlns:w15="http://schemas.microsoft.com/office/word/2012/wordml" xmlns:w16se="http://schemas.microsoft.com/office/word/2015/wordml/symex" xmlns:wpg="http://schemas.microsoft.com/office/word/2010/wordprocessingGroup" xmlns:wpi="http://schemas.microsoft.com/office/word/2010/wordprocessingInk" xmlns:wne="http://schemas.microsoft.com/office/word/2006/wordml" xmlns:wps="http://schemas.microsoft.com/office/word/2010/wordprocessingShape" mc:Ignorable="w14 w15 w16se wp14">
+<w:ftr xmlns:wpc="http://schemas.microsoft.com/office/word/2010/wordprocessingCanvas" xmlns:cx="http://schemas.microsoft.com/office/drawing/2014/chartex" xmlns:cx1="http://schemas.microsoft.com/office/drawing/2015/9/8/chartex" xmlns:cx2="http://schemas.microsoft.com/office/drawing/2015/10/21/chartex" xmlns:cx3="http://schemas.microsoft.com/office/drawing/2016/5/9/chartex" xmlns:cx4="http://schemas.microsoft.com/office/drawing/2016/5/10/chartex" xmlns:cx5="http://schemas.microsoft.com/office/drawing/2016/5/11/chartex" xmlns:mc="http://schemas.openxmlformats.org/markup-compatibility/2006" xmlns:o="urn:schemas-microsoft-com:office:office" xmlns:r="http://schemas.openxmlformats.org/officeDocument/2006/relationships" xmlns:m="http://schemas.openxmlformats.org/officeDocument/2006/math" xmlns:v="urn:schemas-microsoft-com:vml" xmlns:wp14="http://schemas.microsoft.com/office/word/2010/wordprocessingDrawing" xmlns:wp="http://schemas.openxmlformats.org/drawingml/2006/wordprocessingDrawing" xmlns:w10="urn:schemas-microsoft-com:office:word" xmlns:w="http://schemas.openxmlformats.org/wordprocessingml/2006/main" xmlns:w14="http://schemas.microsoft.com/office/word/2010/wordml" xmlns:w15="http://schemas.microsoft.com/office/word/2012/wordml" xmlns:w16se="http://schemas.microsoft.com/office/word/2015/wordml/symex" xmlns:wpg="http://schemas.microsoft.com/office/word/2010/wordprocessingGroup" xmlns:wpi="http://schemas.microsoft.com/office/word/2010/wordprocessingInk" xmlns:wne="http://schemas.microsoft.com/office/word/2006/wordml" xmlns:wps="http://schemas.microsoft.com/office/word/2010/wordprocessingShape" mc:Ignorable="w14 w15 w16se wp14">
   <w:tbl>
     <w:tblPr>
       <w:tblW w:w="5000" w:type="pct"/>
@@ -16397,8 +17511,8 @@
       <w:tblLook w:val="04A0" w:firstRow="1" w:lastRow="0" w:firstColumn="1" w:lastColumn="0" w:noHBand="0" w:noVBand="1"/>
     </w:tblPr>
     <w:tblGrid>
-      <w:gridCol w:w="8050"/>
-      <w:gridCol w:w="454"/>
+      <w:gridCol w:w="8079"/>
+      <w:gridCol w:w="425"/>
     </w:tblGrid>
     <w:tr>
       <w:trPr>
@@ -16424,6 +17538,7 @@
             <w:dataBinding w:prefixMappings="xmlns:ns0='http://purl.org/dc/elements/1.1/' xmlns:ns1='http://schemas.openxmlformats.org/package/2006/metadata/core-properties' " w:xpath="/ns1:coreProperties[1]/ns0:creator[1]" w:storeItemID="{6C3C8BC8-F283-45AE-878A-BAB7291924A1}"/>
             <w:text/>
           </w:sdtPr>
+          <w:sdtEndPr/>
           <w:sdtContent>
             <w:p>
               <w:pPr>
@@ -16484,7 +17599,7 @@
               <w:color w:val="FFFFFF" w:themeColor="background1"/>
               <w:lang w:val="es-ES"/>
             </w:rPr>
-            <w:t>14</w:t>
+            <w:t>15</w:t>
           </w:r>
           <w:r>
             <w:rPr>
@@ -16505,7 +17620,7 @@
 </file>
 
 <file path=word/footnotes.xml><?xml version="1.0" encoding="utf-8"?>
-<w:footnotes xmlns:wpc="http://schemas.microsoft.com/office/word/2010/wordprocessingCanvas" xmlns:cx="http://schemas.microsoft.com/office/drawing/2014/chartex" xmlns:mc="http://schemas.openxmlformats.org/markup-compatibility/2006" xmlns:o="urn:schemas-microsoft-com:office:office" xmlns:r="http://schemas.openxmlformats.org/officeDocument/2006/relationships" xmlns:m="http://schemas.openxmlformats.org/officeDocument/2006/math" xmlns:v="urn:schemas-microsoft-com:vml" xmlns:wp14="http://schemas.microsoft.com/office/word/2010/wordprocessingDrawing" xmlns:wp="http://schemas.openxmlformats.org/drawingml/2006/wordprocessingDrawing" xmlns:w10="urn:schemas-microsoft-com:office:word" xmlns:w="http://schemas.openxmlformats.org/wordprocessingml/2006/main" xmlns:w14="http://schemas.microsoft.com/office/word/2010/wordml" xmlns:w15="http://schemas.microsoft.com/office/word/2012/wordml" xmlns:w16se="http://schemas.microsoft.com/office/word/2015/wordml/symex" xmlns:wpg="http://schemas.microsoft.com/office/word/2010/wordprocessingGroup" xmlns:wpi="http://schemas.microsoft.com/office/word/2010/wordprocessingInk" xmlns:wne="http://schemas.microsoft.com/office/word/2006/wordml" xmlns:wps="http://schemas.microsoft.com/office/word/2010/wordprocessingShape" mc:Ignorable="w14 w15 w16se wp14">
+<w:footnotes xmlns:wpc="http://schemas.microsoft.com/office/word/2010/wordprocessingCanvas" xmlns:cx="http://schemas.microsoft.com/office/drawing/2014/chartex" xmlns:cx1="http://schemas.microsoft.com/office/drawing/2015/9/8/chartex" xmlns:cx2="http://schemas.microsoft.com/office/drawing/2015/10/21/chartex" xmlns:cx3="http://schemas.microsoft.com/office/drawing/2016/5/9/chartex" xmlns:cx4="http://schemas.microsoft.com/office/drawing/2016/5/10/chartex" xmlns:cx5="http://schemas.microsoft.com/office/drawing/2016/5/11/chartex" xmlns:mc="http://schemas.openxmlformats.org/markup-compatibility/2006" xmlns:o="urn:schemas-microsoft-com:office:office" xmlns:r="http://schemas.openxmlformats.org/officeDocument/2006/relationships" xmlns:m="http://schemas.openxmlformats.org/officeDocument/2006/math" xmlns:v="urn:schemas-microsoft-com:vml" xmlns:wp14="http://schemas.microsoft.com/office/word/2010/wordprocessingDrawing" xmlns:wp="http://schemas.openxmlformats.org/drawingml/2006/wordprocessingDrawing" xmlns:w10="urn:schemas-microsoft-com:office:word" xmlns:w="http://schemas.openxmlformats.org/wordprocessingml/2006/main" xmlns:w14="http://schemas.microsoft.com/office/word/2010/wordml" xmlns:w15="http://schemas.microsoft.com/office/word/2012/wordml" xmlns:w16se="http://schemas.microsoft.com/office/word/2015/wordml/symex" xmlns:wpg="http://schemas.microsoft.com/office/word/2010/wordprocessingGroup" xmlns:wpi="http://schemas.microsoft.com/office/word/2010/wordprocessingInk" xmlns:wne="http://schemas.microsoft.com/office/word/2006/wordml" xmlns:wps="http://schemas.microsoft.com/office/word/2010/wordprocessingShape" mc:Ignorable="w14 w15 w16se wp14">
   <w:footnote w:type="separator" w:id="-1">
     <w:p>
       <w:pPr>
@@ -16530,7 +17645,7 @@
 </file>
 
 <file path=word/header1.xml><?xml version="1.0" encoding="utf-8"?>
-<w:hdr xmlns:wpc="http://schemas.microsoft.com/office/word/2010/wordprocessingCanvas" xmlns:cx="http://schemas.microsoft.com/office/drawing/2014/chartex" xmlns:mc="http://schemas.openxmlformats.org/markup-compatibility/2006" xmlns:o="urn:schemas-microsoft-com:office:office" xmlns:r="http://schemas.openxmlformats.org/officeDocument/2006/relationships" xmlns:m="http://schemas.openxmlformats.org/officeDocument/2006/math" xmlns:v="urn:schemas-microsoft-com:vml" xmlns:wp14="http://schemas.microsoft.com/office/word/2010/wordprocessingDrawing" xmlns:wp="http://schemas.openxmlformats.org/drawingml/2006/wordprocessingDrawing" xmlns:w10="urn:schemas-microsoft-com:office:word" xmlns:w="http://schemas.openxmlformats.org/wordprocessingml/2006/main" xmlns:w14="http://schemas.microsoft.com/office/word/2010/wordml" xmlns:w15="http://schemas.microsoft.com/office/word/2012/wordml" xmlns:w16se="http://schemas.microsoft.com/office/word/2015/wordml/symex" xmlns:wpg="http://schemas.microsoft.com/office/word/2010/wordprocessingGroup" xmlns:wpi="http://schemas.microsoft.com/office/word/2010/wordprocessingInk" xmlns:wne="http://schemas.microsoft.com/office/word/2006/wordml" xmlns:wps="http://schemas.microsoft.com/office/word/2010/wordprocessingShape" mc:Ignorable="w14 w15 w16se wp14">
+<w:hdr xmlns:wpc="http://schemas.microsoft.com/office/word/2010/wordprocessingCanvas" xmlns:cx="http://schemas.microsoft.com/office/drawing/2014/chartex" xmlns:cx1="http://schemas.microsoft.com/office/drawing/2015/9/8/chartex" xmlns:cx2="http://schemas.microsoft.com/office/drawing/2015/10/21/chartex" xmlns:cx3="http://schemas.microsoft.com/office/drawing/2016/5/9/chartex" xmlns:cx4="http://schemas.microsoft.com/office/drawing/2016/5/10/chartex" xmlns:cx5="http://schemas.microsoft.com/office/drawing/2016/5/11/chartex" xmlns:mc="http://schemas.openxmlformats.org/markup-compatibility/2006" xmlns:o="urn:schemas-microsoft-com:office:office" xmlns:r="http://schemas.openxmlformats.org/officeDocument/2006/relationships" xmlns:m="http://schemas.openxmlformats.org/officeDocument/2006/math" xmlns:v="urn:schemas-microsoft-com:vml" xmlns:wp14="http://schemas.microsoft.com/office/word/2010/wordprocessingDrawing" xmlns:wp="http://schemas.openxmlformats.org/drawingml/2006/wordprocessingDrawing" xmlns:w10="urn:schemas-microsoft-com:office:word" xmlns:w="http://schemas.openxmlformats.org/wordprocessingml/2006/main" xmlns:w14="http://schemas.microsoft.com/office/word/2010/wordml" xmlns:w15="http://schemas.microsoft.com/office/word/2012/wordml" xmlns:w16se="http://schemas.microsoft.com/office/word/2015/wordml/symex" xmlns:wpg="http://schemas.microsoft.com/office/word/2010/wordprocessingGroup" xmlns:wpi="http://schemas.microsoft.com/office/word/2010/wordprocessingInk" xmlns:wne="http://schemas.microsoft.com/office/word/2006/wordml" xmlns:wps="http://schemas.microsoft.com/office/word/2010/wordprocessingShape" mc:Ignorable="w14 w15 w16se wp14">
   <w:p>
     <w:pPr>
       <w:pStyle w:val="Encabezado"/>
@@ -16540,7 +17655,7 @@
 </file>
 
 <file path=word/numbering.xml><?xml version="1.0" encoding="utf-8"?>
-<w:numbering xmlns:wpc="http://schemas.microsoft.com/office/word/2010/wordprocessingCanvas" xmlns:cx="http://schemas.microsoft.com/office/drawing/2014/chartex" xmlns:mc="http://schemas.openxmlformats.org/markup-compatibility/2006" xmlns:o="urn:schemas-microsoft-com:office:office" xmlns:r="http://schemas.openxmlformats.org/officeDocument/2006/relationships" xmlns:m="http://schemas.openxmlformats.org/officeDocument/2006/math" xmlns:v="urn:schemas-microsoft-com:vml" xmlns:wp14="http://schemas.microsoft.com/office/word/2010/wordprocessingDrawing" xmlns:wp="http://schemas.openxmlformats.org/drawingml/2006/wordprocessingDrawing" xmlns:w10="urn:schemas-microsoft-com:office:word" xmlns:w="http://schemas.openxmlformats.org/wordprocessingml/2006/main" xmlns:w14="http://schemas.microsoft.com/office/word/2010/wordml" xmlns:w15="http://schemas.microsoft.com/office/word/2012/wordml" xmlns:w16se="http://schemas.microsoft.com/office/word/2015/wordml/symex" xmlns:wpg="http://schemas.microsoft.com/office/word/2010/wordprocessingGroup" xmlns:wpi="http://schemas.microsoft.com/office/word/2010/wordprocessingInk" xmlns:wne="http://schemas.microsoft.com/office/word/2006/wordml" xmlns:wps="http://schemas.microsoft.com/office/word/2010/wordprocessingShape" mc:Ignorable="w14 w15 w16se wp14">
+<w:numbering xmlns:wpc="http://schemas.microsoft.com/office/word/2010/wordprocessingCanvas" xmlns:cx="http://schemas.microsoft.com/office/drawing/2014/chartex" xmlns:cx1="http://schemas.microsoft.com/office/drawing/2015/9/8/chartex" xmlns:cx2="http://schemas.microsoft.com/office/drawing/2015/10/21/chartex" xmlns:cx3="http://schemas.microsoft.com/office/drawing/2016/5/9/chartex" xmlns:cx4="http://schemas.microsoft.com/office/drawing/2016/5/10/chartex" xmlns:cx5="http://schemas.microsoft.com/office/drawing/2016/5/11/chartex" xmlns:mc="http://schemas.openxmlformats.org/markup-compatibility/2006" xmlns:o="urn:schemas-microsoft-com:office:office" xmlns:r="http://schemas.openxmlformats.org/officeDocument/2006/relationships" xmlns:m="http://schemas.openxmlformats.org/officeDocument/2006/math" xmlns:v="urn:schemas-microsoft-com:vml" xmlns:wp14="http://schemas.microsoft.com/office/word/2010/wordprocessingDrawing" xmlns:wp="http://schemas.openxmlformats.org/drawingml/2006/wordprocessingDrawing" xmlns:w10="urn:schemas-microsoft-com:office:word" xmlns:w="http://schemas.openxmlformats.org/wordprocessingml/2006/main" xmlns:w14="http://schemas.microsoft.com/office/word/2010/wordml" xmlns:w15="http://schemas.microsoft.com/office/word/2012/wordml" xmlns:w16se="http://schemas.microsoft.com/office/word/2015/wordml/symex" xmlns:wpg="http://schemas.microsoft.com/office/word/2010/wordprocessingGroup" xmlns:wpi="http://schemas.microsoft.com/office/word/2010/wordprocessingInk" xmlns:wne="http://schemas.microsoft.com/office/word/2006/wordml" xmlns:wps="http://schemas.microsoft.com/office/word/2010/wordprocessingShape" mc:Ignorable="w14 w15 w16se wp14">
   <w:abstractNum w:abstractNumId="0" w15:restartNumberingAfterBreak="0">
     <w:nsid w:val="011F2851"/>
     <w:multiLevelType w:val="hybridMultilevel"/>
@@ -21776,7 +22891,7 @@
       </w:pPr>
     </w:pPrDefault>
   </w:docDefaults>
-  <w:latentStyles w:defLockedState="0" w:defUIPriority="99" w:defSemiHidden="0" w:defUnhideWhenUsed="0" w:defQFormat="0" w:count="371">
+  <w:latentStyles w:defLockedState="0" w:defUIPriority="99" w:defSemiHidden="0" w:defUnhideWhenUsed="0" w:defQFormat="0" w:count="374">
     <w:lsdException w:name="Normal" w:uiPriority="0" w:qFormat="1"/>
     <w:lsdException w:name="heading 1" w:uiPriority="9" w:qFormat="1"/>
     <w:lsdException w:name="heading 2" w:semiHidden="1" w:uiPriority="9" w:unhideWhenUsed="1" w:qFormat="1"/>
@@ -21882,7 +22997,6 @@
     <w:lsdException w:name="HTML Sample" w:semiHidden="1" w:unhideWhenUsed="1"/>
     <w:lsdException w:name="HTML Typewriter" w:semiHidden="1" w:unhideWhenUsed="1"/>
     <w:lsdException w:name="HTML Variable" w:semiHidden="1" w:unhideWhenUsed="1"/>
-    <w:lsdException w:name="Normal Table" w:semiHidden="1" w:unhideWhenUsed="1"/>
     <w:lsdException w:name="annotation subject" w:semiHidden="1" w:unhideWhenUsed="1"/>
     <w:lsdException w:name="No List" w:semiHidden="1" w:unhideWhenUsed="1"/>
     <w:lsdException w:name="Outline List 1" w:semiHidden="1" w:unhideWhenUsed="1"/>
@@ -21927,7 +23041,6 @@
     <w:lsdException w:name="Table Professional" w:semiHidden="1" w:unhideWhenUsed="1"/>
     <w:lsdException w:name="Table Subtle 1" w:semiHidden="1" w:unhideWhenUsed="1"/>
     <w:lsdException w:name="Table Subtle 2" w:semiHidden="1" w:unhideWhenUsed="1"/>
-    <w:lsdException w:name="Table Web 1" w:semiHidden="1" w:unhideWhenUsed="1"/>
     <w:lsdException w:name="Table Web 2" w:semiHidden="1" w:unhideWhenUsed="1"/>
     <w:lsdException w:name="Table Web 3" w:semiHidden="1" w:unhideWhenUsed="1"/>
     <w:lsdException w:name="Balloon Text" w:semiHidden="1" w:unhideWhenUsed="1"/>
@@ -22148,6 +23261,9 @@
     <w:lsdException w:name="List Table 5 Dark Accent 6" w:uiPriority="50"/>
     <w:lsdException w:name="List Table 6 Colorful Accent 6" w:uiPriority="51"/>
     <w:lsdException w:name="List Table 7 Colorful Accent 6" w:uiPriority="52"/>
+    <w:lsdException w:name="Mention" w:semiHidden="1" w:unhideWhenUsed="1"/>
+    <w:lsdException w:name="Smart Hyperlink" w:semiHidden="1" w:unhideWhenUsed="1"/>
+    <w:lsdException w:name="Hashtag" w:semiHidden="1" w:unhideWhenUsed="1"/>
   </w:latentStyles>
   <w:style w:type="paragraph" w:default="1" w:styleId="Normal">
     <w:name w:val="Normal"/>
@@ -24841,13 +25957,6 @@
         </dgm:presLayoutVars>
       </dgm:prSet>
       <dgm:spPr/>
-      <dgm:t>
-        <a:bodyPr/>
-        <a:lstStyle/>
-        <a:p>
-          <a:endParaRPr lang="es-ES"/>
-        </a:p>
-      </dgm:t>
     </dgm:pt>
     <dgm:pt modelId="{2628331C-AFED-4FA4-A948-ECBE955260E8}" type="pres">
       <dgm:prSet presAssocID="{1D223635-74A7-42FD-8CE1-B8C337C75667}" presName="hierRoot1" presStyleCnt="0">
@@ -24856,24 +25965,10 @@
         </dgm:presLayoutVars>
       </dgm:prSet>
       <dgm:spPr/>
-      <dgm:t>
-        <a:bodyPr/>
-        <a:lstStyle/>
-        <a:p>
-          <a:endParaRPr lang="es-ES"/>
-        </a:p>
-      </dgm:t>
     </dgm:pt>
     <dgm:pt modelId="{9BB519C3-D6AD-479A-B9BD-7432E043971E}" type="pres">
       <dgm:prSet presAssocID="{1D223635-74A7-42FD-8CE1-B8C337C75667}" presName="rootComposite1" presStyleCnt="0"/>
       <dgm:spPr/>
-      <dgm:t>
-        <a:bodyPr/>
-        <a:lstStyle/>
-        <a:p>
-          <a:endParaRPr lang="es-ES"/>
-        </a:p>
-      </dgm:t>
     </dgm:pt>
     <dgm:pt modelId="{06BEA803-32AA-413F-9EE0-ACBAD69DE796}" type="pres">
       <dgm:prSet presAssocID="{1D223635-74A7-42FD-8CE1-B8C337C75667}" presName="rootText1" presStyleLbl="node0" presStyleIdx="0" presStyleCnt="1">
@@ -24882,46 +25977,18 @@
         </dgm:presLayoutVars>
       </dgm:prSet>
       <dgm:spPr/>
-      <dgm:t>
-        <a:bodyPr/>
-        <a:lstStyle/>
-        <a:p>
-          <a:endParaRPr lang="es-ES"/>
-        </a:p>
-      </dgm:t>
     </dgm:pt>
     <dgm:pt modelId="{1E1F6C7D-1C5F-4272-A3D5-2F93C0D529EF}" type="pres">
       <dgm:prSet presAssocID="{1D223635-74A7-42FD-8CE1-B8C337C75667}" presName="rootConnector1" presStyleLbl="node1" presStyleIdx="0" presStyleCnt="0"/>
       <dgm:spPr/>
-      <dgm:t>
-        <a:bodyPr/>
-        <a:lstStyle/>
-        <a:p>
-          <a:endParaRPr lang="es-ES"/>
-        </a:p>
-      </dgm:t>
     </dgm:pt>
     <dgm:pt modelId="{FD46F14A-CE9B-4FBE-A36C-E5D5D4F401AF}" type="pres">
       <dgm:prSet presAssocID="{1D223635-74A7-42FD-8CE1-B8C337C75667}" presName="hierChild2" presStyleCnt="0"/>
       <dgm:spPr/>
-      <dgm:t>
-        <a:bodyPr/>
-        <a:lstStyle/>
-        <a:p>
-          <a:endParaRPr lang="es-ES"/>
-        </a:p>
-      </dgm:t>
     </dgm:pt>
     <dgm:pt modelId="{F4C9AC87-93B9-4230-B363-1A0A55D4038B}" type="pres">
       <dgm:prSet presAssocID="{253B10C8-FDB6-409C-98AF-CF6403D70652}" presName="Name64" presStyleLbl="parChTrans1D2" presStyleIdx="0" presStyleCnt="3"/>
       <dgm:spPr/>
-      <dgm:t>
-        <a:bodyPr/>
-        <a:lstStyle/>
-        <a:p>
-          <a:endParaRPr lang="es-ES"/>
-        </a:p>
-      </dgm:t>
     </dgm:pt>
     <dgm:pt modelId="{7113625D-41D3-404C-A64D-5881040DBF09}" type="pres">
       <dgm:prSet presAssocID="{FF1D8386-16BB-49C2-ACAF-6BB25287A1FE}" presName="hierRoot2" presStyleCnt="0">
@@ -24930,24 +25997,10 @@
         </dgm:presLayoutVars>
       </dgm:prSet>
       <dgm:spPr/>
-      <dgm:t>
-        <a:bodyPr/>
-        <a:lstStyle/>
-        <a:p>
-          <a:endParaRPr lang="es-ES"/>
-        </a:p>
-      </dgm:t>
     </dgm:pt>
     <dgm:pt modelId="{8F69F5B1-3AC5-4FF1-AAE7-C90A7923AFB3}" type="pres">
       <dgm:prSet presAssocID="{FF1D8386-16BB-49C2-ACAF-6BB25287A1FE}" presName="rootComposite" presStyleCnt="0"/>
       <dgm:spPr/>
-      <dgm:t>
-        <a:bodyPr/>
-        <a:lstStyle/>
-        <a:p>
-          <a:endParaRPr lang="es-ES"/>
-        </a:p>
-      </dgm:t>
     </dgm:pt>
     <dgm:pt modelId="{F22A705B-B257-43DF-8AB3-75A65DDFF61F}" type="pres">
       <dgm:prSet presAssocID="{FF1D8386-16BB-49C2-ACAF-6BB25287A1FE}" presName="rootText" presStyleLbl="node2" presStyleIdx="0" presStyleCnt="3">
@@ -24956,46 +26009,18 @@
         </dgm:presLayoutVars>
       </dgm:prSet>
       <dgm:spPr/>
-      <dgm:t>
-        <a:bodyPr/>
-        <a:lstStyle/>
-        <a:p>
-          <a:endParaRPr lang="es-ES"/>
-        </a:p>
-      </dgm:t>
     </dgm:pt>
     <dgm:pt modelId="{4C72FEA7-B35A-47DF-82BC-105C76A2C23D}" type="pres">
       <dgm:prSet presAssocID="{FF1D8386-16BB-49C2-ACAF-6BB25287A1FE}" presName="rootConnector" presStyleLbl="node2" presStyleIdx="0" presStyleCnt="3"/>
       <dgm:spPr/>
-      <dgm:t>
-        <a:bodyPr/>
-        <a:lstStyle/>
-        <a:p>
-          <a:endParaRPr lang="es-ES"/>
-        </a:p>
-      </dgm:t>
     </dgm:pt>
     <dgm:pt modelId="{15C4C210-07FD-4FAA-8DA9-CE1FA0FAF7F9}" type="pres">
       <dgm:prSet presAssocID="{FF1D8386-16BB-49C2-ACAF-6BB25287A1FE}" presName="hierChild4" presStyleCnt="0"/>
       <dgm:spPr/>
-      <dgm:t>
-        <a:bodyPr/>
-        <a:lstStyle/>
-        <a:p>
-          <a:endParaRPr lang="es-ES"/>
-        </a:p>
-      </dgm:t>
     </dgm:pt>
     <dgm:pt modelId="{D0AD9C1C-ED2F-4983-9D51-C290F0E71283}" type="pres">
       <dgm:prSet presAssocID="{9ECC1412-6FB0-4A0F-9B5A-F3FEF70130E1}" presName="Name64" presStyleLbl="parChTrans1D3" presStyleIdx="0" presStyleCnt="7"/>
       <dgm:spPr/>
-      <dgm:t>
-        <a:bodyPr/>
-        <a:lstStyle/>
-        <a:p>
-          <a:endParaRPr lang="es-ES"/>
-        </a:p>
-      </dgm:t>
     </dgm:pt>
     <dgm:pt modelId="{E3D070F6-9A9C-4F80-AA49-F1C1BFA06530}" type="pres">
       <dgm:prSet presAssocID="{0B13DBD9-1097-4257-BF12-80DC6801F61A}" presName="hierRoot2" presStyleCnt="0">
@@ -25004,24 +26029,10 @@
         </dgm:presLayoutVars>
       </dgm:prSet>
       <dgm:spPr/>
-      <dgm:t>
-        <a:bodyPr/>
-        <a:lstStyle/>
-        <a:p>
-          <a:endParaRPr lang="es-ES"/>
-        </a:p>
-      </dgm:t>
     </dgm:pt>
     <dgm:pt modelId="{0460CE2A-81F9-4B6A-96FB-6EB66AA6CE6C}" type="pres">
       <dgm:prSet presAssocID="{0B13DBD9-1097-4257-BF12-80DC6801F61A}" presName="rootComposite" presStyleCnt="0"/>
       <dgm:spPr/>
-      <dgm:t>
-        <a:bodyPr/>
-        <a:lstStyle/>
-        <a:p>
-          <a:endParaRPr lang="es-ES"/>
-        </a:p>
-      </dgm:t>
     </dgm:pt>
     <dgm:pt modelId="{43BF434E-C8CC-4BD0-9326-C1EEFF68B1F7}" type="pres">
       <dgm:prSet presAssocID="{0B13DBD9-1097-4257-BF12-80DC6801F61A}" presName="rootText" presStyleLbl="node3" presStyleIdx="0" presStyleCnt="7">
@@ -25030,57 +26041,22 @@
         </dgm:presLayoutVars>
       </dgm:prSet>
       <dgm:spPr/>
-      <dgm:t>
-        <a:bodyPr/>
-        <a:lstStyle/>
-        <a:p>
-          <a:endParaRPr lang="es-ES"/>
-        </a:p>
-      </dgm:t>
     </dgm:pt>
     <dgm:pt modelId="{B9992DA1-CA91-4CD7-BFA5-78ABE3388525}" type="pres">
       <dgm:prSet presAssocID="{0B13DBD9-1097-4257-BF12-80DC6801F61A}" presName="rootConnector" presStyleLbl="node3" presStyleIdx="0" presStyleCnt="7"/>
       <dgm:spPr/>
-      <dgm:t>
-        <a:bodyPr/>
-        <a:lstStyle/>
-        <a:p>
-          <a:endParaRPr lang="es-ES"/>
-        </a:p>
-      </dgm:t>
     </dgm:pt>
     <dgm:pt modelId="{93DFD081-4C1F-4707-A788-E8ADE119A981}" type="pres">
       <dgm:prSet presAssocID="{0B13DBD9-1097-4257-BF12-80DC6801F61A}" presName="hierChild4" presStyleCnt="0"/>
       <dgm:spPr/>
-      <dgm:t>
-        <a:bodyPr/>
-        <a:lstStyle/>
-        <a:p>
-          <a:endParaRPr lang="es-ES"/>
-        </a:p>
-      </dgm:t>
     </dgm:pt>
     <dgm:pt modelId="{232975C8-3988-4B34-B3DF-9212CB4F6188}" type="pres">
       <dgm:prSet presAssocID="{0B13DBD9-1097-4257-BF12-80DC6801F61A}" presName="hierChild5" presStyleCnt="0"/>
       <dgm:spPr/>
-      <dgm:t>
-        <a:bodyPr/>
-        <a:lstStyle/>
-        <a:p>
-          <a:endParaRPr lang="es-ES"/>
-        </a:p>
-      </dgm:t>
     </dgm:pt>
     <dgm:pt modelId="{0E61512B-C47F-46E9-888C-2D7BAF69E394}" type="pres">
       <dgm:prSet presAssocID="{33F4A62A-2180-401A-A797-28B00AB0AEBA}" presName="Name64" presStyleLbl="parChTrans1D3" presStyleIdx="1" presStyleCnt="7"/>
       <dgm:spPr/>
-      <dgm:t>
-        <a:bodyPr/>
-        <a:lstStyle/>
-        <a:p>
-          <a:endParaRPr lang="es-ES"/>
-        </a:p>
-      </dgm:t>
     </dgm:pt>
     <dgm:pt modelId="{26FE62F8-B919-4B70-94AA-0A87BB915D40}" type="pres">
       <dgm:prSet presAssocID="{E439BA95-F5BC-4F5F-B661-FFD19B19BC14}" presName="hierRoot2" presStyleCnt="0">
@@ -25089,24 +26065,10 @@
         </dgm:presLayoutVars>
       </dgm:prSet>
       <dgm:spPr/>
-      <dgm:t>
-        <a:bodyPr/>
-        <a:lstStyle/>
-        <a:p>
-          <a:endParaRPr lang="es-ES"/>
-        </a:p>
-      </dgm:t>
     </dgm:pt>
     <dgm:pt modelId="{BCFE81A4-7B50-4E38-B165-8D506A77C0CD}" type="pres">
       <dgm:prSet presAssocID="{E439BA95-F5BC-4F5F-B661-FFD19B19BC14}" presName="rootComposite" presStyleCnt="0"/>
       <dgm:spPr/>
-      <dgm:t>
-        <a:bodyPr/>
-        <a:lstStyle/>
-        <a:p>
-          <a:endParaRPr lang="es-ES"/>
-        </a:p>
-      </dgm:t>
     </dgm:pt>
     <dgm:pt modelId="{3A308824-C936-47BE-B994-A5D8E2E85075}" type="pres">
       <dgm:prSet presAssocID="{E439BA95-F5BC-4F5F-B661-FFD19B19BC14}" presName="rootText" presStyleLbl="node3" presStyleIdx="1" presStyleCnt="7">
@@ -25115,57 +26077,22 @@
         </dgm:presLayoutVars>
       </dgm:prSet>
       <dgm:spPr/>
-      <dgm:t>
-        <a:bodyPr/>
-        <a:lstStyle/>
-        <a:p>
-          <a:endParaRPr lang="es-ES"/>
-        </a:p>
-      </dgm:t>
     </dgm:pt>
     <dgm:pt modelId="{B173CC6C-7B6F-491F-9FFA-CF08EE678FBF}" type="pres">
       <dgm:prSet presAssocID="{E439BA95-F5BC-4F5F-B661-FFD19B19BC14}" presName="rootConnector" presStyleLbl="node3" presStyleIdx="1" presStyleCnt="7"/>
       <dgm:spPr/>
-      <dgm:t>
-        <a:bodyPr/>
-        <a:lstStyle/>
-        <a:p>
-          <a:endParaRPr lang="es-ES"/>
-        </a:p>
-      </dgm:t>
     </dgm:pt>
     <dgm:pt modelId="{AD52AB82-9545-489D-9412-128D29870D8E}" type="pres">
       <dgm:prSet presAssocID="{E439BA95-F5BC-4F5F-B661-FFD19B19BC14}" presName="hierChild4" presStyleCnt="0"/>
       <dgm:spPr/>
-      <dgm:t>
-        <a:bodyPr/>
-        <a:lstStyle/>
-        <a:p>
-          <a:endParaRPr lang="es-ES"/>
-        </a:p>
-      </dgm:t>
     </dgm:pt>
     <dgm:pt modelId="{F9DAB423-5DDF-4D80-AA1E-171D1E770C54}" type="pres">
       <dgm:prSet presAssocID="{E439BA95-F5BC-4F5F-B661-FFD19B19BC14}" presName="hierChild5" presStyleCnt="0"/>
       <dgm:spPr/>
-      <dgm:t>
-        <a:bodyPr/>
-        <a:lstStyle/>
-        <a:p>
-          <a:endParaRPr lang="es-ES"/>
-        </a:p>
-      </dgm:t>
     </dgm:pt>
     <dgm:pt modelId="{62838C1D-004D-4A1D-B67E-E66426C3E9ED}" type="pres">
       <dgm:prSet presAssocID="{AF57CDA8-326C-48B9-A4F0-50A5EAD0239F}" presName="Name64" presStyleLbl="parChTrans1D3" presStyleIdx="2" presStyleCnt="7"/>
       <dgm:spPr/>
-      <dgm:t>
-        <a:bodyPr/>
-        <a:lstStyle/>
-        <a:p>
-          <a:endParaRPr lang="es-ES"/>
-        </a:p>
-      </dgm:t>
     </dgm:pt>
     <dgm:pt modelId="{E9E56B97-23FC-472A-8EB2-0AEA7E8285D5}" type="pres">
       <dgm:prSet presAssocID="{EA4748BD-015C-4BB6-953A-E1D876C4B820}" presName="hierRoot2" presStyleCnt="0">
@@ -25174,24 +26101,10 @@
         </dgm:presLayoutVars>
       </dgm:prSet>
       <dgm:spPr/>
-      <dgm:t>
-        <a:bodyPr/>
-        <a:lstStyle/>
-        <a:p>
-          <a:endParaRPr lang="es-ES"/>
-        </a:p>
-      </dgm:t>
     </dgm:pt>
     <dgm:pt modelId="{10AC3828-F073-46AD-954F-D59DB49F9CAE}" type="pres">
       <dgm:prSet presAssocID="{EA4748BD-015C-4BB6-953A-E1D876C4B820}" presName="rootComposite" presStyleCnt="0"/>
       <dgm:spPr/>
-      <dgm:t>
-        <a:bodyPr/>
-        <a:lstStyle/>
-        <a:p>
-          <a:endParaRPr lang="es-ES"/>
-        </a:p>
-      </dgm:t>
     </dgm:pt>
     <dgm:pt modelId="{D1B80283-114E-48B5-BF02-FA4093ECAF08}" type="pres">
       <dgm:prSet presAssocID="{EA4748BD-015C-4BB6-953A-E1D876C4B820}" presName="rootText" presStyleLbl="node3" presStyleIdx="2" presStyleCnt="7">
@@ -25200,57 +26113,22 @@
         </dgm:presLayoutVars>
       </dgm:prSet>
       <dgm:spPr/>
-      <dgm:t>
-        <a:bodyPr/>
-        <a:lstStyle/>
-        <a:p>
-          <a:endParaRPr lang="es-ES"/>
-        </a:p>
-      </dgm:t>
     </dgm:pt>
     <dgm:pt modelId="{1CCD3549-C4F8-4BA5-B070-9C0B6E793E79}" type="pres">
       <dgm:prSet presAssocID="{EA4748BD-015C-4BB6-953A-E1D876C4B820}" presName="rootConnector" presStyleLbl="node3" presStyleIdx="2" presStyleCnt="7"/>
       <dgm:spPr/>
-      <dgm:t>
-        <a:bodyPr/>
-        <a:lstStyle/>
-        <a:p>
-          <a:endParaRPr lang="es-ES"/>
-        </a:p>
-      </dgm:t>
     </dgm:pt>
     <dgm:pt modelId="{EBEEDBEB-3F84-4F6D-911A-0313F3270E73}" type="pres">
       <dgm:prSet presAssocID="{EA4748BD-015C-4BB6-953A-E1D876C4B820}" presName="hierChild4" presStyleCnt="0"/>
       <dgm:spPr/>
-      <dgm:t>
-        <a:bodyPr/>
-        <a:lstStyle/>
-        <a:p>
-          <a:endParaRPr lang="es-ES"/>
-        </a:p>
-      </dgm:t>
     </dgm:pt>
     <dgm:pt modelId="{DCAF7813-0CBA-4522-8F32-58A234762685}" type="pres">
       <dgm:prSet presAssocID="{EA4748BD-015C-4BB6-953A-E1D876C4B820}" presName="hierChild5" presStyleCnt="0"/>
       <dgm:spPr/>
-      <dgm:t>
-        <a:bodyPr/>
-        <a:lstStyle/>
-        <a:p>
-          <a:endParaRPr lang="es-ES"/>
-        </a:p>
-      </dgm:t>
     </dgm:pt>
     <dgm:pt modelId="{A0C39789-3F8F-47E9-B13F-8C06147EC31E}" type="pres">
       <dgm:prSet presAssocID="{0E693C49-049E-4088-BDE7-2F5222F552CC}" presName="Name64" presStyleLbl="parChTrans1D3" presStyleIdx="3" presStyleCnt="7"/>
       <dgm:spPr/>
-      <dgm:t>
-        <a:bodyPr/>
-        <a:lstStyle/>
-        <a:p>
-          <a:endParaRPr lang="es-ES"/>
-        </a:p>
-      </dgm:t>
     </dgm:pt>
     <dgm:pt modelId="{15A046D5-275C-4FA4-8B82-4C5FE5D8EF28}" type="pres">
       <dgm:prSet presAssocID="{515686F5-5F74-4AEE-A557-14BB16481F3C}" presName="hierRoot2" presStyleCnt="0">
@@ -25259,24 +26137,10 @@
         </dgm:presLayoutVars>
       </dgm:prSet>
       <dgm:spPr/>
-      <dgm:t>
-        <a:bodyPr/>
-        <a:lstStyle/>
-        <a:p>
-          <a:endParaRPr lang="es-ES"/>
-        </a:p>
-      </dgm:t>
     </dgm:pt>
     <dgm:pt modelId="{7B4FFC32-2858-4266-9A66-6042391CCFE5}" type="pres">
       <dgm:prSet presAssocID="{515686F5-5F74-4AEE-A557-14BB16481F3C}" presName="rootComposite" presStyleCnt="0"/>
       <dgm:spPr/>
-      <dgm:t>
-        <a:bodyPr/>
-        <a:lstStyle/>
-        <a:p>
-          <a:endParaRPr lang="es-ES"/>
-        </a:p>
-      </dgm:t>
     </dgm:pt>
     <dgm:pt modelId="{9AE385C4-E6F9-453D-AAA7-2E8FF28AB8C2}" type="pres">
       <dgm:prSet presAssocID="{515686F5-5F74-4AEE-A557-14BB16481F3C}" presName="rootText" presStyleLbl="node3" presStyleIdx="3" presStyleCnt="7">
@@ -25285,68 +26149,26 @@
         </dgm:presLayoutVars>
       </dgm:prSet>
       <dgm:spPr/>
-      <dgm:t>
-        <a:bodyPr/>
-        <a:lstStyle/>
-        <a:p>
-          <a:endParaRPr lang="es-ES"/>
-        </a:p>
-      </dgm:t>
     </dgm:pt>
     <dgm:pt modelId="{F0750CF2-E561-426F-B26F-B89A413D4512}" type="pres">
       <dgm:prSet presAssocID="{515686F5-5F74-4AEE-A557-14BB16481F3C}" presName="rootConnector" presStyleLbl="node3" presStyleIdx="3" presStyleCnt="7"/>
       <dgm:spPr/>
-      <dgm:t>
-        <a:bodyPr/>
-        <a:lstStyle/>
-        <a:p>
-          <a:endParaRPr lang="es-ES"/>
-        </a:p>
-      </dgm:t>
     </dgm:pt>
     <dgm:pt modelId="{95F3135A-206E-49C6-BA80-296210364045}" type="pres">
       <dgm:prSet presAssocID="{515686F5-5F74-4AEE-A557-14BB16481F3C}" presName="hierChild4" presStyleCnt="0"/>
       <dgm:spPr/>
-      <dgm:t>
-        <a:bodyPr/>
-        <a:lstStyle/>
-        <a:p>
-          <a:endParaRPr lang="es-ES"/>
-        </a:p>
-      </dgm:t>
     </dgm:pt>
     <dgm:pt modelId="{AA6EE091-B649-4AF3-8ACB-2BBADFCC8A75}" type="pres">
       <dgm:prSet presAssocID="{515686F5-5F74-4AEE-A557-14BB16481F3C}" presName="hierChild5" presStyleCnt="0"/>
       <dgm:spPr/>
-      <dgm:t>
-        <a:bodyPr/>
-        <a:lstStyle/>
-        <a:p>
-          <a:endParaRPr lang="es-ES"/>
-        </a:p>
-      </dgm:t>
     </dgm:pt>
     <dgm:pt modelId="{682CA5AF-F1F1-45B5-AE6A-4B19E186EA08}" type="pres">
       <dgm:prSet presAssocID="{FF1D8386-16BB-49C2-ACAF-6BB25287A1FE}" presName="hierChild5" presStyleCnt="0"/>
       <dgm:spPr/>
-      <dgm:t>
-        <a:bodyPr/>
-        <a:lstStyle/>
-        <a:p>
-          <a:endParaRPr lang="es-ES"/>
-        </a:p>
-      </dgm:t>
     </dgm:pt>
     <dgm:pt modelId="{5242DB6E-45C6-432A-9BAD-056A3346981F}" type="pres">
       <dgm:prSet presAssocID="{5B9F438F-004F-4A6F-BF4A-FE2DE7F1FCAC}" presName="Name64" presStyleLbl="parChTrans1D2" presStyleIdx="1" presStyleCnt="3"/>
       <dgm:spPr/>
-      <dgm:t>
-        <a:bodyPr/>
-        <a:lstStyle/>
-        <a:p>
-          <a:endParaRPr lang="es-ES"/>
-        </a:p>
-      </dgm:t>
     </dgm:pt>
     <dgm:pt modelId="{B0AE1FA4-FE0B-4D89-ADFD-B827EFFD400B}" type="pres">
       <dgm:prSet presAssocID="{10134164-235C-4540-8686-B1FF66A49796}" presName="hierRoot2" presStyleCnt="0">
@@ -25355,24 +26177,10 @@
         </dgm:presLayoutVars>
       </dgm:prSet>
       <dgm:spPr/>
-      <dgm:t>
-        <a:bodyPr/>
-        <a:lstStyle/>
-        <a:p>
-          <a:endParaRPr lang="es-ES"/>
-        </a:p>
-      </dgm:t>
     </dgm:pt>
     <dgm:pt modelId="{3E1EB420-2934-4B24-ABD9-AF359C980140}" type="pres">
       <dgm:prSet presAssocID="{10134164-235C-4540-8686-B1FF66A49796}" presName="rootComposite" presStyleCnt="0"/>
       <dgm:spPr/>
-      <dgm:t>
-        <a:bodyPr/>
-        <a:lstStyle/>
-        <a:p>
-          <a:endParaRPr lang="es-ES"/>
-        </a:p>
-      </dgm:t>
     </dgm:pt>
     <dgm:pt modelId="{0A6FB19B-154D-45BD-B79F-06BE03163188}" type="pres">
       <dgm:prSet presAssocID="{10134164-235C-4540-8686-B1FF66A49796}" presName="rootText" presStyleLbl="node2" presStyleIdx="1" presStyleCnt="3">
@@ -25381,46 +26189,18 @@
         </dgm:presLayoutVars>
       </dgm:prSet>
       <dgm:spPr/>
-      <dgm:t>
-        <a:bodyPr/>
-        <a:lstStyle/>
-        <a:p>
-          <a:endParaRPr lang="es-ES"/>
-        </a:p>
-      </dgm:t>
     </dgm:pt>
     <dgm:pt modelId="{EF024783-E6AB-4453-8E4F-05A74BD29BD8}" type="pres">
       <dgm:prSet presAssocID="{10134164-235C-4540-8686-B1FF66A49796}" presName="rootConnector" presStyleLbl="node2" presStyleIdx="1" presStyleCnt="3"/>
       <dgm:spPr/>
-      <dgm:t>
-        <a:bodyPr/>
-        <a:lstStyle/>
-        <a:p>
-          <a:endParaRPr lang="es-ES"/>
-        </a:p>
-      </dgm:t>
     </dgm:pt>
     <dgm:pt modelId="{3304BD1F-5C69-45AF-9E68-F9C70279B43A}" type="pres">
       <dgm:prSet presAssocID="{10134164-235C-4540-8686-B1FF66A49796}" presName="hierChild4" presStyleCnt="0"/>
       <dgm:spPr/>
-      <dgm:t>
-        <a:bodyPr/>
-        <a:lstStyle/>
-        <a:p>
-          <a:endParaRPr lang="es-ES"/>
-        </a:p>
-      </dgm:t>
     </dgm:pt>
     <dgm:pt modelId="{302EB6FC-E558-4BC9-A95E-5D0C8A8B28CF}" type="pres">
       <dgm:prSet presAssocID="{293FA542-693C-4CF2-9ED0-5471EB1763D5}" presName="Name64" presStyleLbl="parChTrans1D3" presStyleIdx="4" presStyleCnt="7"/>
       <dgm:spPr/>
-      <dgm:t>
-        <a:bodyPr/>
-        <a:lstStyle/>
-        <a:p>
-          <a:endParaRPr lang="es-ES"/>
-        </a:p>
-      </dgm:t>
     </dgm:pt>
     <dgm:pt modelId="{7A3E45E6-EED6-4537-9028-EF6C28435324}" type="pres">
       <dgm:prSet presAssocID="{518E678C-8DEA-4385-8898-B969DC589F9F}" presName="hierRoot2" presStyleCnt="0">
@@ -25429,24 +26209,10 @@
         </dgm:presLayoutVars>
       </dgm:prSet>
       <dgm:spPr/>
-      <dgm:t>
-        <a:bodyPr/>
-        <a:lstStyle/>
-        <a:p>
-          <a:endParaRPr lang="es-ES"/>
-        </a:p>
-      </dgm:t>
     </dgm:pt>
     <dgm:pt modelId="{D1CA3EDC-1C57-4183-B0AB-9AF6D879D6F8}" type="pres">
       <dgm:prSet presAssocID="{518E678C-8DEA-4385-8898-B969DC589F9F}" presName="rootComposite" presStyleCnt="0"/>
       <dgm:spPr/>
-      <dgm:t>
-        <a:bodyPr/>
-        <a:lstStyle/>
-        <a:p>
-          <a:endParaRPr lang="es-ES"/>
-        </a:p>
-      </dgm:t>
     </dgm:pt>
     <dgm:pt modelId="{56817B0B-4C73-4779-8F26-AEB075B70BE2}" type="pres">
       <dgm:prSet presAssocID="{518E678C-8DEA-4385-8898-B969DC589F9F}" presName="rootText" presStyleLbl="node3" presStyleIdx="4" presStyleCnt="7">
@@ -25455,57 +26221,22 @@
         </dgm:presLayoutVars>
       </dgm:prSet>
       <dgm:spPr/>
-      <dgm:t>
-        <a:bodyPr/>
-        <a:lstStyle/>
-        <a:p>
-          <a:endParaRPr lang="es-ES"/>
-        </a:p>
-      </dgm:t>
     </dgm:pt>
     <dgm:pt modelId="{A63A04E5-C69A-4B89-B8BC-ECD66799279D}" type="pres">
       <dgm:prSet presAssocID="{518E678C-8DEA-4385-8898-B969DC589F9F}" presName="rootConnector" presStyleLbl="node3" presStyleIdx="4" presStyleCnt="7"/>
       <dgm:spPr/>
-      <dgm:t>
-        <a:bodyPr/>
-        <a:lstStyle/>
-        <a:p>
-          <a:endParaRPr lang="es-ES"/>
-        </a:p>
-      </dgm:t>
     </dgm:pt>
     <dgm:pt modelId="{1E45BF55-7787-42CD-A73B-1686B11B0777}" type="pres">
       <dgm:prSet presAssocID="{518E678C-8DEA-4385-8898-B969DC589F9F}" presName="hierChild4" presStyleCnt="0"/>
       <dgm:spPr/>
-      <dgm:t>
-        <a:bodyPr/>
-        <a:lstStyle/>
-        <a:p>
-          <a:endParaRPr lang="es-ES"/>
-        </a:p>
-      </dgm:t>
     </dgm:pt>
     <dgm:pt modelId="{68CEE9C0-8586-4F95-B21B-AEA06B022915}" type="pres">
       <dgm:prSet presAssocID="{518E678C-8DEA-4385-8898-B969DC589F9F}" presName="hierChild5" presStyleCnt="0"/>
       <dgm:spPr/>
-      <dgm:t>
-        <a:bodyPr/>
-        <a:lstStyle/>
-        <a:p>
-          <a:endParaRPr lang="es-ES"/>
-        </a:p>
-      </dgm:t>
     </dgm:pt>
     <dgm:pt modelId="{F7D193FF-43FC-46B0-BADD-486A0EDFCDDC}" type="pres">
       <dgm:prSet presAssocID="{A995224B-2ADD-454F-808E-6E397A8E8FB0}" presName="Name64" presStyleLbl="parChTrans1D3" presStyleIdx="5" presStyleCnt="7"/>
       <dgm:spPr/>
-      <dgm:t>
-        <a:bodyPr/>
-        <a:lstStyle/>
-        <a:p>
-          <a:endParaRPr lang="es-ES"/>
-        </a:p>
-      </dgm:t>
     </dgm:pt>
     <dgm:pt modelId="{DDC43A8A-F86E-4AB0-BD58-83604C68FA01}" type="pres">
       <dgm:prSet presAssocID="{3A4882F7-165F-4C22-8EEC-3403AB2070E9}" presName="hierRoot2" presStyleCnt="0">
@@ -25514,24 +26245,10 @@
         </dgm:presLayoutVars>
       </dgm:prSet>
       <dgm:spPr/>
-      <dgm:t>
-        <a:bodyPr/>
-        <a:lstStyle/>
-        <a:p>
-          <a:endParaRPr lang="es-ES"/>
-        </a:p>
-      </dgm:t>
     </dgm:pt>
     <dgm:pt modelId="{65EA77DE-780D-46EF-A8C7-CA2EE753D8D7}" type="pres">
       <dgm:prSet presAssocID="{3A4882F7-165F-4C22-8EEC-3403AB2070E9}" presName="rootComposite" presStyleCnt="0"/>
       <dgm:spPr/>
-      <dgm:t>
-        <a:bodyPr/>
-        <a:lstStyle/>
-        <a:p>
-          <a:endParaRPr lang="es-ES"/>
-        </a:p>
-      </dgm:t>
     </dgm:pt>
     <dgm:pt modelId="{BF94B2C2-E483-4066-9414-43DB680F1950}" type="pres">
       <dgm:prSet presAssocID="{3A4882F7-165F-4C22-8EEC-3403AB2070E9}" presName="rootText" presStyleLbl="node3" presStyleIdx="5" presStyleCnt="7">
@@ -25540,46 +26257,18 @@
         </dgm:presLayoutVars>
       </dgm:prSet>
       <dgm:spPr/>
-      <dgm:t>
-        <a:bodyPr/>
-        <a:lstStyle/>
-        <a:p>
-          <a:endParaRPr lang="es-ES"/>
-        </a:p>
-      </dgm:t>
     </dgm:pt>
     <dgm:pt modelId="{F9D3D5E8-93A2-4108-B382-36BB26E6775A}" type="pres">
       <dgm:prSet presAssocID="{3A4882F7-165F-4C22-8EEC-3403AB2070E9}" presName="rootConnector" presStyleLbl="node3" presStyleIdx="5" presStyleCnt="7"/>
       <dgm:spPr/>
-      <dgm:t>
-        <a:bodyPr/>
-        <a:lstStyle/>
-        <a:p>
-          <a:endParaRPr lang="es-ES"/>
-        </a:p>
-      </dgm:t>
     </dgm:pt>
     <dgm:pt modelId="{98371D68-E782-4F4F-A799-495DD2F87DA6}" type="pres">
       <dgm:prSet presAssocID="{3A4882F7-165F-4C22-8EEC-3403AB2070E9}" presName="hierChild4" presStyleCnt="0"/>
       <dgm:spPr/>
-      <dgm:t>
-        <a:bodyPr/>
-        <a:lstStyle/>
-        <a:p>
-          <a:endParaRPr lang="es-ES"/>
-        </a:p>
-      </dgm:t>
     </dgm:pt>
     <dgm:pt modelId="{0AA7E7E6-A4BB-4308-B0D1-C5D836F7360F}" type="pres">
       <dgm:prSet presAssocID="{E8F35012-78D5-46E9-A3B1-76B4D4AAACEC}" presName="Name64" presStyleLbl="parChTrans1D4" presStyleIdx="0" presStyleCnt="14"/>
       <dgm:spPr/>
-      <dgm:t>
-        <a:bodyPr/>
-        <a:lstStyle/>
-        <a:p>
-          <a:endParaRPr lang="es-ES"/>
-        </a:p>
-      </dgm:t>
     </dgm:pt>
     <dgm:pt modelId="{1FEE75A1-7C50-404D-8385-5160C11C2D0D}" type="pres">
       <dgm:prSet presAssocID="{A3B1A9FE-8AA4-48FB-A4A5-953161D46196}" presName="hierRoot2" presStyleCnt="0">
@@ -25588,24 +26277,10 @@
         </dgm:presLayoutVars>
       </dgm:prSet>
       <dgm:spPr/>
-      <dgm:t>
-        <a:bodyPr/>
-        <a:lstStyle/>
-        <a:p>
-          <a:endParaRPr lang="es-ES"/>
-        </a:p>
-      </dgm:t>
     </dgm:pt>
     <dgm:pt modelId="{1323FD65-5A6E-45AA-B948-3264EEB35FE9}" type="pres">
       <dgm:prSet presAssocID="{A3B1A9FE-8AA4-48FB-A4A5-953161D46196}" presName="rootComposite" presStyleCnt="0"/>
       <dgm:spPr/>
-      <dgm:t>
-        <a:bodyPr/>
-        <a:lstStyle/>
-        <a:p>
-          <a:endParaRPr lang="es-ES"/>
-        </a:p>
-      </dgm:t>
     </dgm:pt>
     <dgm:pt modelId="{9EB3406A-B901-47B7-87E8-34C544E51DB9}" type="pres">
       <dgm:prSet presAssocID="{A3B1A9FE-8AA4-48FB-A4A5-953161D46196}" presName="rootText" presStyleLbl="node4" presStyleIdx="0" presStyleCnt="14">
@@ -25614,57 +26289,22 @@
         </dgm:presLayoutVars>
       </dgm:prSet>
       <dgm:spPr/>
-      <dgm:t>
-        <a:bodyPr/>
-        <a:lstStyle/>
-        <a:p>
-          <a:endParaRPr lang="es-ES"/>
-        </a:p>
-      </dgm:t>
     </dgm:pt>
     <dgm:pt modelId="{72C7AE3D-15B8-4A55-B95A-506C1A39D14E}" type="pres">
       <dgm:prSet presAssocID="{A3B1A9FE-8AA4-48FB-A4A5-953161D46196}" presName="rootConnector" presStyleLbl="node4" presStyleIdx="0" presStyleCnt="14"/>
       <dgm:spPr/>
-      <dgm:t>
-        <a:bodyPr/>
-        <a:lstStyle/>
-        <a:p>
-          <a:endParaRPr lang="es-ES"/>
-        </a:p>
-      </dgm:t>
     </dgm:pt>
     <dgm:pt modelId="{F5B0D9FE-792D-41C8-A048-CBB8ECD3D9D3}" type="pres">
       <dgm:prSet presAssocID="{A3B1A9FE-8AA4-48FB-A4A5-953161D46196}" presName="hierChild4" presStyleCnt="0"/>
       <dgm:spPr/>
-      <dgm:t>
-        <a:bodyPr/>
-        <a:lstStyle/>
-        <a:p>
-          <a:endParaRPr lang="es-ES"/>
-        </a:p>
-      </dgm:t>
     </dgm:pt>
     <dgm:pt modelId="{7B85014B-4B5D-43F6-9B0D-6DD32970E189}" type="pres">
       <dgm:prSet presAssocID="{A3B1A9FE-8AA4-48FB-A4A5-953161D46196}" presName="hierChild5" presStyleCnt="0"/>
       <dgm:spPr/>
-      <dgm:t>
-        <a:bodyPr/>
-        <a:lstStyle/>
-        <a:p>
-          <a:endParaRPr lang="es-ES"/>
-        </a:p>
-      </dgm:t>
     </dgm:pt>
     <dgm:pt modelId="{166CB60D-2524-4812-B67C-E240DD962497}" type="pres">
       <dgm:prSet presAssocID="{AB59A2F3-9013-4DF9-8C6D-E71FD93B36F2}" presName="Name64" presStyleLbl="parChTrans1D4" presStyleIdx="1" presStyleCnt="14"/>
       <dgm:spPr/>
-      <dgm:t>
-        <a:bodyPr/>
-        <a:lstStyle/>
-        <a:p>
-          <a:endParaRPr lang="es-ES"/>
-        </a:p>
-      </dgm:t>
     </dgm:pt>
     <dgm:pt modelId="{22E6B36D-C957-4CCD-BFF3-563161919578}" type="pres">
       <dgm:prSet presAssocID="{F94CD9C9-5052-4060-8285-641861A1361B}" presName="hierRoot2" presStyleCnt="0">
@@ -25673,24 +26313,10 @@
         </dgm:presLayoutVars>
       </dgm:prSet>
       <dgm:spPr/>
-      <dgm:t>
-        <a:bodyPr/>
-        <a:lstStyle/>
-        <a:p>
-          <a:endParaRPr lang="es-ES"/>
-        </a:p>
-      </dgm:t>
     </dgm:pt>
     <dgm:pt modelId="{B74C7CF0-5CBC-4CB2-9E1F-33F8A851E107}" type="pres">
       <dgm:prSet presAssocID="{F94CD9C9-5052-4060-8285-641861A1361B}" presName="rootComposite" presStyleCnt="0"/>
       <dgm:spPr/>
-      <dgm:t>
-        <a:bodyPr/>
-        <a:lstStyle/>
-        <a:p>
-          <a:endParaRPr lang="es-ES"/>
-        </a:p>
-      </dgm:t>
     </dgm:pt>
     <dgm:pt modelId="{B63DAF57-BCE2-439A-960F-68FC016689C4}" type="pres">
       <dgm:prSet presAssocID="{F94CD9C9-5052-4060-8285-641861A1361B}" presName="rootText" presStyleLbl="node4" presStyleIdx="1" presStyleCnt="14">
@@ -25699,57 +26325,22 @@
         </dgm:presLayoutVars>
       </dgm:prSet>
       <dgm:spPr/>
-      <dgm:t>
-        <a:bodyPr/>
-        <a:lstStyle/>
-        <a:p>
-          <a:endParaRPr lang="es-ES"/>
-        </a:p>
-      </dgm:t>
     </dgm:pt>
     <dgm:pt modelId="{1B1A1573-2186-4E9E-BB82-0A9E290AC9D2}" type="pres">
       <dgm:prSet presAssocID="{F94CD9C9-5052-4060-8285-641861A1361B}" presName="rootConnector" presStyleLbl="node4" presStyleIdx="1" presStyleCnt="14"/>
       <dgm:spPr/>
-      <dgm:t>
-        <a:bodyPr/>
-        <a:lstStyle/>
-        <a:p>
-          <a:endParaRPr lang="es-ES"/>
-        </a:p>
-      </dgm:t>
     </dgm:pt>
     <dgm:pt modelId="{78162EB3-122E-4493-8B0F-5B016C20506A}" type="pres">
       <dgm:prSet presAssocID="{F94CD9C9-5052-4060-8285-641861A1361B}" presName="hierChild4" presStyleCnt="0"/>
       <dgm:spPr/>
-      <dgm:t>
-        <a:bodyPr/>
-        <a:lstStyle/>
-        <a:p>
-          <a:endParaRPr lang="es-ES"/>
-        </a:p>
-      </dgm:t>
     </dgm:pt>
     <dgm:pt modelId="{B316562B-8F8C-4F51-AD75-8597A41D1523}" type="pres">
       <dgm:prSet presAssocID="{F94CD9C9-5052-4060-8285-641861A1361B}" presName="hierChild5" presStyleCnt="0"/>
       <dgm:spPr/>
-      <dgm:t>
-        <a:bodyPr/>
-        <a:lstStyle/>
-        <a:p>
-          <a:endParaRPr lang="es-ES"/>
-        </a:p>
-      </dgm:t>
     </dgm:pt>
     <dgm:pt modelId="{2B8CA146-3388-425D-B35C-CEB8A2DCDD8D}" type="pres">
       <dgm:prSet presAssocID="{3FDAC9B0-9403-43BC-8FC1-A4B603891F32}" presName="Name64" presStyleLbl="parChTrans1D4" presStyleIdx="2" presStyleCnt="14"/>
       <dgm:spPr/>
-      <dgm:t>
-        <a:bodyPr/>
-        <a:lstStyle/>
-        <a:p>
-          <a:endParaRPr lang="es-ES"/>
-        </a:p>
-      </dgm:t>
     </dgm:pt>
     <dgm:pt modelId="{B3ADC7C5-6F31-4F77-90C5-D5E14CD51591}" type="pres">
       <dgm:prSet presAssocID="{6F57FEFF-1D82-432A-B78D-A2876F345682}" presName="hierRoot2" presStyleCnt="0">
@@ -25758,24 +26349,10 @@
         </dgm:presLayoutVars>
       </dgm:prSet>
       <dgm:spPr/>
-      <dgm:t>
-        <a:bodyPr/>
-        <a:lstStyle/>
-        <a:p>
-          <a:endParaRPr lang="es-ES"/>
-        </a:p>
-      </dgm:t>
     </dgm:pt>
     <dgm:pt modelId="{A8191FE6-8991-4369-9E44-5D3CF6AD191A}" type="pres">
       <dgm:prSet presAssocID="{6F57FEFF-1D82-432A-B78D-A2876F345682}" presName="rootComposite" presStyleCnt="0"/>
       <dgm:spPr/>
-      <dgm:t>
-        <a:bodyPr/>
-        <a:lstStyle/>
-        <a:p>
-          <a:endParaRPr lang="es-ES"/>
-        </a:p>
-      </dgm:t>
     </dgm:pt>
     <dgm:pt modelId="{2F632663-E8C4-49FD-9CC5-F52CC5DF51BF}" type="pres">
       <dgm:prSet presAssocID="{6F57FEFF-1D82-432A-B78D-A2876F345682}" presName="rootText" presStyleLbl="node4" presStyleIdx="2" presStyleCnt="14">
@@ -25784,57 +26361,22 @@
         </dgm:presLayoutVars>
       </dgm:prSet>
       <dgm:spPr/>
-      <dgm:t>
-        <a:bodyPr/>
-        <a:lstStyle/>
-        <a:p>
-          <a:endParaRPr lang="es-ES"/>
-        </a:p>
-      </dgm:t>
     </dgm:pt>
     <dgm:pt modelId="{C7D02061-75D1-484D-BB4C-12CFF6957A53}" type="pres">
       <dgm:prSet presAssocID="{6F57FEFF-1D82-432A-B78D-A2876F345682}" presName="rootConnector" presStyleLbl="node4" presStyleIdx="2" presStyleCnt="14"/>
       <dgm:spPr/>
-      <dgm:t>
-        <a:bodyPr/>
-        <a:lstStyle/>
-        <a:p>
-          <a:endParaRPr lang="es-ES"/>
-        </a:p>
-      </dgm:t>
     </dgm:pt>
     <dgm:pt modelId="{B867C478-155C-46C5-A10C-A68FB5AF16BA}" type="pres">
       <dgm:prSet presAssocID="{6F57FEFF-1D82-432A-B78D-A2876F345682}" presName="hierChild4" presStyleCnt="0"/>
       <dgm:spPr/>
-      <dgm:t>
-        <a:bodyPr/>
-        <a:lstStyle/>
-        <a:p>
-          <a:endParaRPr lang="es-ES"/>
-        </a:p>
-      </dgm:t>
     </dgm:pt>
     <dgm:pt modelId="{7EEB17E8-DFD0-4935-B6C2-2E72228A8CBC}" type="pres">
       <dgm:prSet presAssocID="{6F57FEFF-1D82-432A-B78D-A2876F345682}" presName="hierChild5" presStyleCnt="0"/>
       <dgm:spPr/>
-      <dgm:t>
-        <a:bodyPr/>
-        <a:lstStyle/>
-        <a:p>
-          <a:endParaRPr lang="es-ES"/>
-        </a:p>
-      </dgm:t>
     </dgm:pt>
     <dgm:pt modelId="{2FF2AE5A-D7DF-4071-B88A-43970AF2C1CE}" type="pres">
       <dgm:prSet presAssocID="{4B4AD400-D80D-48D2-B561-44BEC9CCE398}" presName="Name64" presStyleLbl="parChTrans1D4" presStyleIdx="3" presStyleCnt="14"/>
       <dgm:spPr/>
-      <dgm:t>
-        <a:bodyPr/>
-        <a:lstStyle/>
-        <a:p>
-          <a:endParaRPr lang="es-ES"/>
-        </a:p>
-      </dgm:t>
     </dgm:pt>
     <dgm:pt modelId="{67013BCF-8424-4F27-9165-F738BFA5DB11}" type="pres">
       <dgm:prSet presAssocID="{F0A9CC17-64C1-40B9-9E94-35B05121979F}" presName="hierRoot2" presStyleCnt="0">
@@ -25843,24 +26385,10 @@
         </dgm:presLayoutVars>
       </dgm:prSet>
       <dgm:spPr/>
-      <dgm:t>
-        <a:bodyPr/>
-        <a:lstStyle/>
-        <a:p>
-          <a:endParaRPr lang="es-ES"/>
-        </a:p>
-      </dgm:t>
     </dgm:pt>
     <dgm:pt modelId="{ED55206F-A5C7-4ECA-9A91-2F60B688507A}" type="pres">
       <dgm:prSet presAssocID="{F0A9CC17-64C1-40B9-9E94-35B05121979F}" presName="rootComposite" presStyleCnt="0"/>
       <dgm:spPr/>
-      <dgm:t>
-        <a:bodyPr/>
-        <a:lstStyle/>
-        <a:p>
-          <a:endParaRPr lang="es-ES"/>
-        </a:p>
-      </dgm:t>
     </dgm:pt>
     <dgm:pt modelId="{B5F9F90B-2DAA-4CFA-A422-E5BB9625D4B2}" type="pres">
       <dgm:prSet presAssocID="{F0A9CC17-64C1-40B9-9E94-35B05121979F}" presName="rootText" presStyleLbl="node4" presStyleIdx="3" presStyleCnt="14">
@@ -25869,46 +26397,18 @@
         </dgm:presLayoutVars>
       </dgm:prSet>
       <dgm:spPr/>
-      <dgm:t>
-        <a:bodyPr/>
-        <a:lstStyle/>
-        <a:p>
-          <a:endParaRPr lang="es-ES"/>
-        </a:p>
-      </dgm:t>
     </dgm:pt>
     <dgm:pt modelId="{63F0E1CC-F230-4C41-A045-C3125436F225}" type="pres">
       <dgm:prSet presAssocID="{F0A9CC17-64C1-40B9-9E94-35B05121979F}" presName="rootConnector" presStyleLbl="node4" presStyleIdx="3" presStyleCnt="14"/>
       <dgm:spPr/>
-      <dgm:t>
-        <a:bodyPr/>
-        <a:lstStyle/>
-        <a:p>
-          <a:endParaRPr lang="es-ES"/>
-        </a:p>
-      </dgm:t>
     </dgm:pt>
     <dgm:pt modelId="{A47F9BC6-00C4-4688-9490-EAC8C6132F32}" type="pres">
       <dgm:prSet presAssocID="{F0A9CC17-64C1-40B9-9E94-35B05121979F}" presName="hierChild4" presStyleCnt="0"/>
       <dgm:spPr/>
-      <dgm:t>
-        <a:bodyPr/>
-        <a:lstStyle/>
-        <a:p>
-          <a:endParaRPr lang="es-ES"/>
-        </a:p>
-      </dgm:t>
     </dgm:pt>
     <dgm:pt modelId="{24C7009F-24C5-484D-AA2A-CCD3C214E722}" type="pres">
       <dgm:prSet presAssocID="{10F584C4-8F2B-4287-A67E-3C462F2A5272}" presName="Name64" presStyleLbl="parChTrans1D4" presStyleIdx="4" presStyleCnt="14"/>
       <dgm:spPr/>
-      <dgm:t>
-        <a:bodyPr/>
-        <a:lstStyle/>
-        <a:p>
-          <a:endParaRPr lang="es-ES"/>
-        </a:p>
-      </dgm:t>
     </dgm:pt>
     <dgm:pt modelId="{910F8258-26C2-4617-A263-B4C3A93682FA}" type="pres">
       <dgm:prSet presAssocID="{D5D2D2DE-FA4A-4D14-8E05-280B65AF0AEF}" presName="hierRoot2" presStyleCnt="0">
@@ -25929,24 +26429,10 @@
         </dgm:presLayoutVars>
       </dgm:prSet>
       <dgm:spPr/>
-      <dgm:t>
-        <a:bodyPr/>
-        <a:lstStyle/>
-        <a:p>
-          <a:endParaRPr lang="es-ES"/>
-        </a:p>
-      </dgm:t>
     </dgm:pt>
     <dgm:pt modelId="{F7269227-0B06-44FB-802A-2308234872ED}" type="pres">
       <dgm:prSet presAssocID="{D5D2D2DE-FA4A-4D14-8E05-280B65AF0AEF}" presName="rootConnector" presStyleLbl="node4" presStyleIdx="4" presStyleCnt="14"/>
       <dgm:spPr/>
-      <dgm:t>
-        <a:bodyPr/>
-        <a:lstStyle/>
-        <a:p>
-          <a:endParaRPr lang="es-ES"/>
-        </a:p>
-      </dgm:t>
     </dgm:pt>
     <dgm:pt modelId="{B400E73C-8968-496D-9CAE-85770E3195EA}" type="pres">
       <dgm:prSet presAssocID="{D5D2D2DE-FA4A-4D14-8E05-280B65AF0AEF}" presName="hierChild4" presStyleCnt="0"/>
@@ -25959,13 +26445,6 @@
     <dgm:pt modelId="{5DDE7073-4021-427E-8A3C-6485059C9804}" type="pres">
       <dgm:prSet presAssocID="{E48E6F82-7639-4A81-8A6F-FEBBAD19E237}" presName="Name64" presStyleLbl="parChTrans1D4" presStyleIdx="5" presStyleCnt="14"/>
       <dgm:spPr/>
-      <dgm:t>
-        <a:bodyPr/>
-        <a:lstStyle/>
-        <a:p>
-          <a:endParaRPr lang="es-ES"/>
-        </a:p>
-      </dgm:t>
     </dgm:pt>
     <dgm:pt modelId="{95243EB7-6490-4E46-A199-33E00A25A00F}" type="pres">
       <dgm:prSet presAssocID="{0F139314-274A-47D1-9A77-43F0F7CDA0F1}" presName="hierRoot2" presStyleCnt="0">
@@ -25986,24 +26465,10 @@
         </dgm:presLayoutVars>
       </dgm:prSet>
       <dgm:spPr/>
-      <dgm:t>
-        <a:bodyPr/>
-        <a:lstStyle/>
-        <a:p>
-          <a:endParaRPr lang="es-ES"/>
-        </a:p>
-      </dgm:t>
     </dgm:pt>
     <dgm:pt modelId="{A6602584-D5FB-4C97-A59E-5DF0C7D184C4}" type="pres">
       <dgm:prSet presAssocID="{0F139314-274A-47D1-9A77-43F0F7CDA0F1}" presName="rootConnector" presStyleLbl="node4" presStyleIdx="5" presStyleCnt="14"/>
       <dgm:spPr/>
-      <dgm:t>
-        <a:bodyPr/>
-        <a:lstStyle/>
-        <a:p>
-          <a:endParaRPr lang="es-ES"/>
-        </a:p>
-      </dgm:t>
     </dgm:pt>
     <dgm:pt modelId="{2D4B4242-91B0-4487-9F51-EAD13ADBCA8A}" type="pres">
       <dgm:prSet presAssocID="{0F139314-274A-47D1-9A77-43F0F7CDA0F1}" presName="hierChild4" presStyleCnt="0"/>
@@ -26016,24 +26481,10 @@
     <dgm:pt modelId="{1B59905B-25F0-4BA4-ABB8-AEA75EE25F68}" type="pres">
       <dgm:prSet presAssocID="{F0A9CC17-64C1-40B9-9E94-35B05121979F}" presName="hierChild5" presStyleCnt="0"/>
       <dgm:spPr/>
-      <dgm:t>
-        <a:bodyPr/>
-        <a:lstStyle/>
-        <a:p>
-          <a:endParaRPr lang="es-ES"/>
-        </a:p>
-      </dgm:t>
     </dgm:pt>
     <dgm:pt modelId="{864EBF43-E4F7-4402-BEC7-F14080C44381}" type="pres">
       <dgm:prSet presAssocID="{9E11ADBB-350A-4DDC-9773-79EF82C5D826}" presName="Name64" presStyleLbl="parChTrans1D4" presStyleIdx="6" presStyleCnt="14"/>
       <dgm:spPr/>
-      <dgm:t>
-        <a:bodyPr/>
-        <a:lstStyle/>
-        <a:p>
-          <a:endParaRPr lang="es-ES"/>
-        </a:p>
-      </dgm:t>
     </dgm:pt>
     <dgm:pt modelId="{EDC16990-7667-4F63-9AD8-74A0D5B40982}" type="pres">
       <dgm:prSet presAssocID="{77BA875A-DCB5-44E9-A28D-67D970C7BCD4}" presName="hierRoot2" presStyleCnt="0">
@@ -26054,24 +26505,10 @@
         </dgm:presLayoutVars>
       </dgm:prSet>
       <dgm:spPr/>
-      <dgm:t>
-        <a:bodyPr/>
-        <a:lstStyle/>
-        <a:p>
-          <a:endParaRPr lang="es-ES"/>
-        </a:p>
-      </dgm:t>
     </dgm:pt>
     <dgm:pt modelId="{C20846C9-314C-4BE0-A0B2-2C5CCF8E5A7F}" type="pres">
       <dgm:prSet presAssocID="{77BA875A-DCB5-44E9-A28D-67D970C7BCD4}" presName="rootConnector" presStyleLbl="node4" presStyleIdx="6" presStyleCnt="14"/>
       <dgm:spPr/>
-      <dgm:t>
-        <a:bodyPr/>
-        <a:lstStyle/>
-        <a:p>
-          <a:endParaRPr lang="es-ES"/>
-        </a:p>
-      </dgm:t>
     </dgm:pt>
     <dgm:pt modelId="{5A49E27A-CA00-482D-BCD7-B729D635495E}" type="pres">
       <dgm:prSet presAssocID="{77BA875A-DCB5-44E9-A28D-67D970C7BCD4}" presName="hierChild4" presStyleCnt="0"/>
@@ -26084,24 +26521,10 @@
     <dgm:pt modelId="{06A58EFB-4C62-4354-B7E8-36D5BA690D5C}" type="pres">
       <dgm:prSet presAssocID="{3A4882F7-165F-4C22-8EEC-3403AB2070E9}" presName="hierChild5" presStyleCnt="0"/>
       <dgm:spPr/>
-      <dgm:t>
-        <a:bodyPr/>
-        <a:lstStyle/>
-        <a:p>
-          <a:endParaRPr lang="es-ES"/>
-        </a:p>
-      </dgm:t>
     </dgm:pt>
     <dgm:pt modelId="{D8DA66E2-A31E-4182-BA21-421FCC6F0107}" type="pres">
       <dgm:prSet presAssocID="{673937F5-A46A-4BE5-96DC-5B7793583121}" presName="Name64" presStyleLbl="parChTrans1D3" presStyleIdx="6" presStyleCnt="7"/>
       <dgm:spPr/>
-      <dgm:t>
-        <a:bodyPr/>
-        <a:lstStyle/>
-        <a:p>
-          <a:endParaRPr lang="es-ES"/>
-        </a:p>
-      </dgm:t>
     </dgm:pt>
     <dgm:pt modelId="{4DEE5E65-FD87-4521-B4AE-1368D2D09CBB}" type="pres">
       <dgm:prSet presAssocID="{4031104B-07C0-4924-9345-5410527A3275}" presName="hierRoot2" presStyleCnt="0">
@@ -26110,24 +26533,10 @@
         </dgm:presLayoutVars>
       </dgm:prSet>
       <dgm:spPr/>
-      <dgm:t>
-        <a:bodyPr/>
-        <a:lstStyle/>
-        <a:p>
-          <a:endParaRPr lang="es-ES"/>
-        </a:p>
-      </dgm:t>
     </dgm:pt>
     <dgm:pt modelId="{7CF93BB9-5599-4780-BCAA-3EC2B26C68E6}" type="pres">
       <dgm:prSet presAssocID="{4031104B-07C0-4924-9345-5410527A3275}" presName="rootComposite" presStyleCnt="0"/>
       <dgm:spPr/>
-      <dgm:t>
-        <a:bodyPr/>
-        <a:lstStyle/>
-        <a:p>
-          <a:endParaRPr lang="es-ES"/>
-        </a:p>
-      </dgm:t>
     </dgm:pt>
     <dgm:pt modelId="{20516E5D-6D8A-4FB7-A139-559BDEB21086}" type="pres">
       <dgm:prSet presAssocID="{4031104B-07C0-4924-9345-5410527A3275}" presName="rootText" presStyleLbl="node3" presStyleIdx="6" presStyleCnt="7">
@@ -26136,46 +26545,18 @@
         </dgm:presLayoutVars>
       </dgm:prSet>
       <dgm:spPr/>
-      <dgm:t>
-        <a:bodyPr/>
-        <a:lstStyle/>
-        <a:p>
-          <a:endParaRPr lang="es-ES"/>
-        </a:p>
-      </dgm:t>
     </dgm:pt>
     <dgm:pt modelId="{F20CBD76-94EE-48EB-A555-7B8D4A49031A}" type="pres">
       <dgm:prSet presAssocID="{4031104B-07C0-4924-9345-5410527A3275}" presName="rootConnector" presStyleLbl="node3" presStyleIdx="6" presStyleCnt="7"/>
       <dgm:spPr/>
-      <dgm:t>
-        <a:bodyPr/>
-        <a:lstStyle/>
-        <a:p>
-          <a:endParaRPr lang="es-ES"/>
-        </a:p>
-      </dgm:t>
     </dgm:pt>
     <dgm:pt modelId="{31ADF9D2-A814-432D-9C21-B8F2B25816AC}" type="pres">
       <dgm:prSet presAssocID="{4031104B-07C0-4924-9345-5410527A3275}" presName="hierChild4" presStyleCnt="0"/>
       <dgm:spPr/>
-      <dgm:t>
-        <a:bodyPr/>
-        <a:lstStyle/>
-        <a:p>
-          <a:endParaRPr lang="es-ES"/>
-        </a:p>
-      </dgm:t>
     </dgm:pt>
     <dgm:pt modelId="{CBE3B2EE-86B6-461E-B785-718058DB809A}" type="pres">
       <dgm:prSet presAssocID="{13BB7B18-6707-4E8D-B395-CDE9AFC80D33}" presName="Name64" presStyleLbl="parChTrans1D4" presStyleIdx="7" presStyleCnt="14"/>
       <dgm:spPr/>
-      <dgm:t>
-        <a:bodyPr/>
-        <a:lstStyle/>
-        <a:p>
-          <a:endParaRPr lang="es-ES"/>
-        </a:p>
-      </dgm:t>
     </dgm:pt>
     <dgm:pt modelId="{664A114B-339F-4EE4-8216-B33ED086850C}" type="pres">
       <dgm:prSet presAssocID="{B4186130-DED9-41D1-BC49-B2172EA1D4B0}" presName="hierRoot2" presStyleCnt="0">
@@ -26184,24 +26565,10 @@
         </dgm:presLayoutVars>
       </dgm:prSet>
       <dgm:spPr/>
-      <dgm:t>
-        <a:bodyPr/>
-        <a:lstStyle/>
-        <a:p>
-          <a:endParaRPr lang="es-ES"/>
-        </a:p>
-      </dgm:t>
     </dgm:pt>
     <dgm:pt modelId="{63567F13-5B94-4081-B207-2A5785ACF48D}" type="pres">
       <dgm:prSet presAssocID="{B4186130-DED9-41D1-BC49-B2172EA1D4B0}" presName="rootComposite" presStyleCnt="0"/>
       <dgm:spPr/>
-      <dgm:t>
-        <a:bodyPr/>
-        <a:lstStyle/>
-        <a:p>
-          <a:endParaRPr lang="es-ES"/>
-        </a:p>
-      </dgm:t>
     </dgm:pt>
     <dgm:pt modelId="{4E9F961E-559E-4643-ACC2-04EBB8572937}" type="pres">
       <dgm:prSet presAssocID="{B4186130-DED9-41D1-BC49-B2172EA1D4B0}" presName="rootText" presStyleLbl="node4" presStyleIdx="7" presStyleCnt="14">
@@ -26210,57 +26577,22 @@
         </dgm:presLayoutVars>
       </dgm:prSet>
       <dgm:spPr/>
-      <dgm:t>
-        <a:bodyPr/>
-        <a:lstStyle/>
-        <a:p>
-          <a:endParaRPr lang="es-ES"/>
-        </a:p>
-      </dgm:t>
     </dgm:pt>
     <dgm:pt modelId="{705C0514-6455-4952-8730-B6361273D446}" type="pres">
       <dgm:prSet presAssocID="{B4186130-DED9-41D1-BC49-B2172EA1D4B0}" presName="rootConnector" presStyleLbl="node4" presStyleIdx="7" presStyleCnt="14"/>
       <dgm:spPr/>
-      <dgm:t>
-        <a:bodyPr/>
-        <a:lstStyle/>
-        <a:p>
-          <a:endParaRPr lang="es-ES"/>
-        </a:p>
-      </dgm:t>
     </dgm:pt>
     <dgm:pt modelId="{48DFA84D-3E05-48DA-AA9B-D7186FD1F78D}" type="pres">
       <dgm:prSet presAssocID="{B4186130-DED9-41D1-BC49-B2172EA1D4B0}" presName="hierChild4" presStyleCnt="0"/>
       <dgm:spPr/>
-      <dgm:t>
-        <a:bodyPr/>
-        <a:lstStyle/>
-        <a:p>
-          <a:endParaRPr lang="es-ES"/>
-        </a:p>
-      </dgm:t>
     </dgm:pt>
     <dgm:pt modelId="{FDE91953-9392-48B4-B50D-46B8A68DCF75}" type="pres">
       <dgm:prSet presAssocID="{B4186130-DED9-41D1-BC49-B2172EA1D4B0}" presName="hierChild5" presStyleCnt="0"/>
       <dgm:spPr/>
-      <dgm:t>
-        <a:bodyPr/>
-        <a:lstStyle/>
-        <a:p>
-          <a:endParaRPr lang="es-ES"/>
-        </a:p>
-      </dgm:t>
     </dgm:pt>
     <dgm:pt modelId="{4FEB9BA7-E352-4339-867F-039904B53359}" type="pres">
       <dgm:prSet presAssocID="{932F524A-F289-43B1-B600-936D3C25A9D9}" presName="Name64" presStyleLbl="parChTrans1D4" presStyleIdx="8" presStyleCnt="14"/>
       <dgm:spPr/>
-      <dgm:t>
-        <a:bodyPr/>
-        <a:lstStyle/>
-        <a:p>
-          <a:endParaRPr lang="es-ES"/>
-        </a:p>
-      </dgm:t>
     </dgm:pt>
     <dgm:pt modelId="{D2A536E2-18DD-4587-B343-E20F667D90F5}" type="pres">
       <dgm:prSet presAssocID="{FDFE1DE9-6032-4E44-8DDA-BA3970B5146E}" presName="hierRoot2" presStyleCnt="0">
@@ -26269,24 +26601,10 @@
         </dgm:presLayoutVars>
       </dgm:prSet>
       <dgm:spPr/>
-      <dgm:t>
-        <a:bodyPr/>
-        <a:lstStyle/>
-        <a:p>
-          <a:endParaRPr lang="es-ES"/>
-        </a:p>
-      </dgm:t>
     </dgm:pt>
     <dgm:pt modelId="{BBBBC81D-238E-44AC-B8A4-5AC6CB411D90}" type="pres">
       <dgm:prSet presAssocID="{FDFE1DE9-6032-4E44-8DDA-BA3970B5146E}" presName="rootComposite" presStyleCnt="0"/>
       <dgm:spPr/>
-      <dgm:t>
-        <a:bodyPr/>
-        <a:lstStyle/>
-        <a:p>
-          <a:endParaRPr lang="es-ES"/>
-        </a:p>
-      </dgm:t>
     </dgm:pt>
     <dgm:pt modelId="{F0ED38A3-30E7-4F0C-B00F-69AC99A14156}" type="pres">
       <dgm:prSet presAssocID="{FDFE1DE9-6032-4E44-8DDA-BA3970B5146E}" presName="rootText" presStyleLbl="node4" presStyleIdx="8" presStyleCnt="14">
@@ -26295,57 +26613,22 @@
         </dgm:presLayoutVars>
       </dgm:prSet>
       <dgm:spPr/>
-      <dgm:t>
-        <a:bodyPr/>
-        <a:lstStyle/>
-        <a:p>
-          <a:endParaRPr lang="es-ES"/>
-        </a:p>
-      </dgm:t>
     </dgm:pt>
     <dgm:pt modelId="{94DD0563-8107-4FCE-99FE-C6EDD63FC644}" type="pres">
       <dgm:prSet presAssocID="{FDFE1DE9-6032-4E44-8DDA-BA3970B5146E}" presName="rootConnector" presStyleLbl="node4" presStyleIdx="8" presStyleCnt="14"/>
       <dgm:spPr/>
-      <dgm:t>
-        <a:bodyPr/>
-        <a:lstStyle/>
-        <a:p>
-          <a:endParaRPr lang="es-ES"/>
-        </a:p>
-      </dgm:t>
     </dgm:pt>
     <dgm:pt modelId="{9CC04B3B-F691-4CBF-AF21-B81067D5F1C2}" type="pres">
       <dgm:prSet presAssocID="{FDFE1DE9-6032-4E44-8DDA-BA3970B5146E}" presName="hierChild4" presStyleCnt="0"/>
       <dgm:spPr/>
-      <dgm:t>
-        <a:bodyPr/>
-        <a:lstStyle/>
-        <a:p>
-          <a:endParaRPr lang="es-ES"/>
-        </a:p>
-      </dgm:t>
     </dgm:pt>
     <dgm:pt modelId="{B1828E1B-D153-4668-BC80-F382118D6C4A}" type="pres">
       <dgm:prSet presAssocID="{FDFE1DE9-6032-4E44-8DDA-BA3970B5146E}" presName="hierChild5" presStyleCnt="0"/>
       <dgm:spPr/>
-      <dgm:t>
-        <a:bodyPr/>
-        <a:lstStyle/>
-        <a:p>
-          <a:endParaRPr lang="es-ES"/>
-        </a:p>
-      </dgm:t>
     </dgm:pt>
     <dgm:pt modelId="{E07C893B-BE9E-4B03-BA4D-CC5DF2174D21}" type="pres">
       <dgm:prSet presAssocID="{85A56211-43FE-432D-9017-5867F49995B4}" presName="Name64" presStyleLbl="parChTrans1D4" presStyleIdx="9" presStyleCnt="14"/>
       <dgm:spPr/>
-      <dgm:t>
-        <a:bodyPr/>
-        <a:lstStyle/>
-        <a:p>
-          <a:endParaRPr lang="es-ES"/>
-        </a:p>
-      </dgm:t>
     </dgm:pt>
     <dgm:pt modelId="{C0DC641D-5618-49CB-99E2-165003D4ECA4}" type="pres">
       <dgm:prSet presAssocID="{A435476D-6C4D-4214-AC98-187CD05739D1}" presName="hierRoot2" presStyleCnt="0">
@@ -26354,24 +26637,10 @@
         </dgm:presLayoutVars>
       </dgm:prSet>
       <dgm:spPr/>
-      <dgm:t>
-        <a:bodyPr/>
-        <a:lstStyle/>
-        <a:p>
-          <a:endParaRPr lang="es-ES"/>
-        </a:p>
-      </dgm:t>
     </dgm:pt>
     <dgm:pt modelId="{F4410047-229C-412F-9751-09B54FE8D3BB}" type="pres">
       <dgm:prSet presAssocID="{A435476D-6C4D-4214-AC98-187CD05739D1}" presName="rootComposite" presStyleCnt="0"/>
       <dgm:spPr/>
-      <dgm:t>
-        <a:bodyPr/>
-        <a:lstStyle/>
-        <a:p>
-          <a:endParaRPr lang="es-ES"/>
-        </a:p>
-      </dgm:t>
     </dgm:pt>
     <dgm:pt modelId="{45D1B09B-D302-46C3-B0ED-C607D1F1DDFD}" type="pres">
       <dgm:prSet presAssocID="{A435476D-6C4D-4214-AC98-187CD05739D1}" presName="rootText" presStyleLbl="node4" presStyleIdx="9" presStyleCnt="14">
@@ -26380,57 +26649,22 @@
         </dgm:presLayoutVars>
       </dgm:prSet>
       <dgm:spPr/>
-      <dgm:t>
-        <a:bodyPr/>
-        <a:lstStyle/>
-        <a:p>
-          <a:endParaRPr lang="es-ES"/>
-        </a:p>
-      </dgm:t>
     </dgm:pt>
     <dgm:pt modelId="{67C446C5-F8CD-4104-A918-195048B55CC0}" type="pres">
       <dgm:prSet presAssocID="{A435476D-6C4D-4214-AC98-187CD05739D1}" presName="rootConnector" presStyleLbl="node4" presStyleIdx="9" presStyleCnt="14"/>
       <dgm:spPr/>
-      <dgm:t>
-        <a:bodyPr/>
-        <a:lstStyle/>
-        <a:p>
-          <a:endParaRPr lang="es-ES"/>
-        </a:p>
-      </dgm:t>
     </dgm:pt>
     <dgm:pt modelId="{4F0C739D-66AA-41B9-88C0-E8DA025A8B32}" type="pres">
       <dgm:prSet presAssocID="{A435476D-6C4D-4214-AC98-187CD05739D1}" presName="hierChild4" presStyleCnt="0"/>
       <dgm:spPr/>
-      <dgm:t>
-        <a:bodyPr/>
-        <a:lstStyle/>
-        <a:p>
-          <a:endParaRPr lang="es-ES"/>
-        </a:p>
-      </dgm:t>
     </dgm:pt>
     <dgm:pt modelId="{25FBCC84-ED1F-4848-A942-0B49F7F6E599}" type="pres">
       <dgm:prSet presAssocID="{A435476D-6C4D-4214-AC98-187CD05739D1}" presName="hierChild5" presStyleCnt="0"/>
       <dgm:spPr/>
-      <dgm:t>
-        <a:bodyPr/>
-        <a:lstStyle/>
-        <a:p>
-          <a:endParaRPr lang="es-ES"/>
-        </a:p>
-      </dgm:t>
     </dgm:pt>
     <dgm:pt modelId="{A84C25AF-2C0C-4039-A543-13096BB6C76E}" type="pres">
       <dgm:prSet presAssocID="{A834499A-E491-4B1F-9579-20658C4A5F09}" presName="Name64" presStyleLbl="parChTrans1D4" presStyleIdx="10" presStyleCnt="14"/>
       <dgm:spPr/>
-      <dgm:t>
-        <a:bodyPr/>
-        <a:lstStyle/>
-        <a:p>
-          <a:endParaRPr lang="es-ES"/>
-        </a:p>
-      </dgm:t>
     </dgm:pt>
     <dgm:pt modelId="{3490070A-6457-4D56-B81F-8621F81C9360}" type="pres">
       <dgm:prSet presAssocID="{F39537BB-0B3F-4BF0-A756-FBCB8027C2C1}" presName="hierRoot2" presStyleCnt="0">
@@ -26439,24 +26673,10 @@
         </dgm:presLayoutVars>
       </dgm:prSet>
       <dgm:spPr/>
-      <dgm:t>
-        <a:bodyPr/>
-        <a:lstStyle/>
-        <a:p>
-          <a:endParaRPr lang="es-ES"/>
-        </a:p>
-      </dgm:t>
     </dgm:pt>
     <dgm:pt modelId="{97F60ED9-7AF9-4C70-91A3-0D9AF5462DB5}" type="pres">
       <dgm:prSet presAssocID="{F39537BB-0B3F-4BF0-A756-FBCB8027C2C1}" presName="rootComposite" presStyleCnt="0"/>
       <dgm:spPr/>
-      <dgm:t>
-        <a:bodyPr/>
-        <a:lstStyle/>
-        <a:p>
-          <a:endParaRPr lang="es-ES"/>
-        </a:p>
-      </dgm:t>
     </dgm:pt>
     <dgm:pt modelId="{99A68455-5856-4A79-B582-3AE3F6415B97}" type="pres">
       <dgm:prSet presAssocID="{F39537BB-0B3F-4BF0-A756-FBCB8027C2C1}" presName="rootText" presStyleLbl="node4" presStyleIdx="10" presStyleCnt="14">
@@ -26465,46 +26685,18 @@
         </dgm:presLayoutVars>
       </dgm:prSet>
       <dgm:spPr/>
-      <dgm:t>
-        <a:bodyPr/>
-        <a:lstStyle/>
-        <a:p>
-          <a:endParaRPr lang="es-ES"/>
-        </a:p>
-      </dgm:t>
     </dgm:pt>
     <dgm:pt modelId="{6F5E27D1-A982-40CA-8528-FB7572A3D4E0}" type="pres">
       <dgm:prSet presAssocID="{F39537BB-0B3F-4BF0-A756-FBCB8027C2C1}" presName="rootConnector" presStyleLbl="node4" presStyleIdx="10" presStyleCnt="14"/>
       <dgm:spPr/>
-      <dgm:t>
-        <a:bodyPr/>
-        <a:lstStyle/>
-        <a:p>
-          <a:endParaRPr lang="es-ES"/>
-        </a:p>
-      </dgm:t>
     </dgm:pt>
     <dgm:pt modelId="{256AC614-439F-4436-8911-3B24D6A6D125}" type="pres">
       <dgm:prSet presAssocID="{F39537BB-0B3F-4BF0-A756-FBCB8027C2C1}" presName="hierChild4" presStyleCnt="0"/>
       <dgm:spPr/>
-      <dgm:t>
-        <a:bodyPr/>
-        <a:lstStyle/>
-        <a:p>
-          <a:endParaRPr lang="es-ES"/>
-        </a:p>
-      </dgm:t>
     </dgm:pt>
     <dgm:pt modelId="{063BFF82-76D1-4430-BF78-E5D2310FE88B}" type="pres">
       <dgm:prSet presAssocID="{6753227D-CA78-482E-8CC2-B40CE47FADB4}" presName="Name64" presStyleLbl="parChTrans1D4" presStyleIdx="11" presStyleCnt="14"/>
       <dgm:spPr/>
-      <dgm:t>
-        <a:bodyPr/>
-        <a:lstStyle/>
-        <a:p>
-          <a:endParaRPr lang="es-ES"/>
-        </a:p>
-      </dgm:t>
     </dgm:pt>
     <dgm:pt modelId="{343CE9E0-D20F-4DEA-BA2D-1573399AC2F0}" type="pres">
       <dgm:prSet presAssocID="{E9976065-EC9A-4BED-8A8A-0708C65E0E42}" presName="hierRoot2" presStyleCnt="0">
@@ -26525,24 +26717,10 @@
         </dgm:presLayoutVars>
       </dgm:prSet>
       <dgm:spPr/>
-      <dgm:t>
-        <a:bodyPr/>
-        <a:lstStyle/>
-        <a:p>
-          <a:endParaRPr lang="es-ES"/>
-        </a:p>
-      </dgm:t>
     </dgm:pt>
     <dgm:pt modelId="{973E5FE2-51F3-4084-B83F-5776BF5902B8}" type="pres">
       <dgm:prSet presAssocID="{E9976065-EC9A-4BED-8A8A-0708C65E0E42}" presName="rootConnector" presStyleLbl="node4" presStyleIdx="11" presStyleCnt="14"/>
       <dgm:spPr/>
-      <dgm:t>
-        <a:bodyPr/>
-        <a:lstStyle/>
-        <a:p>
-          <a:endParaRPr lang="es-ES"/>
-        </a:p>
-      </dgm:t>
     </dgm:pt>
     <dgm:pt modelId="{366B453E-000A-4A6C-A7A8-938726293616}" type="pres">
       <dgm:prSet presAssocID="{E9976065-EC9A-4BED-8A8A-0708C65E0E42}" presName="hierChild4" presStyleCnt="0"/>
@@ -26555,13 +26733,6 @@
     <dgm:pt modelId="{587C6D13-B0B3-41BC-A432-3B0898FC478A}" type="pres">
       <dgm:prSet presAssocID="{23510AB3-0EAE-4356-BA95-1FFD56B21702}" presName="Name64" presStyleLbl="parChTrans1D4" presStyleIdx="12" presStyleCnt="14"/>
       <dgm:spPr/>
-      <dgm:t>
-        <a:bodyPr/>
-        <a:lstStyle/>
-        <a:p>
-          <a:endParaRPr lang="es-ES"/>
-        </a:p>
-      </dgm:t>
     </dgm:pt>
     <dgm:pt modelId="{1A93E84E-7B26-4F21-8B50-539A183BEE33}" type="pres">
       <dgm:prSet presAssocID="{921F4C99-C7AF-4214-BE75-2C368C1E94C7}" presName="hierRoot2" presStyleCnt="0">
@@ -26582,24 +26753,10 @@
         </dgm:presLayoutVars>
       </dgm:prSet>
       <dgm:spPr/>
-      <dgm:t>
-        <a:bodyPr/>
-        <a:lstStyle/>
-        <a:p>
-          <a:endParaRPr lang="es-ES"/>
-        </a:p>
-      </dgm:t>
     </dgm:pt>
     <dgm:pt modelId="{9F2A13C6-1E05-4E6F-AA8B-90BAB3D842DC}" type="pres">
       <dgm:prSet presAssocID="{921F4C99-C7AF-4214-BE75-2C368C1E94C7}" presName="rootConnector" presStyleLbl="node4" presStyleIdx="12" presStyleCnt="14"/>
       <dgm:spPr/>
-      <dgm:t>
-        <a:bodyPr/>
-        <a:lstStyle/>
-        <a:p>
-          <a:endParaRPr lang="es-ES"/>
-        </a:p>
-      </dgm:t>
     </dgm:pt>
     <dgm:pt modelId="{E74D0A51-76B3-4AF8-89CA-7C0853F96E40}" type="pres">
       <dgm:prSet presAssocID="{921F4C99-C7AF-4214-BE75-2C368C1E94C7}" presName="hierChild4" presStyleCnt="0"/>
@@ -26612,24 +26769,10 @@
     <dgm:pt modelId="{38A5DA82-D98A-43CC-A7AA-0B6FCE8D52AE}" type="pres">
       <dgm:prSet presAssocID="{F39537BB-0B3F-4BF0-A756-FBCB8027C2C1}" presName="hierChild5" presStyleCnt="0"/>
       <dgm:spPr/>
-      <dgm:t>
-        <a:bodyPr/>
-        <a:lstStyle/>
-        <a:p>
-          <a:endParaRPr lang="es-ES"/>
-        </a:p>
-      </dgm:t>
     </dgm:pt>
     <dgm:pt modelId="{A6EBC668-5100-4079-A0EC-1A55A3B98905}" type="pres">
       <dgm:prSet presAssocID="{D969EF06-8200-46B3-95F3-766093C41E36}" presName="Name64" presStyleLbl="parChTrans1D4" presStyleIdx="13" presStyleCnt="14"/>
       <dgm:spPr/>
-      <dgm:t>
-        <a:bodyPr/>
-        <a:lstStyle/>
-        <a:p>
-          <a:endParaRPr lang="es-ES"/>
-        </a:p>
-      </dgm:t>
     </dgm:pt>
     <dgm:pt modelId="{B490162C-A2A1-45B1-A37C-0029A55E6867}" type="pres">
       <dgm:prSet presAssocID="{FA85A9C0-24E1-480E-B3A5-A5F54276917E}" presName="hierRoot2" presStyleCnt="0">
@@ -26650,24 +26793,10 @@
         </dgm:presLayoutVars>
       </dgm:prSet>
       <dgm:spPr/>
-      <dgm:t>
-        <a:bodyPr/>
-        <a:lstStyle/>
-        <a:p>
-          <a:endParaRPr lang="es-ES"/>
-        </a:p>
-      </dgm:t>
     </dgm:pt>
     <dgm:pt modelId="{3CD5D757-233B-42BA-B9AA-C8B5045C6AF9}" type="pres">
       <dgm:prSet presAssocID="{FA85A9C0-24E1-480E-B3A5-A5F54276917E}" presName="rootConnector" presStyleLbl="node4" presStyleIdx="13" presStyleCnt="14"/>
       <dgm:spPr/>
-      <dgm:t>
-        <a:bodyPr/>
-        <a:lstStyle/>
-        <a:p>
-          <a:endParaRPr lang="es-ES"/>
-        </a:p>
-      </dgm:t>
     </dgm:pt>
     <dgm:pt modelId="{DB0E99F9-E73B-4331-8FF6-87376FF8E531}" type="pres">
       <dgm:prSet presAssocID="{FA85A9C0-24E1-480E-B3A5-A5F54276917E}" presName="hierChild4" presStyleCnt="0"/>
@@ -26680,35 +26809,14 @@
     <dgm:pt modelId="{076F412F-D606-46A5-8A59-A7A674E7A623}" type="pres">
       <dgm:prSet presAssocID="{4031104B-07C0-4924-9345-5410527A3275}" presName="hierChild5" presStyleCnt="0"/>
       <dgm:spPr/>
-      <dgm:t>
-        <a:bodyPr/>
-        <a:lstStyle/>
-        <a:p>
-          <a:endParaRPr lang="es-ES"/>
-        </a:p>
-      </dgm:t>
     </dgm:pt>
     <dgm:pt modelId="{AD92BA05-1393-475F-A0A6-664B495A3A7A}" type="pres">
       <dgm:prSet presAssocID="{10134164-235C-4540-8686-B1FF66A49796}" presName="hierChild5" presStyleCnt="0"/>
       <dgm:spPr/>
-      <dgm:t>
-        <a:bodyPr/>
-        <a:lstStyle/>
-        <a:p>
-          <a:endParaRPr lang="es-ES"/>
-        </a:p>
-      </dgm:t>
     </dgm:pt>
     <dgm:pt modelId="{19A04648-65C4-4F33-8939-6B3CE6E360C3}" type="pres">
       <dgm:prSet presAssocID="{A14D2632-53A4-42CC-9F1B-BA8C997E8864}" presName="Name64" presStyleLbl="parChTrans1D2" presStyleIdx="2" presStyleCnt="3"/>
       <dgm:spPr/>
-      <dgm:t>
-        <a:bodyPr/>
-        <a:lstStyle/>
-        <a:p>
-          <a:endParaRPr lang="es-ES"/>
-        </a:p>
-      </dgm:t>
     </dgm:pt>
     <dgm:pt modelId="{F3CE1923-F444-461C-86C2-9556BE09AFD5}" type="pres">
       <dgm:prSet presAssocID="{2BA583E6-B265-4A6B-BCE9-C8930B163869}" presName="hierRoot2" presStyleCnt="0">
@@ -26717,24 +26825,10 @@
         </dgm:presLayoutVars>
       </dgm:prSet>
       <dgm:spPr/>
-      <dgm:t>
-        <a:bodyPr/>
-        <a:lstStyle/>
-        <a:p>
-          <a:endParaRPr lang="es-ES"/>
-        </a:p>
-      </dgm:t>
     </dgm:pt>
     <dgm:pt modelId="{BA2FB020-00B6-4748-8AF3-8BF50EE8D1C8}" type="pres">
       <dgm:prSet presAssocID="{2BA583E6-B265-4A6B-BCE9-C8930B163869}" presName="rootComposite" presStyleCnt="0"/>
       <dgm:spPr/>
-      <dgm:t>
-        <a:bodyPr/>
-        <a:lstStyle/>
-        <a:p>
-          <a:endParaRPr lang="es-ES"/>
-        </a:p>
-      </dgm:t>
     </dgm:pt>
     <dgm:pt modelId="{1ECF2685-42BB-4049-9111-699C86B87B50}" type="pres">
       <dgm:prSet presAssocID="{2BA583E6-B265-4A6B-BCE9-C8930B163869}" presName="rootText" presStyleLbl="node2" presStyleIdx="2" presStyleCnt="3">
@@ -26743,57 +26837,22 @@
         </dgm:presLayoutVars>
       </dgm:prSet>
       <dgm:spPr/>
-      <dgm:t>
-        <a:bodyPr/>
-        <a:lstStyle/>
-        <a:p>
-          <a:endParaRPr lang="es-ES"/>
-        </a:p>
-      </dgm:t>
     </dgm:pt>
     <dgm:pt modelId="{D1CD6548-F754-4BB9-8BD6-8E8F84BC1009}" type="pres">
       <dgm:prSet presAssocID="{2BA583E6-B265-4A6B-BCE9-C8930B163869}" presName="rootConnector" presStyleLbl="node2" presStyleIdx="2" presStyleCnt="3"/>
       <dgm:spPr/>
-      <dgm:t>
-        <a:bodyPr/>
-        <a:lstStyle/>
-        <a:p>
-          <a:endParaRPr lang="es-ES"/>
-        </a:p>
-      </dgm:t>
     </dgm:pt>
     <dgm:pt modelId="{058B7728-0176-455C-B9A9-F619E52330CD}" type="pres">
       <dgm:prSet presAssocID="{2BA583E6-B265-4A6B-BCE9-C8930B163869}" presName="hierChild4" presStyleCnt="0"/>
       <dgm:spPr/>
-      <dgm:t>
-        <a:bodyPr/>
-        <a:lstStyle/>
-        <a:p>
-          <a:endParaRPr lang="es-ES"/>
-        </a:p>
-      </dgm:t>
     </dgm:pt>
     <dgm:pt modelId="{A92E66AE-1EA3-495C-B461-62DA4E3F22EB}" type="pres">
       <dgm:prSet presAssocID="{2BA583E6-B265-4A6B-BCE9-C8930B163869}" presName="hierChild5" presStyleCnt="0"/>
       <dgm:spPr/>
-      <dgm:t>
-        <a:bodyPr/>
-        <a:lstStyle/>
-        <a:p>
-          <a:endParaRPr lang="es-ES"/>
-        </a:p>
-      </dgm:t>
     </dgm:pt>
     <dgm:pt modelId="{F79E84EE-EB79-44AD-B79F-0D9BC34C328B}" type="pres">
       <dgm:prSet presAssocID="{1D223635-74A7-42FD-8CE1-B8C337C75667}" presName="hierChild3" presStyleCnt="0"/>
       <dgm:spPr/>
-      <dgm:t>
-        <a:bodyPr/>
-        <a:lstStyle/>
-        <a:p>
-          <a:endParaRPr lang="es-ES"/>
-        </a:p>
-      </dgm:t>
     </dgm:pt>
   </dgm:ptLst>
   <dgm:cxnLst>
@@ -28622,7 +28681,7 @@
         </a:bodyPr>
         <a:lstStyle/>
         <a:p>
-          <a:pPr lvl="0" algn="ctr" defTabSz="222250">
+          <a:pPr marL="0" lvl="0" indent="0" algn="ctr" defTabSz="222250">
             <a:lnSpc>
               <a:spcPct val="90000"/>
             </a:lnSpc>
@@ -28632,6 +28691,7 @@
             <a:spcAft>
               <a:spcPct val="35000"/>
             </a:spcAft>
+            <a:buNone/>
           </a:pPr>
           <a:r>
             <a:rPr lang="es-PE" sz="500" b="1" kern="1200"/>
@@ -28700,7 +28760,7 @@
         </a:bodyPr>
         <a:lstStyle/>
         <a:p>
-          <a:pPr lvl="0" algn="ctr" defTabSz="222250">
+          <a:pPr marL="0" lvl="0" indent="0" algn="ctr" defTabSz="222250">
             <a:lnSpc>
               <a:spcPct val="90000"/>
             </a:lnSpc>
@@ -28710,6 +28770,7 @@
             <a:spcAft>
               <a:spcPct val="35000"/>
             </a:spcAft>
+            <a:buNone/>
           </a:pPr>
           <a:r>
             <a:rPr lang="es-PE" sz="500" b="1" kern="1200"/>
@@ -28778,7 +28839,7 @@
         </a:bodyPr>
         <a:lstStyle/>
         <a:p>
-          <a:pPr lvl="0" algn="ctr" defTabSz="222250">
+          <a:pPr marL="0" lvl="0" indent="0" algn="ctr" defTabSz="222250">
             <a:lnSpc>
               <a:spcPct val="90000"/>
             </a:lnSpc>
@@ -28788,6 +28849,7 @@
             <a:spcAft>
               <a:spcPct val="35000"/>
             </a:spcAft>
+            <a:buNone/>
           </a:pPr>
           <a:r>
             <a:rPr lang="es-PE" sz="500" b="1" kern="1200"/>
@@ -28856,7 +28918,7 @@
         </a:bodyPr>
         <a:lstStyle/>
         <a:p>
-          <a:pPr lvl="0" algn="ctr" defTabSz="222250">
+          <a:pPr marL="0" lvl="0" indent="0" algn="ctr" defTabSz="222250">
             <a:lnSpc>
               <a:spcPct val="90000"/>
             </a:lnSpc>
@@ -28866,6 +28928,7 @@
             <a:spcAft>
               <a:spcPct val="35000"/>
             </a:spcAft>
+            <a:buNone/>
           </a:pPr>
           <a:r>
             <a:rPr lang="es-PE" sz="500" b="1" kern="1200"/>
@@ -28934,7 +28997,7 @@
         </a:bodyPr>
         <a:lstStyle/>
         <a:p>
-          <a:pPr lvl="0" algn="ctr" defTabSz="222250">
+          <a:pPr marL="0" lvl="0" indent="0" algn="ctr" defTabSz="222250">
             <a:lnSpc>
               <a:spcPct val="90000"/>
             </a:lnSpc>
@@ -28944,6 +29007,7 @@
             <a:spcAft>
               <a:spcPct val="35000"/>
             </a:spcAft>
+            <a:buNone/>
           </a:pPr>
           <a:r>
             <a:rPr lang="es-PE" sz="500" b="1" kern="1200"/>
@@ -29012,7 +29076,7 @@
         </a:bodyPr>
         <a:lstStyle/>
         <a:p>
-          <a:pPr lvl="0" algn="ctr" defTabSz="222250">
+          <a:pPr marL="0" lvl="0" indent="0" algn="ctr" defTabSz="222250">
             <a:lnSpc>
               <a:spcPct val="90000"/>
             </a:lnSpc>
@@ -29022,6 +29086,7 @@
             <a:spcAft>
               <a:spcPct val="35000"/>
             </a:spcAft>
+            <a:buNone/>
           </a:pPr>
           <a:r>
             <a:rPr lang="es-PE" sz="500" b="1" kern="1200"/>
@@ -29090,7 +29155,7 @@
         </a:bodyPr>
         <a:lstStyle/>
         <a:p>
-          <a:pPr lvl="0" algn="ctr" defTabSz="222250">
+          <a:pPr marL="0" lvl="0" indent="0" algn="ctr" defTabSz="222250">
             <a:lnSpc>
               <a:spcPct val="90000"/>
             </a:lnSpc>
@@ -29100,6 +29165,7 @@
             <a:spcAft>
               <a:spcPct val="35000"/>
             </a:spcAft>
+            <a:buNone/>
           </a:pPr>
           <a:r>
             <a:rPr lang="es-PE" sz="500" b="1" kern="1200"/>
@@ -29168,7 +29234,7 @@
         </a:bodyPr>
         <a:lstStyle/>
         <a:p>
-          <a:pPr lvl="0" algn="ctr" defTabSz="222250">
+          <a:pPr marL="0" lvl="0" indent="0" algn="ctr" defTabSz="222250">
             <a:lnSpc>
               <a:spcPct val="90000"/>
             </a:lnSpc>
@@ -29178,6 +29244,7 @@
             <a:spcAft>
               <a:spcPct val="35000"/>
             </a:spcAft>
+            <a:buNone/>
           </a:pPr>
           <a:r>
             <a:rPr lang="es-PE" sz="500" b="1" kern="1200"/>
@@ -29246,7 +29313,7 @@
         </a:bodyPr>
         <a:lstStyle/>
         <a:p>
-          <a:pPr lvl="0" algn="ctr" defTabSz="222250">
+          <a:pPr marL="0" lvl="0" indent="0" algn="ctr" defTabSz="222250">
             <a:lnSpc>
               <a:spcPct val="90000"/>
             </a:lnSpc>
@@ -29256,6 +29323,7 @@
             <a:spcAft>
               <a:spcPct val="35000"/>
             </a:spcAft>
+            <a:buNone/>
           </a:pPr>
           <a:r>
             <a:rPr lang="es-PE" sz="500" b="1" kern="1200"/>
@@ -29324,7 +29392,7 @@
         </a:bodyPr>
         <a:lstStyle/>
         <a:p>
-          <a:pPr lvl="0" algn="ctr" defTabSz="222250">
+          <a:pPr marL="0" lvl="0" indent="0" algn="ctr" defTabSz="222250">
             <a:lnSpc>
               <a:spcPct val="90000"/>
             </a:lnSpc>
@@ -29334,6 +29402,7 @@
             <a:spcAft>
               <a:spcPct val="35000"/>
             </a:spcAft>
+            <a:buNone/>
           </a:pPr>
           <a:r>
             <a:rPr lang="es-PE" sz="500" b="1" kern="1200"/>
@@ -29402,7 +29471,7 @@
         </a:bodyPr>
         <a:lstStyle/>
         <a:p>
-          <a:pPr lvl="0" algn="ctr" defTabSz="222250">
+          <a:pPr marL="0" lvl="0" indent="0" algn="ctr" defTabSz="222250">
             <a:lnSpc>
               <a:spcPct val="90000"/>
             </a:lnSpc>
@@ -29412,6 +29481,7 @@
             <a:spcAft>
               <a:spcPct val="35000"/>
             </a:spcAft>
+            <a:buNone/>
           </a:pPr>
           <a:r>
             <a:rPr lang="es-PE" sz="500" b="1" kern="1200"/>
@@ -29480,7 +29550,7 @@
         </a:bodyPr>
         <a:lstStyle/>
         <a:p>
-          <a:pPr lvl="0" algn="ctr" defTabSz="222250">
+          <a:pPr marL="0" lvl="0" indent="0" algn="ctr" defTabSz="222250">
             <a:lnSpc>
               <a:spcPct val="90000"/>
             </a:lnSpc>
@@ -29490,6 +29560,7 @@
             <a:spcAft>
               <a:spcPct val="35000"/>
             </a:spcAft>
+            <a:buNone/>
           </a:pPr>
           <a:r>
             <a:rPr lang="es-PE" sz="500" b="1" kern="1200"/>
@@ -29558,7 +29629,7 @@
         </a:bodyPr>
         <a:lstStyle/>
         <a:p>
-          <a:pPr lvl="0" algn="ctr" defTabSz="222250">
+          <a:pPr marL="0" lvl="0" indent="0" algn="ctr" defTabSz="222250">
             <a:lnSpc>
               <a:spcPct val="90000"/>
             </a:lnSpc>
@@ -29568,6 +29639,7 @@
             <a:spcAft>
               <a:spcPct val="35000"/>
             </a:spcAft>
+            <a:buNone/>
           </a:pPr>
           <a:r>
             <a:rPr lang="es-PE" sz="500" b="1" kern="1200"/>
@@ -29636,7 +29708,7 @@
         </a:bodyPr>
         <a:lstStyle/>
         <a:p>
-          <a:pPr lvl="0" algn="ctr" defTabSz="222250">
+          <a:pPr marL="0" lvl="0" indent="0" algn="ctr" defTabSz="222250">
             <a:lnSpc>
               <a:spcPct val="90000"/>
             </a:lnSpc>
@@ -29646,6 +29718,7 @@
             <a:spcAft>
               <a:spcPct val="35000"/>
             </a:spcAft>
+            <a:buNone/>
           </a:pPr>
           <a:r>
             <a:rPr lang="es-PE" sz="500" b="1" kern="1200"/>
@@ -29714,7 +29787,7 @@
         </a:bodyPr>
         <a:lstStyle/>
         <a:p>
-          <a:pPr lvl="0" algn="ctr" defTabSz="222250">
+          <a:pPr marL="0" lvl="0" indent="0" algn="ctr" defTabSz="222250">
             <a:lnSpc>
               <a:spcPct val="90000"/>
             </a:lnSpc>
@@ -29724,6 +29797,7 @@
             <a:spcAft>
               <a:spcPct val="35000"/>
             </a:spcAft>
+            <a:buNone/>
           </a:pPr>
           <a:r>
             <a:rPr lang="es-PE" sz="500" b="1" kern="1200"/>
@@ -29792,7 +29866,7 @@
         </a:bodyPr>
         <a:lstStyle/>
         <a:p>
-          <a:pPr lvl="0" algn="ctr" defTabSz="222250">
+          <a:pPr marL="0" lvl="0" indent="0" algn="ctr" defTabSz="222250">
             <a:lnSpc>
               <a:spcPct val="90000"/>
             </a:lnSpc>
@@ -29802,6 +29876,7 @@
             <a:spcAft>
               <a:spcPct val="35000"/>
             </a:spcAft>
+            <a:buNone/>
           </a:pPr>
           <a:r>
             <a:rPr lang="es-PE" sz="500" b="1" kern="1200"/>
@@ -29870,7 +29945,7 @@
         </a:bodyPr>
         <a:lstStyle/>
         <a:p>
-          <a:pPr lvl="0" algn="ctr" defTabSz="222250">
+          <a:pPr marL="0" lvl="0" indent="0" algn="ctr" defTabSz="222250">
             <a:lnSpc>
               <a:spcPct val="90000"/>
             </a:lnSpc>
@@ -29880,6 +29955,7 @@
             <a:spcAft>
               <a:spcPct val="35000"/>
             </a:spcAft>
+            <a:buNone/>
           </a:pPr>
           <a:r>
             <a:rPr lang="es-PE" sz="500" b="1" kern="1200"/>
@@ -29948,7 +30024,7 @@
         </a:bodyPr>
         <a:lstStyle/>
         <a:p>
-          <a:pPr lvl="0" algn="ctr" defTabSz="222250">
+          <a:pPr marL="0" lvl="0" indent="0" algn="ctr" defTabSz="222250">
             <a:lnSpc>
               <a:spcPct val="90000"/>
             </a:lnSpc>
@@ -29958,6 +30034,7 @@
             <a:spcAft>
               <a:spcPct val="35000"/>
             </a:spcAft>
+            <a:buNone/>
           </a:pPr>
           <a:r>
             <a:rPr lang="es-PE" sz="500" b="1" kern="1200"/>
@@ -30026,7 +30103,7 @@
         </a:bodyPr>
         <a:lstStyle/>
         <a:p>
-          <a:pPr lvl="0" algn="ctr" defTabSz="222250">
+          <a:pPr marL="0" lvl="0" indent="0" algn="ctr" defTabSz="222250">
             <a:lnSpc>
               <a:spcPct val="90000"/>
             </a:lnSpc>
@@ -30036,6 +30113,7 @@
             <a:spcAft>
               <a:spcPct val="35000"/>
             </a:spcAft>
+            <a:buNone/>
           </a:pPr>
           <a:r>
             <a:rPr lang="es-PE" sz="500" b="1" kern="1200"/>
@@ -30104,7 +30182,7 @@
         </a:bodyPr>
         <a:lstStyle/>
         <a:p>
-          <a:pPr lvl="0" algn="ctr" defTabSz="222250">
+          <a:pPr marL="0" lvl="0" indent="0" algn="ctr" defTabSz="222250">
             <a:lnSpc>
               <a:spcPct val="90000"/>
             </a:lnSpc>
@@ -30114,6 +30192,7 @@
             <a:spcAft>
               <a:spcPct val="35000"/>
             </a:spcAft>
+            <a:buNone/>
           </a:pPr>
           <a:r>
             <a:rPr lang="es-PE" sz="500" b="1" kern="1200"/>
@@ -30182,7 +30261,7 @@
         </a:bodyPr>
         <a:lstStyle/>
         <a:p>
-          <a:pPr lvl="0" algn="ctr" defTabSz="222250">
+          <a:pPr marL="0" lvl="0" indent="0" algn="ctr" defTabSz="222250">
             <a:lnSpc>
               <a:spcPct val="90000"/>
             </a:lnSpc>
@@ -30192,6 +30271,7 @@
             <a:spcAft>
               <a:spcPct val="35000"/>
             </a:spcAft>
+            <a:buNone/>
           </a:pPr>
           <a:r>
             <a:rPr lang="es-PE" sz="500" b="1" kern="1200"/>
@@ -30260,7 +30340,7 @@
         </a:bodyPr>
         <a:lstStyle/>
         <a:p>
-          <a:pPr lvl="0" algn="ctr" defTabSz="222250">
+          <a:pPr marL="0" lvl="0" indent="0" algn="ctr" defTabSz="222250">
             <a:lnSpc>
               <a:spcPct val="90000"/>
             </a:lnSpc>
@@ -30270,6 +30350,7 @@
             <a:spcAft>
               <a:spcPct val="35000"/>
             </a:spcAft>
+            <a:buNone/>
           </a:pPr>
           <a:r>
             <a:rPr lang="es-PE" sz="500" b="1" kern="1200"/>
@@ -30338,7 +30419,7 @@
         </a:bodyPr>
         <a:lstStyle/>
         <a:p>
-          <a:pPr lvl="0" algn="ctr" defTabSz="222250">
+          <a:pPr marL="0" lvl="0" indent="0" algn="ctr" defTabSz="222250">
             <a:lnSpc>
               <a:spcPct val="90000"/>
             </a:lnSpc>
@@ -30348,6 +30429,7 @@
             <a:spcAft>
               <a:spcPct val="35000"/>
             </a:spcAft>
+            <a:buNone/>
           </a:pPr>
           <a:r>
             <a:rPr lang="es-PE" sz="500" b="1" kern="1200"/>
@@ -30416,7 +30498,7 @@
         </a:bodyPr>
         <a:lstStyle/>
         <a:p>
-          <a:pPr lvl="0" algn="ctr" defTabSz="222250">
+          <a:pPr marL="0" lvl="0" indent="0" algn="ctr" defTabSz="222250">
             <a:lnSpc>
               <a:spcPct val="90000"/>
             </a:lnSpc>
@@ -30426,6 +30508,7 @@
             <a:spcAft>
               <a:spcPct val="35000"/>
             </a:spcAft>
+            <a:buNone/>
           </a:pPr>
           <a:r>
             <a:rPr lang="es-PE" sz="500" b="1" kern="1200"/>
@@ -30494,7 +30577,7 @@
         </a:bodyPr>
         <a:lstStyle/>
         <a:p>
-          <a:pPr lvl="0" algn="ctr" defTabSz="222250">
+          <a:pPr marL="0" lvl="0" indent="0" algn="ctr" defTabSz="222250">
             <a:lnSpc>
               <a:spcPct val="90000"/>
             </a:lnSpc>
@@ -30504,6 +30587,7 @@
             <a:spcAft>
               <a:spcPct val="35000"/>
             </a:spcAft>
+            <a:buNone/>
           </a:pPr>
           <a:r>
             <a:rPr lang="es-PE" sz="500" b="1" kern="1200"/>
@@ -32739,7 +32823,7 @@
 </file>
 
 <file path=word/glossary/document.xml><?xml version="1.0" encoding="utf-8"?>
-<w:glossaryDocument xmlns:wpc="http://schemas.microsoft.com/office/word/2010/wordprocessingCanvas" xmlns:cx="http://schemas.microsoft.com/office/drawing/2014/chartex" xmlns:mc="http://schemas.openxmlformats.org/markup-compatibility/2006" xmlns:o="urn:schemas-microsoft-com:office:office" xmlns:r="http://schemas.openxmlformats.org/officeDocument/2006/relationships" xmlns:m="http://schemas.openxmlformats.org/officeDocument/2006/math" xmlns:v="urn:schemas-microsoft-com:vml" xmlns:wp14="http://schemas.microsoft.com/office/word/2010/wordprocessingDrawing" xmlns:wp="http://schemas.openxmlformats.org/drawingml/2006/wordprocessingDrawing" xmlns:w10="urn:schemas-microsoft-com:office:word" xmlns:w="http://schemas.openxmlformats.org/wordprocessingml/2006/main" xmlns:w14="http://schemas.microsoft.com/office/word/2010/wordml" xmlns:w15="http://schemas.microsoft.com/office/word/2012/wordml" xmlns:w16se="http://schemas.microsoft.com/office/word/2015/wordml/symex" xmlns:wpg="http://schemas.microsoft.com/office/word/2010/wordprocessingGroup" xmlns:wpi="http://schemas.microsoft.com/office/word/2010/wordprocessingInk" xmlns:wne="http://schemas.microsoft.com/office/word/2006/wordml" xmlns:wps="http://schemas.microsoft.com/office/word/2010/wordprocessingShape" mc:Ignorable="w14 w15 w16se wp14">
+<w:glossaryDocument xmlns:wpc="http://schemas.microsoft.com/office/word/2010/wordprocessingCanvas" xmlns:cx="http://schemas.microsoft.com/office/drawing/2014/chartex" xmlns:cx1="http://schemas.microsoft.com/office/drawing/2015/9/8/chartex" xmlns:cx2="http://schemas.microsoft.com/office/drawing/2015/10/21/chartex" xmlns:cx3="http://schemas.microsoft.com/office/drawing/2016/5/9/chartex" xmlns:cx4="http://schemas.microsoft.com/office/drawing/2016/5/10/chartex" xmlns:cx5="http://schemas.microsoft.com/office/drawing/2016/5/11/chartex" xmlns:mc="http://schemas.openxmlformats.org/markup-compatibility/2006" xmlns:o="urn:schemas-microsoft-com:office:office" xmlns:r="http://schemas.openxmlformats.org/officeDocument/2006/relationships" xmlns:m="http://schemas.openxmlformats.org/officeDocument/2006/math" xmlns:v="urn:schemas-microsoft-com:vml" xmlns:wp14="http://schemas.microsoft.com/office/word/2010/wordprocessingDrawing" xmlns:wp="http://schemas.openxmlformats.org/drawingml/2006/wordprocessingDrawing" xmlns:w10="urn:schemas-microsoft-com:office:word" xmlns:w="http://schemas.openxmlformats.org/wordprocessingml/2006/main" xmlns:w14="http://schemas.microsoft.com/office/word/2010/wordml" xmlns:w15="http://schemas.microsoft.com/office/word/2012/wordml" xmlns:w16se="http://schemas.microsoft.com/office/word/2015/wordml/symex" xmlns:wpg="http://schemas.microsoft.com/office/word/2010/wordprocessingGroup" xmlns:wpi="http://schemas.microsoft.com/office/word/2010/wordprocessingInk" xmlns:wne="http://schemas.microsoft.com/office/word/2006/wordml" xmlns:wps="http://schemas.microsoft.com/office/word/2010/wordprocessingShape" mc:Ignorable="w14 w15 w16se wp14">
   <w:docParts>
     <w:docPart>
       <w:docPartPr>
@@ -32790,7 +32874,7 @@
     <w:charset w:val="00"/>
     <w:family w:val="roman"/>
     <w:pitch w:val="variable"/>
-    <w:sig w:usb0="E0002EFF" w:usb1="C0007843" w:usb2="00000009" w:usb3="00000000" w:csb0="000001FF" w:csb1="00000000"/>
+    <w:sig w:usb0="E0002AFF" w:usb1="C0007841" w:usb2="00000009" w:usb3="00000000" w:csb0="000001FF" w:csb1="00000000"/>
   </w:font>
   <w:font w:name="Courier New">
     <w:panose1 w:val="02070309020205020404"/>
@@ -32868,6 +32952,7 @@
     <w:rsid w:val="001A5BE5"/>
     <w:rsid w:val="00286D2C"/>
     <w:rsid w:val="002C2C8C"/>
+    <w:rsid w:val="002D0AD7"/>
     <w:rsid w:val="00314916"/>
     <w:rsid w:val="00316B96"/>
     <w:rsid w:val="003B3960"/>
@@ -32938,7 +33023,7 @@
       </w:pPr>
     </w:pPrDefault>
   </w:docDefaults>
-  <w:latentStyles w:defLockedState="0" w:defUIPriority="99" w:defSemiHidden="0" w:defUnhideWhenUsed="0" w:defQFormat="0" w:count="371">
+  <w:latentStyles w:defLockedState="0" w:defUIPriority="99" w:defSemiHidden="0" w:defUnhideWhenUsed="0" w:defQFormat="0" w:count="374">
     <w:lsdException w:name="Normal" w:uiPriority="0" w:qFormat="1"/>
     <w:lsdException w:name="heading 1" w:uiPriority="9" w:qFormat="1"/>
     <w:lsdException w:name="heading 2" w:semiHidden="1" w:uiPriority="9" w:unhideWhenUsed="1" w:qFormat="1"/>
@@ -33044,7 +33129,6 @@
     <w:lsdException w:name="HTML Sample" w:semiHidden="1" w:unhideWhenUsed="1"/>
     <w:lsdException w:name="HTML Typewriter" w:semiHidden="1" w:unhideWhenUsed="1"/>
     <w:lsdException w:name="HTML Variable" w:semiHidden="1" w:unhideWhenUsed="1"/>
-    <w:lsdException w:name="Normal Table" w:semiHidden="1" w:unhideWhenUsed="1"/>
     <w:lsdException w:name="annotation subject" w:semiHidden="1" w:unhideWhenUsed="1"/>
     <w:lsdException w:name="No List" w:semiHidden="1" w:unhideWhenUsed="1"/>
     <w:lsdException w:name="Outline List 1" w:semiHidden="1" w:unhideWhenUsed="1"/>
@@ -33089,7 +33173,6 @@
     <w:lsdException w:name="Table Professional" w:semiHidden="1" w:unhideWhenUsed="1"/>
     <w:lsdException w:name="Table Subtle 1" w:semiHidden="1" w:unhideWhenUsed="1"/>
     <w:lsdException w:name="Table Subtle 2" w:semiHidden="1" w:unhideWhenUsed="1"/>
-    <w:lsdException w:name="Table Web 1" w:semiHidden="1" w:unhideWhenUsed="1"/>
     <w:lsdException w:name="Table Web 2" w:semiHidden="1" w:unhideWhenUsed="1"/>
     <w:lsdException w:name="Table Web 3" w:semiHidden="1" w:unhideWhenUsed="1"/>
     <w:lsdException w:name="Balloon Text" w:semiHidden="1" w:unhideWhenUsed="1"/>
@@ -33310,6 +33393,9 @@
     <w:lsdException w:name="List Table 5 Dark Accent 6" w:uiPriority="50"/>
     <w:lsdException w:name="List Table 6 Colorful Accent 6" w:uiPriority="51"/>
     <w:lsdException w:name="List Table 7 Colorful Accent 6" w:uiPriority="52"/>
+    <w:lsdException w:name="Mention" w:semiHidden="1" w:unhideWhenUsed="1"/>
+    <w:lsdException w:name="Smart Hyperlink" w:semiHidden="1" w:unhideWhenUsed="1"/>
+    <w:lsdException w:name="Hashtag" w:semiHidden="1" w:unhideWhenUsed="1"/>
   </w:latentStyles>
   <w:style w:type="paragraph" w:default="1" w:styleId="Normal">
     <w:name w:val="Normal"/>
@@ -33630,7 +33716,7 @@
 </file>
 
 <file path=customXml/itemProps1.xml><?xml version="1.0" encoding="utf-8"?>
-<ds:datastoreItem xmlns:ds="http://schemas.openxmlformats.org/officeDocument/2006/customXml" ds:itemID="{76E1B6AF-F680-4794-BD53-B577EFD069C9}">
+<ds:datastoreItem xmlns:ds="http://schemas.openxmlformats.org/officeDocument/2006/customXml" ds:itemID="{B1B62884-FD49-4FFB-82F5-8B5258D736AF}">
   <ds:schemaRefs>
     <ds:schemaRef ds:uri="http://schemas.openxmlformats.org/officeDocument/2006/bibliography"/>
   </ds:schemaRefs>

</xml_diff>

<commit_message>
Reportes para el desarrolador
</commit_message>
<xml_diff>
--- a/NV/Desarrollo/Documentos/NV_PGC.docx
+++ b/NV/Desarrollo/Documentos/NV_PGC.docx
@@ -121,25 +121,7 @@
           <w:sz w:val="44"/>
           <w:szCs w:val="40"/>
         </w:rPr>
-        <w:t>1</w:t>
-      </w:r>
-      <w:r>
-        <w:rPr>
-          <w:rFonts w:ascii="Calibri" w:eastAsia="Arial" w:hAnsi="Calibri" w:cs="Times New Roman"/>
-          <w:b/>
-          <w:sz w:val="44"/>
-          <w:szCs w:val="40"/>
-        </w:rPr>
-        <w:t>.</w:t>
-      </w:r>
-      <w:r>
-        <w:rPr>
-          <w:rFonts w:ascii="Calibri" w:eastAsia="Arial" w:hAnsi="Calibri" w:cs="Times New Roman"/>
-          <w:b/>
-          <w:sz w:val="44"/>
-          <w:szCs w:val="40"/>
-        </w:rPr>
-        <w:t>9</w:t>
+        <w:t>2.1</w:t>
       </w:r>
     </w:p>
     <w:p>
@@ -649,21 +631,7 @@
               <w:rPr>
                 <w:rFonts w:ascii="Calibri" w:hAnsi="Calibri"/>
               </w:rPr>
-              <w:t xml:space="preserve">Carlos </w:t>
-            </w:r>
-            <w:proofErr w:type="spellStart"/>
-            <w:r>
-              <w:rPr>
-                <w:rFonts w:ascii="Calibri" w:hAnsi="Calibri"/>
-              </w:rPr>
-              <w:t>Serquen</w:t>
-            </w:r>
-            <w:proofErr w:type="spellEnd"/>
-            <w:r>
-              <w:rPr>
-                <w:rFonts w:ascii="Calibri" w:hAnsi="Calibri"/>
-              </w:rPr>
-              <w:t>.</w:t>
+              <w:t>Carlos Serquen.</w:t>
             </w:r>
           </w:p>
         </w:tc>
@@ -1632,6 +1600,264 @@
             <w:tcBorders>
               <w:top w:val="single" w:sz="6" w:space="0" w:color="00000A"/>
               <w:left w:val="single" w:sz="6" w:space="0" w:color="00000A"/>
+              <w:bottom w:val="single" w:sz="6" w:space="0" w:color="00000A"/>
+              <w:right w:val="single" w:sz="6" w:space="0" w:color="00000A"/>
+            </w:tcBorders>
+            <w:shd w:val="clear" w:color="auto" w:fill="auto"/>
+            <w:tcMar>
+              <w:left w:w="107" w:type="dxa"/>
+            </w:tcMar>
+            <w:vAlign w:val="center"/>
+          </w:tcPr>
+          <w:p>
+            <w:pPr>
+              <w:pStyle w:val="Tabletext"/>
+              <w:spacing w:after="0" w:line="360" w:lineRule="auto"/>
+              <w:jc w:val="center"/>
+              <w:rPr>
+                <w:rFonts w:ascii="Calibri" w:hAnsi="Calibri"/>
+              </w:rPr>
+            </w:pPr>
+            <w:r>
+              <w:rPr>
+                <w:rFonts w:ascii="Calibri" w:hAnsi="Calibri"/>
+              </w:rPr>
+              <w:t>17/06/17</w:t>
+            </w:r>
+          </w:p>
+        </w:tc>
+        <w:tc>
+          <w:tcPr>
+            <w:tcW w:w="1134" w:type="dxa"/>
+            <w:tcBorders>
+              <w:top w:val="single" w:sz="6" w:space="0" w:color="00000A"/>
+              <w:left w:val="single" w:sz="6" w:space="0" w:color="00000A"/>
+              <w:bottom w:val="single" w:sz="6" w:space="0" w:color="00000A"/>
+              <w:right w:val="single" w:sz="6" w:space="0" w:color="00000A"/>
+            </w:tcBorders>
+            <w:shd w:val="clear" w:color="auto" w:fill="auto"/>
+            <w:tcMar>
+              <w:left w:w="107" w:type="dxa"/>
+            </w:tcMar>
+            <w:vAlign w:val="center"/>
+          </w:tcPr>
+          <w:p>
+            <w:pPr>
+              <w:pStyle w:val="Tabletext"/>
+              <w:spacing w:after="0" w:line="360" w:lineRule="auto"/>
+              <w:jc w:val="center"/>
+              <w:rPr>
+                <w:rFonts w:ascii="Calibri" w:hAnsi="Calibri"/>
+              </w:rPr>
+            </w:pPr>
+            <w:r>
+              <w:rPr>
+                <w:rFonts w:ascii="Calibri" w:hAnsi="Calibri"/>
+              </w:rPr>
+              <w:t>1.9</w:t>
+            </w:r>
+          </w:p>
+        </w:tc>
+        <w:tc>
+          <w:tcPr>
+            <w:tcW w:w="4137" w:type="dxa"/>
+            <w:tcBorders>
+              <w:top w:val="single" w:sz="6" w:space="0" w:color="00000A"/>
+              <w:left w:val="single" w:sz="6" w:space="0" w:color="00000A"/>
+              <w:bottom w:val="single" w:sz="6" w:space="0" w:color="00000A"/>
+              <w:right w:val="single" w:sz="6" w:space="0" w:color="00000A"/>
+            </w:tcBorders>
+            <w:shd w:val="clear" w:color="auto" w:fill="auto"/>
+            <w:tcMar>
+              <w:left w:w="107" w:type="dxa"/>
+            </w:tcMar>
+            <w:vAlign w:val="center"/>
+          </w:tcPr>
+          <w:p>
+            <w:pPr>
+              <w:pStyle w:val="Tabletext"/>
+              <w:spacing w:before="40" w:after="40" w:line="360" w:lineRule="auto"/>
+              <w:jc w:val="both"/>
+              <w:rPr>
+                <w:rFonts w:ascii="Calibri" w:hAnsi="Calibri"/>
+              </w:rPr>
+            </w:pPr>
+            <w:r>
+              <w:rPr>
+                <w:rFonts w:ascii="Calibri" w:hAnsi="Calibri"/>
+              </w:rPr>
+              <w:t>Agregando Linea base</w:t>
+            </w:r>
+          </w:p>
+        </w:tc>
+        <w:tc>
+          <w:tcPr>
+            <w:tcW w:w="2180" w:type="dxa"/>
+            <w:tcBorders>
+              <w:top w:val="single" w:sz="6" w:space="0" w:color="00000A"/>
+              <w:left w:val="single" w:sz="6" w:space="0" w:color="00000A"/>
+              <w:bottom w:val="single" w:sz="6" w:space="0" w:color="00000A"/>
+              <w:right w:val="single" w:sz="6" w:space="0" w:color="00000A"/>
+            </w:tcBorders>
+            <w:shd w:val="clear" w:color="auto" w:fill="auto"/>
+            <w:tcMar>
+              <w:left w:w="107" w:type="dxa"/>
+            </w:tcMar>
+            <w:vAlign w:val="center"/>
+          </w:tcPr>
+          <w:p>
+            <w:pPr>
+              <w:pStyle w:val="Tabletext"/>
+              <w:spacing w:after="0" w:line="360" w:lineRule="auto"/>
+              <w:rPr>
+                <w:rFonts w:ascii="Calibri" w:hAnsi="Calibri"/>
+              </w:rPr>
+            </w:pPr>
+            <w:r>
+              <w:rPr>
+                <w:rFonts w:ascii="Calibri" w:hAnsi="Calibri"/>
+              </w:rPr>
+              <w:t>Javier Távara</w:t>
+            </w:r>
+          </w:p>
+        </w:tc>
+      </w:tr>
+      <w:tr>
+        <w:tc>
+          <w:tcPr>
+            <w:tcW w:w="1268" w:type="dxa"/>
+            <w:tcBorders>
+              <w:top w:val="single" w:sz="6" w:space="0" w:color="00000A"/>
+              <w:left w:val="single" w:sz="6" w:space="0" w:color="00000A"/>
+              <w:bottom w:val="single" w:sz="6" w:space="0" w:color="00000A"/>
+              <w:right w:val="single" w:sz="6" w:space="0" w:color="00000A"/>
+            </w:tcBorders>
+            <w:shd w:val="clear" w:color="auto" w:fill="auto"/>
+            <w:tcMar>
+              <w:left w:w="107" w:type="dxa"/>
+            </w:tcMar>
+            <w:vAlign w:val="center"/>
+          </w:tcPr>
+          <w:p>
+            <w:pPr>
+              <w:pStyle w:val="Tabletext"/>
+              <w:spacing w:after="0" w:line="360" w:lineRule="auto"/>
+              <w:jc w:val="center"/>
+              <w:rPr>
+                <w:rFonts w:ascii="Calibri" w:hAnsi="Calibri"/>
+              </w:rPr>
+            </w:pPr>
+            <w:r>
+              <w:rPr>
+                <w:rFonts w:ascii="Calibri" w:hAnsi="Calibri"/>
+              </w:rPr>
+              <w:t>23/06/17</w:t>
+            </w:r>
+          </w:p>
+        </w:tc>
+        <w:tc>
+          <w:tcPr>
+            <w:tcW w:w="1134" w:type="dxa"/>
+            <w:tcBorders>
+              <w:top w:val="single" w:sz="6" w:space="0" w:color="00000A"/>
+              <w:left w:val="single" w:sz="6" w:space="0" w:color="00000A"/>
+              <w:bottom w:val="single" w:sz="6" w:space="0" w:color="00000A"/>
+              <w:right w:val="single" w:sz="6" w:space="0" w:color="00000A"/>
+            </w:tcBorders>
+            <w:shd w:val="clear" w:color="auto" w:fill="auto"/>
+            <w:tcMar>
+              <w:left w:w="107" w:type="dxa"/>
+            </w:tcMar>
+            <w:vAlign w:val="center"/>
+          </w:tcPr>
+          <w:p>
+            <w:pPr>
+              <w:pStyle w:val="Tabletext"/>
+              <w:spacing w:after="0" w:line="360" w:lineRule="auto"/>
+              <w:jc w:val="center"/>
+              <w:rPr>
+                <w:rFonts w:ascii="Calibri" w:hAnsi="Calibri"/>
+              </w:rPr>
+            </w:pPr>
+            <w:r>
+              <w:rPr>
+                <w:rFonts w:ascii="Calibri" w:hAnsi="Calibri"/>
+              </w:rPr>
+              <w:t>2.0</w:t>
+            </w:r>
+          </w:p>
+        </w:tc>
+        <w:tc>
+          <w:tcPr>
+            <w:tcW w:w="4137" w:type="dxa"/>
+            <w:tcBorders>
+              <w:top w:val="single" w:sz="6" w:space="0" w:color="00000A"/>
+              <w:left w:val="single" w:sz="6" w:space="0" w:color="00000A"/>
+              <w:bottom w:val="single" w:sz="6" w:space="0" w:color="00000A"/>
+              <w:right w:val="single" w:sz="6" w:space="0" w:color="00000A"/>
+            </w:tcBorders>
+            <w:shd w:val="clear" w:color="auto" w:fill="auto"/>
+            <w:tcMar>
+              <w:left w:w="107" w:type="dxa"/>
+            </w:tcMar>
+            <w:vAlign w:val="center"/>
+          </w:tcPr>
+          <w:p>
+            <w:pPr>
+              <w:pStyle w:val="Tabletext"/>
+              <w:spacing w:before="40" w:after="40" w:line="360" w:lineRule="auto"/>
+              <w:jc w:val="both"/>
+              <w:rPr>
+                <w:rFonts w:ascii="Calibri" w:hAnsi="Calibri"/>
+              </w:rPr>
+            </w:pPr>
+            <w:r>
+              <w:rPr>
+                <w:rFonts w:ascii="Calibri" w:hAnsi="Calibri"/>
+              </w:rPr>
+              <w:t>Agregando Reporte de Jefe de Proyecto y Gestor</w:t>
+            </w:r>
+          </w:p>
+        </w:tc>
+        <w:tc>
+          <w:tcPr>
+            <w:tcW w:w="2180" w:type="dxa"/>
+            <w:tcBorders>
+              <w:top w:val="single" w:sz="6" w:space="0" w:color="00000A"/>
+              <w:left w:val="single" w:sz="6" w:space="0" w:color="00000A"/>
+              <w:bottom w:val="single" w:sz="6" w:space="0" w:color="00000A"/>
+              <w:right w:val="single" w:sz="6" w:space="0" w:color="00000A"/>
+            </w:tcBorders>
+            <w:shd w:val="clear" w:color="auto" w:fill="auto"/>
+            <w:tcMar>
+              <w:left w:w="107" w:type="dxa"/>
+            </w:tcMar>
+            <w:vAlign w:val="center"/>
+          </w:tcPr>
+          <w:p>
+            <w:pPr>
+              <w:pStyle w:val="Tabletext"/>
+              <w:spacing w:after="0" w:line="360" w:lineRule="auto"/>
+              <w:rPr>
+                <w:rFonts w:ascii="Calibri" w:hAnsi="Calibri"/>
+              </w:rPr>
+            </w:pPr>
+            <w:r>
+              <w:rPr>
+                <w:rFonts w:ascii="Calibri" w:hAnsi="Calibri"/>
+              </w:rPr>
+              <w:t>Javier Tavara, Carlos Serquen, Jhon Barrantes</w:t>
+            </w:r>
+          </w:p>
+        </w:tc>
+      </w:tr>
+      <w:tr>
+        <w:tc>
+          <w:tcPr>
+            <w:tcW w:w="1268" w:type="dxa"/>
+            <w:tcBorders>
+              <w:top w:val="single" w:sz="6" w:space="0" w:color="00000A"/>
+              <w:left w:val="single" w:sz="6" w:space="0" w:color="00000A"/>
               <w:bottom w:val="single" w:sz="4" w:space="0" w:color="auto"/>
               <w:right w:val="single" w:sz="6" w:space="0" w:color="00000A"/>
             </w:tcBorders>
@@ -1654,7 +1880,7 @@
               <w:rPr>
                 <w:rFonts w:ascii="Calibri" w:hAnsi="Calibri"/>
               </w:rPr>
-              <w:t>17/06/17</w:t>
+              <w:t>24/07/17</w:t>
             </w:r>
           </w:p>
         </w:tc>
@@ -1686,7 +1912,7 @@
               <w:rPr>
                 <w:rFonts w:ascii="Calibri" w:hAnsi="Calibri"/>
               </w:rPr>
-              <w:t>1.9</w:t>
+              <w:t>2.1</w:t>
             </w:r>
           </w:p>
         </w:tc>
@@ -1718,21 +1944,7 @@
               <w:rPr>
                 <w:rFonts w:ascii="Calibri" w:hAnsi="Calibri"/>
               </w:rPr>
-              <w:t xml:space="preserve">Agregando </w:t>
-            </w:r>
-            <w:proofErr w:type="spellStart"/>
-            <w:r>
-              <w:rPr>
-                <w:rFonts w:ascii="Calibri" w:hAnsi="Calibri"/>
-              </w:rPr>
-              <w:t>Linea</w:t>
-            </w:r>
-            <w:proofErr w:type="spellEnd"/>
-            <w:r>
-              <w:rPr>
-                <w:rFonts w:ascii="Calibri" w:hAnsi="Calibri"/>
-              </w:rPr>
-              <w:t xml:space="preserve"> base</w:t>
+              <w:t>Agregando reportes para el desarrollador</w:t>
             </w:r>
           </w:p>
         </w:tc>
@@ -1763,7 +1975,7 @@
               <w:rPr>
                 <w:rFonts w:ascii="Calibri" w:hAnsi="Calibri"/>
               </w:rPr>
-              <w:t>Javier Távara</w:t>
+              <w:t>Manuel Machuca, Cesar Barrantes</w:t>
             </w:r>
           </w:p>
         </w:tc>
@@ -4060,21 +4272,7 @@
         <w:rPr>
           <w:rFonts w:ascii="Calibri" w:hAnsi="Calibri"/>
         </w:rPr>
-        <w:t xml:space="preserve">Se identificarán todos los elementos y factores (responsables, por ejemplo) que estarán involucrados en la gestión de la configuración. Pasando por un control general de los cambios que se van a efectuar y terminando con la gestión de la entrega de las </w:t>
-      </w:r>
-      <w:proofErr w:type="spellStart"/>
-      <w:r>
-        <w:rPr>
-          <w:rFonts w:ascii="Calibri" w:hAnsi="Calibri"/>
-        </w:rPr>
-        <w:t>Releases</w:t>
-      </w:r>
-      <w:proofErr w:type="spellEnd"/>
-      <w:r>
-        <w:rPr>
-          <w:rFonts w:ascii="Calibri" w:hAnsi="Calibri"/>
-        </w:rPr>
-        <w:t xml:space="preserve"> del respectivo software.</w:t>
+        <w:t>Se identificarán todos los elementos y factores (responsables, por ejemplo) que estarán involucrados en la gestión de la configuración. Pasando por un control general de los cambios que se van a efectuar y terminando con la gestión de la entrega de las Releases del respectivo software.</w:t>
       </w:r>
     </w:p>
     <w:p>
@@ -4149,21 +4347,7 @@
         <w:rPr>
           <w:i/>
         </w:rPr>
-        <w:t xml:space="preserve">Software </w:t>
-      </w:r>
-      <w:proofErr w:type="spellStart"/>
-      <w:r>
-        <w:rPr>
-          <w:i/>
-        </w:rPr>
-        <w:t>Configuration</w:t>
-      </w:r>
-      <w:proofErr w:type="spellEnd"/>
-      <w:r>
-        <w:rPr>
-          <w:i/>
-        </w:rPr>
-        <w:t xml:space="preserve"> Management</w:t>
+        <w:t>Software Configuration Management</w:t>
       </w:r>
       <w:r>
         <w:t xml:space="preserve">, es el documento de la gestión de configuración del software. </w:t>
@@ -4188,42 +4372,12 @@
       <w:r>
         <w:t xml:space="preserve">: </w:t>
       </w:r>
-      <w:proofErr w:type="spellStart"/>
       <w:r>
         <w:rPr>
           <w:i/>
         </w:rPr>
-        <w:t>Configuration</w:t>
+        <w:t>Configuration Mangement System</w:t>
       </w:r>
-      <w:proofErr w:type="spellEnd"/>
-      <w:r>
-        <w:rPr>
-          <w:i/>
-        </w:rPr>
-        <w:t xml:space="preserve"> </w:t>
-      </w:r>
-      <w:proofErr w:type="spellStart"/>
-      <w:r>
-        <w:rPr>
-          <w:i/>
-        </w:rPr>
-        <w:t>Mangement</w:t>
-      </w:r>
-      <w:proofErr w:type="spellEnd"/>
-      <w:r>
-        <w:rPr>
-          <w:i/>
-        </w:rPr>
-        <w:t xml:space="preserve"> </w:t>
-      </w:r>
-      <w:proofErr w:type="spellStart"/>
-      <w:r>
-        <w:rPr>
-          <w:i/>
-        </w:rPr>
-        <w:t>System</w:t>
-      </w:r>
-      <w:proofErr w:type="spellEnd"/>
       <w:r>
         <w:t xml:space="preserve">, al sistema de gestión de las configuraciones encargado de soportar las relaciones entre los elementos de configuración. </w:t>
       </w:r>
@@ -4282,30 +4436,14 @@
         </w:rPr>
         <w:t xml:space="preserve"> </w:t>
       </w:r>
-      <w:proofErr w:type="spellStart"/>
       <w:r>
         <w:t>Configuration</w:t>
       </w:r>
-      <w:proofErr w:type="spellEnd"/>
       <w:r>
         <w:rPr>
           <w:i/>
         </w:rPr>
-        <w:t xml:space="preserve"> </w:t>
-      </w:r>
-      <w:proofErr w:type="spellStart"/>
-      <w:r>
-        <w:rPr>
-          <w:i/>
-        </w:rPr>
-        <w:t>Item</w:t>
-      </w:r>
-      <w:proofErr w:type="spellEnd"/>
-      <w:r>
-        <w:rPr>
-          <w:i/>
-        </w:rPr>
-        <w:t>,</w:t>
+        <w:t xml:space="preserve"> Item,</w:t>
       </w:r>
       <w:r>
         <w:t xml:space="preserve"> elementos de configuración.</w:t>
@@ -4399,15 +4537,7 @@
         <w:t>La organización de los procesos de la gestión de la configuración comienza desde el p</w:t>
       </w:r>
       <w:r>
-        <w:t xml:space="preserve">laneamiento de la SCM donde se identifican los responsables, las actividades y los elementos que se utilizaran hasta la gestión de la entrega de las </w:t>
-      </w:r>
-      <w:proofErr w:type="spellStart"/>
-      <w:r>
-        <w:t>Releases</w:t>
-      </w:r>
-      <w:proofErr w:type="spellEnd"/>
-      <w:r>
-        <w:t xml:space="preserve"> del SW. Todo esto va en paralelo con los procesos de desarrollo del SW.</w:t>
+        <w:t>laneamiento de la SCM donde se identifican los responsables, las actividades y los elementos que se utilizaran hasta la gestión de la entrega de las Releases del SW. Todo esto va en paralelo con los procesos de desarrollo del SW.</w:t>
       </w:r>
     </w:p>
     <w:p>
@@ -4703,30 +4833,14 @@
                                 <w:sz w:val="16"/>
                                 <w:szCs w:val="16"/>
                               </w:rPr>
-                              <w:t xml:space="preserve">Gestión y Entrega de las </w:t>
-                            </w:r>
-                            <w:proofErr w:type="spellStart"/>
-                            <w:r>
-                              <w:rPr>
-                                <w:sz w:val="16"/>
-                                <w:szCs w:val="16"/>
-                              </w:rPr>
-                              <w:t>Re</w:t>
+                              <w:t>Gestión y Entrega de las Re</w:t>
                             </w:r>
                             <w:r>
                               <w:rPr>
                                 <w:sz w:val="16"/>
                                 <w:szCs w:val="16"/>
                               </w:rPr>
-                              <w:t>leases</w:t>
-                            </w:r>
-                            <w:proofErr w:type="spellEnd"/>
-                            <w:r>
-                              <w:rPr>
-                                <w:sz w:val="16"/>
-                                <w:szCs w:val="16"/>
-                              </w:rPr>
-                              <w:t xml:space="preserve"> del SW</w:t>
+                              <w:t>leases del SW</w:t>
                             </w:r>
                           </w:p>
                         </w:txbxContent>
@@ -4765,30 +4879,14 @@
                           <w:sz w:val="16"/>
                           <w:szCs w:val="16"/>
                         </w:rPr>
-                        <w:t xml:space="preserve">Gestión y Entrega de las </w:t>
-                      </w:r>
-                      <w:proofErr w:type="spellStart"/>
-                      <w:r>
-                        <w:rPr>
-                          <w:sz w:val="16"/>
-                          <w:szCs w:val="16"/>
-                        </w:rPr>
-                        <w:t>Re</w:t>
+                        <w:t>Gestión y Entrega de las Re</w:t>
                       </w:r>
                       <w:r>
                         <w:rPr>
                           <w:sz w:val="16"/>
                           <w:szCs w:val="16"/>
                         </w:rPr>
-                        <w:t>leases</w:t>
-                      </w:r>
-                      <w:proofErr w:type="spellEnd"/>
-                      <w:r>
-                        <w:rPr>
-                          <w:sz w:val="16"/>
-                          <w:szCs w:val="16"/>
-                        </w:rPr>
-                        <w:t xml:space="preserve"> del SW</w:t>
+                        <w:t>leases del SW</w:t>
                       </w:r>
                     </w:p>
                   </w:txbxContent>
@@ -6032,20 +6130,8 @@
                 <w:szCs w:val="20"/>
                 <w:lang w:val="es-ES"/>
               </w:rPr>
-              <w:t xml:space="preserve">Proveer apoyo a la persona que </w:t>
-            </w:r>
-            <w:proofErr w:type="spellStart"/>
-            <w:r>
-              <w:rPr>
-                <w:rFonts w:ascii="Calibri" w:eastAsia="Arial" w:hAnsi="Calibri" w:cs="Arial"/>
-                <w:b w:val="0"/>
-                <w:sz w:val="20"/>
-                <w:szCs w:val="20"/>
-                <w:lang w:val="es-ES"/>
-              </w:rPr>
-              <w:t>registr</w:t>
-            </w:r>
-            <w:proofErr w:type="spellEnd"/>
+              <w:t>Proveer apoyo a la persona que registr</w:t>
+            </w:r>
           </w:p>
         </w:tc>
       </w:tr>
@@ -6955,21 +7041,7 @@
         <w:rPr>
           <w:rFonts w:cs="Times New Roman"/>
         </w:rPr>
-        <w:t xml:space="preserve"> </w:t>
-      </w:r>
-      <w:proofErr w:type="spellStart"/>
-      <w:r>
-        <w:rPr>
-          <w:rFonts w:cs="Times New Roman"/>
-        </w:rPr>
-        <w:t>virtualizados</w:t>
-      </w:r>
-      <w:proofErr w:type="spellEnd"/>
-      <w:r>
-        <w:rPr>
-          <w:rFonts w:cs="Times New Roman"/>
-        </w:rPr>
-        <w:t>), en los cuales trabajamos los proyectos realizados por la empresa.</w:t>
+        <w:t xml:space="preserve"> virtualizados), en los cuales trabajamos los proyectos realizados por la empresa.</w:t>
       </w:r>
     </w:p>
     <w:p>
@@ -6998,35 +7070,7 @@
         <w:rPr>
           <w:rFonts w:cs="Times New Roman"/>
         </w:rPr>
-        <w:t xml:space="preserve"> </w:t>
-      </w:r>
-      <w:proofErr w:type="spellStart"/>
-      <w:r>
-        <w:rPr>
-          <w:rFonts w:cs="Times New Roman"/>
-        </w:rPr>
-        <w:t>git</w:t>
-      </w:r>
-      <w:proofErr w:type="spellEnd"/>
-      <w:r>
-        <w:rPr>
-          <w:rFonts w:cs="Times New Roman"/>
-        </w:rPr>
-        <w:t xml:space="preserve"> y los servidores en la nube del servicio </w:t>
-      </w:r>
-      <w:proofErr w:type="spellStart"/>
-      <w:r>
-        <w:rPr>
-          <w:rFonts w:cs="Times New Roman"/>
-        </w:rPr>
-        <w:t>Github</w:t>
-      </w:r>
-      <w:proofErr w:type="spellEnd"/>
-      <w:r>
-        <w:rPr>
-          <w:rFonts w:cs="Times New Roman"/>
-        </w:rPr>
-        <w:t>, para los nuevos proyectos de la empresa a partir de la implementación de la nueva metodología e ir migrando gradualmente los proyectos ya existentes.</w:t>
+        <w:t xml:space="preserve"> git y los servidores en la nube del servicio Github, para los nuevos proyectos de la empresa a partir de la implementación de la nueva metodología e ir migrando gradualmente los proyectos ya existentes.</w:t>
       </w:r>
     </w:p>
     <w:p>
@@ -7043,21 +7087,7 @@
         <w:rPr>
           <w:rFonts w:cs="Times New Roman"/>
         </w:rPr>
-        <w:t xml:space="preserve">Para usar la herramienta </w:t>
-      </w:r>
-      <w:proofErr w:type="spellStart"/>
-      <w:r>
-        <w:rPr>
-          <w:rFonts w:cs="Times New Roman"/>
-        </w:rPr>
-        <w:t>git</w:t>
-      </w:r>
-      <w:proofErr w:type="spellEnd"/>
-      <w:r>
-        <w:rPr>
-          <w:rFonts w:cs="Times New Roman"/>
-        </w:rPr>
-        <w:t xml:space="preserve"> se deb</w:t>
+        <w:t>Para usar la herramienta git se deb</w:t>
       </w:r>
       <w:r>
         <w:rPr>
@@ -9730,31 +9760,13 @@
                 <w:sz w:val="20"/>
               </w:rPr>
             </w:pPr>
-            <w:proofErr w:type="spellStart"/>
             <w:r>
               <w:rPr>
                 <w:b/>
                 <w:sz w:val="20"/>
               </w:rPr>
-              <w:t>Gestion</w:t>
-            </w:r>
-            <w:proofErr w:type="spellEnd"/>
-            <w:r>
-              <w:rPr>
-                <w:b/>
-                <w:sz w:val="20"/>
-              </w:rPr>
-              <w:t xml:space="preserve"> de </w:t>
-            </w:r>
-            <w:proofErr w:type="spellStart"/>
-            <w:r>
-              <w:rPr>
-                <w:b/>
-                <w:sz w:val="20"/>
-              </w:rPr>
-              <w:t>Release</w:t>
-            </w:r>
-            <w:proofErr w:type="spellEnd"/>
+              <w:t>Gestion de Release</w:t>
+            </w:r>
           </w:p>
         </w:tc>
         <w:tc>
@@ -9832,21 +9844,7 @@
               <w:rPr>
                 <w:sz w:val="20"/>
               </w:rPr>
-              <w:t xml:space="preserve">Librería actualizada (Gestión de </w:t>
-            </w:r>
-            <w:proofErr w:type="spellStart"/>
-            <w:r>
-              <w:rPr>
-                <w:sz w:val="20"/>
-              </w:rPr>
-              <w:t>Release</w:t>
-            </w:r>
-            <w:proofErr w:type="spellEnd"/>
-            <w:r>
-              <w:rPr>
-                <w:sz w:val="20"/>
-              </w:rPr>
-              <w:t>)</w:t>
+              <w:t>Librería actualizada (Gestión de Release)</w:t>
             </w:r>
           </w:p>
         </w:tc>
@@ -10079,19 +10077,11 @@
                 <w:sz w:val="20"/>
               </w:rPr>
             </w:pPr>
-            <w:proofErr w:type="spellStart"/>
-            <w:r>
-              <w:rPr>
-                <w:sz w:val="20"/>
-              </w:rPr>
-              <w:t>Bat</w:t>
-            </w:r>
-            <w:proofErr w:type="spellEnd"/>
-            <w:r>
-              <w:rPr>
-                <w:sz w:val="20"/>
-              </w:rPr>
-              <w:t xml:space="preserve"> que genere el paquete</w:t>
+            <w:r>
+              <w:rPr>
+                <w:sz w:val="20"/>
+              </w:rPr>
+              <w:t>Bat que genere el paquete</w:t>
             </w:r>
           </w:p>
         </w:tc>
@@ -10322,15 +10312,7 @@
         <w:spacing w:line="360" w:lineRule="auto"/>
       </w:pPr>
       <w:r>
-        <w:t>Fuente: Indica a quien está dirigido el ítem, estos pueden ser: la Empresa (E</w:t>
-      </w:r>
-      <w:proofErr w:type="gramStart"/>
-      <w:r>
-        <w:t>) ,</w:t>
-      </w:r>
-      <w:proofErr w:type="gramEnd"/>
-      <w:r>
-        <w:t xml:space="preserve"> el Proyecto (P), el Cliente (C), el Proveedor (V)</w:t>
+        <w:t>Fuente: Indica a quien está dirigido el ítem, estos pueden ser: la Empresa (E) , el Proyecto (P), el Cliente (C), el Proveedor (V)</w:t>
       </w:r>
     </w:p>
     <w:p>
@@ -10511,13 +10493,8 @@
               <w:cnfStyle w:val="000000100000" w:firstRow="0" w:lastRow="0" w:firstColumn="0" w:lastColumn="0" w:oddVBand="0" w:evenVBand="0" w:oddHBand="1" w:evenHBand="0" w:firstRowFirstColumn="0" w:firstRowLastColumn="0" w:lastRowFirstColumn="0" w:lastRowLastColumn="0"/>
             </w:pPr>
             <w:r>
-              <w:t>.</w:t>
-            </w:r>
-            <w:proofErr w:type="spellStart"/>
-            <w:r>
-              <w:t>docx</w:t>
-            </w:r>
-            <w:proofErr w:type="spellEnd"/>
+              <w:t>.docx</w:t>
+            </w:r>
           </w:p>
         </w:tc>
         <w:tc>
@@ -10595,13 +10572,8 @@
               <w:cnfStyle w:val="000000000000" w:firstRow="0" w:lastRow="0" w:firstColumn="0" w:lastColumn="0" w:oddVBand="0" w:evenVBand="0" w:oddHBand="0" w:evenHBand="0" w:firstRowFirstColumn="0" w:firstRowLastColumn="0" w:lastRowFirstColumn="0" w:lastRowLastColumn="0"/>
             </w:pPr>
             <w:r>
-              <w:t>.</w:t>
-            </w:r>
-            <w:proofErr w:type="spellStart"/>
-            <w:r>
-              <w:t>docx</w:t>
-            </w:r>
-            <w:proofErr w:type="spellEnd"/>
+              <w:t>.docx</w:t>
+            </w:r>
           </w:p>
         </w:tc>
         <w:tc>
@@ -10682,11 +10654,9 @@
             <w:r>
               <w:t>.</w:t>
             </w:r>
-            <w:proofErr w:type="spellStart"/>
             <w:r>
               <w:t>mpp</w:t>
             </w:r>
-            <w:proofErr w:type="spellEnd"/>
           </w:p>
         </w:tc>
         <w:tc>
@@ -10761,13 +10731,8 @@
               <w:cnfStyle w:val="000000000000" w:firstRow="0" w:lastRow="0" w:firstColumn="0" w:lastColumn="0" w:oddVBand="0" w:evenVBand="0" w:oddHBand="0" w:evenHBand="0" w:firstRowFirstColumn="0" w:firstRowLastColumn="0" w:lastRowFirstColumn="0" w:lastRowLastColumn="0"/>
             </w:pPr>
             <w:r>
-              <w:t>.</w:t>
-            </w:r>
-            <w:proofErr w:type="spellStart"/>
-            <w:r>
-              <w:t>docx</w:t>
-            </w:r>
-            <w:proofErr w:type="spellEnd"/>
+              <w:t>.docx</w:t>
+            </w:r>
           </w:p>
         </w:tc>
         <w:tc>
@@ -10845,13 +10810,8 @@
               <w:cnfStyle w:val="000000100000" w:firstRow="0" w:lastRow="0" w:firstColumn="0" w:lastColumn="0" w:oddVBand="0" w:evenVBand="0" w:oddHBand="1" w:evenHBand="0" w:firstRowFirstColumn="0" w:firstRowLastColumn="0" w:lastRowFirstColumn="0" w:lastRowLastColumn="0"/>
             </w:pPr>
             <w:r>
-              <w:t>.</w:t>
-            </w:r>
-            <w:proofErr w:type="spellStart"/>
-            <w:r>
-              <w:t>docx</w:t>
-            </w:r>
-            <w:proofErr w:type="spellEnd"/>
+              <w:t>.docx</w:t>
+            </w:r>
           </w:p>
         </w:tc>
         <w:tc>
@@ -10926,13 +10886,8 @@
               <w:cnfStyle w:val="000000000000" w:firstRow="0" w:lastRow="0" w:firstColumn="0" w:lastColumn="0" w:oddVBand="0" w:evenVBand="0" w:oddHBand="0" w:evenHBand="0" w:firstRowFirstColumn="0" w:firstRowLastColumn="0" w:lastRowFirstColumn="0" w:lastRowLastColumn="0"/>
             </w:pPr>
             <w:r>
-              <w:t>.</w:t>
-            </w:r>
-            <w:proofErr w:type="spellStart"/>
-            <w:r>
-              <w:t>docx</w:t>
-            </w:r>
-            <w:proofErr w:type="spellEnd"/>
+              <w:t>.docx</w:t>
+            </w:r>
           </w:p>
         </w:tc>
         <w:tc>
@@ -11010,13 +10965,8 @@
               <w:cnfStyle w:val="000000100000" w:firstRow="0" w:lastRow="0" w:firstColumn="0" w:lastColumn="0" w:oddVBand="0" w:evenVBand="0" w:oddHBand="1" w:evenHBand="0" w:firstRowFirstColumn="0" w:firstRowLastColumn="0" w:lastRowFirstColumn="0" w:lastRowLastColumn="0"/>
             </w:pPr>
             <w:r>
-              <w:t>.</w:t>
-            </w:r>
-            <w:proofErr w:type="spellStart"/>
-            <w:r>
-              <w:t>docx</w:t>
-            </w:r>
-            <w:proofErr w:type="spellEnd"/>
+              <w:t>.docx</w:t>
+            </w:r>
           </w:p>
         </w:tc>
         <w:tc>
@@ -11091,13 +11041,8 @@
               <w:cnfStyle w:val="000000000000" w:firstRow="0" w:lastRow="0" w:firstColumn="0" w:lastColumn="0" w:oddVBand="0" w:evenVBand="0" w:oddHBand="0" w:evenHBand="0" w:firstRowFirstColumn="0" w:firstRowLastColumn="0" w:lastRowFirstColumn="0" w:lastRowLastColumn="0"/>
             </w:pPr>
             <w:r>
-              <w:t>.</w:t>
-            </w:r>
-            <w:proofErr w:type="spellStart"/>
-            <w:r>
-              <w:t>docx</w:t>
-            </w:r>
-            <w:proofErr w:type="spellEnd"/>
+              <w:t>.docx</w:t>
+            </w:r>
           </w:p>
         </w:tc>
         <w:tc>
@@ -11175,13 +11120,8 @@
               <w:cnfStyle w:val="000000100000" w:firstRow="0" w:lastRow="0" w:firstColumn="0" w:lastColumn="0" w:oddVBand="0" w:evenVBand="0" w:oddHBand="1" w:evenHBand="0" w:firstRowFirstColumn="0" w:firstRowLastColumn="0" w:lastRowFirstColumn="0" w:lastRowLastColumn="0"/>
             </w:pPr>
             <w:r>
-              <w:t>.</w:t>
-            </w:r>
-            <w:proofErr w:type="spellStart"/>
-            <w:r>
-              <w:t>docx</w:t>
-            </w:r>
-            <w:proofErr w:type="spellEnd"/>
+              <w:t>.docx</w:t>
+            </w:r>
           </w:p>
         </w:tc>
         <w:tc>
@@ -11256,13 +11196,8 @@
               <w:cnfStyle w:val="000000000000" w:firstRow="0" w:lastRow="0" w:firstColumn="0" w:lastColumn="0" w:oddVBand="0" w:evenVBand="0" w:oddHBand="0" w:evenHBand="0" w:firstRowFirstColumn="0" w:firstRowLastColumn="0" w:lastRowFirstColumn="0" w:lastRowLastColumn="0"/>
             </w:pPr>
             <w:r>
-              <w:t>.</w:t>
-            </w:r>
-            <w:proofErr w:type="spellStart"/>
-            <w:r>
-              <w:t>sql</w:t>
-            </w:r>
-            <w:proofErr w:type="spellEnd"/>
+              <w:t>.sql</w:t>
+            </w:r>
           </w:p>
         </w:tc>
         <w:tc>
@@ -11416,13 +11351,8 @@
               <w:cnfStyle w:val="000000000000" w:firstRow="0" w:lastRow="0" w:firstColumn="0" w:lastColumn="0" w:oddVBand="0" w:evenVBand="0" w:oddHBand="0" w:evenHBand="0" w:firstRowFirstColumn="0" w:firstRowLastColumn="0" w:lastRowFirstColumn="0" w:lastRowLastColumn="0"/>
             </w:pPr>
             <w:r>
-              <w:t>.</w:t>
-            </w:r>
-            <w:proofErr w:type="spellStart"/>
-            <w:r>
-              <w:t>war</w:t>
-            </w:r>
-            <w:proofErr w:type="spellEnd"/>
+              <w:t>.war</w:t>
+            </w:r>
           </w:p>
         </w:tc>
         <w:tc>
@@ -11500,13 +11430,8 @@
               <w:cnfStyle w:val="000000100000" w:firstRow="0" w:lastRow="0" w:firstColumn="0" w:lastColumn="0" w:oddVBand="0" w:evenVBand="0" w:oddHBand="1" w:evenHBand="0" w:firstRowFirstColumn="0" w:firstRowLastColumn="0" w:lastRowFirstColumn="0" w:lastRowLastColumn="0"/>
             </w:pPr>
             <w:r>
-              <w:t>.</w:t>
-            </w:r>
-            <w:proofErr w:type="spellStart"/>
-            <w:r>
-              <w:t>docx</w:t>
-            </w:r>
-            <w:proofErr w:type="spellEnd"/>
+              <w:t>.docx</w:t>
+            </w:r>
           </w:p>
         </w:tc>
         <w:tc>
@@ -11583,11 +11508,9 @@
             <w:r>
               <w:t>.</w:t>
             </w:r>
-            <w:proofErr w:type="spellStart"/>
             <w:r>
               <w:t>mpp</w:t>
             </w:r>
-            <w:proofErr w:type="spellEnd"/>
           </w:p>
         </w:tc>
         <w:tc>
@@ -11636,7 +11559,6 @@
         </w:rPr>
         <w:t xml:space="preserve">Definición de la Nomenclatura de </w:t>
       </w:r>
-      <w:proofErr w:type="spellStart"/>
       <w:r>
         <w:rPr>
           <w:rFonts w:asciiTheme="minorHAnsi" w:hAnsiTheme="minorHAnsi"/>
@@ -11654,7 +11576,6 @@
         <w:t>tem</w:t>
       </w:r>
       <w:bookmarkEnd w:id="21"/>
-      <w:proofErr w:type="spellEnd"/>
     </w:p>
     <w:p>
       <w:pPr>
@@ -11736,7 +11657,6 @@
       <w:r>
         <w:t xml:space="preserve">{Acrónimo de la </w:t>
       </w:r>
-      <w:proofErr w:type="gramStart"/>
       <w:r>
         <w:t>empresa</w:t>
       </w:r>
@@ -11746,7 +11666,6 @@
       <w:r>
         <w:t>_</w:t>
       </w:r>
-      <w:proofErr w:type="gramEnd"/>
       <w:r>
         <w:t>{Acrónimo del documento}</w:t>
       </w:r>
@@ -11832,15 +11751,7 @@
         <w:jc w:val="center"/>
       </w:pPr>
       <w:r>
-        <w:t xml:space="preserve">{Acrónimo de </w:t>
-      </w:r>
-      <w:proofErr w:type="gramStart"/>
-      <w:r>
-        <w:t>proyecto}_</w:t>
-      </w:r>
-      <w:proofErr w:type="gramEnd"/>
-      <w:r>
-        <w:t>{Acrónimo del documento}</w:t>
+        <w:t>{Acrónimo de proyecto}_{Acrónimo del documento}</w:t>
       </w:r>
     </w:p>
     <w:p>
@@ -11902,15 +11813,7 @@
         <w:jc w:val="center"/>
       </w:pPr>
       <w:r>
-        <w:t xml:space="preserve">{Acrónimo de </w:t>
-      </w:r>
-      <w:proofErr w:type="gramStart"/>
-      <w:r>
-        <w:t>proyecto}_</w:t>
-      </w:r>
-      <w:proofErr w:type="gramEnd"/>
-      <w:r>
-        <w:t>{Acrónimo del componente}_{Acrónimo del documento}</w:t>
+        <w:t>{Acrónimo de proyecto}_{Acrónimo del componente}_{Acrónimo del documento}</w:t>
       </w:r>
     </w:p>
     <w:p>
@@ -11941,15 +11844,7 @@
         <w:ind w:left="1080"/>
       </w:pPr>
       <w:r>
-        <w:t>Archivos con extensión .</w:t>
-      </w:r>
-      <w:proofErr w:type="spellStart"/>
-      <w:r>
-        <w:t>war</w:t>
-      </w:r>
-      <w:proofErr w:type="spellEnd"/>
-      <w:r>
-        <w:t xml:space="preserve"> </w:t>
+        <w:t xml:space="preserve">Archivos con extensión .war </w:t>
       </w:r>
     </w:p>
     <w:p>
@@ -11977,18 +11872,10 @@
         <w:t xml:space="preserve">{Acrónimo de </w:t>
       </w:r>
       <w:r>
-        <w:t>archivo} v {Versión}. {Revisión</w:t>
-      </w:r>
-      <w:proofErr w:type="gramStart"/>
-      <w:r>
-        <w:t>}</w:t>
+        <w:t>archivo} v {Versión}. {Revisión}</w:t>
       </w:r>
       <w:r>
-        <w:t>{</w:t>
-      </w:r>
-      <w:proofErr w:type="gramEnd"/>
-      <w:r>
-        <w:t>Carácter de actualización}</w:t>
+        <w:t>{Carácter de actualización}</w:t>
       </w:r>
     </w:p>
     <w:p>
@@ -12097,15 +11984,7 @@
         <w:jc w:val="center"/>
       </w:pPr>
       <w:r>
-        <w:t xml:space="preserve">{Acrónimo del </w:t>
-      </w:r>
-      <w:proofErr w:type="gramStart"/>
-      <w:r>
-        <w:t>proyecto}_</w:t>
-      </w:r>
-      <w:proofErr w:type="gramEnd"/>
-      <w:r>
-        <w:t>{Nombre del ítem}</w:t>
+        <w:t>{Acrónimo del proyecto}_{Nombre del ítem}</w:t>
       </w:r>
     </w:p>
     <w:p>
@@ -12178,18 +12057,10 @@
         <w:jc w:val="center"/>
       </w:pPr>
       <w:r>
-        <w:t>{Nombre del ítem} v {Versión}. {Revisión</w:t>
-      </w:r>
-      <w:proofErr w:type="gramStart"/>
-      <w:r>
-        <w:t>}</w:t>
+        <w:t>{Nombre del ítem} v {Versión}. {Revisión}</w:t>
       </w:r>
       <w:r>
-        <w:t>{</w:t>
-      </w:r>
-      <w:proofErr w:type="gramEnd"/>
-      <w:r>
-        <w:t>Carácter de actualización}</w:t>
+        <w:t>{Carácter de actualización}</w:t>
       </w:r>
     </w:p>
     <w:p>
@@ -13119,7 +12990,6 @@
                 <w:lang w:eastAsia="es-PE"/>
               </w:rPr>
             </w:pPr>
-            <w:proofErr w:type="spellStart"/>
             <w:r>
               <w:rPr>
                 <w:rFonts w:eastAsia="Verdana"/>
@@ -13130,7 +13000,6 @@
               </w:rPr>
               <w:t>Baseline</w:t>
             </w:r>
-            <w:proofErr w:type="spellEnd"/>
           </w:p>
         </w:tc>
         <w:tc>
@@ -14559,7 +14428,6 @@
           <w:rFonts w:ascii="Calibri" w:hAnsi="Calibri"/>
         </w:rPr>
       </w:pPr>
-      <w:proofErr w:type="spellStart"/>
       <w:r>
         <w:rPr>
           <w:rFonts w:ascii="Calibri" w:hAnsi="Calibri"/>
@@ -14576,14 +14444,7 @@
         <w:rPr>
           <w:rFonts w:ascii="Calibri" w:hAnsi="Calibri"/>
         </w:rPr>
-        <w:t>ea</w:t>
-      </w:r>
-      <w:proofErr w:type="spellEnd"/>
-      <w:r>
-        <w:rPr>
-          <w:rFonts w:ascii="Calibri" w:hAnsi="Calibri"/>
-        </w:rPr>
-        <w:t xml:space="preserve"> Base de Aceptación y Entrega</w:t>
+        <w:t>ea Base de Aceptación y Entrega</w:t>
       </w:r>
     </w:p>
     <w:p>
@@ -15207,7 +15068,6 @@
         </w:rPr>
         <w:t xml:space="preserve">Check in y Check out de </w:t>
       </w:r>
-      <w:proofErr w:type="spellStart"/>
       <w:r>
         <w:rPr>
           <w:rFonts w:ascii="Calibri" w:hAnsi="Calibri"/>
@@ -15215,7 +15075,6 @@
         </w:rPr>
         <w:t>ítems</w:t>
       </w:r>
-      <w:proofErr w:type="spellEnd"/>
       <w:r>
         <w:rPr>
           <w:rFonts w:ascii="Calibri" w:hAnsi="Calibri"/>
@@ -15223,7 +15082,6 @@
         </w:rPr>
         <w:t xml:space="preserve"> </w:t>
       </w:r>
-      <w:proofErr w:type="spellStart"/>
       <w:r>
         <w:rPr>
           <w:rFonts w:ascii="Calibri" w:hAnsi="Calibri"/>
@@ -15231,7 +15089,6 @@
         </w:rPr>
         <w:t>pertenecientes</w:t>
       </w:r>
-      <w:proofErr w:type="spellEnd"/>
       <w:r>
         <w:rPr>
           <w:rFonts w:ascii="Calibri" w:hAnsi="Calibri"/>
@@ -15239,7 +15096,6 @@
         </w:rPr>
         <w:t xml:space="preserve"> a la </w:t>
       </w:r>
-      <w:proofErr w:type="spellStart"/>
       <w:r>
         <w:rPr>
           <w:rFonts w:ascii="Calibri" w:hAnsi="Calibri"/>
@@ -15247,7 +15103,6 @@
         </w:rPr>
         <w:t>biblioteca</w:t>
       </w:r>
-      <w:proofErr w:type="spellEnd"/>
       <w:r>
         <w:rPr>
           <w:rFonts w:ascii="Calibri" w:hAnsi="Calibri"/>
@@ -16568,53 +16423,12 @@
           <w:szCs w:val="20"/>
         </w:rPr>
       </w:pPr>
-      <w:proofErr w:type="spellStart"/>
       <w:r>
         <w:rPr>
           <w:sz w:val="20"/>
           <w:szCs w:val="20"/>
         </w:rPr>
-        <w:t>Check</w:t>
-      </w:r>
-      <w:proofErr w:type="spellEnd"/>
-      <w:r>
-        <w:rPr>
-          <w:sz w:val="20"/>
-          <w:szCs w:val="20"/>
-        </w:rPr>
-        <w:t xml:space="preserve"> in y </w:t>
-      </w:r>
-      <w:proofErr w:type="spellStart"/>
-      <w:r>
-        <w:rPr>
-          <w:sz w:val="20"/>
-          <w:szCs w:val="20"/>
-        </w:rPr>
-        <w:t>Check</w:t>
-      </w:r>
-      <w:proofErr w:type="spellEnd"/>
-      <w:r>
-        <w:rPr>
-          <w:sz w:val="20"/>
-          <w:szCs w:val="20"/>
-        </w:rPr>
-        <w:t xml:space="preserve"> </w:t>
-      </w:r>
-      <w:proofErr w:type="spellStart"/>
-      <w:r>
-        <w:rPr>
-          <w:sz w:val="20"/>
-          <w:szCs w:val="20"/>
-        </w:rPr>
-        <w:t>out</w:t>
-      </w:r>
-      <w:proofErr w:type="spellEnd"/>
-      <w:r>
-        <w:rPr>
-          <w:sz w:val="20"/>
-          <w:szCs w:val="20"/>
-        </w:rPr>
-        <w:t xml:space="preserve"> de documentos y archivos para el aseguramiento de la calidad.</w:t>
+        <w:t>Check in y Check out de documentos y archivos para el aseguramiento de la calidad.</w:t>
       </w:r>
     </w:p>
     <w:p>
@@ -17736,29 +17550,7 @@
                 <w:szCs w:val="20"/>
                 <w:lang w:eastAsia="es-PE"/>
               </w:rPr>
-              <w:t xml:space="preserve">Tavara </w:t>
-            </w:r>
-            <w:proofErr w:type="spellStart"/>
-            <w:r>
-              <w:rPr>
-                <w:rFonts w:cs="Times New Roman"/>
-                <w:color w:val="000000"/>
-                <w:sz w:val="20"/>
-                <w:szCs w:val="20"/>
-                <w:lang w:eastAsia="es-PE"/>
-              </w:rPr>
-              <w:t>Aquije</w:t>
-            </w:r>
-            <w:proofErr w:type="spellEnd"/>
-            <w:r>
-              <w:rPr>
-                <w:rFonts w:cs="Times New Roman"/>
-                <w:color w:val="000000"/>
-                <w:sz w:val="20"/>
-                <w:szCs w:val="20"/>
-                <w:lang w:eastAsia="es-PE"/>
-              </w:rPr>
-              <w:t>, Javier Antonio</w:t>
+              <w:t>Tavara Aquije, Javier Antonio</w:t>
             </w:r>
           </w:p>
         </w:tc>
@@ -18313,29 +18105,7 @@
                 <w:szCs w:val="20"/>
                 <w:lang w:eastAsia="es-PE"/>
               </w:rPr>
-              <w:t xml:space="preserve">Tavara </w:t>
-            </w:r>
-            <w:proofErr w:type="spellStart"/>
-            <w:r>
-              <w:rPr>
-                <w:rFonts w:cs="Times New Roman"/>
-                <w:color w:val="000000"/>
-                <w:sz w:val="20"/>
-                <w:szCs w:val="20"/>
-                <w:lang w:eastAsia="es-PE"/>
-              </w:rPr>
-              <w:t>Aquije</w:t>
-            </w:r>
-            <w:proofErr w:type="spellEnd"/>
-            <w:r>
-              <w:rPr>
-                <w:rFonts w:cs="Times New Roman"/>
-                <w:color w:val="000000"/>
-                <w:sz w:val="20"/>
-                <w:szCs w:val="20"/>
-                <w:lang w:eastAsia="es-PE"/>
-              </w:rPr>
-              <w:t>, Javier Antonio</w:t>
+              <w:t>Tavara Aquije, Javier Antonio</w:t>
             </w:r>
           </w:p>
         </w:tc>
@@ -18963,29 +18733,7 @@
                 <w:szCs w:val="20"/>
                 <w:lang w:eastAsia="es-PE"/>
               </w:rPr>
-              <w:t xml:space="preserve">Tavara </w:t>
-            </w:r>
-            <w:proofErr w:type="spellStart"/>
-            <w:r>
-              <w:rPr>
-                <w:rFonts w:cs="Times New Roman"/>
-                <w:color w:val="000000"/>
-                <w:sz w:val="20"/>
-                <w:szCs w:val="20"/>
-                <w:lang w:eastAsia="es-PE"/>
-              </w:rPr>
-              <w:t>Aquije</w:t>
-            </w:r>
-            <w:proofErr w:type="spellEnd"/>
-            <w:r>
-              <w:rPr>
-                <w:rFonts w:cs="Times New Roman"/>
-                <w:color w:val="000000"/>
-                <w:sz w:val="20"/>
-                <w:szCs w:val="20"/>
-                <w:lang w:eastAsia="es-PE"/>
-              </w:rPr>
-              <w:t>, Javier Antonio</w:t>
+              <w:t>Tavara Aquije, Javier Antonio</w:t>
             </w:r>
           </w:p>
         </w:tc>
@@ -19656,7 +19404,6 @@
                 <w:lang w:eastAsia="es-PE"/>
               </w:rPr>
             </w:pPr>
-            <w:proofErr w:type="spellStart"/>
             <w:r>
               <w:rPr>
                 <w:rFonts w:cs="Times New Roman"/>
@@ -19665,40 +19412,7 @@
                 <w:szCs w:val="20"/>
                 <w:lang w:eastAsia="es-PE"/>
               </w:rPr>
-              <w:t>Serquen</w:t>
-            </w:r>
-            <w:proofErr w:type="spellEnd"/>
-            <w:r>
-              <w:rPr>
-                <w:rFonts w:cs="Times New Roman"/>
-                <w:color w:val="000000"/>
-                <w:sz w:val="20"/>
-                <w:szCs w:val="20"/>
-                <w:lang w:eastAsia="es-PE"/>
-              </w:rPr>
-              <w:t xml:space="preserve"> </w:t>
-            </w:r>
-            <w:proofErr w:type="spellStart"/>
-            <w:r>
-              <w:rPr>
-                <w:rFonts w:cs="Times New Roman"/>
-                <w:color w:val="000000"/>
-                <w:sz w:val="20"/>
-                <w:szCs w:val="20"/>
-                <w:lang w:eastAsia="es-PE"/>
-              </w:rPr>
-              <w:t>Llallire</w:t>
-            </w:r>
-            <w:proofErr w:type="spellEnd"/>
-            <w:r>
-              <w:rPr>
-                <w:rFonts w:cs="Times New Roman"/>
-                <w:color w:val="000000"/>
-                <w:sz w:val="20"/>
-                <w:szCs w:val="20"/>
-                <w:lang w:eastAsia="es-PE"/>
-              </w:rPr>
-              <w:t>, Carlos Eduardo</w:t>
+              <w:t>Serquen Llallire, Carlos Eduardo</w:t>
             </w:r>
           </w:p>
         </w:tc>
@@ -20246,17 +19960,7 @@
                 <w:szCs w:val="20"/>
                 <w:lang w:eastAsia="es-PE"/>
               </w:rPr>
-              <w:t>GC</w:t>
-            </w:r>
-            <w:r>
-              <w:rPr>
-                <w:rFonts w:cs="Arial"/>
-                <w:color w:val="000000"/>
-                <w:sz w:val="20"/>
-                <w:szCs w:val="20"/>
-                <w:lang w:eastAsia="es-PE"/>
-              </w:rPr>
-              <w:t>_005</w:t>
+              <w:t>GC_005</w:t>
             </w:r>
           </w:p>
         </w:tc>
@@ -20317,7 +20021,6 @@
                 <w:lang w:eastAsia="es-PE"/>
               </w:rPr>
             </w:pPr>
-            <w:proofErr w:type="spellStart"/>
             <w:r>
               <w:rPr>
                 <w:rFonts w:cs="Times New Roman"/>
@@ -20326,40 +20029,7 @@
                 <w:szCs w:val="20"/>
                 <w:lang w:eastAsia="es-PE"/>
               </w:rPr>
-              <w:t>Serquen</w:t>
-            </w:r>
-            <w:proofErr w:type="spellEnd"/>
-            <w:r>
-              <w:rPr>
-                <w:rFonts w:cs="Times New Roman"/>
-                <w:color w:val="000000"/>
-                <w:sz w:val="20"/>
-                <w:szCs w:val="20"/>
-                <w:lang w:eastAsia="es-PE"/>
-              </w:rPr>
-              <w:t xml:space="preserve"> </w:t>
-            </w:r>
-            <w:proofErr w:type="spellStart"/>
-            <w:r>
-              <w:rPr>
-                <w:rFonts w:cs="Times New Roman"/>
-                <w:color w:val="000000"/>
-                <w:sz w:val="20"/>
-                <w:szCs w:val="20"/>
-                <w:lang w:eastAsia="es-PE"/>
-              </w:rPr>
-              <w:t>Llallire</w:t>
-            </w:r>
-            <w:proofErr w:type="spellEnd"/>
-            <w:r>
-              <w:rPr>
-                <w:rFonts w:cs="Times New Roman"/>
-                <w:color w:val="000000"/>
-                <w:sz w:val="20"/>
-                <w:szCs w:val="20"/>
-                <w:lang w:eastAsia="es-PE"/>
-              </w:rPr>
-              <w:t>, Carlos Eduardo</w:t>
+              <w:t>Serquen Llallire, Carlos Eduardo</w:t>
             </w:r>
           </w:p>
         </w:tc>
@@ -21052,7 +20722,6 @@
                 <w:lang w:eastAsia="es-PE"/>
               </w:rPr>
             </w:pPr>
-            <w:proofErr w:type="spellStart"/>
             <w:r>
               <w:rPr>
                 <w:rFonts w:cs="Times New Roman"/>
@@ -21061,40 +20730,7 @@
                 <w:szCs w:val="20"/>
                 <w:lang w:eastAsia="es-PE"/>
               </w:rPr>
-              <w:t>Serquen</w:t>
-            </w:r>
-            <w:proofErr w:type="spellEnd"/>
-            <w:r>
-              <w:rPr>
-                <w:rFonts w:cs="Times New Roman"/>
-                <w:color w:val="000000"/>
-                <w:sz w:val="20"/>
-                <w:szCs w:val="20"/>
-                <w:lang w:eastAsia="es-PE"/>
-              </w:rPr>
-              <w:t xml:space="preserve"> </w:t>
-            </w:r>
-            <w:proofErr w:type="spellStart"/>
-            <w:r>
-              <w:rPr>
-                <w:rFonts w:cs="Times New Roman"/>
-                <w:color w:val="000000"/>
-                <w:sz w:val="20"/>
-                <w:szCs w:val="20"/>
-                <w:lang w:eastAsia="es-PE"/>
-              </w:rPr>
-              <w:t>Llallire</w:t>
-            </w:r>
-            <w:proofErr w:type="spellEnd"/>
-            <w:r>
-              <w:rPr>
-                <w:rFonts w:cs="Times New Roman"/>
-                <w:color w:val="000000"/>
-                <w:sz w:val="20"/>
-                <w:szCs w:val="20"/>
-                <w:lang w:eastAsia="es-PE"/>
-              </w:rPr>
-              <w:t>, Carlos Eduardo</w:t>
+              <w:t>Serquen Llallire, Carlos Eduardo</w:t>
             </w:r>
           </w:p>
         </w:tc>
@@ -22629,17 +22265,7 @@
                 <w:szCs w:val="20"/>
                 <w:lang w:eastAsia="es-PE"/>
               </w:rPr>
-              <w:t xml:space="preserve">Listado de ítems </w:t>
-            </w:r>
-            <w:r>
-              <w:rPr>
-                <w:rFonts w:cs="Times New Roman"/>
-                <w:color w:val="000000"/>
-                <w:sz w:val="20"/>
-                <w:szCs w:val="20"/>
-                <w:lang w:eastAsia="es-PE"/>
-              </w:rPr>
-              <w:t>retrasados a su fecha de entrega</w:t>
+              <w:t>Listado de ítems retrasados a su fecha de entrega</w:t>
             </w:r>
           </w:p>
         </w:tc>
@@ -22711,67 +22337,7 @@
                 <w:szCs w:val="20"/>
                 <w:lang w:eastAsia="es-PE"/>
               </w:rPr>
-              <w:t xml:space="preserve">Obtener el listado ítems </w:t>
-            </w:r>
-            <w:r>
-              <w:rPr>
-                <w:rFonts w:cs="Times New Roman"/>
-                <w:color w:val="000000"/>
-                <w:sz w:val="20"/>
-                <w:szCs w:val="20"/>
-                <w:lang w:eastAsia="es-PE"/>
-              </w:rPr>
-              <w:t>retrasados a su fecha de entrega, con su</w:t>
-            </w:r>
-            <w:r>
-              <w:rPr>
-                <w:rFonts w:cs="Times New Roman"/>
-                <w:color w:val="000000"/>
-                <w:sz w:val="20"/>
-                <w:szCs w:val="20"/>
-                <w:lang w:eastAsia="es-PE"/>
-              </w:rPr>
-              <w:t xml:space="preserve"> porcentaje de avance</w:t>
-            </w:r>
-            <w:r>
-              <w:rPr>
-                <w:rFonts w:cs="Times New Roman"/>
-                <w:color w:val="000000"/>
-                <w:sz w:val="20"/>
-                <w:szCs w:val="20"/>
-                <w:lang w:eastAsia="es-PE"/>
-              </w:rPr>
-              <w:t>, de aquellos ítems en la solicitud de cambio</w:t>
-            </w:r>
-            <w:r>
-              <w:rPr>
-                <w:rFonts w:cs="Times New Roman"/>
-                <w:color w:val="000000"/>
-                <w:sz w:val="20"/>
-                <w:szCs w:val="20"/>
-                <w:lang w:eastAsia="es-PE"/>
-              </w:rPr>
-              <w:t>, con el propósit</w:t>
-            </w:r>
-            <w:r>
-              <w:rPr>
-                <w:rFonts w:cs="Times New Roman"/>
-                <w:color w:val="000000"/>
-                <w:sz w:val="20"/>
-                <w:szCs w:val="20"/>
-                <w:lang w:eastAsia="es-PE"/>
-              </w:rPr>
-              <w:t>o de ayudar al gestor a identificar los ítems retrasados y analizar sus causas, como el tiempo que demorará en terminarlos</w:t>
-            </w:r>
-            <w:r>
-              <w:rPr>
-                <w:rFonts w:cs="Times New Roman"/>
-                <w:color w:val="000000"/>
-                <w:sz w:val="20"/>
-                <w:szCs w:val="20"/>
-                <w:lang w:eastAsia="es-PE"/>
-              </w:rPr>
-              <w:t>.</w:t>
+              <w:t>Obtener el listado ítems retrasados a su fecha de entrega, con su porcentaje de avance, de aquellos ítems en la solicitud de cambio, con el propósito de ayudar al gestor a identificar los ítems retrasados y analizar sus causas, como el tiempo que demorará en terminarlos.</w:t>
             </w:r>
           </w:p>
         </w:tc>
@@ -23275,8 +22841,6 @@
               </w:rPr>
               <w:t>03</w:t>
             </w:r>
-            <w:bookmarkStart w:id="27" w:name="_GoBack"/>
-            <w:bookmarkEnd w:id="27"/>
           </w:p>
         </w:tc>
       </w:tr>
@@ -23818,6 +23382,2024 @@
                 <w:lang w:eastAsia="es-PE"/>
               </w:rPr>
               <w:t>Persona que realizo la última actualización del Caso de Uso.</w:t>
+            </w:r>
+          </w:p>
+        </w:tc>
+      </w:tr>
+    </w:tbl>
+    <w:p/>
+    <w:p>
+      <w:pPr>
+        <w:pStyle w:val="Ttulo3"/>
+        <w:numPr>
+          <w:ilvl w:val="2"/>
+          <w:numId w:val="1"/>
+        </w:numPr>
+        <w:spacing w:line="360" w:lineRule="auto"/>
+        <w:rPr>
+          <w:rFonts w:asciiTheme="minorHAnsi" w:hAnsiTheme="minorHAnsi"/>
+          <w:b/>
+          <w:color w:val="auto"/>
+        </w:rPr>
+      </w:pPr>
+      <w:r>
+        <w:rPr>
+          <w:rFonts w:asciiTheme="minorHAnsi" w:hAnsiTheme="minorHAnsi"/>
+          <w:b/>
+          <w:color w:val="auto"/>
+        </w:rPr>
+        <w:t>Re</w:t>
+      </w:r>
+      <w:r>
+        <w:rPr>
+          <w:rFonts w:asciiTheme="minorHAnsi" w:hAnsiTheme="minorHAnsi"/>
+          <w:b/>
+          <w:color w:val="auto"/>
+        </w:rPr>
+        <w:t>portes para el Desarrollador</w:t>
+      </w:r>
+    </w:p>
+    <w:p/>
+    <w:tbl>
+      <w:tblPr>
+        <w:tblStyle w:val="Tabladecuadrcula5oscura-nfasis51"/>
+        <w:tblW w:w="7666" w:type="dxa"/>
+        <w:jc w:val="center"/>
+        <w:tblBorders>
+          <w:top w:val="single" w:sz="4" w:space="0" w:color="auto"/>
+          <w:left w:val="single" w:sz="4" w:space="0" w:color="auto"/>
+          <w:bottom w:val="single" w:sz="4" w:space="0" w:color="auto"/>
+          <w:right w:val="single" w:sz="4" w:space="0" w:color="auto"/>
+          <w:insideH w:val="single" w:sz="4" w:space="0" w:color="auto"/>
+          <w:insideV w:val="single" w:sz="4" w:space="0" w:color="auto"/>
+        </w:tblBorders>
+        <w:tblLook w:val="04A0" w:firstRow="1" w:lastRow="0" w:firstColumn="1" w:lastColumn="0" w:noHBand="0" w:noVBand="1"/>
+      </w:tblPr>
+      <w:tblGrid>
+        <w:gridCol w:w="1282"/>
+        <w:gridCol w:w="6384"/>
+      </w:tblGrid>
+      <w:tr>
+        <w:trPr>
+          <w:cnfStyle w:val="100000000000" w:firstRow="1" w:lastRow="0" w:firstColumn="0" w:lastColumn="0" w:oddVBand="0" w:evenVBand="0" w:oddHBand="0" w:evenHBand="0" w:firstRowFirstColumn="0" w:firstRowLastColumn="0" w:lastRowFirstColumn="0" w:lastRowLastColumn="0"/>
+          <w:trHeight w:val="391"/>
+          <w:jc w:val="center"/>
+        </w:trPr>
+        <w:tc>
+          <w:tcPr>
+            <w:cnfStyle w:val="001000000000" w:firstRow="0" w:lastRow="0" w:firstColumn="1" w:lastColumn="0" w:oddVBand="0" w:evenVBand="0" w:oddHBand="0" w:evenHBand="0" w:firstRowFirstColumn="0" w:firstRowLastColumn="0" w:lastRowFirstColumn="0" w:lastRowLastColumn="0"/>
+            <w:tcW w:w="1282" w:type="dxa"/>
+            <w:tcBorders>
+              <w:top w:val="none" w:sz="0" w:space="0" w:color="auto"/>
+              <w:left w:val="none" w:sz="0" w:space="0" w:color="auto"/>
+              <w:right w:val="none" w:sz="0" w:space="0" w:color="auto"/>
+            </w:tcBorders>
+            <w:shd w:val="clear" w:color="auto" w:fill="A6A6A6" w:themeFill="background1" w:themeFillShade="A6"/>
+            <w:vAlign w:val="center"/>
+            <w:hideMark/>
+          </w:tcPr>
+          <w:p>
+            <w:pPr>
+              <w:jc w:val="center"/>
+              <w:rPr>
+                <w:rFonts w:cs="Arial"/>
+                <w:color w:val="000000"/>
+                <w:sz w:val="20"/>
+                <w:szCs w:val="20"/>
+                <w:lang w:eastAsia="es-PE"/>
+              </w:rPr>
+            </w:pPr>
+            <w:r>
+              <w:rPr>
+                <w:rFonts w:cs="Arial"/>
+                <w:color w:val="000000"/>
+                <w:sz w:val="20"/>
+                <w:szCs w:val="20"/>
+                <w:lang w:eastAsia="es-PE"/>
+              </w:rPr>
+              <w:t>ID</w:t>
+            </w:r>
+          </w:p>
+        </w:tc>
+        <w:tc>
+          <w:tcPr>
+            <w:tcW w:w="6384" w:type="dxa"/>
+            <w:tcBorders>
+              <w:top w:val="none" w:sz="0" w:space="0" w:color="auto"/>
+              <w:left w:val="none" w:sz="0" w:space="0" w:color="auto"/>
+              <w:right w:val="none" w:sz="0" w:space="0" w:color="auto"/>
+            </w:tcBorders>
+            <w:shd w:val="clear" w:color="auto" w:fill="A6A6A6" w:themeFill="background1" w:themeFillShade="A6"/>
+            <w:vAlign w:val="center"/>
+            <w:hideMark/>
+          </w:tcPr>
+          <w:p>
+            <w:pPr>
+              <w:cnfStyle w:val="100000000000" w:firstRow="1" w:lastRow="0" w:firstColumn="0" w:lastColumn="0" w:oddVBand="0" w:evenVBand="0" w:oddHBand="0" w:evenHBand="0" w:firstRowFirstColumn="0" w:firstRowLastColumn="0" w:lastRowFirstColumn="0" w:lastRowLastColumn="0"/>
+              <w:rPr>
+                <w:rFonts w:cs="Arial"/>
+                <w:color w:val="000000"/>
+                <w:sz w:val="20"/>
+                <w:szCs w:val="20"/>
+                <w:lang w:eastAsia="es-PE"/>
+              </w:rPr>
+            </w:pPr>
+            <w:r>
+              <w:rPr>
+                <w:rFonts w:cs="Arial"/>
+                <w:color w:val="000000"/>
+                <w:sz w:val="20"/>
+                <w:szCs w:val="20"/>
+                <w:lang w:eastAsia="es-PE"/>
+              </w:rPr>
+              <w:t>RP_D_001</w:t>
+            </w:r>
+          </w:p>
+        </w:tc>
+      </w:tr>
+      <w:tr>
+        <w:trPr>
+          <w:cnfStyle w:val="000000100000" w:firstRow="0" w:lastRow="0" w:firstColumn="0" w:lastColumn="0" w:oddVBand="0" w:evenVBand="0" w:oddHBand="1" w:evenHBand="0" w:firstRowFirstColumn="0" w:firstRowLastColumn="0" w:lastRowFirstColumn="0" w:lastRowLastColumn="0"/>
+          <w:trHeight w:val="564"/>
+          <w:jc w:val="center"/>
+        </w:trPr>
+        <w:tc>
+          <w:tcPr>
+            <w:cnfStyle w:val="001000000000" w:firstRow="0" w:lastRow="0" w:firstColumn="1" w:lastColumn="0" w:oddVBand="0" w:evenVBand="0" w:oddHBand="0" w:evenHBand="0" w:firstRowFirstColumn="0" w:firstRowLastColumn="0" w:lastRowFirstColumn="0" w:lastRowLastColumn="0"/>
+            <w:tcW w:w="1282" w:type="dxa"/>
+            <w:tcBorders>
+              <w:left w:val="none" w:sz="0" w:space="0" w:color="auto"/>
+            </w:tcBorders>
+            <w:shd w:val="clear" w:color="auto" w:fill="A6A6A6" w:themeFill="background1" w:themeFillShade="A6"/>
+            <w:vAlign w:val="center"/>
+          </w:tcPr>
+          <w:p>
+            <w:pPr>
+              <w:jc w:val="center"/>
+              <w:rPr>
+                <w:rFonts w:cs="Arial"/>
+                <w:color w:val="000000"/>
+                <w:sz w:val="20"/>
+                <w:szCs w:val="20"/>
+                <w:lang w:eastAsia="es-PE"/>
+              </w:rPr>
+            </w:pPr>
+            <w:r>
+              <w:rPr>
+                <w:rFonts w:cs="Arial"/>
+                <w:color w:val="000000"/>
+                <w:sz w:val="20"/>
+                <w:szCs w:val="20"/>
+                <w:lang w:eastAsia="es-PE"/>
+              </w:rPr>
+              <w:t>Autor</w:t>
+            </w:r>
+          </w:p>
+        </w:tc>
+        <w:tc>
+          <w:tcPr>
+            <w:tcW w:w="6384" w:type="dxa"/>
+            <w:shd w:val="clear" w:color="auto" w:fill="FFFFFF" w:themeFill="background1"/>
+            <w:vAlign w:val="center"/>
+          </w:tcPr>
+          <w:p>
+            <w:pPr>
+              <w:cnfStyle w:val="000000100000" w:firstRow="0" w:lastRow="0" w:firstColumn="0" w:lastColumn="0" w:oddVBand="0" w:evenVBand="0" w:oddHBand="1" w:evenHBand="0" w:firstRowFirstColumn="0" w:firstRowLastColumn="0" w:lastRowFirstColumn="0" w:lastRowLastColumn="0"/>
+              <w:rPr>
+                <w:rFonts w:cs="Times New Roman"/>
+                <w:color w:val="000000"/>
+                <w:sz w:val="20"/>
+                <w:szCs w:val="20"/>
+                <w:lang w:eastAsia="es-PE"/>
+              </w:rPr>
+            </w:pPr>
+            <w:r>
+              <w:rPr>
+                <w:rFonts w:cs="Times New Roman"/>
+                <w:color w:val="000000"/>
+                <w:sz w:val="20"/>
+                <w:szCs w:val="20"/>
+                <w:lang w:eastAsia="es-PE"/>
+              </w:rPr>
+              <w:t>Machuca Pajuelo Manuel Omar</w:t>
+            </w:r>
+          </w:p>
+        </w:tc>
+      </w:tr>
+      <w:tr>
+        <w:trPr>
+          <w:trHeight w:val="604"/>
+          <w:jc w:val="center"/>
+        </w:trPr>
+        <w:tc>
+          <w:tcPr>
+            <w:cnfStyle w:val="001000000000" w:firstRow="0" w:lastRow="0" w:firstColumn="1" w:lastColumn="0" w:oddVBand="0" w:evenVBand="0" w:oddHBand="0" w:evenHBand="0" w:firstRowFirstColumn="0" w:firstRowLastColumn="0" w:lastRowFirstColumn="0" w:lastRowLastColumn="0"/>
+            <w:tcW w:w="1282" w:type="dxa"/>
+            <w:tcBorders>
+              <w:left w:val="none" w:sz="0" w:space="0" w:color="auto"/>
+            </w:tcBorders>
+            <w:shd w:val="clear" w:color="auto" w:fill="A6A6A6" w:themeFill="background1" w:themeFillShade="A6"/>
+            <w:vAlign w:val="center"/>
+            <w:hideMark/>
+          </w:tcPr>
+          <w:p>
+            <w:pPr>
+              <w:jc w:val="center"/>
+              <w:rPr>
+                <w:rFonts w:cs="Arial"/>
+                <w:sz w:val="20"/>
+                <w:szCs w:val="20"/>
+                <w:lang w:eastAsia="es-PE"/>
+              </w:rPr>
+            </w:pPr>
+            <w:r>
+              <w:rPr>
+                <w:rFonts w:cs="Arial"/>
+                <w:color w:val="000000"/>
+                <w:sz w:val="20"/>
+                <w:szCs w:val="20"/>
+                <w:lang w:eastAsia="es-PE"/>
+              </w:rPr>
+              <w:t>Título</w:t>
+            </w:r>
+          </w:p>
+        </w:tc>
+        <w:tc>
+          <w:tcPr>
+            <w:tcW w:w="6384" w:type="dxa"/>
+            <w:shd w:val="clear" w:color="auto" w:fill="FFFFFF" w:themeFill="background1"/>
+            <w:vAlign w:val="center"/>
+            <w:hideMark/>
+          </w:tcPr>
+          <w:p>
+            <w:pPr>
+              <w:cnfStyle w:val="000000000000" w:firstRow="0" w:lastRow="0" w:firstColumn="0" w:lastColumn="0" w:oddVBand="0" w:evenVBand="0" w:oddHBand="0" w:evenHBand="0" w:firstRowFirstColumn="0" w:firstRowLastColumn="0" w:lastRowFirstColumn="0" w:lastRowLastColumn="0"/>
+              <w:rPr>
+                <w:rFonts w:cs="Times New Roman"/>
+                <w:sz w:val="20"/>
+                <w:szCs w:val="20"/>
+                <w:lang w:eastAsia="es-PE"/>
+              </w:rPr>
+            </w:pPr>
+            <w:r>
+              <w:rPr>
+                <w:rFonts w:cs="Times New Roman"/>
+                <w:color w:val="000000"/>
+                <w:sz w:val="20"/>
+                <w:szCs w:val="20"/>
+                <w:lang w:eastAsia="es-PE"/>
+              </w:rPr>
+              <w:t>Lista de ítems de la configuración que se relacionan con una Solicitud de Cambio.</w:t>
+            </w:r>
+          </w:p>
+        </w:tc>
+      </w:tr>
+      <w:tr>
+        <w:trPr>
+          <w:cnfStyle w:val="000000100000" w:firstRow="0" w:lastRow="0" w:firstColumn="0" w:lastColumn="0" w:oddVBand="0" w:evenVBand="0" w:oddHBand="1" w:evenHBand="0" w:firstRowFirstColumn="0" w:firstRowLastColumn="0" w:lastRowFirstColumn="0" w:lastRowLastColumn="0"/>
+          <w:trHeight w:val="1157"/>
+          <w:jc w:val="center"/>
+        </w:trPr>
+        <w:tc>
+          <w:tcPr>
+            <w:cnfStyle w:val="001000000000" w:firstRow="0" w:lastRow="0" w:firstColumn="1" w:lastColumn="0" w:oddVBand="0" w:evenVBand="0" w:oddHBand="0" w:evenHBand="0" w:firstRowFirstColumn="0" w:firstRowLastColumn="0" w:lastRowFirstColumn="0" w:lastRowLastColumn="0"/>
+            <w:tcW w:w="1282" w:type="dxa"/>
+            <w:tcBorders>
+              <w:left w:val="none" w:sz="0" w:space="0" w:color="auto"/>
+            </w:tcBorders>
+            <w:shd w:val="clear" w:color="auto" w:fill="A6A6A6" w:themeFill="background1" w:themeFillShade="A6"/>
+            <w:vAlign w:val="center"/>
+            <w:hideMark/>
+          </w:tcPr>
+          <w:p>
+            <w:pPr>
+              <w:jc w:val="center"/>
+              <w:rPr>
+                <w:rFonts w:cs="Arial"/>
+                <w:sz w:val="20"/>
+                <w:szCs w:val="20"/>
+                <w:lang w:eastAsia="es-PE"/>
+              </w:rPr>
+            </w:pPr>
+            <w:r>
+              <w:rPr>
+                <w:rFonts w:cs="Arial"/>
+                <w:color w:val="000000"/>
+                <w:sz w:val="20"/>
+                <w:szCs w:val="20"/>
+                <w:lang w:eastAsia="es-PE"/>
+              </w:rPr>
+              <w:t>Propósito</w:t>
+            </w:r>
+          </w:p>
+        </w:tc>
+        <w:tc>
+          <w:tcPr>
+            <w:tcW w:w="6384" w:type="dxa"/>
+            <w:shd w:val="clear" w:color="auto" w:fill="FFFFFF" w:themeFill="background1"/>
+            <w:vAlign w:val="center"/>
+            <w:hideMark/>
+          </w:tcPr>
+          <w:p>
+            <w:pPr>
+              <w:spacing w:line="276" w:lineRule="auto"/>
+              <w:jc w:val="both"/>
+              <w:cnfStyle w:val="000000100000" w:firstRow="0" w:lastRow="0" w:firstColumn="0" w:lastColumn="0" w:oddVBand="0" w:evenVBand="0" w:oddHBand="1" w:evenHBand="0" w:firstRowFirstColumn="0" w:firstRowLastColumn="0" w:lastRowFirstColumn="0" w:lastRowLastColumn="0"/>
+              <w:rPr>
+                <w:rFonts w:cs="Times New Roman"/>
+                <w:sz w:val="20"/>
+                <w:szCs w:val="20"/>
+                <w:lang w:eastAsia="es-PE"/>
+              </w:rPr>
+            </w:pPr>
+            <w:r>
+              <w:rPr>
+                <w:rFonts w:cs="Times New Roman"/>
+                <w:color w:val="000000"/>
+                <w:sz w:val="20"/>
+                <w:szCs w:val="20"/>
+                <w:lang w:eastAsia="es-PE"/>
+              </w:rPr>
+              <w:t xml:space="preserve">Tener el listado de los ítems de configuración que estén relacionados a una Solicitud de cambio; con la finalidad </w:t>
+            </w:r>
+            <w:r>
+              <w:rPr>
+                <w:rFonts w:cs="Times New Roman"/>
+                <w:color w:val="000000"/>
+                <w:sz w:val="20"/>
+                <w:szCs w:val="20"/>
+                <w:lang w:eastAsia="es-PE"/>
+              </w:rPr>
+              <w:t>que</w:t>
+            </w:r>
+            <w:r>
+              <w:rPr>
+                <w:rFonts w:cs="Times New Roman"/>
+                <w:color w:val="000000"/>
+                <w:sz w:val="20"/>
+                <w:szCs w:val="20"/>
+                <w:lang w:eastAsia="es-PE"/>
+              </w:rPr>
+              <w:t xml:space="preserve"> el programador pueda conocer aquellos Ítems de la Configuración que se ven afectados en la solicitud de cambio y tener una perspectiva de con que se va trabajar.</w:t>
+            </w:r>
+          </w:p>
+        </w:tc>
+      </w:tr>
+      <w:tr>
+        <w:trPr>
+          <w:trHeight w:val="643"/>
+          <w:jc w:val="center"/>
+        </w:trPr>
+        <w:tc>
+          <w:tcPr>
+            <w:cnfStyle w:val="001000000000" w:firstRow="0" w:lastRow="0" w:firstColumn="1" w:lastColumn="0" w:oddVBand="0" w:evenVBand="0" w:oddHBand="0" w:evenHBand="0" w:firstRowFirstColumn="0" w:firstRowLastColumn="0" w:lastRowFirstColumn="0" w:lastRowLastColumn="0"/>
+            <w:tcW w:w="1282" w:type="dxa"/>
+            <w:tcBorders>
+              <w:left w:val="none" w:sz="0" w:space="0" w:color="auto"/>
+            </w:tcBorders>
+            <w:shd w:val="clear" w:color="auto" w:fill="A6A6A6" w:themeFill="background1" w:themeFillShade="A6"/>
+            <w:vAlign w:val="center"/>
+            <w:hideMark/>
+          </w:tcPr>
+          <w:p>
+            <w:pPr>
+              <w:jc w:val="center"/>
+              <w:rPr>
+                <w:rFonts w:cs="Arial"/>
+                <w:sz w:val="20"/>
+                <w:szCs w:val="20"/>
+                <w:lang w:eastAsia="es-PE"/>
+              </w:rPr>
+            </w:pPr>
+            <w:r>
+              <w:rPr>
+                <w:rFonts w:cs="Arial"/>
+                <w:color w:val="000000"/>
+                <w:sz w:val="20"/>
+                <w:szCs w:val="20"/>
+                <w:lang w:eastAsia="es-PE"/>
+              </w:rPr>
+              <w:t>Entradas</w:t>
+            </w:r>
+          </w:p>
+        </w:tc>
+        <w:tc>
+          <w:tcPr>
+            <w:tcW w:w="6384" w:type="dxa"/>
+            <w:shd w:val="clear" w:color="auto" w:fill="FFFFFF" w:themeFill="background1"/>
+            <w:vAlign w:val="center"/>
+            <w:hideMark/>
+          </w:tcPr>
+          <w:p>
+            <w:pPr>
+              <w:pStyle w:val="Prrafodelista"/>
+              <w:numPr>
+                <w:ilvl w:val="0"/>
+                <w:numId w:val="15"/>
+              </w:numPr>
+              <w:spacing w:line="276" w:lineRule="auto"/>
+              <w:ind w:left="542"/>
+              <w:cnfStyle w:val="000000000000" w:firstRow="0" w:lastRow="0" w:firstColumn="0" w:lastColumn="0" w:oddVBand="0" w:evenVBand="0" w:oddHBand="0" w:evenHBand="0" w:firstRowFirstColumn="0" w:firstRowLastColumn="0" w:lastRowFirstColumn="0" w:lastRowLastColumn="0"/>
+              <w:rPr>
+                <w:rFonts w:cs="Times New Roman"/>
+                <w:color w:val="000000"/>
+                <w:sz w:val="20"/>
+                <w:szCs w:val="20"/>
+                <w:lang w:eastAsia="es-PE"/>
+              </w:rPr>
+            </w:pPr>
+            <w:r>
+              <w:rPr>
+                <w:rFonts w:cs="Times New Roman"/>
+                <w:color w:val="000000"/>
+                <w:sz w:val="20"/>
+                <w:szCs w:val="20"/>
+                <w:lang w:eastAsia="es-PE"/>
+              </w:rPr>
+              <w:t>ID Proyecto</w:t>
+            </w:r>
+          </w:p>
+          <w:p>
+            <w:pPr>
+              <w:pStyle w:val="Prrafodelista"/>
+              <w:numPr>
+                <w:ilvl w:val="0"/>
+                <w:numId w:val="15"/>
+              </w:numPr>
+              <w:spacing w:line="276" w:lineRule="auto"/>
+              <w:ind w:left="542"/>
+              <w:cnfStyle w:val="000000000000" w:firstRow="0" w:lastRow="0" w:firstColumn="0" w:lastColumn="0" w:oddVBand="0" w:evenVBand="0" w:oddHBand="0" w:evenHBand="0" w:firstRowFirstColumn="0" w:firstRowLastColumn="0" w:lastRowFirstColumn="0" w:lastRowLastColumn="0"/>
+              <w:rPr>
+                <w:rFonts w:cs="Times New Roman"/>
+                <w:color w:val="000000"/>
+                <w:sz w:val="20"/>
+                <w:szCs w:val="20"/>
+                <w:lang w:eastAsia="es-PE"/>
+              </w:rPr>
+            </w:pPr>
+            <w:r>
+              <w:rPr>
+                <w:rFonts w:cs="Times New Roman"/>
+                <w:color w:val="000000"/>
+                <w:sz w:val="20"/>
+                <w:szCs w:val="20"/>
+                <w:lang w:eastAsia="es-PE"/>
+              </w:rPr>
+              <w:t>ID de la Solicitud de Cambio.</w:t>
+            </w:r>
+          </w:p>
+        </w:tc>
+      </w:tr>
+      <w:tr>
+        <w:trPr>
+          <w:cnfStyle w:val="000000100000" w:firstRow="0" w:lastRow="0" w:firstColumn="0" w:lastColumn="0" w:oddVBand="0" w:evenVBand="0" w:oddHBand="1" w:evenHBand="0" w:firstRowFirstColumn="0" w:firstRowLastColumn="0" w:lastRowFirstColumn="0" w:lastRowLastColumn="0"/>
+          <w:trHeight w:val="1821"/>
+          <w:jc w:val="center"/>
+        </w:trPr>
+        <w:tc>
+          <w:tcPr>
+            <w:cnfStyle w:val="001000000000" w:firstRow="0" w:lastRow="0" w:firstColumn="1" w:lastColumn="0" w:oddVBand="0" w:evenVBand="0" w:oddHBand="0" w:evenHBand="0" w:firstRowFirstColumn="0" w:firstRowLastColumn="0" w:lastRowFirstColumn="0" w:lastRowLastColumn="0"/>
+            <w:tcW w:w="1282" w:type="dxa"/>
+            <w:tcBorders>
+              <w:left w:val="none" w:sz="0" w:space="0" w:color="auto"/>
+              <w:bottom w:val="none" w:sz="0" w:space="0" w:color="auto"/>
+            </w:tcBorders>
+            <w:shd w:val="clear" w:color="auto" w:fill="A6A6A6" w:themeFill="background1" w:themeFillShade="A6"/>
+            <w:vAlign w:val="center"/>
+            <w:hideMark/>
+          </w:tcPr>
+          <w:p>
+            <w:pPr>
+              <w:jc w:val="center"/>
+              <w:rPr>
+                <w:rFonts w:cs="Arial"/>
+                <w:sz w:val="20"/>
+                <w:szCs w:val="20"/>
+                <w:lang w:eastAsia="es-PE"/>
+              </w:rPr>
+            </w:pPr>
+            <w:r>
+              <w:rPr>
+                <w:rFonts w:cs="Arial"/>
+                <w:color w:val="000000"/>
+                <w:sz w:val="20"/>
+                <w:szCs w:val="20"/>
+                <w:lang w:eastAsia="es-PE"/>
+              </w:rPr>
+              <w:t>Salidas</w:t>
+            </w:r>
+          </w:p>
+        </w:tc>
+        <w:tc>
+          <w:tcPr>
+            <w:tcW w:w="6384" w:type="dxa"/>
+            <w:shd w:val="clear" w:color="auto" w:fill="FFFFFF" w:themeFill="background1"/>
+            <w:vAlign w:val="center"/>
+            <w:hideMark/>
+          </w:tcPr>
+          <w:p>
+            <w:pPr>
+              <w:pStyle w:val="Prrafodelista"/>
+              <w:numPr>
+                <w:ilvl w:val="0"/>
+                <w:numId w:val="15"/>
+              </w:numPr>
+              <w:spacing w:line="276" w:lineRule="auto"/>
+              <w:ind w:left="542"/>
+              <w:cnfStyle w:val="000000100000" w:firstRow="0" w:lastRow="0" w:firstColumn="0" w:lastColumn="0" w:oddVBand="0" w:evenVBand="0" w:oddHBand="1" w:evenHBand="0" w:firstRowFirstColumn="0" w:firstRowLastColumn="0" w:lastRowFirstColumn="0" w:lastRowLastColumn="0"/>
+              <w:rPr>
+                <w:rFonts w:cs="Times New Roman"/>
+                <w:color w:val="000000"/>
+                <w:sz w:val="20"/>
+                <w:szCs w:val="20"/>
+                <w:lang w:eastAsia="es-PE"/>
+              </w:rPr>
+            </w:pPr>
+            <w:r>
+              <w:rPr>
+                <w:rFonts w:cs="Times New Roman"/>
+                <w:color w:val="000000"/>
+                <w:sz w:val="20"/>
+                <w:szCs w:val="20"/>
+                <w:lang w:eastAsia="es-PE"/>
+              </w:rPr>
+              <w:t>ID del Item de Configuración.</w:t>
+            </w:r>
+          </w:p>
+          <w:p>
+            <w:pPr>
+              <w:pStyle w:val="Prrafodelista"/>
+              <w:keepNext/>
+              <w:numPr>
+                <w:ilvl w:val="0"/>
+                <w:numId w:val="15"/>
+              </w:numPr>
+              <w:spacing w:line="276" w:lineRule="auto"/>
+              <w:ind w:left="542"/>
+              <w:cnfStyle w:val="000000100000" w:firstRow="0" w:lastRow="0" w:firstColumn="0" w:lastColumn="0" w:oddVBand="0" w:evenVBand="0" w:oddHBand="1" w:evenHBand="0" w:firstRowFirstColumn="0" w:firstRowLastColumn="0" w:lastRowFirstColumn="0" w:lastRowLastColumn="0"/>
+              <w:rPr>
+                <w:rFonts w:cs="Times New Roman"/>
+                <w:color w:val="000000"/>
+                <w:sz w:val="20"/>
+                <w:szCs w:val="20"/>
+                <w:lang w:eastAsia="es-PE"/>
+              </w:rPr>
+            </w:pPr>
+            <w:r>
+              <w:rPr>
+                <w:rFonts w:cs="Times New Roman"/>
+                <w:color w:val="000000"/>
+                <w:sz w:val="20"/>
+                <w:szCs w:val="20"/>
+                <w:lang w:eastAsia="es-PE"/>
+              </w:rPr>
+              <w:t>Nombre del Item de Configuración.</w:t>
+            </w:r>
+          </w:p>
+          <w:p>
+            <w:pPr>
+              <w:pStyle w:val="Prrafodelista"/>
+              <w:numPr>
+                <w:ilvl w:val="0"/>
+                <w:numId w:val="15"/>
+              </w:numPr>
+              <w:ind w:left="542"/>
+              <w:cnfStyle w:val="000000100000" w:firstRow="0" w:lastRow="0" w:firstColumn="0" w:lastColumn="0" w:oddVBand="0" w:evenVBand="0" w:oddHBand="1" w:evenHBand="0" w:firstRowFirstColumn="0" w:firstRowLastColumn="0" w:lastRowFirstColumn="0" w:lastRowLastColumn="0"/>
+              <w:rPr>
+                <w:rFonts w:cs="Times New Roman"/>
+                <w:color w:val="000000"/>
+                <w:sz w:val="20"/>
+                <w:szCs w:val="20"/>
+                <w:lang w:eastAsia="es-PE"/>
+              </w:rPr>
+            </w:pPr>
+            <w:r>
+              <w:rPr>
+                <w:rFonts w:cs="Times New Roman"/>
+                <w:color w:val="000000"/>
+                <w:sz w:val="20"/>
+                <w:szCs w:val="20"/>
+                <w:lang w:eastAsia="es-PE"/>
+              </w:rPr>
+              <w:t>Tipo del Item de Configuración.</w:t>
+            </w:r>
+          </w:p>
+          <w:p>
+            <w:pPr>
+              <w:pStyle w:val="Prrafodelista"/>
+              <w:keepNext/>
+              <w:numPr>
+                <w:ilvl w:val="0"/>
+                <w:numId w:val="15"/>
+              </w:numPr>
+              <w:spacing w:after="160" w:line="276" w:lineRule="auto"/>
+              <w:ind w:left="542"/>
+              <w:cnfStyle w:val="000000100000" w:firstRow="0" w:lastRow="0" w:firstColumn="0" w:lastColumn="0" w:oddVBand="0" w:evenVBand="0" w:oddHBand="1" w:evenHBand="0" w:firstRowFirstColumn="0" w:firstRowLastColumn="0" w:lastRowFirstColumn="0" w:lastRowLastColumn="0"/>
+              <w:rPr>
+                <w:rFonts w:cs="Times New Roman"/>
+                <w:color w:val="000000"/>
+                <w:sz w:val="20"/>
+                <w:szCs w:val="20"/>
+                <w:lang w:eastAsia="es-PE"/>
+              </w:rPr>
+            </w:pPr>
+            <w:r>
+              <w:rPr>
+                <w:rFonts w:cs="Times New Roman"/>
+                <w:color w:val="000000"/>
+                <w:sz w:val="20"/>
+                <w:szCs w:val="20"/>
+                <w:lang w:eastAsia="es-PE"/>
+              </w:rPr>
+              <w:t>Ruta del Item de Configuración.</w:t>
+            </w:r>
+          </w:p>
+          <w:p>
+            <w:pPr>
+              <w:pStyle w:val="Prrafodelista"/>
+              <w:keepNext/>
+              <w:numPr>
+                <w:ilvl w:val="0"/>
+                <w:numId w:val="15"/>
+              </w:numPr>
+              <w:spacing w:after="160" w:line="276" w:lineRule="auto"/>
+              <w:ind w:left="542"/>
+              <w:cnfStyle w:val="000000100000" w:firstRow="0" w:lastRow="0" w:firstColumn="0" w:lastColumn="0" w:oddVBand="0" w:evenVBand="0" w:oddHBand="1" w:evenHBand="0" w:firstRowFirstColumn="0" w:firstRowLastColumn="0" w:lastRowFirstColumn="0" w:lastRowLastColumn="0"/>
+              <w:rPr>
+                <w:rFonts w:cs="Times New Roman"/>
+                <w:color w:val="000000"/>
+                <w:sz w:val="20"/>
+                <w:szCs w:val="20"/>
+                <w:lang w:eastAsia="es-PE"/>
+              </w:rPr>
+            </w:pPr>
+            <w:r>
+              <w:rPr>
+                <w:rFonts w:cs="Times New Roman"/>
+                <w:color w:val="000000"/>
+                <w:sz w:val="20"/>
+                <w:szCs w:val="20"/>
+                <w:lang w:eastAsia="es-PE"/>
+              </w:rPr>
+              <w:t>ID de la Solicitud de Cambio.</w:t>
+            </w:r>
+          </w:p>
+          <w:p>
+            <w:pPr>
+              <w:pStyle w:val="Prrafodelista"/>
+              <w:keepNext/>
+              <w:numPr>
+                <w:ilvl w:val="0"/>
+                <w:numId w:val="15"/>
+              </w:numPr>
+              <w:spacing w:after="160" w:line="276" w:lineRule="auto"/>
+              <w:ind w:left="542"/>
+              <w:cnfStyle w:val="000000100000" w:firstRow="0" w:lastRow="0" w:firstColumn="0" w:lastColumn="0" w:oddVBand="0" w:evenVBand="0" w:oddHBand="1" w:evenHBand="0" w:firstRowFirstColumn="0" w:firstRowLastColumn="0" w:lastRowFirstColumn="0" w:lastRowLastColumn="0"/>
+              <w:rPr>
+                <w:rFonts w:cs="Times New Roman"/>
+                <w:color w:val="000000"/>
+                <w:sz w:val="20"/>
+                <w:szCs w:val="20"/>
+                <w:lang w:eastAsia="es-PE"/>
+              </w:rPr>
+            </w:pPr>
+            <w:r>
+              <w:rPr>
+                <w:rFonts w:cs="Times New Roman"/>
+                <w:color w:val="000000"/>
+                <w:sz w:val="20"/>
+                <w:szCs w:val="20"/>
+                <w:lang w:eastAsia="es-PE"/>
+              </w:rPr>
+              <w:t>Nombre de la Solicitud de Cambio.</w:t>
+            </w:r>
+          </w:p>
+        </w:tc>
+      </w:tr>
+    </w:tbl>
+    <w:p/>
+    <w:p/>
+    <w:p/>
+    <w:p>
+      <w:bookmarkStart w:id="27" w:name="_GoBack"/>
+      <w:bookmarkEnd w:id="27"/>
+    </w:p>
+    <w:tbl>
+      <w:tblPr>
+        <w:tblStyle w:val="Tabladecuadrcula5oscura-nfasis51"/>
+        <w:tblW w:w="7666" w:type="dxa"/>
+        <w:jc w:val="center"/>
+        <w:tblBorders>
+          <w:top w:val="single" w:sz="4" w:space="0" w:color="auto"/>
+          <w:left w:val="single" w:sz="4" w:space="0" w:color="auto"/>
+          <w:bottom w:val="single" w:sz="4" w:space="0" w:color="auto"/>
+          <w:right w:val="single" w:sz="4" w:space="0" w:color="auto"/>
+          <w:insideH w:val="single" w:sz="4" w:space="0" w:color="auto"/>
+          <w:insideV w:val="single" w:sz="4" w:space="0" w:color="auto"/>
+        </w:tblBorders>
+        <w:tblLook w:val="04A0" w:firstRow="1" w:lastRow="0" w:firstColumn="1" w:lastColumn="0" w:noHBand="0" w:noVBand="1"/>
+      </w:tblPr>
+      <w:tblGrid>
+        <w:gridCol w:w="1282"/>
+        <w:gridCol w:w="6384"/>
+      </w:tblGrid>
+      <w:tr>
+        <w:trPr>
+          <w:cnfStyle w:val="100000000000" w:firstRow="1" w:lastRow="0" w:firstColumn="0" w:lastColumn="0" w:oddVBand="0" w:evenVBand="0" w:oddHBand="0" w:evenHBand="0" w:firstRowFirstColumn="0" w:firstRowLastColumn="0" w:lastRowFirstColumn="0" w:lastRowLastColumn="0"/>
+          <w:trHeight w:val="391"/>
+          <w:jc w:val="center"/>
+        </w:trPr>
+        <w:tc>
+          <w:tcPr>
+            <w:cnfStyle w:val="001000000000" w:firstRow="0" w:lastRow="0" w:firstColumn="1" w:lastColumn="0" w:oddVBand="0" w:evenVBand="0" w:oddHBand="0" w:evenHBand="0" w:firstRowFirstColumn="0" w:firstRowLastColumn="0" w:lastRowFirstColumn="0" w:lastRowLastColumn="0"/>
+            <w:tcW w:w="1282" w:type="dxa"/>
+            <w:tcBorders>
+              <w:top w:val="none" w:sz="0" w:space="0" w:color="auto"/>
+              <w:left w:val="none" w:sz="0" w:space="0" w:color="auto"/>
+              <w:right w:val="none" w:sz="0" w:space="0" w:color="auto"/>
+            </w:tcBorders>
+            <w:shd w:val="clear" w:color="auto" w:fill="A6A6A6" w:themeFill="background1" w:themeFillShade="A6"/>
+            <w:vAlign w:val="center"/>
+            <w:hideMark/>
+          </w:tcPr>
+          <w:p>
+            <w:pPr>
+              <w:jc w:val="center"/>
+              <w:rPr>
+                <w:rFonts w:cs="Arial"/>
+                <w:color w:val="000000"/>
+                <w:sz w:val="20"/>
+                <w:szCs w:val="20"/>
+                <w:lang w:eastAsia="es-PE"/>
+              </w:rPr>
+            </w:pPr>
+            <w:r>
+              <w:rPr>
+                <w:rFonts w:cs="Arial"/>
+                <w:color w:val="000000"/>
+                <w:sz w:val="20"/>
+                <w:szCs w:val="20"/>
+                <w:lang w:eastAsia="es-PE"/>
+              </w:rPr>
+              <w:lastRenderedPageBreak/>
+              <w:t>ID</w:t>
+            </w:r>
+          </w:p>
+        </w:tc>
+        <w:tc>
+          <w:tcPr>
+            <w:tcW w:w="6384" w:type="dxa"/>
+            <w:tcBorders>
+              <w:top w:val="none" w:sz="0" w:space="0" w:color="auto"/>
+              <w:left w:val="none" w:sz="0" w:space="0" w:color="auto"/>
+              <w:right w:val="none" w:sz="0" w:space="0" w:color="auto"/>
+            </w:tcBorders>
+            <w:shd w:val="clear" w:color="auto" w:fill="A6A6A6" w:themeFill="background1" w:themeFillShade="A6"/>
+            <w:vAlign w:val="center"/>
+            <w:hideMark/>
+          </w:tcPr>
+          <w:p>
+            <w:pPr>
+              <w:cnfStyle w:val="100000000000" w:firstRow="1" w:lastRow="0" w:firstColumn="0" w:lastColumn="0" w:oddVBand="0" w:evenVBand="0" w:oddHBand="0" w:evenHBand="0" w:firstRowFirstColumn="0" w:firstRowLastColumn="0" w:lastRowFirstColumn="0" w:lastRowLastColumn="0"/>
+              <w:rPr>
+                <w:rFonts w:cs="Arial"/>
+                <w:color w:val="000000"/>
+                <w:sz w:val="20"/>
+                <w:szCs w:val="20"/>
+                <w:lang w:eastAsia="es-PE"/>
+              </w:rPr>
+            </w:pPr>
+            <w:r>
+              <w:rPr>
+                <w:rFonts w:cs="Arial"/>
+                <w:color w:val="000000"/>
+                <w:sz w:val="20"/>
+                <w:szCs w:val="20"/>
+                <w:lang w:eastAsia="es-PE"/>
+              </w:rPr>
+              <w:t>RP_D_002</w:t>
+            </w:r>
+          </w:p>
+        </w:tc>
+      </w:tr>
+      <w:tr>
+        <w:trPr>
+          <w:cnfStyle w:val="000000100000" w:firstRow="0" w:lastRow="0" w:firstColumn="0" w:lastColumn="0" w:oddVBand="0" w:evenVBand="0" w:oddHBand="1" w:evenHBand="0" w:firstRowFirstColumn="0" w:firstRowLastColumn="0" w:lastRowFirstColumn="0" w:lastRowLastColumn="0"/>
+          <w:trHeight w:val="564"/>
+          <w:jc w:val="center"/>
+        </w:trPr>
+        <w:tc>
+          <w:tcPr>
+            <w:cnfStyle w:val="001000000000" w:firstRow="0" w:lastRow="0" w:firstColumn="1" w:lastColumn="0" w:oddVBand="0" w:evenVBand="0" w:oddHBand="0" w:evenHBand="0" w:firstRowFirstColumn="0" w:firstRowLastColumn="0" w:lastRowFirstColumn="0" w:lastRowLastColumn="0"/>
+            <w:tcW w:w="1282" w:type="dxa"/>
+            <w:tcBorders>
+              <w:left w:val="none" w:sz="0" w:space="0" w:color="auto"/>
+            </w:tcBorders>
+            <w:shd w:val="clear" w:color="auto" w:fill="A6A6A6" w:themeFill="background1" w:themeFillShade="A6"/>
+            <w:vAlign w:val="center"/>
+          </w:tcPr>
+          <w:p>
+            <w:pPr>
+              <w:jc w:val="center"/>
+              <w:rPr>
+                <w:rFonts w:cs="Arial"/>
+                <w:color w:val="000000"/>
+                <w:sz w:val="20"/>
+                <w:szCs w:val="20"/>
+                <w:lang w:eastAsia="es-PE"/>
+              </w:rPr>
+            </w:pPr>
+            <w:r>
+              <w:rPr>
+                <w:rFonts w:cs="Arial"/>
+                <w:color w:val="000000"/>
+                <w:sz w:val="20"/>
+                <w:szCs w:val="20"/>
+                <w:lang w:eastAsia="es-PE"/>
+              </w:rPr>
+              <w:t>Autor</w:t>
+            </w:r>
+          </w:p>
+        </w:tc>
+        <w:tc>
+          <w:tcPr>
+            <w:tcW w:w="6384" w:type="dxa"/>
+            <w:shd w:val="clear" w:color="auto" w:fill="FFFFFF" w:themeFill="background1"/>
+            <w:vAlign w:val="center"/>
+          </w:tcPr>
+          <w:p>
+            <w:pPr>
+              <w:cnfStyle w:val="000000100000" w:firstRow="0" w:lastRow="0" w:firstColumn="0" w:lastColumn="0" w:oddVBand="0" w:evenVBand="0" w:oddHBand="1" w:evenHBand="0" w:firstRowFirstColumn="0" w:firstRowLastColumn="0" w:lastRowFirstColumn="0" w:lastRowLastColumn="0"/>
+              <w:rPr>
+                <w:rFonts w:cs="Times New Roman"/>
+                <w:color w:val="000000"/>
+                <w:sz w:val="20"/>
+                <w:szCs w:val="20"/>
+                <w:lang w:eastAsia="es-PE"/>
+              </w:rPr>
+            </w:pPr>
+            <w:r>
+              <w:rPr>
+                <w:rFonts w:cs="Times New Roman"/>
+                <w:color w:val="000000"/>
+                <w:sz w:val="20"/>
+                <w:szCs w:val="20"/>
+                <w:lang w:eastAsia="es-PE"/>
+              </w:rPr>
+              <w:t>Machuca Pajuelo Manuel Omar</w:t>
+            </w:r>
+          </w:p>
+        </w:tc>
+      </w:tr>
+      <w:tr>
+        <w:trPr>
+          <w:trHeight w:val="560"/>
+          <w:jc w:val="center"/>
+        </w:trPr>
+        <w:tc>
+          <w:tcPr>
+            <w:cnfStyle w:val="001000000000" w:firstRow="0" w:lastRow="0" w:firstColumn="1" w:lastColumn="0" w:oddVBand="0" w:evenVBand="0" w:oddHBand="0" w:evenHBand="0" w:firstRowFirstColumn="0" w:firstRowLastColumn="0" w:lastRowFirstColumn="0" w:lastRowLastColumn="0"/>
+            <w:tcW w:w="1282" w:type="dxa"/>
+            <w:tcBorders>
+              <w:left w:val="none" w:sz="0" w:space="0" w:color="auto"/>
+            </w:tcBorders>
+            <w:shd w:val="clear" w:color="auto" w:fill="A6A6A6" w:themeFill="background1" w:themeFillShade="A6"/>
+            <w:vAlign w:val="center"/>
+            <w:hideMark/>
+          </w:tcPr>
+          <w:p>
+            <w:pPr>
+              <w:jc w:val="center"/>
+              <w:rPr>
+                <w:rFonts w:cs="Arial"/>
+                <w:sz w:val="20"/>
+                <w:szCs w:val="20"/>
+                <w:lang w:eastAsia="es-PE"/>
+              </w:rPr>
+            </w:pPr>
+            <w:r>
+              <w:rPr>
+                <w:rFonts w:cs="Arial"/>
+                <w:color w:val="000000"/>
+                <w:sz w:val="20"/>
+                <w:szCs w:val="20"/>
+                <w:lang w:eastAsia="es-PE"/>
+              </w:rPr>
+              <w:t>Título</w:t>
+            </w:r>
+          </w:p>
+        </w:tc>
+        <w:tc>
+          <w:tcPr>
+            <w:tcW w:w="6384" w:type="dxa"/>
+            <w:shd w:val="clear" w:color="auto" w:fill="FFFFFF" w:themeFill="background1"/>
+            <w:vAlign w:val="center"/>
+            <w:hideMark/>
+          </w:tcPr>
+          <w:p>
+            <w:pPr>
+              <w:cnfStyle w:val="000000000000" w:firstRow="0" w:lastRow="0" w:firstColumn="0" w:lastColumn="0" w:oddVBand="0" w:evenVBand="0" w:oddHBand="0" w:evenHBand="0" w:firstRowFirstColumn="0" w:firstRowLastColumn="0" w:lastRowFirstColumn="0" w:lastRowLastColumn="0"/>
+              <w:rPr>
+                <w:rFonts w:cs="Times New Roman"/>
+                <w:sz w:val="20"/>
+                <w:szCs w:val="20"/>
+                <w:lang w:eastAsia="es-PE"/>
+              </w:rPr>
+            </w:pPr>
+            <w:r>
+              <w:rPr>
+                <w:rFonts w:cs="Times New Roman"/>
+                <w:color w:val="000000"/>
+                <w:sz w:val="20"/>
+                <w:szCs w:val="20"/>
+                <w:lang w:eastAsia="es-PE"/>
+              </w:rPr>
+              <w:t>Lista de ítems de la configuración que se relacionan con un Requisito.</w:t>
+            </w:r>
+          </w:p>
+        </w:tc>
+      </w:tr>
+      <w:tr>
+        <w:trPr>
+          <w:cnfStyle w:val="000000100000" w:firstRow="0" w:lastRow="0" w:firstColumn="0" w:lastColumn="0" w:oddVBand="0" w:evenVBand="0" w:oddHBand="1" w:evenHBand="0" w:firstRowFirstColumn="0" w:firstRowLastColumn="0" w:lastRowFirstColumn="0" w:lastRowLastColumn="0"/>
+          <w:trHeight w:val="1262"/>
+          <w:jc w:val="center"/>
+        </w:trPr>
+        <w:tc>
+          <w:tcPr>
+            <w:cnfStyle w:val="001000000000" w:firstRow="0" w:lastRow="0" w:firstColumn="1" w:lastColumn="0" w:oddVBand="0" w:evenVBand="0" w:oddHBand="0" w:evenHBand="0" w:firstRowFirstColumn="0" w:firstRowLastColumn="0" w:lastRowFirstColumn="0" w:lastRowLastColumn="0"/>
+            <w:tcW w:w="1282" w:type="dxa"/>
+            <w:tcBorders>
+              <w:left w:val="none" w:sz="0" w:space="0" w:color="auto"/>
+            </w:tcBorders>
+            <w:shd w:val="clear" w:color="auto" w:fill="A6A6A6" w:themeFill="background1" w:themeFillShade="A6"/>
+            <w:vAlign w:val="center"/>
+            <w:hideMark/>
+          </w:tcPr>
+          <w:p>
+            <w:pPr>
+              <w:jc w:val="center"/>
+              <w:rPr>
+                <w:rFonts w:cs="Arial"/>
+                <w:sz w:val="20"/>
+                <w:szCs w:val="20"/>
+                <w:lang w:eastAsia="es-PE"/>
+              </w:rPr>
+            </w:pPr>
+            <w:r>
+              <w:rPr>
+                <w:rFonts w:cs="Arial"/>
+                <w:color w:val="000000"/>
+                <w:sz w:val="20"/>
+                <w:szCs w:val="20"/>
+                <w:lang w:eastAsia="es-PE"/>
+              </w:rPr>
+              <w:t>Propósito</w:t>
+            </w:r>
+          </w:p>
+        </w:tc>
+        <w:tc>
+          <w:tcPr>
+            <w:tcW w:w="6384" w:type="dxa"/>
+            <w:shd w:val="clear" w:color="auto" w:fill="FFFFFF" w:themeFill="background1"/>
+            <w:vAlign w:val="center"/>
+            <w:hideMark/>
+          </w:tcPr>
+          <w:p>
+            <w:pPr>
+              <w:spacing w:line="276" w:lineRule="auto"/>
+              <w:jc w:val="both"/>
+              <w:cnfStyle w:val="000000100000" w:firstRow="0" w:lastRow="0" w:firstColumn="0" w:lastColumn="0" w:oddVBand="0" w:evenVBand="0" w:oddHBand="1" w:evenHBand="0" w:firstRowFirstColumn="0" w:firstRowLastColumn="0" w:lastRowFirstColumn="0" w:lastRowLastColumn="0"/>
+              <w:rPr>
+                <w:rFonts w:cs="Times New Roman"/>
+                <w:sz w:val="20"/>
+                <w:szCs w:val="20"/>
+                <w:lang w:eastAsia="es-PE"/>
+              </w:rPr>
+            </w:pPr>
+            <w:r>
+              <w:rPr>
+                <w:rFonts w:cs="Times New Roman"/>
+                <w:color w:val="000000"/>
+                <w:sz w:val="20"/>
+                <w:szCs w:val="20"/>
+                <w:lang w:eastAsia="es-PE"/>
+              </w:rPr>
+              <w:t>Tener el listado de los ítems de configuración que estén relacionados a un r</w:t>
+            </w:r>
+            <w:r>
+              <w:rPr>
+                <w:rFonts w:cs="Times New Roman"/>
+                <w:color w:val="000000"/>
+                <w:sz w:val="20"/>
+                <w:szCs w:val="20"/>
+                <w:lang w:eastAsia="es-PE"/>
+              </w:rPr>
+              <w:t xml:space="preserve">equisito; con la finalidad que </w:t>
+            </w:r>
+            <w:r>
+              <w:rPr>
+                <w:rFonts w:cs="Times New Roman"/>
+                <w:color w:val="000000"/>
+                <w:sz w:val="20"/>
+                <w:szCs w:val="20"/>
+                <w:lang w:eastAsia="es-PE"/>
+              </w:rPr>
+              <w:t>el programador pueda conocer aquellos Ítems de la Configuración que se ven afectados por algún cambio en el requisito.</w:t>
+            </w:r>
+          </w:p>
+        </w:tc>
+      </w:tr>
+      <w:tr>
+        <w:trPr>
+          <w:trHeight w:val="643"/>
+          <w:jc w:val="center"/>
+        </w:trPr>
+        <w:tc>
+          <w:tcPr>
+            <w:cnfStyle w:val="001000000000" w:firstRow="0" w:lastRow="0" w:firstColumn="1" w:lastColumn="0" w:oddVBand="0" w:evenVBand="0" w:oddHBand="0" w:evenHBand="0" w:firstRowFirstColumn="0" w:firstRowLastColumn="0" w:lastRowFirstColumn="0" w:lastRowLastColumn="0"/>
+            <w:tcW w:w="1282" w:type="dxa"/>
+            <w:tcBorders>
+              <w:left w:val="none" w:sz="0" w:space="0" w:color="auto"/>
+            </w:tcBorders>
+            <w:shd w:val="clear" w:color="auto" w:fill="A6A6A6" w:themeFill="background1" w:themeFillShade="A6"/>
+            <w:vAlign w:val="center"/>
+            <w:hideMark/>
+          </w:tcPr>
+          <w:p>
+            <w:pPr>
+              <w:jc w:val="center"/>
+              <w:rPr>
+                <w:rFonts w:cs="Arial"/>
+                <w:sz w:val="20"/>
+                <w:szCs w:val="20"/>
+                <w:lang w:eastAsia="es-PE"/>
+              </w:rPr>
+            </w:pPr>
+            <w:r>
+              <w:rPr>
+                <w:rFonts w:cs="Arial"/>
+                <w:color w:val="000000"/>
+                <w:sz w:val="20"/>
+                <w:szCs w:val="20"/>
+                <w:lang w:eastAsia="es-PE"/>
+              </w:rPr>
+              <w:t>Entradas</w:t>
+            </w:r>
+          </w:p>
+        </w:tc>
+        <w:tc>
+          <w:tcPr>
+            <w:tcW w:w="6384" w:type="dxa"/>
+            <w:shd w:val="clear" w:color="auto" w:fill="FFFFFF" w:themeFill="background1"/>
+            <w:vAlign w:val="center"/>
+            <w:hideMark/>
+          </w:tcPr>
+          <w:p>
+            <w:pPr>
+              <w:pStyle w:val="Prrafodelista"/>
+              <w:numPr>
+                <w:ilvl w:val="0"/>
+                <w:numId w:val="15"/>
+              </w:numPr>
+              <w:spacing w:line="276" w:lineRule="auto"/>
+              <w:ind w:left="542"/>
+              <w:cnfStyle w:val="000000000000" w:firstRow="0" w:lastRow="0" w:firstColumn="0" w:lastColumn="0" w:oddVBand="0" w:evenVBand="0" w:oddHBand="0" w:evenHBand="0" w:firstRowFirstColumn="0" w:firstRowLastColumn="0" w:lastRowFirstColumn="0" w:lastRowLastColumn="0"/>
+              <w:rPr>
+                <w:rFonts w:cs="Times New Roman"/>
+                <w:color w:val="000000"/>
+                <w:sz w:val="20"/>
+                <w:szCs w:val="20"/>
+                <w:lang w:eastAsia="es-PE"/>
+              </w:rPr>
+            </w:pPr>
+            <w:r>
+              <w:rPr>
+                <w:rFonts w:cs="Times New Roman"/>
+                <w:color w:val="000000"/>
+                <w:sz w:val="20"/>
+                <w:szCs w:val="20"/>
+                <w:lang w:eastAsia="es-PE"/>
+              </w:rPr>
+              <w:t>ID Proyecto</w:t>
+            </w:r>
+          </w:p>
+          <w:p>
+            <w:pPr>
+              <w:pStyle w:val="Prrafodelista"/>
+              <w:numPr>
+                <w:ilvl w:val="0"/>
+                <w:numId w:val="15"/>
+              </w:numPr>
+              <w:spacing w:line="276" w:lineRule="auto"/>
+              <w:ind w:left="542"/>
+              <w:cnfStyle w:val="000000000000" w:firstRow="0" w:lastRow="0" w:firstColumn="0" w:lastColumn="0" w:oddVBand="0" w:evenVBand="0" w:oddHBand="0" w:evenHBand="0" w:firstRowFirstColumn="0" w:firstRowLastColumn="0" w:lastRowFirstColumn="0" w:lastRowLastColumn="0"/>
+              <w:rPr>
+                <w:rFonts w:cs="Times New Roman"/>
+                <w:color w:val="000000"/>
+                <w:sz w:val="20"/>
+                <w:szCs w:val="20"/>
+                <w:lang w:eastAsia="es-PE"/>
+              </w:rPr>
+            </w:pPr>
+            <w:r>
+              <w:rPr>
+                <w:rFonts w:cs="Times New Roman"/>
+                <w:color w:val="000000"/>
+                <w:sz w:val="20"/>
+                <w:szCs w:val="20"/>
+                <w:lang w:eastAsia="es-PE"/>
+              </w:rPr>
+              <w:t>ID del Requisito</w:t>
+            </w:r>
+          </w:p>
+        </w:tc>
+      </w:tr>
+      <w:tr>
+        <w:trPr>
+          <w:cnfStyle w:val="000000100000" w:firstRow="0" w:lastRow="0" w:firstColumn="0" w:lastColumn="0" w:oddVBand="0" w:evenVBand="0" w:oddHBand="1" w:evenHBand="0" w:firstRowFirstColumn="0" w:firstRowLastColumn="0" w:lastRowFirstColumn="0" w:lastRowLastColumn="0"/>
+          <w:trHeight w:val="2169"/>
+          <w:jc w:val="center"/>
+        </w:trPr>
+        <w:tc>
+          <w:tcPr>
+            <w:cnfStyle w:val="001000000000" w:firstRow="0" w:lastRow="0" w:firstColumn="1" w:lastColumn="0" w:oddVBand="0" w:evenVBand="0" w:oddHBand="0" w:evenHBand="0" w:firstRowFirstColumn="0" w:firstRowLastColumn="0" w:lastRowFirstColumn="0" w:lastRowLastColumn="0"/>
+            <w:tcW w:w="1282" w:type="dxa"/>
+            <w:tcBorders>
+              <w:left w:val="none" w:sz="0" w:space="0" w:color="auto"/>
+              <w:bottom w:val="none" w:sz="0" w:space="0" w:color="auto"/>
+            </w:tcBorders>
+            <w:shd w:val="clear" w:color="auto" w:fill="A6A6A6" w:themeFill="background1" w:themeFillShade="A6"/>
+            <w:vAlign w:val="center"/>
+            <w:hideMark/>
+          </w:tcPr>
+          <w:p>
+            <w:pPr>
+              <w:jc w:val="center"/>
+              <w:rPr>
+                <w:rFonts w:cs="Arial"/>
+                <w:sz w:val="20"/>
+                <w:szCs w:val="20"/>
+                <w:lang w:eastAsia="es-PE"/>
+              </w:rPr>
+            </w:pPr>
+            <w:r>
+              <w:rPr>
+                <w:rFonts w:cs="Arial"/>
+                <w:color w:val="000000"/>
+                <w:sz w:val="20"/>
+                <w:szCs w:val="20"/>
+                <w:lang w:eastAsia="es-PE"/>
+              </w:rPr>
+              <w:t>Salidas</w:t>
+            </w:r>
+          </w:p>
+        </w:tc>
+        <w:tc>
+          <w:tcPr>
+            <w:tcW w:w="6384" w:type="dxa"/>
+            <w:shd w:val="clear" w:color="auto" w:fill="FFFFFF" w:themeFill="background1"/>
+            <w:vAlign w:val="center"/>
+            <w:hideMark/>
+          </w:tcPr>
+          <w:p>
+            <w:pPr>
+              <w:pStyle w:val="Prrafodelista"/>
+              <w:numPr>
+                <w:ilvl w:val="0"/>
+                <w:numId w:val="15"/>
+              </w:numPr>
+              <w:spacing w:line="276" w:lineRule="auto"/>
+              <w:ind w:left="542"/>
+              <w:cnfStyle w:val="000000100000" w:firstRow="0" w:lastRow="0" w:firstColumn="0" w:lastColumn="0" w:oddVBand="0" w:evenVBand="0" w:oddHBand="1" w:evenHBand="0" w:firstRowFirstColumn="0" w:firstRowLastColumn="0" w:lastRowFirstColumn="0" w:lastRowLastColumn="0"/>
+              <w:rPr>
+                <w:rFonts w:cs="Times New Roman"/>
+                <w:color w:val="000000"/>
+                <w:sz w:val="20"/>
+                <w:szCs w:val="20"/>
+                <w:lang w:eastAsia="es-PE"/>
+              </w:rPr>
+            </w:pPr>
+            <w:r>
+              <w:rPr>
+                <w:rFonts w:cs="Times New Roman"/>
+                <w:color w:val="000000"/>
+                <w:sz w:val="20"/>
+                <w:szCs w:val="20"/>
+                <w:lang w:eastAsia="es-PE"/>
+              </w:rPr>
+              <w:t>ID del Item de Configuración.</w:t>
+            </w:r>
+          </w:p>
+          <w:p>
+            <w:pPr>
+              <w:pStyle w:val="Prrafodelista"/>
+              <w:keepNext/>
+              <w:numPr>
+                <w:ilvl w:val="0"/>
+                <w:numId w:val="15"/>
+              </w:numPr>
+              <w:spacing w:line="276" w:lineRule="auto"/>
+              <w:ind w:left="542"/>
+              <w:cnfStyle w:val="000000100000" w:firstRow="0" w:lastRow="0" w:firstColumn="0" w:lastColumn="0" w:oddVBand="0" w:evenVBand="0" w:oddHBand="1" w:evenHBand="0" w:firstRowFirstColumn="0" w:firstRowLastColumn="0" w:lastRowFirstColumn="0" w:lastRowLastColumn="0"/>
+              <w:rPr>
+                <w:rFonts w:cs="Times New Roman"/>
+                <w:color w:val="000000"/>
+                <w:sz w:val="20"/>
+                <w:szCs w:val="20"/>
+                <w:lang w:eastAsia="es-PE"/>
+              </w:rPr>
+            </w:pPr>
+            <w:r>
+              <w:rPr>
+                <w:rFonts w:cs="Times New Roman"/>
+                <w:color w:val="000000"/>
+                <w:sz w:val="20"/>
+                <w:szCs w:val="20"/>
+                <w:lang w:eastAsia="es-PE"/>
+              </w:rPr>
+              <w:t>Nombre del Item de Configuración.</w:t>
+            </w:r>
+          </w:p>
+          <w:p>
+            <w:pPr>
+              <w:pStyle w:val="Prrafodelista"/>
+              <w:numPr>
+                <w:ilvl w:val="0"/>
+                <w:numId w:val="15"/>
+              </w:numPr>
+              <w:ind w:left="542"/>
+              <w:cnfStyle w:val="000000100000" w:firstRow="0" w:lastRow="0" w:firstColumn="0" w:lastColumn="0" w:oddVBand="0" w:evenVBand="0" w:oddHBand="1" w:evenHBand="0" w:firstRowFirstColumn="0" w:firstRowLastColumn="0" w:lastRowFirstColumn="0" w:lastRowLastColumn="0"/>
+              <w:rPr>
+                <w:rFonts w:cs="Times New Roman"/>
+                <w:color w:val="000000"/>
+                <w:sz w:val="20"/>
+                <w:szCs w:val="20"/>
+                <w:lang w:eastAsia="es-PE"/>
+              </w:rPr>
+            </w:pPr>
+            <w:r>
+              <w:rPr>
+                <w:rFonts w:cs="Times New Roman"/>
+                <w:color w:val="000000"/>
+                <w:sz w:val="20"/>
+                <w:szCs w:val="20"/>
+                <w:lang w:eastAsia="es-PE"/>
+              </w:rPr>
+              <w:t>Tipo del Item de Configuración.</w:t>
+            </w:r>
+          </w:p>
+          <w:p>
+            <w:pPr>
+              <w:pStyle w:val="Prrafodelista"/>
+              <w:keepNext/>
+              <w:numPr>
+                <w:ilvl w:val="0"/>
+                <w:numId w:val="15"/>
+              </w:numPr>
+              <w:spacing w:after="160" w:line="276" w:lineRule="auto"/>
+              <w:ind w:left="542"/>
+              <w:cnfStyle w:val="000000100000" w:firstRow="0" w:lastRow="0" w:firstColumn="0" w:lastColumn="0" w:oddVBand="0" w:evenVBand="0" w:oddHBand="1" w:evenHBand="0" w:firstRowFirstColumn="0" w:firstRowLastColumn="0" w:lastRowFirstColumn="0" w:lastRowLastColumn="0"/>
+              <w:rPr>
+                <w:rFonts w:cs="Times New Roman"/>
+                <w:color w:val="000000"/>
+                <w:sz w:val="20"/>
+                <w:szCs w:val="20"/>
+                <w:lang w:eastAsia="es-PE"/>
+              </w:rPr>
+            </w:pPr>
+            <w:r>
+              <w:rPr>
+                <w:rFonts w:cs="Times New Roman"/>
+                <w:color w:val="000000"/>
+                <w:sz w:val="20"/>
+                <w:szCs w:val="20"/>
+                <w:lang w:eastAsia="es-PE"/>
+              </w:rPr>
+              <w:t>Ruta del Item de Configuración.</w:t>
+            </w:r>
+          </w:p>
+          <w:p>
+            <w:pPr>
+              <w:pStyle w:val="Prrafodelista"/>
+              <w:numPr>
+                <w:ilvl w:val="0"/>
+                <w:numId w:val="15"/>
+              </w:numPr>
+              <w:ind w:left="542"/>
+              <w:jc w:val="both"/>
+              <w:cnfStyle w:val="000000100000" w:firstRow="0" w:lastRow="0" w:firstColumn="0" w:lastColumn="0" w:oddVBand="0" w:evenVBand="0" w:oddHBand="1" w:evenHBand="0" w:firstRowFirstColumn="0" w:firstRowLastColumn="0" w:lastRowFirstColumn="0" w:lastRowLastColumn="0"/>
+              <w:rPr>
+                <w:rFonts w:cs="Times New Roman"/>
+                <w:color w:val="000000"/>
+                <w:sz w:val="20"/>
+                <w:szCs w:val="20"/>
+                <w:lang w:eastAsia="es-PE"/>
+              </w:rPr>
+            </w:pPr>
+            <w:r>
+              <w:rPr>
+                <w:rFonts w:cs="Times New Roman"/>
+                <w:color w:val="000000"/>
+                <w:sz w:val="20"/>
+                <w:szCs w:val="20"/>
+                <w:lang w:eastAsia="es-PE"/>
+              </w:rPr>
+              <w:t>Fecha de la última modificación del Ítem de la Configuración.</w:t>
+            </w:r>
+          </w:p>
+          <w:p>
+            <w:pPr>
+              <w:pStyle w:val="Prrafodelista"/>
+              <w:numPr>
+                <w:ilvl w:val="0"/>
+                <w:numId w:val="15"/>
+              </w:numPr>
+              <w:ind w:left="542"/>
+              <w:jc w:val="both"/>
+              <w:cnfStyle w:val="000000100000" w:firstRow="0" w:lastRow="0" w:firstColumn="0" w:lastColumn="0" w:oddVBand="0" w:evenVBand="0" w:oddHBand="1" w:evenHBand="0" w:firstRowFirstColumn="0" w:firstRowLastColumn="0" w:lastRowFirstColumn="0" w:lastRowLastColumn="0"/>
+              <w:rPr>
+                <w:rFonts w:cs="Times New Roman"/>
+                <w:color w:val="000000"/>
+                <w:sz w:val="20"/>
+                <w:szCs w:val="20"/>
+                <w:lang w:eastAsia="es-PE"/>
+              </w:rPr>
+            </w:pPr>
+            <w:r>
+              <w:rPr>
+                <w:rFonts w:cs="Times New Roman"/>
+                <w:color w:val="000000"/>
+                <w:sz w:val="20"/>
+                <w:szCs w:val="20"/>
+                <w:lang w:eastAsia="es-PE"/>
+              </w:rPr>
+              <w:t>Usuario que realizo la última modificación del Ítem de la Configuración.</w:t>
+            </w:r>
+          </w:p>
+        </w:tc>
+      </w:tr>
+    </w:tbl>
+    <w:p/>
+    <w:tbl>
+      <w:tblPr>
+        <w:tblStyle w:val="Tabladecuadrcula5oscura-nfasis51"/>
+        <w:tblW w:w="7666" w:type="dxa"/>
+        <w:jc w:val="center"/>
+        <w:tblBorders>
+          <w:top w:val="single" w:sz="4" w:space="0" w:color="auto"/>
+          <w:left w:val="single" w:sz="4" w:space="0" w:color="auto"/>
+          <w:bottom w:val="single" w:sz="4" w:space="0" w:color="auto"/>
+          <w:right w:val="single" w:sz="4" w:space="0" w:color="auto"/>
+          <w:insideH w:val="single" w:sz="4" w:space="0" w:color="auto"/>
+          <w:insideV w:val="single" w:sz="4" w:space="0" w:color="auto"/>
+        </w:tblBorders>
+        <w:tblLook w:val="04A0" w:firstRow="1" w:lastRow="0" w:firstColumn="1" w:lastColumn="0" w:noHBand="0" w:noVBand="1"/>
+      </w:tblPr>
+      <w:tblGrid>
+        <w:gridCol w:w="1282"/>
+        <w:gridCol w:w="6384"/>
+      </w:tblGrid>
+      <w:tr>
+        <w:trPr>
+          <w:cnfStyle w:val="100000000000" w:firstRow="1" w:lastRow="0" w:firstColumn="0" w:lastColumn="0" w:oddVBand="0" w:evenVBand="0" w:oddHBand="0" w:evenHBand="0" w:firstRowFirstColumn="0" w:firstRowLastColumn="0" w:lastRowFirstColumn="0" w:lastRowLastColumn="0"/>
+          <w:trHeight w:val="391"/>
+          <w:jc w:val="center"/>
+        </w:trPr>
+        <w:tc>
+          <w:tcPr>
+            <w:cnfStyle w:val="001000000000" w:firstRow="0" w:lastRow="0" w:firstColumn="1" w:lastColumn="0" w:oddVBand="0" w:evenVBand="0" w:oddHBand="0" w:evenHBand="0" w:firstRowFirstColumn="0" w:firstRowLastColumn="0" w:lastRowFirstColumn="0" w:lastRowLastColumn="0"/>
+            <w:tcW w:w="1282" w:type="dxa"/>
+            <w:tcBorders>
+              <w:top w:val="none" w:sz="0" w:space="0" w:color="auto"/>
+              <w:left w:val="none" w:sz="0" w:space="0" w:color="auto"/>
+              <w:right w:val="none" w:sz="0" w:space="0" w:color="auto"/>
+            </w:tcBorders>
+            <w:shd w:val="clear" w:color="auto" w:fill="A6A6A6" w:themeFill="background1" w:themeFillShade="A6"/>
+            <w:vAlign w:val="center"/>
+            <w:hideMark/>
+          </w:tcPr>
+          <w:p>
+            <w:pPr>
+              <w:jc w:val="center"/>
+              <w:rPr>
+                <w:rFonts w:cs="Arial"/>
+                <w:color w:val="000000"/>
+                <w:sz w:val="20"/>
+                <w:szCs w:val="20"/>
+                <w:lang w:eastAsia="es-PE"/>
+              </w:rPr>
+            </w:pPr>
+            <w:r>
+              <w:rPr>
+                <w:rFonts w:cs="Arial"/>
+                <w:color w:val="000000"/>
+                <w:sz w:val="20"/>
+                <w:szCs w:val="20"/>
+                <w:lang w:eastAsia="es-PE"/>
+              </w:rPr>
+              <w:t>ID</w:t>
+            </w:r>
+          </w:p>
+        </w:tc>
+        <w:tc>
+          <w:tcPr>
+            <w:tcW w:w="6384" w:type="dxa"/>
+            <w:tcBorders>
+              <w:top w:val="none" w:sz="0" w:space="0" w:color="auto"/>
+              <w:left w:val="none" w:sz="0" w:space="0" w:color="auto"/>
+              <w:right w:val="none" w:sz="0" w:space="0" w:color="auto"/>
+            </w:tcBorders>
+            <w:shd w:val="clear" w:color="auto" w:fill="A6A6A6" w:themeFill="background1" w:themeFillShade="A6"/>
+            <w:vAlign w:val="center"/>
+            <w:hideMark/>
+          </w:tcPr>
+          <w:p>
+            <w:pPr>
+              <w:cnfStyle w:val="100000000000" w:firstRow="1" w:lastRow="0" w:firstColumn="0" w:lastColumn="0" w:oddVBand="0" w:evenVBand="0" w:oddHBand="0" w:evenHBand="0" w:firstRowFirstColumn="0" w:firstRowLastColumn="0" w:lastRowFirstColumn="0" w:lastRowLastColumn="0"/>
+              <w:rPr>
+                <w:rFonts w:cs="Arial"/>
+                <w:color w:val="000000"/>
+                <w:sz w:val="20"/>
+                <w:szCs w:val="20"/>
+                <w:lang w:eastAsia="es-PE"/>
+              </w:rPr>
+            </w:pPr>
+            <w:r>
+              <w:rPr>
+                <w:rFonts w:cs="Arial"/>
+                <w:color w:val="000000"/>
+                <w:sz w:val="20"/>
+                <w:szCs w:val="20"/>
+                <w:lang w:eastAsia="es-PE"/>
+              </w:rPr>
+              <w:t>RP_D_003</w:t>
+            </w:r>
+          </w:p>
+        </w:tc>
+      </w:tr>
+      <w:tr>
+        <w:trPr>
+          <w:cnfStyle w:val="000000100000" w:firstRow="0" w:lastRow="0" w:firstColumn="0" w:lastColumn="0" w:oddVBand="0" w:evenVBand="0" w:oddHBand="1" w:evenHBand="0" w:firstRowFirstColumn="0" w:firstRowLastColumn="0" w:lastRowFirstColumn="0" w:lastRowLastColumn="0"/>
+          <w:trHeight w:val="564"/>
+          <w:jc w:val="center"/>
+        </w:trPr>
+        <w:tc>
+          <w:tcPr>
+            <w:cnfStyle w:val="001000000000" w:firstRow="0" w:lastRow="0" w:firstColumn="1" w:lastColumn="0" w:oddVBand="0" w:evenVBand="0" w:oddHBand="0" w:evenHBand="0" w:firstRowFirstColumn="0" w:firstRowLastColumn="0" w:lastRowFirstColumn="0" w:lastRowLastColumn="0"/>
+            <w:tcW w:w="1282" w:type="dxa"/>
+            <w:tcBorders>
+              <w:left w:val="none" w:sz="0" w:space="0" w:color="auto"/>
+            </w:tcBorders>
+            <w:shd w:val="clear" w:color="auto" w:fill="A6A6A6" w:themeFill="background1" w:themeFillShade="A6"/>
+            <w:vAlign w:val="center"/>
+          </w:tcPr>
+          <w:p>
+            <w:pPr>
+              <w:jc w:val="center"/>
+              <w:rPr>
+                <w:rFonts w:cs="Arial"/>
+                <w:color w:val="000000"/>
+                <w:sz w:val="20"/>
+                <w:szCs w:val="20"/>
+                <w:lang w:eastAsia="es-PE"/>
+              </w:rPr>
+            </w:pPr>
+            <w:r>
+              <w:rPr>
+                <w:rFonts w:cs="Arial"/>
+                <w:color w:val="000000"/>
+                <w:sz w:val="20"/>
+                <w:szCs w:val="20"/>
+                <w:lang w:eastAsia="es-PE"/>
+              </w:rPr>
+              <w:t>Autor</w:t>
+            </w:r>
+          </w:p>
+        </w:tc>
+        <w:tc>
+          <w:tcPr>
+            <w:tcW w:w="6384" w:type="dxa"/>
+            <w:shd w:val="clear" w:color="auto" w:fill="FFFFFF" w:themeFill="background1"/>
+            <w:vAlign w:val="center"/>
+          </w:tcPr>
+          <w:p>
+            <w:pPr>
+              <w:cnfStyle w:val="000000100000" w:firstRow="0" w:lastRow="0" w:firstColumn="0" w:lastColumn="0" w:oddVBand="0" w:evenVBand="0" w:oddHBand="1" w:evenHBand="0" w:firstRowFirstColumn="0" w:firstRowLastColumn="0" w:lastRowFirstColumn="0" w:lastRowLastColumn="0"/>
+              <w:rPr>
+                <w:rFonts w:cs="Times New Roman"/>
+                <w:color w:val="000000"/>
+                <w:sz w:val="20"/>
+                <w:szCs w:val="20"/>
+                <w:lang w:eastAsia="es-PE"/>
+              </w:rPr>
+            </w:pPr>
+            <w:r>
+              <w:rPr>
+                <w:rFonts w:cs="Times New Roman"/>
+                <w:color w:val="000000"/>
+                <w:sz w:val="20"/>
+                <w:szCs w:val="20"/>
+                <w:lang w:eastAsia="es-PE"/>
+              </w:rPr>
+              <w:t>Machuca Pajuelo Manuel Omar</w:t>
+            </w:r>
+          </w:p>
+        </w:tc>
+      </w:tr>
+      <w:tr>
+        <w:trPr>
+          <w:trHeight w:val="604"/>
+          <w:jc w:val="center"/>
+        </w:trPr>
+        <w:tc>
+          <w:tcPr>
+            <w:cnfStyle w:val="001000000000" w:firstRow="0" w:lastRow="0" w:firstColumn="1" w:lastColumn="0" w:oddVBand="0" w:evenVBand="0" w:oddHBand="0" w:evenHBand="0" w:firstRowFirstColumn="0" w:firstRowLastColumn="0" w:lastRowFirstColumn="0" w:lastRowLastColumn="0"/>
+            <w:tcW w:w="1282" w:type="dxa"/>
+            <w:tcBorders>
+              <w:left w:val="none" w:sz="0" w:space="0" w:color="auto"/>
+            </w:tcBorders>
+            <w:shd w:val="clear" w:color="auto" w:fill="A6A6A6" w:themeFill="background1" w:themeFillShade="A6"/>
+            <w:vAlign w:val="center"/>
+            <w:hideMark/>
+          </w:tcPr>
+          <w:p>
+            <w:pPr>
+              <w:jc w:val="center"/>
+              <w:rPr>
+                <w:rFonts w:cs="Arial"/>
+                <w:sz w:val="20"/>
+                <w:szCs w:val="20"/>
+                <w:lang w:eastAsia="es-PE"/>
+              </w:rPr>
+            </w:pPr>
+            <w:r>
+              <w:rPr>
+                <w:rFonts w:cs="Arial"/>
+                <w:color w:val="000000"/>
+                <w:sz w:val="20"/>
+                <w:szCs w:val="20"/>
+                <w:lang w:eastAsia="es-PE"/>
+              </w:rPr>
+              <w:t>Título</w:t>
+            </w:r>
+          </w:p>
+        </w:tc>
+        <w:tc>
+          <w:tcPr>
+            <w:tcW w:w="6384" w:type="dxa"/>
+            <w:shd w:val="clear" w:color="auto" w:fill="FFFFFF" w:themeFill="background1"/>
+            <w:vAlign w:val="center"/>
+            <w:hideMark/>
+          </w:tcPr>
+          <w:p>
+            <w:pPr>
+              <w:cnfStyle w:val="000000000000" w:firstRow="0" w:lastRow="0" w:firstColumn="0" w:lastColumn="0" w:oddVBand="0" w:evenVBand="0" w:oddHBand="0" w:evenHBand="0" w:firstRowFirstColumn="0" w:firstRowLastColumn="0" w:lastRowFirstColumn="0" w:lastRowLastColumn="0"/>
+              <w:rPr>
+                <w:rFonts w:cs="Times New Roman"/>
+                <w:sz w:val="20"/>
+                <w:szCs w:val="20"/>
+                <w:lang w:eastAsia="es-PE"/>
+              </w:rPr>
+            </w:pPr>
+            <w:r>
+              <w:rPr>
+                <w:rFonts w:cs="Times New Roman"/>
+                <w:color w:val="000000"/>
+                <w:sz w:val="20"/>
+                <w:szCs w:val="20"/>
+                <w:lang w:eastAsia="es-PE"/>
+              </w:rPr>
+              <w:t>Lista del historial de un Item de Configuración.</w:t>
+            </w:r>
+          </w:p>
+        </w:tc>
+      </w:tr>
+      <w:tr>
+        <w:trPr>
+          <w:cnfStyle w:val="000000100000" w:firstRow="0" w:lastRow="0" w:firstColumn="0" w:lastColumn="0" w:oddVBand="0" w:evenVBand="0" w:oddHBand="1" w:evenHBand="0" w:firstRowFirstColumn="0" w:firstRowLastColumn="0" w:lastRowFirstColumn="0" w:lastRowLastColumn="0"/>
+          <w:trHeight w:val="1178"/>
+          <w:jc w:val="center"/>
+        </w:trPr>
+        <w:tc>
+          <w:tcPr>
+            <w:cnfStyle w:val="001000000000" w:firstRow="0" w:lastRow="0" w:firstColumn="1" w:lastColumn="0" w:oddVBand="0" w:evenVBand="0" w:oddHBand="0" w:evenHBand="0" w:firstRowFirstColumn="0" w:firstRowLastColumn="0" w:lastRowFirstColumn="0" w:lastRowLastColumn="0"/>
+            <w:tcW w:w="1282" w:type="dxa"/>
+            <w:tcBorders>
+              <w:left w:val="none" w:sz="0" w:space="0" w:color="auto"/>
+            </w:tcBorders>
+            <w:shd w:val="clear" w:color="auto" w:fill="A6A6A6" w:themeFill="background1" w:themeFillShade="A6"/>
+            <w:vAlign w:val="center"/>
+            <w:hideMark/>
+          </w:tcPr>
+          <w:p>
+            <w:pPr>
+              <w:jc w:val="center"/>
+              <w:rPr>
+                <w:rFonts w:cs="Arial"/>
+                <w:sz w:val="20"/>
+                <w:szCs w:val="20"/>
+                <w:lang w:eastAsia="es-PE"/>
+              </w:rPr>
+            </w:pPr>
+            <w:r>
+              <w:rPr>
+                <w:rFonts w:cs="Arial"/>
+                <w:color w:val="000000"/>
+                <w:sz w:val="20"/>
+                <w:szCs w:val="20"/>
+                <w:lang w:eastAsia="es-PE"/>
+              </w:rPr>
+              <w:t>Propósito</w:t>
+            </w:r>
+          </w:p>
+        </w:tc>
+        <w:tc>
+          <w:tcPr>
+            <w:tcW w:w="6384" w:type="dxa"/>
+            <w:shd w:val="clear" w:color="auto" w:fill="FFFFFF" w:themeFill="background1"/>
+            <w:vAlign w:val="center"/>
+            <w:hideMark/>
+          </w:tcPr>
+          <w:p>
+            <w:pPr>
+              <w:spacing w:line="276" w:lineRule="auto"/>
+              <w:jc w:val="both"/>
+              <w:cnfStyle w:val="000000100000" w:firstRow="0" w:lastRow="0" w:firstColumn="0" w:lastColumn="0" w:oddVBand="0" w:evenVBand="0" w:oddHBand="1" w:evenHBand="0" w:firstRowFirstColumn="0" w:firstRowLastColumn="0" w:lastRowFirstColumn="0" w:lastRowLastColumn="0"/>
+              <w:rPr>
+                <w:rFonts w:cs="Times New Roman"/>
+                <w:sz w:val="20"/>
+                <w:szCs w:val="20"/>
+                <w:lang w:eastAsia="es-PE"/>
+              </w:rPr>
+            </w:pPr>
+            <w:r>
+              <w:rPr>
+                <w:rFonts w:cs="Times New Roman"/>
+                <w:color w:val="000000"/>
+                <w:sz w:val="20"/>
+                <w:szCs w:val="20"/>
+                <w:lang w:eastAsia="es-PE"/>
+              </w:rPr>
+              <w:t>Obtener el listado del historial de un ítem de configuración; con la finalidad que el programador pueda conocer las modificaciones que ha sufrido un ítem de configuración a lo largo de su desarrollo.</w:t>
+            </w:r>
+          </w:p>
+        </w:tc>
+      </w:tr>
+      <w:tr>
+        <w:trPr>
+          <w:trHeight w:val="643"/>
+          <w:jc w:val="center"/>
+        </w:trPr>
+        <w:tc>
+          <w:tcPr>
+            <w:cnfStyle w:val="001000000000" w:firstRow="0" w:lastRow="0" w:firstColumn="1" w:lastColumn="0" w:oddVBand="0" w:evenVBand="0" w:oddHBand="0" w:evenHBand="0" w:firstRowFirstColumn="0" w:firstRowLastColumn="0" w:lastRowFirstColumn="0" w:lastRowLastColumn="0"/>
+            <w:tcW w:w="1282" w:type="dxa"/>
+            <w:tcBorders>
+              <w:left w:val="none" w:sz="0" w:space="0" w:color="auto"/>
+            </w:tcBorders>
+            <w:shd w:val="clear" w:color="auto" w:fill="A6A6A6" w:themeFill="background1" w:themeFillShade="A6"/>
+            <w:vAlign w:val="center"/>
+            <w:hideMark/>
+          </w:tcPr>
+          <w:p>
+            <w:pPr>
+              <w:jc w:val="center"/>
+              <w:rPr>
+                <w:rFonts w:cs="Arial"/>
+                <w:sz w:val="20"/>
+                <w:szCs w:val="20"/>
+                <w:lang w:eastAsia="es-PE"/>
+              </w:rPr>
+            </w:pPr>
+            <w:r>
+              <w:rPr>
+                <w:rFonts w:cs="Arial"/>
+                <w:color w:val="000000"/>
+                <w:sz w:val="20"/>
+                <w:szCs w:val="20"/>
+                <w:lang w:eastAsia="es-PE"/>
+              </w:rPr>
+              <w:t>Entradas</w:t>
+            </w:r>
+          </w:p>
+        </w:tc>
+        <w:tc>
+          <w:tcPr>
+            <w:tcW w:w="6384" w:type="dxa"/>
+            <w:shd w:val="clear" w:color="auto" w:fill="FFFFFF" w:themeFill="background1"/>
+            <w:vAlign w:val="center"/>
+            <w:hideMark/>
+          </w:tcPr>
+          <w:p>
+            <w:pPr>
+              <w:pStyle w:val="Prrafodelista"/>
+              <w:numPr>
+                <w:ilvl w:val="0"/>
+                <w:numId w:val="15"/>
+              </w:numPr>
+              <w:spacing w:line="276" w:lineRule="auto"/>
+              <w:ind w:left="542"/>
+              <w:cnfStyle w:val="000000000000" w:firstRow="0" w:lastRow="0" w:firstColumn="0" w:lastColumn="0" w:oddVBand="0" w:evenVBand="0" w:oddHBand="0" w:evenHBand="0" w:firstRowFirstColumn="0" w:firstRowLastColumn="0" w:lastRowFirstColumn="0" w:lastRowLastColumn="0"/>
+              <w:rPr>
+                <w:rFonts w:cs="Times New Roman"/>
+                <w:color w:val="000000"/>
+                <w:sz w:val="20"/>
+                <w:szCs w:val="20"/>
+                <w:lang w:eastAsia="es-PE"/>
+              </w:rPr>
+            </w:pPr>
+            <w:r>
+              <w:rPr>
+                <w:rFonts w:cs="Times New Roman"/>
+                <w:color w:val="000000"/>
+                <w:sz w:val="20"/>
+                <w:szCs w:val="20"/>
+                <w:lang w:eastAsia="es-PE"/>
+              </w:rPr>
+              <w:t>ID Proyecto</w:t>
+            </w:r>
+          </w:p>
+          <w:p>
+            <w:pPr>
+              <w:pStyle w:val="Prrafodelista"/>
+              <w:numPr>
+                <w:ilvl w:val="0"/>
+                <w:numId w:val="15"/>
+              </w:numPr>
+              <w:spacing w:line="276" w:lineRule="auto"/>
+              <w:ind w:left="542"/>
+              <w:cnfStyle w:val="000000000000" w:firstRow="0" w:lastRow="0" w:firstColumn="0" w:lastColumn="0" w:oddVBand="0" w:evenVBand="0" w:oddHBand="0" w:evenHBand="0" w:firstRowFirstColumn="0" w:firstRowLastColumn="0" w:lastRowFirstColumn="0" w:lastRowLastColumn="0"/>
+              <w:rPr>
+                <w:rFonts w:cs="Times New Roman"/>
+                <w:color w:val="000000"/>
+                <w:sz w:val="20"/>
+                <w:szCs w:val="20"/>
+                <w:lang w:eastAsia="es-PE"/>
+              </w:rPr>
+            </w:pPr>
+            <w:r>
+              <w:rPr>
+                <w:rFonts w:cs="Times New Roman"/>
+                <w:color w:val="000000"/>
+                <w:sz w:val="20"/>
+                <w:szCs w:val="20"/>
+                <w:lang w:eastAsia="es-PE"/>
+              </w:rPr>
+              <w:t>ID del Item de Configuración</w:t>
+            </w:r>
+          </w:p>
+        </w:tc>
+      </w:tr>
+      <w:tr>
+        <w:trPr>
+          <w:cnfStyle w:val="000000100000" w:firstRow="0" w:lastRow="0" w:firstColumn="0" w:lastColumn="0" w:oddVBand="0" w:evenVBand="0" w:oddHBand="1" w:evenHBand="0" w:firstRowFirstColumn="0" w:firstRowLastColumn="0" w:lastRowFirstColumn="0" w:lastRowLastColumn="0"/>
+          <w:trHeight w:val="2182"/>
+          <w:jc w:val="center"/>
+        </w:trPr>
+        <w:tc>
+          <w:tcPr>
+            <w:cnfStyle w:val="001000000000" w:firstRow="0" w:lastRow="0" w:firstColumn="1" w:lastColumn="0" w:oddVBand="0" w:evenVBand="0" w:oddHBand="0" w:evenHBand="0" w:firstRowFirstColumn="0" w:firstRowLastColumn="0" w:lastRowFirstColumn="0" w:lastRowLastColumn="0"/>
+            <w:tcW w:w="1282" w:type="dxa"/>
+            <w:tcBorders>
+              <w:left w:val="none" w:sz="0" w:space="0" w:color="auto"/>
+              <w:bottom w:val="none" w:sz="0" w:space="0" w:color="auto"/>
+            </w:tcBorders>
+            <w:shd w:val="clear" w:color="auto" w:fill="A6A6A6" w:themeFill="background1" w:themeFillShade="A6"/>
+            <w:vAlign w:val="center"/>
+            <w:hideMark/>
+          </w:tcPr>
+          <w:p>
+            <w:pPr>
+              <w:jc w:val="center"/>
+              <w:rPr>
+                <w:rFonts w:cs="Arial"/>
+                <w:sz w:val="20"/>
+                <w:szCs w:val="20"/>
+                <w:lang w:eastAsia="es-PE"/>
+              </w:rPr>
+            </w:pPr>
+            <w:r>
+              <w:rPr>
+                <w:rFonts w:cs="Arial"/>
+                <w:color w:val="000000"/>
+                <w:sz w:val="20"/>
+                <w:szCs w:val="20"/>
+                <w:lang w:eastAsia="es-PE"/>
+              </w:rPr>
+              <w:t>Salidas</w:t>
+            </w:r>
+          </w:p>
+        </w:tc>
+        <w:tc>
+          <w:tcPr>
+            <w:tcW w:w="6384" w:type="dxa"/>
+            <w:shd w:val="clear" w:color="auto" w:fill="FFFFFF" w:themeFill="background1"/>
+            <w:vAlign w:val="center"/>
+            <w:hideMark/>
+          </w:tcPr>
+          <w:p>
+            <w:pPr>
+              <w:pStyle w:val="Prrafodelista"/>
+              <w:numPr>
+                <w:ilvl w:val="0"/>
+                <w:numId w:val="15"/>
+              </w:numPr>
+              <w:spacing w:line="276" w:lineRule="auto"/>
+              <w:ind w:left="542"/>
+              <w:cnfStyle w:val="000000100000" w:firstRow="0" w:lastRow="0" w:firstColumn="0" w:lastColumn="0" w:oddVBand="0" w:evenVBand="0" w:oddHBand="1" w:evenHBand="0" w:firstRowFirstColumn="0" w:firstRowLastColumn="0" w:lastRowFirstColumn="0" w:lastRowLastColumn="0"/>
+              <w:rPr>
+                <w:rFonts w:cs="Times New Roman"/>
+                <w:color w:val="000000"/>
+                <w:sz w:val="20"/>
+                <w:szCs w:val="20"/>
+                <w:lang w:eastAsia="es-PE"/>
+              </w:rPr>
+            </w:pPr>
+            <w:r>
+              <w:rPr>
+                <w:rFonts w:cs="Times New Roman"/>
+                <w:color w:val="000000"/>
+                <w:sz w:val="20"/>
+                <w:szCs w:val="20"/>
+                <w:lang w:eastAsia="es-PE"/>
+              </w:rPr>
+              <w:t>ID del Item de Configuración.</w:t>
+            </w:r>
+          </w:p>
+          <w:p>
+            <w:pPr>
+              <w:pStyle w:val="Prrafodelista"/>
+              <w:keepNext/>
+              <w:numPr>
+                <w:ilvl w:val="0"/>
+                <w:numId w:val="15"/>
+              </w:numPr>
+              <w:spacing w:line="276" w:lineRule="auto"/>
+              <w:ind w:left="542"/>
+              <w:cnfStyle w:val="000000100000" w:firstRow="0" w:lastRow="0" w:firstColumn="0" w:lastColumn="0" w:oddVBand="0" w:evenVBand="0" w:oddHBand="1" w:evenHBand="0" w:firstRowFirstColumn="0" w:firstRowLastColumn="0" w:lastRowFirstColumn="0" w:lastRowLastColumn="0"/>
+              <w:rPr>
+                <w:rFonts w:cs="Times New Roman"/>
+                <w:color w:val="000000"/>
+                <w:sz w:val="20"/>
+                <w:szCs w:val="20"/>
+                <w:lang w:eastAsia="es-PE"/>
+              </w:rPr>
+            </w:pPr>
+            <w:r>
+              <w:rPr>
+                <w:rFonts w:cs="Times New Roman"/>
+                <w:color w:val="000000"/>
+                <w:sz w:val="20"/>
+                <w:szCs w:val="20"/>
+                <w:lang w:eastAsia="es-PE"/>
+              </w:rPr>
+              <w:t>Nombre del Item de Configuración.</w:t>
+            </w:r>
+          </w:p>
+          <w:p>
+            <w:pPr>
+              <w:pStyle w:val="Prrafodelista"/>
+              <w:numPr>
+                <w:ilvl w:val="0"/>
+                <w:numId w:val="15"/>
+              </w:numPr>
+              <w:ind w:left="542"/>
+              <w:cnfStyle w:val="000000100000" w:firstRow="0" w:lastRow="0" w:firstColumn="0" w:lastColumn="0" w:oddVBand="0" w:evenVBand="0" w:oddHBand="1" w:evenHBand="0" w:firstRowFirstColumn="0" w:firstRowLastColumn="0" w:lastRowFirstColumn="0" w:lastRowLastColumn="0"/>
+              <w:rPr>
+                <w:rFonts w:cs="Times New Roman"/>
+                <w:color w:val="000000"/>
+                <w:sz w:val="20"/>
+                <w:szCs w:val="20"/>
+                <w:lang w:eastAsia="es-PE"/>
+              </w:rPr>
+            </w:pPr>
+            <w:r>
+              <w:rPr>
+                <w:rFonts w:cs="Times New Roman"/>
+                <w:color w:val="000000"/>
+                <w:sz w:val="20"/>
+                <w:szCs w:val="20"/>
+                <w:lang w:eastAsia="es-PE"/>
+              </w:rPr>
+              <w:t>Descripción del Item de Configuración.</w:t>
+            </w:r>
+          </w:p>
+          <w:p>
+            <w:pPr>
+              <w:pStyle w:val="Prrafodelista"/>
+              <w:keepNext/>
+              <w:numPr>
+                <w:ilvl w:val="0"/>
+                <w:numId w:val="15"/>
+              </w:numPr>
+              <w:spacing w:after="160" w:line="276" w:lineRule="auto"/>
+              <w:ind w:left="542"/>
+              <w:cnfStyle w:val="000000100000" w:firstRow="0" w:lastRow="0" w:firstColumn="0" w:lastColumn="0" w:oddVBand="0" w:evenVBand="0" w:oddHBand="1" w:evenHBand="0" w:firstRowFirstColumn="0" w:firstRowLastColumn="0" w:lastRowFirstColumn="0" w:lastRowLastColumn="0"/>
+              <w:rPr>
+                <w:rFonts w:cs="Times New Roman"/>
+                <w:color w:val="000000"/>
+                <w:sz w:val="20"/>
+                <w:szCs w:val="20"/>
+                <w:lang w:eastAsia="es-PE"/>
+              </w:rPr>
+            </w:pPr>
+            <w:r>
+              <w:rPr>
+                <w:rFonts w:cs="Times New Roman"/>
+                <w:color w:val="000000"/>
+                <w:sz w:val="20"/>
+                <w:szCs w:val="20"/>
+                <w:lang w:eastAsia="es-PE"/>
+              </w:rPr>
+              <w:t>Ruta del Item de Configuración.</w:t>
+            </w:r>
+          </w:p>
+          <w:p>
+            <w:pPr>
+              <w:pStyle w:val="Prrafodelista"/>
+              <w:numPr>
+                <w:ilvl w:val="0"/>
+                <w:numId w:val="15"/>
+              </w:numPr>
+              <w:ind w:left="542"/>
+              <w:jc w:val="both"/>
+              <w:cnfStyle w:val="000000100000" w:firstRow="0" w:lastRow="0" w:firstColumn="0" w:lastColumn="0" w:oddVBand="0" w:evenVBand="0" w:oddHBand="1" w:evenHBand="0" w:firstRowFirstColumn="0" w:firstRowLastColumn="0" w:lastRowFirstColumn="0" w:lastRowLastColumn="0"/>
+              <w:rPr>
+                <w:rFonts w:cs="Times New Roman"/>
+                <w:color w:val="000000"/>
+                <w:sz w:val="20"/>
+                <w:szCs w:val="20"/>
+                <w:lang w:eastAsia="es-PE"/>
+              </w:rPr>
+            </w:pPr>
+            <w:r>
+              <w:rPr>
+                <w:rFonts w:cs="Times New Roman"/>
+                <w:color w:val="000000"/>
+                <w:sz w:val="20"/>
+                <w:szCs w:val="20"/>
+                <w:lang w:eastAsia="es-PE"/>
+              </w:rPr>
+              <w:t>Fecha del Commit.</w:t>
+            </w:r>
+          </w:p>
+          <w:p>
+            <w:pPr>
+              <w:pStyle w:val="Prrafodelista"/>
+              <w:numPr>
+                <w:ilvl w:val="0"/>
+                <w:numId w:val="15"/>
+              </w:numPr>
+              <w:ind w:left="542"/>
+              <w:jc w:val="both"/>
+              <w:cnfStyle w:val="000000100000" w:firstRow="0" w:lastRow="0" w:firstColumn="0" w:lastColumn="0" w:oddVBand="0" w:evenVBand="0" w:oddHBand="1" w:evenHBand="0" w:firstRowFirstColumn="0" w:firstRowLastColumn="0" w:lastRowFirstColumn="0" w:lastRowLastColumn="0"/>
+              <w:rPr>
+                <w:rFonts w:cs="Times New Roman"/>
+                <w:color w:val="000000"/>
+                <w:sz w:val="20"/>
+                <w:szCs w:val="20"/>
+                <w:lang w:eastAsia="es-PE"/>
+              </w:rPr>
+            </w:pPr>
+            <w:r>
+              <w:rPr>
+                <w:rFonts w:cs="Times New Roman"/>
+                <w:color w:val="000000"/>
+                <w:sz w:val="20"/>
+                <w:szCs w:val="20"/>
+                <w:lang w:eastAsia="es-PE"/>
+              </w:rPr>
+              <w:t>Usuario que realizo el Commit.</w:t>
+            </w:r>
+          </w:p>
+          <w:p>
+            <w:pPr>
+              <w:pStyle w:val="Prrafodelista"/>
+              <w:numPr>
+                <w:ilvl w:val="0"/>
+                <w:numId w:val="15"/>
+              </w:numPr>
+              <w:ind w:left="542"/>
+              <w:jc w:val="both"/>
+              <w:cnfStyle w:val="000000100000" w:firstRow="0" w:lastRow="0" w:firstColumn="0" w:lastColumn="0" w:oddVBand="0" w:evenVBand="0" w:oddHBand="1" w:evenHBand="0" w:firstRowFirstColumn="0" w:firstRowLastColumn="0" w:lastRowFirstColumn="0" w:lastRowLastColumn="0"/>
+              <w:rPr>
+                <w:rFonts w:cs="Times New Roman"/>
+                <w:color w:val="000000"/>
+                <w:sz w:val="20"/>
+                <w:szCs w:val="20"/>
+                <w:lang w:eastAsia="es-PE"/>
+              </w:rPr>
+            </w:pPr>
+            <w:r>
+              <w:rPr>
+                <w:rFonts w:cs="Times New Roman"/>
+                <w:color w:val="000000"/>
+                <w:sz w:val="20"/>
+                <w:szCs w:val="20"/>
+                <w:lang w:eastAsia="es-PE"/>
+              </w:rPr>
+              <w:t>Mensaje del Commit.</w:t>
             </w:r>
           </w:p>
         </w:tc>
@@ -23909,6 +25491,7 @@
             <w:dataBinding w:prefixMappings="xmlns:ns0='http://purl.org/dc/elements/1.1/' xmlns:ns1='http://schemas.openxmlformats.org/package/2006/metadata/core-properties' " w:xpath="/ns1:coreProperties[1]/ns0:creator[1]" w:storeItemID="{6C3C8BC8-F283-45AE-878A-BAB7291924A1}"/>
             <w:text/>
           </w:sdtPr>
+          <w:sdtEndPr/>
           <w:sdtContent>
             <w:p>
               <w:pPr>
@@ -23969,7 +25552,7 @@
               <w:color w:val="FFFFFF" w:themeColor="background1"/>
               <w:lang w:val="es-ES"/>
             </w:rPr>
-            <w:t>18</w:t>
+            <w:t>20</w:t>
           </w:r>
           <w:r>
             <w:rPr>
@@ -25615,6 +27198,126 @@
     </w:lvl>
   </w:abstractNum>
   <w:abstractNum w:abstractNumId="14" w15:restartNumberingAfterBreak="0">
+    <w:nsid w:val="64A977C3"/>
+    <w:multiLevelType w:val="multilevel"/>
+    <w:tmpl w:val="76CAA220"/>
+    <w:lvl w:ilvl="0">
+      <w:start w:val="1"/>
+      <w:numFmt w:val="decimal"/>
+      <w:lvlText w:val="%1."/>
+      <w:lvlJc w:val="left"/>
+      <w:pPr>
+        <w:ind w:left="720" w:hanging="360"/>
+      </w:pPr>
+    </w:lvl>
+    <w:lvl w:ilvl="1">
+      <w:start w:val="1"/>
+      <w:numFmt w:val="decimal"/>
+      <w:isLgl/>
+      <w:lvlText w:val="%1.%2"/>
+      <w:lvlJc w:val="left"/>
+      <w:pPr>
+        <w:ind w:left="720" w:hanging="360"/>
+      </w:pPr>
+      <w:rPr>
+        <w:rFonts w:hint="default"/>
+        <w:sz w:val="24"/>
+        <w:szCs w:val="24"/>
+      </w:rPr>
+    </w:lvl>
+    <w:lvl w:ilvl="2">
+      <w:start w:val="1"/>
+      <w:numFmt w:val="decimal"/>
+      <w:isLgl/>
+      <w:lvlText w:val="%1.%2.%3"/>
+      <w:lvlJc w:val="left"/>
+      <w:pPr>
+        <w:ind w:left="1080" w:hanging="720"/>
+      </w:pPr>
+      <w:rPr>
+        <w:rFonts w:hint="default"/>
+      </w:rPr>
+    </w:lvl>
+    <w:lvl w:ilvl="3">
+      <w:start w:val="1"/>
+      <w:numFmt w:val="decimal"/>
+      <w:isLgl/>
+      <w:lvlText w:val="%1.%2.%3.%4"/>
+      <w:lvlJc w:val="left"/>
+      <w:pPr>
+        <w:ind w:left="1080" w:hanging="720"/>
+      </w:pPr>
+      <w:rPr>
+        <w:rFonts w:hint="default"/>
+      </w:rPr>
+    </w:lvl>
+    <w:lvl w:ilvl="4">
+      <w:start w:val="1"/>
+      <w:numFmt w:val="decimal"/>
+      <w:isLgl/>
+      <w:lvlText w:val="%1.%2.%3.%4.%5"/>
+      <w:lvlJc w:val="left"/>
+      <w:pPr>
+        <w:ind w:left="1440" w:hanging="1080"/>
+      </w:pPr>
+      <w:rPr>
+        <w:rFonts w:hint="default"/>
+      </w:rPr>
+    </w:lvl>
+    <w:lvl w:ilvl="5">
+      <w:start w:val="1"/>
+      <w:numFmt w:val="decimal"/>
+      <w:isLgl/>
+      <w:lvlText w:val="%1.%2.%3.%4.%5.%6"/>
+      <w:lvlJc w:val="left"/>
+      <w:pPr>
+        <w:ind w:left="1800" w:hanging="1440"/>
+      </w:pPr>
+      <w:rPr>
+        <w:rFonts w:hint="default"/>
+      </w:rPr>
+    </w:lvl>
+    <w:lvl w:ilvl="6">
+      <w:start w:val="1"/>
+      <w:numFmt w:val="decimal"/>
+      <w:isLgl/>
+      <w:lvlText w:val="%1.%2.%3.%4.%5.%6.%7"/>
+      <w:lvlJc w:val="left"/>
+      <w:pPr>
+        <w:ind w:left="1800" w:hanging="1440"/>
+      </w:pPr>
+      <w:rPr>
+        <w:rFonts w:hint="default"/>
+      </w:rPr>
+    </w:lvl>
+    <w:lvl w:ilvl="7">
+      <w:start w:val="1"/>
+      <w:numFmt w:val="decimal"/>
+      <w:isLgl/>
+      <w:lvlText w:val="%1.%2.%3.%4.%5.%6.%7.%8"/>
+      <w:lvlJc w:val="left"/>
+      <w:pPr>
+        <w:ind w:left="2160" w:hanging="1800"/>
+      </w:pPr>
+      <w:rPr>
+        <w:rFonts w:hint="default"/>
+      </w:rPr>
+    </w:lvl>
+    <w:lvl w:ilvl="8">
+      <w:start w:val="1"/>
+      <w:numFmt w:val="decimal"/>
+      <w:isLgl/>
+      <w:lvlText w:val="%1.%2.%3.%4.%5.%6.%7.%8.%9"/>
+      <w:lvlJc w:val="left"/>
+      <w:pPr>
+        <w:ind w:left="2160" w:hanging="1800"/>
+      </w:pPr>
+      <w:rPr>
+        <w:rFonts w:hint="default"/>
+      </w:rPr>
+    </w:lvl>
+  </w:abstractNum>
+  <w:abstractNum w:abstractNumId="15" w15:restartNumberingAfterBreak="0">
     <w:nsid w:val="6F3C135A"/>
     <w:multiLevelType w:val="hybridMultilevel"/>
     <w:tmpl w:val="49327FCE"/>
@@ -25761,7 +27464,7 @@
     <w:abstractNumId w:val="2"/>
   </w:num>
   <w:num w:numId="12">
-    <w:abstractNumId w:val="14"/>
+    <w:abstractNumId w:val="15"/>
   </w:num>
   <w:num w:numId="13">
     <w:abstractNumId w:val="1"/>
@@ -25771,6 +27474,9 @@
   </w:num>
   <w:num w:numId="15">
     <w:abstractNumId w:val="12"/>
+  </w:num>
+  <w:num w:numId="16">
+    <w:abstractNumId w:val="14"/>
   </w:num>
   <w:numIdMacAtCleanup w:val="15"/>
 </w:numbering>
@@ -35985,6 +37691,7 @@
     <w:rsid w:val="008F2FEC"/>
     <w:rsid w:val="0091496E"/>
     <w:rsid w:val="00944B19"/>
+    <w:rsid w:val="00A2510A"/>
     <w:rsid w:val="00A930A5"/>
     <w:rsid w:val="00AF70F9"/>
     <w:rsid w:val="00B46EB9"/>
@@ -36729,7 +38436,7 @@
 </file>
 
 <file path=customXml/itemProps1.xml><?xml version="1.0" encoding="utf-8"?>
-<ds:datastoreItem xmlns:ds="http://schemas.openxmlformats.org/officeDocument/2006/customXml" ds:itemID="{F129A530-142F-40E4-8948-6C9CC20F338A}">
+<ds:datastoreItem xmlns:ds="http://schemas.openxmlformats.org/officeDocument/2006/customXml" ds:itemID="{4A186E69-3F7F-4E98-855F-5B50C62709FB}">
   <ds:schemaRefs>
     <ds:schemaRef ds:uri="http://schemas.openxmlformats.org/officeDocument/2006/bibliography"/>
   </ds:schemaRefs>

</xml_diff>

<commit_message>
Creacion del punto auditoria
</commit_message>
<xml_diff>
--- a/NV/Desarrollo/Documentos/NV_PGC.docx
+++ b/NV/Desarrollo/Documentos/NV_PGC.docx
@@ -1,6 +1,6 @@
 
 <file path=word/document.xml><?xml version="1.0" encoding="utf-8"?>
-<w:document xmlns:wpc="http://schemas.microsoft.com/office/word/2010/wordprocessingCanvas" xmlns:cx="http://schemas.microsoft.com/office/drawing/2014/chartex" xmlns:cx1="http://schemas.microsoft.com/office/drawing/2015/9/8/chartex" xmlns:cx2="http://schemas.microsoft.com/office/drawing/2015/10/21/chartex" xmlns:cx3="http://schemas.microsoft.com/office/drawing/2016/5/9/chartex" xmlns:cx4="http://schemas.microsoft.com/office/drawing/2016/5/10/chartex" xmlns:cx5="http://schemas.microsoft.com/office/drawing/2016/5/11/chartex" xmlns:mc="http://schemas.openxmlformats.org/markup-compatibility/2006" xmlns:o="urn:schemas-microsoft-com:office:office" xmlns:r="http://schemas.openxmlformats.org/officeDocument/2006/relationships" xmlns:m="http://schemas.openxmlformats.org/officeDocument/2006/math" xmlns:v="urn:schemas-microsoft-com:vml" xmlns:wp14="http://schemas.microsoft.com/office/word/2010/wordprocessingDrawing" xmlns:wp="http://schemas.openxmlformats.org/drawingml/2006/wordprocessingDrawing" xmlns:w10="urn:schemas-microsoft-com:office:word" xmlns:w="http://schemas.openxmlformats.org/wordprocessingml/2006/main" xmlns:w14="http://schemas.microsoft.com/office/word/2010/wordml" xmlns:w15="http://schemas.microsoft.com/office/word/2012/wordml" xmlns:w16se="http://schemas.microsoft.com/office/word/2015/wordml/symex" xmlns:wpg="http://schemas.microsoft.com/office/word/2010/wordprocessingGroup" xmlns:wpi="http://schemas.microsoft.com/office/word/2010/wordprocessingInk" xmlns:wne="http://schemas.microsoft.com/office/word/2006/wordml" xmlns:wps="http://schemas.microsoft.com/office/word/2010/wordprocessingShape" mc:Ignorable="w14 w15 w16se wp14">
+<w:document xmlns:wpc="http://schemas.microsoft.com/office/word/2010/wordprocessingCanvas" xmlns:cx="http://schemas.microsoft.com/office/drawing/2014/chartex" xmlns:mc="http://schemas.openxmlformats.org/markup-compatibility/2006" xmlns:o="urn:schemas-microsoft-com:office:office" xmlns:r="http://schemas.openxmlformats.org/officeDocument/2006/relationships" xmlns:m="http://schemas.openxmlformats.org/officeDocument/2006/math" xmlns:v="urn:schemas-microsoft-com:vml" xmlns:wp14="http://schemas.microsoft.com/office/word/2010/wordprocessingDrawing" xmlns:wp="http://schemas.openxmlformats.org/drawingml/2006/wordprocessingDrawing" xmlns:w10="urn:schemas-microsoft-com:office:word" xmlns:w="http://schemas.openxmlformats.org/wordprocessingml/2006/main" xmlns:w14="http://schemas.microsoft.com/office/word/2010/wordml" xmlns:w15="http://schemas.microsoft.com/office/word/2012/wordml" xmlns:w16se="http://schemas.microsoft.com/office/word/2015/wordml/symex" xmlns:wpg="http://schemas.microsoft.com/office/word/2010/wordprocessingGroup" xmlns:wpi="http://schemas.microsoft.com/office/word/2010/wordprocessingInk" xmlns:wne="http://schemas.microsoft.com/office/word/2006/wordml" xmlns:wps="http://schemas.microsoft.com/office/word/2010/wordprocessingShape" mc:Ignorable="w14 w15 w16se wp14">
   <w:body>
     <w:p>
       <w:pPr>
@@ -3279,7 +3279,15 @@
                 <w:b/>
                 <w:noProof/>
               </w:rPr>
-              <w:t>Definición de la Nomenclatura de Item</w:t>
+              <w:t xml:space="preserve">Definición de la Nomenclatura de </w:t>
+            </w:r>
+            <w:r>
+              <w:rPr>
+                <w:rStyle w:val="Hipervnculo"/>
+                <w:b/>
+                <w:noProof/>
+              </w:rPr>
+              <w:t>Ítem</w:t>
             </w:r>
             <w:r>
               <w:rPr>
@@ -4443,7 +4451,19 @@
         <w:rPr>
           <w:i/>
         </w:rPr>
-        <w:t xml:space="preserve"> Item,</w:t>
+        <w:t xml:space="preserve"> </w:t>
+      </w:r>
+      <w:r>
+        <w:rPr>
+          <w:i/>
+        </w:rPr>
+        <w:t>Ítem</w:t>
+      </w:r>
+      <w:r>
+        <w:rPr>
+          <w:i/>
+        </w:rPr>
+        <w:t>,</w:t>
       </w:r>
       <w:r>
         <w:t xml:space="preserve"> elementos de configuración.</w:t>
@@ -5297,7 +5317,7 @@
               </wp:anchor>
             </w:drawing>
           </mc:Choice>
-          <mc:Fallback>
+          <mc:Fallback xmlns:cx5="http://schemas.microsoft.com/office/drawing/2016/5/11/chartex" xmlns:cx4="http://schemas.microsoft.com/office/drawing/2016/5/10/chartex" xmlns:cx3="http://schemas.microsoft.com/office/drawing/2016/5/9/chartex" xmlns:cx2="http://schemas.microsoft.com/office/drawing/2015/10/21/chartex" xmlns:cx1="http://schemas.microsoft.com/office/drawing/2015/9/8/chartex">
             <w:pict>
               <v:shapetype w14:anchorId="0B686680" id="_x0000_t13" coordsize="21600,21600" o:spt="13" adj="16200,5400" path="m@0,l@0@1,0@1,0@2@0@2@0,21600,21600,10800xe">
                 <v:stroke joinstyle="miter"/>
@@ -5380,7 +5400,7 @@
               </wp:anchor>
             </w:drawing>
           </mc:Choice>
-          <mc:Fallback>
+          <mc:Fallback xmlns:cx5="http://schemas.microsoft.com/office/drawing/2016/5/11/chartex" xmlns:cx4="http://schemas.microsoft.com/office/drawing/2016/5/10/chartex" xmlns:cx3="http://schemas.microsoft.com/office/drawing/2016/5/9/chartex" xmlns:cx2="http://schemas.microsoft.com/office/drawing/2015/10/21/chartex" xmlns:cx1="http://schemas.microsoft.com/office/drawing/2015/9/8/chartex">
             <w:pict>
               <v:shape w14:anchorId="5365BEC4" id="Flecha derecha 14" o:spid="_x0000_s1026" type="#_x0000_t13" style="position:absolute;margin-left:225.15pt;margin-top:9.25pt;width:18.9pt;height:36.3pt;z-index:251674624;visibility:visible;mso-wrap-style:square;mso-wrap-distance-left:9pt;mso-wrap-distance-top:0;mso-wrap-distance-right:9pt;mso-wrap-distance-bottom:0;mso-position-horizontal:absolute;mso-position-horizontal-relative:text;mso-position-vertical:absolute;mso-position-vertical-relative:text;v-text-anchor:middle" o:gfxdata="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" adj="10800" fillcolor="#44546a [3202]" strokecolor="black [3200]" strokeweight="1pt"/>
             </w:pict>
@@ -5447,7 +5467,7 @@
               </wp:anchor>
             </w:drawing>
           </mc:Choice>
-          <mc:Fallback>
+          <mc:Fallback xmlns:cx5="http://schemas.microsoft.com/office/drawing/2016/5/11/chartex" xmlns:cx4="http://schemas.microsoft.com/office/drawing/2016/5/10/chartex" xmlns:cx3="http://schemas.microsoft.com/office/drawing/2016/5/9/chartex" xmlns:cx2="http://schemas.microsoft.com/office/drawing/2015/10/21/chartex" xmlns:cx1="http://schemas.microsoft.com/office/drawing/2015/9/8/chartex">
             <w:pict>
               <v:shape w14:anchorId="2F167075" id="Flecha derecha 15" o:spid="_x0000_s1026" type="#_x0000_t13" style="position:absolute;margin-left:302.85pt;margin-top:10.75pt;width:18.9pt;height:36.3pt;z-index:251676672;visibility:visible;mso-wrap-style:square;mso-wrap-distance-left:9pt;mso-wrap-distance-top:0;mso-wrap-distance-right:9pt;mso-wrap-distance-bottom:0;mso-position-horizontal:absolute;mso-position-horizontal-relative:text;mso-position-vertical:absolute;mso-position-vertical-relative:text;v-text-anchor:middle" o:gfxdata="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" adj="10800" fillcolor="#44546a [3202]" strokecolor="black [3200]" strokeweight="1pt"/>
             </w:pict>
@@ -5514,7 +5534,7 @@
               </wp:anchor>
             </w:drawing>
           </mc:Choice>
-          <mc:Fallback>
+          <mc:Fallback xmlns:cx5="http://schemas.microsoft.com/office/drawing/2016/5/11/chartex" xmlns:cx4="http://schemas.microsoft.com/office/drawing/2016/5/10/chartex" xmlns:cx3="http://schemas.microsoft.com/office/drawing/2016/5/9/chartex" xmlns:cx2="http://schemas.microsoft.com/office/drawing/2015/10/21/chartex" xmlns:cx1="http://schemas.microsoft.com/office/drawing/2015/9/8/chartex">
             <w:pict>
               <v:shape w14:anchorId="4BC944B8" id="Flecha derecha 16" o:spid="_x0000_s1026" type="#_x0000_t13" style="position:absolute;margin-left:382.65pt;margin-top:10.75pt;width:18.9pt;height:36.3pt;z-index:251678720;visibility:visible;mso-wrap-style:square;mso-wrap-distance-left:9pt;mso-wrap-distance-top:0;mso-wrap-distance-right:9pt;mso-wrap-distance-bottom:0;mso-position-horizontal:absolute;mso-position-horizontal-relative:text;mso-position-vertical:absolute;mso-position-vertical-relative:text;v-text-anchor:middle" o:gfxdata="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" adj="10800" fillcolor="#44546a [3202]" strokecolor="black [3200]" strokeweight="1pt"/>
             </w:pict>
@@ -5581,7 +5601,7 @@
               </wp:anchor>
             </w:drawing>
           </mc:Choice>
-          <mc:Fallback>
+          <mc:Fallback xmlns:cx5="http://schemas.microsoft.com/office/drawing/2016/5/11/chartex" xmlns:cx4="http://schemas.microsoft.com/office/drawing/2016/5/10/chartex" xmlns:cx3="http://schemas.microsoft.com/office/drawing/2016/5/9/chartex" xmlns:cx2="http://schemas.microsoft.com/office/drawing/2015/10/21/chartex" xmlns:cx1="http://schemas.microsoft.com/office/drawing/2015/9/8/chartex">
             <w:pict>
               <v:shape w14:anchorId="7FC28ED8" id="Flecha derecha 8" o:spid="_x0000_s1026" type="#_x0000_t13" style="position:absolute;margin-left:67.35pt;margin-top:14.35pt;width:18.9pt;height:36.3pt;z-index:251670528;visibility:visible;mso-wrap-style:square;mso-wrap-distance-left:9pt;mso-wrap-distance-top:0;mso-wrap-distance-right:9pt;mso-wrap-distance-bottom:0;mso-position-horizontal:absolute;mso-position-horizontal-relative:text;mso-position-vertical:absolute;mso-position-vertical-relative:text;v-text-anchor:middle" o:gfxdata="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" adj="10800" fillcolor="#44546a [3202]" strokecolor="black [3200]" strokeweight="1pt"/>
             </w:pict>
@@ -11565,15 +11585,7 @@
           <w:b/>
           <w:color w:val="auto"/>
         </w:rPr>
-        <w:t>I</w:t>
-      </w:r>
-      <w:r>
-        <w:rPr>
-          <w:rFonts w:asciiTheme="minorHAnsi" w:hAnsiTheme="minorHAnsi"/>
-          <w:b/>
-          <w:color w:val="auto"/>
-        </w:rPr>
-        <w:t>tem</w:t>
+        <w:t>Ítem</w:t>
       </w:r>
       <w:bookmarkEnd w:id="21"/>
     </w:p>
@@ -17423,7 +17435,7 @@
               <w:left w:val="none" w:sz="0" w:space="0" w:color="auto"/>
               <w:right w:val="none" w:sz="0" w:space="0" w:color="auto"/>
             </w:tcBorders>
-            <w:shd w:val="clear" w:color="auto" w:fill="A6A6A6" w:themeFill="background1" w:themeFillShade="A6"/>
+            <w:shd w:val="clear" w:color="auto" w:fill="BDD6EE" w:themeFill="accent1" w:themeFillTint="66"/>
             <w:vAlign w:val="center"/>
             <w:hideMark/>
           </w:tcPr>
@@ -17458,7 +17470,7 @@
               <w:left w:val="none" w:sz="0" w:space="0" w:color="auto"/>
               <w:right w:val="none" w:sz="0" w:space="0" w:color="auto"/>
             </w:tcBorders>
-            <w:shd w:val="clear" w:color="auto" w:fill="A6A6A6" w:themeFill="background1" w:themeFillShade="A6"/>
+            <w:shd w:val="clear" w:color="auto" w:fill="BDD6EE" w:themeFill="accent1" w:themeFillTint="66"/>
             <w:vAlign w:val="center"/>
             <w:hideMark/>
           </w:tcPr>
@@ -17499,7 +17511,7 @@
             <w:tcBorders>
               <w:left w:val="none" w:sz="0" w:space="0" w:color="auto"/>
             </w:tcBorders>
-            <w:shd w:val="clear" w:color="auto" w:fill="A6A6A6" w:themeFill="background1" w:themeFillShade="A6"/>
+            <w:shd w:val="clear" w:color="auto" w:fill="BDD6EE" w:themeFill="accent1" w:themeFillTint="66"/>
             <w:vAlign w:val="center"/>
           </w:tcPr>
           <w:p>
@@ -17567,7 +17579,7 @@
             <w:tcBorders>
               <w:left w:val="none" w:sz="0" w:space="0" w:color="auto"/>
             </w:tcBorders>
-            <w:shd w:val="clear" w:color="auto" w:fill="A6A6A6" w:themeFill="background1" w:themeFillShade="A6"/>
+            <w:shd w:val="clear" w:color="auto" w:fill="BDD6EE" w:themeFill="accent1" w:themeFillTint="66"/>
             <w:vAlign w:val="center"/>
             <w:hideMark/>
           </w:tcPr>
@@ -17619,7 +17631,27 @@
                 <w:szCs w:val="20"/>
                 <w:lang w:eastAsia="es-PE"/>
               </w:rPr>
-              <w:t>Lista de las ultimas de las versiones de los ítems de configuración que no pertenecen a ningún proyecto.</w:t>
+              <w:t>Lista de las ú</w:t>
+            </w:r>
+            <w:r>
+              <w:rPr>
+                <w:rFonts w:cs="Times New Roman"/>
+                <w:color w:val="000000"/>
+                <w:sz w:val="20"/>
+                <w:szCs w:val="20"/>
+                <w:lang w:eastAsia="es-PE"/>
+              </w:rPr>
+              <w:t xml:space="preserve">ltimas </w:t>
+            </w:r>
+            <w:r>
+              <w:rPr>
+                <w:rFonts w:cs="Times New Roman"/>
+                <w:color w:val="000000"/>
+                <w:sz w:val="20"/>
+                <w:szCs w:val="20"/>
+                <w:lang w:eastAsia="es-PE"/>
+              </w:rPr>
+              <w:t>versiones de los ítems de configuración que no pertenecen a ningún proyecto.</w:t>
             </w:r>
           </w:p>
         </w:tc>
@@ -17637,7 +17669,7 @@
             <w:tcBorders>
               <w:left w:val="none" w:sz="0" w:space="0" w:color="auto"/>
             </w:tcBorders>
-            <w:shd w:val="clear" w:color="auto" w:fill="A6A6A6" w:themeFill="background1" w:themeFillShade="A6"/>
+            <w:shd w:val="clear" w:color="auto" w:fill="BDD6EE" w:themeFill="accent1" w:themeFillTint="66"/>
             <w:vAlign w:val="center"/>
             <w:hideMark/>
           </w:tcPr>
@@ -17718,7 +17750,7 @@
             <w:tcBorders>
               <w:left w:val="none" w:sz="0" w:space="0" w:color="auto"/>
             </w:tcBorders>
-            <w:shd w:val="clear" w:color="auto" w:fill="A6A6A6" w:themeFill="background1" w:themeFillShade="A6"/>
+            <w:shd w:val="clear" w:color="auto" w:fill="BDD6EE" w:themeFill="accent1" w:themeFillTint="66"/>
             <w:vAlign w:val="center"/>
             <w:hideMark/>
           </w:tcPr>
@@ -17778,7 +17810,7 @@
               <w:left w:val="none" w:sz="0" w:space="0" w:color="auto"/>
               <w:bottom w:val="none" w:sz="0" w:space="0" w:color="auto"/>
             </w:tcBorders>
-            <w:shd w:val="clear" w:color="auto" w:fill="A6A6A6" w:themeFill="background1" w:themeFillShade="A6"/>
+            <w:shd w:val="clear" w:color="auto" w:fill="BDD6EE" w:themeFill="accent1" w:themeFillTint="66"/>
             <w:vAlign w:val="center"/>
             <w:hideMark/>
           </w:tcPr>
@@ -17978,7 +18010,7 @@
               <w:left w:val="none" w:sz="0" w:space="0" w:color="auto"/>
               <w:right w:val="none" w:sz="0" w:space="0" w:color="auto"/>
             </w:tcBorders>
-            <w:shd w:val="clear" w:color="auto" w:fill="A6A6A6" w:themeFill="background1" w:themeFillShade="A6"/>
+            <w:shd w:val="clear" w:color="auto" w:fill="BDD6EE" w:themeFill="accent1" w:themeFillTint="66"/>
             <w:vAlign w:val="center"/>
             <w:hideMark/>
           </w:tcPr>
@@ -18013,7 +18045,7 @@
               <w:left w:val="none" w:sz="0" w:space="0" w:color="auto"/>
               <w:right w:val="none" w:sz="0" w:space="0" w:color="auto"/>
             </w:tcBorders>
-            <w:shd w:val="clear" w:color="auto" w:fill="A6A6A6" w:themeFill="background1" w:themeFillShade="A6"/>
+            <w:shd w:val="clear" w:color="auto" w:fill="BDD6EE" w:themeFill="accent1" w:themeFillTint="66"/>
             <w:vAlign w:val="center"/>
             <w:hideMark/>
           </w:tcPr>
@@ -18054,7 +18086,7 @@
             <w:tcBorders>
               <w:left w:val="none" w:sz="0" w:space="0" w:color="auto"/>
             </w:tcBorders>
-            <w:shd w:val="clear" w:color="auto" w:fill="A6A6A6" w:themeFill="background1" w:themeFillShade="A6"/>
+            <w:shd w:val="clear" w:color="auto" w:fill="BDD6EE" w:themeFill="accent1" w:themeFillTint="66"/>
             <w:vAlign w:val="center"/>
           </w:tcPr>
           <w:p>
@@ -18122,7 +18154,7 @@
             <w:tcBorders>
               <w:left w:val="none" w:sz="0" w:space="0" w:color="auto"/>
             </w:tcBorders>
-            <w:shd w:val="clear" w:color="auto" w:fill="A6A6A6" w:themeFill="background1" w:themeFillShade="A6"/>
+            <w:shd w:val="clear" w:color="auto" w:fill="BDD6EE" w:themeFill="accent1" w:themeFillTint="66"/>
             <w:vAlign w:val="center"/>
             <w:hideMark/>
           </w:tcPr>
@@ -18192,7 +18224,7 @@
             <w:tcBorders>
               <w:left w:val="none" w:sz="0" w:space="0" w:color="auto"/>
             </w:tcBorders>
-            <w:shd w:val="clear" w:color="auto" w:fill="A6A6A6" w:themeFill="background1" w:themeFillShade="A6"/>
+            <w:shd w:val="clear" w:color="auto" w:fill="BDD6EE" w:themeFill="accent1" w:themeFillTint="66"/>
             <w:vAlign w:val="center"/>
             <w:hideMark/>
           </w:tcPr>
@@ -18273,7 +18305,7 @@
             <w:tcBorders>
               <w:left w:val="none" w:sz="0" w:space="0" w:color="auto"/>
             </w:tcBorders>
-            <w:shd w:val="clear" w:color="auto" w:fill="A6A6A6" w:themeFill="background1" w:themeFillShade="A6"/>
+            <w:shd w:val="clear" w:color="auto" w:fill="BDD6EE" w:themeFill="accent1" w:themeFillTint="66"/>
             <w:vAlign w:val="center"/>
             <w:hideMark/>
           </w:tcPr>
@@ -18351,7 +18383,7 @@
               <w:left w:val="none" w:sz="0" w:space="0" w:color="auto"/>
               <w:bottom w:val="none" w:sz="0" w:space="0" w:color="auto"/>
             </w:tcBorders>
-            <w:shd w:val="clear" w:color="auto" w:fill="A6A6A6" w:themeFill="background1" w:themeFillShade="A6"/>
+            <w:shd w:val="clear" w:color="auto" w:fill="BDD6EE" w:themeFill="accent1" w:themeFillTint="66"/>
             <w:vAlign w:val="center"/>
             <w:hideMark/>
           </w:tcPr>
@@ -18575,7 +18607,7 @@
               <w:left w:val="none" w:sz="0" w:space="0" w:color="auto"/>
               <w:right w:val="none" w:sz="0" w:space="0" w:color="auto"/>
             </w:tcBorders>
-            <w:shd w:val="clear" w:color="auto" w:fill="A6A6A6" w:themeFill="background1" w:themeFillShade="A6"/>
+            <w:shd w:val="clear" w:color="auto" w:fill="BDD6EE" w:themeFill="accent1" w:themeFillTint="66"/>
             <w:vAlign w:val="center"/>
             <w:hideMark/>
           </w:tcPr>
@@ -18611,7 +18643,7 @@
               <w:left w:val="none" w:sz="0" w:space="0" w:color="auto"/>
               <w:right w:val="none" w:sz="0" w:space="0" w:color="auto"/>
             </w:tcBorders>
-            <w:shd w:val="clear" w:color="auto" w:fill="A6A6A6" w:themeFill="background1" w:themeFillShade="A6"/>
+            <w:shd w:val="clear" w:color="auto" w:fill="BDD6EE" w:themeFill="accent1" w:themeFillTint="66"/>
             <w:vAlign w:val="center"/>
             <w:hideMark/>
           </w:tcPr>
@@ -18682,7 +18714,7 @@
             <w:tcBorders>
               <w:left w:val="none" w:sz="0" w:space="0" w:color="auto"/>
             </w:tcBorders>
-            <w:shd w:val="clear" w:color="auto" w:fill="A6A6A6" w:themeFill="background1" w:themeFillShade="A6"/>
+            <w:shd w:val="clear" w:color="auto" w:fill="BDD6EE" w:themeFill="accent1" w:themeFillTint="66"/>
             <w:vAlign w:val="center"/>
           </w:tcPr>
           <w:p>
@@ -18750,7 +18782,7 @@
             <w:tcBorders>
               <w:left w:val="none" w:sz="0" w:space="0" w:color="auto"/>
             </w:tcBorders>
-            <w:shd w:val="clear" w:color="auto" w:fill="A6A6A6" w:themeFill="background1" w:themeFillShade="A6"/>
+            <w:shd w:val="clear" w:color="auto" w:fill="BDD6EE" w:themeFill="accent1" w:themeFillTint="66"/>
             <w:vAlign w:val="center"/>
             <w:hideMark/>
           </w:tcPr>
@@ -18829,7 +18861,7 @@
             <w:tcBorders>
               <w:left w:val="none" w:sz="0" w:space="0" w:color="auto"/>
             </w:tcBorders>
-            <w:shd w:val="clear" w:color="auto" w:fill="A6A6A6" w:themeFill="background1" w:themeFillShade="A6"/>
+            <w:shd w:val="clear" w:color="auto" w:fill="BDD6EE" w:themeFill="accent1" w:themeFillTint="66"/>
             <w:vAlign w:val="center"/>
             <w:hideMark/>
           </w:tcPr>
@@ -18899,7 +18931,7 @@
             <w:tcBorders>
               <w:left w:val="none" w:sz="0" w:space="0" w:color="auto"/>
             </w:tcBorders>
-            <w:shd w:val="clear" w:color="auto" w:fill="A6A6A6" w:themeFill="background1" w:themeFillShade="A6"/>
+            <w:shd w:val="clear" w:color="auto" w:fill="BDD6EE" w:themeFill="accent1" w:themeFillTint="66"/>
             <w:vAlign w:val="center"/>
             <w:hideMark/>
           </w:tcPr>
@@ -19060,7 +19092,7 @@
               <w:left w:val="none" w:sz="0" w:space="0" w:color="auto"/>
               <w:bottom w:val="none" w:sz="0" w:space="0" w:color="auto"/>
             </w:tcBorders>
-            <w:shd w:val="clear" w:color="auto" w:fill="A6A6A6" w:themeFill="background1" w:themeFillShade="A6"/>
+            <w:shd w:val="clear" w:color="auto" w:fill="BDD6EE" w:themeFill="accent1" w:themeFillTint="66"/>
             <w:vAlign w:val="center"/>
             <w:hideMark/>
           </w:tcPr>
@@ -19285,7 +19317,7 @@
               <w:left w:val="none" w:sz="0" w:space="0" w:color="auto"/>
               <w:right w:val="none" w:sz="0" w:space="0" w:color="auto"/>
             </w:tcBorders>
-            <w:shd w:val="clear" w:color="auto" w:fill="A6A6A6" w:themeFill="background1" w:themeFillShade="A6"/>
+            <w:shd w:val="clear" w:color="auto" w:fill="BDD6EE" w:themeFill="accent1" w:themeFillTint="66"/>
             <w:vAlign w:val="center"/>
             <w:hideMark/>
           </w:tcPr>
@@ -19320,7 +19352,7 @@
               <w:left w:val="none" w:sz="0" w:space="0" w:color="auto"/>
               <w:right w:val="none" w:sz="0" w:space="0" w:color="auto"/>
             </w:tcBorders>
-            <w:shd w:val="clear" w:color="auto" w:fill="A6A6A6" w:themeFill="background1" w:themeFillShade="A6"/>
+            <w:shd w:val="clear" w:color="auto" w:fill="BDD6EE" w:themeFill="accent1" w:themeFillTint="66"/>
             <w:vAlign w:val="center"/>
             <w:hideMark/>
           </w:tcPr>
@@ -19361,7 +19393,7 @@
             <w:tcBorders>
               <w:left w:val="none" w:sz="0" w:space="0" w:color="auto"/>
             </w:tcBorders>
-            <w:shd w:val="clear" w:color="auto" w:fill="A6A6A6" w:themeFill="background1" w:themeFillShade="A6"/>
+            <w:shd w:val="clear" w:color="auto" w:fill="BDD6EE" w:themeFill="accent1" w:themeFillTint="66"/>
             <w:vAlign w:val="center"/>
           </w:tcPr>
           <w:p>
@@ -19429,7 +19461,7 @@
             <w:tcBorders>
               <w:left w:val="none" w:sz="0" w:space="0" w:color="auto"/>
             </w:tcBorders>
-            <w:shd w:val="clear" w:color="auto" w:fill="A6A6A6" w:themeFill="background1" w:themeFillShade="A6"/>
+            <w:shd w:val="clear" w:color="auto" w:fill="BDD6EE" w:themeFill="accent1" w:themeFillTint="66"/>
             <w:vAlign w:val="center"/>
             <w:hideMark/>
           </w:tcPr>
@@ -19498,7 +19530,7 @@
             <w:tcBorders>
               <w:left w:val="none" w:sz="0" w:space="0" w:color="auto"/>
             </w:tcBorders>
-            <w:shd w:val="clear" w:color="auto" w:fill="A6A6A6" w:themeFill="background1" w:themeFillShade="A6"/>
+            <w:shd w:val="clear" w:color="auto" w:fill="BDD6EE" w:themeFill="accent1" w:themeFillTint="66"/>
             <w:vAlign w:val="center"/>
             <w:hideMark/>
           </w:tcPr>
@@ -19579,7 +19611,7 @@
             <w:tcBorders>
               <w:left w:val="none" w:sz="0" w:space="0" w:color="auto"/>
             </w:tcBorders>
-            <w:shd w:val="clear" w:color="auto" w:fill="A6A6A6" w:themeFill="background1" w:themeFillShade="A6"/>
+            <w:shd w:val="clear" w:color="auto" w:fill="BDD6EE" w:themeFill="accent1" w:themeFillTint="66"/>
             <w:vAlign w:val="center"/>
             <w:hideMark/>
           </w:tcPr>
@@ -19657,7 +19689,7 @@
               <w:left w:val="none" w:sz="0" w:space="0" w:color="auto"/>
               <w:bottom w:val="none" w:sz="0" w:space="0" w:color="auto"/>
             </w:tcBorders>
-            <w:shd w:val="clear" w:color="auto" w:fill="A6A6A6" w:themeFill="background1" w:themeFillShade="A6"/>
+            <w:shd w:val="clear" w:color="auto" w:fill="BDD6EE" w:themeFill="accent1" w:themeFillTint="66"/>
             <w:vAlign w:val="center"/>
             <w:hideMark/>
           </w:tcPr>
@@ -19891,7 +19923,7 @@
               <w:left w:val="none" w:sz="0" w:space="0" w:color="auto"/>
               <w:right w:val="none" w:sz="0" w:space="0" w:color="auto"/>
             </w:tcBorders>
-            <w:shd w:val="clear" w:color="auto" w:fill="A6A6A6" w:themeFill="background1" w:themeFillShade="A6"/>
+            <w:shd w:val="clear" w:color="auto" w:fill="BDD6EE" w:themeFill="accent1" w:themeFillTint="66"/>
             <w:vAlign w:val="center"/>
             <w:hideMark/>
           </w:tcPr>
@@ -19927,7 +19959,7 @@
               <w:left w:val="none" w:sz="0" w:space="0" w:color="auto"/>
               <w:right w:val="none" w:sz="0" w:space="0" w:color="auto"/>
             </w:tcBorders>
-            <w:shd w:val="clear" w:color="auto" w:fill="A6A6A6" w:themeFill="background1" w:themeFillShade="A6"/>
+            <w:shd w:val="clear" w:color="auto" w:fill="BDD6EE" w:themeFill="accent1" w:themeFillTint="66"/>
             <w:vAlign w:val="center"/>
             <w:hideMark/>
           </w:tcPr>
@@ -19978,7 +20010,7 @@
             <w:tcBorders>
               <w:left w:val="none" w:sz="0" w:space="0" w:color="auto"/>
             </w:tcBorders>
-            <w:shd w:val="clear" w:color="auto" w:fill="A6A6A6" w:themeFill="background1" w:themeFillShade="A6"/>
+            <w:shd w:val="clear" w:color="auto" w:fill="BDD6EE" w:themeFill="accent1" w:themeFillTint="66"/>
             <w:vAlign w:val="center"/>
           </w:tcPr>
           <w:p>
@@ -20046,7 +20078,7 @@
             <w:tcBorders>
               <w:left w:val="none" w:sz="0" w:space="0" w:color="auto"/>
             </w:tcBorders>
-            <w:shd w:val="clear" w:color="auto" w:fill="A6A6A6" w:themeFill="background1" w:themeFillShade="A6"/>
+            <w:shd w:val="clear" w:color="auto" w:fill="BDD6EE" w:themeFill="accent1" w:themeFillTint="66"/>
             <w:vAlign w:val="center"/>
             <w:hideMark/>
           </w:tcPr>
@@ -20116,7 +20148,7 @@
             <w:tcBorders>
               <w:left w:val="none" w:sz="0" w:space="0" w:color="auto"/>
             </w:tcBorders>
-            <w:shd w:val="clear" w:color="auto" w:fill="A6A6A6" w:themeFill="background1" w:themeFillShade="A6"/>
+            <w:shd w:val="clear" w:color="auto" w:fill="BDD6EE" w:themeFill="accent1" w:themeFillTint="66"/>
             <w:vAlign w:val="center"/>
             <w:hideMark/>
           </w:tcPr>
@@ -20186,7 +20218,7 @@
             <w:tcBorders>
               <w:left w:val="none" w:sz="0" w:space="0" w:color="auto"/>
             </w:tcBorders>
-            <w:shd w:val="clear" w:color="auto" w:fill="A6A6A6" w:themeFill="background1" w:themeFillShade="A6"/>
+            <w:shd w:val="clear" w:color="auto" w:fill="BDD6EE" w:themeFill="accent1" w:themeFillTint="66"/>
             <w:vAlign w:val="center"/>
             <w:hideMark/>
           </w:tcPr>
@@ -20319,7 +20351,7 @@
               <w:left w:val="none" w:sz="0" w:space="0" w:color="auto"/>
               <w:bottom w:val="none" w:sz="0" w:space="0" w:color="auto"/>
             </w:tcBorders>
-            <w:shd w:val="clear" w:color="auto" w:fill="A6A6A6" w:themeFill="background1" w:themeFillShade="A6"/>
+            <w:shd w:val="clear" w:color="auto" w:fill="BDD6EE" w:themeFill="accent1" w:themeFillTint="66"/>
             <w:vAlign w:val="center"/>
             <w:hideMark/>
           </w:tcPr>
@@ -20573,7 +20605,7 @@
               <w:left w:val="none" w:sz="0" w:space="0" w:color="auto"/>
               <w:right w:val="none" w:sz="0" w:space="0" w:color="auto"/>
             </w:tcBorders>
-            <w:shd w:val="clear" w:color="auto" w:fill="A6A6A6" w:themeFill="background1" w:themeFillShade="A6"/>
+            <w:shd w:val="clear" w:color="auto" w:fill="BDD6EE" w:themeFill="accent1" w:themeFillTint="66"/>
             <w:vAlign w:val="center"/>
             <w:hideMark/>
           </w:tcPr>
@@ -20608,7 +20640,7 @@
               <w:left w:val="none" w:sz="0" w:space="0" w:color="auto"/>
               <w:right w:val="none" w:sz="0" w:space="0" w:color="auto"/>
             </w:tcBorders>
-            <w:shd w:val="clear" w:color="auto" w:fill="A6A6A6" w:themeFill="background1" w:themeFillShade="A6"/>
+            <w:shd w:val="clear" w:color="auto" w:fill="BDD6EE" w:themeFill="accent1" w:themeFillTint="66"/>
             <w:vAlign w:val="center"/>
             <w:hideMark/>
           </w:tcPr>
@@ -20679,7 +20711,7 @@
             <w:tcBorders>
               <w:left w:val="none" w:sz="0" w:space="0" w:color="auto"/>
             </w:tcBorders>
-            <w:shd w:val="clear" w:color="auto" w:fill="A6A6A6" w:themeFill="background1" w:themeFillShade="A6"/>
+            <w:shd w:val="clear" w:color="auto" w:fill="BDD6EE" w:themeFill="accent1" w:themeFillTint="66"/>
             <w:vAlign w:val="center"/>
           </w:tcPr>
           <w:p>
@@ -20747,7 +20779,7 @@
             <w:tcBorders>
               <w:left w:val="none" w:sz="0" w:space="0" w:color="auto"/>
             </w:tcBorders>
-            <w:shd w:val="clear" w:color="auto" w:fill="A6A6A6" w:themeFill="background1" w:themeFillShade="A6"/>
+            <w:shd w:val="clear" w:color="auto" w:fill="BDD6EE" w:themeFill="accent1" w:themeFillTint="66"/>
             <w:vAlign w:val="center"/>
             <w:hideMark/>
           </w:tcPr>
@@ -20816,7 +20848,7 @@
             <w:tcBorders>
               <w:left w:val="none" w:sz="0" w:space="0" w:color="auto"/>
             </w:tcBorders>
-            <w:shd w:val="clear" w:color="auto" w:fill="A6A6A6" w:themeFill="background1" w:themeFillShade="A6"/>
+            <w:shd w:val="clear" w:color="auto" w:fill="BDD6EE" w:themeFill="accent1" w:themeFillTint="66"/>
             <w:vAlign w:val="center"/>
             <w:hideMark/>
           </w:tcPr>
@@ -20886,7 +20918,7 @@
             <w:tcBorders>
               <w:left w:val="none" w:sz="0" w:space="0" w:color="auto"/>
             </w:tcBorders>
-            <w:shd w:val="clear" w:color="auto" w:fill="A6A6A6" w:themeFill="background1" w:themeFillShade="A6"/>
+            <w:shd w:val="clear" w:color="auto" w:fill="BDD6EE" w:themeFill="accent1" w:themeFillTint="66"/>
             <w:vAlign w:val="center"/>
             <w:hideMark/>
           </w:tcPr>
@@ -21019,7 +21051,7 @@
               <w:left w:val="none" w:sz="0" w:space="0" w:color="auto"/>
               <w:bottom w:val="none" w:sz="0" w:space="0" w:color="auto"/>
             </w:tcBorders>
-            <w:shd w:val="clear" w:color="auto" w:fill="A6A6A6" w:themeFill="background1" w:themeFillShade="A6"/>
+            <w:shd w:val="clear" w:color="auto" w:fill="BDD6EE" w:themeFill="accent1" w:themeFillTint="66"/>
             <w:vAlign w:val="center"/>
             <w:hideMark/>
           </w:tcPr>
@@ -21334,7 +21366,7 @@
               <w:left w:val="none" w:sz="0" w:space="0" w:color="auto"/>
               <w:right w:val="none" w:sz="0" w:space="0" w:color="auto"/>
             </w:tcBorders>
-            <w:shd w:val="clear" w:color="auto" w:fill="A6A6A6" w:themeFill="background1" w:themeFillShade="A6"/>
+            <w:shd w:val="clear" w:color="auto" w:fill="BDD6EE" w:themeFill="accent1" w:themeFillTint="66"/>
             <w:vAlign w:val="center"/>
             <w:hideMark/>
           </w:tcPr>
@@ -21369,7 +21401,7 @@
               <w:left w:val="none" w:sz="0" w:space="0" w:color="auto"/>
               <w:right w:val="none" w:sz="0" w:space="0" w:color="auto"/>
             </w:tcBorders>
-            <w:shd w:val="clear" w:color="auto" w:fill="A6A6A6" w:themeFill="background1" w:themeFillShade="A6"/>
+            <w:shd w:val="clear" w:color="auto" w:fill="BDD6EE" w:themeFill="accent1" w:themeFillTint="66"/>
             <w:vAlign w:val="center"/>
             <w:hideMark/>
           </w:tcPr>
@@ -21420,7 +21452,7 @@
             <w:tcBorders>
               <w:left w:val="none" w:sz="0" w:space="0" w:color="auto"/>
             </w:tcBorders>
-            <w:shd w:val="clear" w:color="auto" w:fill="A6A6A6" w:themeFill="background1" w:themeFillShade="A6"/>
+            <w:shd w:val="clear" w:color="auto" w:fill="BDD6EE" w:themeFill="accent1" w:themeFillTint="66"/>
             <w:vAlign w:val="center"/>
           </w:tcPr>
           <w:p>
@@ -21488,7 +21520,7 @@
             <w:tcBorders>
               <w:left w:val="none" w:sz="0" w:space="0" w:color="auto"/>
             </w:tcBorders>
-            <w:shd w:val="clear" w:color="auto" w:fill="A6A6A6" w:themeFill="background1" w:themeFillShade="A6"/>
+            <w:shd w:val="clear" w:color="auto" w:fill="BDD6EE" w:themeFill="accent1" w:themeFillTint="66"/>
             <w:vAlign w:val="center"/>
             <w:hideMark/>
           </w:tcPr>
@@ -21557,7 +21589,7 @@
             <w:tcBorders>
               <w:left w:val="none" w:sz="0" w:space="0" w:color="auto"/>
             </w:tcBorders>
-            <w:shd w:val="clear" w:color="auto" w:fill="A6A6A6" w:themeFill="background1" w:themeFillShade="A6"/>
+            <w:shd w:val="clear" w:color="auto" w:fill="BDD6EE" w:themeFill="accent1" w:themeFillTint="66"/>
             <w:vAlign w:val="center"/>
             <w:hideMark/>
           </w:tcPr>
@@ -21667,7 +21699,7 @@
             <w:tcBorders>
               <w:left w:val="none" w:sz="0" w:space="0" w:color="auto"/>
             </w:tcBorders>
-            <w:shd w:val="clear" w:color="auto" w:fill="A6A6A6" w:themeFill="background1" w:themeFillShade="A6"/>
+            <w:shd w:val="clear" w:color="auto" w:fill="BDD6EE" w:themeFill="accent1" w:themeFillTint="66"/>
             <w:vAlign w:val="center"/>
             <w:hideMark/>
           </w:tcPr>
@@ -21745,7 +21777,7 @@
               <w:left w:val="none" w:sz="0" w:space="0" w:color="auto"/>
               <w:bottom w:val="none" w:sz="0" w:space="0" w:color="auto"/>
             </w:tcBorders>
-            <w:shd w:val="clear" w:color="auto" w:fill="A6A6A6" w:themeFill="background1" w:themeFillShade="A6"/>
+            <w:shd w:val="clear" w:color="auto" w:fill="BDD6EE" w:themeFill="accent1" w:themeFillTint="66"/>
             <w:vAlign w:val="center"/>
             <w:hideMark/>
           </w:tcPr>
@@ -22030,7 +22062,7 @@
               <w:left w:val="none" w:sz="0" w:space="0" w:color="auto"/>
               <w:right w:val="none" w:sz="0" w:space="0" w:color="auto"/>
             </w:tcBorders>
-            <w:shd w:val="clear" w:color="auto" w:fill="A6A6A6" w:themeFill="background1" w:themeFillShade="A6"/>
+            <w:shd w:val="clear" w:color="auto" w:fill="BDD6EE" w:themeFill="accent1" w:themeFillTint="66"/>
             <w:vAlign w:val="center"/>
             <w:hideMark/>
           </w:tcPr>
@@ -22065,7 +22097,7 @@
               <w:left w:val="none" w:sz="0" w:space="0" w:color="auto"/>
               <w:right w:val="none" w:sz="0" w:space="0" w:color="auto"/>
             </w:tcBorders>
-            <w:shd w:val="clear" w:color="auto" w:fill="A6A6A6" w:themeFill="background1" w:themeFillShade="A6"/>
+            <w:shd w:val="clear" w:color="auto" w:fill="BDD6EE" w:themeFill="accent1" w:themeFillTint="66"/>
             <w:vAlign w:val="center"/>
             <w:hideMark/>
           </w:tcPr>
@@ -22146,7 +22178,7 @@
             <w:tcBorders>
               <w:left w:val="none" w:sz="0" w:space="0" w:color="auto"/>
             </w:tcBorders>
-            <w:shd w:val="clear" w:color="auto" w:fill="A6A6A6" w:themeFill="background1" w:themeFillShade="A6"/>
+            <w:shd w:val="clear" w:color="auto" w:fill="BDD6EE" w:themeFill="accent1" w:themeFillTint="66"/>
             <w:vAlign w:val="center"/>
           </w:tcPr>
           <w:p>
@@ -22214,7 +22246,7 @@
             <w:tcBorders>
               <w:left w:val="none" w:sz="0" w:space="0" w:color="auto"/>
             </w:tcBorders>
-            <w:shd w:val="clear" w:color="auto" w:fill="A6A6A6" w:themeFill="background1" w:themeFillShade="A6"/>
+            <w:shd w:val="clear" w:color="auto" w:fill="BDD6EE" w:themeFill="accent1" w:themeFillTint="66"/>
             <w:vAlign w:val="center"/>
             <w:hideMark/>
           </w:tcPr>
@@ -22283,7 +22315,7 @@
             <w:tcBorders>
               <w:left w:val="none" w:sz="0" w:space="0" w:color="auto"/>
             </w:tcBorders>
-            <w:shd w:val="clear" w:color="auto" w:fill="A6A6A6" w:themeFill="background1" w:themeFillShade="A6"/>
+            <w:shd w:val="clear" w:color="auto" w:fill="BDD6EE" w:themeFill="accent1" w:themeFillTint="66"/>
             <w:vAlign w:val="center"/>
             <w:hideMark/>
           </w:tcPr>
@@ -22354,7 +22386,7 @@
             <w:tcBorders>
               <w:left w:val="none" w:sz="0" w:space="0" w:color="auto"/>
             </w:tcBorders>
-            <w:shd w:val="clear" w:color="auto" w:fill="A6A6A6" w:themeFill="background1" w:themeFillShade="A6"/>
+            <w:shd w:val="clear" w:color="auto" w:fill="BDD6EE" w:themeFill="accent1" w:themeFillTint="66"/>
             <w:vAlign w:val="center"/>
             <w:hideMark/>
           </w:tcPr>
@@ -22487,7 +22519,7 @@
               <w:left w:val="none" w:sz="0" w:space="0" w:color="auto"/>
               <w:bottom w:val="none" w:sz="0" w:space="0" w:color="auto"/>
             </w:tcBorders>
-            <w:shd w:val="clear" w:color="auto" w:fill="A6A6A6" w:themeFill="background1" w:themeFillShade="A6"/>
+            <w:shd w:val="clear" w:color="auto" w:fill="BDD6EE" w:themeFill="accent1" w:themeFillTint="66"/>
             <w:vAlign w:val="center"/>
             <w:hideMark/>
           </w:tcPr>
@@ -22770,7 +22802,7 @@
               <w:left w:val="none" w:sz="0" w:space="0" w:color="auto"/>
               <w:right w:val="none" w:sz="0" w:space="0" w:color="auto"/>
             </w:tcBorders>
-            <w:shd w:val="clear" w:color="auto" w:fill="A6A6A6" w:themeFill="background1" w:themeFillShade="A6"/>
+            <w:shd w:val="clear" w:color="auto" w:fill="BDD6EE" w:themeFill="accent1" w:themeFillTint="66"/>
             <w:vAlign w:val="center"/>
             <w:hideMark/>
           </w:tcPr>
@@ -22806,7 +22838,7 @@
               <w:left w:val="none" w:sz="0" w:space="0" w:color="auto"/>
               <w:right w:val="none" w:sz="0" w:space="0" w:color="auto"/>
             </w:tcBorders>
-            <w:shd w:val="clear" w:color="auto" w:fill="A6A6A6" w:themeFill="background1" w:themeFillShade="A6"/>
+            <w:shd w:val="clear" w:color="auto" w:fill="BDD6EE" w:themeFill="accent1" w:themeFillTint="66"/>
             <w:vAlign w:val="center"/>
             <w:hideMark/>
           </w:tcPr>
@@ -22857,7 +22889,7 @@
             <w:tcBorders>
               <w:left w:val="none" w:sz="0" w:space="0" w:color="auto"/>
             </w:tcBorders>
-            <w:shd w:val="clear" w:color="auto" w:fill="A6A6A6" w:themeFill="background1" w:themeFillShade="A6"/>
+            <w:shd w:val="clear" w:color="auto" w:fill="BDD6EE" w:themeFill="accent1" w:themeFillTint="66"/>
             <w:vAlign w:val="center"/>
           </w:tcPr>
           <w:p>
@@ -22925,7 +22957,7 @@
             <w:tcBorders>
               <w:left w:val="none" w:sz="0" w:space="0" w:color="auto"/>
             </w:tcBorders>
-            <w:shd w:val="clear" w:color="auto" w:fill="A6A6A6" w:themeFill="background1" w:themeFillShade="A6"/>
+            <w:shd w:val="clear" w:color="auto" w:fill="BDD6EE" w:themeFill="accent1" w:themeFillTint="66"/>
             <w:vAlign w:val="center"/>
             <w:hideMark/>
           </w:tcPr>
@@ -22994,7 +23026,7 @@
             <w:tcBorders>
               <w:left w:val="none" w:sz="0" w:space="0" w:color="auto"/>
             </w:tcBorders>
-            <w:shd w:val="clear" w:color="auto" w:fill="A6A6A6" w:themeFill="background1" w:themeFillShade="A6"/>
+            <w:shd w:val="clear" w:color="auto" w:fill="BDD6EE" w:themeFill="accent1" w:themeFillTint="66"/>
             <w:vAlign w:val="center"/>
             <w:hideMark/>
           </w:tcPr>
@@ -23064,7 +23096,7 @@
             <w:tcBorders>
               <w:left w:val="none" w:sz="0" w:space="0" w:color="auto"/>
             </w:tcBorders>
-            <w:shd w:val="clear" w:color="auto" w:fill="A6A6A6" w:themeFill="background1" w:themeFillShade="A6"/>
+            <w:shd w:val="clear" w:color="auto" w:fill="BDD6EE" w:themeFill="accent1" w:themeFillTint="66"/>
             <w:vAlign w:val="center"/>
             <w:hideMark/>
           </w:tcPr>
@@ -23142,7 +23174,7 @@
               <w:left w:val="none" w:sz="0" w:space="0" w:color="auto"/>
               <w:bottom w:val="none" w:sz="0" w:space="0" w:color="auto"/>
             </w:tcBorders>
-            <w:shd w:val="clear" w:color="auto" w:fill="A6A6A6" w:themeFill="background1" w:themeFillShade="A6"/>
+            <w:shd w:val="clear" w:color="auto" w:fill="BDD6EE" w:themeFill="accent1" w:themeFillTint="66"/>
             <w:vAlign w:val="center"/>
             <w:hideMark/>
           </w:tcPr>
@@ -23454,7 +23486,7 @@
               <w:left w:val="none" w:sz="0" w:space="0" w:color="auto"/>
               <w:right w:val="none" w:sz="0" w:space="0" w:color="auto"/>
             </w:tcBorders>
-            <w:shd w:val="clear" w:color="auto" w:fill="A6A6A6" w:themeFill="background1" w:themeFillShade="A6"/>
+            <w:shd w:val="clear" w:color="auto" w:fill="BDD6EE" w:themeFill="accent1" w:themeFillTint="66"/>
             <w:vAlign w:val="center"/>
             <w:hideMark/>
           </w:tcPr>
@@ -23489,7 +23521,7 @@
               <w:left w:val="none" w:sz="0" w:space="0" w:color="auto"/>
               <w:right w:val="none" w:sz="0" w:space="0" w:color="auto"/>
             </w:tcBorders>
-            <w:shd w:val="clear" w:color="auto" w:fill="A6A6A6" w:themeFill="background1" w:themeFillShade="A6"/>
+            <w:shd w:val="clear" w:color="auto" w:fill="BDD6EE" w:themeFill="accent1" w:themeFillTint="66"/>
             <w:vAlign w:val="center"/>
             <w:hideMark/>
           </w:tcPr>
@@ -23530,7 +23562,7 @@
             <w:tcBorders>
               <w:left w:val="none" w:sz="0" w:space="0" w:color="auto"/>
             </w:tcBorders>
-            <w:shd w:val="clear" w:color="auto" w:fill="A6A6A6" w:themeFill="background1" w:themeFillShade="A6"/>
+            <w:shd w:val="clear" w:color="auto" w:fill="BDD6EE" w:themeFill="accent1" w:themeFillTint="66"/>
             <w:vAlign w:val="center"/>
           </w:tcPr>
           <w:p>
@@ -23598,7 +23630,7 @@
             <w:tcBorders>
               <w:left w:val="none" w:sz="0" w:space="0" w:color="auto"/>
             </w:tcBorders>
-            <w:shd w:val="clear" w:color="auto" w:fill="A6A6A6" w:themeFill="background1" w:themeFillShade="A6"/>
+            <w:shd w:val="clear" w:color="auto" w:fill="BDD6EE" w:themeFill="accent1" w:themeFillTint="66"/>
             <w:vAlign w:val="center"/>
             <w:hideMark/>
           </w:tcPr>
@@ -23667,7 +23699,7 @@
             <w:tcBorders>
               <w:left w:val="none" w:sz="0" w:space="0" w:color="auto"/>
             </w:tcBorders>
-            <w:shd w:val="clear" w:color="auto" w:fill="A6A6A6" w:themeFill="background1" w:themeFillShade="A6"/>
+            <w:shd w:val="clear" w:color="auto" w:fill="BDD6EE" w:themeFill="accent1" w:themeFillTint="66"/>
             <w:vAlign w:val="center"/>
             <w:hideMark/>
           </w:tcPr>
@@ -23757,7 +23789,7 @@
             <w:tcBorders>
               <w:left w:val="none" w:sz="0" w:space="0" w:color="auto"/>
             </w:tcBorders>
-            <w:shd w:val="clear" w:color="auto" w:fill="A6A6A6" w:themeFill="background1" w:themeFillShade="A6"/>
+            <w:shd w:val="clear" w:color="auto" w:fill="BDD6EE" w:themeFill="accent1" w:themeFillTint="66"/>
             <w:vAlign w:val="center"/>
             <w:hideMark/>
           </w:tcPr>
@@ -23864,7 +23896,7 @@
               <w:left w:val="none" w:sz="0" w:space="0" w:color="auto"/>
               <w:bottom w:val="none" w:sz="0" w:space="0" w:color="auto"/>
             </w:tcBorders>
-            <w:shd w:val="clear" w:color="auto" w:fill="A6A6A6" w:themeFill="background1" w:themeFillShade="A6"/>
+            <w:shd w:val="clear" w:color="auto" w:fill="BDD6EE" w:themeFill="accent1" w:themeFillTint="66"/>
             <w:vAlign w:val="center"/>
             <w:hideMark/>
           </w:tcPr>
@@ -23923,7 +23955,27 @@
                 <w:szCs w:val="20"/>
                 <w:lang w:eastAsia="es-PE"/>
               </w:rPr>
-              <w:t>ID del Item de Configuración.</w:t>
+              <w:t xml:space="preserve">ID del </w:t>
+            </w:r>
+            <w:r>
+              <w:rPr>
+                <w:rFonts w:cs="Times New Roman"/>
+                <w:color w:val="000000"/>
+                <w:sz w:val="20"/>
+                <w:szCs w:val="20"/>
+                <w:lang w:eastAsia="es-PE"/>
+              </w:rPr>
+              <w:t>Ítem</w:t>
+            </w:r>
+            <w:r>
+              <w:rPr>
+                <w:rFonts w:cs="Times New Roman"/>
+                <w:color w:val="000000"/>
+                <w:sz w:val="20"/>
+                <w:szCs w:val="20"/>
+                <w:lang w:eastAsia="es-PE"/>
+              </w:rPr>
+              <w:t xml:space="preserve"> de Configuración.</w:t>
             </w:r>
           </w:p>
           <w:p>
@@ -23953,7 +24005,27 @@
                 <w:szCs w:val="20"/>
                 <w:lang w:eastAsia="es-PE"/>
               </w:rPr>
-              <w:t>Nombre del Item de Configuración.</w:t>
+              <w:t xml:space="preserve">Nombre del </w:t>
+            </w:r>
+            <w:r>
+              <w:rPr>
+                <w:rFonts w:cs="Times New Roman"/>
+                <w:color w:val="000000"/>
+                <w:sz w:val="20"/>
+                <w:szCs w:val="20"/>
+                <w:lang w:eastAsia="es-PE"/>
+              </w:rPr>
+              <w:t>Ítem</w:t>
+            </w:r>
+            <w:r>
+              <w:rPr>
+                <w:rFonts w:cs="Times New Roman"/>
+                <w:color w:val="000000"/>
+                <w:sz w:val="20"/>
+                <w:szCs w:val="20"/>
+                <w:lang w:eastAsia="es-PE"/>
+              </w:rPr>
+              <w:t xml:space="preserve"> de Configuración.</w:t>
             </w:r>
           </w:p>
           <w:p>
@@ -23981,7 +24053,27 @@
                 <w:szCs w:val="20"/>
                 <w:lang w:eastAsia="es-PE"/>
               </w:rPr>
-              <w:t>Tipo del Item de Configuración.</w:t>
+              <w:t xml:space="preserve">Tipo del </w:t>
+            </w:r>
+            <w:r>
+              <w:rPr>
+                <w:rFonts w:cs="Times New Roman"/>
+                <w:color w:val="000000"/>
+                <w:sz w:val="20"/>
+                <w:szCs w:val="20"/>
+                <w:lang w:eastAsia="es-PE"/>
+              </w:rPr>
+              <w:t>Ítem</w:t>
+            </w:r>
+            <w:r>
+              <w:rPr>
+                <w:rFonts w:cs="Times New Roman"/>
+                <w:color w:val="000000"/>
+                <w:sz w:val="20"/>
+                <w:szCs w:val="20"/>
+                <w:lang w:eastAsia="es-PE"/>
+              </w:rPr>
+              <w:t xml:space="preserve"> de Configuración.</w:t>
             </w:r>
           </w:p>
           <w:p>
@@ -24011,7 +24103,27 @@
                 <w:szCs w:val="20"/>
                 <w:lang w:eastAsia="es-PE"/>
               </w:rPr>
-              <w:t>Ruta del Item de Configuración.</w:t>
+              <w:t xml:space="preserve">Ruta del </w:t>
+            </w:r>
+            <w:r>
+              <w:rPr>
+                <w:rFonts w:cs="Times New Roman"/>
+                <w:color w:val="000000"/>
+                <w:sz w:val="20"/>
+                <w:szCs w:val="20"/>
+                <w:lang w:eastAsia="es-PE"/>
+              </w:rPr>
+              <w:t>Ítem</w:t>
+            </w:r>
+            <w:r>
+              <w:rPr>
+                <w:rFonts w:cs="Times New Roman"/>
+                <w:color w:val="000000"/>
+                <w:sz w:val="20"/>
+                <w:szCs w:val="20"/>
+                <w:lang w:eastAsia="es-PE"/>
+              </w:rPr>
+              <w:t xml:space="preserve"> de Configuración.</w:t>
             </w:r>
           </w:p>
           <w:p>
@@ -24080,10 +24192,7 @@
     <w:p/>
     <w:p/>
     <w:p/>
-    <w:p>
-      <w:bookmarkStart w:id="27" w:name="_GoBack"/>
-      <w:bookmarkEnd w:id="27"/>
-    </w:p>
+    <w:p/>
     <w:tbl>
       <w:tblPr>
         <w:tblStyle w:val="Tabladecuadrcula5oscura-nfasis51"/>
@@ -24118,7 +24227,7 @@
               <w:left w:val="none" w:sz="0" w:space="0" w:color="auto"/>
               <w:right w:val="none" w:sz="0" w:space="0" w:color="auto"/>
             </w:tcBorders>
-            <w:shd w:val="clear" w:color="auto" w:fill="A6A6A6" w:themeFill="background1" w:themeFillShade="A6"/>
+            <w:shd w:val="clear" w:color="auto" w:fill="BDD6EE" w:themeFill="accent1" w:themeFillTint="66"/>
             <w:vAlign w:val="center"/>
             <w:hideMark/>
           </w:tcPr>
@@ -24154,7 +24263,7 @@
               <w:left w:val="none" w:sz="0" w:space="0" w:color="auto"/>
               <w:right w:val="none" w:sz="0" w:space="0" w:color="auto"/>
             </w:tcBorders>
-            <w:shd w:val="clear" w:color="auto" w:fill="A6A6A6" w:themeFill="background1" w:themeFillShade="A6"/>
+            <w:shd w:val="clear" w:color="auto" w:fill="BDD6EE" w:themeFill="accent1" w:themeFillTint="66"/>
             <w:vAlign w:val="center"/>
             <w:hideMark/>
           </w:tcPr>
@@ -24195,7 +24304,7 @@
             <w:tcBorders>
               <w:left w:val="none" w:sz="0" w:space="0" w:color="auto"/>
             </w:tcBorders>
-            <w:shd w:val="clear" w:color="auto" w:fill="A6A6A6" w:themeFill="background1" w:themeFillShade="A6"/>
+            <w:shd w:val="clear" w:color="auto" w:fill="BDD6EE" w:themeFill="accent1" w:themeFillTint="66"/>
             <w:vAlign w:val="center"/>
           </w:tcPr>
           <w:p>
@@ -24263,7 +24372,7 @@
             <w:tcBorders>
               <w:left w:val="none" w:sz="0" w:space="0" w:color="auto"/>
             </w:tcBorders>
-            <w:shd w:val="clear" w:color="auto" w:fill="A6A6A6" w:themeFill="background1" w:themeFillShade="A6"/>
+            <w:shd w:val="clear" w:color="auto" w:fill="BDD6EE" w:themeFill="accent1" w:themeFillTint="66"/>
             <w:vAlign w:val="center"/>
             <w:hideMark/>
           </w:tcPr>
@@ -24332,7 +24441,7 @@
             <w:tcBorders>
               <w:left w:val="none" w:sz="0" w:space="0" w:color="auto"/>
             </w:tcBorders>
-            <w:shd w:val="clear" w:color="auto" w:fill="A6A6A6" w:themeFill="background1" w:themeFillShade="A6"/>
+            <w:shd w:val="clear" w:color="auto" w:fill="BDD6EE" w:themeFill="accent1" w:themeFillTint="66"/>
             <w:vAlign w:val="center"/>
             <w:hideMark/>
           </w:tcPr>
@@ -24422,7 +24531,7 @@
             <w:tcBorders>
               <w:left w:val="none" w:sz="0" w:space="0" w:color="auto"/>
             </w:tcBorders>
-            <w:shd w:val="clear" w:color="auto" w:fill="A6A6A6" w:themeFill="background1" w:themeFillShade="A6"/>
+            <w:shd w:val="clear" w:color="auto" w:fill="BDD6EE" w:themeFill="accent1" w:themeFillTint="66"/>
             <w:vAlign w:val="center"/>
             <w:hideMark/>
           </w:tcPr>
@@ -24529,7 +24638,7 @@
               <w:left w:val="none" w:sz="0" w:space="0" w:color="auto"/>
               <w:bottom w:val="none" w:sz="0" w:space="0" w:color="auto"/>
             </w:tcBorders>
-            <w:shd w:val="clear" w:color="auto" w:fill="A6A6A6" w:themeFill="background1" w:themeFillShade="A6"/>
+            <w:shd w:val="clear" w:color="auto" w:fill="BDD6EE" w:themeFill="accent1" w:themeFillTint="66"/>
             <w:vAlign w:val="center"/>
             <w:hideMark/>
           </w:tcPr>
@@ -24588,7 +24697,27 @@
                 <w:szCs w:val="20"/>
                 <w:lang w:eastAsia="es-PE"/>
               </w:rPr>
-              <w:t>ID del Item de Configuración.</w:t>
+              <w:t xml:space="preserve">ID del </w:t>
+            </w:r>
+            <w:r>
+              <w:rPr>
+                <w:rFonts w:cs="Times New Roman"/>
+                <w:color w:val="000000"/>
+                <w:sz w:val="20"/>
+                <w:szCs w:val="20"/>
+                <w:lang w:eastAsia="es-PE"/>
+              </w:rPr>
+              <w:t>Ítem</w:t>
+            </w:r>
+            <w:r>
+              <w:rPr>
+                <w:rFonts w:cs="Times New Roman"/>
+                <w:color w:val="000000"/>
+                <w:sz w:val="20"/>
+                <w:szCs w:val="20"/>
+                <w:lang w:eastAsia="es-PE"/>
+              </w:rPr>
+              <w:t xml:space="preserve"> de Configuración.</w:t>
             </w:r>
           </w:p>
           <w:p>
@@ -24618,7 +24747,27 @@
                 <w:szCs w:val="20"/>
                 <w:lang w:eastAsia="es-PE"/>
               </w:rPr>
-              <w:t>Nombre del Item de Configuración.</w:t>
+              <w:t xml:space="preserve">Nombre del </w:t>
+            </w:r>
+            <w:r>
+              <w:rPr>
+                <w:rFonts w:cs="Times New Roman"/>
+                <w:color w:val="000000"/>
+                <w:sz w:val="20"/>
+                <w:szCs w:val="20"/>
+                <w:lang w:eastAsia="es-PE"/>
+              </w:rPr>
+              <w:t>Ítem</w:t>
+            </w:r>
+            <w:r>
+              <w:rPr>
+                <w:rFonts w:cs="Times New Roman"/>
+                <w:color w:val="000000"/>
+                <w:sz w:val="20"/>
+                <w:szCs w:val="20"/>
+                <w:lang w:eastAsia="es-PE"/>
+              </w:rPr>
+              <w:t xml:space="preserve"> de Configuración.</w:t>
             </w:r>
           </w:p>
           <w:p>
@@ -24646,7 +24795,27 @@
                 <w:szCs w:val="20"/>
                 <w:lang w:eastAsia="es-PE"/>
               </w:rPr>
-              <w:t>Tipo del Item de Configuración.</w:t>
+              <w:t xml:space="preserve">Tipo del </w:t>
+            </w:r>
+            <w:r>
+              <w:rPr>
+                <w:rFonts w:cs="Times New Roman"/>
+                <w:color w:val="000000"/>
+                <w:sz w:val="20"/>
+                <w:szCs w:val="20"/>
+                <w:lang w:eastAsia="es-PE"/>
+              </w:rPr>
+              <w:t>Ítem</w:t>
+            </w:r>
+            <w:r>
+              <w:rPr>
+                <w:rFonts w:cs="Times New Roman"/>
+                <w:color w:val="000000"/>
+                <w:sz w:val="20"/>
+                <w:szCs w:val="20"/>
+                <w:lang w:eastAsia="es-PE"/>
+              </w:rPr>
+              <w:t xml:space="preserve"> de Configuración.</w:t>
             </w:r>
           </w:p>
           <w:p>
@@ -24676,7 +24845,27 @@
                 <w:szCs w:val="20"/>
                 <w:lang w:eastAsia="es-PE"/>
               </w:rPr>
-              <w:t>Ruta del Item de Configuración.</w:t>
+              <w:t xml:space="preserve">Ruta del </w:t>
+            </w:r>
+            <w:r>
+              <w:rPr>
+                <w:rFonts w:cs="Times New Roman"/>
+                <w:color w:val="000000"/>
+                <w:sz w:val="20"/>
+                <w:szCs w:val="20"/>
+                <w:lang w:eastAsia="es-PE"/>
+              </w:rPr>
+              <w:t>Ítem</w:t>
+            </w:r>
+            <w:r>
+              <w:rPr>
+                <w:rFonts w:cs="Times New Roman"/>
+                <w:color w:val="000000"/>
+                <w:sz w:val="20"/>
+                <w:szCs w:val="20"/>
+                <w:lang w:eastAsia="es-PE"/>
+              </w:rPr>
+              <w:t xml:space="preserve"> de Configuración.</w:t>
             </w:r>
           </w:p>
           <w:p>
@@ -24775,7 +24964,7 @@
               <w:left w:val="none" w:sz="0" w:space="0" w:color="auto"/>
               <w:right w:val="none" w:sz="0" w:space="0" w:color="auto"/>
             </w:tcBorders>
-            <w:shd w:val="clear" w:color="auto" w:fill="A6A6A6" w:themeFill="background1" w:themeFillShade="A6"/>
+            <w:shd w:val="clear" w:color="auto" w:fill="BDD6EE" w:themeFill="accent1" w:themeFillTint="66"/>
             <w:vAlign w:val="center"/>
             <w:hideMark/>
           </w:tcPr>
@@ -24810,7 +24999,7 @@
               <w:left w:val="none" w:sz="0" w:space="0" w:color="auto"/>
               <w:right w:val="none" w:sz="0" w:space="0" w:color="auto"/>
             </w:tcBorders>
-            <w:shd w:val="clear" w:color="auto" w:fill="A6A6A6" w:themeFill="background1" w:themeFillShade="A6"/>
+            <w:shd w:val="clear" w:color="auto" w:fill="BDD6EE" w:themeFill="accent1" w:themeFillTint="66"/>
             <w:vAlign w:val="center"/>
             <w:hideMark/>
           </w:tcPr>
@@ -24851,7 +25040,7 @@
             <w:tcBorders>
               <w:left w:val="none" w:sz="0" w:space="0" w:color="auto"/>
             </w:tcBorders>
-            <w:shd w:val="clear" w:color="auto" w:fill="A6A6A6" w:themeFill="background1" w:themeFillShade="A6"/>
+            <w:shd w:val="clear" w:color="auto" w:fill="BDD6EE" w:themeFill="accent1" w:themeFillTint="66"/>
             <w:vAlign w:val="center"/>
           </w:tcPr>
           <w:p>
@@ -24919,7 +25108,7 @@
             <w:tcBorders>
               <w:left w:val="none" w:sz="0" w:space="0" w:color="auto"/>
             </w:tcBorders>
-            <w:shd w:val="clear" w:color="auto" w:fill="A6A6A6" w:themeFill="background1" w:themeFillShade="A6"/>
+            <w:shd w:val="clear" w:color="auto" w:fill="BDD6EE" w:themeFill="accent1" w:themeFillTint="66"/>
             <w:vAlign w:val="center"/>
             <w:hideMark/>
           </w:tcPr>
@@ -24970,7 +25159,27 @@
                 <w:szCs w:val="20"/>
                 <w:lang w:eastAsia="es-PE"/>
               </w:rPr>
-              <w:t>Lista del historial de un Item de Configuración.</w:t>
+              <w:t xml:space="preserve">Lista del historial de un </w:t>
+            </w:r>
+            <w:r>
+              <w:rPr>
+                <w:rFonts w:cs="Times New Roman"/>
+                <w:color w:val="000000"/>
+                <w:sz w:val="20"/>
+                <w:szCs w:val="20"/>
+                <w:lang w:eastAsia="es-PE"/>
+              </w:rPr>
+              <w:t>Ítem</w:t>
+            </w:r>
+            <w:r>
+              <w:rPr>
+                <w:rFonts w:cs="Times New Roman"/>
+                <w:color w:val="000000"/>
+                <w:sz w:val="20"/>
+                <w:szCs w:val="20"/>
+                <w:lang w:eastAsia="es-PE"/>
+              </w:rPr>
+              <w:t xml:space="preserve"> de Configuración.</w:t>
             </w:r>
           </w:p>
         </w:tc>
@@ -24988,7 +25197,7 @@
             <w:tcBorders>
               <w:left w:val="none" w:sz="0" w:space="0" w:color="auto"/>
             </w:tcBorders>
-            <w:shd w:val="clear" w:color="auto" w:fill="A6A6A6" w:themeFill="background1" w:themeFillShade="A6"/>
+            <w:shd w:val="clear" w:color="auto" w:fill="BDD6EE" w:themeFill="accent1" w:themeFillTint="66"/>
             <w:vAlign w:val="center"/>
             <w:hideMark/>
           </w:tcPr>
@@ -25058,7 +25267,7 @@
             <w:tcBorders>
               <w:left w:val="none" w:sz="0" w:space="0" w:color="auto"/>
             </w:tcBorders>
-            <w:shd w:val="clear" w:color="auto" w:fill="A6A6A6" w:themeFill="background1" w:themeFillShade="A6"/>
+            <w:shd w:val="clear" w:color="auto" w:fill="BDD6EE" w:themeFill="accent1" w:themeFillTint="66"/>
             <w:vAlign w:val="center"/>
             <w:hideMark/>
           </w:tcPr>
@@ -25146,7 +25355,27 @@
                 <w:szCs w:val="20"/>
                 <w:lang w:eastAsia="es-PE"/>
               </w:rPr>
-              <w:t>ID del Item de Configuración</w:t>
+              <w:t xml:space="preserve">ID del </w:t>
+            </w:r>
+            <w:r>
+              <w:rPr>
+                <w:rFonts w:cs="Times New Roman"/>
+                <w:color w:val="000000"/>
+                <w:sz w:val="20"/>
+                <w:szCs w:val="20"/>
+                <w:lang w:eastAsia="es-PE"/>
+              </w:rPr>
+              <w:t>Ítem</w:t>
+            </w:r>
+            <w:r>
+              <w:rPr>
+                <w:rFonts w:cs="Times New Roman"/>
+                <w:color w:val="000000"/>
+                <w:sz w:val="20"/>
+                <w:szCs w:val="20"/>
+                <w:lang w:eastAsia="es-PE"/>
+              </w:rPr>
+              <w:t xml:space="preserve"> de Configuración</w:t>
             </w:r>
           </w:p>
         </w:tc>
@@ -25165,7 +25394,7 @@
               <w:left w:val="none" w:sz="0" w:space="0" w:color="auto"/>
               <w:bottom w:val="none" w:sz="0" w:space="0" w:color="auto"/>
             </w:tcBorders>
-            <w:shd w:val="clear" w:color="auto" w:fill="A6A6A6" w:themeFill="background1" w:themeFillShade="A6"/>
+            <w:shd w:val="clear" w:color="auto" w:fill="BDD6EE" w:themeFill="accent1" w:themeFillTint="66"/>
             <w:vAlign w:val="center"/>
             <w:hideMark/>
           </w:tcPr>
@@ -25224,7 +25453,27 @@
                 <w:szCs w:val="20"/>
                 <w:lang w:eastAsia="es-PE"/>
               </w:rPr>
-              <w:t>ID del Item de Configuración.</w:t>
+              <w:t xml:space="preserve">ID del </w:t>
+            </w:r>
+            <w:r>
+              <w:rPr>
+                <w:rFonts w:cs="Times New Roman"/>
+                <w:color w:val="000000"/>
+                <w:sz w:val="20"/>
+                <w:szCs w:val="20"/>
+                <w:lang w:eastAsia="es-PE"/>
+              </w:rPr>
+              <w:t>Ítem</w:t>
+            </w:r>
+            <w:r>
+              <w:rPr>
+                <w:rFonts w:cs="Times New Roman"/>
+                <w:color w:val="000000"/>
+                <w:sz w:val="20"/>
+                <w:szCs w:val="20"/>
+                <w:lang w:eastAsia="es-PE"/>
+              </w:rPr>
+              <w:t xml:space="preserve"> de Configuración.</w:t>
             </w:r>
           </w:p>
           <w:p>
@@ -25254,7 +25503,27 @@
                 <w:szCs w:val="20"/>
                 <w:lang w:eastAsia="es-PE"/>
               </w:rPr>
-              <w:t>Nombre del Item de Configuración.</w:t>
+              <w:t xml:space="preserve">Nombre del </w:t>
+            </w:r>
+            <w:r>
+              <w:rPr>
+                <w:rFonts w:cs="Times New Roman"/>
+                <w:color w:val="000000"/>
+                <w:sz w:val="20"/>
+                <w:szCs w:val="20"/>
+                <w:lang w:eastAsia="es-PE"/>
+              </w:rPr>
+              <w:t>Ítem</w:t>
+            </w:r>
+            <w:r>
+              <w:rPr>
+                <w:rFonts w:cs="Times New Roman"/>
+                <w:color w:val="000000"/>
+                <w:sz w:val="20"/>
+                <w:szCs w:val="20"/>
+                <w:lang w:eastAsia="es-PE"/>
+              </w:rPr>
+              <w:t xml:space="preserve"> de Configuración.</w:t>
             </w:r>
           </w:p>
           <w:p>
@@ -25282,7 +25551,27 @@
                 <w:szCs w:val="20"/>
                 <w:lang w:eastAsia="es-PE"/>
               </w:rPr>
-              <w:t>Descripción del Item de Configuración.</w:t>
+              <w:t xml:space="preserve">Descripción del </w:t>
+            </w:r>
+            <w:r>
+              <w:rPr>
+                <w:rFonts w:cs="Times New Roman"/>
+                <w:color w:val="000000"/>
+                <w:sz w:val="20"/>
+                <w:szCs w:val="20"/>
+                <w:lang w:eastAsia="es-PE"/>
+              </w:rPr>
+              <w:t>Ítem</w:t>
+            </w:r>
+            <w:r>
+              <w:rPr>
+                <w:rFonts w:cs="Times New Roman"/>
+                <w:color w:val="000000"/>
+                <w:sz w:val="20"/>
+                <w:szCs w:val="20"/>
+                <w:lang w:eastAsia="es-PE"/>
+              </w:rPr>
+              <w:t xml:space="preserve"> de Configuración.</w:t>
             </w:r>
           </w:p>
           <w:p>
@@ -25312,7 +25601,27 @@
                 <w:szCs w:val="20"/>
                 <w:lang w:eastAsia="es-PE"/>
               </w:rPr>
-              <w:t>Ruta del Item de Configuración.</w:t>
+              <w:t xml:space="preserve">Ruta del </w:t>
+            </w:r>
+            <w:r>
+              <w:rPr>
+                <w:rFonts w:cs="Times New Roman"/>
+                <w:color w:val="000000"/>
+                <w:sz w:val="20"/>
+                <w:szCs w:val="20"/>
+                <w:lang w:eastAsia="es-PE"/>
+              </w:rPr>
+              <w:t>Ítem</w:t>
+            </w:r>
+            <w:r>
+              <w:rPr>
+                <w:rFonts w:cs="Times New Roman"/>
+                <w:color w:val="000000"/>
+                <w:sz w:val="20"/>
+                <w:szCs w:val="20"/>
+                <w:lang w:eastAsia="es-PE"/>
+              </w:rPr>
+              <w:t xml:space="preserve"> de Configuración.</w:t>
             </w:r>
           </w:p>
           <w:p>
@@ -25406,6 +25715,55 @@
       </w:tr>
     </w:tbl>
     <w:p/>
+    <w:p>
+      <w:pPr>
+        <w:spacing w:line="360" w:lineRule="auto"/>
+      </w:pPr>
+    </w:p>
+    <w:p>
+      <w:pPr>
+        <w:spacing w:line="360" w:lineRule="auto"/>
+      </w:pPr>
+    </w:p>
+    <w:p>
+      <w:pPr>
+        <w:spacing w:line="360" w:lineRule="auto"/>
+      </w:pPr>
+    </w:p>
+    <w:p>
+      <w:pPr>
+        <w:pStyle w:val="Ttulo2"/>
+        <w:numPr>
+          <w:ilvl w:val="1"/>
+          <w:numId w:val="1"/>
+        </w:numPr>
+        <w:spacing w:after="160" w:line="360" w:lineRule="auto"/>
+        <w:rPr>
+          <w:rFonts w:ascii="Calibri" w:hAnsi="Calibri" w:cs="Times New Roman"/>
+          <w:b/>
+          <w:color w:val="auto"/>
+        </w:rPr>
+      </w:pPr>
+      <w:r>
+        <w:rPr>
+          <w:rFonts w:ascii="Calibri" w:hAnsi="Calibri" w:cs="Times New Roman"/>
+          <w:b/>
+          <w:color w:val="auto"/>
+        </w:rPr>
+        <w:lastRenderedPageBreak/>
+        <w:t>Auditorí</w:t>
+      </w:r>
+      <w:bookmarkStart w:id="27" w:name="_GoBack"/>
+      <w:bookmarkEnd w:id="27"/>
+      <w:r>
+        <w:rPr>
+          <w:rFonts w:ascii="Calibri" w:hAnsi="Calibri" w:cs="Times New Roman"/>
+          <w:b/>
+          <w:color w:val="auto"/>
+        </w:rPr>
+        <w:t>a</w:t>
+      </w:r>
+    </w:p>
     <w:p>
       <w:pPr>
         <w:spacing w:line="360" w:lineRule="auto"/>
@@ -25425,7 +25783,7 @@
 </file>
 
 <file path=word/endnotes.xml><?xml version="1.0" encoding="utf-8"?>
-<w:endnotes xmlns:wpc="http://schemas.microsoft.com/office/word/2010/wordprocessingCanvas" xmlns:cx="http://schemas.microsoft.com/office/drawing/2014/chartex" xmlns:cx1="http://schemas.microsoft.com/office/drawing/2015/9/8/chartex" xmlns:cx2="http://schemas.microsoft.com/office/drawing/2015/10/21/chartex" xmlns:cx3="http://schemas.microsoft.com/office/drawing/2016/5/9/chartex" xmlns:cx4="http://schemas.microsoft.com/office/drawing/2016/5/10/chartex" xmlns:cx5="http://schemas.microsoft.com/office/drawing/2016/5/11/chartex" xmlns:mc="http://schemas.openxmlformats.org/markup-compatibility/2006" xmlns:o="urn:schemas-microsoft-com:office:office" xmlns:r="http://schemas.openxmlformats.org/officeDocument/2006/relationships" xmlns:m="http://schemas.openxmlformats.org/officeDocument/2006/math" xmlns:v="urn:schemas-microsoft-com:vml" xmlns:wp14="http://schemas.microsoft.com/office/word/2010/wordprocessingDrawing" xmlns:wp="http://schemas.openxmlformats.org/drawingml/2006/wordprocessingDrawing" xmlns:w10="urn:schemas-microsoft-com:office:word" xmlns:w="http://schemas.openxmlformats.org/wordprocessingml/2006/main" xmlns:w14="http://schemas.microsoft.com/office/word/2010/wordml" xmlns:w15="http://schemas.microsoft.com/office/word/2012/wordml" xmlns:w16se="http://schemas.microsoft.com/office/word/2015/wordml/symex" xmlns:wpg="http://schemas.microsoft.com/office/word/2010/wordprocessingGroup" xmlns:wpi="http://schemas.microsoft.com/office/word/2010/wordprocessingInk" xmlns:wne="http://schemas.microsoft.com/office/word/2006/wordml" xmlns:wps="http://schemas.microsoft.com/office/word/2010/wordprocessingShape" mc:Ignorable="w14 w15 w16se wp14">
+<w:endnotes xmlns:wpc="http://schemas.microsoft.com/office/word/2010/wordprocessingCanvas" xmlns:cx="http://schemas.microsoft.com/office/drawing/2014/chartex" xmlns:mc="http://schemas.openxmlformats.org/markup-compatibility/2006" xmlns:o="urn:schemas-microsoft-com:office:office" xmlns:r="http://schemas.openxmlformats.org/officeDocument/2006/relationships" xmlns:m="http://schemas.openxmlformats.org/officeDocument/2006/math" xmlns:v="urn:schemas-microsoft-com:vml" xmlns:wp14="http://schemas.microsoft.com/office/word/2010/wordprocessingDrawing" xmlns:wp="http://schemas.openxmlformats.org/drawingml/2006/wordprocessingDrawing" xmlns:w10="urn:schemas-microsoft-com:office:word" xmlns:w="http://schemas.openxmlformats.org/wordprocessingml/2006/main" xmlns:w14="http://schemas.microsoft.com/office/word/2010/wordml" xmlns:w15="http://schemas.microsoft.com/office/word/2012/wordml" xmlns:w16se="http://schemas.microsoft.com/office/word/2015/wordml/symex" xmlns:wpg="http://schemas.microsoft.com/office/word/2010/wordprocessingGroup" xmlns:wpi="http://schemas.microsoft.com/office/word/2010/wordprocessingInk" xmlns:wne="http://schemas.microsoft.com/office/word/2006/wordml" xmlns:wps="http://schemas.microsoft.com/office/word/2010/wordprocessingShape" mc:Ignorable="w14 w15 w16se wp14">
   <w:endnote w:type="separator" w:id="-1">
     <w:p>
       <w:pPr>
@@ -25450,7 +25808,7 @@
 </file>
 
 <file path=word/footer1.xml><?xml version="1.0" encoding="utf-8"?>
-<w:ftr xmlns:wpc="http://schemas.microsoft.com/office/word/2010/wordprocessingCanvas" xmlns:cx="http://schemas.microsoft.com/office/drawing/2014/chartex" xmlns:cx1="http://schemas.microsoft.com/office/drawing/2015/9/8/chartex" xmlns:cx2="http://schemas.microsoft.com/office/drawing/2015/10/21/chartex" xmlns:cx3="http://schemas.microsoft.com/office/drawing/2016/5/9/chartex" xmlns:cx4="http://schemas.microsoft.com/office/drawing/2016/5/10/chartex" xmlns:cx5="http://schemas.microsoft.com/office/drawing/2016/5/11/chartex" xmlns:mc="http://schemas.openxmlformats.org/markup-compatibility/2006" xmlns:o="urn:schemas-microsoft-com:office:office" xmlns:r="http://schemas.openxmlformats.org/officeDocument/2006/relationships" xmlns:m="http://schemas.openxmlformats.org/officeDocument/2006/math" xmlns:v="urn:schemas-microsoft-com:vml" xmlns:wp14="http://schemas.microsoft.com/office/word/2010/wordprocessingDrawing" xmlns:wp="http://schemas.openxmlformats.org/drawingml/2006/wordprocessingDrawing" xmlns:w10="urn:schemas-microsoft-com:office:word" xmlns:w="http://schemas.openxmlformats.org/wordprocessingml/2006/main" xmlns:w14="http://schemas.microsoft.com/office/word/2010/wordml" xmlns:w15="http://schemas.microsoft.com/office/word/2012/wordml" xmlns:w16se="http://schemas.microsoft.com/office/word/2015/wordml/symex" xmlns:wpg="http://schemas.microsoft.com/office/word/2010/wordprocessingGroup" xmlns:wpi="http://schemas.microsoft.com/office/word/2010/wordprocessingInk" xmlns:wne="http://schemas.microsoft.com/office/word/2006/wordml" xmlns:wps="http://schemas.microsoft.com/office/word/2010/wordprocessingShape" mc:Ignorable="w14 w15 w16se wp14">
+<w:ftr xmlns:wpc="http://schemas.microsoft.com/office/word/2010/wordprocessingCanvas" xmlns:cx="http://schemas.microsoft.com/office/drawing/2014/chartex" xmlns:mc="http://schemas.openxmlformats.org/markup-compatibility/2006" xmlns:o="urn:schemas-microsoft-com:office:office" xmlns:r="http://schemas.openxmlformats.org/officeDocument/2006/relationships" xmlns:m="http://schemas.openxmlformats.org/officeDocument/2006/math" xmlns:v="urn:schemas-microsoft-com:vml" xmlns:wp14="http://schemas.microsoft.com/office/word/2010/wordprocessingDrawing" xmlns:wp="http://schemas.openxmlformats.org/drawingml/2006/wordprocessingDrawing" xmlns:w10="urn:schemas-microsoft-com:office:word" xmlns:w="http://schemas.openxmlformats.org/wordprocessingml/2006/main" xmlns:w14="http://schemas.microsoft.com/office/word/2010/wordml" xmlns:w15="http://schemas.microsoft.com/office/word/2012/wordml" xmlns:w16se="http://schemas.microsoft.com/office/word/2015/wordml/symex" xmlns:wpg="http://schemas.microsoft.com/office/word/2010/wordprocessingGroup" xmlns:wpi="http://schemas.microsoft.com/office/word/2010/wordprocessingInk" xmlns:wne="http://schemas.microsoft.com/office/word/2006/wordml" xmlns:wps="http://schemas.microsoft.com/office/word/2010/wordprocessingShape" mc:Ignorable="w14 w15 w16se wp14">
   <w:tbl>
     <w:tblPr>
       <w:tblW w:w="5000" w:type="pct"/>
@@ -25552,7 +25910,7 @@
               <w:color w:val="FFFFFF" w:themeColor="background1"/>
               <w:lang w:val="es-ES"/>
             </w:rPr>
-            <w:t>20</w:t>
+            <w:t>22</w:t>
           </w:r>
           <w:r>
             <w:rPr>
@@ -25573,7 +25931,7 @@
 </file>
 
 <file path=word/footnotes.xml><?xml version="1.0" encoding="utf-8"?>
-<w:footnotes xmlns:wpc="http://schemas.microsoft.com/office/word/2010/wordprocessingCanvas" xmlns:cx="http://schemas.microsoft.com/office/drawing/2014/chartex" xmlns:cx1="http://schemas.microsoft.com/office/drawing/2015/9/8/chartex" xmlns:cx2="http://schemas.microsoft.com/office/drawing/2015/10/21/chartex" xmlns:cx3="http://schemas.microsoft.com/office/drawing/2016/5/9/chartex" xmlns:cx4="http://schemas.microsoft.com/office/drawing/2016/5/10/chartex" xmlns:cx5="http://schemas.microsoft.com/office/drawing/2016/5/11/chartex" xmlns:mc="http://schemas.openxmlformats.org/markup-compatibility/2006" xmlns:o="urn:schemas-microsoft-com:office:office" xmlns:r="http://schemas.openxmlformats.org/officeDocument/2006/relationships" xmlns:m="http://schemas.openxmlformats.org/officeDocument/2006/math" xmlns:v="urn:schemas-microsoft-com:vml" xmlns:wp14="http://schemas.microsoft.com/office/word/2010/wordprocessingDrawing" xmlns:wp="http://schemas.openxmlformats.org/drawingml/2006/wordprocessingDrawing" xmlns:w10="urn:schemas-microsoft-com:office:word" xmlns:w="http://schemas.openxmlformats.org/wordprocessingml/2006/main" xmlns:w14="http://schemas.microsoft.com/office/word/2010/wordml" xmlns:w15="http://schemas.microsoft.com/office/word/2012/wordml" xmlns:w16se="http://schemas.microsoft.com/office/word/2015/wordml/symex" xmlns:wpg="http://schemas.microsoft.com/office/word/2010/wordprocessingGroup" xmlns:wpi="http://schemas.microsoft.com/office/word/2010/wordprocessingInk" xmlns:wne="http://schemas.microsoft.com/office/word/2006/wordml" xmlns:wps="http://schemas.microsoft.com/office/word/2010/wordprocessingShape" mc:Ignorable="w14 w15 w16se wp14">
+<w:footnotes xmlns:wpc="http://schemas.microsoft.com/office/word/2010/wordprocessingCanvas" xmlns:cx="http://schemas.microsoft.com/office/drawing/2014/chartex" xmlns:mc="http://schemas.openxmlformats.org/markup-compatibility/2006" xmlns:o="urn:schemas-microsoft-com:office:office" xmlns:r="http://schemas.openxmlformats.org/officeDocument/2006/relationships" xmlns:m="http://schemas.openxmlformats.org/officeDocument/2006/math" xmlns:v="urn:schemas-microsoft-com:vml" xmlns:wp14="http://schemas.microsoft.com/office/word/2010/wordprocessingDrawing" xmlns:wp="http://schemas.openxmlformats.org/drawingml/2006/wordprocessingDrawing" xmlns:w10="urn:schemas-microsoft-com:office:word" xmlns:w="http://schemas.openxmlformats.org/wordprocessingml/2006/main" xmlns:w14="http://schemas.microsoft.com/office/word/2010/wordml" xmlns:w15="http://schemas.microsoft.com/office/word/2012/wordml" xmlns:w16se="http://schemas.microsoft.com/office/word/2015/wordml/symex" xmlns:wpg="http://schemas.microsoft.com/office/word/2010/wordprocessingGroup" xmlns:wpi="http://schemas.microsoft.com/office/word/2010/wordprocessingInk" xmlns:wne="http://schemas.microsoft.com/office/word/2006/wordml" xmlns:wps="http://schemas.microsoft.com/office/word/2010/wordprocessingShape" mc:Ignorable="w14 w15 w16se wp14">
   <w:footnote w:type="separator" w:id="-1">
     <w:p>
       <w:pPr>
@@ -25598,7 +25956,7 @@
 </file>
 
 <file path=word/header1.xml><?xml version="1.0" encoding="utf-8"?>
-<w:hdr xmlns:wpc="http://schemas.microsoft.com/office/word/2010/wordprocessingCanvas" xmlns:cx="http://schemas.microsoft.com/office/drawing/2014/chartex" xmlns:cx1="http://schemas.microsoft.com/office/drawing/2015/9/8/chartex" xmlns:cx2="http://schemas.microsoft.com/office/drawing/2015/10/21/chartex" xmlns:cx3="http://schemas.microsoft.com/office/drawing/2016/5/9/chartex" xmlns:cx4="http://schemas.microsoft.com/office/drawing/2016/5/10/chartex" xmlns:cx5="http://schemas.microsoft.com/office/drawing/2016/5/11/chartex" xmlns:mc="http://schemas.openxmlformats.org/markup-compatibility/2006" xmlns:o="urn:schemas-microsoft-com:office:office" xmlns:r="http://schemas.openxmlformats.org/officeDocument/2006/relationships" xmlns:m="http://schemas.openxmlformats.org/officeDocument/2006/math" xmlns:v="urn:schemas-microsoft-com:vml" xmlns:wp14="http://schemas.microsoft.com/office/word/2010/wordprocessingDrawing" xmlns:wp="http://schemas.openxmlformats.org/drawingml/2006/wordprocessingDrawing" xmlns:w10="urn:schemas-microsoft-com:office:word" xmlns:w="http://schemas.openxmlformats.org/wordprocessingml/2006/main" xmlns:w14="http://schemas.microsoft.com/office/word/2010/wordml" xmlns:w15="http://schemas.microsoft.com/office/word/2012/wordml" xmlns:w16se="http://schemas.microsoft.com/office/word/2015/wordml/symex" xmlns:wpg="http://schemas.microsoft.com/office/word/2010/wordprocessingGroup" xmlns:wpi="http://schemas.microsoft.com/office/word/2010/wordprocessingInk" xmlns:wne="http://schemas.microsoft.com/office/word/2006/wordml" xmlns:wps="http://schemas.microsoft.com/office/word/2010/wordprocessingShape" mc:Ignorable="w14 w15 w16se wp14">
+<w:hdr xmlns:wpc="http://schemas.microsoft.com/office/word/2010/wordprocessingCanvas" xmlns:cx="http://schemas.microsoft.com/office/drawing/2014/chartex" xmlns:mc="http://schemas.openxmlformats.org/markup-compatibility/2006" xmlns:o="urn:schemas-microsoft-com:office:office" xmlns:r="http://schemas.openxmlformats.org/officeDocument/2006/relationships" xmlns:m="http://schemas.openxmlformats.org/officeDocument/2006/math" xmlns:v="urn:schemas-microsoft-com:vml" xmlns:wp14="http://schemas.microsoft.com/office/word/2010/wordprocessingDrawing" xmlns:wp="http://schemas.openxmlformats.org/drawingml/2006/wordprocessingDrawing" xmlns:w10="urn:schemas-microsoft-com:office:word" xmlns:w="http://schemas.openxmlformats.org/wordprocessingml/2006/main" xmlns:w14="http://schemas.microsoft.com/office/word/2010/wordml" xmlns:w15="http://schemas.microsoft.com/office/word/2012/wordml" xmlns:w16se="http://schemas.microsoft.com/office/word/2015/wordml/symex" xmlns:wpg="http://schemas.microsoft.com/office/word/2010/wordprocessingGroup" xmlns:wpi="http://schemas.microsoft.com/office/word/2010/wordprocessingInk" xmlns:wne="http://schemas.microsoft.com/office/word/2006/wordml" xmlns:wps="http://schemas.microsoft.com/office/word/2010/wordprocessingShape" mc:Ignorable="w14 w15 w16se wp14">
   <w:p>
     <w:pPr>
       <w:pStyle w:val="Encabezado"/>
@@ -25608,7 +25966,7 @@
 </file>
 
 <file path=word/numbering.xml><?xml version="1.0" encoding="utf-8"?>
-<w:numbering xmlns:wpc="http://schemas.microsoft.com/office/word/2010/wordprocessingCanvas" xmlns:cx="http://schemas.microsoft.com/office/drawing/2014/chartex" xmlns:cx1="http://schemas.microsoft.com/office/drawing/2015/9/8/chartex" xmlns:cx2="http://schemas.microsoft.com/office/drawing/2015/10/21/chartex" xmlns:cx3="http://schemas.microsoft.com/office/drawing/2016/5/9/chartex" xmlns:cx4="http://schemas.microsoft.com/office/drawing/2016/5/10/chartex" xmlns:cx5="http://schemas.microsoft.com/office/drawing/2016/5/11/chartex" xmlns:mc="http://schemas.openxmlformats.org/markup-compatibility/2006" xmlns:o="urn:schemas-microsoft-com:office:office" xmlns:r="http://schemas.openxmlformats.org/officeDocument/2006/relationships" xmlns:m="http://schemas.openxmlformats.org/officeDocument/2006/math" xmlns:v="urn:schemas-microsoft-com:vml" xmlns:wp14="http://schemas.microsoft.com/office/word/2010/wordprocessingDrawing" xmlns:wp="http://schemas.openxmlformats.org/drawingml/2006/wordprocessingDrawing" xmlns:w10="urn:schemas-microsoft-com:office:word" xmlns:w="http://schemas.openxmlformats.org/wordprocessingml/2006/main" xmlns:w14="http://schemas.microsoft.com/office/word/2010/wordml" xmlns:w15="http://schemas.microsoft.com/office/word/2012/wordml" xmlns:w16se="http://schemas.microsoft.com/office/word/2015/wordml/symex" xmlns:wpg="http://schemas.microsoft.com/office/word/2010/wordprocessingGroup" xmlns:wpi="http://schemas.microsoft.com/office/word/2010/wordprocessingInk" xmlns:wne="http://schemas.microsoft.com/office/word/2006/wordml" xmlns:wps="http://schemas.microsoft.com/office/word/2010/wordprocessingShape" mc:Ignorable="w14 w15 w16se wp14">
+<w:numbering xmlns:wpc="http://schemas.microsoft.com/office/word/2010/wordprocessingCanvas" xmlns:cx="http://schemas.microsoft.com/office/drawing/2014/chartex" xmlns:mc="http://schemas.openxmlformats.org/markup-compatibility/2006" xmlns:o="urn:schemas-microsoft-com:office:office" xmlns:r="http://schemas.openxmlformats.org/officeDocument/2006/relationships" xmlns:m="http://schemas.openxmlformats.org/officeDocument/2006/math" xmlns:v="urn:schemas-microsoft-com:vml" xmlns:wp14="http://schemas.microsoft.com/office/word/2010/wordprocessingDrawing" xmlns:wp="http://schemas.openxmlformats.org/drawingml/2006/wordprocessingDrawing" xmlns:w10="urn:schemas-microsoft-com:office:word" xmlns:w="http://schemas.openxmlformats.org/wordprocessingml/2006/main" xmlns:w14="http://schemas.microsoft.com/office/word/2010/wordml" xmlns:w15="http://schemas.microsoft.com/office/word/2012/wordml" xmlns:w16se="http://schemas.microsoft.com/office/word/2015/wordml/symex" xmlns:wpg="http://schemas.microsoft.com/office/word/2010/wordprocessingGroup" xmlns:wpi="http://schemas.microsoft.com/office/word/2010/wordprocessingInk" xmlns:wne="http://schemas.microsoft.com/office/word/2006/wordml" xmlns:wps="http://schemas.microsoft.com/office/word/2010/wordprocessingShape" mc:Ignorable="w14 w15 w16se wp14">
   <w:abstractNum w:abstractNumId="0" w15:restartNumberingAfterBreak="0">
     <w:nsid w:val="0AC42437"/>
     <w:multiLevelType w:val="hybridMultilevel"/>
@@ -26859,346 +27217,7 @@
     </w:lvl>
   </w:abstractNum>
   <w:abstractNum w:abstractNumId="11" w15:restartNumberingAfterBreak="0">
-    <w:nsid w:val="4F58179D"/>
-    <w:multiLevelType w:val="hybridMultilevel"/>
-    <w:tmpl w:val="A10E08E4"/>
-    <w:lvl w:ilvl="0" w:tplc="280A0001">
-      <w:start w:val="1"/>
-      <w:numFmt w:val="bullet"/>
-      <w:lvlText w:val=""/>
-      <w:lvlJc w:val="left"/>
-      <w:pPr>
-        <w:ind w:left="1800" w:hanging="360"/>
-      </w:pPr>
-      <w:rPr>
-        <w:rFonts w:ascii="Symbol" w:hAnsi="Symbol" w:hint="default"/>
-      </w:rPr>
-    </w:lvl>
-    <w:lvl w:ilvl="1" w:tplc="280A0003" w:tentative="1">
-      <w:start w:val="1"/>
-      <w:numFmt w:val="bullet"/>
-      <w:lvlText w:val="o"/>
-      <w:lvlJc w:val="left"/>
-      <w:pPr>
-        <w:ind w:left="2520" w:hanging="360"/>
-      </w:pPr>
-      <w:rPr>
-        <w:rFonts w:ascii="Courier New" w:hAnsi="Courier New" w:cs="Courier New" w:hint="default"/>
-      </w:rPr>
-    </w:lvl>
-    <w:lvl w:ilvl="2" w:tplc="280A0005" w:tentative="1">
-      <w:start w:val="1"/>
-      <w:numFmt w:val="bullet"/>
-      <w:lvlText w:val=""/>
-      <w:lvlJc w:val="left"/>
-      <w:pPr>
-        <w:ind w:left="3240" w:hanging="360"/>
-      </w:pPr>
-      <w:rPr>
-        <w:rFonts w:ascii="Wingdings" w:hAnsi="Wingdings" w:hint="default"/>
-      </w:rPr>
-    </w:lvl>
-    <w:lvl w:ilvl="3" w:tplc="280A0001" w:tentative="1">
-      <w:start w:val="1"/>
-      <w:numFmt w:val="bullet"/>
-      <w:lvlText w:val=""/>
-      <w:lvlJc w:val="left"/>
-      <w:pPr>
-        <w:ind w:left="3960" w:hanging="360"/>
-      </w:pPr>
-      <w:rPr>
-        <w:rFonts w:ascii="Symbol" w:hAnsi="Symbol" w:hint="default"/>
-      </w:rPr>
-    </w:lvl>
-    <w:lvl w:ilvl="4" w:tplc="280A0003" w:tentative="1">
-      <w:start w:val="1"/>
-      <w:numFmt w:val="bullet"/>
-      <w:lvlText w:val="o"/>
-      <w:lvlJc w:val="left"/>
-      <w:pPr>
-        <w:ind w:left="4680" w:hanging="360"/>
-      </w:pPr>
-      <w:rPr>
-        <w:rFonts w:ascii="Courier New" w:hAnsi="Courier New" w:cs="Courier New" w:hint="default"/>
-      </w:rPr>
-    </w:lvl>
-    <w:lvl w:ilvl="5" w:tplc="280A0005" w:tentative="1">
-      <w:start w:val="1"/>
-      <w:numFmt w:val="bullet"/>
-      <w:lvlText w:val=""/>
-      <w:lvlJc w:val="left"/>
-      <w:pPr>
-        <w:ind w:left="5400" w:hanging="360"/>
-      </w:pPr>
-      <w:rPr>
-        <w:rFonts w:ascii="Wingdings" w:hAnsi="Wingdings" w:hint="default"/>
-      </w:rPr>
-    </w:lvl>
-    <w:lvl w:ilvl="6" w:tplc="280A0001" w:tentative="1">
-      <w:start w:val="1"/>
-      <w:numFmt w:val="bullet"/>
-      <w:lvlText w:val=""/>
-      <w:lvlJc w:val="left"/>
-      <w:pPr>
-        <w:ind w:left="6120" w:hanging="360"/>
-      </w:pPr>
-      <w:rPr>
-        <w:rFonts w:ascii="Symbol" w:hAnsi="Symbol" w:hint="default"/>
-      </w:rPr>
-    </w:lvl>
-    <w:lvl w:ilvl="7" w:tplc="280A0003" w:tentative="1">
-      <w:start w:val="1"/>
-      <w:numFmt w:val="bullet"/>
-      <w:lvlText w:val="o"/>
-      <w:lvlJc w:val="left"/>
-      <w:pPr>
-        <w:ind w:left="6840" w:hanging="360"/>
-      </w:pPr>
-      <w:rPr>
-        <w:rFonts w:ascii="Courier New" w:hAnsi="Courier New" w:cs="Courier New" w:hint="default"/>
-      </w:rPr>
-    </w:lvl>
-    <w:lvl w:ilvl="8" w:tplc="280A0005" w:tentative="1">
-      <w:start w:val="1"/>
-      <w:numFmt w:val="bullet"/>
-      <w:lvlText w:val=""/>
-      <w:lvlJc w:val="left"/>
-      <w:pPr>
-        <w:ind w:left="7560" w:hanging="360"/>
-      </w:pPr>
-      <w:rPr>
-        <w:rFonts w:ascii="Wingdings" w:hAnsi="Wingdings" w:hint="default"/>
-      </w:rPr>
-    </w:lvl>
-  </w:abstractNum>
-  <w:abstractNum w:abstractNumId="12" w15:restartNumberingAfterBreak="0">
-    <w:nsid w:val="587007A2"/>
-    <w:multiLevelType w:val="hybridMultilevel"/>
-    <w:tmpl w:val="EAAC6612"/>
-    <w:lvl w:ilvl="0" w:tplc="280A0001">
-      <w:start w:val="1"/>
-      <w:numFmt w:val="bullet"/>
-      <w:lvlText w:val=""/>
-      <w:lvlJc w:val="left"/>
-      <w:pPr>
-        <w:ind w:left="1080" w:hanging="360"/>
-      </w:pPr>
-      <w:rPr>
-        <w:rFonts w:ascii="Symbol" w:hAnsi="Symbol" w:hint="default"/>
-      </w:rPr>
-    </w:lvl>
-    <w:lvl w:ilvl="1" w:tplc="280A0003" w:tentative="1">
-      <w:start w:val="1"/>
-      <w:numFmt w:val="bullet"/>
-      <w:lvlText w:val="o"/>
-      <w:lvlJc w:val="left"/>
-      <w:pPr>
-        <w:ind w:left="1800" w:hanging="360"/>
-      </w:pPr>
-      <w:rPr>
-        <w:rFonts w:ascii="Courier New" w:hAnsi="Courier New" w:cs="Courier New" w:hint="default"/>
-      </w:rPr>
-    </w:lvl>
-    <w:lvl w:ilvl="2" w:tplc="280A0005" w:tentative="1">
-      <w:start w:val="1"/>
-      <w:numFmt w:val="bullet"/>
-      <w:lvlText w:val=""/>
-      <w:lvlJc w:val="left"/>
-      <w:pPr>
-        <w:ind w:left="2520" w:hanging="360"/>
-      </w:pPr>
-      <w:rPr>
-        <w:rFonts w:ascii="Wingdings" w:hAnsi="Wingdings" w:hint="default"/>
-      </w:rPr>
-    </w:lvl>
-    <w:lvl w:ilvl="3" w:tplc="280A0001" w:tentative="1">
-      <w:start w:val="1"/>
-      <w:numFmt w:val="bullet"/>
-      <w:lvlText w:val=""/>
-      <w:lvlJc w:val="left"/>
-      <w:pPr>
-        <w:ind w:left="3240" w:hanging="360"/>
-      </w:pPr>
-      <w:rPr>
-        <w:rFonts w:ascii="Symbol" w:hAnsi="Symbol" w:hint="default"/>
-      </w:rPr>
-    </w:lvl>
-    <w:lvl w:ilvl="4" w:tplc="280A0003" w:tentative="1">
-      <w:start w:val="1"/>
-      <w:numFmt w:val="bullet"/>
-      <w:lvlText w:val="o"/>
-      <w:lvlJc w:val="left"/>
-      <w:pPr>
-        <w:ind w:left="3960" w:hanging="360"/>
-      </w:pPr>
-      <w:rPr>
-        <w:rFonts w:ascii="Courier New" w:hAnsi="Courier New" w:cs="Courier New" w:hint="default"/>
-      </w:rPr>
-    </w:lvl>
-    <w:lvl w:ilvl="5" w:tplc="280A0005" w:tentative="1">
-      <w:start w:val="1"/>
-      <w:numFmt w:val="bullet"/>
-      <w:lvlText w:val=""/>
-      <w:lvlJc w:val="left"/>
-      <w:pPr>
-        <w:ind w:left="4680" w:hanging="360"/>
-      </w:pPr>
-      <w:rPr>
-        <w:rFonts w:ascii="Wingdings" w:hAnsi="Wingdings" w:hint="default"/>
-      </w:rPr>
-    </w:lvl>
-    <w:lvl w:ilvl="6" w:tplc="280A0001" w:tentative="1">
-      <w:start w:val="1"/>
-      <w:numFmt w:val="bullet"/>
-      <w:lvlText w:val=""/>
-      <w:lvlJc w:val="left"/>
-      <w:pPr>
-        <w:ind w:left="5400" w:hanging="360"/>
-      </w:pPr>
-      <w:rPr>
-        <w:rFonts w:ascii="Symbol" w:hAnsi="Symbol" w:hint="default"/>
-      </w:rPr>
-    </w:lvl>
-    <w:lvl w:ilvl="7" w:tplc="280A0003" w:tentative="1">
-      <w:start w:val="1"/>
-      <w:numFmt w:val="bullet"/>
-      <w:lvlText w:val="o"/>
-      <w:lvlJc w:val="left"/>
-      <w:pPr>
-        <w:ind w:left="6120" w:hanging="360"/>
-      </w:pPr>
-      <w:rPr>
-        <w:rFonts w:ascii="Courier New" w:hAnsi="Courier New" w:cs="Courier New" w:hint="default"/>
-      </w:rPr>
-    </w:lvl>
-    <w:lvl w:ilvl="8" w:tplc="280A0005" w:tentative="1">
-      <w:start w:val="1"/>
-      <w:numFmt w:val="bullet"/>
-      <w:lvlText w:val=""/>
-      <w:lvlJc w:val="left"/>
-      <w:pPr>
-        <w:ind w:left="6840" w:hanging="360"/>
-      </w:pPr>
-      <w:rPr>
-        <w:rFonts w:ascii="Wingdings" w:hAnsi="Wingdings" w:hint="default"/>
-      </w:rPr>
-    </w:lvl>
-  </w:abstractNum>
-  <w:abstractNum w:abstractNumId="13" w15:restartNumberingAfterBreak="0">
-    <w:nsid w:val="618A2B17"/>
-    <w:multiLevelType w:val="hybridMultilevel"/>
-    <w:tmpl w:val="3622FE36"/>
-    <w:lvl w:ilvl="0" w:tplc="280A0001">
-      <w:start w:val="1"/>
-      <w:numFmt w:val="bullet"/>
-      <w:lvlText w:val=""/>
-      <w:lvlJc w:val="left"/>
-      <w:pPr>
-        <w:ind w:left="1080" w:hanging="360"/>
-      </w:pPr>
-      <w:rPr>
-        <w:rFonts w:ascii="Symbol" w:hAnsi="Symbol" w:hint="default"/>
-      </w:rPr>
-    </w:lvl>
-    <w:lvl w:ilvl="1" w:tplc="280A0003" w:tentative="1">
-      <w:start w:val="1"/>
-      <w:numFmt w:val="bullet"/>
-      <w:lvlText w:val="o"/>
-      <w:lvlJc w:val="left"/>
-      <w:pPr>
-        <w:ind w:left="1800" w:hanging="360"/>
-      </w:pPr>
-      <w:rPr>
-        <w:rFonts w:ascii="Courier New" w:hAnsi="Courier New" w:cs="Courier New" w:hint="default"/>
-      </w:rPr>
-    </w:lvl>
-    <w:lvl w:ilvl="2" w:tplc="280A0005" w:tentative="1">
-      <w:start w:val="1"/>
-      <w:numFmt w:val="bullet"/>
-      <w:lvlText w:val=""/>
-      <w:lvlJc w:val="left"/>
-      <w:pPr>
-        <w:ind w:left="2520" w:hanging="360"/>
-      </w:pPr>
-      <w:rPr>
-        <w:rFonts w:ascii="Wingdings" w:hAnsi="Wingdings" w:hint="default"/>
-      </w:rPr>
-    </w:lvl>
-    <w:lvl w:ilvl="3" w:tplc="280A0001" w:tentative="1">
-      <w:start w:val="1"/>
-      <w:numFmt w:val="bullet"/>
-      <w:lvlText w:val=""/>
-      <w:lvlJc w:val="left"/>
-      <w:pPr>
-        <w:ind w:left="3240" w:hanging="360"/>
-      </w:pPr>
-      <w:rPr>
-        <w:rFonts w:ascii="Symbol" w:hAnsi="Symbol" w:hint="default"/>
-      </w:rPr>
-    </w:lvl>
-    <w:lvl w:ilvl="4" w:tplc="280A0003" w:tentative="1">
-      <w:start w:val="1"/>
-      <w:numFmt w:val="bullet"/>
-      <w:lvlText w:val="o"/>
-      <w:lvlJc w:val="left"/>
-      <w:pPr>
-        <w:ind w:left="3960" w:hanging="360"/>
-      </w:pPr>
-      <w:rPr>
-        <w:rFonts w:ascii="Courier New" w:hAnsi="Courier New" w:cs="Courier New" w:hint="default"/>
-      </w:rPr>
-    </w:lvl>
-    <w:lvl w:ilvl="5" w:tplc="280A0005" w:tentative="1">
-      <w:start w:val="1"/>
-      <w:numFmt w:val="bullet"/>
-      <w:lvlText w:val=""/>
-      <w:lvlJc w:val="left"/>
-      <w:pPr>
-        <w:ind w:left="4680" w:hanging="360"/>
-      </w:pPr>
-      <w:rPr>
-        <w:rFonts w:ascii="Wingdings" w:hAnsi="Wingdings" w:hint="default"/>
-      </w:rPr>
-    </w:lvl>
-    <w:lvl w:ilvl="6" w:tplc="280A0001" w:tentative="1">
-      <w:start w:val="1"/>
-      <w:numFmt w:val="bullet"/>
-      <w:lvlText w:val=""/>
-      <w:lvlJc w:val="left"/>
-      <w:pPr>
-        <w:ind w:left="5400" w:hanging="360"/>
-      </w:pPr>
-      <w:rPr>
-        <w:rFonts w:ascii="Symbol" w:hAnsi="Symbol" w:hint="default"/>
-      </w:rPr>
-    </w:lvl>
-    <w:lvl w:ilvl="7" w:tplc="280A0003" w:tentative="1">
-      <w:start w:val="1"/>
-      <w:numFmt w:val="bullet"/>
-      <w:lvlText w:val="o"/>
-      <w:lvlJc w:val="left"/>
-      <w:pPr>
-        <w:ind w:left="6120" w:hanging="360"/>
-      </w:pPr>
-      <w:rPr>
-        <w:rFonts w:ascii="Courier New" w:hAnsi="Courier New" w:cs="Courier New" w:hint="default"/>
-      </w:rPr>
-    </w:lvl>
-    <w:lvl w:ilvl="8" w:tplc="280A0005" w:tentative="1">
-      <w:start w:val="1"/>
-      <w:numFmt w:val="bullet"/>
-      <w:lvlText w:val=""/>
-      <w:lvlJc w:val="left"/>
-      <w:pPr>
-        <w:ind w:left="6840" w:hanging="360"/>
-      </w:pPr>
-      <w:rPr>
-        <w:rFonts w:ascii="Wingdings" w:hAnsi="Wingdings" w:hint="default"/>
-      </w:rPr>
-    </w:lvl>
-  </w:abstractNum>
-  <w:abstractNum w:abstractNumId="14" w15:restartNumberingAfterBreak="0">
-    <w:nsid w:val="64A977C3"/>
+    <w:nsid w:val="4C7557E0"/>
     <w:multiLevelType w:val="multilevel"/>
     <w:tmpl w:val="76CAA220"/>
     <w:lvl w:ilvl="0">
@@ -27317,7 +27336,466 @@
       </w:rPr>
     </w:lvl>
   </w:abstractNum>
+  <w:abstractNum w:abstractNumId="12" w15:restartNumberingAfterBreak="0">
+    <w:nsid w:val="4F58179D"/>
+    <w:multiLevelType w:val="hybridMultilevel"/>
+    <w:tmpl w:val="A10E08E4"/>
+    <w:lvl w:ilvl="0" w:tplc="280A0001">
+      <w:start w:val="1"/>
+      <w:numFmt w:val="bullet"/>
+      <w:lvlText w:val=""/>
+      <w:lvlJc w:val="left"/>
+      <w:pPr>
+        <w:ind w:left="1800" w:hanging="360"/>
+      </w:pPr>
+      <w:rPr>
+        <w:rFonts w:ascii="Symbol" w:hAnsi="Symbol" w:hint="default"/>
+      </w:rPr>
+    </w:lvl>
+    <w:lvl w:ilvl="1" w:tplc="280A0003" w:tentative="1">
+      <w:start w:val="1"/>
+      <w:numFmt w:val="bullet"/>
+      <w:lvlText w:val="o"/>
+      <w:lvlJc w:val="left"/>
+      <w:pPr>
+        <w:ind w:left="2520" w:hanging="360"/>
+      </w:pPr>
+      <w:rPr>
+        <w:rFonts w:ascii="Courier New" w:hAnsi="Courier New" w:cs="Courier New" w:hint="default"/>
+      </w:rPr>
+    </w:lvl>
+    <w:lvl w:ilvl="2" w:tplc="280A0005" w:tentative="1">
+      <w:start w:val="1"/>
+      <w:numFmt w:val="bullet"/>
+      <w:lvlText w:val=""/>
+      <w:lvlJc w:val="left"/>
+      <w:pPr>
+        <w:ind w:left="3240" w:hanging="360"/>
+      </w:pPr>
+      <w:rPr>
+        <w:rFonts w:ascii="Wingdings" w:hAnsi="Wingdings" w:hint="default"/>
+      </w:rPr>
+    </w:lvl>
+    <w:lvl w:ilvl="3" w:tplc="280A0001" w:tentative="1">
+      <w:start w:val="1"/>
+      <w:numFmt w:val="bullet"/>
+      <w:lvlText w:val=""/>
+      <w:lvlJc w:val="left"/>
+      <w:pPr>
+        <w:ind w:left="3960" w:hanging="360"/>
+      </w:pPr>
+      <w:rPr>
+        <w:rFonts w:ascii="Symbol" w:hAnsi="Symbol" w:hint="default"/>
+      </w:rPr>
+    </w:lvl>
+    <w:lvl w:ilvl="4" w:tplc="280A0003" w:tentative="1">
+      <w:start w:val="1"/>
+      <w:numFmt w:val="bullet"/>
+      <w:lvlText w:val="o"/>
+      <w:lvlJc w:val="left"/>
+      <w:pPr>
+        <w:ind w:left="4680" w:hanging="360"/>
+      </w:pPr>
+      <w:rPr>
+        <w:rFonts w:ascii="Courier New" w:hAnsi="Courier New" w:cs="Courier New" w:hint="default"/>
+      </w:rPr>
+    </w:lvl>
+    <w:lvl w:ilvl="5" w:tplc="280A0005" w:tentative="1">
+      <w:start w:val="1"/>
+      <w:numFmt w:val="bullet"/>
+      <w:lvlText w:val=""/>
+      <w:lvlJc w:val="left"/>
+      <w:pPr>
+        <w:ind w:left="5400" w:hanging="360"/>
+      </w:pPr>
+      <w:rPr>
+        <w:rFonts w:ascii="Wingdings" w:hAnsi="Wingdings" w:hint="default"/>
+      </w:rPr>
+    </w:lvl>
+    <w:lvl w:ilvl="6" w:tplc="280A0001" w:tentative="1">
+      <w:start w:val="1"/>
+      <w:numFmt w:val="bullet"/>
+      <w:lvlText w:val=""/>
+      <w:lvlJc w:val="left"/>
+      <w:pPr>
+        <w:ind w:left="6120" w:hanging="360"/>
+      </w:pPr>
+      <w:rPr>
+        <w:rFonts w:ascii="Symbol" w:hAnsi="Symbol" w:hint="default"/>
+      </w:rPr>
+    </w:lvl>
+    <w:lvl w:ilvl="7" w:tplc="280A0003" w:tentative="1">
+      <w:start w:val="1"/>
+      <w:numFmt w:val="bullet"/>
+      <w:lvlText w:val="o"/>
+      <w:lvlJc w:val="left"/>
+      <w:pPr>
+        <w:ind w:left="6840" w:hanging="360"/>
+      </w:pPr>
+      <w:rPr>
+        <w:rFonts w:ascii="Courier New" w:hAnsi="Courier New" w:cs="Courier New" w:hint="default"/>
+      </w:rPr>
+    </w:lvl>
+    <w:lvl w:ilvl="8" w:tplc="280A0005" w:tentative="1">
+      <w:start w:val="1"/>
+      <w:numFmt w:val="bullet"/>
+      <w:lvlText w:val=""/>
+      <w:lvlJc w:val="left"/>
+      <w:pPr>
+        <w:ind w:left="7560" w:hanging="360"/>
+      </w:pPr>
+      <w:rPr>
+        <w:rFonts w:ascii="Wingdings" w:hAnsi="Wingdings" w:hint="default"/>
+      </w:rPr>
+    </w:lvl>
+  </w:abstractNum>
+  <w:abstractNum w:abstractNumId="13" w15:restartNumberingAfterBreak="0">
+    <w:nsid w:val="587007A2"/>
+    <w:multiLevelType w:val="hybridMultilevel"/>
+    <w:tmpl w:val="EAAC6612"/>
+    <w:lvl w:ilvl="0" w:tplc="280A0001">
+      <w:start w:val="1"/>
+      <w:numFmt w:val="bullet"/>
+      <w:lvlText w:val=""/>
+      <w:lvlJc w:val="left"/>
+      <w:pPr>
+        <w:ind w:left="1080" w:hanging="360"/>
+      </w:pPr>
+      <w:rPr>
+        <w:rFonts w:ascii="Symbol" w:hAnsi="Symbol" w:hint="default"/>
+      </w:rPr>
+    </w:lvl>
+    <w:lvl w:ilvl="1" w:tplc="280A0003" w:tentative="1">
+      <w:start w:val="1"/>
+      <w:numFmt w:val="bullet"/>
+      <w:lvlText w:val="o"/>
+      <w:lvlJc w:val="left"/>
+      <w:pPr>
+        <w:ind w:left="1800" w:hanging="360"/>
+      </w:pPr>
+      <w:rPr>
+        <w:rFonts w:ascii="Courier New" w:hAnsi="Courier New" w:cs="Courier New" w:hint="default"/>
+      </w:rPr>
+    </w:lvl>
+    <w:lvl w:ilvl="2" w:tplc="280A0005" w:tentative="1">
+      <w:start w:val="1"/>
+      <w:numFmt w:val="bullet"/>
+      <w:lvlText w:val=""/>
+      <w:lvlJc w:val="left"/>
+      <w:pPr>
+        <w:ind w:left="2520" w:hanging="360"/>
+      </w:pPr>
+      <w:rPr>
+        <w:rFonts w:ascii="Wingdings" w:hAnsi="Wingdings" w:hint="default"/>
+      </w:rPr>
+    </w:lvl>
+    <w:lvl w:ilvl="3" w:tplc="280A0001" w:tentative="1">
+      <w:start w:val="1"/>
+      <w:numFmt w:val="bullet"/>
+      <w:lvlText w:val=""/>
+      <w:lvlJc w:val="left"/>
+      <w:pPr>
+        <w:ind w:left="3240" w:hanging="360"/>
+      </w:pPr>
+      <w:rPr>
+        <w:rFonts w:ascii="Symbol" w:hAnsi="Symbol" w:hint="default"/>
+      </w:rPr>
+    </w:lvl>
+    <w:lvl w:ilvl="4" w:tplc="280A0003" w:tentative="1">
+      <w:start w:val="1"/>
+      <w:numFmt w:val="bullet"/>
+      <w:lvlText w:val="o"/>
+      <w:lvlJc w:val="left"/>
+      <w:pPr>
+        <w:ind w:left="3960" w:hanging="360"/>
+      </w:pPr>
+      <w:rPr>
+        <w:rFonts w:ascii="Courier New" w:hAnsi="Courier New" w:cs="Courier New" w:hint="default"/>
+      </w:rPr>
+    </w:lvl>
+    <w:lvl w:ilvl="5" w:tplc="280A0005" w:tentative="1">
+      <w:start w:val="1"/>
+      <w:numFmt w:val="bullet"/>
+      <w:lvlText w:val=""/>
+      <w:lvlJc w:val="left"/>
+      <w:pPr>
+        <w:ind w:left="4680" w:hanging="360"/>
+      </w:pPr>
+      <w:rPr>
+        <w:rFonts w:ascii="Wingdings" w:hAnsi="Wingdings" w:hint="default"/>
+      </w:rPr>
+    </w:lvl>
+    <w:lvl w:ilvl="6" w:tplc="280A0001" w:tentative="1">
+      <w:start w:val="1"/>
+      <w:numFmt w:val="bullet"/>
+      <w:lvlText w:val=""/>
+      <w:lvlJc w:val="left"/>
+      <w:pPr>
+        <w:ind w:left="5400" w:hanging="360"/>
+      </w:pPr>
+      <w:rPr>
+        <w:rFonts w:ascii="Symbol" w:hAnsi="Symbol" w:hint="default"/>
+      </w:rPr>
+    </w:lvl>
+    <w:lvl w:ilvl="7" w:tplc="280A0003" w:tentative="1">
+      <w:start w:val="1"/>
+      <w:numFmt w:val="bullet"/>
+      <w:lvlText w:val="o"/>
+      <w:lvlJc w:val="left"/>
+      <w:pPr>
+        <w:ind w:left="6120" w:hanging="360"/>
+      </w:pPr>
+      <w:rPr>
+        <w:rFonts w:ascii="Courier New" w:hAnsi="Courier New" w:cs="Courier New" w:hint="default"/>
+      </w:rPr>
+    </w:lvl>
+    <w:lvl w:ilvl="8" w:tplc="280A0005" w:tentative="1">
+      <w:start w:val="1"/>
+      <w:numFmt w:val="bullet"/>
+      <w:lvlText w:val=""/>
+      <w:lvlJc w:val="left"/>
+      <w:pPr>
+        <w:ind w:left="6840" w:hanging="360"/>
+      </w:pPr>
+      <w:rPr>
+        <w:rFonts w:ascii="Wingdings" w:hAnsi="Wingdings" w:hint="default"/>
+      </w:rPr>
+    </w:lvl>
+  </w:abstractNum>
+  <w:abstractNum w:abstractNumId="14" w15:restartNumberingAfterBreak="0">
+    <w:nsid w:val="618A2B17"/>
+    <w:multiLevelType w:val="hybridMultilevel"/>
+    <w:tmpl w:val="3622FE36"/>
+    <w:lvl w:ilvl="0" w:tplc="280A0001">
+      <w:start w:val="1"/>
+      <w:numFmt w:val="bullet"/>
+      <w:lvlText w:val=""/>
+      <w:lvlJc w:val="left"/>
+      <w:pPr>
+        <w:ind w:left="1080" w:hanging="360"/>
+      </w:pPr>
+      <w:rPr>
+        <w:rFonts w:ascii="Symbol" w:hAnsi="Symbol" w:hint="default"/>
+      </w:rPr>
+    </w:lvl>
+    <w:lvl w:ilvl="1" w:tplc="280A0003" w:tentative="1">
+      <w:start w:val="1"/>
+      <w:numFmt w:val="bullet"/>
+      <w:lvlText w:val="o"/>
+      <w:lvlJc w:val="left"/>
+      <w:pPr>
+        <w:ind w:left="1800" w:hanging="360"/>
+      </w:pPr>
+      <w:rPr>
+        <w:rFonts w:ascii="Courier New" w:hAnsi="Courier New" w:cs="Courier New" w:hint="default"/>
+      </w:rPr>
+    </w:lvl>
+    <w:lvl w:ilvl="2" w:tplc="280A0005" w:tentative="1">
+      <w:start w:val="1"/>
+      <w:numFmt w:val="bullet"/>
+      <w:lvlText w:val=""/>
+      <w:lvlJc w:val="left"/>
+      <w:pPr>
+        <w:ind w:left="2520" w:hanging="360"/>
+      </w:pPr>
+      <w:rPr>
+        <w:rFonts w:ascii="Wingdings" w:hAnsi="Wingdings" w:hint="default"/>
+      </w:rPr>
+    </w:lvl>
+    <w:lvl w:ilvl="3" w:tplc="280A0001" w:tentative="1">
+      <w:start w:val="1"/>
+      <w:numFmt w:val="bullet"/>
+      <w:lvlText w:val=""/>
+      <w:lvlJc w:val="left"/>
+      <w:pPr>
+        <w:ind w:left="3240" w:hanging="360"/>
+      </w:pPr>
+      <w:rPr>
+        <w:rFonts w:ascii="Symbol" w:hAnsi="Symbol" w:hint="default"/>
+      </w:rPr>
+    </w:lvl>
+    <w:lvl w:ilvl="4" w:tplc="280A0003" w:tentative="1">
+      <w:start w:val="1"/>
+      <w:numFmt w:val="bullet"/>
+      <w:lvlText w:val="o"/>
+      <w:lvlJc w:val="left"/>
+      <w:pPr>
+        <w:ind w:left="3960" w:hanging="360"/>
+      </w:pPr>
+      <w:rPr>
+        <w:rFonts w:ascii="Courier New" w:hAnsi="Courier New" w:cs="Courier New" w:hint="default"/>
+      </w:rPr>
+    </w:lvl>
+    <w:lvl w:ilvl="5" w:tplc="280A0005" w:tentative="1">
+      <w:start w:val="1"/>
+      <w:numFmt w:val="bullet"/>
+      <w:lvlText w:val=""/>
+      <w:lvlJc w:val="left"/>
+      <w:pPr>
+        <w:ind w:left="4680" w:hanging="360"/>
+      </w:pPr>
+      <w:rPr>
+        <w:rFonts w:ascii="Wingdings" w:hAnsi="Wingdings" w:hint="default"/>
+      </w:rPr>
+    </w:lvl>
+    <w:lvl w:ilvl="6" w:tplc="280A0001" w:tentative="1">
+      <w:start w:val="1"/>
+      <w:numFmt w:val="bullet"/>
+      <w:lvlText w:val=""/>
+      <w:lvlJc w:val="left"/>
+      <w:pPr>
+        <w:ind w:left="5400" w:hanging="360"/>
+      </w:pPr>
+      <w:rPr>
+        <w:rFonts w:ascii="Symbol" w:hAnsi="Symbol" w:hint="default"/>
+      </w:rPr>
+    </w:lvl>
+    <w:lvl w:ilvl="7" w:tplc="280A0003" w:tentative="1">
+      <w:start w:val="1"/>
+      <w:numFmt w:val="bullet"/>
+      <w:lvlText w:val="o"/>
+      <w:lvlJc w:val="left"/>
+      <w:pPr>
+        <w:ind w:left="6120" w:hanging="360"/>
+      </w:pPr>
+      <w:rPr>
+        <w:rFonts w:ascii="Courier New" w:hAnsi="Courier New" w:cs="Courier New" w:hint="default"/>
+      </w:rPr>
+    </w:lvl>
+    <w:lvl w:ilvl="8" w:tplc="280A0005" w:tentative="1">
+      <w:start w:val="1"/>
+      <w:numFmt w:val="bullet"/>
+      <w:lvlText w:val=""/>
+      <w:lvlJc w:val="left"/>
+      <w:pPr>
+        <w:ind w:left="6840" w:hanging="360"/>
+      </w:pPr>
+      <w:rPr>
+        <w:rFonts w:ascii="Wingdings" w:hAnsi="Wingdings" w:hint="default"/>
+      </w:rPr>
+    </w:lvl>
+  </w:abstractNum>
   <w:abstractNum w:abstractNumId="15" w15:restartNumberingAfterBreak="0">
+    <w:nsid w:val="64A977C3"/>
+    <w:multiLevelType w:val="multilevel"/>
+    <w:tmpl w:val="76CAA220"/>
+    <w:lvl w:ilvl="0">
+      <w:start w:val="1"/>
+      <w:numFmt w:val="decimal"/>
+      <w:lvlText w:val="%1."/>
+      <w:lvlJc w:val="left"/>
+      <w:pPr>
+        <w:ind w:left="720" w:hanging="360"/>
+      </w:pPr>
+    </w:lvl>
+    <w:lvl w:ilvl="1">
+      <w:start w:val="1"/>
+      <w:numFmt w:val="decimal"/>
+      <w:isLgl/>
+      <w:lvlText w:val="%1.%2"/>
+      <w:lvlJc w:val="left"/>
+      <w:pPr>
+        <w:ind w:left="720" w:hanging="360"/>
+      </w:pPr>
+      <w:rPr>
+        <w:rFonts w:hint="default"/>
+        <w:sz w:val="24"/>
+        <w:szCs w:val="24"/>
+      </w:rPr>
+    </w:lvl>
+    <w:lvl w:ilvl="2">
+      <w:start w:val="1"/>
+      <w:numFmt w:val="decimal"/>
+      <w:isLgl/>
+      <w:lvlText w:val="%1.%2.%3"/>
+      <w:lvlJc w:val="left"/>
+      <w:pPr>
+        <w:ind w:left="1080" w:hanging="720"/>
+      </w:pPr>
+      <w:rPr>
+        <w:rFonts w:hint="default"/>
+      </w:rPr>
+    </w:lvl>
+    <w:lvl w:ilvl="3">
+      <w:start w:val="1"/>
+      <w:numFmt w:val="decimal"/>
+      <w:isLgl/>
+      <w:lvlText w:val="%1.%2.%3.%4"/>
+      <w:lvlJc w:val="left"/>
+      <w:pPr>
+        <w:ind w:left="1080" w:hanging="720"/>
+      </w:pPr>
+      <w:rPr>
+        <w:rFonts w:hint="default"/>
+      </w:rPr>
+    </w:lvl>
+    <w:lvl w:ilvl="4">
+      <w:start w:val="1"/>
+      <w:numFmt w:val="decimal"/>
+      <w:isLgl/>
+      <w:lvlText w:val="%1.%2.%3.%4.%5"/>
+      <w:lvlJc w:val="left"/>
+      <w:pPr>
+        <w:ind w:left="1440" w:hanging="1080"/>
+      </w:pPr>
+      <w:rPr>
+        <w:rFonts w:hint="default"/>
+      </w:rPr>
+    </w:lvl>
+    <w:lvl w:ilvl="5">
+      <w:start w:val="1"/>
+      <w:numFmt w:val="decimal"/>
+      <w:isLgl/>
+      <w:lvlText w:val="%1.%2.%3.%4.%5.%6"/>
+      <w:lvlJc w:val="left"/>
+      <w:pPr>
+        <w:ind w:left="1800" w:hanging="1440"/>
+      </w:pPr>
+      <w:rPr>
+        <w:rFonts w:hint="default"/>
+      </w:rPr>
+    </w:lvl>
+    <w:lvl w:ilvl="6">
+      <w:start w:val="1"/>
+      <w:numFmt w:val="decimal"/>
+      <w:isLgl/>
+      <w:lvlText w:val="%1.%2.%3.%4.%5.%6.%7"/>
+      <w:lvlJc w:val="left"/>
+      <w:pPr>
+        <w:ind w:left="1800" w:hanging="1440"/>
+      </w:pPr>
+      <w:rPr>
+        <w:rFonts w:hint="default"/>
+      </w:rPr>
+    </w:lvl>
+    <w:lvl w:ilvl="7">
+      <w:start w:val="1"/>
+      <w:numFmt w:val="decimal"/>
+      <w:isLgl/>
+      <w:lvlText w:val="%1.%2.%3.%4.%5.%6.%7.%8"/>
+      <w:lvlJc w:val="left"/>
+      <w:pPr>
+        <w:ind w:left="2160" w:hanging="1800"/>
+      </w:pPr>
+      <w:rPr>
+        <w:rFonts w:hint="default"/>
+      </w:rPr>
+    </w:lvl>
+    <w:lvl w:ilvl="8">
+      <w:start w:val="1"/>
+      <w:numFmt w:val="decimal"/>
+      <w:isLgl/>
+      <w:lvlText w:val="%1.%2.%3.%4.%5.%6.%7.%8.%9"/>
+      <w:lvlJc w:val="left"/>
+      <w:pPr>
+        <w:ind w:left="2160" w:hanging="1800"/>
+      </w:pPr>
+      <w:rPr>
+        <w:rFonts w:hint="default"/>
+      </w:rPr>
+    </w:lvl>
+  </w:abstractNum>
+  <w:abstractNum w:abstractNumId="16" w15:restartNumberingAfterBreak="0">
     <w:nsid w:val="6F3C135A"/>
     <w:multiLevelType w:val="hybridMultilevel"/>
     <w:tmpl w:val="49327FCE"/>
@@ -27440,13 +27918,13 @@
     <w:abstractNumId w:val="7"/>
   </w:num>
   <w:num w:numId="4">
-    <w:abstractNumId w:val="11"/>
+    <w:abstractNumId w:val="12"/>
   </w:num>
   <w:num w:numId="5">
     <w:abstractNumId w:val="9"/>
   </w:num>
   <w:num w:numId="6">
-    <w:abstractNumId w:val="13"/>
+    <w:abstractNumId w:val="14"/>
   </w:num>
   <w:num w:numId="7">
     <w:abstractNumId w:val="0"/>
@@ -27464,7 +27942,7 @@
     <w:abstractNumId w:val="2"/>
   </w:num>
   <w:num w:numId="12">
-    <w:abstractNumId w:val="15"/>
+    <w:abstractNumId w:val="16"/>
   </w:num>
   <w:num w:numId="13">
     <w:abstractNumId w:val="1"/>
@@ -27473,10 +27951,13 @@
     <w:abstractNumId w:val="3"/>
   </w:num>
   <w:num w:numId="15">
-    <w:abstractNumId w:val="12"/>
+    <w:abstractNumId w:val="13"/>
   </w:num>
   <w:num w:numId="16">
-    <w:abstractNumId w:val="14"/>
+    <w:abstractNumId w:val="15"/>
+  </w:num>
+  <w:num w:numId="17">
+    <w:abstractNumId w:val="11"/>
   </w:num>
   <w:numIdMacAtCleanup w:val="15"/>
 </w:numbering>
@@ -27499,7 +27980,7 @@
       </w:pPr>
     </w:pPrDefault>
   </w:docDefaults>
-  <w:latentStyles w:defLockedState="0" w:defUIPriority="99" w:defSemiHidden="0" w:defUnhideWhenUsed="0" w:defQFormat="0" w:count="374">
+  <w:latentStyles w:defLockedState="0" w:defUIPriority="99" w:defSemiHidden="0" w:defUnhideWhenUsed="0" w:defQFormat="0" w:count="371">
     <w:lsdException w:name="Normal" w:uiPriority="0" w:qFormat="1"/>
     <w:lsdException w:name="heading 1" w:uiPriority="9" w:qFormat="1"/>
     <w:lsdException w:name="heading 2" w:semiHidden="1" w:uiPriority="9" w:unhideWhenUsed="1" w:qFormat="1"/>
@@ -27871,9 +28352,6 @@
     <w:lsdException w:name="List Table 5 Dark Accent 6" w:uiPriority="50"/>
     <w:lsdException w:name="List Table 6 Colorful Accent 6" w:uiPriority="51"/>
     <w:lsdException w:name="List Table 7 Colorful Accent 6" w:uiPriority="52"/>
-    <w:lsdException w:name="Mention" w:semiHidden="1" w:unhideWhenUsed="1"/>
-    <w:lsdException w:name="Smart Hyperlink" w:semiHidden="1" w:unhideWhenUsed="1"/>
-    <w:lsdException w:name="Hashtag" w:semiHidden="1" w:unhideWhenUsed="1"/>
   </w:latentStyles>
   <w:style w:type="paragraph" w:default="1" w:styleId="Normal">
     <w:name w:val="Normal"/>
@@ -30673,6 +31151,13 @@
         </dgm:presLayoutVars>
       </dgm:prSet>
       <dgm:spPr/>
+      <dgm:t>
+        <a:bodyPr/>
+        <a:lstStyle/>
+        <a:p>
+          <a:endParaRPr lang="es-ES"/>
+        </a:p>
+      </dgm:t>
     </dgm:pt>
     <dgm:pt modelId="{2628331C-AFED-4FA4-A948-ECBE955260E8}" type="pres">
       <dgm:prSet presAssocID="{1D223635-74A7-42FD-8CE1-B8C337C75667}" presName="hierRoot1" presStyleCnt="0">
@@ -30693,10 +31178,24 @@
         </dgm:presLayoutVars>
       </dgm:prSet>
       <dgm:spPr/>
+      <dgm:t>
+        <a:bodyPr/>
+        <a:lstStyle/>
+        <a:p>
+          <a:endParaRPr lang="es-ES"/>
+        </a:p>
+      </dgm:t>
     </dgm:pt>
     <dgm:pt modelId="{1E1F6C7D-1C5F-4272-A3D5-2F93C0D529EF}" type="pres">
       <dgm:prSet presAssocID="{1D223635-74A7-42FD-8CE1-B8C337C75667}" presName="rootConnector1" presStyleLbl="node1" presStyleIdx="0" presStyleCnt="0"/>
       <dgm:spPr/>
+      <dgm:t>
+        <a:bodyPr/>
+        <a:lstStyle/>
+        <a:p>
+          <a:endParaRPr lang="es-ES"/>
+        </a:p>
+      </dgm:t>
     </dgm:pt>
     <dgm:pt modelId="{FD46F14A-CE9B-4FBE-A36C-E5D5D4F401AF}" type="pres">
       <dgm:prSet presAssocID="{1D223635-74A7-42FD-8CE1-B8C337C75667}" presName="hierChild2" presStyleCnt="0"/>
@@ -30705,6 +31204,13 @@
     <dgm:pt modelId="{F4C9AC87-93B9-4230-B363-1A0A55D4038B}" type="pres">
       <dgm:prSet presAssocID="{253B10C8-FDB6-409C-98AF-CF6403D70652}" presName="Name64" presStyleLbl="parChTrans1D2" presStyleIdx="0" presStyleCnt="3"/>
       <dgm:spPr/>
+      <dgm:t>
+        <a:bodyPr/>
+        <a:lstStyle/>
+        <a:p>
+          <a:endParaRPr lang="es-ES"/>
+        </a:p>
+      </dgm:t>
     </dgm:pt>
     <dgm:pt modelId="{7113625D-41D3-404C-A64D-5881040DBF09}" type="pres">
       <dgm:prSet presAssocID="{FF1D8386-16BB-49C2-ACAF-6BB25287A1FE}" presName="hierRoot2" presStyleCnt="0">
@@ -30725,10 +31231,24 @@
         </dgm:presLayoutVars>
       </dgm:prSet>
       <dgm:spPr/>
+      <dgm:t>
+        <a:bodyPr/>
+        <a:lstStyle/>
+        <a:p>
+          <a:endParaRPr lang="es-ES"/>
+        </a:p>
+      </dgm:t>
     </dgm:pt>
     <dgm:pt modelId="{4C72FEA7-B35A-47DF-82BC-105C76A2C23D}" type="pres">
       <dgm:prSet presAssocID="{FF1D8386-16BB-49C2-ACAF-6BB25287A1FE}" presName="rootConnector" presStyleLbl="node2" presStyleIdx="0" presStyleCnt="3"/>
       <dgm:spPr/>
+      <dgm:t>
+        <a:bodyPr/>
+        <a:lstStyle/>
+        <a:p>
+          <a:endParaRPr lang="es-ES"/>
+        </a:p>
+      </dgm:t>
     </dgm:pt>
     <dgm:pt modelId="{15C4C210-07FD-4FAA-8DA9-CE1FA0FAF7F9}" type="pres">
       <dgm:prSet presAssocID="{FF1D8386-16BB-49C2-ACAF-6BB25287A1FE}" presName="hierChild4" presStyleCnt="0"/>
@@ -30737,6 +31257,13 @@
     <dgm:pt modelId="{D0AD9C1C-ED2F-4983-9D51-C290F0E71283}" type="pres">
       <dgm:prSet presAssocID="{9ECC1412-6FB0-4A0F-9B5A-F3FEF70130E1}" presName="Name64" presStyleLbl="parChTrans1D3" presStyleIdx="0" presStyleCnt="7"/>
       <dgm:spPr/>
+      <dgm:t>
+        <a:bodyPr/>
+        <a:lstStyle/>
+        <a:p>
+          <a:endParaRPr lang="es-ES"/>
+        </a:p>
+      </dgm:t>
     </dgm:pt>
     <dgm:pt modelId="{E3D070F6-9A9C-4F80-AA49-F1C1BFA06530}" type="pres">
       <dgm:prSet presAssocID="{0B13DBD9-1097-4257-BF12-80DC6801F61A}" presName="hierRoot2" presStyleCnt="0">
@@ -30757,10 +31284,24 @@
         </dgm:presLayoutVars>
       </dgm:prSet>
       <dgm:spPr/>
+      <dgm:t>
+        <a:bodyPr/>
+        <a:lstStyle/>
+        <a:p>
+          <a:endParaRPr lang="es-ES"/>
+        </a:p>
+      </dgm:t>
     </dgm:pt>
     <dgm:pt modelId="{B9992DA1-CA91-4CD7-BFA5-78ABE3388525}" type="pres">
       <dgm:prSet presAssocID="{0B13DBD9-1097-4257-BF12-80DC6801F61A}" presName="rootConnector" presStyleLbl="node3" presStyleIdx="0" presStyleCnt="7"/>
       <dgm:spPr/>
+      <dgm:t>
+        <a:bodyPr/>
+        <a:lstStyle/>
+        <a:p>
+          <a:endParaRPr lang="es-ES"/>
+        </a:p>
+      </dgm:t>
     </dgm:pt>
     <dgm:pt modelId="{93DFD081-4C1F-4707-A788-E8ADE119A981}" type="pres">
       <dgm:prSet presAssocID="{0B13DBD9-1097-4257-BF12-80DC6801F61A}" presName="hierChild4" presStyleCnt="0"/>
@@ -30773,6 +31314,13 @@
     <dgm:pt modelId="{0E61512B-C47F-46E9-888C-2D7BAF69E394}" type="pres">
       <dgm:prSet presAssocID="{33F4A62A-2180-401A-A797-28B00AB0AEBA}" presName="Name64" presStyleLbl="parChTrans1D3" presStyleIdx="1" presStyleCnt="7"/>
       <dgm:spPr/>
+      <dgm:t>
+        <a:bodyPr/>
+        <a:lstStyle/>
+        <a:p>
+          <a:endParaRPr lang="es-ES"/>
+        </a:p>
+      </dgm:t>
     </dgm:pt>
     <dgm:pt modelId="{26FE62F8-B919-4B70-94AA-0A87BB915D40}" type="pres">
       <dgm:prSet presAssocID="{E439BA95-F5BC-4F5F-B661-FFD19B19BC14}" presName="hierRoot2" presStyleCnt="0">
@@ -30793,10 +31341,24 @@
         </dgm:presLayoutVars>
       </dgm:prSet>
       <dgm:spPr/>
+      <dgm:t>
+        <a:bodyPr/>
+        <a:lstStyle/>
+        <a:p>
+          <a:endParaRPr lang="es-ES"/>
+        </a:p>
+      </dgm:t>
     </dgm:pt>
     <dgm:pt modelId="{B173CC6C-7B6F-491F-9FFA-CF08EE678FBF}" type="pres">
       <dgm:prSet presAssocID="{E439BA95-F5BC-4F5F-B661-FFD19B19BC14}" presName="rootConnector" presStyleLbl="node3" presStyleIdx="1" presStyleCnt="7"/>
       <dgm:spPr/>
+      <dgm:t>
+        <a:bodyPr/>
+        <a:lstStyle/>
+        <a:p>
+          <a:endParaRPr lang="es-ES"/>
+        </a:p>
+      </dgm:t>
     </dgm:pt>
     <dgm:pt modelId="{AD52AB82-9545-489D-9412-128D29870D8E}" type="pres">
       <dgm:prSet presAssocID="{E439BA95-F5BC-4F5F-B661-FFD19B19BC14}" presName="hierChild4" presStyleCnt="0"/>
@@ -30809,6 +31371,13 @@
     <dgm:pt modelId="{62838C1D-004D-4A1D-B67E-E66426C3E9ED}" type="pres">
       <dgm:prSet presAssocID="{AF57CDA8-326C-48B9-A4F0-50A5EAD0239F}" presName="Name64" presStyleLbl="parChTrans1D3" presStyleIdx="2" presStyleCnt="7"/>
       <dgm:spPr/>
+      <dgm:t>
+        <a:bodyPr/>
+        <a:lstStyle/>
+        <a:p>
+          <a:endParaRPr lang="es-ES"/>
+        </a:p>
+      </dgm:t>
     </dgm:pt>
     <dgm:pt modelId="{E9E56B97-23FC-472A-8EB2-0AEA7E8285D5}" type="pres">
       <dgm:prSet presAssocID="{EA4748BD-015C-4BB6-953A-E1D876C4B820}" presName="hierRoot2" presStyleCnt="0">
@@ -30829,10 +31398,24 @@
         </dgm:presLayoutVars>
       </dgm:prSet>
       <dgm:spPr/>
+      <dgm:t>
+        <a:bodyPr/>
+        <a:lstStyle/>
+        <a:p>
+          <a:endParaRPr lang="es-ES"/>
+        </a:p>
+      </dgm:t>
     </dgm:pt>
     <dgm:pt modelId="{1CCD3549-C4F8-4BA5-B070-9C0B6E793E79}" type="pres">
       <dgm:prSet presAssocID="{EA4748BD-015C-4BB6-953A-E1D876C4B820}" presName="rootConnector" presStyleLbl="node3" presStyleIdx="2" presStyleCnt="7"/>
       <dgm:spPr/>
+      <dgm:t>
+        <a:bodyPr/>
+        <a:lstStyle/>
+        <a:p>
+          <a:endParaRPr lang="es-ES"/>
+        </a:p>
+      </dgm:t>
     </dgm:pt>
     <dgm:pt modelId="{EBEEDBEB-3F84-4F6D-911A-0313F3270E73}" type="pres">
       <dgm:prSet presAssocID="{EA4748BD-015C-4BB6-953A-E1D876C4B820}" presName="hierChild4" presStyleCnt="0"/>
@@ -30845,6 +31428,13 @@
     <dgm:pt modelId="{A0C39789-3F8F-47E9-B13F-8C06147EC31E}" type="pres">
       <dgm:prSet presAssocID="{0E693C49-049E-4088-BDE7-2F5222F552CC}" presName="Name64" presStyleLbl="parChTrans1D3" presStyleIdx="3" presStyleCnt="7"/>
       <dgm:spPr/>
+      <dgm:t>
+        <a:bodyPr/>
+        <a:lstStyle/>
+        <a:p>
+          <a:endParaRPr lang="es-ES"/>
+        </a:p>
+      </dgm:t>
     </dgm:pt>
     <dgm:pt modelId="{15A046D5-275C-4FA4-8B82-4C5FE5D8EF28}" type="pres">
       <dgm:prSet presAssocID="{515686F5-5F74-4AEE-A557-14BB16481F3C}" presName="hierRoot2" presStyleCnt="0">
@@ -30865,10 +31455,24 @@
         </dgm:presLayoutVars>
       </dgm:prSet>
       <dgm:spPr/>
+      <dgm:t>
+        <a:bodyPr/>
+        <a:lstStyle/>
+        <a:p>
+          <a:endParaRPr lang="es-ES"/>
+        </a:p>
+      </dgm:t>
     </dgm:pt>
     <dgm:pt modelId="{F0750CF2-E561-426F-B26F-B89A413D4512}" type="pres">
       <dgm:prSet presAssocID="{515686F5-5F74-4AEE-A557-14BB16481F3C}" presName="rootConnector" presStyleLbl="node3" presStyleIdx="3" presStyleCnt="7"/>
       <dgm:spPr/>
+      <dgm:t>
+        <a:bodyPr/>
+        <a:lstStyle/>
+        <a:p>
+          <a:endParaRPr lang="es-ES"/>
+        </a:p>
+      </dgm:t>
     </dgm:pt>
     <dgm:pt modelId="{95F3135A-206E-49C6-BA80-296210364045}" type="pres">
       <dgm:prSet presAssocID="{515686F5-5F74-4AEE-A557-14BB16481F3C}" presName="hierChild4" presStyleCnt="0"/>
@@ -30885,6 +31489,13 @@
     <dgm:pt modelId="{5242DB6E-45C6-432A-9BAD-056A3346981F}" type="pres">
       <dgm:prSet presAssocID="{5B9F438F-004F-4A6F-BF4A-FE2DE7F1FCAC}" presName="Name64" presStyleLbl="parChTrans1D2" presStyleIdx="1" presStyleCnt="3"/>
       <dgm:spPr/>
+      <dgm:t>
+        <a:bodyPr/>
+        <a:lstStyle/>
+        <a:p>
+          <a:endParaRPr lang="es-ES"/>
+        </a:p>
+      </dgm:t>
     </dgm:pt>
     <dgm:pt modelId="{B0AE1FA4-FE0B-4D89-ADFD-B827EFFD400B}" type="pres">
       <dgm:prSet presAssocID="{10134164-235C-4540-8686-B1FF66A49796}" presName="hierRoot2" presStyleCnt="0">
@@ -30905,10 +31516,24 @@
         </dgm:presLayoutVars>
       </dgm:prSet>
       <dgm:spPr/>
+      <dgm:t>
+        <a:bodyPr/>
+        <a:lstStyle/>
+        <a:p>
+          <a:endParaRPr lang="es-ES"/>
+        </a:p>
+      </dgm:t>
     </dgm:pt>
     <dgm:pt modelId="{EF024783-E6AB-4453-8E4F-05A74BD29BD8}" type="pres">
       <dgm:prSet presAssocID="{10134164-235C-4540-8686-B1FF66A49796}" presName="rootConnector" presStyleLbl="node2" presStyleIdx="1" presStyleCnt="3"/>
       <dgm:spPr/>
+      <dgm:t>
+        <a:bodyPr/>
+        <a:lstStyle/>
+        <a:p>
+          <a:endParaRPr lang="es-ES"/>
+        </a:p>
+      </dgm:t>
     </dgm:pt>
     <dgm:pt modelId="{3304BD1F-5C69-45AF-9E68-F9C70279B43A}" type="pres">
       <dgm:prSet presAssocID="{10134164-235C-4540-8686-B1FF66A49796}" presName="hierChild4" presStyleCnt="0"/>
@@ -30917,6 +31542,13 @@
     <dgm:pt modelId="{302EB6FC-E558-4BC9-A95E-5D0C8A8B28CF}" type="pres">
       <dgm:prSet presAssocID="{293FA542-693C-4CF2-9ED0-5471EB1763D5}" presName="Name64" presStyleLbl="parChTrans1D3" presStyleIdx="4" presStyleCnt="7"/>
       <dgm:spPr/>
+      <dgm:t>
+        <a:bodyPr/>
+        <a:lstStyle/>
+        <a:p>
+          <a:endParaRPr lang="es-ES"/>
+        </a:p>
+      </dgm:t>
     </dgm:pt>
     <dgm:pt modelId="{7A3E45E6-EED6-4537-9028-EF6C28435324}" type="pres">
       <dgm:prSet presAssocID="{518E678C-8DEA-4385-8898-B969DC589F9F}" presName="hierRoot2" presStyleCnt="0">
@@ -30937,10 +31569,24 @@
         </dgm:presLayoutVars>
       </dgm:prSet>
       <dgm:spPr/>
+      <dgm:t>
+        <a:bodyPr/>
+        <a:lstStyle/>
+        <a:p>
+          <a:endParaRPr lang="es-ES"/>
+        </a:p>
+      </dgm:t>
     </dgm:pt>
     <dgm:pt modelId="{A63A04E5-C69A-4B89-B8BC-ECD66799279D}" type="pres">
       <dgm:prSet presAssocID="{518E678C-8DEA-4385-8898-B969DC589F9F}" presName="rootConnector" presStyleLbl="node3" presStyleIdx="4" presStyleCnt="7"/>
       <dgm:spPr/>
+      <dgm:t>
+        <a:bodyPr/>
+        <a:lstStyle/>
+        <a:p>
+          <a:endParaRPr lang="es-ES"/>
+        </a:p>
+      </dgm:t>
     </dgm:pt>
     <dgm:pt modelId="{1E45BF55-7787-42CD-A73B-1686B11B0777}" type="pres">
       <dgm:prSet presAssocID="{518E678C-8DEA-4385-8898-B969DC589F9F}" presName="hierChild4" presStyleCnt="0"/>
@@ -30953,6 +31599,13 @@
     <dgm:pt modelId="{F7D193FF-43FC-46B0-BADD-486A0EDFCDDC}" type="pres">
       <dgm:prSet presAssocID="{A995224B-2ADD-454F-808E-6E397A8E8FB0}" presName="Name64" presStyleLbl="parChTrans1D3" presStyleIdx="5" presStyleCnt="7"/>
       <dgm:spPr/>
+      <dgm:t>
+        <a:bodyPr/>
+        <a:lstStyle/>
+        <a:p>
+          <a:endParaRPr lang="es-ES"/>
+        </a:p>
+      </dgm:t>
     </dgm:pt>
     <dgm:pt modelId="{DDC43A8A-F86E-4AB0-BD58-83604C68FA01}" type="pres">
       <dgm:prSet presAssocID="{3A4882F7-165F-4C22-8EEC-3403AB2070E9}" presName="hierRoot2" presStyleCnt="0">
@@ -30973,10 +31626,24 @@
         </dgm:presLayoutVars>
       </dgm:prSet>
       <dgm:spPr/>
+      <dgm:t>
+        <a:bodyPr/>
+        <a:lstStyle/>
+        <a:p>
+          <a:endParaRPr lang="es-ES"/>
+        </a:p>
+      </dgm:t>
     </dgm:pt>
     <dgm:pt modelId="{F9D3D5E8-93A2-4108-B382-36BB26E6775A}" type="pres">
       <dgm:prSet presAssocID="{3A4882F7-165F-4C22-8EEC-3403AB2070E9}" presName="rootConnector" presStyleLbl="node3" presStyleIdx="5" presStyleCnt="7"/>
       <dgm:spPr/>
+      <dgm:t>
+        <a:bodyPr/>
+        <a:lstStyle/>
+        <a:p>
+          <a:endParaRPr lang="es-ES"/>
+        </a:p>
+      </dgm:t>
     </dgm:pt>
     <dgm:pt modelId="{98371D68-E782-4F4F-A799-495DD2F87DA6}" type="pres">
       <dgm:prSet presAssocID="{3A4882F7-165F-4C22-8EEC-3403AB2070E9}" presName="hierChild4" presStyleCnt="0"/>
@@ -30985,6 +31652,13 @@
     <dgm:pt modelId="{0AA7E7E6-A4BB-4308-B0D1-C5D836F7360F}" type="pres">
       <dgm:prSet presAssocID="{E8F35012-78D5-46E9-A3B1-76B4D4AAACEC}" presName="Name64" presStyleLbl="parChTrans1D4" presStyleIdx="0" presStyleCnt="14"/>
       <dgm:spPr/>
+      <dgm:t>
+        <a:bodyPr/>
+        <a:lstStyle/>
+        <a:p>
+          <a:endParaRPr lang="es-ES"/>
+        </a:p>
+      </dgm:t>
     </dgm:pt>
     <dgm:pt modelId="{1FEE75A1-7C50-404D-8385-5160C11C2D0D}" type="pres">
       <dgm:prSet presAssocID="{A3B1A9FE-8AA4-48FB-A4A5-953161D46196}" presName="hierRoot2" presStyleCnt="0">
@@ -31005,10 +31679,24 @@
         </dgm:presLayoutVars>
       </dgm:prSet>
       <dgm:spPr/>
+      <dgm:t>
+        <a:bodyPr/>
+        <a:lstStyle/>
+        <a:p>
+          <a:endParaRPr lang="es-ES"/>
+        </a:p>
+      </dgm:t>
     </dgm:pt>
     <dgm:pt modelId="{72C7AE3D-15B8-4A55-B95A-506C1A39D14E}" type="pres">
       <dgm:prSet presAssocID="{A3B1A9FE-8AA4-48FB-A4A5-953161D46196}" presName="rootConnector" presStyleLbl="node4" presStyleIdx="0" presStyleCnt="14"/>
       <dgm:spPr/>
+      <dgm:t>
+        <a:bodyPr/>
+        <a:lstStyle/>
+        <a:p>
+          <a:endParaRPr lang="es-ES"/>
+        </a:p>
+      </dgm:t>
     </dgm:pt>
     <dgm:pt modelId="{F5B0D9FE-792D-41C8-A048-CBB8ECD3D9D3}" type="pres">
       <dgm:prSet presAssocID="{A3B1A9FE-8AA4-48FB-A4A5-953161D46196}" presName="hierChild4" presStyleCnt="0"/>
@@ -31021,6 +31709,13 @@
     <dgm:pt modelId="{166CB60D-2524-4812-B67C-E240DD962497}" type="pres">
       <dgm:prSet presAssocID="{AB59A2F3-9013-4DF9-8C6D-E71FD93B36F2}" presName="Name64" presStyleLbl="parChTrans1D4" presStyleIdx="1" presStyleCnt="14"/>
       <dgm:spPr/>
+      <dgm:t>
+        <a:bodyPr/>
+        <a:lstStyle/>
+        <a:p>
+          <a:endParaRPr lang="es-ES"/>
+        </a:p>
+      </dgm:t>
     </dgm:pt>
     <dgm:pt modelId="{22E6B36D-C957-4CCD-BFF3-563161919578}" type="pres">
       <dgm:prSet presAssocID="{F94CD9C9-5052-4060-8285-641861A1361B}" presName="hierRoot2" presStyleCnt="0">
@@ -31041,10 +31736,24 @@
         </dgm:presLayoutVars>
       </dgm:prSet>
       <dgm:spPr/>
+      <dgm:t>
+        <a:bodyPr/>
+        <a:lstStyle/>
+        <a:p>
+          <a:endParaRPr lang="es-ES"/>
+        </a:p>
+      </dgm:t>
     </dgm:pt>
     <dgm:pt modelId="{1B1A1573-2186-4E9E-BB82-0A9E290AC9D2}" type="pres">
       <dgm:prSet presAssocID="{F94CD9C9-5052-4060-8285-641861A1361B}" presName="rootConnector" presStyleLbl="node4" presStyleIdx="1" presStyleCnt="14"/>
       <dgm:spPr/>
+      <dgm:t>
+        <a:bodyPr/>
+        <a:lstStyle/>
+        <a:p>
+          <a:endParaRPr lang="es-ES"/>
+        </a:p>
+      </dgm:t>
     </dgm:pt>
     <dgm:pt modelId="{78162EB3-122E-4493-8B0F-5B016C20506A}" type="pres">
       <dgm:prSet presAssocID="{F94CD9C9-5052-4060-8285-641861A1361B}" presName="hierChild4" presStyleCnt="0"/>
@@ -31057,6 +31766,13 @@
     <dgm:pt modelId="{2B8CA146-3388-425D-B35C-CEB8A2DCDD8D}" type="pres">
       <dgm:prSet presAssocID="{3FDAC9B0-9403-43BC-8FC1-A4B603891F32}" presName="Name64" presStyleLbl="parChTrans1D4" presStyleIdx="2" presStyleCnt="14"/>
       <dgm:spPr/>
+      <dgm:t>
+        <a:bodyPr/>
+        <a:lstStyle/>
+        <a:p>
+          <a:endParaRPr lang="es-ES"/>
+        </a:p>
+      </dgm:t>
     </dgm:pt>
     <dgm:pt modelId="{B3ADC7C5-6F31-4F77-90C5-D5E14CD51591}" type="pres">
       <dgm:prSet presAssocID="{6F57FEFF-1D82-432A-B78D-A2876F345682}" presName="hierRoot2" presStyleCnt="0">
@@ -31077,10 +31793,24 @@
         </dgm:presLayoutVars>
       </dgm:prSet>
       <dgm:spPr/>
+      <dgm:t>
+        <a:bodyPr/>
+        <a:lstStyle/>
+        <a:p>
+          <a:endParaRPr lang="es-ES"/>
+        </a:p>
+      </dgm:t>
     </dgm:pt>
     <dgm:pt modelId="{C7D02061-75D1-484D-BB4C-12CFF6957A53}" type="pres">
       <dgm:prSet presAssocID="{6F57FEFF-1D82-432A-B78D-A2876F345682}" presName="rootConnector" presStyleLbl="node4" presStyleIdx="2" presStyleCnt="14"/>
       <dgm:spPr/>
+      <dgm:t>
+        <a:bodyPr/>
+        <a:lstStyle/>
+        <a:p>
+          <a:endParaRPr lang="es-ES"/>
+        </a:p>
+      </dgm:t>
     </dgm:pt>
     <dgm:pt modelId="{B867C478-155C-46C5-A10C-A68FB5AF16BA}" type="pres">
       <dgm:prSet presAssocID="{6F57FEFF-1D82-432A-B78D-A2876F345682}" presName="hierChild4" presStyleCnt="0"/>
@@ -31093,6 +31823,13 @@
     <dgm:pt modelId="{2FF2AE5A-D7DF-4071-B88A-43970AF2C1CE}" type="pres">
       <dgm:prSet presAssocID="{4B4AD400-D80D-48D2-B561-44BEC9CCE398}" presName="Name64" presStyleLbl="parChTrans1D4" presStyleIdx="3" presStyleCnt="14"/>
       <dgm:spPr/>
+      <dgm:t>
+        <a:bodyPr/>
+        <a:lstStyle/>
+        <a:p>
+          <a:endParaRPr lang="es-ES"/>
+        </a:p>
+      </dgm:t>
     </dgm:pt>
     <dgm:pt modelId="{67013BCF-8424-4F27-9165-F738BFA5DB11}" type="pres">
       <dgm:prSet presAssocID="{F0A9CC17-64C1-40B9-9E94-35B05121979F}" presName="hierRoot2" presStyleCnt="0">
@@ -31113,10 +31850,24 @@
         </dgm:presLayoutVars>
       </dgm:prSet>
       <dgm:spPr/>
+      <dgm:t>
+        <a:bodyPr/>
+        <a:lstStyle/>
+        <a:p>
+          <a:endParaRPr lang="es-ES"/>
+        </a:p>
+      </dgm:t>
     </dgm:pt>
     <dgm:pt modelId="{63F0E1CC-F230-4C41-A045-C3125436F225}" type="pres">
       <dgm:prSet presAssocID="{F0A9CC17-64C1-40B9-9E94-35B05121979F}" presName="rootConnector" presStyleLbl="node4" presStyleIdx="3" presStyleCnt="14"/>
       <dgm:spPr/>
+      <dgm:t>
+        <a:bodyPr/>
+        <a:lstStyle/>
+        <a:p>
+          <a:endParaRPr lang="es-ES"/>
+        </a:p>
+      </dgm:t>
     </dgm:pt>
     <dgm:pt modelId="{A47F9BC6-00C4-4688-9490-EAC8C6132F32}" type="pres">
       <dgm:prSet presAssocID="{F0A9CC17-64C1-40B9-9E94-35B05121979F}" presName="hierChild4" presStyleCnt="0"/>
@@ -31125,6 +31876,13 @@
     <dgm:pt modelId="{24C7009F-24C5-484D-AA2A-CCD3C214E722}" type="pres">
       <dgm:prSet presAssocID="{10F584C4-8F2B-4287-A67E-3C462F2A5272}" presName="Name64" presStyleLbl="parChTrans1D4" presStyleIdx="4" presStyleCnt="14"/>
       <dgm:spPr/>
+      <dgm:t>
+        <a:bodyPr/>
+        <a:lstStyle/>
+        <a:p>
+          <a:endParaRPr lang="es-ES"/>
+        </a:p>
+      </dgm:t>
     </dgm:pt>
     <dgm:pt modelId="{910F8258-26C2-4617-A263-B4C3A93682FA}" type="pres">
       <dgm:prSet presAssocID="{D5D2D2DE-FA4A-4D14-8E05-280B65AF0AEF}" presName="hierRoot2" presStyleCnt="0">
@@ -31145,10 +31903,24 @@
         </dgm:presLayoutVars>
       </dgm:prSet>
       <dgm:spPr/>
+      <dgm:t>
+        <a:bodyPr/>
+        <a:lstStyle/>
+        <a:p>
+          <a:endParaRPr lang="es-ES"/>
+        </a:p>
+      </dgm:t>
     </dgm:pt>
     <dgm:pt modelId="{F7269227-0B06-44FB-802A-2308234872ED}" type="pres">
       <dgm:prSet presAssocID="{D5D2D2DE-FA4A-4D14-8E05-280B65AF0AEF}" presName="rootConnector" presStyleLbl="node4" presStyleIdx="4" presStyleCnt="14"/>
       <dgm:spPr/>
+      <dgm:t>
+        <a:bodyPr/>
+        <a:lstStyle/>
+        <a:p>
+          <a:endParaRPr lang="es-ES"/>
+        </a:p>
+      </dgm:t>
     </dgm:pt>
     <dgm:pt modelId="{B400E73C-8968-496D-9CAE-85770E3195EA}" type="pres">
       <dgm:prSet presAssocID="{D5D2D2DE-FA4A-4D14-8E05-280B65AF0AEF}" presName="hierChild4" presStyleCnt="0"/>
@@ -31161,6 +31933,13 @@
     <dgm:pt modelId="{5DDE7073-4021-427E-8A3C-6485059C9804}" type="pres">
       <dgm:prSet presAssocID="{E48E6F82-7639-4A81-8A6F-FEBBAD19E237}" presName="Name64" presStyleLbl="parChTrans1D4" presStyleIdx="5" presStyleCnt="14"/>
       <dgm:spPr/>
+      <dgm:t>
+        <a:bodyPr/>
+        <a:lstStyle/>
+        <a:p>
+          <a:endParaRPr lang="es-ES"/>
+        </a:p>
+      </dgm:t>
     </dgm:pt>
     <dgm:pt modelId="{95243EB7-6490-4E46-A199-33E00A25A00F}" type="pres">
       <dgm:prSet presAssocID="{0F139314-274A-47D1-9A77-43F0F7CDA0F1}" presName="hierRoot2" presStyleCnt="0">
@@ -31181,10 +31960,24 @@
         </dgm:presLayoutVars>
       </dgm:prSet>
       <dgm:spPr/>
+      <dgm:t>
+        <a:bodyPr/>
+        <a:lstStyle/>
+        <a:p>
+          <a:endParaRPr lang="es-ES"/>
+        </a:p>
+      </dgm:t>
     </dgm:pt>
     <dgm:pt modelId="{A6602584-D5FB-4C97-A59E-5DF0C7D184C4}" type="pres">
       <dgm:prSet presAssocID="{0F139314-274A-47D1-9A77-43F0F7CDA0F1}" presName="rootConnector" presStyleLbl="node4" presStyleIdx="5" presStyleCnt="14"/>
       <dgm:spPr/>
+      <dgm:t>
+        <a:bodyPr/>
+        <a:lstStyle/>
+        <a:p>
+          <a:endParaRPr lang="es-ES"/>
+        </a:p>
+      </dgm:t>
     </dgm:pt>
     <dgm:pt modelId="{2D4B4242-91B0-4487-9F51-EAD13ADBCA8A}" type="pres">
       <dgm:prSet presAssocID="{0F139314-274A-47D1-9A77-43F0F7CDA0F1}" presName="hierChild4" presStyleCnt="0"/>
@@ -31201,6 +31994,13 @@
     <dgm:pt modelId="{864EBF43-E4F7-4402-BEC7-F14080C44381}" type="pres">
       <dgm:prSet presAssocID="{9E11ADBB-350A-4DDC-9773-79EF82C5D826}" presName="Name64" presStyleLbl="parChTrans1D4" presStyleIdx="6" presStyleCnt="14"/>
       <dgm:spPr/>
+      <dgm:t>
+        <a:bodyPr/>
+        <a:lstStyle/>
+        <a:p>
+          <a:endParaRPr lang="es-ES"/>
+        </a:p>
+      </dgm:t>
     </dgm:pt>
     <dgm:pt modelId="{EDC16990-7667-4F63-9AD8-74A0D5B40982}" type="pres">
       <dgm:prSet presAssocID="{77BA875A-DCB5-44E9-A28D-67D970C7BCD4}" presName="hierRoot2" presStyleCnt="0">
@@ -31221,10 +32021,24 @@
         </dgm:presLayoutVars>
       </dgm:prSet>
       <dgm:spPr/>
+      <dgm:t>
+        <a:bodyPr/>
+        <a:lstStyle/>
+        <a:p>
+          <a:endParaRPr lang="es-ES"/>
+        </a:p>
+      </dgm:t>
     </dgm:pt>
     <dgm:pt modelId="{C20846C9-314C-4BE0-A0B2-2C5CCF8E5A7F}" type="pres">
       <dgm:prSet presAssocID="{77BA875A-DCB5-44E9-A28D-67D970C7BCD4}" presName="rootConnector" presStyleLbl="node4" presStyleIdx="6" presStyleCnt="14"/>
       <dgm:spPr/>
+      <dgm:t>
+        <a:bodyPr/>
+        <a:lstStyle/>
+        <a:p>
+          <a:endParaRPr lang="es-ES"/>
+        </a:p>
+      </dgm:t>
     </dgm:pt>
     <dgm:pt modelId="{5A49E27A-CA00-482D-BCD7-B729D635495E}" type="pres">
       <dgm:prSet presAssocID="{77BA875A-DCB5-44E9-A28D-67D970C7BCD4}" presName="hierChild4" presStyleCnt="0"/>
@@ -31241,6 +32055,13 @@
     <dgm:pt modelId="{D8DA66E2-A31E-4182-BA21-421FCC6F0107}" type="pres">
       <dgm:prSet presAssocID="{673937F5-A46A-4BE5-96DC-5B7793583121}" presName="Name64" presStyleLbl="parChTrans1D3" presStyleIdx="6" presStyleCnt="7"/>
       <dgm:spPr/>
+      <dgm:t>
+        <a:bodyPr/>
+        <a:lstStyle/>
+        <a:p>
+          <a:endParaRPr lang="es-ES"/>
+        </a:p>
+      </dgm:t>
     </dgm:pt>
     <dgm:pt modelId="{4DEE5E65-FD87-4521-B4AE-1368D2D09CBB}" type="pres">
       <dgm:prSet presAssocID="{4031104B-07C0-4924-9345-5410527A3275}" presName="hierRoot2" presStyleCnt="0">
@@ -31261,10 +32082,24 @@
         </dgm:presLayoutVars>
       </dgm:prSet>
       <dgm:spPr/>
+      <dgm:t>
+        <a:bodyPr/>
+        <a:lstStyle/>
+        <a:p>
+          <a:endParaRPr lang="es-ES"/>
+        </a:p>
+      </dgm:t>
     </dgm:pt>
     <dgm:pt modelId="{F20CBD76-94EE-48EB-A555-7B8D4A49031A}" type="pres">
       <dgm:prSet presAssocID="{4031104B-07C0-4924-9345-5410527A3275}" presName="rootConnector" presStyleLbl="node3" presStyleIdx="6" presStyleCnt="7"/>
       <dgm:spPr/>
+      <dgm:t>
+        <a:bodyPr/>
+        <a:lstStyle/>
+        <a:p>
+          <a:endParaRPr lang="es-ES"/>
+        </a:p>
+      </dgm:t>
     </dgm:pt>
     <dgm:pt modelId="{31ADF9D2-A814-432D-9C21-B8F2B25816AC}" type="pres">
       <dgm:prSet presAssocID="{4031104B-07C0-4924-9345-5410527A3275}" presName="hierChild4" presStyleCnt="0"/>
@@ -31273,6 +32108,13 @@
     <dgm:pt modelId="{CBE3B2EE-86B6-461E-B785-718058DB809A}" type="pres">
       <dgm:prSet presAssocID="{13BB7B18-6707-4E8D-B395-CDE9AFC80D33}" presName="Name64" presStyleLbl="parChTrans1D4" presStyleIdx="7" presStyleCnt="14"/>
       <dgm:spPr/>
+      <dgm:t>
+        <a:bodyPr/>
+        <a:lstStyle/>
+        <a:p>
+          <a:endParaRPr lang="es-ES"/>
+        </a:p>
+      </dgm:t>
     </dgm:pt>
     <dgm:pt modelId="{664A114B-339F-4EE4-8216-B33ED086850C}" type="pres">
       <dgm:prSet presAssocID="{B4186130-DED9-41D1-BC49-B2172EA1D4B0}" presName="hierRoot2" presStyleCnt="0">
@@ -31293,10 +32135,24 @@
         </dgm:presLayoutVars>
       </dgm:prSet>
       <dgm:spPr/>
+      <dgm:t>
+        <a:bodyPr/>
+        <a:lstStyle/>
+        <a:p>
+          <a:endParaRPr lang="es-ES"/>
+        </a:p>
+      </dgm:t>
     </dgm:pt>
     <dgm:pt modelId="{705C0514-6455-4952-8730-B6361273D446}" type="pres">
       <dgm:prSet presAssocID="{B4186130-DED9-41D1-BC49-B2172EA1D4B0}" presName="rootConnector" presStyleLbl="node4" presStyleIdx="7" presStyleCnt="14"/>
       <dgm:spPr/>
+      <dgm:t>
+        <a:bodyPr/>
+        <a:lstStyle/>
+        <a:p>
+          <a:endParaRPr lang="es-ES"/>
+        </a:p>
+      </dgm:t>
     </dgm:pt>
     <dgm:pt modelId="{48DFA84D-3E05-48DA-AA9B-D7186FD1F78D}" type="pres">
       <dgm:prSet presAssocID="{B4186130-DED9-41D1-BC49-B2172EA1D4B0}" presName="hierChild4" presStyleCnt="0"/>
@@ -31309,6 +32165,13 @@
     <dgm:pt modelId="{4FEB9BA7-E352-4339-867F-039904B53359}" type="pres">
       <dgm:prSet presAssocID="{932F524A-F289-43B1-B600-936D3C25A9D9}" presName="Name64" presStyleLbl="parChTrans1D4" presStyleIdx="8" presStyleCnt="14"/>
       <dgm:spPr/>
+      <dgm:t>
+        <a:bodyPr/>
+        <a:lstStyle/>
+        <a:p>
+          <a:endParaRPr lang="es-ES"/>
+        </a:p>
+      </dgm:t>
     </dgm:pt>
     <dgm:pt modelId="{D2A536E2-18DD-4587-B343-E20F667D90F5}" type="pres">
       <dgm:prSet presAssocID="{FDFE1DE9-6032-4E44-8DDA-BA3970B5146E}" presName="hierRoot2" presStyleCnt="0">
@@ -31329,10 +32192,24 @@
         </dgm:presLayoutVars>
       </dgm:prSet>
       <dgm:spPr/>
+      <dgm:t>
+        <a:bodyPr/>
+        <a:lstStyle/>
+        <a:p>
+          <a:endParaRPr lang="es-ES"/>
+        </a:p>
+      </dgm:t>
     </dgm:pt>
     <dgm:pt modelId="{94DD0563-8107-4FCE-99FE-C6EDD63FC644}" type="pres">
       <dgm:prSet presAssocID="{FDFE1DE9-6032-4E44-8DDA-BA3970B5146E}" presName="rootConnector" presStyleLbl="node4" presStyleIdx="8" presStyleCnt="14"/>
       <dgm:spPr/>
+      <dgm:t>
+        <a:bodyPr/>
+        <a:lstStyle/>
+        <a:p>
+          <a:endParaRPr lang="es-ES"/>
+        </a:p>
+      </dgm:t>
     </dgm:pt>
     <dgm:pt modelId="{9CC04B3B-F691-4CBF-AF21-B81067D5F1C2}" type="pres">
       <dgm:prSet presAssocID="{FDFE1DE9-6032-4E44-8DDA-BA3970B5146E}" presName="hierChild4" presStyleCnt="0"/>
@@ -31345,6 +32222,13 @@
     <dgm:pt modelId="{E07C893B-BE9E-4B03-BA4D-CC5DF2174D21}" type="pres">
       <dgm:prSet presAssocID="{85A56211-43FE-432D-9017-5867F49995B4}" presName="Name64" presStyleLbl="parChTrans1D4" presStyleIdx="9" presStyleCnt="14"/>
       <dgm:spPr/>
+      <dgm:t>
+        <a:bodyPr/>
+        <a:lstStyle/>
+        <a:p>
+          <a:endParaRPr lang="es-ES"/>
+        </a:p>
+      </dgm:t>
     </dgm:pt>
     <dgm:pt modelId="{C0DC641D-5618-49CB-99E2-165003D4ECA4}" type="pres">
       <dgm:prSet presAssocID="{A435476D-6C4D-4214-AC98-187CD05739D1}" presName="hierRoot2" presStyleCnt="0">
@@ -31365,10 +32249,24 @@
         </dgm:presLayoutVars>
       </dgm:prSet>
       <dgm:spPr/>
+      <dgm:t>
+        <a:bodyPr/>
+        <a:lstStyle/>
+        <a:p>
+          <a:endParaRPr lang="es-ES"/>
+        </a:p>
+      </dgm:t>
     </dgm:pt>
     <dgm:pt modelId="{67C446C5-F8CD-4104-A918-195048B55CC0}" type="pres">
       <dgm:prSet presAssocID="{A435476D-6C4D-4214-AC98-187CD05739D1}" presName="rootConnector" presStyleLbl="node4" presStyleIdx="9" presStyleCnt="14"/>
       <dgm:spPr/>
+      <dgm:t>
+        <a:bodyPr/>
+        <a:lstStyle/>
+        <a:p>
+          <a:endParaRPr lang="es-ES"/>
+        </a:p>
+      </dgm:t>
     </dgm:pt>
     <dgm:pt modelId="{4F0C739D-66AA-41B9-88C0-E8DA025A8B32}" type="pres">
       <dgm:prSet presAssocID="{A435476D-6C4D-4214-AC98-187CD05739D1}" presName="hierChild4" presStyleCnt="0"/>
@@ -31381,6 +32279,13 @@
     <dgm:pt modelId="{A84C25AF-2C0C-4039-A543-13096BB6C76E}" type="pres">
       <dgm:prSet presAssocID="{A834499A-E491-4B1F-9579-20658C4A5F09}" presName="Name64" presStyleLbl="parChTrans1D4" presStyleIdx="10" presStyleCnt="14"/>
       <dgm:spPr/>
+      <dgm:t>
+        <a:bodyPr/>
+        <a:lstStyle/>
+        <a:p>
+          <a:endParaRPr lang="es-ES"/>
+        </a:p>
+      </dgm:t>
     </dgm:pt>
     <dgm:pt modelId="{3490070A-6457-4D56-B81F-8621F81C9360}" type="pres">
       <dgm:prSet presAssocID="{F39537BB-0B3F-4BF0-A756-FBCB8027C2C1}" presName="hierRoot2" presStyleCnt="0">
@@ -31401,10 +32306,24 @@
         </dgm:presLayoutVars>
       </dgm:prSet>
       <dgm:spPr/>
+      <dgm:t>
+        <a:bodyPr/>
+        <a:lstStyle/>
+        <a:p>
+          <a:endParaRPr lang="es-ES"/>
+        </a:p>
+      </dgm:t>
     </dgm:pt>
     <dgm:pt modelId="{6F5E27D1-A982-40CA-8528-FB7572A3D4E0}" type="pres">
       <dgm:prSet presAssocID="{F39537BB-0B3F-4BF0-A756-FBCB8027C2C1}" presName="rootConnector" presStyleLbl="node4" presStyleIdx="10" presStyleCnt="14"/>
       <dgm:spPr/>
+      <dgm:t>
+        <a:bodyPr/>
+        <a:lstStyle/>
+        <a:p>
+          <a:endParaRPr lang="es-ES"/>
+        </a:p>
+      </dgm:t>
     </dgm:pt>
     <dgm:pt modelId="{256AC614-439F-4436-8911-3B24D6A6D125}" type="pres">
       <dgm:prSet presAssocID="{F39537BB-0B3F-4BF0-A756-FBCB8027C2C1}" presName="hierChild4" presStyleCnt="0"/>
@@ -31413,6 +32332,13 @@
     <dgm:pt modelId="{063BFF82-76D1-4430-BF78-E5D2310FE88B}" type="pres">
       <dgm:prSet presAssocID="{6753227D-CA78-482E-8CC2-B40CE47FADB4}" presName="Name64" presStyleLbl="parChTrans1D4" presStyleIdx="11" presStyleCnt="14"/>
       <dgm:spPr/>
+      <dgm:t>
+        <a:bodyPr/>
+        <a:lstStyle/>
+        <a:p>
+          <a:endParaRPr lang="es-ES"/>
+        </a:p>
+      </dgm:t>
     </dgm:pt>
     <dgm:pt modelId="{343CE9E0-D20F-4DEA-BA2D-1573399AC2F0}" type="pres">
       <dgm:prSet presAssocID="{E9976065-EC9A-4BED-8A8A-0708C65E0E42}" presName="hierRoot2" presStyleCnt="0">
@@ -31433,10 +32359,24 @@
         </dgm:presLayoutVars>
       </dgm:prSet>
       <dgm:spPr/>
+      <dgm:t>
+        <a:bodyPr/>
+        <a:lstStyle/>
+        <a:p>
+          <a:endParaRPr lang="es-ES"/>
+        </a:p>
+      </dgm:t>
     </dgm:pt>
     <dgm:pt modelId="{973E5FE2-51F3-4084-B83F-5776BF5902B8}" type="pres">
       <dgm:prSet presAssocID="{E9976065-EC9A-4BED-8A8A-0708C65E0E42}" presName="rootConnector" presStyleLbl="node4" presStyleIdx="11" presStyleCnt="14"/>
       <dgm:spPr/>
+      <dgm:t>
+        <a:bodyPr/>
+        <a:lstStyle/>
+        <a:p>
+          <a:endParaRPr lang="es-ES"/>
+        </a:p>
+      </dgm:t>
     </dgm:pt>
     <dgm:pt modelId="{366B453E-000A-4A6C-A7A8-938726293616}" type="pres">
       <dgm:prSet presAssocID="{E9976065-EC9A-4BED-8A8A-0708C65E0E42}" presName="hierChild4" presStyleCnt="0"/>
@@ -31449,6 +32389,13 @@
     <dgm:pt modelId="{587C6D13-B0B3-41BC-A432-3B0898FC478A}" type="pres">
       <dgm:prSet presAssocID="{23510AB3-0EAE-4356-BA95-1FFD56B21702}" presName="Name64" presStyleLbl="parChTrans1D4" presStyleIdx="12" presStyleCnt="14"/>
       <dgm:spPr/>
+      <dgm:t>
+        <a:bodyPr/>
+        <a:lstStyle/>
+        <a:p>
+          <a:endParaRPr lang="es-ES"/>
+        </a:p>
+      </dgm:t>
     </dgm:pt>
     <dgm:pt modelId="{1A93E84E-7B26-4F21-8B50-539A183BEE33}" type="pres">
       <dgm:prSet presAssocID="{921F4C99-C7AF-4214-BE75-2C368C1E94C7}" presName="hierRoot2" presStyleCnt="0">
@@ -31469,10 +32416,24 @@
         </dgm:presLayoutVars>
       </dgm:prSet>
       <dgm:spPr/>
+      <dgm:t>
+        <a:bodyPr/>
+        <a:lstStyle/>
+        <a:p>
+          <a:endParaRPr lang="es-ES"/>
+        </a:p>
+      </dgm:t>
     </dgm:pt>
     <dgm:pt modelId="{9F2A13C6-1E05-4E6F-AA8B-90BAB3D842DC}" type="pres">
       <dgm:prSet presAssocID="{921F4C99-C7AF-4214-BE75-2C368C1E94C7}" presName="rootConnector" presStyleLbl="node4" presStyleIdx="12" presStyleCnt="14"/>
       <dgm:spPr/>
+      <dgm:t>
+        <a:bodyPr/>
+        <a:lstStyle/>
+        <a:p>
+          <a:endParaRPr lang="es-ES"/>
+        </a:p>
+      </dgm:t>
     </dgm:pt>
     <dgm:pt modelId="{E74D0A51-76B3-4AF8-89CA-7C0853F96E40}" type="pres">
       <dgm:prSet presAssocID="{921F4C99-C7AF-4214-BE75-2C368C1E94C7}" presName="hierChild4" presStyleCnt="0"/>
@@ -31489,6 +32450,13 @@
     <dgm:pt modelId="{A6EBC668-5100-4079-A0EC-1A55A3B98905}" type="pres">
       <dgm:prSet presAssocID="{D969EF06-8200-46B3-95F3-766093C41E36}" presName="Name64" presStyleLbl="parChTrans1D4" presStyleIdx="13" presStyleCnt="14"/>
       <dgm:spPr/>
+      <dgm:t>
+        <a:bodyPr/>
+        <a:lstStyle/>
+        <a:p>
+          <a:endParaRPr lang="es-ES"/>
+        </a:p>
+      </dgm:t>
     </dgm:pt>
     <dgm:pt modelId="{B490162C-A2A1-45B1-A37C-0029A55E6867}" type="pres">
       <dgm:prSet presAssocID="{FA85A9C0-24E1-480E-B3A5-A5F54276917E}" presName="hierRoot2" presStyleCnt="0">
@@ -31509,10 +32477,24 @@
         </dgm:presLayoutVars>
       </dgm:prSet>
       <dgm:spPr/>
+      <dgm:t>
+        <a:bodyPr/>
+        <a:lstStyle/>
+        <a:p>
+          <a:endParaRPr lang="es-ES"/>
+        </a:p>
+      </dgm:t>
     </dgm:pt>
     <dgm:pt modelId="{3CD5D757-233B-42BA-B9AA-C8B5045C6AF9}" type="pres">
       <dgm:prSet presAssocID="{FA85A9C0-24E1-480E-B3A5-A5F54276917E}" presName="rootConnector" presStyleLbl="node4" presStyleIdx="13" presStyleCnt="14"/>
       <dgm:spPr/>
+      <dgm:t>
+        <a:bodyPr/>
+        <a:lstStyle/>
+        <a:p>
+          <a:endParaRPr lang="es-ES"/>
+        </a:p>
+      </dgm:t>
     </dgm:pt>
     <dgm:pt modelId="{DB0E99F9-E73B-4331-8FF6-87376FF8E531}" type="pres">
       <dgm:prSet presAssocID="{FA85A9C0-24E1-480E-B3A5-A5F54276917E}" presName="hierChild4" presStyleCnt="0"/>
@@ -31533,6 +32515,13 @@
     <dgm:pt modelId="{19A04648-65C4-4F33-8939-6B3CE6E360C3}" type="pres">
       <dgm:prSet presAssocID="{A14D2632-53A4-42CC-9F1B-BA8C997E8864}" presName="Name64" presStyleLbl="parChTrans1D2" presStyleIdx="2" presStyleCnt="3"/>
       <dgm:spPr/>
+      <dgm:t>
+        <a:bodyPr/>
+        <a:lstStyle/>
+        <a:p>
+          <a:endParaRPr lang="es-ES"/>
+        </a:p>
+      </dgm:t>
     </dgm:pt>
     <dgm:pt modelId="{F3CE1923-F444-461C-86C2-9556BE09AFD5}" type="pres">
       <dgm:prSet presAssocID="{2BA583E6-B265-4A6B-BCE9-C8930B163869}" presName="hierRoot2" presStyleCnt="0">
@@ -31553,10 +32542,24 @@
         </dgm:presLayoutVars>
       </dgm:prSet>
       <dgm:spPr/>
+      <dgm:t>
+        <a:bodyPr/>
+        <a:lstStyle/>
+        <a:p>
+          <a:endParaRPr lang="es-ES"/>
+        </a:p>
+      </dgm:t>
     </dgm:pt>
     <dgm:pt modelId="{D1CD6548-F754-4BB9-8BD6-8E8F84BC1009}" type="pres">
       <dgm:prSet presAssocID="{2BA583E6-B265-4A6B-BCE9-C8930B163869}" presName="rootConnector" presStyleLbl="node2" presStyleIdx="2" presStyleCnt="3"/>
       <dgm:spPr/>
+      <dgm:t>
+        <a:bodyPr/>
+        <a:lstStyle/>
+        <a:p>
+          <a:endParaRPr lang="es-ES"/>
+        </a:p>
+      </dgm:t>
     </dgm:pt>
     <dgm:pt modelId="{058B7728-0176-455C-B9A9-F619E52330CD}" type="pres">
       <dgm:prSet presAssocID="{2BA583E6-B265-4A6B-BCE9-C8930B163869}" presName="hierChild4" presStyleCnt="0"/>
@@ -33397,7 +34400,7 @@
         </a:bodyPr>
         <a:lstStyle/>
         <a:p>
-          <a:pPr marL="0" lvl="0" indent="0" algn="ctr" defTabSz="222250">
+          <a:pPr lvl="0" algn="ctr" defTabSz="222250">
             <a:lnSpc>
               <a:spcPct val="90000"/>
             </a:lnSpc>
@@ -33407,7 +34410,6 @@
             <a:spcAft>
               <a:spcPct val="35000"/>
             </a:spcAft>
-            <a:buNone/>
           </a:pPr>
           <a:r>
             <a:rPr lang="es-PE" sz="500" b="1" kern="1200"/>
@@ -33476,7 +34478,7 @@
         </a:bodyPr>
         <a:lstStyle/>
         <a:p>
-          <a:pPr marL="0" lvl="0" indent="0" algn="ctr" defTabSz="222250">
+          <a:pPr lvl="0" algn="ctr" defTabSz="222250">
             <a:lnSpc>
               <a:spcPct val="90000"/>
             </a:lnSpc>
@@ -33486,7 +34488,6 @@
             <a:spcAft>
               <a:spcPct val="35000"/>
             </a:spcAft>
-            <a:buNone/>
           </a:pPr>
           <a:r>
             <a:rPr lang="es-PE" sz="500" b="1" kern="1200"/>
@@ -33555,7 +34556,7 @@
         </a:bodyPr>
         <a:lstStyle/>
         <a:p>
-          <a:pPr marL="0" lvl="0" indent="0" algn="ctr" defTabSz="222250">
+          <a:pPr lvl="0" algn="ctr" defTabSz="222250">
             <a:lnSpc>
               <a:spcPct val="90000"/>
             </a:lnSpc>
@@ -33565,7 +34566,6 @@
             <a:spcAft>
               <a:spcPct val="35000"/>
             </a:spcAft>
-            <a:buNone/>
           </a:pPr>
           <a:r>
             <a:rPr lang="es-PE" sz="500" b="1" kern="1200"/>
@@ -33634,7 +34634,7 @@
         </a:bodyPr>
         <a:lstStyle/>
         <a:p>
-          <a:pPr marL="0" lvl="0" indent="0" algn="ctr" defTabSz="222250">
+          <a:pPr lvl="0" algn="ctr" defTabSz="222250">
             <a:lnSpc>
               <a:spcPct val="90000"/>
             </a:lnSpc>
@@ -33644,7 +34644,6 @@
             <a:spcAft>
               <a:spcPct val="35000"/>
             </a:spcAft>
-            <a:buNone/>
           </a:pPr>
           <a:r>
             <a:rPr lang="es-PE" sz="500" b="1" kern="1200"/>
@@ -33713,7 +34712,7 @@
         </a:bodyPr>
         <a:lstStyle/>
         <a:p>
-          <a:pPr marL="0" lvl="0" indent="0" algn="ctr" defTabSz="222250">
+          <a:pPr lvl="0" algn="ctr" defTabSz="222250">
             <a:lnSpc>
               <a:spcPct val="90000"/>
             </a:lnSpc>
@@ -33723,7 +34722,6 @@
             <a:spcAft>
               <a:spcPct val="35000"/>
             </a:spcAft>
-            <a:buNone/>
           </a:pPr>
           <a:r>
             <a:rPr lang="es-PE" sz="500" b="1" kern="1200"/>
@@ -33792,7 +34790,7 @@
         </a:bodyPr>
         <a:lstStyle/>
         <a:p>
-          <a:pPr marL="0" lvl="0" indent="0" algn="ctr" defTabSz="222250">
+          <a:pPr lvl="0" algn="ctr" defTabSz="222250">
             <a:lnSpc>
               <a:spcPct val="90000"/>
             </a:lnSpc>
@@ -33802,7 +34800,6 @@
             <a:spcAft>
               <a:spcPct val="35000"/>
             </a:spcAft>
-            <a:buNone/>
           </a:pPr>
           <a:r>
             <a:rPr lang="es-PE" sz="500" b="1" kern="1200"/>
@@ -33871,7 +34868,7 @@
         </a:bodyPr>
         <a:lstStyle/>
         <a:p>
-          <a:pPr marL="0" lvl="0" indent="0" algn="ctr" defTabSz="222250">
+          <a:pPr lvl="0" algn="ctr" defTabSz="222250">
             <a:lnSpc>
               <a:spcPct val="90000"/>
             </a:lnSpc>
@@ -33881,7 +34878,6 @@
             <a:spcAft>
               <a:spcPct val="35000"/>
             </a:spcAft>
-            <a:buNone/>
           </a:pPr>
           <a:r>
             <a:rPr lang="es-PE" sz="500" b="1" kern="1200"/>
@@ -33950,7 +34946,7 @@
         </a:bodyPr>
         <a:lstStyle/>
         <a:p>
-          <a:pPr marL="0" lvl="0" indent="0" algn="ctr" defTabSz="222250">
+          <a:pPr lvl="0" algn="ctr" defTabSz="222250">
             <a:lnSpc>
               <a:spcPct val="90000"/>
             </a:lnSpc>
@@ -33960,7 +34956,6 @@
             <a:spcAft>
               <a:spcPct val="35000"/>
             </a:spcAft>
-            <a:buNone/>
           </a:pPr>
           <a:r>
             <a:rPr lang="es-PE" sz="500" b="1" kern="1200"/>
@@ -34029,7 +35024,7 @@
         </a:bodyPr>
         <a:lstStyle/>
         <a:p>
-          <a:pPr marL="0" lvl="0" indent="0" algn="ctr" defTabSz="222250">
+          <a:pPr lvl="0" algn="ctr" defTabSz="222250">
             <a:lnSpc>
               <a:spcPct val="90000"/>
             </a:lnSpc>
@@ -34039,7 +35034,6 @@
             <a:spcAft>
               <a:spcPct val="35000"/>
             </a:spcAft>
-            <a:buNone/>
           </a:pPr>
           <a:r>
             <a:rPr lang="es-PE" sz="500" b="1" kern="1200"/>
@@ -34108,7 +35102,7 @@
         </a:bodyPr>
         <a:lstStyle/>
         <a:p>
-          <a:pPr marL="0" lvl="0" indent="0" algn="ctr" defTabSz="222250">
+          <a:pPr lvl="0" algn="ctr" defTabSz="222250">
             <a:lnSpc>
               <a:spcPct val="90000"/>
             </a:lnSpc>
@@ -34118,7 +35112,6 @@
             <a:spcAft>
               <a:spcPct val="35000"/>
             </a:spcAft>
-            <a:buNone/>
           </a:pPr>
           <a:r>
             <a:rPr lang="es-PE" sz="500" b="1" kern="1200"/>
@@ -34187,7 +35180,7 @@
         </a:bodyPr>
         <a:lstStyle/>
         <a:p>
-          <a:pPr marL="0" lvl="0" indent="0" algn="ctr" defTabSz="222250">
+          <a:pPr lvl="0" algn="ctr" defTabSz="222250">
             <a:lnSpc>
               <a:spcPct val="90000"/>
             </a:lnSpc>
@@ -34197,7 +35190,6 @@
             <a:spcAft>
               <a:spcPct val="35000"/>
             </a:spcAft>
-            <a:buNone/>
           </a:pPr>
           <a:r>
             <a:rPr lang="es-PE" sz="500" b="1" kern="1200"/>
@@ -34266,7 +35258,7 @@
         </a:bodyPr>
         <a:lstStyle/>
         <a:p>
-          <a:pPr marL="0" lvl="0" indent="0" algn="ctr" defTabSz="222250">
+          <a:pPr lvl="0" algn="ctr" defTabSz="222250">
             <a:lnSpc>
               <a:spcPct val="90000"/>
             </a:lnSpc>
@@ -34276,7 +35268,6 @@
             <a:spcAft>
               <a:spcPct val="35000"/>
             </a:spcAft>
-            <a:buNone/>
           </a:pPr>
           <a:r>
             <a:rPr lang="es-PE" sz="500" b="1" kern="1200"/>
@@ -34345,7 +35336,7 @@
         </a:bodyPr>
         <a:lstStyle/>
         <a:p>
-          <a:pPr marL="0" lvl="0" indent="0" algn="ctr" defTabSz="222250">
+          <a:pPr lvl="0" algn="ctr" defTabSz="222250">
             <a:lnSpc>
               <a:spcPct val="90000"/>
             </a:lnSpc>
@@ -34355,7 +35346,6 @@
             <a:spcAft>
               <a:spcPct val="35000"/>
             </a:spcAft>
-            <a:buNone/>
           </a:pPr>
           <a:r>
             <a:rPr lang="es-PE" sz="500" b="1" kern="1200"/>
@@ -34424,7 +35414,7 @@
         </a:bodyPr>
         <a:lstStyle/>
         <a:p>
-          <a:pPr marL="0" lvl="0" indent="0" algn="ctr" defTabSz="222250">
+          <a:pPr lvl="0" algn="ctr" defTabSz="222250">
             <a:lnSpc>
               <a:spcPct val="90000"/>
             </a:lnSpc>
@@ -34434,7 +35424,6 @@
             <a:spcAft>
               <a:spcPct val="35000"/>
             </a:spcAft>
-            <a:buNone/>
           </a:pPr>
           <a:r>
             <a:rPr lang="es-PE" sz="500" b="1" kern="1200"/>
@@ -34503,7 +35492,7 @@
         </a:bodyPr>
         <a:lstStyle/>
         <a:p>
-          <a:pPr marL="0" lvl="0" indent="0" algn="ctr" defTabSz="222250">
+          <a:pPr lvl="0" algn="ctr" defTabSz="222250">
             <a:lnSpc>
               <a:spcPct val="90000"/>
             </a:lnSpc>
@@ -34513,7 +35502,6 @@
             <a:spcAft>
               <a:spcPct val="35000"/>
             </a:spcAft>
-            <a:buNone/>
           </a:pPr>
           <a:r>
             <a:rPr lang="es-PE" sz="500" b="1" kern="1200"/>
@@ -34582,7 +35570,7 @@
         </a:bodyPr>
         <a:lstStyle/>
         <a:p>
-          <a:pPr marL="0" lvl="0" indent="0" algn="ctr" defTabSz="222250">
+          <a:pPr lvl="0" algn="ctr" defTabSz="222250">
             <a:lnSpc>
               <a:spcPct val="90000"/>
             </a:lnSpc>
@@ -34592,7 +35580,6 @@
             <a:spcAft>
               <a:spcPct val="35000"/>
             </a:spcAft>
-            <a:buNone/>
           </a:pPr>
           <a:r>
             <a:rPr lang="es-PE" sz="500" b="1" kern="1200"/>
@@ -34661,7 +35648,7 @@
         </a:bodyPr>
         <a:lstStyle/>
         <a:p>
-          <a:pPr marL="0" lvl="0" indent="0" algn="ctr" defTabSz="222250">
+          <a:pPr lvl="0" algn="ctr" defTabSz="222250">
             <a:lnSpc>
               <a:spcPct val="90000"/>
             </a:lnSpc>
@@ -34671,7 +35658,6 @@
             <a:spcAft>
               <a:spcPct val="35000"/>
             </a:spcAft>
-            <a:buNone/>
           </a:pPr>
           <a:r>
             <a:rPr lang="es-PE" sz="500" b="1" kern="1200"/>
@@ -34740,7 +35726,7 @@
         </a:bodyPr>
         <a:lstStyle/>
         <a:p>
-          <a:pPr marL="0" lvl="0" indent="0" algn="ctr" defTabSz="222250">
+          <a:pPr lvl="0" algn="ctr" defTabSz="222250">
             <a:lnSpc>
               <a:spcPct val="90000"/>
             </a:lnSpc>
@@ -34750,7 +35736,6 @@
             <a:spcAft>
               <a:spcPct val="35000"/>
             </a:spcAft>
-            <a:buNone/>
           </a:pPr>
           <a:r>
             <a:rPr lang="es-PE" sz="500" b="1" kern="1200"/>
@@ -34819,7 +35804,7 @@
         </a:bodyPr>
         <a:lstStyle/>
         <a:p>
-          <a:pPr marL="0" lvl="0" indent="0" algn="ctr" defTabSz="222250">
+          <a:pPr lvl="0" algn="ctr" defTabSz="222250">
             <a:lnSpc>
               <a:spcPct val="90000"/>
             </a:lnSpc>
@@ -34829,7 +35814,6 @@
             <a:spcAft>
               <a:spcPct val="35000"/>
             </a:spcAft>
-            <a:buNone/>
           </a:pPr>
           <a:r>
             <a:rPr lang="es-PE" sz="500" b="1" kern="1200"/>
@@ -34898,7 +35882,7 @@
         </a:bodyPr>
         <a:lstStyle/>
         <a:p>
-          <a:pPr marL="0" lvl="0" indent="0" algn="ctr" defTabSz="222250">
+          <a:pPr lvl="0" algn="ctr" defTabSz="222250">
             <a:lnSpc>
               <a:spcPct val="90000"/>
             </a:lnSpc>
@@ -34908,7 +35892,6 @@
             <a:spcAft>
               <a:spcPct val="35000"/>
             </a:spcAft>
-            <a:buNone/>
           </a:pPr>
           <a:r>
             <a:rPr lang="es-PE" sz="500" b="1" kern="1200"/>
@@ -34977,7 +35960,7 @@
         </a:bodyPr>
         <a:lstStyle/>
         <a:p>
-          <a:pPr marL="0" lvl="0" indent="0" algn="ctr" defTabSz="222250">
+          <a:pPr lvl="0" algn="ctr" defTabSz="222250">
             <a:lnSpc>
               <a:spcPct val="90000"/>
             </a:lnSpc>
@@ -34987,7 +35970,6 @@
             <a:spcAft>
               <a:spcPct val="35000"/>
             </a:spcAft>
-            <a:buNone/>
           </a:pPr>
           <a:r>
             <a:rPr lang="es-PE" sz="500" b="1" kern="1200"/>
@@ -35056,7 +36038,7 @@
         </a:bodyPr>
         <a:lstStyle/>
         <a:p>
-          <a:pPr marL="0" lvl="0" indent="0" algn="ctr" defTabSz="222250">
+          <a:pPr lvl="0" algn="ctr" defTabSz="222250">
             <a:lnSpc>
               <a:spcPct val="90000"/>
             </a:lnSpc>
@@ -35066,7 +36048,6 @@
             <a:spcAft>
               <a:spcPct val="35000"/>
             </a:spcAft>
-            <a:buNone/>
           </a:pPr>
           <a:r>
             <a:rPr lang="es-PE" sz="500" b="1" kern="1200"/>
@@ -35135,7 +36116,7 @@
         </a:bodyPr>
         <a:lstStyle/>
         <a:p>
-          <a:pPr marL="0" lvl="0" indent="0" algn="ctr" defTabSz="222250">
+          <a:pPr lvl="0" algn="ctr" defTabSz="222250">
             <a:lnSpc>
               <a:spcPct val="90000"/>
             </a:lnSpc>
@@ -35145,7 +36126,6 @@
             <a:spcAft>
               <a:spcPct val="35000"/>
             </a:spcAft>
-            <a:buNone/>
           </a:pPr>
           <a:r>
             <a:rPr lang="es-PE" sz="500" b="1" kern="1200"/>
@@ -35214,7 +36194,7 @@
         </a:bodyPr>
         <a:lstStyle/>
         <a:p>
-          <a:pPr marL="0" lvl="0" indent="0" algn="ctr" defTabSz="222250">
+          <a:pPr lvl="0" algn="ctr" defTabSz="222250">
             <a:lnSpc>
               <a:spcPct val="90000"/>
             </a:lnSpc>
@@ -35224,7 +36204,6 @@
             <a:spcAft>
               <a:spcPct val="35000"/>
             </a:spcAft>
-            <a:buNone/>
           </a:pPr>
           <a:r>
             <a:rPr lang="es-PE" sz="500" b="1" kern="1200"/>
@@ -35293,7 +36272,7 @@
         </a:bodyPr>
         <a:lstStyle/>
         <a:p>
-          <a:pPr marL="0" lvl="0" indent="0" algn="ctr" defTabSz="222250">
+          <a:pPr lvl="0" algn="ctr" defTabSz="222250">
             <a:lnSpc>
               <a:spcPct val="90000"/>
             </a:lnSpc>
@@ -35303,7 +36282,6 @@
             <a:spcAft>
               <a:spcPct val="35000"/>
             </a:spcAft>
-            <a:buNone/>
           </a:pPr>
           <a:r>
             <a:rPr lang="es-PE" sz="500" b="1" kern="1200"/>
@@ -37539,7 +38517,7 @@
 </file>
 
 <file path=word/glossary/document.xml><?xml version="1.0" encoding="utf-8"?>
-<w:glossaryDocument xmlns:wpc="http://schemas.microsoft.com/office/word/2010/wordprocessingCanvas" xmlns:cx="http://schemas.microsoft.com/office/drawing/2014/chartex" xmlns:cx1="http://schemas.microsoft.com/office/drawing/2015/9/8/chartex" xmlns:cx2="http://schemas.microsoft.com/office/drawing/2015/10/21/chartex" xmlns:cx3="http://schemas.microsoft.com/office/drawing/2016/5/9/chartex" xmlns:cx4="http://schemas.microsoft.com/office/drawing/2016/5/10/chartex" xmlns:cx5="http://schemas.microsoft.com/office/drawing/2016/5/11/chartex" xmlns:mc="http://schemas.openxmlformats.org/markup-compatibility/2006" xmlns:o="urn:schemas-microsoft-com:office:office" xmlns:r="http://schemas.openxmlformats.org/officeDocument/2006/relationships" xmlns:m="http://schemas.openxmlformats.org/officeDocument/2006/math" xmlns:v="urn:schemas-microsoft-com:vml" xmlns:wp14="http://schemas.microsoft.com/office/word/2010/wordprocessingDrawing" xmlns:wp="http://schemas.openxmlformats.org/drawingml/2006/wordprocessingDrawing" xmlns:w10="urn:schemas-microsoft-com:office:word" xmlns:w="http://schemas.openxmlformats.org/wordprocessingml/2006/main" xmlns:w14="http://schemas.microsoft.com/office/word/2010/wordml" xmlns:w15="http://schemas.microsoft.com/office/word/2012/wordml" xmlns:w16se="http://schemas.microsoft.com/office/word/2015/wordml/symex" xmlns:wpg="http://schemas.microsoft.com/office/word/2010/wordprocessingGroup" xmlns:wpi="http://schemas.microsoft.com/office/word/2010/wordprocessingInk" xmlns:wne="http://schemas.microsoft.com/office/word/2006/wordml" xmlns:wps="http://schemas.microsoft.com/office/word/2010/wordprocessingShape" mc:Ignorable="w14 w15 w16se wp14">
+<w:glossaryDocument xmlns:wpc="http://schemas.microsoft.com/office/word/2010/wordprocessingCanvas" xmlns:cx="http://schemas.microsoft.com/office/drawing/2014/chartex" xmlns:mc="http://schemas.openxmlformats.org/markup-compatibility/2006" xmlns:o="urn:schemas-microsoft-com:office:office" xmlns:r="http://schemas.openxmlformats.org/officeDocument/2006/relationships" xmlns:m="http://schemas.openxmlformats.org/officeDocument/2006/math" xmlns:v="urn:schemas-microsoft-com:vml" xmlns:wp14="http://schemas.microsoft.com/office/word/2010/wordprocessingDrawing" xmlns:wp="http://schemas.openxmlformats.org/drawingml/2006/wordprocessingDrawing" xmlns:w10="urn:schemas-microsoft-com:office:word" xmlns:w="http://schemas.openxmlformats.org/wordprocessingml/2006/main" xmlns:w14="http://schemas.microsoft.com/office/word/2010/wordml" xmlns:w15="http://schemas.microsoft.com/office/word/2012/wordml" xmlns:w16se="http://schemas.microsoft.com/office/word/2015/wordml/symex" xmlns:wpg="http://schemas.microsoft.com/office/word/2010/wordprocessingGroup" xmlns:wpi="http://schemas.microsoft.com/office/word/2010/wordprocessingInk" xmlns:wne="http://schemas.microsoft.com/office/word/2006/wordml" xmlns:wps="http://schemas.microsoft.com/office/word/2010/wordprocessingShape" mc:Ignorable="w14 w15 w16se wp14">
   <w:docParts>
     <w:docPart>
       <w:docPartPr>
@@ -37590,7 +38568,7 @@
     <w:charset w:val="00"/>
     <w:family w:val="roman"/>
     <w:pitch w:val="variable"/>
-    <w:sig w:usb0="E0002AFF" w:usb1="C0007841" w:usb2="00000009" w:usb3="00000000" w:csb0="000001FF" w:csb1="00000000"/>
+    <w:sig w:usb0="E0002EFF" w:usb1="C0007843" w:usb2="00000009" w:usb3="00000000" w:csb0="000001FF" w:csb1="00000000"/>
   </w:font>
   <w:font w:name="Courier New">
     <w:panose1 w:val="02070309020205020404"/>
@@ -37680,6 +38658,7 @@
     <w:rsid w:val="00446AE9"/>
     <w:rsid w:val="004A4FA0"/>
     <w:rsid w:val="004E2A85"/>
+    <w:rsid w:val="005476C9"/>
     <w:rsid w:val="005B5F45"/>
     <w:rsid w:val="005D32B7"/>
     <w:rsid w:val="00670710"/>
@@ -37741,7 +38720,7 @@
       </w:pPr>
     </w:pPrDefault>
   </w:docDefaults>
-  <w:latentStyles w:defLockedState="0" w:defUIPriority="99" w:defSemiHidden="0" w:defUnhideWhenUsed="0" w:defQFormat="0" w:count="374">
+  <w:latentStyles w:defLockedState="0" w:defUIPriority="99" w:defSemiHidden="0" w:defUnhideWhenUsed="0" w:defQFormat="0" w:count="371">
     <w:lsdException w:name="Normal" w:uiPriority="0" w:qFormat="1"/>
     <w:lsdException w:name="heading 1" w:uiPriority="9" w:qFormat="1"/>
     <w:lsdException w:name="heading 2" w:semiHidden="1" w:uiPriority="9" w:unhideWhenUsed="1" w:qFormat="1"/>
@@ -38113,9 +39092,6 @@
     <w:lsdException w:name="List Table 5 Dark Accent 6" w:uiPriority="50"/>
     <w:lsdException w:name="List Table 6 Colorful Accent 6" w:uiPriority="51"/>
     <w:lsdException w:name="List Table 7 Colorful Accent 6" w:uiPriority="52"/>
-    <w:lsdException w:name="Mention" w:semiHidden="1" w:unhideWhenUsed="1"/>
-    <w:lsdException w:name="Smart Hyperlink" w:semiHidden="1" w:unhideWhenUsed="1"/>
-    <w:lsdException w:name="Hashtag" w:semiHidden="1" w:unhideWhenUsed="1"/>
   </w:latentStyles>
   <w:style w:type="paragraph" w:default="1" w:styleId="Normal">
     <w:name w:val="Normal"/>
@@ -38436,7 +39412,7 @@
 </file>
 
 <file path=customXml/itemProps1.xml><?xml version="1.0" encoding="utf-8"?>
-<ds:datastoreItem xmlns:ds="http://schemas.openxmlformats.org/officeDocument/2006/customXml" ds:itemID="{4A186E69-3F7F-4E98-855F-5B50C62709FB}">
+<ds:datastoreItem xmlns:ds="http://schemas.openxmlformats.org/officeDocument/2006/customXml" ds:itemID="{D81C8452-196E-47DB-8759-8A990D093978}">
   <ds:schemaRefs>
     <ds:schemaRef ds:uri="http://schemas.openxmlformats.org/officeDocument/2006/bibliography"/>
   </ds:schemaRefs>

</xml_diff>

<commit_message>
Generacion de dos reportes de auditoria
</commit_message>
<xml_diff>
--- a/NV/Desarrollo/Documentos/NV_PGC.docx
+++ b/NV/Desarrollo/Documentos/NV_PGC.docx
@@ -1,6 +1,6 @@
 
 <file path=word/document.xml><?xml version="1.0" encoding="utf-8"?>
-<w:document xmlns:wpc="http://schemas.microsoft.com/office/word/2010/wordprocessingCanvas" xmlns:mc="http://schemas.openxmlformats.org/markup-compatibility/2006" xmlns:o="urn:schemas-microsoft-com:office:office" xmlns:r="http://schemas.openxmlformats.org/officeDocument/2006/relationships" xmlns:m="http://schemas.openxmlformats.org/officeDocument/2006/math" xmlns:v="urn:schemas-microsoft-com:vml" xmlns:wp14="http://schemas.microsoft.com/office/word/2010/wordprocessingDrawing" xmlns:wp="http://schemas.openxmlformats.org/drawingml/2006/wordprocessingDrawing" xmlns:w10="urn:schemas-microsoft-com:office:word" xmlns:w="http://schemas.openxmlformats.org/wordprocessingml/2006/main" xmlns:w14="http://schemas.microsoft.com/office/word/2010/wordml" xmlns:w15="http://schemas.microsoft.com/office/word/2012/wordml" xmlns:wpg="http://schemas.microsoft.com/office/word/2010/wordprocessingGroup" xmlns:wpi="http://schemas.microsoft.com/office/word/2010/wordprocessingInk" xmlns:wne="http://schemas.microsoft.com/office/word/2006/wordml" xmlns:wps="http://schemas.microsoft.com/office/word/2010/wordprocessingShape" mc:Ignorable="w14 w15 wp14">
+<w:document xmlns:wpc="http://schemas.microsoft.com/office/word/2010/wordprocessingCanvas" xmlns:cx="http://schemas.microsoft.com/office/drawing/2014/chartex" xmlns:mc="http://schemas.openxmlformats.org/markup-compatibility/2006" xmlns:o="urn:schemas-microsoft-com:office:office" xmlns:r="http://schemas.openxmlformats.org/officeDocument/2006/relationships" xmlns:m="http://schemas.openxmlformats.org/officeDocument/2006/math" xmlns:v="urn:schemas-microsoft-com:vml" xmlns:wp14="http://schemas.microsoft.com/office/word/2010/wordprocessingDrawing" xmlns:wp="http://schemas.openxmlformats.org/drawingml/2006/wordprocessingDrawing" xmlns:w10="urn:schemas-microsoft-com:office:word" xmlns:w="http://schemas.openxmlformats.org/wordprocessingml/2006/main" xmlns:w14="http://schemas.microsoft.com/office/word/2010/wordml" xmlns:w15="http://schemas.microsoft.com/office/word/2012/wordml" xmlns:w16se="http://schemas.microsoft.com/office/word/2015/wordml/symex" xmlns:wpg="http://schemas.microsoft.com/office/word/2010/wordprocessingGroup" xmlns:wpi="http://schemas.microsoft.com/office/word/2010/wordprocessingInk" xmlns:wne="http://schemas.microsoft.com/office/word/2006/wordml" xmlns:wps="http://schemas.microsoft.com/office/word/2010/wordprocessingShape" mc:Ignorable="w14 w15 w16se wp14">
   <w:body>
     <w:p>
       <w:pPr>
@@ -484,12 +484,19 @@
               <w:rPr>
                 <w:rFonts w:ascii="Calibri" w:hAnsi="Calibri"/>
               </w:rPr>
-              <w:t>, Manuel Machuca, J</w:t>
-            </w:r>
+              <w:t xml:space="preserve">, Manuel Machuca, </w:t>
+            </w:r>
+            <w:proofErr w:type="spellStart"/>
             <w:r>
               <w:rPr>
                 <w:rFonts w:ascii="Calibri" w:hAnsi="Calibri"/>
               </w:rPr>
+              <w:t>J</w:t>
+            </w:r>
+            <w:r>
+              <w:rPr>
+                <w:rFonts w:ascii="Calibri" w:hAnsi="Calibri"/>
+              </w:rPr>
               <w:t>h</w:t>
             </w:r>
             <w:r>
@@ -502,7 +509,14 @@
               <w:rPr>
                 <w:rFonts w:ascii="Calibri" w:hAnsi="Calibri"/>
               </w:rPr>
-              <w:t>n Barrantes.</w:t>
+              <w:t>n</w:t>
+            </w:r>
+            <w:proofErr w:type="spellEnd"/>
+            <w:r>
+              <w:rPr>
+                <w:rFonts w:ascii="Calibri" w:hAnsi="Calibri"/>
+              </w:rPr>
+              <w:t xml:space="preserve"> Barrantes.</w:t>
             </w:r>
           </w:p>
         </w:tc>
@@ -631,7 +645,21 @@
               <w:rPr>
                 <w:rFonts w:ascii="Calibri" w:hAnsi="Calibri"/>
               </w:rPr>
-              <w:t>Carlos Serquen.</w:t>
+              <w:t xml:space="preserve">Carlos </w:t>
+            </w:r>
+            <w:proofErr w:type="spellStart"/>
+            <w:r>
+              <w:rPr>
+                <w:rFonts w:ascii="Calibri" w:hAnsi="Calibri"/>
+              </w:rPr>
+              <w:t>Serquen</w:t>
+            </w:r>
+            <w:proofErr w:type="spellEnd"/>
+            <w:r>
+              <w:rPr>
+                <w:rFonts w:ascii="Calibri" w:hAnsi="Calibri"/>
+              </w:rPr>
+              <w:t>.</w:t>
             </w:r>
           </w:p>
         </w:tc>
@@ -891,11 +919,19 @@
                 <w:rFonts w:ascii="Calibri" w:hAnsi="Calibri"/>
               </w:rPr>
             </w:pPr>
+            <w:proofErr w:type="spellStart"/>
             <w:r>
               <w:rPr>
                 <w:rFonts w:ascii="Calibri" w:hAnsi="Calibri"/>
               </w:rPr>
-              <w:t>Jhon Barrantes</w:t>
+              <w:t>Jhon</w:t>
+            </w:r>
+            <w:proofErr w:type="spellEnd"/>
+            <w:r>
+              <w:rPr>
+                <w:rFonts w:ascii="Calibri" w:hAnsi="Calibri"/>
+              </w:rPr>
+              <w:t xml:space="preserve"> Barrantes</w:t>
             </w:r>
             <w:r>
               <w:rPr>
@@ -1584,11 +1620,19 @@
                 <w:rFonts w:ascii="Calibri" w:hAnsi="Calibri"/>
               </w:rPr>
             </w:pPr>
+            <w:proofErr w:type="spellStart"/>
             <w:r>
               <w:rPr>
                 <w:rFonts w:ascii="Calibri" w:hAnsi="Calibri"/>
               </w:rPr>
-              <w:t>Jhon Barrantes</w:t>
+              <w:t>Jhon</w:t>
+            </w:r>
+            <w:proofErr w:type="spellEnd"/>
+            <w:r>
+              <w:rPr>
+                <w:rFonts w:ascii="Calibri" w:hAnsi="Calibri"/>
+              </w:rPr>
+              <w:t xml:space="preserve"> Barrantes</w:t>
             </w:r>
           </w:p>
         </w:tc>
@@ -1686,7 +1730,21 @@
               <w:rPr>
                 <w:rFonts w:ascii="Calibri" w:hAnsi="Calibri"/>
               </w:rPr>
-              <w:t>Agregando Linea base</w:t>
+              <w:t xml:space="preserve">Agregando </w:t>
+            </w:r>
+            <w:proofErr w:type="spellStart"/>
+            <w:r>
+              <w:rPr>
+                <w:rFonts w:ascii="Calibri" w:hAnsi="Calibri"/>
+              </w:rPr>
+              <w:t>Linea</w:t>
+            </w:r>
+            <w:proofErr w:type="spellEnd"/>
+            <w:r>
+              <w:rPr>
+                <w:rFonts w:ascii="Calibri" w:hAnsi="Calibri"/>
+              </w:rPr>
+              <w:t xml:space="preserve"> base</w:t>
             </w:r>
           </w:p>
         </w:tc>
@@ -1846,7 +1904,49 @@
               <w:rPr>
                 <w:rFonts w:ascii="Calibri" w:hAnsi="Calibri"/>
               </w:rPr>
-              <w:t>Javier Tavara, Carlos Serquen, Jhon Barrantes</w:t>
+              <w:t xml:space="preserve">Javier </w:t>
+            </w:r>
+            <w:proofErr w:type="spellStart"/>
+            <w:r>
+              <w:rPr>
+                <w:rFonts w:ascii="Calibri" w:hAnsi="Calibri"/>
+              </w:rPr>
+              <w:t>Tavara</w:t>
+            </w:r>
+            <w:proofErr w:type="spellEnd"/>
+            <w:r>
+              <w:rPr>
+                <w:rFonts w:ascii="Calibri" w:hAnsi="Calibri"/>
+              </w:rPr>
+              <w:t xml:space="preserve">, Carlos </w:t>
+            </w:r>
+            <w:proofErr w:type="spellStart"/>
+            <w:r>
+              <w:rPr>
+                <w:rFonts w:ascii="Calibri" w:hAnsi="Calibri"/>
+              </w:rPr>
+              <w:t>Serquen</w:t>
+            </w:r>
+            <w:proofErr w:type="spellEnd"/>
+            <w:r>
+              <w:rPr>
+                <w:rFonts w:ascii="Calibri" w:hAnsi="Calibri"/>
+              </w:rPr>
+              <w:t xml:space="preserve">, </w:t>
+            </w:r>
+            <w:proofErr w:type="spellStart"/>
+            <w:r>
+              <w:rPr>
+                <w:rFonts w:ascii="Calibri" w:hAnsi="Calibri"/>
+              </w:rPr>
+              <w:t>Jhon</w:t>
+            </w:r>
+            <w:proofErr w:type="spellEnd"/>
+            <w:r>
+              <w:rPr>
+                <w:rFonts w:ascii="Calibri" w:hAnsi="Calibri"/>
+              </w:rPr>
+              <w:t xml:space="preserve"> Barrantes</w:t>
             </w:r>
           </w:p>
         </w:tc>
@@ -2172,7 +2272,7 @@
       <w:sdtContent>
         <w:p>
           <w:pPr>
-            <w:pStyle w:val="TtulodeTDC"/>
+            <w:pStyle w:val="TtuloTDC"/>
             <w:spacing w:line="360" w:lineRule="auto"/>
             <w:jc w:val="center"/>
             <w:rPr>
@@ -4415,7 +4515,21 @@
         <w:rPr>
           <w:rFonts w:ascii="Calibri" w:hAnsi="Calibri"/>
         </w:rPr>
-        <w:t>Se identificarán todos los elementos y factores (responsables, por ejemplo) que estarán involucrados en la gestión de la configuración. Pasando por un control general de los cambios que se van a efectuar y terminando con la gestión de la entrega de las Releases del respectivo software.</w:t>
+        <w:t xml:space="preserve">Se identificarán todos los elementos y factores (responsables, por ejemplo) que estarán involucrados en la gestión de la configuración. Pasando por un control general de los cambios que se van a efectuar y terminando con la gestión de la entrega de las </w:t>
+      </w:r>
+      <w:proofErr w:type="spellStart"/>
+      <w:r>
+        <w:rPr>
+          <w:rFonts w:ascii="Calibri" w:hAnsi="Calibri"/>
+        </w:rPr>
+        <w:t>Releases</w:t>
+      </w:r>
+      <w:proofErr w:type="spellEnd"/>
+      <w:r>
+        <w:rPr>
+          <w:rFonts w:ascii="Calibri" w:hAnsi="Calibri"/>
+        </w:rPr>
+        <w:t xml:space="preserve"> del respectivo software.</w:t>
       </w:r>
     </w:p>
     <w:p>
@@ -4490,7 +4604,21 @@
         <w:rPr>
           <w:i/>
         </w:rPr>
-        <w:t>Software Configuration Management</w:t>
+        <w:t xml:space="preserve">Software </w:t>
+      </w:r>
+      <w:proofErr w:type="spellStart"/>
+      <w:r>
+        <w:rPr>
+          <w:i/>
+        </w:rPr>
+        <w:t>Configuration</w:t>
+      </w:r>
+      <w:proofErr w:type="spellEnd"/>
+      <w:r>
+        <w:rPr>
+          <w:i/>
+        </w:rPr>
+        <w:t xml:space="preserve"> Management</w:t>
       </w:r>
       <w:r>
         <w:t xml:space="preserve">, es el documento de la gestión de configuración del software. </w:t>
@@ -4515,12 +4643,42 @@
       <w:r>
         <w:t xml:space="preserve">: </w:t>
       </w:r>
+      <w:proofErr w:type="spellStart"/>
       <w:r>
         <w:rPr>
           <w:i/>
         </w:rPr>
-        <w:t>Configuration Mangement System</w:t>
+        <w:t>Configuration</w:t>
       </w:r>
+      <w:proofErr w:type="spellEnd"/>
+      <w:r>
+        <w:rPr>
+          <w:i/>
+        </w:rPr>
+        <w:t xml:space="preserve"> </w:t>
+      </w:r>
+      <w:proofErr w:type="spellStart"/>
+      <w:r>
+        <w:rPr>
+          <w:i/>
+        </w:rPr>
+        <w:t>Mangement</w:t>
+      </w:r>
+      <w:proofErr w:type="spellEnd"/>
+      <w:r>
+        <w:rPr>
+          <w:i/>
+        </w:rPr>
+        <w:t xml:space="preserve"> </w:t>
+      </w:r>
+      <w:proofErr w:type="spellStart"/>
+      <w:r>
+        <w:rPr>
+          <w:i/>
+        </w:rPr>
+        <w:t>System</w:t>
+      </w:r>
+      <w:proofErr w:type="spellEnd"/>
       <w:r>
         <w:t xml:space="preserve">, al sistema de gestión de las configuraciones encargado de soportar las relaciones entre los elementos de configuración. </w:t>
       </w:r>
@@ -4579,9 +4737,11 @@
         </w:rPr>
         <w:t xml:space="preserve"> </w:t>
       </w:r>
+      <w:proofErr w:type="spellStart"/>
       <w:r>
         <w:t>Configuration</w:t>
       </w:r>
+      <w:proofErr w:type="spellEnd"/>
       <w:r>
         <w:rPr>
           <w:i/>
@@ -4692,7 +4852,15 @@
         <w:t>La organización de los procesos de la gestión de la configuración comienza desde el p</w:t>
       </w:r>
       <w:r>
-        <w:t>laneamiento de la SCM donde se identifican los responsables, las actividades y los elementos que se utilizaran hasta la gestión de la entrega de las Releases del SW. Todo esto va en paralelo con los procesos de desarrollo del SW.</w:t>
+        <w:t xml:space="preserve">laneamiento de la SCM donde se identifican los responsables, las actividades y los elementos que se utilizaran hasta la gestión de la entrega de las </w:t>
+      </w:r>
+      <w:proofErr w:type="spellStart"/>
+      <w:r>
+        <w:t>Releases</w:t>
+      </w:r>
+      <w:proofErr w:type="spellEnd"/>
+      <w:r>
+        <w:t xml:space="preserve"> del SW. Todo esto va en paralelo con los procesos de desarrollo del SW.</w:t>
       </w:r>
     </w:p>
     <w:p>
@@ -4988,14 +5156,30 @@
                                 <w:sz w:val="16"/>
                                 <w:szCs w:val="16"/>
                               </w:rPr>
-                              <w:t>Gestión y Entrega de las Re</w:t>
+                              <w:t xml:space="preserve">Gestión y Entrega de las </w:t>
+                            </w:r>
+                            <w:proofErr w:type="spellStart"/>
+                            <w:r>
+                              <w:rPr>
+                                <w:sz w:val="16"/>
+                                <w:szCs w:val="16"/>
+                              </w:rPr>
+                              <w:t>Re</w:t>
                             </w:r>
                             <w:r>
                               <w:rPr>
                                 <w:sz w:val="16"/>
                                 <w:szCs w:val="16"/>
                               </w:rPr>
-                              <w:t>leases del SW</w:t>
+                              <w:t>leases</w:t>
+                            </w:r>
+                            <w:proofErr w:type="spellEnd"/>
+                            <w:r>
+                              <w:rPr>
+                                <w:sz w:val="16"/>
+                                <w:szCs w:val="16"/>
+                              </w:rPr>
+                              <w:t xml:space="preserve"> del SW</w:t>
                             </w:r>
                           </w:p>
                         </w:txbxContent>
@@ -5034,14 +5218,30 @@
                           <w:sz w:val="16"/>
                           <w:szCs w:val="16"/>
                         </w:rPr>
-                        <w:t>Gestión y Entrega de las Re</w:t>
+                        <w:t xml:space="preserve">Gestión y Entrega de las </w:t>
+                      </w:r>
+                      <w:proofErr w:type="spellStart"/>
+                      <w:r>
+                        <w:rPr>
+                          <w:sz w:val="16"/>
+                          <w:szCs w:val="16"/>
+                        </w:rPr>
+                        <w:t>Re</w:t>
                       </w:r>
                       <w:r>
                         <w:rPr>
                           <w:sz w:val="16"/>
                           <w:szCs w:val="16"/>
                         </w:rPr>
-                        <w:t>leases del SW</w:t>
+                        <w:t>leases</w:t>
+                      </w:r>
+                      <w:proofErr w:type="spellEnd"/>
+                      <w:r>
+                        <w:rPr>
+                          <w:sz w:val="16"/>
+                          <w:szCs w:val="16"/>
+                        </w:rPr>
+                        <w:t xml:space="preserve"> del SW</w:t>
                       </w:r>
                     </w:p>
                   </w:txbxContent>
@@ -5452,7 +5652,7 @@
               </wp:anchor>
             </w:drawing>
           </mc:Choice>
-          <mc:Fallback xmlns:cx1="http://schemas.microsoft.com/office/drawing/2015/9/8/chartex" xmlns:cx2="http://schemas.microsoft.com/office/drawing/2015/10/21/chartex" xmlns:cx3="http://schemas.microsoft.com/office/drawing/2016/5/9/chartex" xmlns:cx4="http://schemas.microsoft.com/office/drawing/2016/5/10/chartex" xmlns:cx5="http://schemas.microsoft.com/office/drawing/2016/5/11/chartex" xmlns:w16se="http://schemas.microsoft.com/office/word/2015/wordml/symex" xmlns:cx="http://schemas.microsoft.com/office/drawing/2014/chartex">
+          <mc:Fallback xmlns:cx5="http://schemas.microsoft.com/office/drawing/2016/5/11/chartex" xmlns:cx4="http://schemas.microsoft.com/office/drawing/2016/5/10/chartex" xmlns:cx3="http://schemas.microsoft.com/office/drawing/2016/5/9/chartex" xmlns:cx2="http://schemas.microsoft.com/office/drawing/2015/10/21/chartex" xmlns:cx1="http://schemas.microsoft.com/office/drawing/2015/9/8/chartex">
             <w:pict>
               <v:shapetype w14:anchorId="0B686680" id="_x0000_t13" coordsize="21600,21600" o:spt="13" adj="16200,5400" path="m@0,l@0@1,0@1,0@2@0@2@0,21600,21600,10800xe">
                 <v:stroke joinstyle="miter"/>
@@ -5535,7 +5735,7 @@
               </wp:anchor>
             </w:drawing>
           </mc:Choice>
-          <mc:Fallback xmlns:cx1="http://schemas.microsoft.com/office/drawing/2015/9/8/chartex" xmlns:cx2="http://schemas.microsoft.com/office/drawing/2015/10/21/chartex" xmlns:cx3="http://schemas.microsoft.com/office/drawing/2016/5/9/chartex" xmlns:cx4="http://schemas.microsoft.com/office/drawing/2016/5/10/chartex" xmlns:cx5="http://schemas.microsoft.com/office/drawing/2016/5/11/chartex" xmlns:w16se="http://schemas.microsoft.com/office/word/2015/wordml/symex" xmlns:cx="http://schemas.microsoft.com/office/drawing/2014/chartex">
+          <mc:Fallback xmlns:cx5="http://schemas.microsoft.com/office/drawing/2016/5/11/chartex" xmlns:cx4="http://schemas.microsoft.com/office/drawing/2016/5/10/chartex" xmlns:cx3="http://schemas.microsoft.com/office/drawing/2016/5/9/chartex" xmlns:cx2="http://schemas.microsoft.com/office/drawing/2015/10/21/chartex" xmlns:cx1="http://schemas.microsoft.com/office/drawing/2015/9/8/chartex">
             <w:pict>
               <v:shape w14:anchorId="5365BEC4" id="Flecha derecha 14" o:spid="_x0000_s1026" type="#_x0000_t13" style="position:absolute;margin-left:225.15pt;margin-top:9.25pt;width:18.9pt;height:36.3pt;z-index:251674624;visibility:visible;mso-wrap-style:square;mso-wrap-distance-left:9pt;mso-wrap-distance-top:0;mso-wrap-distance-right:9pt;mso-wrap-distance-bottom:0;mso-position-horizontal:absolute;mso-position-horizontal-relative:text;mso-position-vertical:absolute;mso-position-vertical-relative:text;v-text-anchor:middle" o:gfxdata="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" adj="10800" fillcolor="#44546a [3202]" strokecolor="black [3200]" strokeweight="1pt"/>
             </w:pict>
@@ -5602,7 +5802,7 @@
               </wp:anchor>
             </w:drawing>
           </mc:Choice>
-          <mc:Fallback xmlns:cx1="http://schemas.microsoft.com/office/drawing/2015/9/8/chartex" xmlns:cx2="http://schemas.microsoft.com/office/drawing/2015/10/21/chartex" xmlns:cx3="http://schemas.microsoft.com/office/drawing/2016/5/9/chartex" xmlns:cx4="http://schemas.microsoft.com/office/drawing/2016/5/10/chartex" xmlns:cx5="http://schemas.microsoft.com/office/drawing/2016/5/11/chartex" xmlns:w16se="http://schemas.microsoft.com/office/word/2015/wordml/symex" xmlns:cx="http://schemas.microsoft.com/office/drawing/2014/chartex">
+          <mc:Fallback xmlns:cx5="http://schemas.microsoft.com/office/drawing/2016/5/11/chartex" xmlns:cx4="http://schemas.microsoft.com/office/drawing/2016/5/10/chartex" xmlns:cx3="http://schemas.microsoft.com/office/drawing/2016/5/9/chartex" xmlns:cx2="http://schemas.microsoft.com/office/drawing/2015/10/21/chartex" xmlns:cx1="http://schemas.microsoft.com/office/drawing/2015/9/8/chartex">
             <w:pict>
               <v:shape w14:anchorId="2F167075" id="Flecha derecha 15" o:spid="_x0000_s1026" type="#_x0000_t13" style="position:absolute;margin-left:302.85pt;margin-top:10.75pt;width:18.9pt;height:36.3pt;z-index:251676672;visibility:visible;mso-wrap-style:square;mso-wrap-distance-left:9pt;mso-wrap-distance-top:0;mso-wrap-distance-right:9pt;mso-wrap-distance-bottom:0;mso-position-horizontal:absolute;mso-position-horizontal-relative:text;mso-position-vertical:absolute;mso-position-vertical-relative:text;v-text-anchor:middle" o:gfxdata="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" adj="10800" fillcolor="#44546a [3202]" strokecolor="black [3200]" strokeweight="1pt"/>
             </w:pict>
@@ -5669,7 +5869,7 @@
               </wp:anchor>
             </w:drawing>
           </mc:Choice>
-          <mc:Fallback xmlns:cx1="http://schemas.microsoft.com/office/drawing/2015/9/8/chartex" xmlns:cx2="http://schemas.microsoft.com/office/drawing/2015/10/21/chartex" xmlns:cx3="http://schemas.microsoft.com/office/drawing/2016/5/9/chartex" xmlns:cx4="http://schemas.microsoft.com/office/drawing/2016/5/10/chartex" xmlns:cx5="http://schemas.microsoft.com/office/drawing/2016/5/11/chartex" xmlns:w16se="http://schemas.microsoft.com/office/word/2015/wordml/symex" xmlns:cx="http://schemas.microsoft.com/office/drawing/2014/chartex">
+          <mc:Fallback xmlns:cx5="http://schemas.microsoft.com/office/drawing/2016/5/11/chartex" xmlns:cx4="http://schemas.microsoft.com/office/drawing/2016/5/10/chartex" xmlns:cx3="http://schemas.microsoft.com/office/drawing/2016/5/9/chartex" xmlns:cx2="http://schemas.microsoft.com/office/drawing/2015/10/21/chartex" xmlns:cx1="http://schemas.microsoft.com/office/drawing/2015/9/8/chartex">
             <w:pict>
               <v:shape w14:anchorId="4BC944B8" id="Flecha derecha 16" o:spid="_x0000_s1026" type="#_x0000_t13" style="position:absolute;margin-left:382.65pt;margin-top:10.75pt;width:18.9pt;height:36.3pt;z-index:251678720;visibility:visible;mso-wrap-style:square;mso-wrap-distance-left:9pt;mso-wrap-distance-top:0;mso-wrap-distance-right:9pt;mso-wrap-distance-bottom:0;mso-position-horizontal:absolute;mso-position-horizontal-relative:text;mso-position-vertical:absolute;mso-position-vertical-relative:text;v-text-anchor:middle" o:gfxdata="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" adj="10800" fillcolor="#44546a [3202]" strokecolor="black [3200]" strokeweight="1pt"/>
             </w:pict>
@@ -5736,7 +5936,7 @@
               </wp:anchor>
             </w:drawing>
           </mc:Choice>
-          <mc:Fallback xmlns:cx1="http://schemas.microsoft.com/office/drawing/2015/9/8/chartex" xmlns:cx2="http://schemas.microsoft.com/office/drawing/2015/10/21/chartex" xmlns:cx3="http://schemas.microsoft.com/office/drawing/2016/5/9/chartex" xmlns:cx4="http://schemas.microsoft.com/office/drawing/2016/5/10/chartex" xmlns:cx5="http://schemas.microsoft.com/office/drawing/2016/5/11/chartex" xmlns:w16se="http://schemas.microsoft.com/office/word/2015/wordml/symex" xmlns:cx="http://schemas.microsoft.com/office/drawing/2014/chartex">
+          <mc:Fallback xmlns:cx5="http://schemas.microsoft.com/office/drawing/2016/5/11/chartex" xmlns:cx4="http://schemas.microsoft.com/office/drawing/2016/5/10/chartex" xmlns:cx3="http://schemas.microsoft.com/office/drawing/2016/5/9/chartex" xmlns:cx2="http://schemas.microsoft.com/office/drawing/2015/10/21/chartex" xmlns:cx1="http://schemas.microsoft.com/office/drawing/2015/9/8/chartex">
             <w:pict>
               <v:shape w14:anchorId="7FC28ED8" id="Flecha derecha 8" o:spid="_x0000_s1026" type="#_x0000_t13" style="position:absolute;margin-left:67.35pt;margin-top:14.35pt;width:18.9pt;height:36.3pt;z-index:251670528;visibility:visible;mso-wrap-style:square;mso-wrap-distance-left:9pt;mso-wrap-distance-top:0;mso-wrap-distance-right:9pt;mso-wrap-distance-bottom:0;mso-position-horizontal:absolute;mso-position-horizontal-relative:text;mso-position-vertical:absolute;mso-position-vertical-relative:text;v-text-anchor:middle" o:gfxdata="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" adj="10800" fillcolor="#44546a [3202]" strokecolor="black [3200]" strokeweight="1pt"/>
             </w:pict>
@@ -5848,6 +6048,7 @@
             <w:tcBorders>
               <w:right w:val="single" w:sz="12" w:space="0" w:color="5B9BD5" w:themeColor="accent1"/>
             </w:tcBorders>
+            <w:shd w:val="clear" w:color="auto" w:fill="C5E0B3" w:themeFill="accent6" w:themeFillTint="66"/>
             <w:vAlign w:val="center"/>
           </w:tcPr>
           <w:p>
@@ -5861,13 +6062,25 @@
                 <w:szCs w:val="20"/>
               </w:rPr>
             </w:pPr>
-            <w:r>
+          </w:p>
+          <w:p>
+            <w:pPr>
+              <w:pStyle w:val="Sinespaciado"/>
+              <w:spacing w:line="360" w:lineRule="auto"/>
+              <w:jc w:val="center"/>
               <w:rPr>
                 <w:rFonts w:ascii="Calibri" w:eastAsia="Verdana" w:hAnsi="Calibri"/>
                 <w:sz w:val="20"/>
                 <w:szCs w:val="20"/>
               </w:rPr>
-              <w:t xml:space="preserve"> NOMBRE DEL ROL</w:t>
+            </w:pPr>
+            <w:r>
+              <w:rPr>
+                <w:rFonts w:ascii="Calibri" w:eastAsia="Verdana" w:hAnsi="Calibri"/>
+                <w:sz w:val="20"/>
+                <w:szCs w:val="20"/>
+              </w:rPr>
+              <w:t>NOMBRE DEL ROL</w:t>
             </w:r>
           </w:p>
         </w:tc>
@@ -5878,11 +6091,13 @@
             <w:tcBorders>
               <w:left w:val="single" w:sz="12" w:space="0" w:color="5B9BD5" w:themeColor="accent1"/>
             </w:tcBorders>
+            <w:shd w:val="clear" w:color="auto" w:fill="C5E0B3" w:themeFill="accent6" w:themeFillTint="66"/>
             <w:vAlign w:val="center"/>
           </w:tcPr>
           <w:p>
             <w:pPr>
               <w:spacing w:before="8" w:line="360" w:lineRule="auto"/>
+              <w:jc w:val="center"/>
               <w:rPr>
                 <w:rFonts w:ascii="Calibri" w:hAnsi="Calibri"/>
                 <w:sz w:val="20"/>
@@ -5892,11 +6107,9 @@
           </w:p>
           <w:p>
             <w:pPr>
-              <w:tabs>
-                <w:tab w:val="left" w:pos="2940"/>
-              </w:tabs>
+              <w:pStyle w:val="Sinespaciado"/>
               <w:spacing w:line="360" w:lineRule="auto"/>
-              <w:ind w:left="553"/>
+              <w:jc w:val="center"/>
               <w:rPr>
                 <w:rFonts w:ascii="Calibri" w:eastAsia="Verdana" w:hAnsi="Calibri" w:cs="Verdana"/>
                 <w:sz w:val="20"/>
@@ -5905,173 +6118,11 @@
             </w:pPr>
             <w:r>
               <w:rPr>
-                <w:rFonts w:ascii="Calibri" w:eastAsia="Verdana" w:hAnsi="Calibri" w:cs="Verdana"/>
-                <w:spacing w:val="1"/>
-                <w:w w:val="112"/>
-                <w:sz w:val="20"/>
-                <w:szCs w:val="20"/>
-              </w:rPr>
-              <w:t>R</w:t>
-            </w:r>
-            <w:r>
-              <w:rPr>
-                <w:rFonts w:ascii="Calibri" w:eastAsia="Verdana" w:hAnsi="Calibri" w:cs="Verdana"/>
-                <w:spacing w:val="1"/>
-                <w:w w:val="107"/>
-                <w:sz w:val="20"/>
-                <w:szCs w:val="20"/>
-              </w:rPr>
-              <w:t>E</w:t>
-            </w:r>
-            <w:r>
-              <w:rPr>
-                <w:rFonts w:ascii="Calibri" w:eastAsia="Verdana" w:hAnsi="Calibri" w:cs="Verdana"/>
-                <w:w w:val="103"/>
-                <w:sz w:val="20"/>
-                <w:szCs w:val="20"/>
-              </w:rPr>
-              <w:t>S</w:t>
-            </w:r>
-            <w:r>
-              <w:rPr>
-                <w:rFonts w:ascii="Calibri" w:eastAsia="Verdana" w:hAnsi="Calibri" w:cs="Verdana"/>
-                <w:spacing w:val="1"/>
-                <w:w w:val="120"/>
-                <w:sz w:val="20"/>
-                <w:szCs w:val="20"/>
-              </w:rPr>
-              <w:t>P</w:t>
-            </w:r>
-            <w:r>
-              <w:rPr>
-                <w:rFonts w:ascii="Calibri" w:eastAsia="Verdana" w:hAnsi="Calibri" w:cs="Verdana"/>
-                <w:spacing w:val="-1"/>
-                <w:w w:val="107"/>
-                <w:sz w:val="20"/>
-                <w:szCs w:val="20"/>
-              </w:rPr>
-              <w:t>O</w:t>
-            </w:r>
-            <w:r>
-              <w:rPr>
-                <w:rFonts w:ascii="Calibri" w:eastAsia="Verdana" w:hAnsi="Calibri" w:cs="Verdana"/>
-                <w:w w:val="112"/>
-                <w:sz w:val="20"/>
-                <w:szCs w:val="20"/>
-              </w:rPr>
-              <w:t>N</w:t>
-            </w:r>
-            <w:r>
-              <w:rPr>
-                <w:rFonts w:ascii="Calibri" w:eastAsia="Verdana" w:hAnsi="Calibri" w:cs="Verdana"/>
-                <w:spacing w:val="-1"/>
-                <w:w w:val="103"/>
-                <w:sz w:val="20"/>
-                <w:szCs w:val="20"/>
-              </w:rPr>
-              <w:t>S</w:t>
-            </w:r>
-            <w:r>
-              <w:rPr>
-                <w:rFonts w:ascii="Calibri" w:eastAsia="Verdana" w:hAnsi="Calibri" w:cs="Verdana"/>
-                <w:w w:val="112"/>
-                <w:sz w:val="20"/>
-                <w:szCs w:val="20"/>
-              </w:rPr>
-              <w:t>A</w:t>
-            </w:r>
-            <w:r>
-              <w:rPr>
-                <w:rFonts w:ascii="Calibri" w:eastAsia="Verdana" w:hAnsi="Calibri" w:cs="Verdana"/>
-                <w:w w:val="110"/>
-                <w:sz w:val="20"/>
-                <w:szCs w:val="20"/>
-              </w:rPr>
-              <w:t>B</w:t>
-            </w:r>
-            <w:r>
-              <w:rPr>
-                <w:rFonts w:ascii="Calibri" w:eastAsia="Verdana" w:hAnsi="Calibri" w:cs="Verdana"/>
-                <w:spacing w:val="1"/>
-                <w:w w:val="129"/>
-                <w:sz w:val="20"/>
-                <w:szCs w:val="20"/>
-              </w:rPr>
-              <w:t>I</w:t>
-            </w:r>
-            <w:r>
-              <w:rPr>
-                <w:rFonts w:ascii="Calibri" w:eastAsia="Verdana" w:hAnsi="Calibri" w:cs="Verdana"/>
-                <w:w w:val="113"/>
-                <w:sz w:val="20"/>
-                <w:szCs w:val="20"/>
-              </w:rPr>
-              <w:t>L</w:t>
-            </w:r>
-            <w:r>
-              <w:rPr>
-                <w:rFonts w:ascii="Calibri" w:eastAsia="Verdana" w:hAnsi="Calibri" w:cs="Verdana"/>
-                <w:spacing w:val="1"/>
-                <w:w w:val="129"/>
-                <w:sz w:val="20"/>
-                <w:szCs w:val="20"/>
-              </w:rPr>
-              <w:t>I</w:t>
-            </w:r>
-            <w:r>
-              <w:rPr>
-                <w:rFonts w:ascii="Calibri" w:eastAsia="Verdana" w:hAnsi="Calibri" w:cs="Verdana"/>
-                <w:w w:val="107"/>
-                <w:sz w:val="20"/>
-                <w:szCs w:val="20"/>
-              </w:rPr>
-              <w:t>D</w:t>
-            </w:r>
-            <w:r>
-              <w:rPr>
-                <w:rFonts w:ascii="Calibri" w:eastAsia="Verdana" w:hAnsi="Calibri" w:cs="Verdana"/>
-                <w:w w:val="112"/>
-                <w:sz w:val="20"/>
-                <w:szCs w:val="20"/>
-              </w:rPr>
-              <w:t>A</w:t>
-            </w:r>
-            <w:r>
-              <w:rPr>
-                <w:rFonts w:ascii="Calibri" w:eastAsia="Verdana" w:hAnsi="Calibri" w:cs="Verdana"/>
-                <w:w w:val="107"/>
-                <w:sz w:val="20"/>
-                <w:szCs w:val="20"/>
-              </w:rPr>
-              <w:t>D</w:t>
-            </w:r>
-            <w:r>
-              <w:rPr>
-                <w:rFonts w:ascii="Calibri" w:eastAsia="Verdana" w:hAnsi="Calibri" w:cs="Verdana"/>
-                <w:spacing w:val="1"/>
-                <w:w w:val="107"/>
-                <w:sz w:val="20"/>
-                <w:szCs w:val="20"/>
-              </w:rPr>
-              <w:t>E</w:t>
-            </w:r>
-            <w:r>
-              <w:rPr>
-                <w:rFonts w:ascii="Calibri" w:eastAsia="Verdana" w:hAnsi="Calibri" w:cs="Verdana"/>
-                <w:w w:val="103"/>
-                <w:sz w:val="20"/>
-                <w:szCs w:val="20"/>
-              </w:rPr>
-              <w:t>S</w:t>
-            </w:r>
-            <w:r>
-              <w:rPr>
-                <w:rFonts w:ascii="Calibri" w:eastAsia="Verdana" w:hAnsi="Calibri" w:cs="Verdana"/>
-                <w:w w:val="103"/>
-                <w:sz w:val="20"/>
-                <w:szCs w:val="20"/>
-              </w:rPr>
-              <w:tab/>
+                <w:rFonts w:ascii="Calibri" w:eastAsia="Verdana" w:hAnsi="Calibri"/>
+                <w:sz w:val="20"/>
+                <w:szCs w:val="20"/>
+              </w:rPr>
+              <w:t>RESPONSABILIDADES</w:t>
             </w:r>
           </w:p>
         </w:tc>
@@ -6285,8 +6336,20 @@
                 <w:szCs w:val="20"/>
                 <w:lang w:val="es-ES"/>
               </w:rPr>
-              <w:t>Proveer apoyo a la persona que registr</w:t>
-            </w:r>
+              <w:t xml:space="preserve">Proveer apoyo a la persona que </w:t>
+            </w:r>
+            <w:proofErr w:type="spellStart"/>
+            <w:r>
+              <w:rPr>
+                <w:rFonts w:ascii="Calibri" w:eastAsia="Arial" w:hAnsi="Calibri" w:cs="Arial"/>
+                <w:b w:val="0"/>
+                <w:sz w:val="20"/>
+                <w:szCs w:val="20"/>
+                <w:lang w:val="es-ES"/>
+              </w:rPr>
+              <w:t>registr</w:t>
+            </w:r>
+            <w:proofErr w:type="spellEnd"/>
           </w:p>
         </w:tc>
       </w:tr>
@@ -7196,7 +7259,21 @@
         <w:rPr>
           <w:rFonts w:cs="Times New Roman"/>
         </w:rPr>
-        <w:t xml:space="preserve"> virtualizados), en los cuales trabajamos los proyectos realizados por la empresa.</w:t>
+        <w:t xml:space="preserve"> </w:t>
+      </w:r>
+      <w:proofErr w:type="spellStart"/>
+      <w:r>
+        <w:rPr>
+          <w:rFonts w:cs="Times New Roman"/>
+        </w:rPr>
+        <w:t>virtualizados</w:t>
+      </w:r>
+      <w:proofErr w:type="spellEnd"/>
+      <w:r>
+        <w:rPr>
+          <w:rFonts w:cs="Times New Roman"/>
+        </w:rPr>
+        <w:t>), en los cuales trabajamos los proyectos realizados por la empresa.</w:t>
       </w:r>
     </w:p>
     <w:p>
@@ -7225,7 +7302,35 @@
         <w:rPr>
           <w:rFonts w:cs="Times New Roman"/>
         </w:rPr>
-        <w:t xml:space="preserve"> git y los servidores en la nube del servicio Github, para los nuevos proyectos de la empresa a partir de la implementación de la nueva metodología e ir migrando gradualmente los proyectos ya existentes.</w:t>
+        <w:t xml:space="preserve"> </w:t>
+      </w:r>
+      <w:proofErr w:type="spellStart"/>
+      <w:r>
+        <w:rPr>
+          <w:rFonts w:cs="Times New Roman"/>
+        </w:rPr>
+        <w:t>git</w:t>
+      </w:r>
+      <w:proofErr w:type="spellEnd"/>
+      <w:r>
+        <w:rPr>
+          <w:rFonts w:cs="Times New Roman"/>
+        </w:rPr>
+        <w:t xml:space="preserve"> y los servidores en la nube del servicio </w:t>
+      </w:r>
+      <w:proofErr w:type="spellStart"/>
+      <w:r>
+        <w:rPr>
+          <w:rFonts w:cs="Times New Roman"/>
+        </w:rPr>
+        <w:t>Github</w:t>
+      </w:r>
+      <w:proofErr w:type="spellEnd"/>
+      <w:r>
+        <w:rPr>
+          <w:rFonts w:cs="Times New Roman"/>
+        </w:rPr>
+        <w:t>, para los nuevos proyectos de la empresa a partir de la implementación de la nueva metodología e ir migrando gradualmente los proyectos ya existentes.</w:t>
       </w:r>
     </w:p>
     <w:p>
@@ -7242,7 +7347,21 @@
         <w:rPr>
           <w:rFonts w:cs="Times New Roman"/>
         </w:rPr>
-        <w:t>Para usar la herramienta git se deb</w:t>
+        <w:t xml:space="preserve">Para usar la herramienta </w:t>
+      </w:r>
+      <w:proofErr w:type="spellStart"/>
+      <w:r>
+        <w:rPr>
+          <w:rFonts w:cs="Times New Roman"/>
+        </w:rPr>
+        <w:t>git</w:t>
+      </w:r>
+      <w:proofErr w:type="spellEnd"/>
+      <w:r>
+        <w:rPr>
+          <w:rFonts w:cs="Times New Roman"/>
+        </w:rPr>
+        <w:t xml:space="preserve"> se deb</w:t>
       </w:r>
       <w:r>
         <w:rPr>
@@ -7315,7 +7434,7 @@
         <w:tc>
           <w:tcPr>
             <w:tcW w:w="2958" w:type="dxa"/>
-            <w:shd w:val="clear" w:color="auto" w:fill="D0CECE" w:themeFill="background2" w:themeFillShade="E6"/>
+            <w:shd w:val="clear" w:color="auto" w:fill="C5E0B3" w:themeFill="accent6" w:themeFillTint="66"/>
           </w:tcPr>
           <w:p>
             <w:pPr>
@@ -7336,7 +7455,7 @@
         <w:tc>
           <w:tcPr>
             <w:tcW w:w="1133" w:type="dxa"/>
-            <w:shd w:val="clear" w:color="auto" w:fill="D0CECE" w:themeFill="background2" w:themeFillShade="E6"/>
+            <w:shd w:val="clear" w:color="auto" w:fill="C5E0B3" w:themeFill="accent6" w:themeFillTint="66"/>
           </w:tcPr>
           <w:p>
             <w:pPr>
@@ -7357,7 +7476,7 @@
         <w:tc>
           <w:tcPr>
             <w:tcW w:w="1412" w:type="dxa"/>
-            <w:shd w:val="clear" w:color="auto" w:fill="D0CECE" w:themeFill="background2" w:themeFillShade="E6"/>
+            <w:shd w:val="clear" w:color="auto" w:fill="C5E0B3" w:themeFill="accent6" w:themeFillTint="66"/>
           </w:tcPr>
           <w:p>
             <w:pPr>
@@ -7378,7 +7497,7 @@
         <w:tc>
           <w:tcPr>
             <w:tcW w:w="1298" w:type="dxa"/>
-            <w:shd w:val="clear" w:color="auto" w:fill="D0CECE" w:themeFill="background2" w:themeFillShade="E6"/>
+            <w:shd w:val="clear" w:color="auto" w:fill="C5E0B3" w:themeFill="accent6" w:themeFillTint="66"/>
           </w:tcPr>
           <w:p>
             <w:pPr>
@@ -7399,7 +7518,7 @@
         <w:tc>
           <w:tcPr>
             <w:tcW w:w="1983" w:type="dxa"/>
-            <w:shd w:val="clear" w:color="auto" w:fill="D0CECE" w:themeFill="background2" w:themeFillShade="E6"/>
+            <w:shd w:val="clear" w:color="auto" w:fill="C5E0B3" w:themeFill="accent6" w:themeFillTint="66"/>
           </w:tcPr>
           <w:p>
             <w:pPr>
@@ -9915,13 +10034,31 @@
                 <w:sz w:val="20"/>
               </w:rPr>
             </w:pPr>
+            <w:proofErr w:type="spellStart"/>
             <w:r>
               <w:rPr>
                 <w:b/>
                 <w:sz w:val="20"/>
               </w:rPr>
-              <w:t>Gestion de Release</w:t>
-            </w:r>
+              <w:t>Gestion</w:t>
+            </w:r>
+            <w:proofErr w:type="spellEnd"/>
+            <w:r>
+              <w:rPr>
+                <w:b/>
+                <w:sz w:val="20"/>
+              </w:rPr>
+              <w:t xml:space="preserve"> de </w:t>
+            </w:r>
+            <w:proofErr w:type="spellStart"/>
+            <w:r>
+              <w:rPr>
+                <w:b/>
+                <w:sz w:val="20"/>
+              </w:rPr>
+              <w:t>Release</w:t>
+            </w:r>
+            <w:proofErr w:type="spellEnd"/>
           </w:p>
         </w:tc>
         <w:tc>
@@ -9999,7 +10136,21 @@
               <w:rPr>
                 <w:sz w:val="20"/>
               </w:rPr>
-              <w:t>Librería actualizada (Gestión de Release)</w:t>
+              <w:t xml:space="preserve">Librería actualizada (Gestión de </w:t>
+            </w:r>
+            <w:proofErr w:type="spellStart"/>
+            <w:r>
+              <w:rPr>
+                <w:sz w:val="20"/>
+              </w:rPr>
+              <w:t>Release</w:t>
+            </w:r>
+            <w:proofErr w:type="spellEnd"/>
+            <w:r>
+              <w:rPr>
+                <w:sz w:val="20"/>
+              </w:rPr>
+              <w:t>)</w:t>
             </w:r>
           </w:p>
         </w:tc>
@@ -10232,11 +10383,19 @@
                 <w:sz w:val="20"/>
               </w:rPr>
             </w:pPr>
-            <w:r>
-              <w:rPr>
-                <w:sz w:val="20"/>
-              </w:rPr>
-              <w:t>Bat que genere el paquete</w:t>
+            <w:proofErr w:type="spellStart"/>
+            <w:r>
+              <w:rPr>
+                <w:sz w:val="20"/>
+              </w:rPr>
+              <w:t>Bat</w:t>
+            </w:r>
+            <w:proofErr w:type="spellEnd"/>
+            <w:r>
+              <w:rPr>
+                <w:sz w:val="20"/>
+              </w:rPr>
+              <w:t xml:space="preserve"> que genere el paquete</w:t>
             </w:r>
           </w:p>
         </w:tc>
@@ -10467,7 +10626,15 @@
         <w:spacing w:line="360" w:lineRule="auto"/>
       </w:pPr>
       <w:r>
-        <w:t>Fuente: Indica a quien está dirigido el ítem, estos pueden ser: la Empresa (E) , el Proyecto (P), el Cliente (C), el Proveedor (V)</w:t>
+        <w:t>Fuente: Indica a quien está dirigido el ítem, estos pueden ser: la Empresa (E</w:t>
+      </w:r>
+      <w:proofErr w:type="gramStart"/>
+      <w:r>
+        <w:t>) ,</w:t>
+      </w:r>
+      <w:proofErr w:type="gramEnd"/>
+      <w:r>
+        <w:t xml:space="preserve"> el Proyecto (P), el Cliente (C), el Proveedor (V)</w:t>
       </w:r>
     </w:p>
     <w:p>
@@ -10648,8 +10815,13 @@
               <w:cnfStyle w:val="000000100000" w:firstRow="0" w:lastRow="0" w:firstColumn="0" w:lastColumn="0" w:oddVBand="0" w:evenVBand="0" w:oddHBand="1" w:evenHBand="0" w:firstRowFirstColumn="0" w:firstRowLastColumn="0" w:lastRowFirstColumn="0" w:lastRowLastColumn="0"/>
             </w:pPr>
             <w:r>
-              <w:t>.docx</w:t>
-            </w:r>
+              <w:t>.</w:t>
+            </w:r>
+            <w:proofErr w:type="spellStart"/>
+            <w:r>
+              <w:t>docx</w:t>
+            </w:r>
+            <w:proofErr w:type="spellEnd"/>
           </w:p>
         </w:tc>
         <w:tc>
@@ -10727,8 +10899,13 @@
               <w:cnfStyle w:val="000000000000" w:firstRow="0" w:lastRow="0" w:firstColumn="0" w:lastColumn="0" w:oddVBand="0" w:evenVBand="0" w:oddHBand="0" w:evenHBand="0" w:firstRowFirstColumn="0" w:firstRowLastColumn="0" w:lastRowFirstColumn="0" w:lastRowLastColumn="0"/>
             </w:pPr>
             <w:r>
-              <w:t>.docx</w:t>
-            </w:r>
+              <w:t>.</w:t>
+            </w:r>
+            <w:proofErr w:type="spellStart"/>
+            <w:r>
+              <w:t>docx</w:t>
+            </w:r>
+            <w:proofErr w:type="spellEnd"/>
           </w:p>
         </w:tc>
         <w:tc>
@@ -10809,9 +10986,11 @@
             <w:r>
               <w:t>.</w:t>
             </w:r>
+            <w:proofErr w:type="spellStart"/>
             <w:r>
               <w:t>mpp</w:t>
             </w:r>
+            <w:proofErr w:type="spellEnd"/>
           </w:p>
         </w:tc>
         <w:tc>
@@ -10886,8 +11065,13 @@
               <w:cnfStyle w:val="000000000000" w:firstRow="0" w:lastRow="0" w:firstColumn="0" w:lastColumn="0" w:oddVBand="0" w:evenVBand="0" w:oddHBand="0" w:evenHBand="0" w:firstRowFirstColumn="0" w:firstRowLastColumn="0" w:lastRowFirstColumn="0" w:lastRowLastColumn="0"/>
             </w:pPr>
             <w:r>
-              <w:t>.docx</w:t>
-            </w:r>
+              <w:t>.</w:t>
+            </w:r>
+            <w:proofErr w:type="spellStart"/>
+            <w:r>
+              <w:t>docx</w:t>
+            </w:r>
+            <w:proofErr w:type="spellEnd"/>
           </w:p>
         </w:tc>
         <w:tc>
@@ -10965,8 +11149,13 @@
               <w:cnfStyle w:val="000000100000" w:firstRow="0" w:lastRow="0" w:firstColumn="0" w:lastColumn="0" w:oddVBand="0" w:evenVBand="0" w:oddHBand="1" w:evenHBand="0" w:firstRowFirstColumn="0" w:firstRowLastColumn="0" w:lastRowFirstColumn="0" w:lastRowLastColumn="0"/>
             </w:pPr>
             <w:r>
-              <w:t>.docx</w:t>
-            </w:r>
+              <w:t>.</w:t>
+            </w:r>
+            <w:proofErr w:type="spellStart"/>
+            <w:r>
+              <w:t>docx</w:t>
+            </w:r>
+            <w:proofErr w:type="spellEnd"/>
           </w:p>
         </w:tc>
         <w:tc>
@@ -11041,8 +11230,13 @@
               <w:cnfStyle w:val="000000000000" w:firstRow="0" w:lastRow="0" w:firstColumn="0" w:lastColumn="0" w:oddVBand="0" w:evenVBand="0" w:oddHBand="0" w:evenHBand="0" w:firstRowFirstColumn="0" w:firstRowLastColumn="0" w:lastRowFirstColumn="0" w:lastRowLastColumn="0"/>
             </w:pPr>
             <w:r>
-              <w:t>.docx</w:t>
-            </w:r>
+              <w:t>.</w:t>
+            </w:r>
+            <w:proofErr w:type="spellStart"/>
+            <w:r>
+              <w:t>docx</w:t>
+            </w:r>
+            <w:proofErr w:type="spellEnd"/>
           </w:p>
         </w:tc>
         <w:tc>
@@ -11120,8 +11314,13 @@
               <w:cnfStyle w:val="000000100000" w:firstRow="0" w:lastRow="0" w:firstColumn="0" w:lastColumn="0" w:oddVBand="0" w:evenVBand="0" w:oddHBand="1" w:evenHBand="0" w:firstRowFirstColumn="0" w:firstRowLastColumn="0" w:lastRowFirstColumn="0" w:lastRowLastColumn="0"/>
             </w:pPr>
             <w:r>
-              <w:t>.docx</w:t>
-            </w:r>
+              <w:t>.</w:t>
+            </w:r>
+            <w:proofErr w:type="spellStart"/>
+            <w:r>
+              <w:t>docx</w:t>
+            </w:r>
+            <w:proofErr w:type="spellEnd"/>
           </w:p>
         </w:tc>
         <w:tc>
@@ -11196,8 +11395,13 @@
               <w:cnfStyle w:val="000000000000" w:firstRow="0" w:lastRow="0" w:firstColumn="0" w:lastColumn="0" w:oddVBand="0" w:evenVBand="0" w:oddHBand="0" w:evenHBand="0" w:firstRowFirstColumn="0" w:firstRowLastColumn="0" w:lastRowFirstColumn="0" w:lastRowLastColumn="0"/>
             </w:pPr>
             <w:r>
-              <w:t>.docx</w:t>
-            </w:r>
+              <w:t>.</w:t>
+            </w:r>
+            <w:proofErr w:type="spellStart"/>
+            <w:r>
+              <w:t>docx</w:t>
+            </w:r>
+            <w:proofErr w:type="spellEnd"/>
           </w:p>
         </w:tc>
         <w:tc>
@@ -11275,8 +11479,13 @@
               <w:cnfStyle w:val="000000100000" w:firstRow="0" w:lastRow="0" w:firstColumn="0" w:lastColumn="0" w:oddVBand="0" w:evenVBand="0" w:oddHBand="1" w:evenHBand="0" w:firstRowFirstColumn="0" w:firstRowLastColumn="0" w:lastRowFirstColumn="0" w:lastRowLastColumn="0"/>
             </w:pPr>
             <w:r>
-              <w:t>.docx</w:t>
-            </w:r>
+              <w:t>.</w:t>
+            </w:r>
+            <w:proofErr w:type="spellStart"/>
+            <w:r>
+              <w:t>docx</w:t>
+            </w:r>
+            <w:proofErr w:type="spellEnd"/>
           </w:p>
         </w:tc>
         <w:tc>
@@ -11351,8 +11560,13 @@
               <w:cnfStyle w:val="000000000000" w:firstRow="0" w:lastRow="0" w:firstColumn="0" w:lastColumn="0" w:oddVBand="0" w:evenVBand="0" w:oddHBand="0" w:evenHBand="0" w:firstRowFirstColumn="0" w:firstRowLastColumn="0" w:lastRowFirstColumn="0" w:lastRowLastColumn="0"/>
             </w:pPr>
             <w:r>
-              <w:t>.sql</w:t>
-            </w:r>
+              <w:t>.</w:t>
+            </w:r>
+            <w:proofErr w:type="spellStart"/>
+            <w:r>
+              <w:t>sql</w:t>
+            </w:r>
+            <w:proofErr w:type="spellEnd"/>
           </w:p>
         </w:tc>
         <w:tc>
@@ -11506,8 +11720,13 @@
               <w:cnfStyle w:val="000000000000" w:firstRow="0" w:lastRow="0" w:firstColumn="0" w:lastColumn="0" w:oddVBand="0" w:evenVBand="0" w:oddHBand="0" w:evenHBand="0" w:firstRowFirstColumn="0" w:firstRowLastColumn="0" w:lastRowFirstColumn="0" w:lastRowLastColumn="0"/>
             </w:pPr>
             <w:r>
-              <w:t>.war</w:t>
-            </w:r>
+              <w:t>.</w:t>
+            </w:r>
+            <w:proofErr w:type="spellStart"/>
+            <w:r>
+              <w:t>war</w:t>
+            </w:r>
+            <w:proofErr w:type="spellEnd"/>
           </w:p>
         </w:tc>
         <w:tc>
@@ -11585,8 +11804,13 @@
               <w:cnfStyle w:val="000000100000" w:firstRow="0" w:lastRow="0" w:firstColumn="0" w:lastColumn="0" w:oddVBand="0" w:evenVBand="0" w:oddHBand="1" w:evenHBand="0" w:firstRowFirstColumn="0" w:firstRowLastColumn="0" w:lastRowFirstColumn="0" w:lastRowLastColumn="0"/>
             </w:pPr>
             <w:r>
-              <w:t>.docx</w:t>
-            </w:r>
+              <w:t>.</w:t>
+            </w:r>
+            <w:proofErr w:type="spellStart"/>
+            <w:r>
+              <w:t>docx</w:t>
+            </w:r>
+            <w:proofErr w:type="spellEnd"/>
           </w:p>
         </w:tc>
         <w:tc>
@@ -11663,9 +11887,11 @@
             <w:r>
               <w:t>.</w:t>
             </w:r>
+            <w:proofErr w:type="spellStart"/>
             <w:r>
               <w:t>mpp</w:t>
             </w:r>
+            <w:proofErr w:type="spellEnd"/>
           </w:p>
         </w:tc>
         <w:tc>
@@ -11804,6 +12030,7 @@
       <w:r>
         <w:t xml:space="preserve">{Acrónimo de la </w:t>
       </w:r>
+      <w:proofErr w:type="gramStart"/>
       <w:r>
         <w:t>empresa</w:t>
       </w:r>
@@ -11813,6 +12040,7 @@
       <w:r>
         <w:t>_</w:t>
       </w:r>
+      <w:proofErr w:type="gramEnd"/>
       <w:r>
         <w:t>{Acrónimo del documento}</w:t>
       </w:r>
@@ -11898,7 +12126,15 @@
         <w:jc w:val="center"/>
       </w:pPr>
       <w:r>
-        <w:t>{Acrónimo de proyecto}_{Acrónimo del documento}</w:t>
+        <w:t xml:space="preserve">{Acrónimo de </w:t>
+      </w:r>
+      <w:proofErr w:type="gramStart"/>
+      <w:r>
+        <w:t>proyecto}_</w:t>
+      </w:r>
+      <w:proofErr w:type="gramEnd"/>
+      <w:r>
+        <w:t>{Acrónimo del documento}</w:t>
       </w:r>
     </w:p>
     <w:p>
@@ -11960,7 +12196,15 @@
         <w:jc w:val="center"/>
       </w:pPr>
       <w:r>
-        <w:t>{Acrónimo de proyecto}_{Acrónimo del componente}_{Acrónimo del documento}</w:t>
+        <w:t xml:space="preserve">{Acrónimo de </w:t>
+      </w:r>
+      <w:proofErr w:type="gramStart"/>
+      <w:r>
+        <w:t>proyecto}_</w:t>
+      </w:r>
+      <w:proofErr w:type="gramEnd"/>
+      <w:r>
+        <w:t>{Acrónimo del componente}_{Acrónimo del documento}</w:t>
       </w:r>
     </w:p>
     <w:p>
@@ -11991,7 +12235,15 @@
         <w:ind w:left="1080"/>
       </w:pPr>
       <w:r>
-        <w:t xml:space="preserve">Archivos con extensión .war </w:t>
+        <w:t>Archivos con extensión .</w:t>
+      </w:r>
+      <w:proofErr w:type="spellStart"/>
+      <w:r>
+        <w:t>war</w:t>
+      </w:r>
+      <w:proofErr w:type="spellEnd"/>
+      <w:r>
+        <w:t xml:space="preserve"> </w:t>
       </w:r>
     </w:p>
     <w:p>
@@ -12019,10 +12271,18 @@
         <w:t xml:space="preserve">{Acrónimo de </w:t>
       </w:r>
       <w:r>
-        <w:t>archivo} v {Versión}. {Revisión}</w:t>
+        <w:t>archivo} v {Versión}. {Revisión</w:t>
+      </w:r>
+      <w:proofErr w:type="gramStart"/>
+      <w:r>
+        <w:t>}</w:t>
       </w:r>
       <w:r>
-        <w:t>{Carácter de actualización}</w:t>
+        <w:t>{</w:t>
+      </w:r>
+      <w:proofErr w:type="gramEnd"/>
+      <w:r>
+        <w:t>Carácter de actualización}</w:t>
       </w:r>
     </w:p>
     <w:p>
@@ -12131,7 +12391,15 @@
         <w:jc w:val="center"/>
       </w:pPr>
       <w:r>
-        <w:t>{Acrónimo del proyecto}_{Nombre del ítem}</w:t>
+        <w:t xml:space="preserve">{Acrónimo del </w:t>
+      </w:r>
+      <w:proofErr w:type="gramStart"/>
+      <w:r>
+        <w:t>proyecto}_</w:t>
+      </w:r>
+      <w:proofErr w:type="gramEnd"/>
+      <w:r>
+        <w:t>{Nombre del ítem}</w:t>
       </w:r>
     </w:p>
     <w:p>
@@ -12204,10 +12472,18 @@
         <w:jc w:val="center"/>
       </w:pPr>
       <w:r>
-        <w:t>{Nombre del ítem} v {Versión}. {Revisión}</w:t>
+        <w:t>{Nombre del ítem} v {Versión}. {Revisión</w:t>
+      </w:r>
+      <w:proofErr w:type="gramStart"/>
+      <w:r>
+        <w:t>}</w:t>
       </w:r>
       <w:r>
-        <w:t>{Carácter de actualización}</w:t>
+        <w:t>{</w:t>
+      </w:r>
+      <w:proofErr w:type="gramEnd"/>
+      <w:r>
+        <w:t>Carácter de actualización}</w:t>
       </w:r>
     </w:p>
     <w:p>
@@ -13122,7 +13398,7 @@
         <w:tc>
           <w:tcPr>
             <w:tcW w:w="2838" w:type="dxa"/>
-            <w:shd w:val="clear" w:color="auto" w:fill="9CC2E5" w:themeFill="accent1" w:themeFillTint="99"/>
+            <w:shd w:val="clear" w:color="auto" w:fill="C5E0B3" w:themeFill="accent6" w:themeFillTint="66"/>
             <w:vAlign w:val="center"/>
           </w:tcPr>
           <w:p>
@@ -13137,6 +13413,7 @@
                 <w:lang w:eastAsia="es-PE"/>
               </w:rPr>
             </w:pPr>
+            <w:proofErr w:type="spellStart"/>
             <w:r>
               <w:rPr>
                 <w:rFonts w:eastAsia="Verdana"/>
@@ -13147,12 +13424,13 @@
               </w:rPr>
               <w:t>Baseline</w:t>
             </w:r>
+            <w:proofErr w:type="spellEnd"/>
           </w:p>
         </w:tc>
         <w:tc>
           <w:tcPr>
             <w:tcW w:w="3302" w:type="dxa"/>
-            <w:shd w:val="clear" w:color="auto" w:fill="9CC2E5" w:themeFill="accent1" w:themeFillTint="99"/>
+            <w:shd w:val="clear" w:color="auto" w:fill="C5E0B3" w:themeFill="accent6" w:themeFillTint="66"/>
             <w:vAlign w:val="center"/>
           </w:tcPr>
           <w:p>
@@ -13182,7 +13460,7 @@
         <w:tc>
           <w:tcPr>
             <w:tcW w:w="2990" w:type="dxa"/>
-            <w:shd w:val="clear" w:color="auto" w:fill="9CC2E5" w:themeFill="accent1" w:themeFillTint="99"/>
+            <w:shd w:val="clear" w:color="auto" w:fill="C5E0B3" w:themeFill="accent6" w:themeFillTint="66"/>
             <w:vAlign w:val="center"/>
           </w:tcPr>
           <w:p>
@@ -13218,7 +13496,7 @@
           <w:tcPr>
             <w:tcW w:w="9131" w:type="dxa"/>
             <w:gridSpan w:val="3"/>
-            <w:shd w:val="clear" w:color="auto" w:fill="9CC2E5" w:themeFill="accent1" w:themeFillTint="99"/>
+            <w:shd w:val="clear" w:color="auto" w:fill="C5E0B3" w:themeFill="accent6" w:themeFillTint="66"/>
           </w:tcPr>
           <w:p>
             <w:pPr>
@@ -13422,7 +13700,7 @@
           <w:tcPr>
             <w:tcW w:w="9131" w:type="dxa"/>
             <w:gridSpan w:val="3"/>
-            <w:shd w:val="clear" w:color="auto" w:fill="9CC2E5" w:themeFill="accent1" w:themeFillTint="99"/>
+            <w:shd w:val="clear" w:color="auto" w:fill="C5E0B3" w:themeFill="accent6" w:themeFillTint="66"/>
           </w:tcPr>
           <w:p>
             <w:pPr>
@@ -13542,7 +13820,7 @@
           <w:tcPr>
             <w:tcW w:w="9131" w:type="dxa"/>
             <w:gridSpan w:val="3"/>
-            <w:shd w:val="clear" w:color="auto" w:fill="9CC2E5" w:themeFill="accent1" w:themeFillTint="99"/>
+            <w:shd w:val="clear" w:color="auto" w:fill="C5E0B3" w:themeFill="accent6" w:themeFillTint="66"/>
           </w:tcPr>
           <w:p>
             <w:pPr>
@@ -13921,7 +14199,7 @@
           <w:tcPr>
             <w:tcW w:w="9131" w:type="dxa"/>
             <w:gridSpan w:val="3"/>
-            <w:shd w:val="clear" w:color="auto" w:fill="9CC2E5" w:themeFill="accent1" w:themeFillTint="99"/>
+            <w:shd w:val="clear" w:color="auto" w:fill="C5E0B3" w:themeFill="accent6" w:themeFillTint="66"/>
           </w:tcPr>
           <w:p>
             <w:pPr>
@@ -14575,6 +14853,7 @@
           <w:rFonts w:ascii="Calibri" w:hAnsi="Calibri"/>
         </w:rPr>
       </w:pPr>
+      <w:proofErr w:type="spellStart"/>
       <w:r>
         <w:rPr>
           <w:rFonts w:ascii="Calibri" w:hAnsi="Calibri"/>
@@ -14591,7 +14870,14 @@
         <w:rPr>
           <w:rFonts w:ascii="Calibri" w:hAnsi="Calibri"/>
         </w:rPr>
-        <w:t>ea Base de Aceptación y Entrega</w:t>
+        <w:t>ea</w:t>
+      </w:r>
+      <w:proofErr w:type="spellEnd"/>
+      <w:r>
+        <w:rPr>
+          <w:rFonts w:ascii="Calibri" w:hAnsi="Calibri"/>
+        </w:rPr>
+        <w:t xml:space="preserve"> Base de Aceptación y Entrega</w:t>
       </w:r>
     </w:p>
     <w:p>
@@ -14659,7 +14945,7 @@
         <w:tc>
           <w:tcPr>
             <w:tcW w:w="2496" w:type="dxa"/>
-            <w:shd w:val="clear" w:color="auto" w:fill="A6A6A6" w:themeFill="background1" w:themeFillShade="A6"/>
+            <w:shd w:val="clear" w:color="auto" w:fill="C5E0B3" w:themeFill="accent6" w:themeFillTint="66"/>
             <w:vAlign w:val="center"/>
           </w:tcPr>
           <w:p>
@@ -14687,7 +14973,7 @@
         <w:tc>
           <w:tcPr>
             <w:tcW w:w="4784" w:type="dxa"/>
-            <w:shd w:val="clear" w:color="auto" w:fill="A6A6A6" w:themeFill="background1" w:themeFillShade="A6"/>
+            <w:shd w:val="clear" w:color="auto" w:fill="C5E0B3" w:themeFill="accent6" w:themeFillTint="66"/>
             <w:vAlign w:val="center"/>
           </w:tcPr>
           <w:p>
@@ -15215,6 +15501,7 @@
         </w:rPr>
         <w:t xml:space="preserve">Check in y Check out de </w:t>
       </w:r>
+      <w:proofErr w:type="spellStart"/>
       <w:r>
         <w:rPr>
           <w:rFonts w:ascii="Calibri" w:hAnsi="Calibri"/>
@@ -15222,6 +15509,7 @@
         </w:rPr>
         <w:t>ítems</w:t>
       </w:r>
+      <w:proofErr w:type="spellEnd"/>
       <w:r>
         <w:rPr>
           <w:rFonts w:ascii="Calibri" w:hAnsi="Calibri"/>
@@ -15229,6 +15517,7 @@
         </w:rPr>
         <w:t xml:space="preserve"> </w:t>
       </w:r>
+      <w:proofErr w:type="spellStart"/>
       <w:r>
         <w:rPr>
           <w:rFonts w:ascii="Calibri" w:hAnsi="Calibri"/>
@@ -15236,6 +15525,7 @@
         </w:rPr>
         <w:t>pertenecientes</w:t>
       </w:r>
+      <w:proofErr w:type="spellEnd"/>
       <w:r>
         <w:rPr>
           <w:rFonts w:ascii="Calibri" w:hAnsi="Calibri"/>
@@ -15243,6 +15533,7 @@
         </w:rPr>
         <w:t xml:space="preserve"> a la </w:t>
       </w:r>
+      <w:proofErr w:type="spellStart"/>
       <w:r>
         <w:rPr>
           <w:rFonts w:ascii="Calibri" w:hAnsi="Calibri"/>
@@ -15250,6 +15541,7 @@
         </w:rPr>
         <w:t>biblioteca</w:t>
       </w:r>
+      <w:proofErr w:type="spellEnd"/>
       <w:r>
         <w:rPr>
           <w:rFonts w:ascii="Calibri" w:hAnsi="Calibri"/>
@@ -15401,7 +15693,7 @@
         <w:tc>
           <w:tcPr>
             <w:tcW w:w="2420" w:type="dxa"/>
-            <w:shd w:val="clear" w:color="auto" w:fill="A6A6A6" w:themeFill="background1" w:themeFillShade="A6"/>
+            <w:shd w:val="clear" w:color="auto" w:fill="C5E0B3" w:themeFill="accent6" w:themeFillTint="66"/>
             <w:vAlign w:val="center"/>
           </w:tcPr>
           <w:p>
@@ -15427,7 +15719,7 @@
         <w:tc>
           <w:tcPr>
             <w:tcW w:w="4926" w:type="dxa"/>
-            <w:shd w:val="clear" w:color="auto" w:fill="A6A6A6" w:themeFill="background1" w:themeFillShade="A6"/>
+            <w:shd w:val="clear" w:color="auto" w:fill="C5E0B3" w:themeFill="accent6" w:themeFillTint="66"/>
             <w:vAlign w:val="center"/>
           </w:tcPr>
           <w:p>
@@ -16029,7 +16321,7 @@
         <w:tc>
           <w:tcPr>
             <w:tcW w:w="2496" w:type="dxa"/>
-            <w:shd w:val="clear" w:color="auto" w:fill="A6A6A6" w:themeFill="background1" w:themeFillShade="A6"/>
+            <w:shd w:val="clear" w:color="auto" w:fill="C5E0B3" w:themeFill="accent6" w:themeFillTint="66"/>
             <w:vAlign w:val="center"/>
           </w:tcPr>
           <w:p>
@@ -16053,7 +16345,7 @@
         <w:tc>
           <w:tcPr>
             <w:tcW w:w="4850" w:type="dxa"/>
-            <w:shd w:val="clear" w:color="auto" w:fill="A6A6A6" w:themeFill="background1" w:themeFillShade="A6"/>
+            <w:shd w:val="clear" w:color="auto" w:fill="C5E0B3" w:themeFill="accent6" w:themeFillTint="66"/>
             <w:vAlign w:val="center"/>
           </w:tcPr>
           <w:p>
@@ -16570,12 +16862,53 @@
           <w:szCs w:val="20"/>
         </w:rPr>
       </w:pPr>
+      <w:proofErr w:type="spellStart"/>
       <w:r>
         <w:rPr>
           <w:sz w:val="20"/>
           <w:szCs w:val="20"/>
         </w:rPr>
-        <w:t>Check in y Check out de documentos y archivos para el aseguramiento de la calidad.</w:t>
+        <w:t>Check</w:t>
+      </w:r>
+      <w:proofErr w:type="spellEnd"/>
+      <w:r>
+        <w:rPr>
+          <w:sz w:val="20"/>
+          <w:szCs w:val="20"/>
+        </w:rPr>
+        <w:t xml:space="preserve"> in y </w:t>
+      </w:r>
+      <w:proofErr w:type="spellStart"/>
+      <w:r>
+        <w:rPr>
+          <w:sz w:val="20"/>
+          <w:szCs w:val="20"/>
+        </w:rPr>
+        <w:t>Check</w:t>
+      </w:r>
+      <w:proofErr w:type="spellEnd"/>
+      <w:r>
+        <w:rPr>
+          <w:sz w:val="20"/>
+          <w:szCs w:val="20"/>
+        </w:rPr>
+        <w:t xml:space="preserve"> </w:t>
+      </w:r>
+      <w:proofErr w:type="spellStart"/>
+      <w:r>
+        <w:rPr>
+          <w:sz w:val="20"/>
+          <w:szCs w:val="20"/>
+        </w:rPr>
+        <w:t>out</w:t>
+      </w:r>
+      <w:proofErr w:type="spellEnd"/>
+      <w:r>
+        <w:rPr>
+          <w:sz w:val="20"/>
+          <w:szCs w:val="20"/>
+        </w:rPr>
+        <w:t xml:space="preserve"> de documentos y archivos para el aseguramiento de la calidad.</w:t>
       </w:r>
     </w:p>
     <w:p>
@@ -16688,6 +17021,17 @@
         </w:rPr>
       </w:pPr>
     </w:p>
+    <w:p>
+      <w:pPr>
+        <w:tabs>
+          <w:tab w:val="left" w:pos="6059"/>
+        </w:tabs>
+        <w:ind w:left="708" w:firstLine="1"/>
+        <w:rPr>
+          <w:rFonts w:ascii="Calibri" w:hAnsi="Calibri"/>
+        </w:rPr>
+      </w:pPr>
+    </w:p>
     <w:tbl>
       <w:tblPr>
         <w:tblpPr w:leftFromText="180" w:rightFromText="180" w:vertAnchor="text" w:horzAnchor="page" w:tblpXSpec="center" w:tblpY="14"/>
@@ -16710,7 +17054,7 @@
         <w:tc>
           <w:tcPr>
             <w:tcW w:w="2660" w:type="dxa"/>
-            <w:shd w:val="clear" w:color="auto" w:fill="A6A6A6" w:themeFill="background1" w:themeFillShade="A6"/>
+            <w:shd w:val="clear" w:color="auto" w:fill="C5E0B3" w:themeFill="accent6" w:themeFillTint="66"/>
             <w:vAlign w:val="center"/>
           </w:tcPr>
           <w:p>
@@ -16732,6 +17076,7 @@
                 <w:b/>
                 <w:sz w:val="24"/>
               </w:rPr>
+              <w:lastRenderedPageBreak/>
               <w:t>Rol</w:t>
             </w:r>
           </w:p>
@@ -16739,7 +17084,7 @@
         <w:tc>
           <w:tcPr>
             <w:tcW w:w="2977" w:type="dxa"/>
-            <w:shd w:val="clear" w:color="auto" w:fill="A6A6A6" w:themeFill="background1" w:themeFillShade="A6"/>
+            <w:shd w:val="clear" w:color="auto" w:fill="C5E0B3" w:themeFill="accent6" w:themeFillTint="66"/>
             <w:vAlign w:val="center"/>
           </w:tcPr>
           <w:p>
@@ -16789,7 +17134,6 @@
                 <w:rFonts w:ascii="Calibri" w:hAnsi="Calibri"/>
                 <w:sz w:val="20"/>
               </w:rPr>
-              <w:lastRenderedPageBreak/>
               <w:t>Gestor de la configuración</w:t>
             </w:r>
           </w:p>
@@ -17570,7 +17914,7 @@
               <w:left w:val="none" w:sz="0" w:space="0" w:color="auto"/>
               <w:right w:val="none" w:sz="0" w:space="0" w:color="auto"/>
             </w:tcBorders>
-            <w:shd w:val="clear" w:color="auto" w:fill="BDD6EE" w:themeFill="accent1" w:themeFillTint="66"/>
+            <w:shd w:val="clear" w:color="auto" w:fill="C5E0B3" w:themeFill="accent6" w:themeFillTint="66"/>
             <w:vAlign w:val="center"/>
             <w:hideMark/>
           </w:tcPr>
@@ -17605,7 +17949,7 @@
               <w:left w:val="none" w:sz="0" w:space="0" w:color="auto"/>
               <w:right w:val="none" w:sz="0" w:space="0" w:color="auto"/>
             </w:tcBorders>
-            <w:shd w:val="clear" w:color="auto" w:fill="BDD6EE" w:themeFill="accent1" w:themeFillTint="66"/>
+            <w:shd w:val="clear" w:color="auto" w:fill="C5E0B3" w:themeFill="accent6" w:themeFillTint="66"/>
             <w:vAlign w:val="center"/>
             <w:hideMark/>
           </w:tcPr>
@@ -17646,7 +17990,7 @@
             <w:tcBorders>
               <w:left w:val="none" w:sz="0" w:space="0" w:color="auto"/>
             </w:tcBorders>
-            <w:shd w:val="clear" w:color="auto" w:fill="BDD6EE" w:themeFill="accent1" w:themeFillTint="66"/>
+            <w:shd w:val="clear" w:color="auto" w:fill="C5E0B3" w:themeFill="accent6" w:themeFillTint="66"/>
             <w:vAlign w:val="center"/>
           </w:tcPr>
           <w:p>
@@ -17689,15 +18033,49 @@
                 <w:lang w:eastAsia="es-PE"/>
               </w:rPr>
             </w:pPr>
-            <w:r>
-              <w:rPr>
-                <w:rFonts w:cs="Times New Roman"/>
-                <w:color w:val="000000"/>
-                <w:sz w:val="20"/>
-                <w:szCs w:val="20"/>
-                <w:lang w:eastAsia="es-PE"/>
-              </w:rPr>
-              <w:t>Tavara Aquije, Javier Antonio</w:t>
+            <w:proofErr w:type="spellStart"/>
+            <w:r>
+              <w:rPr>
+                <w:rFonts w:cs="Times New Roman"/>
+                <w:color w:val="000000"/>
+                <w:sz w:val="20"/>
+                <w:szCs w:val="20"/>
+                <w:lang w:eastAsia="es-PE"/>
+              </w:rPr>
+              <w:t>Tavara</w:t>
+            </w:r>
+            <w:proofErr w:type="spellEnd"/>
+            <w:r>
+              <w:rPr>
+                <w:rFonts w:cs="Times New Roman"/>
+                <w:color w:val="000000"/>
+                <w:sz w:val="20"/>
+                <w:szCs w:val="20"/>
+                <w:lang w:eastAsia="es-PE"/>
+              </w:rPr>
+              <w:t xml:space="preserve"> </w:t>
+            </w:r>
+            <w:proofErr w:type="spellStart"/>
+            <w:r>
+              <w:rPr>
+                <w:rFonts w:cs="Times New Roman"/>
+                <w:color w:val="000000"/>
+                <w:sz w:val="20"/>
+                <w:szCs w:val="20"/>
+                <w:lang w:eastAsia="es-PE"/>
+              </w:rPr>
+              <w:t>Aquije</w:t>
+            </w:r>
+            <w:proofErr w:type="spellEnd"/>
+            <w:r>
+              <w:rPr>
+                <w:rFonts w:cs="Times New Roman"/>
+                <w:color w:val="000000"/>
+                <w:sz w:val="20"/>
+                <w:szCs w:val="20"/>
+                <w:lang w:eastAsia="es-PE"/>
+              </w:rPr>
+              <w:t>, Javier Antonio</w:t>
             </w:r>
           </w:p>
         </w:tc>
@@ -17714,7 +18092,7 @@
             <w:tcBorders>
               <w:left w:val="none" w:sz="0" w:space="0" w:color="auto"/>
             </w:tcBorders>
-            <w:shd w:val="clear" w:color="auto" w:fill="BDD6EE" w:themeFill="accent1" w:themeFillTint="66"/>
+            <w:shd w:val="clear" w:color="auto" w:fill="C5E0B3" w:themeFill="accent6" w:themeFillTint="66"/>
             <w:vAlign w:val="center"/>
             <w:hideMark/>
           </w:tcPr>
@@ -17804,7 +18182,7 @@
             <w:tcBorders>
               <w:left w:val="none" w:sz="0" w:space="0" w:color="auto"/>
             </w:tcBorders>
-            <w:shd w:val="clear" w:color="auto" w:fill="BDD6EE" w:themeFill="accent1" w:themeFillTint="66"/>
+            <w:shd w:val="clear" w:color="auto" w:fill="C5E0B3" w:themeFill="accent6" w:themeFillTint="66"/>
             <w:vAlign w:val="center"/>
             <w:hideMark/>
           </w:tcPr>
@@ -17885,7 +18263,7 @@
             <w:tcBorders>
               <w:left w:val="none" w:sz="0" w:space="0" w:color="auto"/>
             </w:tcBorders>
-            <w:shd w:val="clear" w:color="auto" w:fill="BDD6EE" w:themeFill="accent1" w:themeFillTint="66"/>
+            <w:shd w:val="clear" w:color="auto" w:fill="C5E0B3" w:themeFill="accent6" w:themeFillTint="66"/>
             <w:vAlign w:val="center"/>
             <w:hideMark/>
           </w:tcPr>
@@ -17945,7 +18323,7 @@
               <w:left w:val="none" w:sz="0" w:space="0" w:color="auto"/>
               <w:bottom w:val="none" w:sz="0" w:space="0" w:color="auto"/>
             </w:tcBorders>
-            <w:shd w:val="clear" w:color="auto" w:fill="BDD6EE" w:themeFill="accent1" w:themeFillTint="66"/>
+            <w:shd w:val="clear" w:color="auto" w:fill="C5E0B3" w:themeFill="accent6" w:themeFillTint="66"/>
             <w:vAlign w:val="center"/>
             <w:hideMark/>
           </w:tcPr>
@@ -18145,7 +18523,7 @@
               <w:left w:val="none" w:sz="0" w:space="0" w:color="auto"/>
               <w:right w:val="none" w:sz="0" w:space="0" w:color="auto"/>
             </w:tcBorders>
-            <w:shd w:val="clear" w:color="auto" w:fill="BDD6EE" w:themeFill="accent1" w:themeFillTint="66"/>
+            <w:shd w:val="clear" w:color="auto" w:fill="C5E0B3" w:themeFill="accent6" w:themeFillTint="66"/>
             <w:vAlign w:val="center"/>
             <w:hideMark/>
           </w:tcPr>
@@ -18180,7 +18558,7 @@
               <w:left w:val="none" w:sz="0" w:space="0" w:color="auto"/>
               <w:right w:val="none" w:sz="0" w:space="0" w:color="auto"/>
             </w:tcBorders>
-            <w:shd w:val="clear" w:color="auto" w:fill="BDD6EE" w:themeFill="accent1" w:themeFillTint="66"/>
+            <w:shd w:val="clear" w:color="auto" w:fill="C5E0B3" w:themeFill="accent6" w:themeFillTint="66"/>
             <w:vAlign w:val="center"/>
             <w:hideMark/>
           </w:tcPr>
@@ -18221,7 +18599,7 @@
             <w:tcBorders>
               <w:left w:val="none" w:sz="0" w:space="0" w:color="auto"/>
             </w:tcBorders>
-            <w:shd w:val="clear" w:color="auto" w:fill="BDD6EE" w:themeFill="accent1" w:themeFillTint="66"/>
+            <w:shd w:val="clear" w:color="auto" w:fill="C5E0B3" w:themeFill="accent6" w:themeFillTint="66"/>
             <w:vAlign w:val="center"/>
           </w:tcPr>
           <w:p>
@@ -18264,15 +18642,49 @@
                 <w:lang w:eastAsia="es-PE"/>
               </w:rPr>
             </w:pPr>
-            <w:r>
-              <w:rPr>
-                <w:rFonts w:cs="Times New Roman"/>
-                <w:color w:val="000000"/>
-                <w:sz w:val="20"/>
-                <w:szCs w:val="20"/>
-                <w:lang w:eastAsia="es-PE"/>
-              </w:rPr>
-              <w:t>Tavara Aquije, Javier Antonio</w:t>
+            <w:proofErr w:type="spellStart"/>
+            <w:r>
+              <w:rPr>
+                <w:rFonts w:cs="Times New Roman"/>
+                <w:color w:val="000000"/>
+                <w:sz w:val="20"/>
+                <w:szCs w:val="20"/>
+                <w:lang w:eastAsia="es-PE"/>
+              </w:rPr>
+              <w:t>Tavara</w:t>
+            </w:r>
+            <w:proofErr w:type="spellEnd"/>
+            <w:r>
+              <w:rPr>
+                <w:rFonts w:cs="Times New Roman"/>
+                <w:color w:val="000000"/>
+                <w:sz w:val="20"/>
+                <w:szCs w:val="20"/>
+                <w:lang w:eastAsia="es-PE"/>
+              </w:rPr>
+              <w:t xml:space="preserve"> </w:t>
+            </w:r>
+            <w:proofErr w:type="spellStart"/>
+            <w:r>
+              <w:rPr>
+                <w:rFonts w:cs="Times New Roman"/>
+                <w:color w:val="000000"/>
+                <w:sz w:val="20"/>
+                <w:szCs w:val="20"/>
+                <w:lang w:eastAsia="es-PE"/>
+              </w:rPr>
+              <w:t>Aquije</w:t>
+            </w:r>
+            <w:proofErr w:type="spellEnd"/>
+            <w:r>
+              <w:rPr>
+                <w:rFonts w:cs="Times New Roman"/>
+                <w:color w:val="000000"/>
+                <w:sz w:val="20"/>
+                <w:szCs w:val="20"/>
+                <w:lang w:eastAsia="es-PE"/>
+              </w:rPr>
+              <w:t>, Javier Antonio</w:t>
             </w:r>
           </w:p>
         </w:tc>
@@ -18289,7 +18701,7 @@
             <w:tcBorders>
               <w:left w:val="none" w:sz="0" w:space="0" w:color="auto"/>
             </w:tcBorders>
-            <w:shd w:val="clear" w:color="auto" w:fill="BDD6EE" w:themeFill="accent1" w:themeFillTint="66"/>
+            <w:shd w:val="clear" w:color="auto" w:fill="C5E0B3" w:themeFill="accent6" w:themeFillTint="66"/>
             <w:vAlign w:val="center"/>
             <w:hideMark/>
           </w:tcPr>
@@ -18359,7 +18771,7 @@
             <w:tcBorders>
               <w:left w:val="none" w:sz="0" w:space="0" w:color="auto"/>
             </w:tcBorders>
-            <w:shd w:val="clear" w:color="auto" w:fill="BDD6EE" w:themeFill="accent1" w:themeFillTint="66"/>
+            <w:shd w:val="clear" w:color="auto" w:fill="C5E0B3" w:themeFill="accent6" w:themeFillTint="66"/>
             <w:vAlign w:val="center"/>
             <w:hideMark/>
           </w:tcPr>
@@ -18440,7 +18852,7 @@
             <w:tcBorders>
               <w:left w:val="none" w:sz="0" w:space="0" w:color="auto"/>
             </w:tcBorders>
-            <w:shd w:val="clear" w:color="auto" w:fill="BDD6EE" w:themeFill="accent1" w:themeFillTint="66"/>
+            <w:shd w:val="clear" w:color="auto" w:fill="C5E0B3" w:themeFill="accent6" w:themeFillTint="66"/>
             <w:vAlign w:val="center"/>
             <w:hideMark/>
           </w:tcPr>
@@ -18518,7 +18930,7 @@
               <w:left w:val="none" w:sz="0" w:space="0" w:color="auto"/>
               <w:bottom w:val="none" w:sz="0" w:space="0" w:color="auto"/>
             </w:tcBorders>
-            <w:shd w:val="clear" w:color="auto" w:fill="BDD6EE" w:themeFill="accent1" w:themeFillTint="66"/>
+            <w:shd w:val="clear" w:color="auto" w:fill="C5E0B3" w:themeFill="accent6" w:themeFillTint="66"/>
             <w:vAlign w:val="center"/>
             <w:hideMark/>
           </w:tcPr>
@@ -18742,7 +19154,7 @@
               <w:left w:val="none" w:sz="0" w:space="0" w:color="auto"/>
               <w:right w:val="none" w:sz="0" w:space="0" w:color="auto"/>
             </w:tcBorders>
-            <w:shd w:val="clear" w:color="auto" w:fill="BDD6EE" w:themeFill="accent1" w:themeFillTint="66"/>
+            <w:shd w:val="clear" w:color="auto" w:fill="C5E0B3" w:themeFill="accent6" w:themeFillTint="66"/>
             <w:vAlign w:val="center"/>
             <w:hideMark/>
           </w:tcPr>
@@ -18778,7 +19190,7 @@
               <w:left w:val="none" w:sz="0" w:space="0" w:color="auto"/>
               <w:right w:val="none" w:sz="0" w:space="0" w:color="auto"/>
             </w:tcBorders>
-            <w:shd w:val="clear" w:color="auto" w:fill="BDD6EE" w:themeFill="accent1" w:themeFillTint="66"/>
+            <w:shd w:val="clear" w:color="auto" w:fill="C5E0B3" w:themeFill="accent6" w:themeFillTint="66"/>
             <w:vAlign w:val="center"/>
             <w:hideMark/>
           </w:tcPr>
@@ -18849,7 +19261,7 @@
             <w:tcBorders>
               <w:left w:val="none" w:sz="0" w:space="0" w:color="auto"/>
             </w:tcBorders>
-            <w:shd w:val="clear" w:color="auto" w:fill="BDD6EE" w:themeFill="accent1" w:themeFillTint="66"/>
+            <w:shd w:val="clear" w:color="auto" w:fill="C5E0B3" w:themeFill="accent6" w:themeFillTint="66"/>
             <w:vAlign w:val="center"/>
           </w:tcPr>
           <w:p>
@@ -18892,15 +19304,49 @@
                 <w:lang w:eastAsia="es-PE"/>
               </w:rPr>
             </w:pPr>
-            <w:r>
-              <w:rPr>
-                <w:rFonts w:cs="Times New Roman"/>
-                <w:color w:val="000000"/>
-                <w:sz w:val="20"/>
-                <w:szCs w:val="20"/>
-                <w:lang w:eastAsia="es-PE"/>
-              </w:rPr>
-              <w:t>Tavara Aquije, Javier Antonio</w:t>
+            <w:proofErr w:type="spellStart"/>
+            <w:r>
+              <w:rPr>
+                <w:rFonts w:cs="Times New Roman"/>
+                <w:color w:val="000000"/>
+                <w:sz w:val="20"/>
+                <w:szCs w:val="20"/>
+                <w:lang w:eastAsia="es-PE"/>
+              </w:rPr>
+              <w:t>Tavara</w:t>
+            </w:r>
+            <w:proofErr w:type="spellEnd"/>
+            <w:r>
+              <w:rPr>
+                <w:rFonts w:cs="Times New Roman"/>
+                <w:color w:val="000000"/>
+                <w:sz w:val="20"/>
+                <w:szCs w:val="20"/>
+                <w:lang w:eastAsia="es-PE"/>
+              </w:rPr>
+              <w:t xml:space="preserve"> </w:t>
+            </w:r>
+            <w:proofErr w:type="spellStart"/>
+            <w:r>
+              <w:rPr>
+                <w:rFonts w:cs="Times New Roman"/>
+                <w:color w:val="000000"/>
+                <w:sz w:val="20"/>
+                <w:szCs w:val="20"/>
+                <w:lang w:eastAsia="es-PE"/>
+              </w:rPr>
+              <w:t>Aquije</w:t>
+            </w:r>
+            <w:proofErr w:type="spellEnd"/>
+            <w:r>
+              <w:rPr>
+                <w:rFonts w:cs="Times New Roman"/>
+                <w:color w:val="000000"/>
+                <w:sz w:val="20"/>
+                <w:szCs w:val="20"/>
+                <w:lang w:eastAsia="es-PE"/>
+              </w:rPr>
+              <w:t>, Javier Antonio</w:t>
             </w:r>
           </w:p>
         </w:tc>
@@ -18917,7 +19363,7 @@
             <w:tcBorders>
               <w:left w:val="none" w:sz="0" w:space="0" w:color="auto"/>
             </w:tcBorders>
-            <w:shd w:val="clear" w:color="auto" w:fill="BDD6EE" w:themeFill="accent1" w:themeFillTint="66"/>
+            <w:shd w:val="clear" w:color="auto" w:fill="C5E0B3" w:themeFill="accent6" w:themeFillTint="66"/>
             <w:vAlign w:val="center"/>
             <w:hideMark/>
           </w:tcPr>
@@ -18996,7 +19442,7 @@
             <w:tcBorders>
               <w:left w:val="none" w:sz="0" w:space="0" w:color="auto"/>
             </w:tcBorders>
-            <w:shd w:val="clear" w:color="auto" w:fill="BDD6EE" w:themeFill="accent1" w:themeFillTint="66"/>
+            <w:shd w:val="clear" w:color="auto" w:fill="C5E0B3" w:themeFill="accent6" w:themeFillTint="66"/>
             <w:vAlign w:val="center"/>
             <w:hideMark/>
           </w:tcPr>
@@ -19066,7 +19512,7 @@
             <w:tcBorders>
               <w:left w:val="none" w:sz="0" w:space="0" w:color="auto"/>
             </w:tcBorders>
-            <w:shd w:val="clear" w:color="auto" w:fill="BDD6EE" w:themeFill="accent1" w:themeFillTint="66"/>
+            <w:shd w:val="clear" w:color="auto" w:fill="C5E0B3" w:themeFill="accent6" w:themeFillTint="66"/>
             <w:vAlign w:val="center"/>
             <w:hideMark/>
           </w:tcPr>
@@ -19227,7 +19673,7 @@
               <w:left w:val="none" w:sz="0" w:space="0" w:color="auto"/>
               <w:bottom w:val="none" w:sz="0" w:space="0" w:color="auto"/>
             </w:tcBorders>
-            <w:shd w:val="clear" w:color="auto" w:fill="BDD6EE" w:themeFill="accent1" w:themeFillTint="66"/>
+            <w:shd w:val="clear" w:color="auto" w:fill="C5E0B3" w:themeFill="accent6" w:themeFillTint="66"/>
             <w:vAlign w:val="center"/>
             <w:hideMark/>
           </w:tcPr>
@@ -19452,7 +19898,7 @@
               <w:left w:val="none" w:sz="0" w:space="0" w:color="auto"/>
               <w:right w:val="none" w:sz="0" w:space="0" w:color="auto"/>
             </w:tcBorders>
-            <w:shd w:val="clear" w:color="auto" w:fill="BDD6EE" w:themeFill="accent1" w:themeFillTint="66"/>
+            <w:shd w:val="clear" w:color="auto" w:fill="C5E0B3" w:themeFill="accent6" w:themeFillTint="66"/>
             <w:vAlign w:val="center"/>
             <w:hideMark/>
           </w:tcPr>
@@ -19487,7 +19933,7 @@
               <w:left w:val="none" w:sz="0" w:space="0" w:color="auto"/>
               <w:right w:val="none" w:sz="0" w:space="0" w:color="auto"/>
             </w:tcBorders>
-            <w:shd w:val="clear" w:color="auto" w:fill="BDD6EE" w:themeFill="accent1" w:themeFillTint="66"/>
+            <w:shd w:val="clear" w:color="auto" w:fill="C5E0B3" w:themeFill="accent6" w:themeFillTint="66"/>
             <w:vAlign w:val="center"/>
             <w:hideMark/>
           </w:tcPr>
@@ -19528,7 +19974,7 @@
             <w:tcBorders>
               <w:left w:val="none" w:sz="0" w:space="0" w:color="auto"/>
             </w:tcBorders>
-            <w:shd w:val="clear" w:color="auto" w:fill="BDD6EE" w:themeFill="accent1" w:themeFillTint="66"/>
+            <w:shd w:val="clear" w:color="auto" w:fill="C5E0B3" w:themeFill="accent6" w:themeFillTint="66"/>
             <w:vAlign w:val="center"/>
           </w:tcPr>
           <w:p>
@@ -19571,15 +20017,49 @@
                 <w:lang w:eastAsia="es-PE"/>
               </w:rPr>
             </w:pPr>
-            <w:r>
-              <w:rPr>
-                <w:rFonts w:cs="Times New Roman"/>
-                <w:color w:val="000000"/>
-                <w:sz w:val="20"/>
-                <w:szCs w:val="20"/>
-                <w:lang w:eastAsia="es-PE"/>
-              </w:rPr>
-              <w:t>Serquen Llallire, Carlos Eduardo</w:t>
+            <w:proofErr w:type="spellStart"/>
+            <w:r>
+              <w:rPr>
+                <w:rFonts w:cs="Times New Roman"/>
+                <w:color w:val="000000"/>
+                <w:sz w:val="20"/>
+                <w:szCs w:val="20"/>
+                <w:lang w:eastAsia="es-PE"/>
+              </w:rPr>
+              <w:t>Serquen</w:t>
+            </w:r>
+            <w:proofErr w:type="spellEnd"/>
+            <w:r>
+              <w:rPr>
+                <w:rFonts w:cs="Times New Roman"/>
+                <w:color w:val="000000"/>
+                <w:sz w:val="20"/>
+                <w:szCs w:val="20"/>
+                <w:lang w:eastAsia="es-PE"/>
+              </w:rPr>
+              <w:t xml:space="preserve"> </w:t>
+            </w:r>
+            <w:proofErr w:type="spellStart"/>
+            <w:r>
+              <w:rPr>
+                <w:rFonts w:cs="Times New Roman"/>
+                <w:color w:val="000000"/>
+                <w:sz w:val="20"/>
+                <w:szCs w:val="20"/>
+                <w:lang w:eastAsia="es-PE"/>
+              </w:rPr>
+              <w:t>Llallire</w:t>
+            </w:r>
+            <w:proofErr w:type="spellEnd"/>
+            <w:r>
+              <w:rPr>
+                <w:rFonts w:cs="Times New Roman"/>
+                <w:color w:val="000000"/>
+                <w:sz w:val="20"/>
+                <w:szCs w:val="20"/>
+                <w:lang w:eastAsia="es-PE"/>
+              </w:rPr>
+              <w:t>, Carlos Eduardo</w:t>
             </w:r>
           </w:p>
         </w:tc>
@@ -19596,7 +20076,7 @@
             <w:tcBorders>
               <w:left w:val="none" w:sz="0" w:space="0" w:color="auto"/>
             </w:tcBorders>
-            <w:shd w:val="clear" w:color="auto" w:fill="BDD6EE" w:themeFill="accent1" w:themeFillTint="66"/>
+            <w:shd w:val="clear" w:color="auto" w:fill="C5E0B3" w:themeFill="accent6" w:themeFillTint="66"/>
             <w:vAlign w:val="center"/>
             <w:hideMark/>
           </w:tcPr>
@@ -19665,7 +20145,7 @@
             <w:tcBorders>
               <w:left w:val="none" w:sz="0" w:space="0" w:color="auto"/>
             </w:tcBorders>
-            <w:shd w:val="clear" w:color="auto" w:fill="BDD6EE" w:themeFill="accent1" w:themeFillTint="66"/>
+            <w:shd w:val="clear" w:color="auto" w:fill="C5E0B3" w:themeFill="accent6" w:themeFillTint="66"/>
             <w:vAlign w:val="center"/>
             <w:hideMark/>
           </w:tcPr>
@@ -19746,7 +20226,7 @@
             <w:tcBorders>
               <w:left w:val="none" w:sz="0" w:space="0" w:color="auto"/>
             </w:tcBorders>
-            <w:shd w:val="clear" w:color="auto" w:fill="BDD6EE" w:themeFill="accent1" w:themeFillTint="66"/>
+            <w:shd w:val="clear" w:color="auto" w:fill="C5E0B3" w:themeFill="accent6" w:themeFillTint="66"/>
             <w:vAlign w:val="center"/>
             <w:hideMark/>
           </w:tcPr>
@@ -19824,7 +20304,7 @@
               <w:left w:val="none" w:sz="0" w:space="0" w:color="auto"/>
               <w:bottom w:val="none" w:sz="0" w:space="0" w:color="auto"/>
             </w:tcBorders>
-            <w:shd w:val="clear" w:color="auto" w:fill="BDD6EE" w:themeFill="accent1" w:themeFillTint="66"/>
+            <w:shd w:val="clear" w:color="auto" w:fill="C5E0B3" w:themeFill="accent6" w:themeFillTint="66"/>
             <w:vAlign w:val="center"/>
             <w:hideMark/>
           </w:tcPr>
@@ -20058,7 +20538,7 @@
               <w:left w:val="none" w:sz="0" w:space="0" w:color="auto"/>
               <w:right w:val="none" w:sz="0" w:space="0" w:color="auto"/>
             </w:tcBorders>
-            <w:shd w:val="clear" w:color="auto" w:fill="BDD6EE" w:themeFill="accent1" w:themeFillTint="66"/>
+            <w:shd w:val="clear" w:color="auto" w:fill="C5E0B3" w:themeFill="accent6" w:themeFillTint="66"/>
             <w:vAlign w:val="center"/>
             <w:hideMark/>
           </w:tcPr>
@@ -20094,7 +20574,7 @@
               <w:left w:val="none" w:sz="0" w:space="0" w:color="auto"/>
               <w:right w:val="none" w:sz="0" w:space="0" w:color="auto"/>
             </w:tcBorders>
-            <w:shd w:val="clear" w:color="auto" w:fill="BDD6EE" w:themeFill="accent1" w:themeFillTint="66"/>
+            <w:shd w:val="clear" w:color="auto" w:fill="C5E0B3" w:themeFill="accent6" w:themeFillTint="66"/>
             <w:vAlign w:val="center"/>
             <w:hideMark/>
           </w:tcPr>
@@ -20145,7 +20625,7 @@
             <w:tcBorders>
               <w:left w:val="none" w:sz="0" w:space="0" w:color="auto"/>
             </w:tcBorders>
-            <w:shd w:val="clear" w:color="auto" w:fill="BDD6EE" w:themeFill="accent1" w:themeFillTint="66"/>
+            <w:shd w:val="clear" w:color="auto" w:fill="C5E0B3" w:themeFill="accent6" w:themeFillTint="66"/>
             <w:vAlign w:val="center"/>
           </w:tcPr>
           <w:p>
@@ -20188,15 +20668,49 @@
                 <w:lang w:eastAsia="es-PE"/>
               </w:rPr>
             </w:pPr>
-            <w:r>
-              <w:rPr>
-                <w:rFonts w:cs="Times New Roman"/>
-                <w:color w:val="000000"/>
-                <w:sz w:val="20"/>
-                <w:szCs w:val="20"/>
-                <w:lang w:eastAsia="es-PE"/>
-              </w:rPr>
-              <w:t>Serquen Llallire, Carlos Eduardo</w:t>
+            <w:proofErr w:type="spellStart"/>
+            <w:r>
+              <w:rPr>
+                <w:rFonts w:cs="Times New Roman"/>
+                <w:color w:val="000000"/>
+                <w:sz w:val="20"/>
+                <w:szCs w:val="20"/>
+                <w:lang w:eastAsia="es-PE"/>
+              </w:rPr>
+              <w:t>Serquen</w:t>
+            </w:r>
+            <w:proofErr w:type="spellEnd"/>
+            <w:r>
+              <w:rPr>
+                <w:rFonts w:cs="Times New Roman"/>
+                <w:color w:val="000000"/>
+                <w:sz w:val="20"/>
+                <w:szCs w:val="20"/>
+                <w:lang w:eastAsia="es-PE"/>
+              </w:rPr>
+              <w:t xml:space="preserve"> </w:t>
+            </w:r>
+            <w:proofErr w:type="spellStart"/>
+            <w:r>
+              <w:rPr>
+                <w:rFonts w:cs="Times New Roman"/>
+                <w:color w:val="000000"/>
+                <w:sz w:val="20"/>
+                <w:szCs w:val="20"/>
+                <w:lang w:eastAsia="es-PE"/>
+              </w:rPr>
+              <w:t>Llallire</w:t>
+            </w:r>
+            <w:proofErr w:type="spellEnd"/>
+            <w:r>
+              <w:rPr>
+                <w:rFonts w:cs="Times New Roman"/>
+                <w:color w:val="000000"/>
+                <w:sz w:val="20"/>
+                <w:szCs w:val="20"/>
+                <w:lang w:eastAsia="es-PE"/>
+              </w:rPr>
+              <w:t>, Carlos Eduardo</w:t>
             </w:r>
           </w:p>
         </w:tc>
@@ -20213,7 +20727,7 @@
             <w:tcBorders>
               <w:left w:val="none" w:sz="0" w:space="0" w:color="auto"/>
             </w:tcBorders>
-            <w:shd w:val="clear" w:color="auto" w:fill="BDD6EE" w:themeFill="accent1" w:themeFillTint="66"/>
+            <w:shd w:val="clear" w:color="auto" w:fill="C5E0B3" w:themeFill="accent6" w:themeFillTint="66"/>
             <w:vAlign w:val="center"/>
             <w:hideMark/>
           </w:tcPr>
@@ -20283,7 +20797,7 @@
             <w:tcBorders>
               <w:left w:val="none" w:sz="0" w:space="0" w:color="auto"/>
             </w:tcBorders>
-            <w:shd w:val="clear" w:color="auto" w:fill="BDD6EE" w:themeFill="accent1" w:themeFillTint="66"/>
+            <w:shd w:val="clear" w:color="auto" w:fill="C5E0B3" w:themeFill="accent6" w:themeFillTint="66"/>
             <w:vAlign w:val="center"/>
             <w:hideMark/>
           </w:tcPr>
@@ -20353,7 +20867,7 @@
             <w:tcBorders>
               <w:left w:val="none" w:sz="0" w:space="0" w:color="auto"/>
             </w:tcBorders>
-            <w:shd w:val="clear" w:color="auto" w:fill="BDD6EE" w:themeFill="accent1" w:themeFillTint="66"/>
+            <w:shd w:val="clear" w:color="auto" w:fill="C5E0B3" w:themeFill="accent6" w:themeFillTint="66"/>
             <w:vAlign w:val="center"/>
             <w:hideMark/>
           </w:tcPr>
@@ -20486,7 +21000,7 @@
               <w:left w:val="none" w:sz="0" w:space="0" w:color="auto"/>
               <w:bottom w:val="none" w:sz="0" w:space="0" w:color="auto"/>
             </w:tcBorders>
-            <w:shd w:val="clear" w:color="auto" w:fill="BDD6EE" w:themeFill="accent1" w:themeFillTint="66"/>
+            <w:shd w:val="clear" w:color="auto" w:fill="C5E0B3" w:themeFill="accent6" w:themeFillTint="66"/>
             <w:vAlign w:val="center"/>
             <w:hideMark/>
           </w:tcPr>
@@ -20740,7 +21254,7 @@
               <w:left w:val="none" w:sz="0" w:space="0" w:color="auto"/>
               <w:right w:val="none" w:sz="0" w:space="0" w:color="auto"/>
             </w:tcBorders>
-            <w:shd w:val="clear" w:color="auto" w:fill="BDD6EE" w:themeFill="accent1" w:themeFillTint="66"/>
+            <w:shd w:val="clear" w:color="auto" w:fill="C5E0B3" w:themeFill="accent6" w:themeFillTint="66"/>
             <w:vAlign w:val="center"/>
             <w:hideMark/>
           </w:tcPr>
@@ -20775,7 +21289,7 @@
               <w:left w:val="none" w:sz="0" w:space="0" w:color="auto"/>
               <w:right w:val="none" w:sz="0" w:space="0" w:color="auto"/>
             </w:tcBorders>
-            <w:shd w:val="clear" w:color="auto" w:fill="BDD6EE" w:themeFill="accent1" w:themeFillTint="66"/>
+            <w:shd w:val="clear" w:color="auto" w:fill="C5E0B3" w:themeFill="accent6" w:themeFillTint="66"/>
             <w:vAlign w:val="center"/>
             <w:hideMark/>
           </w:tcPr>
@@ -20846,7 +21360,7 @@
             <w:tcBorders>
               <w:left w:val="none" w:sz="0" w:space="0" w:color="auto"/>
             </w:tcBorders>
-            <w:shd w:val="clear" w:color="auto" w:fill="BDD6EE" w:themeFill="accent1" w:themeFillTint="66"/>
+            <w:shd w:val="clear" w:color="auto" w:fill="C5E0B3" w:themeFill="accent6" w:themeFillTint="66"/>
             <w:vAlign w:val="center"/>
           </w:tcPr>
           <w:p>
@@ -20889,15 +21403,49 @@
                 <w:lang w:eastAsia="es-PE"/>
               </w:rPr>
             </w:pPr>
-            <w:r>
-              <w:rPr>
-                <w:rFonts w:cs="Times New Roman"/>
-                <w:color w:val="000000"/>
-                <w:sz w:val="20"/>
-                <w:szCs w:val="20"/>
-                <w:lang w:eastAsia="es-PE"/>
-              </w:rPr>
-              <w:t>Serquen Llallire, Carlos Eduardo</w:t>
+            <w:proofErr w:type="spellStart"/>
+            <w:r>
+              <w:rPr>
+                <w:rFonts w:cs="Times New Roman"/>
+                <w:color w:val="000000"/>
+                <w:sz w:val="20"/>
+                <w:szCs w:val="20"/>
+                <w:lang w:eastAsia="es-PE"/>
+              </w:rPr>
+              <w:t>Serquen</w:t>
+            </w:r>
+            <w:proofErr w:type="spellEnd"/>
+            <w:r>
+              <w:rPr>
+                <w:rFonts w:cs="Times New Roman"/>
+                <w:color w:val="000000"/>
+                <w:sz w:val="20"/>
+                <w:szCs w:val="20"/>
+                <w:lang w:eastAsia="es-PE"/>
+              </w:rPr>
+              <w:t xml:space="preserve"> </w:t>
+            </w:r>
+            <w:proofErr w:type="spellStart"/>
+            <w:r>
+              <w:rPr>
+                <w:rFonts w:cs="Times New Roman"/>
+                <w:color w:val="000000"/>
+                <w:sz w:val="20"/>
+                <w:szCs w:val="20"/>
+                <w:lang w:eastAsia="es-PE"/>
+              </w:rPr>
+              <w:t>Llallire</w:t>
+            </w:r>
+            <w:proofErr w:type="spellEnd"/>
+            <w:r>
+              <w:rPr>
+                <w:rFonts w:cs="Times New Roman"/>
+                <w:color w:val="000000"/>
+                <w:sz w:val="20"/>
+                <w:szCs w:val="20"/>
+                <w:lang w:eastAsia="es-PE"/>
+              </w:rPr>
+              <w:t>, Carlos Eduardo</w:t>
             </w:r>
           </w:p>
         </w:tc>
@@ -20914,7 +21462,7 @@
             <w:tcBorders>
               <w:left w:val="none" w:sz="0" w:space="0" w:color="auto"/>
             </w:tcBorders>
-            <w:shd w:val="clear" w:color="auto" w:fill="BDD6EE" w:themeFill="accent1" w:themeFillTint="66"/>
+            <w:shd w:val="clear" w:color="auto" w:fill="C5E0B3" w:themeFill="accent6" w:themeFillTint="66"/>
             <w:vAlign w:val="center"/>
             <w:hideMark/>
           </w:tcPr>
@@ -20983,7 +21531,7 @@
             <w:tcBorders>
               <w:left w:val="none" w:sz="0" w:space="0" w:color="auto"/>
             </w:tcBorders>
-            <w:shd w:val="clear" w:color="auto" w:fill="BDD6EE" w:themeFill="accent1" w:themeFillTint="66"/>
+            <w:shd w:val="clear" w:color="auto" w:fill="C5E0B3" w:themeFill="accent6" w:themeFillTint="66"/>
             <w:vAlign w:val="center"/>
             <w:hideMark/>
           </w:tcPr>
@@ -21053,7 +21601,7 @@
             <w:tcBorders>
               <w:left w:val="none" w:sz="0" w:space="0" w:color="auto"/>
             </w:tcBorders>
-            <w:shd w:val="clear" w:color="auto" w:fill="BDD6EE" w:themeFill="accent1" w:themeFillTint="66"/>
+            <w:shd w:val="clear" w:color="auto" w:fill="C5E0B3" w:themeFill="accent6" w:themeFillTint="66"/>
             <w:vAlign w:val="center"/>
             <w:hideMark/>
           </w:tcPr>
@@ -21186,7 +21734,7 @@
               <w:left w:val="none" w:sz="0" w:space="0" w:color="auto"/>
               <w:bottom w:val="none" w:sz="0" w:space="0" w:color="auto"/>
             </w:tcBorders>
-            <w:shd w:val="clear" w:color="auto" w:fill="BDD6EE" w:themeFill="accent1" w:themeFillTint="66"/>
+            <w:shd w:val="clear" w:color="auto" w:fill="C5E0B3" w:themeFill="accent6" w:themeFillTint="66"/>
             <w:vAlign w:val="center"/>
             <w:hideMark/>
           </w:tcPr>
@@ -21501,7 +22049,7 @@
               <w:left w:val="none" w:sz="0" w:space="0" w:color="auto"/>
               <w:right w:val="none" w:sz="0" w:space="0" w:color="auto"/>
             </w:tcBorders>
-            <w:shd w:val="clear" w:color="auto" w:fill="BDD6EE" w:themeFill="accent1" w:themeFillTint="66"/>
+            <w:shd w:val="clear" w:color="auto" w:fill="C5E0B3" w:themeFill="accent6" w:themeFillTint="66"/>
             <w:vAlign w:val="center"/>
             <w:hideMark/>
           </w:tcPr>
@@ -21536,7 +22084,7 @@
               <w:left w:val="none" w:sz="0" w:space="0" w:color="auto"/>
               <w:right w:val="none" w:sz="0" w:space="0" w:color="auto"/>
             </w:tcBorders>
-            <w:shd w:val="clear" w:color="auto" w:fill="BDD6EE" w:themeFill="accent1" w:themeFillTint="66"/>
+            <w:shd w:val="clear" w:color="auto" w:fill="C5E0B3" w:themeFill="accent6" w:themeFillTint="66"/>
             <w:vAlign w:val="center"/>
             <w:hideMark/>
           </w:tcPr>
@@ -21587,7 +22135,7 @@
             <w:tcBorders>
               <w:left w:val="none" w:sz="0" w:space="0" w:color="auto"/>
             </w:tcBorders>
-            <w:shd w:val="clear" w:color="auto" w:fill="BDD6EE" w:themeFill="accent1" w:themeFillTint="66"/>
+            <w:shd w:val="clear" w:color="auto" w:fill="C5E0B3" w:themeFill="accent6" w:themeFillTint="66"/>
             <w:vAlign w:val="center"/>
           </w:tcPr>
           <w:p>
@@ -21638,7 +22186,29 @@
                 <w:szCs w:val="20"/>
                 <w:lang w:eastAsia="es-PE"/>
               </w:rPr>
-              <w:t>Barrantes Cuba Jhon Cesar</w:t>
+              <w:t xml:space="preserve">Barrantes Cuba </w:t>
+            </w:r>
+            <w:proofErr w:type="spellStart"/>
+            <w:r>
+              <w:rPr>
+                <w:rFonts w:cs="Times New Roman"/>
+                <w:color w:val="000000"/>
+                <w:sz w:val="20"/>
+                <w:szCs w:val="20"/>
+                <w:lang w:eastAsia="es-PE"/>
+              </w:rPr>
+              <w:t>Jhon</w:t>
+            </w:r>
+            <w:proofErr w:type="spellEnd"/>
+            <w:r>
+              <w:rPr>
+                <w:rFonts w:cs="Times New Roman"/>
+                <w:color w:val="000000"/>
+                <w:sz w:val="20"/>
+                <w:szCs w:val="20"/>
+                <w:lang w:eastAsia="es-PE"/>
+              </w:rPr>
+              <w:t xml:space="preserve"> Cesar</w:t>
             </w:r>
           </w:p>
         </w:tc>
@@ -21655,7 +22225,7 @@
             <w:tcBorders>
               <w:left w:val="none" w:sz="0" w:space="0" w:color="auto"/>
             </w:tcBorders>
-            <w:shd w:val="clear" w:color="auto" w:fill="BDD6EE" w:themeFill="accent1" w:themeFillTint="66"/>
+            <w:shd w:val="clear" w:color="auto" w:fill="C5E0B3" w:themeFill="accent6" w:themeFillTint="66"/>
             <w:vAlign w:val="center"/>
             <w:hideMark/>
           </w:tcPr>
@@ -21724,7 +22294,7 @@
             <w:tcBorders>
               <w:left w:val="none" w:sz="0" w:space="0" w:color="auto"/>
             </w:tcBorders>
-            <w:shd w:val="clear" w:color="auto" w:fill="BDD6EE" w:themeFill="accent1" w:themeFillTint="66"/>
+            <w:shd w:val="clear" w:color="auto" w:fill="C5E0B3" w:themeFill="accent6" w:themeFillTint="66"/>
             <w:vAlign w:val="center"/>
             <w:hideMark/>
           </w:tcPr>
@@ -21834,7 +22404,7 @@
             <w:tcBorders>
               <w:left w:val="none" w:sz="0" w:space="0" w:color="auto"/>
             </w:tcBorders>
-            <w:shd w:val="clear" w:color="auto" w:fill="BDD6EE" w:themeFill="accent1" w:themeFillTint="66"/>
+            <w:shd w:val="clear" w:color="auto" w:fill="C5E0B3" w:themeFill="accent6" w:themeFillTint="66"/>
             <w:vAlign w:val="center"/>
             <w:hideMark/>
           </w:tcPr>
@@ -21912,7 +22482,7 @@
               <w:left w:val="none" w:sz="0" w:space="0" w:color="auto"/>
               <w:bottom w:val="none" w:sz="0" w:space="0" w:color="auto"/>
             </w:tcBorders>
-            <w:shd w:val="clear" w:color="auto" w:fill="BDD6EE" w:themeFill="accent1" w:themeFillTint="66"/>
+            <w:shd w:val="clear" w:color="auto" w:fill="C5E0B3" w:themeFill="accent6" w:themeFillTint="66"/>
             <w:vAlign w:val="center"/>
             <w:hideMark/>
           </w:tcPr>
@@ -22197,7 +22767,7 @@
               <w:left w:val="none" w:sz="0" w:space="0" w:color="auto"/>
               <w:right w:val="none" w:sz="0" w:space="0" w:color="auto"/>
             </w:tcBorders>
-            <w:shd w:val="clear" w:color="auto" w:fill="BDD6EE" w:themeFill="accent1" w:themeFillTint="66"/>
+            <w:shd w:val="clear" w:color="auto" w:fill="C5E0B3" w:themeFill="accent6" w:themeFillTint="66"/>
             <w:vAlign w:val="center"/>
             <w:hideMark/>
           </w:tcPr>
@@ -22232,7 +22802,7 @@
               <w:left w:val="none" w:sz="0" w:space="0" w:color="auto"/>
               <w:right w:val="none" w:sz="0" w:space="0" w:color="auto"/>
             </w:tcBorders>
-            <w:shd w:val="clear" w:color="auto" w:fill="BDD6EE" w:themeFill="accent1" w:themeFillTint="66"/>
+            <w:shd w:val="clear" w:color="auto" w:fill="C5E0B3" w:themeFill="accent6" w:themeFillTint="66"/>
             <w:vAlign w:val="center"/>
             <w:hideMark/>
           </w:tcPr>
@@ -22313,7 +22883,7 @@
             <w:tcBorders>
               <w:left w:val="none" w:sz="0" w:space="0" w:color="auto"/>
             </w:tcBorders>
-            <w:shd w:val="clear" w:color="auto" w:fill="BDD6EE" w:themeFill="accent1" w:themeFillTint="66"/>
+            <w:shd w:val="clear" w:color="auto" w:fill="C5E0B3" w:themeFill="accent6" w:themeFillTint="66"/>
             <w:vAlign w:val="center"/>
           </w:tcPr>
           <w:p>
@@ -22364,7 +22934,29 @@
                 <w:szCs w:val="20"/>
                 <w:lang w:eastAsia="es-PE"/>
               </w:rPr>
-              <w:t>Barrantes Cuba Jhon Cesar</w:t>
+              <w:t xml:space="preserve">Barrantes Cuba </w:t>
+            </w:r>
+            <w:proofErr w:type="spellStart"/>
+            <w:r>
+              <w:rPr>
+                <w:rFonts w:cs="Times New Roman"/>
+                <w:color w:val="000000"/>
+                <w:sz w:val="20"/>
+                <w:szCs w:val="20"/>
+                <w:lang w:eastAsia="es-PE"/>
+              </w:rPr>
+              <w:t>Jhon</w:t>
+            </w:r>
+            <w:proofErr w:type="spellEnd"/>
+            <w:r>
+              <w:rPr>
+                <w:rFonts w:cs="Times New Roman"/>
+                <w:color w:val="000000"/>
+                <w:sz w:val="20"/>
+                <w:szCs w:val="20"/>
+                <w:lang w:eastAsia="es-PE"/>
+              </w:rPr>
+              <w:t xml:space="preserve"> Cesar</w:t>
             </w:r>
           </w:p>
         </w:tc>
@@ -22381,7 +22973,7 @@
             <w:tcBorders>
               <w:left w:val="none" w:sz="0" w:space="0" w:color="auto"/>
             </w:tcBorders>
-            <w:shd w:val="clear" w:color="auto" w:fill="BDD6EE" w:themeFill="accent1" w:themeFillTint="66"/>
+            <w:shd w:val="clear" w:color="auto" w:fill="C5E0B3" w:themeFill="accent6" w:themeFillTint="66"/>
             <w:vAlign w:val="center"/>
             <w:hideMark/>
           </w:tcPr>
@@ -22450,7 +23042,7 @@
             <w:tcBorders>
               <w:left w:val="none" w:sz="0" w:space="0" w:color="auto"/>
             </w:tcBorders>
-            <w:shd w:val="clear" w:color="auto" w:fill="BDD6EE" w:themeFill="accent1" w:themeFillTint="66"/>
+            <w:shd w:val="clear" w:color="auto" w:fill="C5E0B3" w:themeFill="accent6" w:themeFillTint="66"/>
             <w:vAlign w:val="center"/>
             <w:hideMark/>
           </w:tcPr>
@@ -22521,7 +23113,7 @@
             <w:tcBorders>
               <w:left w:val="none" w:sz="0" w:space="0" w:color="auto"/>
             </w:tcBorders>
-            <w:shd w:val="clear" w:color="auto" w:fill="BDD6EE" w:themeFill="accent1" w:themeFillTint="66"/>
+            <w:shd w:val="clear" w:color="auto" w:fill="C5E0B3" w:themeFill="accent6" w:themeFillTint="66"/>
             <w:vAlign w:val="center"/>
             <w:hideMark/>
           </w:tcPr>
@@ -22654,7 +23246,7 @@
               <w:left w:val="none" w:sz="0" w:space="0" w:color="auto"/>
               <w:bottom w:val="none" w:sz="0" w:space="0" w:color="auto"/>
             </w:tcBorders>
-            <w:shd w:val="clear" w:color="auto" w:fill="BDD6EE" w:themeFill="accent1" w:themeFillTint="66"/>
+            <w:shd w:val="clear" w:color="auto" w:fill="C5E0B3" w:themeFill="accent6" w:themeFillTint="66"/>
             <w:vAlign w:val="center"/>
             <w:hideMark/>
           </w:tcPr>
@@ -22937,7 +23529,7 @@
               <w:left w:val="none" w:sz="0" w:space="0" w:color="auto"/>
               <w:right w:val="none" w:sz="0" w:space="0" w:color="auto"/>
             </w:tcBorders>
-            <w:shd w:val="clear" w:color="auto" w:fill="BDD6EE" w:themeFill="accent1" w:themeFillTint="66"/>
+            <w:shd w:val="clear" w:color="auto" w:fill="C5E0B3" w:themeFill="accent6" w:themeFillTint="66"/>
             <w:vAlign w:val="center"/>
             <w:hideMark/>
           </w:tcPr>
@@ -22973,7 +23565,7 @@
               <w:left w:val="none" w:sz="0" w:space="0" w:color="auto"/>
               <w:right w:val="none" w:sz="0" w:space="0" w:color="auto"/>
             </w:tcBorders>
-            <w:shd w:val="clear" w:color="auto" w:fill="BDD6EE" w:themeFill="accent1" w:themeFillTint="66"/>
+            <w:shd w:val="clear" w:color="auto" w:fill="C5E0B3" w:themeFill="accent6" w:themeFillTint="66"/>
             <w:vAlign w:val="center"/>
             <w:hideMark/>
           </w:tcPr>
@@ -23024,7 +23616,7 @@
             <w:tcBorders>
               <w:left w:val="none" w:sz="0" w:space="0" w:color="auto"/>
             </w:tcBorders>
-            <w:shd w:val="clear" w:color="auto" w:fill="BDD6EE" w:themeFill="accent1" w:themeFillTint="66"/>
+            <w:shd w:val="clear" w:color="auto" w:fill="C5E0B3" w:themeFill="accent6" w:themeFillTint="66"/>
             <w:vAlign w:val="center"/>
           </w:tcPr>
           <w:p>
@@ -23092,7 +23684,7 @@
             <w:tcBorders>
               <w:left w:val="none" w:sz="0" w:space="0" w:color="auto"/>
             </w:tcBorders>
-            <w:shd w:val="clear" w:color="auto" w:fill="BDD6EE" w:themeFill="accent1" w:themeFillTint="66"/>
+            <w:shd w:val="clear" w:color="auto" w:fill="C5E0B3" w:themeFill="accent6" w:themeFillTint="66"/>
             <w:vAlign w:val="center"/>
             <w:hideMark/>
           </w:tcPr>
@@ -23161,7 +23753,7 @@
             <w:tcBorders>
               <w:left w:val="none" w:sz="0" w:space="0" w:color="auto"/>
             </w:tcBorders>
-            <w:shd w:val="clear" w:color="auto" w:fill="BDD6EE" w:themeFill="accent1" w:themeFillTint="66"/>
+            <w:shd w:val="clear" w:color="auto" w:fill="C5E0B3" w:themeFill="accent6" w:themeFillTint="66"/>
             <w:vAlign w:val="center"/>
             <w:hideMark/>
           </w:tcPr>
@@ -23231,7 +23823,7 @@
             <w:tcBorders>
               <w:left w:val="none" w:sz="0" w:space="0" w:color="auto"/>
             </w:tcBorders>
-            <w:shd w:val="clear" w:color="auto" w:fill="BDD6EE" w:themeFill="accent1" w:themeFillTint="66"/>
+            <w:shd w:val="clear" w:color="auto" w:fill="C5E0B3" w:themeFill="accent6" w:themeFillTint="66"/>
             <w:vAlign w:val="center"/>
             <w:hideMark/>
           </w:tcPr>
@@ -23309,7 +23901,7 @@
               <w:left w:val="none" w:sz="0" w:space="0" w:color="auto"/>
               <w:bottom w:val="none" w:sz="0" w:space="0" w:color="auto"/>
             </w:tcBorders>
-            <w:shd w:val="clear" w:color="auto" w:fill="BDD6EE" w:themeFill="accent1" w:themeFillTint="66"/>
+            <w:shd w:val="clear" w:color="auto" w:fill="C5E0B3" w:themeFill="accent6" w:themeFillTint="66"/>
             <w:vAlign w:val="center"/>
             <w:hideMark/>
           </w:tcPr>
@@ -23621,7 +24213,7 @@
               <w:left w:val="none" w:sz="0" w:space="0" w:color="auto"/>
               <w:right w:val="none" w:sz="0" w:space="0" w:color="auto"/>
             </w:tcBorders>
-            <w:shd w:val="clear" w:color="auto" w:fill="BDD6EE" w:themeFill="accent1" w:themeFillTint="66"/>
+            <w:shd w:val="clear" w:color="auto" w:fill="C5E0B3" w:themeFill="accent6" w:themeFillTint="66"/>
             <w:vAlign w:val="center"/>
             <w:hideMark/>
           </w:tcPr>
@@ -23656,7 +24248,7 @@
               <w:left w:val="none" w:sz="0" w:space="0" w:color="auto"/>
               <w:right w:val="none" w:sz="0" w:space="0" w:color="auto"/>
             </w:tcBorders>
-            <w:shd w:val="clear" w:color="auto" w:fill="BDD6EE" w:themeFill="accent1" w:themeFillTint="66"/>
+            <w:shd w:val="clear" w:color="auto" w:fill="C5E0B3" w:themeFill="accent6" w:themeFillTint="66"/>
             <w:vAlign w:val="center"/>
             <w:hideMark/>
           </w:tcPr>
@@ -23697,7 +24289,7 @@
             <w:tcBorders>
               <w:left w:val="none" w:sz="0" w:space="0" w:color="auto"/>
             </w:tcBorders>
-            <w:shd w:val="clear" w:color="auto" w:fill="BDD6EE" w:themeFill="accent1" w:themeFillTint="66"/>
+            <w:shd w:val="clear" w:color="auto" w:fill="C5E0B3" w:themeFill="accent6" w:themeFillTint="66"/>
             <w:vAlign w:val="center"/>
           </w:tcPr>
           <w:p>
@@ -23748,7 +24340,29 @@
                 <w:szCs w:val="20"/>
                 <w:lang w:eastAsia="es-PE"/>
               </w:rPr>
-              <w:t>Machuca Pajuelo Manuel Omar</w:t>
+              <w:t xml:space="preserve">Machuca </w:t>
+            </w:r>
+            <w:proofErr w:type="spellStart"/>
+            <w:r>
+              <w:rPr>
+                <w:rFonts w:cs="Times New Roman"/>
+                <w:color w:val="000000"/>
+                <w:sz w:val="20"/>
+                <w:szCs w:val="20"/>
+                <w:lang w:eastAsia="es-PE"/>
+              </w:rPr>
+              <w:t>Pajuelo</w:t>
+            </w:r>
+            <w:proofErr w:type="spellEnd"/>
+            <w:r>
+              <w:rPr>
+                <w:rFonts w:cs="Times New Roman"/>
+                <w:color w:val="000000"/>
+                <w:sz w:val="20"/>
+                <w:szCs w:val="20"/>
+                <w:lang w:eastAsia="es-PE"/>
+              </w:rPr>
+              <w:t xml:space="preserve"> Manuel Omar</w:t>
             </w:r>
           </w:p>
         </w:tc>
@@ -23765,7 +24379,7 @@
             <w:tcBorders>
               <w:left w:val="none" w:sz="0" w:space="0" w:color="auto"/>
             </w:tcBorders>
-            <w:shd w:val="clear" w:color="auto" w:fill="BDD6EE" w:themeFill="accent1" w:themeFillTint="66"/>
+            <w:shd w:val="clear" w:color="auto" w:fill="C5E0B3" w:themeFill="accent6" w:themeFillTint="66"/>
             <w:vAlign w:val="center"/>
             <w:hideMark/>
           </w:tcPr>
@@ -23834,7 +24448,7 @@
             <w:tcBorders>
               <w:left w:val="none" w:sz="0" w:space="0" w:color="auto"/>
             </w:tcBorders>
-            <w:shd w:val="clear" w:color="auto" w:fill="BDD6EE" w:themeFill="accent1" w:themeFillTint="66"/>
+            <w:shd w:val="clear" w:color="auto" w:fill="C5E0B3" w:themeFill="accent6" w:themeFillTint="66"/>
             <w:vAlign w:val="center"/>
             <w:hideMark/>
           </w:tcPr>
@@ -23924,7 +24538,7 @@
             <w:tcBorders>
               <w:left w:val="none" w:sz="0" w:space="0" w:color="auto"/>
             </w:tcBorders>
-            <w:shd w:val="clear" w:color="auto" w:fill="BDD6EE" w:themeFill="accent1" w:themeFillTint="66"/>
+            <w:shd w:val="clear" w:color="auto" w:fill="C5E0B3" w:themeFill="accent6" w:themeFillTint="66"/>
             <w:vAlign w:val="center"/>
             <w:hideMark/>
           </w:tcPr>
@@ -24031,7 +24645,7 @@
               <w:left w:val="none" w:sz="0" w:space="0" w:color="auto"/>
               <w:bottom w:val="none" w:sz="0" w:space="0" w:color="auto"/>
             </w:tcBorders>
-            <w:shd w:val="clear" w:color="auto" w:fill="BDD6EE" w:themeFill="accent1" w:themeFillTint="66"/>
+            <w:shd w:val="clear" w:color="auto" w:fill="C5E0B3" w:themeFill="accent6" w:themeFillTint="66"/>
             <w:vAlign w:val="center"/>
             <w:hideMark/>
           </w:tcPr>
@@ -24362,7 +24976,7 @@
               <w:left w:val="none" w:sz="0" w:space="0" w:color="auto"/>
               <w:right w:val="none" w:sz="0" w:space="0" w:color="auto"/>
             </w:tcBorders>
-            <w:shd w:val="clear" w:color="auto" w:fill="BDD6EE" w:themeFill="accent1" w:themeFillTint="66"/>
+            <w:shd w:val="clear" w:color="auto" w:fill="C5E0B3" w:themeFill="accent6" w:themeFillTint="66"/>
             <w:vAlign w:val="center"/>
             <w:hideMark/>
           </w:tcPr>
@@ -24398,7 +25012,7 @@
               <w:left w:val="none" w:sz="0" w:space="0" w:color="auto"/>
               <w:right w:val="none" w:sz="0" w:space="0" w:color="auto"/>
             </w:tcBorders>
-            <w:shd w:val="clear" w:color="auto" w:fill="BDD6EE" w:themeFill="accent1" w:themeFillTint="66"/>
+            <w:shd w:val="clear" w:color="auto" w:fill="C5E0B3" w:themeFill="accent6" w:themeFillTint="66"/>
             <w:vAlign w:val="center"/>
             <w:hideMark/>
           </w:tcPr>
@@ -24439,7 +25053,7 @@
             <w:tcBorders>
               <w:left w:val="none" w:sz="0" w:space="0" w:color="auto"/>
             </w:tcBorders>
-            <w:shd w:val="clear" w:color="auto" w:fill="BDD6EE" w:themeFill="accent1" w:themeFillTint="66"/>
+            <w:shd w:val="clear" w:color="auto" w:fill="C5E0B3" w:themeFill="accent6" w:themeFillTint="66"/>
             <w:vAlign w:val="center"/>
           </w:tcPr>
           <w:p>
@@ -24490,7 +25104,29 @@
                 <w:szCs w:val="20"/>
                 <w:lang w:eastAsia="es-PE"/>
               </w:rPr>
-              <w:t>Machuca Pajuelo Manuel Omar</w:t>
+              <w:t xml:space="preserve">Machuca </w:t>
+            </w:r>
+            <w:proofErr w:type="spellStart"/>
+            <w:r>
+              <w:rPr>
+                <w:rFonts w:cs="Times New Roman"/>
+                <w:color w:val="000000"/>
+                <w:sz w:val="20"/>
+                <w:szCs w:val="20"/>
+                <w:lang w:eastAsia="es-PE"/>
+              </w:rPr>
+              <w:t>Pajuelo</w:t>
+            </w:r>
+            <w:proofErr w:type="spellEnd"/>
+            <w:r>
+              <w:rPr>
+                <w:rFonts w:cs="Times New Roman"/>
+                <w:color w:val="000000"/>
+                <w:sz w:val="20"/>
+                <w:szCs w:val="20"/>
+                <w:lang w:eastAsia="es-PE"/>
+              </w:rPr>
+              <w:t xml:space="preserve"> Manuel Omar</w:t>
             </w:r>
           </w:p>
         </w:tc>
@@ -24507,7 +25143,7 @@
             <w:tcBorders>
               <w:left w:val="none" w:sz="0" w:space="0" w:color="auto"/>
             </w:tcBorders>
-            <w:shd w:val="clear" w:color="auto" w:fill="BDD6EE" w:themeFill="accent1" w:themeFillTint="66"/>
+            <w:shd w:val="clear" w:color="auto" w:fill="C5E0B3" w:themeFill="accent6" w:themeFillTint="66"/>
             <w:vAlign w:val="center"/>
             <w:hideMark/>
           </w:tcPr>
@@ -24576,7 +25212,7 @@
             <w:tcBorders>
               <w:left w:val="none" w:sz="0" w:space="0" w:color="auto"/>
             </w:tcBorders>
-            <w:shd w:val="clear" w:color="auto" w:fill="BDD6EE" w:themeFill="accent1" w:themeFillTint="66"/>
+            <w:shd w:val="clear" w:color="auto" w:fill="C5E0B3" w:themeFill="accent6" w:themeFillTint="66"/>
             <w:vAlign w:val="center"/>
             <w:hideMark/>
           </w:tcPr>
@@ -24666,7 +25302,7 @@
             <w:tcBorders>
               <w:left w:val="none" w:sz="0" w:space="0" w:color="auto"/>
             </w:tcBorders>
-            <w:shd w:val="clear" w:color="auto" w:fill="BDD6EE" w:themeFill="accent1" w:themeFillTint="66"/>
+            <w:shd w:val="clear" w:color="auto" w:fill="C5E0B3" w:themeFill="accent6" w:themeFillTint="66"/>
             <w:vAlign w:val="center"/>
             <w:hideMark/>
           </w:tcPr>
@@ -24773,7 +25409,7 @@
               <w:left w:val="none" w:sz="0" w:space="0" w:color="auto"/>
               <w:bottom w:val="none" w:sz="0" w:space="0" w:color="auto"/>
             </w:tcBorders>
-            <w:shd w:val="clear" w:color="auto" w:fill="BDD6EE" w:themeFill="accent1" w:themeFillTint="66"/>
+            <w:shd w:val="clear" w:color="auto" w:fill="C5E0B3" w:themeFill="accent6" w:themeFillTint="66"/>
             <w:vAlign w:val="center"/>
             <w:hideMark/>
           </w:tcPr>
@@ -25099,7 +25735,7 @@
               <w:left w:val="none" w:sz="0" w:space="0" w:color="auto"/>
               <w:right w:val="none" w:sz="0" w:space="0" w:color="auto"/>
             </w:tcBorders>
-            <w:shd w:val="clear" w:color="auto" w:fill="BDD6EE" w:themeFill="accent1" w:themeFillTint="66"/>
+            <w:shd w:val="clear" w:color="auto" w:fill="C5E0B3" w:themeFill="accent6" w:themeFillTint="66"/>
             <w:vAlign w:val="center"/>
             <w:hideMark/>
           </w:tcPr>
@@ -25134,7 +25770,7 @@
               <w:left w:val="none" w:sz="0" w:space="0" w:color="auto"/>
               <w:right w:val="none" w:sz="0" w:space="0" w:color="auto"/>
             </w:tcBorders>
-            <w:shd w:val="clear" w:color="auto" w:fill="BDD6EE" w:themeFill="accent1" w:themeFillTint="66"/>
+            <w:shd w:val="clear" w:color="auto" w:fill="C5E0B3" w:themeFill="accent6" w:themeFillTint="66"/>
             <w:vAlign w:val="center"/>
             <w:hideMark/>
           </w:tcPr>
@@ -25175,7 +25811,7 @@
             <w:tcBorders>
               <w:left w:val="none" w:sz="0" w:space="0" w:color="auto"/>
             </w:tcBorders>
-            <w:shd w:val="clear" w:color="auto" w:fill="BDD6EE" w:themeFill="accent1" w:themeFillTint="66"/>
+            <w:shd w:val="clear" w:color="auto" w:fill="C5E0B3" w:themeFill="accent6" w:themeFillTint="66"/>
             <w:vAlign w:val="center"/>
           </w:tcPr>
           <w:p>
@@ -25226,7 +25862,29 @@
                 <w:szCs w:val="20"/>
                 <w:lang w:eastAsia="es-PE"/>
               </w:rPr>
-              <w:t>Machuca Pajuelo Manuel Omar</w:t>
+              <w:t xml:space="preserve">Machuca </w:t>
+            </w:r>
+            <w:proofErr w:type="spellStart"/>
+            <w:r>
+              <w:rPr>
+                <w:rFonts w:cs="Times New Roman"/>
+                <w:color w:val="000000"/>
+                <w:sz w:val="20"/>
+                <w:szCs w:val="20"/>
+                <w:lang w:eastAsia="es-PE"/>
+              </w:rPr>
+              <w:t>Pajuelo</w:t>
+            </w:r>
+            <w:proofErr w:type="spellEnd"/>
+            <w:r>
+              <w:rPr>
+                <w:rFonts w:cs="Times New Roman"/>
+                <w:color w:val="000000"/>
+                <w:sz w:val="20"/>
+                <w:szCs w:val="20"/>
+                <w:lang w:eastAsia="es-PE"/>
+              </w:rPr>
+              <w:t xml:space="preserve"> Manuel Omar</w:t>
             </w:r>
           </w:p>
         </w:tc>
@@ -25243,7 +25901,7 @@
             <w:tcBorders>
               <w:left w:val="none" w:sz="0" w:space="0" w:color="auto"/>
             </w:tcBorders>
-            <w:shd w:val="clear" w:color="auto" w:fill="BDD6EE" w:themeFill="accent1" w:themeFillTint="66"/>
+            <w:shd w:val="clear" w:color="auto" w:fill="C5E0B3" w:themeFill="accent6" w:themeFillTint="66"/>
             <w:vAlign w:val="center"/>
             <w:hideMark/>
           </w:tcPr>
@@ -25332,7 +25990,7 @@
             <w:tcBorders>
               <w:left w:val="none" w:sz="0" w:space="0" w:color="auto"/>
             </w:tcBorders>
-            <w:shd w:val="clear" w:color="auto" w:fill="BDD6EE" w:themeFill="accent1" w:themeFillTint="66"/>
+            <w:shd w:val="clear" w:color="auto" w:fill="C5E0B3" w:themeFill="accent6" w:themeFillTint="66"/>
             <w:vAlign w:val="center"/>
             <w:hideMark/>
           </w:tcPr>
@@ -25402,7 +26060,7 @@
             <w:tcBorders>
               <w:left w:val="none" w:sz="0" w:space="0" w:color="auto"/>
             </w:tcBorders>
-            <w:shd w:val="clear" w:color="auto" w:fill="BDD6EE" w:themeFill="accent1" w:themeFillTint="66"/>
+            <w:shd w:val="clear" w:color="auto" w:fill="C5E0B3" w:themeFill="accent6" w:themeFillTint="66"/>
             <w:vAlign w:val="center"/>
             <w:hideMark/>
           </w:tcPr>
@@ -25529,7 +26187,7 @@
               <w:left w:val="none" w:sz="0" w:space="0" w:color="auto"/>
               <w:bottom w:val="none" w:sz="0" w:space="0" w:color="auto"/>
             </w:tcBorders>
-            <w:shd w:val="clear" w:color="auto" w:fill="BDD6EE" w:themeFill="accent1" w:themeFillTint="66"/>
+            <w:shd w:val="clear" w:color="auto" w:fill="C5E0B3" w:themeFill="accent6" w:themeFillTint="66"/>
             <w:vAlign w:val="center"/>
             <w:hideMark/>
           </w:tcPr>
@@ -25785,7 +26443,29 @@
                 <w:szCs w:val="20"/>
                 <w:lang w:eastAsia="es-PE"/>
               </w:rPr>
-              <w:t>Fecha del Commit.</w:t>
+              <w:t xml:space="preserve">Fecha del </w:t>
+            </w:r>
+            <w:proofErr w:type="spellStart"/>
+            <w:r>
+              <w:rPr>
+                <w:rFonts w:cs="Times New Roman"/>
+                <w:color w:val="000000"/>
+                <w:sz w:val="20"/>
+                <w:szCs w:val="20"/>
+                <w:lang w:eastAsia="es-PE"/>
+              </w:rPr>
+              <w:t>Commit</w:t>
+            </w:r>
+            <w:proofErr w:type="spellEnd"/>
+            <w:r>
+              <w:rPr>
+                <w:rFonts w:cs="Times New Roman"/>
+                <w:color w:val="000000"/>
+                <w:sz w:val="20"/>
+                <w:szCs w:val="20"/>
+                <w:lang w:eastAsia="es-PE"/>
+              </w:rPr>
+              <w:t>.</w:t>
             </w:r>
           </w:p>
           <w:p>
@@ -25814,7 +26494,29 @@
                 <w:szCs w:val="20"/>
                 <w:lang w:eastAsia="es-PE"/>
               </w:rPr>
-              <w:t>Usuario que realizo el Commit.</w:t>
+              <w:t xml:space="preserve">Usuario que realizo el </w:t>
+            </w:r>
+            <w:proofErr w:type="spellStart"/>
+            <w:r>
+              <w:rPr>
+                <w:rFonts w:cs="Times New Roman"/>
+                <w:color w:val="000000"/>
+                <w:sz w:val="20"/>
+                <w:szCs w:val="20"/>
+                <w:lang w:eastAsia="es-PE"/>
+              </w:rPr>
+              <w:t>Commit</w:t>
+            </w:r>
+            <w:proofErr w:type="spellEnd"/>
+            <w:r>
+              <w:rPr>
+                <w:rFonts w:cs="Times New Roman"/>
+                <w:color w:val="000000"/>
+                <w:sz w:val="20"/>
+                <w:szCs w:val="20"/>
+                <w:lang w:eastAsia="es-PE"/>
+              </w:rPr>
+              <w:t>.</w:t>
             </w:r>
           </w:p>
           <w:p>
@@ -25843,7 +26545,29 @@
                 <w:szCs w:val="20"/>
                 <w:lang w:eastAsia="es-PE"/>
               </w:rPr>
-              <w:t>Mensaje del Commit.</w:t>
+              <w:t xml:space="preserve">Mensaje del </w:t>
+            </w:r>
+            <w:proofErr w:type="spellStart"/>
+            <w:r>
+              <w:rPr>
+                <w:rFonts w:cs="Times New Roman"/>
+                <w:color w:val="000000"/>
+                <w:sz w:val="20"/>
+                <w:szCs w:val="20"/>
+                <w:lang w:eastAsia="es-PE"/>
+              </w:rPr>
+              <w:t>Commit</w:t>
+            </w:r>
+            <w:proofErr w:type="spellEnd"/>
+            <w:r>
+              <w:rPr>
+                <w:rFonts w:cs="Times New Roman"/>
+                <w:color w:val="000000"/>
+                <w:sz w:val="20"/>
+                <w:szCs w:val="20"/>
+                <w:lang w:eastAsia="es-PE"/>
+              </w:rPr>
+              <w:t>.</w:t>
             </w:r>
           </w:p>
         </w:tc>
@@ -25930,7 +26654,21 @@
           <w:rFonts w:eastAsia="Times New Roman" w:cs="Times New Roman"/>
           <w:lang w:val="es-AR"/>
         </w:rPr>
-        <w:t>En este apartado, a continuación</w:t>
+        <w:t>En este apartado</w:t>
+      </w:r>
+      <w:r>
+        <w:rPr>
+          <w:rFonts w:eastAsia="Times New Roman" w:cs="Times New Roman"/>
+          <w:lang w:val="es-AR"/>
+        </w:rPr>
+        <w:t xml:space="preserve"> a </w:t>
+      </w:r>
+      <w:r>
+        <w:rPr>
+          <w:rFonts w:eastAsia="Times New Roman" w:cs="Times New Roman"/>
+          <w:lang w:val="es-AR"/>
+        </w:rPr>
+        <w:t>continuación,</w:t>
       </w:r>
       <w:r>
         <w:rPr>
@@ -25981,7 +26719,7 @@
               <w:left w:val="none" w:sz="0" w:space="0" w:color="auto"/>
               <w:right w:val="none" w:sz="0" w:space="0" w:color="auto"/>
             </w:tcBorders>
-            <w:shd w:val="clear" w:color="auto" w:fill="FBE4D5" w:themeFill="accent2" w:themeFillTint="33"/>
+            <w:shd w:val="clear" w:color="auto" w:fill="C5E0B3" w:themeFill="accent6" w:themeFillTint="66"/>
             <w:vAlign w:val="center"/>
             <w:hideMark/>
           </w:tcPr>
@@ -26016,7 +26754,7 @@
               <w:left w:val="none" w:sz="0" w:space="0" w:color="auto"/>
               <w:right w:val="none" w:sz="0" w:space="0" w:color="auto"/>
             </w:tcBorders>
-            <w:shd w:val="clear" w:color="auto" w:fill="FBE4D5" w:themeFill="accent2" w:themeFillTint="33"/>
+            <w:shd w:val="clear" w:color="auto" w:fill="C5E0B3" w:themeFill="accent6" w:themeFillTint="66"/>
             <w:vAlign w:val="center"/>
             <w:hideMark/>
           </w:tcPr>
@@ -26067,7 +26805,7 @@
             <w:tcBorders>
               <w:left w:val="none" w:sz="0" w:space="0" w:color="auto"/>
             </w:tcBorders>
-            <w:shd w:val="clear" w:color="auto" w:fill="FBE4D5" w:themeFill="accent2" w:themeFillTint="33"/>
+            <w:shd w:val="clear" w:color="auto" w:fill="C5E0B3" w:themeFill="accent6" w:themeFillTint="66"/>
             <w:vAlign w:val="center"/>
           </w:tcPr>
           <w:p>
@@ -26118,7 +26856,29 @@
                 <w:szCs w:val="20"/>
                 <w:lang w:eastAsia="es-PE"/>
               </w:rPr>
-              <w:t>Prado Tenorio Andrés Joaquin.</w:t>
+              <w:t xml:space="preserve">Prado Tenorio Andrés </w:t>
+            </w:r>
+            <w:proofErr w:type="spellStart"/>
+            <w:r>
+              <w:rPr>
+                <w:rFonts w:cs="Times New Roman"/>
+                <w:color w:val="000000"/>
+                <w:sz w:val="20"/>
+                <w:szCs w:val="20"/>
+                <w:lang w:eastAsia="es-PE"/>
+              </w:rPr>
+              <w:t>Joaquin</w:t>
+            </w:r>
+            <w:proofErr w:type="spellEnd"/>
+            <w:r>
+              <w:rPr>
+                <w:rFonts w:cs="Times New Roman"/>
+                <w:color w:val="000000"/>
+                <w:sz w:val="20"/>
+                <w:szCs w:val="20"/>
+                <w:lang w:eastAsia="es-PE"/>
+              </w:rPr>
+              <w:t>.</w:t>
             </w:r>
           </w:p>
         </w:tc>
@@ -26135,7 +26895,7 @@
             <w:tcBorders>
               <w:left w:val="none" w:sz="0" w:space="0" w:color="auto"/>
             </w:tcBorders>
-            <w:shd w:val="clear" w:color="auto" w:fill="FBE4D5" w:themeFill="accent2" w:themeFillTint="33"/>
+            <w:shd w:val="clear" w:color="auto" w:fill="C5E0B3" w:themeFill="accent6" w:themeFillTint="66"/>
             <w:vAlign w:val="center"/>
             <w:hideMark/>
           </w:tcPr>
@@ -26204,7 +26964,7 @@
             <w:tcBorders>
               <w:left w:val="none" w:sz="0" w:space="0" w:color="auto"/>
             </w:tcBorders>
-            <w:shd w:val="clear" w:color="auto" w:fill="FBE4D5" w:themeFill="accent2" w:themeFillTint="33"/>
+            <w:shd w:val="clear" w:color="auto" w:fill="C5E0B3" w:themeFill="accent6" w:themeFillTint="66"/>
             <w:vAlign w:val="center"/>
             <w:hideMark/>
           </w:tcPr>
@@ -26284,7 +27044,7 @@
             <w:tcBorders>
               <w:left w:val="none" w:sz="0" w:space="0" w:color="auto"/>
             </w:tcBorders>
-            <w:shd w:val="clear" w:color="auto" w:fill="FBE4D5" w:themeFill="accent2" w:themeFillTint="33"/>
+            <w:shd w:val="clear" w:color="auto" w:fill="C5E0B3" w:themeFill="accent6" w:themeFillTint="66"/>
             <w:vAlign w:val="center"/>
             <w:hideMark/>
           </w:tcPr>
@@ -26362,7 +27122,7 @@
               <w:left w:val="none" w:sz="0" w:space="0" w:color="auto"/>
               <w:bottom w:val="none" w:sz="0" w:space="0" w:color="auto"/>
             </w:tcBorders>
-            <w:shd w:val="clear" w:color="auto" w:fill="FBE4D5" w:themeFill="accent2" w:themeFillTint="33"/>
+            <w:shd w:val="clear" w:color="auto" w:fill="C5E0B3" w:themeFill="accent6" w:themeFillTint="66"/>
             <w:vAlign w:val="center"/>
             <w:hideMark/>
           </w:tcPr>
@@ -26563,16 +27323,7 @@
           <w:sz w:val="20"/>
           <w:lang w:val="es-AR"/>
         </w:rPr>
-        <w:t>Tabla 25</w:t>
-      </w:r>
-      <w:r>
-        <w:rPr>
-          <w:rFonts w:eastAsia="Times New Roman" w:cs="Times New Roman"/>
-          <w:b/>
-          <w:sz w:val="20"/>
-          <w:lang w:val="es-AR"/>
-        </w:rPr>
-        <w:t>. Reporte</w:t>
+        <w:t>Reporte</w:t>
       </w:r>
       <w:r>
         <w:rPr>
@@ -26645,7 +27396,7 @@
               <w:left w:val="none" w:sz="0" w:space="0" w:color="auto"/>
               <w:right w:val="none" w:sz="0" w:space="0" w:color="auto"/>
             </w:tcBorders>
-            <w:shd w:val="clear" w:color="auto" w:fill="FBE4D5" w:themeFill="accent2" w:themeFillTint="33"/>
+            <w:shd w:val="clear" w:color="auto" w:fill="C5E0B3" w:themeFill="accent6" w:themeFillTint="66"/>
             <w:vAlign w:val="center"/>
             <w:hideMark/>
           </w:tcPr>
@@ -26680,7 +27431,7 @@
               <w:left w:val="none" w:sz="0" w:space="0" w:color="auto"/>
               <w:right w:val="none" w:sz="0" w:space="0" w:color="auto"/>
             </w:tcBorders>
-            <w:shd w:val="clear" w:color="auto" w:fill="FBE4D5" w:themeFill="accent2" w:themeFillTint="33"/>
+            <w:shd w:val="clear" w:color="auto" w:fill="C5E0B3" w:themeFill="accent6" w:themeFillTint="66"/>
             <w:vAlign w:val="center"/>
             <w:hideMark/>
           </w:tcPr>
@@ -26741,7 +27492,7 @@
             <w:tcBorders>
               <w:left w:val="none" w:sz="0" w:space="0" w:color="auto"/>
             </w:tcBorders>
-            <w:shd w:val="clear" w:color="auto" w:fill="FBE4D5" w:themeFill="accent2" w:themeFillTint="33"/>
+            <w:shd w:val="clear" w:color="auto" w:fill="C5E0B3" w:themeFill="accent6" w:themeFillTint="66"/>
             <w:vAlign w:val="center"/>
           </w:tcPr>
           <w:p>
@@ -26792,10 +27543,30 @@
                 <w:szCs w:val="20"/>
                 <w:lang w:eastAsia="es-PE"/>
               </w:rPr>
-              <w:t>Prado Tenorio Andrés Joaquin.</w:t>
-            </w:r>
-            <w:bookmarkStart w:id="28" w:name="_GoBack"/>
-            <w:bookmarkEnd w:id="28"/>
+              <w:t xml:space="preserve">Prado Tenorio Andrés </w:t>
+            </w:r>
+            <w:proofErr w:type="spellStart"/>
+            <w:r>
+              <w:rPr>
+                <w:rFonts w:cs="Times New Roman"/>
+                <w:color w:val="000000"/>
+                <w:sz w:val="20"/>
+                <w:szCs w:val="20"/>
+                <w:lang w:eastAsia="es-PE"/>
+              </w:rPr>
+              <w:t>Joaquin</w:t>
+            </w:r>
+            <w:proofErr w:type="spellEnd"/>
+            <w:r>
+              <w:rPr>
+                <w:rFonts w:cs="Times New Roman"/>
+                <w:color w:val="000000"/>
+                <w:sz w:val="20"/>
+                <w:szCs w:val="20"/>
+                <w:lang w:eastAsia="es-PE"/>
+              </w:rPr>
+              <w:t>.</w:t>
+            </w:r>
           </w:p>
         </w:tc>
       </w:tr>
@@ -26811,7 +27582,7 @@
             <w:tcBorders>
               <w:left w:val="none" w:sz="0" w:space="0" w:color="auto"/>
             </w:tcBorders>
-            <w:shd w:val="clear" w:color="auto" w:fill="FBE4D5" w:themeFill="accent2" w:themeFillTint="33"/>
+            <w:shd w:val="clear" w:color="auto" w:fill="C5E0B3" w:themeFill="accent6" w:themeFillTint="66"/>
             <w:vAlign w:val="center"/>
             <w:hideMark/>
           </w:tcPr>
@@ -26880,7 +27651,7 @@
             <w:tcBorders>
               <w:left w:val="none" w:sz="0" w:space="0" w:color="auto"/>
             </w:tcBorders>
-            <w:shd w:val="clear" w:color="auto" w:fill="FBE4D5" w:themeFill="accent2" w:themeFillTint="33"/>
+            <w:shd w:val="clear" w:color="auto" w:fill="C5E0B3" w:themeFill="accent6" w:themeFillTint="66"/>
             <w:vAlign w:val="center"/>
             <w:hideMark/>
           </w:tcPr>
@@ -26960,7 +27731,7 @@
             <w:tcBorders>
               <w:left w:val="none" w:sz="0" w:space="0" w:color="auto"/>
             </w:tcBorders>
-            <w:shd w:val="clear" w:color="auto" w:fill="FBE4D5" w:themeFill="accent2" w:themeFillTint="33"/>
+            <w:shd w:val="clear" w:color="auto" w:fill="C5E0B3" w:themeFill="accent6" w:themeFillTint="66"/>
             <w:vAlign w:val="center"/>
             <w:hideMark/>
           </w:tcPr>
@@ -27067,7 +27838,7 @@
               <w:left w:val="none" w:sz="0" w:space="0" w:color="auto"/>
               <w:bottom w:val="none" w:sz="0" w:space="0" w:color="auto"/>
             </w:tcBorders>
-            <w:shd w:val="clear" w:color="auto" w:fill="FBE4D5" w:themeFill="accent2" w:themeFillTint="33"/>
+            <w:shd w:val="clear" w:color="auto" w:fill="C5E0B3" w:themeFill="accent6" w:themeFillTint="66"/>
             <w:vAlign w:val="center"/>
             <w:hideMark/>
           </w:tcPr>
@@ -27268,16 +28039,7 @@
           <w:sz w:val="20"/>
           <w:lang w:val="es-AR"/>
         </w:rPr>
-        <w:t>Tabla 26</w:t>
-      </w:r>
-      <w:r>
-        <w:rPr>
-          <w:rFonts w:eastAsia="Times New Roman" w:cs="Times New Roman"/>
-          <w:b/>
-          <w:sz w:val="20"/>
-          <w:lang w:val="es-AR"/>
-        </w:rPr>
-        <w:t>. Reporte</w:t>
+        <w:t>Reporte</w:t>
       </w:r>
       <w:r>
         <w:rPr>
@@ -27332,6 +28094,1592 @@
         <w:spacing w:line="360" w:lineRule="auto"/>
       </w:pPr>
     </w:p>
+    <w:tbl>
+      <w:tblPr>
+        <w:tblStyle w:val="Tabladecuadrcula5oscura-nfasis51"/>
+        <w:tblW w:w="7547" w:type="dxa"/>
+        <w:jc w:val="center"/>
+        <w:tblBorders>
+          <w:top w:val="single" w:sz="4" w:space="0" w:color="auto"/>
+          <w:left w:val="single" w:sz="4" w:space="0" w:color="auto"/>
+          <w:bottom w:val="single" w:sz="4" w:space="0" w:color="auto"/>
+          <w:right w:val="single" w:sz="4" w:space="0" w:color="auto"/>
+          <w:insideH w:val="single" w:sz="4" w:space="0" w:color="auto"/>
+          <w:insideV w:val="single" w:sz="4" w:space="0" w:color="auto"/>
+        </w:tblBorders>
+        <w:tblLook w:val="04A0" w:firstRow="1" w:lastRow="0" w:firstColumn="1" w:lastColumn="0" w:noHBand="0" w:noVBand="1"/>
+      </w:tblPr>
+      <w:tblGrid>
+        <w:gridCol w:w="1262"/>
+        <w:gridCol w:w="6285"/>
+      </w:tblGrid>
+      <w:tr>
+        <w:trPr>
+          <w:cnfStyle w:val="100000000000" w:firstRow="1" w:lastRow="0" w:firstColumn="0" w:lastColumn="0" w:oddVBand="0" w:evenVBand="0" w:oddHBand="0" w:evenHBand="0" w:firstRowFirstColumn="0" w:firstRowLastColumn="0" w:lastRowFirstColumn="0" w:lastRowLastColumn="0"/>
+          <w:trHeight w:val="372"/>
+          <w:jc w:val="center"/>
+        </w:trPr>
+        <w:tc>
+          <w:tcPr>
+            <w:cnfStyle w:val="001000000000" w:firstRow="0" w:lastRow="0" w:firstColumn="1" w:lastColumn="0" w:oddVBand="0" w:evenVBand="0" w:oddHBand="0" w:evenHBand="0" w:firstRowFirstColumn="0" w:firstRowLastColumn="0" w:lastRowFirstColumn="0" w:lastRowLastColumn="0"/>
+            <w:tcW w:w="1262" w:type="dxa"/>
+            <w:tcBorders>
+              <w:top w:val="none" w:sz="0" w:space="0" w:color="auto"/>
+              <w:left w:val="none" w:sz="0" w:space="0" w:color="auto"/>
+              <w:right w:val="none" w:sz="0" w:space="0" w:color="auto"/>
+            </w:tcBorders>
+            <w:shd w:val="clear" w:color="auto" w:fill="C5E0B3" w:themeFill="accent6" w:themeFillTint="66"/>
+            <w:vAlign w:val="center"/>
+            <w:hideMark/>
+          </w:tcPr>
+          <w:p>
+            <w:pPr>
+              <w:jc w:val="center"/>
+              <w:rPr>
+                <w:rFonts w:cs="Arial"/>
+                <w:color w:val="000000"/>
+                <w:sz w:val="20"/>
+                <w:szCs w:val="20"/>
+                <w:lang w:eastAsia="es-PE"/>
+              </w:rPr>
+            </w:pPr>
+            <w:r>
+              <w:rPr>
+                <w:rFonts w:cs="Arial"/>
+                <w:color w:val="000000"/>
+                <w:sz w:val="20"/>
+                <w:szCs w:val="20"/>
+                <w:lang w:eastAsia="es-PE"/>
+              </w:rPr>
+              <w:lastRenderedPageBreak/>
+              <w:t>ID</w:t>
+            </w:r>
+          </w:p>
+        </w:tc>
+        <w:tc>
+          <w:tcPr>
+            <w:tcW w:w="6285" w:type="dxa"/>
+            <w:tcBorders>
+              <w:top w:val="none" w:sz="0" w:space="0" w:color="auto"/>
+              <w:left w:val="none" w:sz="0" w:space="0" w:color="auto"/>
+              <w:right w:val="none" w:sz="0" w:space="0" w:color="auto"/>
+            </w:tcBorders>
+            <w:shd w:val="clear" w:color="auto" w:fill="C5E0B3" w:themeFill="accent6" w:themeFillTint="66"/>
+            <w:vAlign w:val="center"/>
+            <w:hideMark/>
+          </w:tcPr>
+          <w:p>
+            <w:pPr>
+              <w:cnfStyle w:val="100000000000" w:firstRow="1" w:lastRow="0" w:firstColumn="0" w:lastColumn="0" w:oddVBand="0" w:evenVBand="0" w:oddHBand="0" w:evenHBand="0" w:firstRowFirstColumn="0" w:firstRowLastColumn="0" w:lastRowFirstColumn="0" w:lastRowLastColumn="0"/>
+              <w:rPr>
+                <w:rFonts w:cs="Arial"/>
+                <w:color w:val="000000"/>
+                <w:sz w:val="20"/>
+                <w:szCs w:val="20"/>
+                <w:lang w:eastAsia="es-PE"/>
+              </w:rPr>
+            </w:pPr>
+            <w:r>
+              <w:rPr>
+                <w:rFonts w:cs="Arial"/>
+                <w:color w:val="000000"/>
+                <w:sz w:val="20"/>
+                <w:szCs w:val="20"/>
+                <w:lang w:eastAsia="es-PE"/>
+              </w:rPr>
+              <w:t>RP_A</w:t>
+            </w:r>
+            <w:r>
+              <w:rPr>
+                <w:rFonts w:cs="Arial"/>
+                <w:color w:val="000000"/>
+                <w:sz w:val="20"/>
+                <w:szCs w:val="20"/>
+                <w:lang w:eastAsia="es-PE"/>
+              </w:rPr>
+              <w:t>D</w:t>
+            </w:r>
+            <w:r>
+              <w:rPr>
+                <w:rFonts w:cs="Arial"/>
+                <w:color w:val="000000"/>
+                <w:sz w:val="20"/>
+                <w:szCs w:val="20"/>
+                <w:lang w:eastAsia="es-PE"/>
+              </w:rPr>
+              <w:t>_003</w:t>
+            </w:r>
+          </w:p>
+        </w:tc>
+      </w:tr>
+      <w:tr>
+        <w:trPr>
+          <w:cnfStyle w:val="000000100000" w:firstRow="0" w:lastRow="0" w:firstColumn="0" w:lastColumn="0" w:oddVBand="0" w:evenVBand="0" w:oddHBand="1" w:evenHBand="0" w:firstRowFirstColumn="0" w:firstRowLastColumn="0" w:lastRowFirstColumn="0" w:lastRowLastColumn="0"/>
+          <w:trHeight w:val="537"/>
+          <w:jc w:val="center"/>
+        </w:trPr>
+        <w:tc>
+          <w:tcPr>
+            <w:cnfStyle w:val="001000000000" w:firstRow="0" w:lastRow="0" w:firstColumn="1" w:lastColumn="0" w:oddVBand="0" w:evenVBand="0" w:oddHBand="0" w:evenHBand="0" w:firstRowFirstColumn="0" w:firstRowLastColumn="0" w:lastRowFirstColumn="0" w:lastRowLastColumn="0"/>
+            <w:tcW w:w="1262" w:type="dxa"/>
+            <w:tcBorders>
+              <w:left w:val="none" w:sz="0" w:space="0" w:color="auto"/>
+            </w:tcBorders>
+            <w:shd w:val="clear" w:color="auto" w:fill="C5E0B3" w:themeFill="accent6" w:themeFillTint="66"/>
+            <w:vAlign w:val="center"/>
+          </w:tcPr>
+          <w:p>
+            <w:pPr>
+              <w:jc w:val="center"/>
+              <w:rPr>
+                <w:rFonts w:cs="Arial"/>
+                <w:color w:val="000000"/>
+                <w:sz w:val="20"/>
+                <w:szCs w:val="20"/>
+                <w:lang w:eastAsia="es-PE"/>
+              </w:rPr>
+            </w:pPr>
+            <w:r>
+              <w:rPr>
+                <w:rFonts w:cs="Arial"/>
+                <w:color w:val="000000"/>
+                <w:sz w:val="20"/>
+                <w:szCs w:val="20"/>
+                <w:lang w:eastAsia="es-PE"/>
+              </w:rPr>
+              <w:t>Autor</w:t>
+            </w:r>
+          </w:p>
+        </w:tc>
+        <w:tc>
+          <w:tcPr>
+            <w:tcW w:w="6285" w:type="dxa"/>
+            <w:shd w:val="clear" w:color="auto" w:fill="FFFFFF" w:themeFill="background1"/>
+            <w:vAlign w:val="center"/>
+          </w:tcPr>
+          <w:p>
+            <w:pPr>
+              <w:cnfStyle w:val="000000100000" w:firstRow="0" w:lastRow="0" w:firstColumn="0" w:lastColumn="0" w:oddVBand="0" w:evenVBand="0" w:oddHBand="1" w:evenHBand="0" w:firstRowFirstColumn="0" w:firstRowLastColumn="0" w:lastRowFirstColumn="0" w:lastRowLastColumn="0"/>
+              <w:rPr>
+                <w:rFonts w:cs="Times New Roman"/>
+                <w:color w:val="000000"/>
+                <w:sz w:val="20"/>
+                <w:szCs w:val="20"/>
+                <w:lang w:eastAsia="es-PE"/>
+              </w:rPr>
+            </w:pPr>
+            <w:proofErr w:type="spellStart"/>
+            <w:r>
+              <w:rPr>
+                <w:rFonts w:cs="Times New Roman"/>
+                <w:color w:val="000000"/>
+                <w:sz w:val="20"/>
+                <w:szCs w:val="20"/>
+                <w:lang w:eastAsia="es-PE"/>
+              </w:rPr>
+              <w:t>Serquen</w:t>
+            </w:r>
+            <w:proofErr w:type="spellEnd"/>
+            <w:r>
+              <w:rPr>
+                <w:rFonts w:cs="Times New Roman"/>
+                <w:color w:val="000000"/>
+                <w:sz w:val="20"/>
+                <w:szCs w:val="20"/>
+                <w:lang w:eastAsia="es-PE"/>
+              </w:rPr>
+              <w:t xml:space="preserve"> </w:t>
+            </w:r>
+            <w:proofErr w:type="spellStart"/>
+            <w:r>
+              <w:rPr>
+                <w:rFonts w:cs="Times New Roman"/>
+                <w:color w:val="000000"/>
+                <w:sz w:val="20"/>
+                <w:szCs w:val="20"/>
+                <w:lang w:eastAsia="es-PE"/>
+              </w:rPr>
+              <w:t>Llallire</w:t>
+            </w:r>
+            <w:proofErr w:type="spellEnd"/>
+            <w:r>
+              <w:rPr>
+                <w:rFonts w:cs="Times New Roman"/>
+                <w:color w:val="000000"/>
+                <w:sz w:val="20"/>
+                <w:szCs w:val="20"/>
+                <w:lang w:eastAsia="es-PE"/>
+              </w:rPr>
+              <w:t xml:space="preserve"> Carlos Eduardo</w:t>
+            </w:r>
+          </w:p>
+        </w:tc>
+      </w:tr>
+      <w:tr>
+        <w:trPr>
+          <w:trHeight w:val="575"/>
+          <w:jc w:val="center"/>
+        </w:trPr>
+        <w:tc>
+          <w:tcPr>
+            <w:cnfStyle w:val="001000000000" w:firstRow="0" w:lastRow="0" w:firstColumn="1" w:lastColumn="0" w:oddVBand="0" w:evenVBand="0" w:oddHBand="0" w:evenHBand="0" w:firstRowFirstColumn="0" w:firstRowLastColumn="0" w:lastRowFirstColumn="0" w:lastRowLastColumn="0"/>
+            <w:tcW w:w="1262" w:type="dxa"/>
+            <w:tcBorders>
+              <w:left w:val="none" w:sz="0" w:space="0" w:color="auto"/>
+            </w:tcBorders>
+            <w:shd w:val="clear" w:color="auto" w:fill="C5E0B3" w:themeFill="accent6" w:themeFillTint="66"/>
+            <w:vAlign w:val="center"/>
+            <w:hideMark/>
+          </w:tcPr>
+          <w:p>
+            <w:pPr>
+              <w:jc w:val="center"/>
+              <w:rPr>
+                <w:rFonts w:cs="Arial"/>
+                <w:sz w:val="20"/>
+                <w:szCs w:val="20"/>
+                <w:lang w:eastAsia="es-PE"/>
+              </w:rPr>
+            </w:pPr>
+            <w:r>
+              <w:rPr>
+                <w:rFonts w:cs="Arial"/>
+                <w:color w:val="000000"/>
+                <w:sz w:val="20"/>
+                <w:szCs w:val="20"/>
+                <w:lang w:eastAsia="es-PE"/>
+              </w:rPr>
+              <w:t>Título</w:t>
+            </w:r>
+          </w:p>
+        </w:tc>
+        <w:tc>
+          <w:tcPr>
+            <w:tcW w:w="6285" w:type="dxa"/>
+            <w:shd w:val="clear" w:color="auto" w:fill="FFFFFF" w:themeFill="background1"/>
+            <w:vAlign w:val="center"/>
+            <w:hideMark/>
+          </w:tcPr>
+          <w:p>
+            <w:pPr>
+              <w:cnfStyle w:val="000000000000" w:firstRow="0" w:lastRow="0" w:firstColumn="0" w:lastColumn="0" w:oddVBand="0" w:evenVBand="0" w:oddHBand="0" w:evenHBand="0" w:firstRowFirstColumn="0" w:firstRowLastColumn="0" w:lastRowFirstColumn="0" w:lastRowLastColumn="0"/>
+              <w:rPr>
+                <w:rFonts w:cs="Times New Roman"/>
+                <w:sz w:val="20"/>
+                <w:szCs w:val="20"/>
+                <w:lang w:eastAsia="es-PE"/>
+              </w:rPr>
+            </w:pPr>
+            <w:r>
+              <w:rPr>
+                <w:rFonts w:cs="Times New Roman"/>
+                <w:color w:val="000000"/>
+                <w:sz w:val="20"/>
+                <w:szCs w:val="20"/>
+                <w:lang w:eastAsia="es-PE"/>
+              </w:rPr>
+              <w:t>Lista de solicitudes de cambio que no han sido atendidas en un rango de fechas.</w:t>
+            </w:r>
+          </w:p>
+        </w:tc>
+      </w:tr>
+      <w:tr>
+        <w:trPr>
+          <w:cnfStyle w:val="000000100000" w:firstRow="0" w:lastRow="0" w:firstColumn="0" w:lastColumn="0" w:oddVBand="0" w:evenVBand="0" w:oddHBand="1" w:evenHBand="0" w:firstRowFirstColumn="0" w:firstRowLastColumn="0" w:lastRowFirstColumn="0" w:lastRowLastColumn="0"/>
+          <w:trHeight w:val="1043"/>
+          <w:jc w:val="center"/>
+        </w:trPr>
+        <w:tc>
+          <w:tcPr>
+            <w:cnfStyle w:val="001000000000" w:firstRow="0" w:lastRow="0" w:firstColumn="1" w:lastColumn="0" w:oddVBand="0" w:evenVBand="0" w:oddHBand="0" w:evenHBand="0" w:firstRowFirstColumn="0" w:firstRowLastColumn="0" w:lastRowFirstColumn="0" w:lastRowLastColumn="0"/>
+            <w:tcW w:w="1262" w:type="dxa"/>
+            <w:tcBorders>
+              <w:left w:val="none" w:sz="0" w:space="0" w:color="auto"/>
+            </w:tcBorders>
+            <w:shd w:val="clear" w:color="auto" w:fill="C5E0B3" w:themeFill="accent6" w:themeFillTint="66"/>
+            <w:vAlign w:val="center"/>
+            <w:hideMark/>
+          </w:tcPr>
+          <w:p>
+            <w:pPr>
+              <w:jc w:val="center"/>
+              <w:rPr>
+                <w:rFonts w:cs="Arial"/>
+                <w:sz w:val="20"/>
+                <w:szCs w:val="20"/>
+                <w:lang w:eastAsia="es-PE"/>
+              </w:rPr>
+            </w:pPr>
+            <w:r>
+              <w:rPr>
+                <w:rFonts w:cs="Arial"/>
+                <w:color w:val="000000"/>
+                <w:sz w:val="20"/>
+                <w:szCs w:val="20"/>
+                <w:lang w:eastAsia="es-PE"/>
+              </w:rPr>
+              <w:t>Propósito</w:t>
+            </w:r>
+          </w:p>
+        </w:tc>
+        <w:tc>
+          <w:tcPr>
+            <w:tcW w:w="6285" w:type="dxa"/>
+            <w:shd w:val="clear" w:color="auto" w:fill="FFFFFF" w:themeFill="background1"/>
+            <w:vAlign w:val="center"/>
+            <w:hideMark/>
+          </w:tcPr>
+          <w:p>
+            <w:pPr>
+              <w:spacing w:line="276" w:lineRule="auto"/>
+              <w:cnfStyle w:val="000000100000" w:firstRow="0" w:lastRow="0" w:firstColumn="0" w:lastColumn="0" w:oddVBand="0" w:evenVBand="0" w:oddHBand="1" w:evenHBand="0" w:firstRowFirstColumn="0" w:firstRowLastColumn="0" w:lastRowFirstColumn="0" w:lastRowLastColumn="0"/>
+              <w:rPr>
+                <w:rFonts w:cs="Times New Roman"/>
+                <w:sz w:val="20"/>
+                <w:szCs w:val="20"/>
+                <w:lang w:eastAsia="es-PE"/>
+              </w:rPr>
+            </w:pPr>
+            <w:r>
+              <w:rPr>
+                <w:rFonts w:cs="Times New Roman"/>
+                <w:color w:val="000000"/>
+                <w:sz w:val="20"/>
+                <w:szCs w:val="20"/>
+                <w:lang w:eastAsia="es-PE"/>
+              </w:rPr>
+              <w:t>Obtener un listado de solicitudes de cambio que no han sido atendidas en un rango de fechas, con la finalidad de verificar si se están atendiendo frecuentemente las solitudes de cambio</w:t>
+            </w:r>
+            <w:r>
+              <w:rPr>
+                <w:rFonts w:cs="Times New Roman"/>
+                <w:color w:val="000000"/>
+                <w:sz w:val="20"/>
+                <w:szCs w:val="20"/>
+                <w:shd w:val="clear" w:color="auto" w:fill="FFFFFF"/>
+                <w:lang w:eastAsia="es-PE"/>
+              </w:rPr>
+              <w:t>.</w:t>
+            </w:r>
+          </w:p>
+        </w:tc>
+      </w:tr>
+      <w:tr>
+        <w:trPr>
+          <w:trHeight w:val="548"/>
+          <w:jc w:val="center"/>
+        </w:trPr>
+        <w:tc>
+          <w:tcPr>
+            <w:cnfStyle w:val="001000000000" w:firstRow="0" w:lastRow="0" w:firstColumn="1" w:lastColumn="0" w:oddVBand="0" w:evenVBand="0" w:oddHBand="0" w:evenHBand="0" w:firstRowFirstColumn="0" w:firstRowLastColumn="0" w:lastRowFirstColumn="0" w:lastRowLastColumn="0"/>
+            <w:tcW w:w="1262" w:type="dxa"/>
+            <w:tcBorders>
+              <w:left w:val="none" w:sz="0" w:space="0" w:color="auto"/>
+            </w:tcBorders>
+            <w:shd w:val="clear" w:color="auto" w:fill="C5E0B3" w:themeFill="accent6" w:themeFillTint="66"/>
+            <w:vAlign w:val="center"/>
+            <w:hideMark/>
+          </w:tcPr>
+          <w:p>
+            <w:pPr>
+              <w:jc w:val="center"/>
+              <w:rPr>
+                <w:rFonts w:cs="Arial"/>
+                <w:sz w:val="20"/>
+                <w:szCs w:val="20"/>
+                <w:lang w:eastAsia="es-PE"/>
+              </w:rPr>
+            </w:pPr>
+            <w:r>
+              <w:rPr>
+                <w:rFonts w:cs="Arial"/>
+                <w:color w:val="000000"/>
+                <w:sz w:val="20"/>
+                <w:szCs w:val="20"/>
+                <w:lang w:eastAsia="es-PE"/>
+              </w:rPr>
+              <w:t>Entradas</w:t>
+            </w:r>
+          </w:p>
+        </w:tc>
+        <w:tc>
+          <w:tcPr>
+            <w:tcW w:w="6285" w:type="dxa"/>
+            <w:shd w:val="clear" w:color="auto" w:fill="FFFFFF" w:themeFill="background1"/>
+            <w:vAlign w:val="center"/>
+            <w:hideMark/>
+          </w:tcPr>
+          <w:p>
+            <w:pPr>
+              <w:pStyle w:val="Prrafodelista"/>
+              <w:numPr>
+                <w:ilvl w:val="0"/>
+                <w:numId w:val="15"/>
+              </w:numPr>
+              <w:spacing w:line="276" w:lineRule="auto"/>
+              <w:ind w:left="542"/>
+              <w:cnfStyle w:val="000000000000" w:firstRow="0" w:lastRow="0" w:firstColumn="0" w:lastColumn="0" w:oddVBand="0" w:evenVBand="0" w:oddHBand="0" w:evenHBand="0" w:firstRowFirstColumn="0" w:firstRowLastColumn="0" w:lastRowFirstColumn="0" w:lastRowLastColumn="0"/>
+              <w:rPr>
+                <w:rFonts w:cs="Times New Roman"/>
+                <w:color w:val="000000"/>
+                <w:sz w:val="20"/>
+                <w:szCs w:val="20"/>
+                <w:lang w:eastAsia="es-PE"/>
+              </w:rPr>
+            </w:pPr>
+            <w:r>
+              <w:rPr>
+                <w:rFonts w:cs="Times New Roman"/>
+                <w:color w:val="000000"/>
+                <w:sz w:val="20"/>
+                <w:szCs w:val="20"/>
+                <w:lang w:eastAsia="es-PE"/>
+              </w:rPr>
+              <w:t>Rango de fecha</w:t>
+            </w:r>
+          </w:p>
+        </w:tc>
+      </w:tr>
+      <w:tr>
+        <w:trPr>
+          <w:cnfStyle w:val="000000100000" w:firstRow="0" w:lastRow="0" w:firstColumn="0" w:lastColumn="0" w:oddVBand="0" w:evenVBand="0" w:oddHBand="1" w:evenHBand="0" w:firstRowFirstColumn="0" w:firstRowLastColumn="0" w:lastRowFirstColumn="0" w:lastRowLastColumn="0"/>
+          <w:trHeight w:val="2287"/>
+          <w:jc w:val="center"/>
+        </w:trPr>
+        <w:tc>
+          <w:tcPr>
+            <w:cnfStyle w:val="001000000000" w:firstRow="0" w:lastRow="0" w:firstColumn="1" w:lastColumn="0" w:oddVBand="0" w:evenVBand="0" w:oddHBand="0" w:evenHBand="0" w:firstRowFirstColumn="0" w:firstRowLastColumn="0" w:lastRowFirstColumn="0" w:lastRowLastColumn="0"/>
+            <w:tcW w:w="1262" w:type="dxa"/>
+            <w:tcBorders>
+              <w:left w:val="none" w:sz="0" w:space="0" w:color="auto"/>
+              <w:bottom w:val="none" w:sz="0" w:space="0" w:color="auto"/>
+            </w:tcBorders>
+            <w:shd w:val="clear" w:color="auto" w:fill="C5E0B3" w:themeFill="accent6" w:themeFillTint="66"/>
+            <w:vAlign w:val="center"/>
+            <w:hideMark/>
+          </w:tcPr>
+          <w:p>
+            <w:pPr>
+              <w:jc w:val="center"/>
+              <w:rPr>
+                <w:rFonts w:cs="Arial"/>
+                <w:sz w:val="20"/>
+                <w:szCs w:val="20"/>
+                <w:lang w:eastAsia="es-PE"/>
+              </w:rPr>
+            </w:pPr>
+            <w:r>
+              <w:rPr>
+                <w:rFonts w:cs="Arial"/>
+                <w:color w:val="000000"/>
+                <w:sz w:val="20"/>
+                <w:szCs w:val="20"/>
+                <w:lang w:eastAsia="es-PE"/>
+              </w:rPr>
+              <w:t>Salidas</w:t>
+            </w:r>
+          </w:p>
+        </w:tc>
+        <w:tc>
+          <w:tcPr>
+            <w:tcW w:w="6285" w:type="dxa"/>
+            <w:shd w:val="clear" w:color="auto" w:fill="FFFFFF" w:themeFill="background1"/>
+            <w:vAlign w:val="center"/>
+            <w:hideMark/>
+          </w:tcPr>
+          <w:p>
+            <w:pPr>
+              <w:pStyle w:val="Prrafodelista"/>
+              <w:numPr>
+                <w:ilvl w:val="0"/>
+                <w:numId w:val="15"/>
+              </w:numPr>
+              <w:spacing w:line="276" w:lineRule="auto"/>
+              <w:ind w:left="542"/>
+              <w:cnfStyle w:val="000000100000" w:firstRow="0" w:lastRow="0" w:firstColumn="0" w:lastColumn="0" w:oddVBand="0" w:evenVBand="0" w:oddHBand="1" w:evenHBand="0" w:firstRowFirstColumn="0" w:firstRowLastColumn="0" w:lastRowFirstColumn="0" w:lastRowLastColumn="0"/>
+              <w:rPr>
+                <w:rFonts w:cs="Times New Roman"/>
+                <w:color w:val="000000"/>
+                <w:sz w:val="20"/>
+                <w:szCs w:val="20"/>
+                <w:lang w:eastAsia="es-PE"/>
+              </w:rPr>
+            </w:pPr>
+            <w:r>
+              <w:rPr>
+                <w:rFonts w:cs="Times New Roman"/>
+                <w:color w:val="000000"/>
+                <w:sz w:val="20"/>
+                <w:szCs w:val="20"/>
+                <w:lang w:eastAsia="es-PE"/>
+              </w:rPr>
+              <w:t>ID de la solicitud de cambio.</w:t>
+            </w:r>
+          </w:p>
+          <w:p>
+            <w:pPr>
+              <w:pStyle w:val="Prrafodelista"/>
+              <w:numPr>
+                <w:ilvl w:val="0"/>
+                <w:numId w:val="15"/>
+              </w:numPr>
+              <w:spacing w:line="276" w:lineRule="auto"/>
+              <w:ind w:left="542"/>
+              <w:cnfStyle w:val="000000100000" w:firstRow="0" w:lastRow="0" w:firstColumn="0" w:lastColumn="0" w:oddVBand="0" w:evenVBand="0" w:oddHBand="1" w:evenHBand="0" w:firstRowFirstColumn="0" w:firstRowLastColumn="0" w:lastRowFirstColumn="0" w:lastRowLastColumn="0"/>
+              <w:rPr>
+                <w:rFonts w:cs="Times New Roman"/>
+                <w:color w:val="000000"/>
+                <w:sz w:val="20"/>
+                <w:szCs w:val="20"/>
+                <w:lang w:eastAsia="es-PE"/>
+              </w:rPr>
+            </w:pPr>
+            <w:r>
+              <w:rPr>
+                <w:rFonts w:cs="Times New Roman"/>
+                <w:color w:val="000000"/>
+                <w:sz w:val="20"/>
+                <w:szCs w:val="20"/>
+                <w:lang w:eastAsia="es-PE"/>
+              </w:rPr>
+              <w:t>Título de la solicitud de cambio</w:t>
+            </w:r>
+          </w:p>
+          <w:p>
+            <w:pPr>
+              <w:pStyle w:val="Prrafodelista"/>
+              <w:numPr>
+                <w:ilvl w:val="0"/>
+                <w:numId w:val="15"/>
+              </w:numPr>
+              <w:spacing w:line="276" w:lineRule="auto"/>
+              <w:ind w:left="542"/>
+              <w:cnfStyle w:val="000000100000" w:firstRow="0" w:lastRow="0" w:firstColumn="0" w:lastColumn="0" w:oddVBand="0" w:evenVBand="0" w:oddHBand="1" w:evenHBand="0" w:firstRowFirstColumn="0" w:firstRowLastColumn="0" w:lastRowFirstColumn="0" w:lastRowLastColumn="0"/>
+              <w:rPr>
+                <w:rFonts w:cs="Times New Roman"/>
+                <w:color w:val="000000"/>
+                <w:sz w:val="20"/>
+                <w:szCs w:val="20"/>
+                <w:lang w:eastAsia="es-PE"/>
+              </w:rPr>
+            </w:pPr>
+            <w:r>
+              <w:rPr>
+                <w:rFonts w:cs="Times New Roman"/>
+                <w:color w:val="000000"/>
+                <w:sz w:val="20"/>
+                <w:szCs w:val="20"/>
+                <w:lang w:eastAsia="es-PE"/>
+              </w:rPr>
+              <w:t>Descripción de la solicitud de cambio</w:t>
+            </w:r>
+          </w:p>
+          <w:p>
+            <w:pPr>
+              <w:pStyle w:val="Prrafodelista"/>
+              <w:numPr>
+                <w:ilvl w:val="0"/>
+                <w:numId w:val="15"/>
+              </w:numPr>
+              <w:spacing w:line="276" w:lineRule="auto"/>
+              <w:ind w:left="542"/>
+              <w:cnfStyle w:val="000000100000" w:firstRow="0" w:lastRow="0" w:firstColumn="0" w:lastColumn="0" w:oddVBand="0" w:evenVBand="0" w:oddHBand="1" w:evenHBand="0" w:firstRowFirstColumn="0" w:firstRowLastColumn="0" w:lastRowFirstColumn="0" w:lastRowLastColumn="0"/>
+              <w:rPr>
+                <w:rFonts w:cs="Times New Roman"/>
+                <w:color w:val="000000"/>
+                <w:sz w:val="20"/>
+                <w:szCs w:val="20"/>
+                <w:lang w:eastAsia="es-PE"/>
+              </w:rPr>
+            </w:pPr>
+            <w:r>
+              <w:rPr>
+                <w:rFonts w:cs="Times New Roman"/>
+                <w:color w:val="000000"/>
+                <w:sz w:val="20"/>
+                <w:szCs w:val="20"/>
+                <w:lang w:eastAsia="es-PE"/>
+              </w:rPr>
+              <w:t>Fecha de la creación de la Solicitud de Cambio</w:t>
+            </w:r>
+          </w:p>
+          <w:p>
+            <w:pPr>
+              <w:pStyle w:val="Prrafodelista"/>
+              <w:numPr>
+                <w:ilvl w:val="0"/>
+                <w:numId w:val="15"/>
+              </w:numPr>
+              <w:spacing w:line="276" w:lineRule="auto"/>
+              <w:ind w:left="542"/>
+              <w:cnfStyle w:val="000000100000" w:firstRow="0" w:lastRow="0" w:firstColumn="0" w:lastColumn="0" w:oddVBand="0" w:evenVBand="0" w:oddHBand="1" w:evenHBand="0" w:firstRowFirstColumn="0" w:firstRowLastColumn="0" w:lastRowFirstColumn="0" w:lastRowLastColumn="0"/>
+              <w:rPr>
+                <w:rFonts w:cs="Times New Roman"/>
+                <w:color w:val="000000"/>
+                <w:sz w:val="20"/>
+                <w:szCs w:val="20"/>
+                <w:lang w:eastAsia="es-PE"/>
+              </w:rPr>
+            </w:pPr>
+            <w:r>
+              <w:rPr>
+                <w:rFonts w:cs="Times New Roman"/>
+                <w:color w:val="000000"/>
+                <w:sz w:val="20"/>
+                <w:szCs w:val="20"/>
+                <w:lang w:eastAsia="es-PE"/>
+              </w:rPr>
+              <w:t>Fecha de cierre de la solicitud de cambio</w:t>
+            </w:r>
+          </w:p>
+          <w:p>
+            <w:pPr>
+              <w:pStyle w:val="Prrafodelista"/>
+              <w:keepNext/>
+              <w:numPr>
+                <w:ilvl w:val="0"/>
+                <w:numId w:val="15"/>
+              </w:numPr>
+              <w:spacing w:line="276" w:lineRule="auto"/>
+              <w:ind w:left="542"/>
+              <w:cnfStyle w:val="000000100000" w:firstRow="0" w:lastRow="0" w:firstColumn="0" w:lastColumn="0" w:oddVBand="0" w:evenVBand="0" w:oddHBand="1" w:evenHBand="0" w:firstRowFirstColumn="0" w:firstRowLastColumn="0" w:lastRowFirstColumn="0" w:lastRowLastColumn="0"/>
+              <w:rPr>
+                <w:rFonts w:cs="Times New Roman"/>
+                <w:color w:val="000000"/>
+                <w:sz w:val="20"/>
+                <w:szCs w:val="20"/>
+                <w:lang w:eastAsia="es-PE"/>
+              </w:rPr>
+            </w:pPr>
+            <w:r>
+              <w:rPr>
+                <w:rFonts w:cs="Times New Roman"/>
+                <w:color w:val="000000"/>
+                <w:sz w:val="20"/>
+                <w:szCs w:val="20"/>
+                <w:lang w:eastAsia="es-PE"/>
+              </w:rPr>
+              <w:t>Usuario creó la Solicitud de Cambio</w:t>
+            </w:r>
+          </w:p>
+          <w:p>
+            <w:pPr>
+              <w:pStyle w:val="Prrafodelista"/>
+              <w:keepNext/>
+              <w:numPr>
+                <w:ilvl w:val="0"/>
+                <w:numId w:val="15"/>
+              </w:numPr>
+              <w:spacing w:line="276" w:lineRule="auto"/>
+              <w:ind w:left="542"/>
+              <w:cnfStyle w:val="000000100000" w:firstRow="0" w:lastRow="0" w:firstColumn="0" w:lastColumn="0" w:oddVBand="0" w:evenVBand="0" w:oddHBand="1" w:evenHBand="0" w:firstRowFirstColumn="0" w:firstRowLastColumn="0" w:lastRowFirstColumn="0" w:lastRowLastColumn="0"/>
+              <w:rPr>
+                <w:rFonts w:cs="Times New Roman"/>
+                <w:color w:val="000000"/>
+                <w:sz w:val="20"/>
+                <w:szCs w:val="20"/>
+                <w:lang w:eastAsia="es-PE"/>
+              </w:rPr>
+            </w:pPr>
+            <w:r>
+              <w:rPr>
+                <w:rFonts w:cs="Times New Roman"/>
+                <w:color w:val="000000"/>
+                <w:sz w:val="20"/>
+                <w:szCs w:val="20"/>
+                <w:lang w:eastAsia="es-PE"/>
+              </w:rPr>
+              <w:t>Usuario que aprobó la Solicitud de Cambio</w:t>
+            </w:r>
+          </w:p>
+          <w:p>
+            <w:pPr>
+              <w:pStyle w:val="Prrafodelista"/>
+              <w:keepNext/>
+              <w:numPr>
+                <w:ilvl w:val="0"/>
+                <w:numId w:val="15"/>
+              </w:numPr>
+              <w:spacing w:line="276" w:lineRule="auto"/>
+              <w:ind w:left="542"/>
+              <w:cnfStyle w:val="000000100000" w:firstRow="0" w:lastRow="0" w:firstColumn="0" w:lastColumn="0" w:oddVBand="0" w:evenVBand="0" w:oddHBand="1" w:evenHBand="0" w:firstRowFirstColumn="0" w:firstRowLastColumn="0" w:lastRowFirstColumn="0" w:lastRowLastColumn="0"/>
+              <w:rPr>
+                <w:rFonts w:cs="Times New Roman"/>
+                <w:color w:val="000000"/>
+                <w:sz w:val="20"/>
+                <w:szCs w:val="20"/>
+                <w:lang w:eastAsia="es-PE"/>
+              </w:rPr>
+            </w:pPr>
+            <w:r>
+              <w:rPr>
+                <w:rFonts w:cs="Times New Roman"/>
+                <w:color w:val="000000"/>
+                <w:sz w:val="20"/>
+                <w:szCs w:val="20"/>
+                <w:lang w:eastAsia="es-PE"/>
+              </w:rPr>
+              <w:t>Usuario(s) que implementaron de la Solicitud de Cambio</w:t>
+            </w:r>
+          </w:p>
+        </w:tc>
+      </w:tr>
+    </w:tbl>
+    <w:p>
+      <w:pPr>
+        <w:spacing w:line="360" w:lineRule="auto"/>
+      </w:pPr>
+    </w:p>
+    <w:p>
+      <w:pPr>
+        <w:pStyle w:val="Prrafodelista"/>
+        <w:spacing w:line="360" w:lineRule="auto"/>
+        <w:ind w:left="0"/>
+        <w:jc w:val="center"/>
+        <w:rPr>
+          <w:rFonts w:eastAsia="Times New Roman" w:cs="Times New Roman"/>
+          <w:b/>
+          <w:sz w:val="20"/>
+          <w:lang w:val="es-AR"/>
+        </w:rPr>
+      </w:pPr>
+      <w:r>
+        <w:rPr>
+          <w:rFonts w:eastAsia="Times New Roman" w:cs="Times New Roman"/>
+          <w:b/>
+          <w:sz w:val="20"/>
+          <w:lang w:val="es-AR"/>
+        </w:rPr>
+        <w:t>Reporte</w:t>
+      </w:r>
+      <w:r>
+        <w:rPr>
+          <w:rFonts w:eastAsia="Times New Roman" w:cs="Times New Roman"/>
+          <w:b/>
+          <w:sz w:val="20"/>
+          <w:lang w:val="es-AR"/>
+        </w:rPr>
+        <w:t xml:space="preserve"> de estado para el Auditor</w:t>
+      </w:r>
+      <w:r>
+        <w:rPr>
+          <w:rFonts w:eastAsia="Times New Roman" w:cs="Times New Roman"/>
+          <w:b/>
+          <w:sz w:val="20"/>
+          <w:lang w:val="es-AR"/>
+        </w:rPr>
+        <w:t xml:space="preserve"> (RP_</w:t>
+      </w:r>
+      <w:r>
+        <w:rPr>
+          <w:rFonts w:eastAsia="Times New Roman" w:cs="Times New Roman"/>
+          <w:b/>
+          <w:sz w:val="20"/>
+          <w:lang w:val="es-AR"/>
+        </w:rPr>
+        <w:t>AD_003</w:t>
+      </w:r>
+      <w:r>
+        <w:rPr>
+          <w:rFonts w:eastAsia="Times New Roman" w:cs="Times New Roman"/>
+          <w:b/>
+          <w:sz w:val="20"/>
+          <w:lang w:val="es-AR"/>
+        </w:rPr>
+        <w:t>).</w:t>
+      </w:r>
+    </w:p>
+    <w:tbl>
+      <w:tblPr>
+        <w:tblStyle w:val="Tabladecuadrcula5oscura-nfasis51"/>
+        <w:tblW w:w="7547" w:type="dxa"/>
+        <w:jc w:val="center"/>
+        <w:tblBorders>
+          <w:top w:val="single" w:sz="4" w:space="0" w:color="auto"/>
+          <w:left w:val="single" w:sz="4" w:space="0" w:color="auto"/>
+          <w:bottom w:val="single" w:sz="4" w:space="0" w:color="auto"/>
+          <w:right w:val="single" w:sz="4" w:space="0" w:color="auto"/>
+          <w:insideH w:val="single" w:sz="4" w:space="0" w:color="auto"/>
+          <w:insideV w:val="single" w:sz="4" w:space="0" w:color="auto"/>
+        </w:tblBorders>
+        <w:tblLook w:val="04A0" w:firstRow="1" w:lastRow="0" w:firstColumn="1" w:lastColumn="0" w:noHBand="0" w:noVBand="1"/>
+      </w:tblPr>
+      <w:tblGrid>
+        <w:gridCol w:w="1262"/>
+        <w:gridCol w:w="6285"/>
+      </w:tblGrid>
+      <w:tr>
+        <w:trPr>
+          <w:cnfStyle w:val="100000000000" w:firstRow="1" w:lastRow="0" w:firstColumn="0" w:lastColumn="0" w:oddVBand="0" w:evenVBand="0" w:oddHBand="0" w:evenHBand="0" w:firstRowFirstColumn="0" w:firstRowLastColumn="0" w:lastRowFirstColumn="0" w:lastRowLastColumn="0"/>
+          <w:trHeight w:val="372"/>
+          <w:jc w:val="center"/>
+        </w:trPr>
+        <w:tc>
+          <w:tcPr>
+            <w:cnfStyle w:val="001000000000" w:firstRow="0" w:lastRow="0" w:firstColumn="1" w:lastColumn="0" w:oddVBand="0" w:evenVBand="0" w:oddHBand="0" w:evenHBand="0" w:firstRowFirstColumn="0" w:firstRowLastColumn="0" w:lastRowFirstColumn="0" w:lastRowLastColumn="0"/>
+            <w:tcW w:w="1262" w:type="dxa"/>
+            <w:tcBorders>
+              <w:top w:val="none" w:sz="0" w:space="0" w:color="auto"/>
+              <w:left w:val="none" w:sz="0" w:space="0" w:color="auto"/>
+              <w:right w:val="none" w:sz="0" w:space="0" w:color="auto"/>
+            </w:tcBorders>
+            <w:shd w:val="clear" w:color="auto" w:fill="C5E0B3" w:themeFill="accent6" w:themeFillTint="66"/>
+            <w:vAlign w:val="center"/>
+            <w:hideMark/>
+          </w:tcPr>
+          <w:p>
+            <w:pPr>
+              <w:jc w:val="center"/>
+              <w:rPr>
+                <w:rFonts w:cs="Arial"/>
+                <w:color w:val="000000"/>
+                <w:sz w:val="20"/>
+                <w:szCs w:val="20"/>
+                <w:lang w:eastAsia="es-PE"/>
+              </w:rPr>
+            </w:pPr>
+            <w:r>
+              <w:rPr>
+                <w:rFonts w:cs="Arial"/>
+                <w:color w:val="000000"/>
+                <w:sz w:val="20"/>
+                <w:szCs w:val="20"/>
+                <w:lang w:eastAsia="es-PE"/>
+              </w:rPr>
+              <w:t>ID</w:t>
+            </w:r>
+          </w:p>
+        </w:tc>
+        <w:tc>
+          <w:tcPr>
+            <w:tcW w:w="6285" w:type="dxa"/>
+            <w:tcBorders>
+              <w:top w:val="none" w:sz="0" w:space="0" w:color="auto"/>
+              <w:left w:val="none" w:sz="0" w:space="0" w:color="auto"/>
+              <w:right w:val="none" w:sz="0" w:space="0" w:color="auto"/>
+            </w:tcBorders>
+            <w:shd w:val="clear" w:color="auto" w:fill="C5E0B3" w:themeFill="accent6" w:themeFillTint="66"/>
+            <w:vAlign w:val="center"/>
+            <w:hideMark/>
+          </w:tcPr>
+          <w:p>
+            <w:pPr>
+              <w:cnfStyle w:val="100000000000" w:firstRow="1" w:lastRow="0" w:firstColumn="0" w:lastColumn="0" w:oddVBand="0" w:evenVBand="0" w:oddHBand="0" w:evenHBand="0" w:firstRowFirstColumn="0" w:firstRowLastColumn="0" w:lastRowFirstColumn="0" w:lastRowLastColumn="0"/>
+              <w:rPr>
+                <w:rFonts w:cs="Arial"/>
+                <w:color w:val="000000"/>
+                <w:sz w:val="20"/>
+                <w:szCs w:val="20"/>
+                <w:lang w:eastAsia="es-PE"/>
+              </w:rPr>
+            </w:pPr>
+            <w:r>
+              <w:rPr>
+                <w:rFonts w:cs="Arial"/>
+                <w:color w:val="000000"/>
+                <w:sz w:val="20"/>
+                <w:szCs w:val="20"/>
+                <w:lang w:eastAsia="es-PE"/>
+              </w:rPr>
+              <w:t>RP_AD</w:t>
+            </w:r>
+            <w:r>
+              <w:rPr>
+                <w:rFonts w:cs="Arial"/>
+                <w:color w:val="000000"/>
+                <w:sz w:val="20"/>
+                <w:szCs w:val="20"/>
+                <w:lang w:eastAsia="es-PE"/>
+              </w:rPr>
+              <w:t>_004</w:t>
+            </w:r>
+          </w:p>
+        </w:tc>
+      </w:tr>
+      <w:tr>
+        <w:trPr>
+          <w:cnfStyle w:val="000000100000" w:firstRow="0" w:lastRow="0" w:firstColumn="0" w:lastColumn="0" w:oddVBand="0" w:evenVBand="0" w:oddHBand="1" w:evenHBand="0" w:firstRowFirstColumn="0" w:firstRowLastColumn="0" w:lastRowFirstColumn="0" w:lastRowLastColumn="0"/>
+          <w:trHeight w:val="537"/>
+          <w:jc w:val="center"/>
+        </w:trPr>
+        <w:tc>
+          <w:tcPr>
+            <w:cnfStyle w:val="001000000000" w:firstRow="0" w:lastRow="0" w:firstColumn="1" w:lastColumn="0" w:oddVBand="0" w:evenVBand="0" w:oddHBand="0" w:evenHBand="0" w:firstRowFirstColumn="0" w:firstRowLastColumn="0" w:lastRowFirstColumn="0" w:lastRowLastColumn="0"/>
+            <w:tcW w:w="1262" w:type="dxa"/>
+            <w:tcBorders>
+              <w:left w:val="none" w:sz="0" w:space="0" w:color="auto"/>
+            </w:tcBorders>
+            <w:shd w:val="clear" w:color="auto" w:fill="C5E0B3" w:themeFill="accent6" w:themeFillTint="66"/>
+            <w:vAlign w:val="center"/>
+          </w:tcPr>
+          <w:p>
+            <w:pPr>
+              <w:jc w:val="center"/>
+              <w:rPr>
+                <w:rFonts w:cs="Arial"/>
+                <w:color w:val="000000"/>
+                <w:sz w:val="20"/>
+                <w:szCs w:val="20"/>
+                <w:lang w:eastAsia="es-PE"/>
+              </w:rPr>
+            </w:pPr>
+            <w:r>
+              <w:rPr>
+                <w:rFonts w:cs="Arial"/>
+                <w:color w:val="000000"/>
+                <w:sz w:val="20"/>
+                <w:szCs w:val="20"/>
+                <w:lang w:eastAsia="es-PE"/>
+              </w:rPr>
+              <w:t>Autor</w:t>
+            </w:r>
+          </w:p>
+        </w:tc>
+        <w:tc>
+          <w:tcPr>
+            <w:tcW w:w="6285" w:type="dxa"/>
+            <w:shd w:val="clear" w:color="auto" w:fill="FFFFFF" w:themeFill="background1"/>
+            <w:vAlign w:val="center"/>
+          </w:tcPr>
+          <w:p>
+            <w:pPr>
+              <w:cnfStyle w:val="000000100000" w:firstRow="0" w:lastRow="0" w:firstColumn="0" w:lastColumn="0" w:oddVBand="0" w:evenVBand="0" w:oddHBand="1" w:evenHBand="0" w:firstRowFirstColumn="0" w:firstRowLastColumn="0" w:lastRowFirstColumn="0" w:lastRowLastColumn="0"/>
+              <w:rPr>
+                <w:rFonts w:cs="Times New Roman"/>
+                <w:color w:val="000000"/>
+                <w:sz w:val="20"/>
+                <w:szCs w:val="20"/>
+                <w:lang w:eastAsia="es-PE"/>
+              </w:rPr>
+            </w:pPr>
+            <w:proofErr w:type="spellStart"/>
+            <w:r>
+              <w:rPr>
+                <w:rFonts w:cs="Times New Roman"/>
+                <w:color w:val="000000"/>
+                <w:sz w:val="20"/>
+                <w:szCs w:val="20"/>
+                <w:lang w:eastAsia="es-PE"/>
+              </w:rPr>
+              <w:t>Serquen</w:t>
+            </w:r>
+            <w:proofErr w:type="spellEnd"/>
+            <w:r>
+              <w:rPr>
+                <w:rFonts w:cs="Times New Roman"/>
+                <w:color w:val="000000"/>
+                <w:sz w:val="20"/>
+                <w:szCs w:val="20"/>
+                <w:lang w:eastAsia="es-PE"/>
+              </w:rPr>
+              <w:t xml:space="preserve"> </w:t>
+            </w:r>
+            <w:proofErr w:type="spellStart"/>
+            <w:r>
+              <w:rPr>
+                <w:rFonts w:cs="Times New Roman"/>
+                <w:color w:val="000000"/>
+                <w:sz w:val="20"/>
+                <w:szCs w:val="20"/>
+                <w:lang w:eastAsia="es-PE"/>
+              </w:rPr>
+              <w:t>Llallire</w:t>
+            </w:r>
+            <w:proofErr w:type="spellEnd"/>
+            <w:r>
+              <w:rPr>
+                <w:rFonts w:cs="Times New Roman"/>
+                <w:color w:val="000000"/>
+                <w:sz w:val="20"/>
+                <w:szCs w:val="20"/>
+                <w:lang w:eastAsia="es-PE"/>
+              </w:rPr>
+              <w:t xml:space="preserve"> Carlos Eduardo</w:t>
+            </w:r>
+          </w:p>
+        </w:tc>
+      </w:tr>
+      <w:tr>
+        <w:trPr>
+          <w:trHeight w:val="575"/>
+          <w:jc w:val="center"/>
+        </w:trPr>
+        <w:tc>
+          <w:tcPr>
+            <w:cnfStyle w:val="001000000000" w:firstRow="0" w:lastRow="0" w:firstColumn="1" w:lastColumn="0" w:oddVBand="0" w:evenVBand="0" w:oddHBand="0" w:evenHBand="0" w:firstRowFirstColumn="0" w:firstRowLastColumn="0" w:lastRowFirstColumn="0" w:lastRowLastColumn="0"/>
+            <w:tcW w:w="1262" w:type="dxa"/>
+            <w:tcBorders>
+              <w:left w:val="none" w:sz="0" w:space="0" w:color="auto"/>
+            </w:tcBorders>
+            <w:shd w:val="clear" w:color="auto" w:fill="C5E0B3" w:themeFill="accent6" w:themeFillTint="66"/>
+            <w:vAlign w:val="center"/>
+            <w:hideMark/>
+          </w:tcPr>
+          <w:p>
+            <w:pPr>
+              <w:jc w:val="center"/>
+              <w:rPr>
+                <w:rFonts w:cs="Arial"/>
+                <w:sz w:val="20"/>
+                <w:szCs w:val="20"/>
+                <w:lang w:eastAsia="es-PE"/>
+              </w:rPr>
+            </w:pPr>
+            <w:r>
+              <w:rPr>
+                <w:rFonts w:cs="Arial"/>
+                <w:color w:val="000000"/>
+                <w:sz w:val="20"/>
+                <w:szCs w:val="20"/>
+                <w:lang w:eastAsia="es-PE"/>
+              </w:rPr>
+              <w:t>Título</w:t>
+            </w:r>
+          </w:p>
+        </w:tc>
+        <w:tc>
+          <w:tcPr>
+            <w:tcW w:w="6285" w:type="dxa"/>
+            <w:shd w:val="clear" w:color="auto" w:fill="FFFFFF" w:themeFill="background1"/>
+            <w:vAlign w:val="center"/>
+            <w:hideMark/>
+          </w:tcPr>
+          <w:p>
+            <w:pPr>
+              <w:cnfStyle w:val="000000000000" w:firstRow="0" w:lastRow="0" w:firstColumn="0" w:lastColumn="0" w:oddVBand="0" w:evenVBand="0" w:oddHBand="0" w:evenHBand="0" w:firstRowFirstColumn="0" w:firstRowLastColumn="0" w:lastRowFirstColumn="0" w:lastRowLastColumn="0"/>
+              <w:rPr>
+                <w:rFonts w:cs="Times New Roman"/>
+                <w:sz w:val="20"/>
+                <w:szCs w:val="20"/>
+                <w:lang w:eastAsia="es-PE"/>
+              </w:rPr>
+            </w:pPr>
+            <w:r>
+              <w:rPr>
+                <w:rFonts w:cs="Times New Roman"/>
+                <w:color w:val="000000"/>
+                <w:sz w:val="20"/>
+                <w:szCs w:val="20"/>
+                <w:lang w:eastAsia="es-PE"/>
+              </w:rPr>
+              <w:t>Lista de solicitudes de cambio que han sido cerradas en un rango de fecha.</w:t>
+            </w:r>
+          </w:p>
+        </w:tc>
+      </w:tr>
+      <w:tr>
+        <w:trPr>
+          <w:cnfStyle w:val="000000100000" w:firstRow="0" w:lastRow="0" w:firstColumn="0" w:lastColumn="0" w:oddVBand="0" w:evenVBand="0" w:oddHBand="1" w:evenHBand="0" w:firstRowFirstColumn="0" w:firstRowLastColumn="0" w:lastRowFirstColumn="0" w:lastRowLastColumn="0"/>
+          <w:trHeight w:val="1049"/>
+          <w:jc w:val="center"/>
+        </w:trPr>
+        <w:tc>
+          <w:tcPr>
+            <w:cnfStyle w:val="001000000000" w:firstRow="0" w:lastRow="0" w:firstColumn="1" w:lastColumn="0" w:oddVBand="0" w:evenVBand="0" w:oddHBand="0" w:evenHBand="0" w:firstRowFirstColumn="0" w:firstRowLastColumn="0" w:lastRowFirstColumn="0" w:lastRowLastColumn="0"/>
+            <w:tcW w:w="1262" w:type="dxa"/>
+            <w:tcBorders>
+              <w:left w:val="none" w:sz="0" w:space="0" w:color="auto"/>
+            </w:tcBorders>
+            <w:shd w:val="clear" w:color="auto" w:fill="C5E0B3" w:themeFill="accent6" w:themeFillTint="66"/>
+            <w:vAlign w:val="center"/>
+            <w:hideMark/>
+          </w:tcPr>
+          <w:p>
+            <w:pPr>
+              <w:jc w:val="center"/>
+              <w:rPr>
+                <w:rFonts w:cs="Arial"/>
+                <w:sz w:val="20"/>
+                <w:szCs w:val="20"/>
+                <w:lang w:eastAsia="es-PE"/>
+              </w:rPr>
+            </w:pPr>
+            <w:r>
+              <w:rPr>
+                <w:rFonts w:cs="Arial"/>
+                <w:color w:val="000000"/>
+                <w:sz w:val="20"/>
+                <w:szCs w:val="20"/>
+                <w:lang w:eastAsia="es-PE"/>
+              </w:rPr>
+              <w:t>Propósito</w:t>
+            </w:r>
+          </w:p>
+        </w:tc>
+        <w:tc>
+          <w:tcPr>
+            <w:tcW w:w="6285" w:type="dxa"/>
+            <w:shd w:val="clear" w:color="auto" w:fill="FFFFFF" w:themeFill="background1"/>
+            <w:vAlign w:val="center"/>
+            <w:hideMark/>
+          </w:tcPr>
+          <w:p>
+            <w:pPr>
+              <w:spacing w:line="276" w:lineRule="auto"/>
+              <w:cnfStyle w:val="000000100000" w:firstRow="0" w:lastRow="0" w:firstColumn="0" w:lastColumn="0" w:oddVBand="0" w:evenVBand="0" w:oddHBand="1" w:evenHBand="0" w:firstRowFirstColumn="0" w:firstRowLastColumn="0" w:lastRowFirstColumn="0" w:lastRowLastColumn="0"/>
+              <w:rPr>
+                <w:rFonts w:cs="Times New Roman"/>
+                <w:sz w:val="20"/>
+                <w:szCs w:val="20"/>
+                <w:lang w:eastAsia="es-PE"/>
+              </w:rPr>
+            </w:pPr>
+            <w:r>
+              <w:rPr>
+                <w:rFonts w:cs="Times New Roman"/>
+                <w:color w:val="000000"/>
+                <w:sz w:val="20"/>
+                <w:szCs w:val="20"/>
+                <w:lang w:eastAsia="es-PE"/>
+              </w:rPr>
+              <w:t>Obtener un listado de solicitudes de cambio en un rango de fechas, con la finalidad de verificar si se están implementado e implantado las solicitudes de cambio</w:t>
+            </w:r>
+            <w:r>
+              <w:rPr>
+                <w:rFonts w:cs="Times New Roman"/>
+                <w:color w:val="000000"/>
+                <w:sz w:val="20"/>
+                <w:szCs w:val="20"/>
+                <w:shd w:val="clear" w:color="auto" w:fill="FFFFFF"/>
+                <w:lang w:eastAsia="es-PE"/>
+              </w:rPr>
+              <w:t>.</w:t>
+            </w:r>
+          </w:p>
+        </w:tc>
+      </w:tr>
+      <w:tr>
+        <w:trPr>
+          <w:trHeight w:val="612"/>
+          <w:jc w:val="center"/>
+        </w:trPr>
+        <w:tc>
+          <w:tcPr>
+            <w:cnfStyle w:val="001000000000" w:firstRow="0" w:lastRow="0" w:firstColumn="1" w:lastColumn="0" w:oddVBand="0" w:evenVBand="0" w:oddHBand="0" w:evenHBand="0" w:firstRowFirstColumn="0" w:firstRowLastColumn="0" w:lastRowFirstColumn="0" w:lastRowLastColumn="0"/>
+            <w:tcW w:w="1262" w:type="dxa"/>
+            <w:tcBorders>
+              <w:left w:val="none" w:sz="0" w:space="0" w:color="auto"/>
+            </w:tcBorders>
+            <w:shd w:val="clear" w:color="auto" w:fill="C5E0B3" w:themeFill="accent6" w:themeFillTint="66"/>
+            <w:vAlign w:val="center"/>
+            <w:hideMark/>
+          </w:tcPr>
+          <w:p>
+            <w:pPr>
+              <w:jc w:val="center"/>
+              <w:rPr>
+                <w:rFonts w:cs="Arial"/>
+                <w:sz w:val="20"/>
+                <w:szCs w:val="20"/>
+                <w:lang w:eastAsia="es-PE"/>
+              </w:rPr>
+            </w:pPr>
+            <w:r>
+              <w:rPr>
+                <w:rFonts w:cs="Arial"/>
+                <w:color w:val="000000"/>
+                <w:sz w:val="20"/>
+                <w:szCs w:val="20"/>
+                <w:lang w:eastAsia="es-PE"/>
+              </w:rPr>
+              <w:t>Entradas</w:t>
+            </w:r>
+          </w:p>
+        </w:tc>
+        <w:tc>
+          <w:tcPr>
+            <w:tcW w:w="6285" w:type="dxa"/>
+            <w:shd w:val="clear" w:color="auto" w:fill="FFFFFF" w:themeFill="background1"/>
+            <w:vAlign w:val="center"/>
+            <w:hideMark/>
+          </w:tcPr>
+          <w:p>
+            <w:pPr>
+              <w:pStyle w:val="Prrafodelista"/>
+              <w:numPr>
+                <w:ilvl w:val="0"/>
+                <w:numId w:val="15"/>
+              </w:numPr>
+              <w:spacing w:line="276" w:lineRule="auto"/>
+              <w:ind w:left="542"/>
+              <w:cnfStyle w:val="000000000000" w:firstRow="0" w:lastRow="0" w:firstColumn="0" w:lastColumn="0" w:oddVBand="0" w:evenVBand="0" w:oddHBand="0" w:evenHBand="0" w:firstRowFirstColumn="0" w:firstRowLastColumn="0" w:lastRowFirstColumn="0" w:lastRowLastColumn="0"/>
+              <w:rPr>
+                <w:rFonts w:cs="Times New Roman"/>
+                <w:color w:val="000000"/>
+                <w:sz w:val="20"/>
+                <w:szCs w:val="20"/>
+                <w:lang w:eastAsia="es-PE"/>
+              </w:rPr>
+            </w:pPr>
+            <w:r>
+              <w:rPr>
+                <w:rFonts w:cs="Times New Roman"/>
+                <w:color w:val="000000"/>
+                <w:sz w:val="20"/>
+                <w:szCs w:val="20"/>
+                <w:lang w:eastAsia="es-PE"/>
+              </w:rPr>
+              <w:t>Rango de fecha</w:t>
+            </w:r>
+          </w:p>
+        </w:tc>
+      </w:tr>
+      <w:tr>
+        <w:trPr>
+          <w:cnfStyle w:val="000000100000" w:firstRow="0" w:lastRow="0" w:firstColumn="0" w:lastColumn="0" w:oddVBand="0" w:evenVBand="0" w:oddHBand="1" w:evenHBand="0" w:firstRowFirstColumn="0" w:firstRowLastColumn="0" w:lastRowFirstColumn="0" w:lastRowLastColumn="0"/>
+          <w:trHeight w:val="2287"/>
+          <w:jc w:val="center"/>
+        </w:trPr>
+        <w:tc>
+          <w:tcPr>
+            <w:cnfStyle w:val="001000000000" w:firstRow="0" w:lastRow="0" w:firstColumn="1" w:lastColumn="0" w:oddVBand="0" w:evenVBand="0" w:oddHBand="0" w:evenHBand="0" w:firstRowFirstColumn="0" w:firstRowLastColumn="0" w:lastRowFirstColumn="0" w:lastRowLastColumn="0"/>
+            <w:tcW w:w="1262" w:type="dxa"/>
+            <w:tcBorders>
+              <w:left w:val="none" w:sz="0" w:space="0" w:color="auto"/>
+              <w:bottom w:val="none" w:sz="0" w:space="0" w:color="auto"/>
+            </w:tcBorders>
+            <w:shd w:val="clear" w:color="auto" w:fill="C5E0B3" w:themeFill="accent6" w:themeFillTint="66"/>
+            <w:vAlign w:val="center"/>
+            <w:hideMark/>
+          </w:tcPr>
+          <w:p>
+            <w:pPr>
+              <w:jc w:val="center"/>
+              <w:rPr>
+                <w:rFonts w:cs="Arial"/>
+                <w:sz w:val="20"/>
+                <w:szCs w:val="20"/>
+                <w:lang w:eastAsia="es-PE"/>
+              </w:rPr>
+            </w:pPr>
+            <w:r>
+              <w:rPr>
+                <w:rFonts w:cs="Arial"/>
+                <w:color w:val="000000"/>
+                <w:sz w:val="20"/>
+                <w:szCs w:val="20"/>
+                <w:lang w:eastAsia="es-PE"/>
+              </w:rPr>
+              <w:t>Salidas</w:t>
+            </w:r>
+          </w:p>
+        </w:tc>
+        <w:tc>
+          <w:tcPr>
+            <w:tcW w:w="6285" w:type="dxa"/>
+            <w:shd w:val="clear" w:color="auto" w:fill="FFFFFF" w:themeFill="background1"/>
+            <w:vAlign w:val="center"/>
+            <w:hideMark/>
+          </w:tcPr>
+          <w:p>
+            <w:pPr>
+              <w:pStyle w:val="Prrafodelista"/>
+              <w:numPr>
+                <w:ilvl w:val="0"/>
+                <w:numId w:val="15"/>
+              </w:numPr>
+              <w:spacing w:line="276" w:lineRule="auto"/>
+              <w:ind w:left="542"/>
+              <w:cnfStyle w:val="000000100000" w:firstRow="0" w:lastRow="0" w:firstColumn="0" w:lastColumn="0" w:oddVBand="0" w:evenVBand="0" w:oddHBand="1" w:evenHBand="0" w:firstRowFirstColumn="0" w:firstRowLastColumn="0" w:lastRowFirstColumn="0" w:lastRowLastColumn="0"/>
+              <w:rPr>
+                <w:rFonts w:cs="Times New Roman"/>
+                <w:color w:val="000000"/>
+                <w:sz w:val="20"/>
+                <w:szCs w:val="20"/>
+                <w:lang w:eastAsia="es-PE"/>
+              </w:rPr>
+            </w:pPr>
+            <w:r>
+              <w:rPr>
+                <w:rFonts w:cs="Times New Roman"/>
+                <w:color w:val="000000"/>
+                <w:sz w:val="20"/>
+                <w:szCs w:val="20"/>
+                <w:lang w:eastAsia="es-PE"/>
+              </w:rPr>
+              <w:t>ID de la solicitud de cambio.</w:t>
+            </w:r>
+          </w:p>
+          <w:p>
+            <w:pPr>
+              <w:pStyle w:val="Prrafodelista"/>
+              <w:numPr>
+                <w:ilvl w:val="0"/>
+                <w:numId w:val="15"/>
+              </w:numPr>
+              <w:spacing w:line="276" w:lineRule="auto"/>
+              <w:ind w:left="542"/>
+              <w:cnfStyle w:val="000000100000" w:firstRow="0" w:lastRow="0" w:firstColumn="0" w:lastColumn="0" w:oddVBand="0" w:evenVBand="0" w:oddHBand="1" w:evenHBand="0" w:firstRowFirstColumn="0" w:firstRowLastColumn="0" w:lastRowFirstColumn="0" w:lastRowLastColumn="0"/>
+              <w:rPr>
+                <w:rFonts w:cs="Times New Roman"/>
+                <w:color w:val="000000"/>
+                <w:sz w:val="20"/>
+                <w:szCs w:val="20"/>
+                <w:lang w:eastAsia="es-PE"/>
+              </w:rPr>
+            </w:pPr>
+            <w:r>
+              <w:rPr>
+                <w:rFonts w:cs="Times New Roman"/>
+                <w:color w:val="000000"/>
+                <w:sz w:val="20"/>
+                <w:szCs w:val="20"/>
+                <w:lang w:eastAsia="es-PE"/>
+              </w:rPr>
+              <w:t>Título de la solicitud de cambio</w:t>
+            </w:r>
+          </w:p>
+          <w:p>
+            <w:pPr>
+              <w:pStyle w:val="Prrafodelista"/>
+              <w:numPr>
+                <w:ilvl w:val="0"/>
+                <w:numId w:val="15"/>
+              </w:numPr>
+              <w:spacing w:line="276" w:lineRule="auto"/>
+              <w:ind w:left="542"/>
+              <w:cnfStyle w:val="000000100000" w:firstRow="0" w:lastRow="0" w:firstColumn="0" w:lastColumn="0" w:oddVBand="0" w:evenVBand="0" w:oddHBand="1" w:evenHBand="0" w:firstRowFirstColumn="0" w:firstRowLastColumn="0" w:lastRowFirstColumn="0" w:lastRowLastColumn="0"/>
+              <w:rPr>
+                <w:rFonts w:cs="Times New Roman"/>
+                <w:color w:val="000000"/>
+                <w:sz w:val="20"/>
+                <w:szCs w:val="20"/>
+                <w:lang w:eastAsia="es-PE"/>
+              </w:rPr>
+            </w:pPr>
+            <w:r>
+              <w:rPr>
+                <w:rFonts w:cs="Times New Roman"/>
+                <w:color w:val="000000"/>
+                <w:sz w:val="20"/>
+                <w:szCs w:val="20"/>
+                <w:lang w:eastAsia="es-PE"/>
+              </w:rPr>
+              <w:t>Descripción de la solicitud de cambio</w:t>
+            </w:r>
+          </w:p>
+          <w:p>
+            <w:pPr>
+              <w:pStyle w:val="Prrafodelista"/>
+              <w:numPr>
+                <w:ilvl w:val="0"/>
+                <w:numId w:val="15"/>
+              </w:numPr>
+              <w:spacing w:line="276" w:lineRule="auto"/>
+              <w:ind w:left="542"/>
+              <w:cnfStyle w:val="000000100000" w:firstRow="0" w:lastRow="0" w:firstColumn="0" w:lastColumn="0" w:oddVBand="0" w:evenVBand="0" w:oddHBand="1" w:evenHBand="0" w:firstRowFirstColumn="0" w:firstRowLastColumn="0" w:lastRowFirstColumn="0" w:lastRowLastColumn="0"/>
+              <w:rPr>
+                <w:rFonts w:cs="Times New Roman"/>
+                <w:color w:val="000000"/>
+                <w:sz w:val="20"/>
+                <w:szCs w:val="20"/>
+                <w:lang w:eastAsia="es-PE"/>
+              </w:rPr>
+            </w:pPr>
+            <w:r>
+              <w:rPr>
+                <w:rFonts w:cs="Times New Roman"/>
+                <w:color w:val="000000"/>
+                <w:sz w:val="20"/>
+                <w:szCs w:val="20"/>
+                <w:lang w:eastAsia="es-PE"/>
+              </w:rPr>
+              <w:t>Fecha de la creación de la Solicitud de Cambio</w:t>
+            </w:r>
+          </w:p>
+          <w:p>
+            <w:pPr>
+              <w:pStyle w:val="Prrafodelista"/>
+              <w:numPr>
+                <w:ilvl w:val="0"/>
+                <w:numId w:val="15"/>
+              </w:numPr>
+              <w:spacing w:line="276" w:lineRule="auto"/>
+              <w:ind w:left="542"/>
+              <w:cnfStyle w:val="000000100000" w:firstRow="0" w:lastRow="0" w:firstColumn="0" w:lastColumn="0" w:oddVBand="0" w:evenVBand="0" w:oddHBand="1" w:evenHBand="0" w:firstRowFirstColumn="0" w:firstRowLastColumn="0" w:lastRowFirstColumn="0" w:lastRowLastColumn="0"/>
+              <w:rPr>
+                <w:rFonts w:cs="Times New Roman"/>
+                <w:color w:val="000000"/>
+                <w:sz w:val="20"/>
+                <w:szCs w:val="20"/>
+                <w:lang w:eastAsia="es-PE"/>
+              </w:rPr>
+            </w:pPr>
+            <w:r>
+              <w:rPr>
+                <w:rFonts w:cs="Times New Roman"/>
+                <w:color w:val="000000"/>
+                <w:sz w:val="20"/>
+                <w:szCs w:val="20"/>
+                <w:lang w:eastAsia="es-PE"/>
+              </w:rPr>
+              <w:t>Fecha de cierre de la solicitud de cambio</w:t>
+            </w:r>
+          </w:p>
+          <w:p>
+            <w:pPr>
+              <w:pStyle w:val="Prrafodelista"/>
+              <w:keepNext/>
+              <w:numPr>
+                <w:ilvl w:val="0"/>
+                <w:numId w:val="15"/>
+              </w:numPr>
+              <w:spacing w:line="276" w:lineRule="auto"/>
+              <w:ind w:left="542"/>
+              <w:cnfStyle w:val="000000100000" w:firstRow="0" w:lastRow="0" w:firstColumn="0" w:lastColumn="0" w:oddVBand="0" w:evenVBand="0" w:oddHBand="1" w:evenHBand="0" w:firstRowFirstColumn="0" w:firstRowLastColumn="0" w:lastRowFirstColumn="0" w:lastRowLastColumn="0"/>
+              <w:rPr>
+                <w:rFonts w:cs="Times New Roman"/>
+                <w:color w:val="000000"/>
+                <w:sz w:val="20"/>
+                <w:szCs w:val="20"/>
+                <w:lang w:eastAsia="es-PE"/>
+              </w:rPr>
+            </w:pPr>
+            <w:r>
+              <w:rPr>
+                <w:rFonts w:cs="Times New Roman"/>
+                <w:color w:val="000000"/>
+                <w:sz w:val="20"/>
+                <w:szCs w:val="20"/>
+                <w:lang w:eastAsia="es-PE"/>
+              </w:rPr>
+              <w:t>Usuario creó la Solicitud de Cambio</w:t>
+            </w:r>
+          </w:p>
+          <w:p>
+            <w:pPr>
+              <w:pStyle w:val="Prrafodelista"/>
+              <w:keepNext/>
+              <w:numPr>
+                <w:ilvl w:val="0"/>
+                <w:numId w:val="15"/>
+              </w:numPr>
+              <w:spacing w:line="276" w:lineRule="auto"/>
+              <w:ind w:left="542"/>
+              <w:cnfStyle w:val="000000100000" w:firstRow="0" w:lastRow="0" w:firstColumn="0" w:lastColumn="0" w:oddVBand="0" w:evenVBand="0" w:oddHBand="1" w:evenHBand="0" w:firstRowFirstColumn="0" w:firstRowLastColumn="0" w:lastRowFirstColumn="0" w:lastRowLastColumn="0"/>
+              <w:rPr>
+                <w:rFonts w:cs="Times New Roman"/>
+                <w:color w:val="000000"/>
+                <w:sz w:val="20"/>
+                <w:szCs w:val="20"/>
+                <w:lang w:eastAsia="es-PE"/>
+              </w:rPr>
+            </w:pPr>
+            <w:r>
+              <w:rPr>
+                <w:rFonts w:cs="Times New Roman"/>
+                <w:color w:val="000000"/>
+                <w:sz w:val="20"/>
+                <w:szCs w:val="20"/>
+                <w:lang w:eastAsia="es-PE"/>
+              </w:rPr>
+              <w:t>Usuario que aprobó la Solicitud de Cambio</w:t>
+            </w:r>
+          </w:p>
+          <w:p>
+            <w:pPr>
+              <w:pStyle w:val="Prrafodelista"/>
+              <w:keepNext/>
+              <w:numPr>
+                <w:ilvl w:val="0"/>
+                <w:numId w:val="15"/>
+              </w:numPr>
+              <w:spacing w:line="276" w:lineRule="auto"/>
+              <w:ind w:left="542"/>
+              <w:cnfStyle w:val="000000100000" w:firstRow="0" w:lastRow="0" w:firstColumn="0" w:lastColumn="0" w:oddVBand="0" w:evenVBand="0" w:oddHBand="1" w:evenHBand="0" w:firstRowFirstColumn="0" w:firstRowLastColumn="0" w:lastRowFirstColumn="0" w:lastRowLastColumn="0"/>
+              <w:rPr>
+                <w:rFonts w:cs="Times New Roman"/>
+                <w:color w:val="000000"/>
+                <w:sz w:val="20"/>
+                <w:szCs w:val="20"/>
+                <w:lang w:eastAsia="es-PE"/>
+              </w:rPr>
+            </w:pPr>
+            <w:r>
+              <w:rPr>
+                <w:rFonts w:cs="Times New Roman"/>
+                <w:color w:val="000000"/>
+                <w:sz w:val="20"/>
+                <w:szCs w:val="20"/>
+                <w:lang w:eastAsia="es-PE"/>
+              </w:rPr>
+              <w:t>Usuario(s) que implementaron de la Solicitud de Cambio</w:t>
+            </w:r>
+          </w:p>
+        </w:tc>
+      </w:tr>
+    </w:tbl>
+    <w:p>
+      <w:pPr>
+        <w:spacing w:line="360" w:lineRule="auto"/>
+      </w:pPr>
+    </w:p>
+    <w:p>
+      <w:pPr>
+        <w:pStyle w:val="Prrafodelista"/>
+        <w:spacing w:line="360" w:lineRule="auto"/>
+        <w:ind w:left="0"/>
+        <w:jc w:val="center"/>
+        <w:rPr>
+          <w:rFonts w:eastAsia="Times New Roman" w:cs="Times New Roman"/>
+          <w:b/>
+          <w:sz w:val="20"/>
+          <w:lang w:val="es-AR"/>
+        </w:rPr>
+      </w:pPr>
+      <w:r>
+        <w:rPr>
+          <w:rFonts w:eastAsia="Times New Roman" w:cs="Times New Roman"/>
+          <w:b/>
+          <w:sz w:val="20"/>
+          <w:lang w:val="es-AR"/>
+        </w:rPr>
+        <w:t>Reporte</w:t>
+      </w:r>
+      <w:r>
+        <w:rPr>
+          <w:rFonts w:eastAsia="Times New Roman" w:cs="Times New Roman"/>
+          <w:b/>
+          <w:sz w:val="20"/>
+          <w:lang w:val="es-AR"/>
+        </w:rPr>
+        <w:t xml:space="preserve"> de estado para el Auditor</w:t>
+      </w:r>
+      <w:r>
+        <w:rPr>
+          <w:rFonts w:eastAsia="Times New Roman" w:cs="Times New Roman"/>
+          <w:b/>
+          <w:sz w:val="20"/>
+          <w:lang w:val="es-AR"/>
+        </w:rPr>
+        <w:t xml:space="preserve"> (RP_</w:t>
+      </w:r>
+      <w:r>
+        <w:rPr>
+          <w:rFonts w:eastAsia="Times New Roman" w:cs="Times New Roman"/>
+          <w:b/>
+          <w:sz w:val="20"/>
+          <w:lang w:val="es-AR"/>
+        </w:rPr>
+        <w:t>AD_004</w:t>
+      </w:r>
+      <w:r>
+        <w:rPr>
+          <w:rFonts w:eastAsia="Times New Roman" w:cs="Times New Roman"/>
+          <w:b/>
+          <w:sz w:val="20"/>
+          <w:lang w:val="es-AR"/>
+        </w:rPr>
+        <w:t>).</w:t>
+      </w:r>
+    </w:p>
+    <w:p>
+      <w:pPr>
+        <w:spacing w:line="360" w:lineRule="auto"/>
+      </w:pPr>
+      <w:bookmarkStart w:id="28" w:name="_GoBack"/>
+      <w:bookmarkEnd w:id="28"/>
+    </w:p>
     <w:sectPr>
       <w:headerReference w:type="default" r:id="rId13"/>
       <w:footerReference w:type="default" r:id="rId14"/>
@@ -27346,7 +29694,7 @@
 </file>
 
 <file path=word/endnotes.xml><?xml version="1.0" encoding="utf-8"?>
-<w:endnotes xmlns:wpc="http://schemas.microsoft.com/office/word/2010/wordprocessingCanvas" xmlns:mc="http://schemas.openxmlformats.org/markup-compatibility/2006" xmlns:o="urn:schemas-microsoft-com:office:office" xmlns:r="http://schemas.openxmlformats.org/officeDocument/2006/relationships" xmlns:m="http://schemas.openxmlformats.org/officeDocument/2006/math" xmlns:v="urn:schemas-microsoft-com:vml" xmlns:wp14="http://schemas.microsoft.com/office/word/2010/wordprocessingDrawing" xmlns:wp="http://schemas.openxmlformats.org/drawingml/2006/wordprocessingDrawing" xmlns:w10="urn:schemas-microsoft-com:office:word" xmlns:w="http://schemas.openxmlformats.org/wordprocessingml/2006/main" xmlns:w14="http://schemas.microsoft.com/office/word/2010/wordml" xmlns:w15="http://schemas.microsoft.com/office/word/2012/wordml" xmlns:wpg="http://schemas.microsoft.com/office/word/2010/wordprocessingGroup" xmlns:wpi="http://schemas.microsoft.com/office/word/2010/wordprocessingInk" xmlns:wne="http://schemas.microsoft.com/office/word/2006/wordml" xmlns:wps="http://schemas.microsoft.com/office/word/2010/wordprocessingShape" mc:Ignorable="w14 w15 wp14">
+<w:endnotes xmlns:wpc="http://schemas.microsoft.com/office/word/2010/wordprocessingCanvas" xmlns:cx="http://schemas.microsoft.com/office/drawing/2014/chartex" xmlns:mc="http://schemas.openxmlformats.org/markup-compatibility/2006" xmlns:o="urn:schemas-microsoft-com:office:office" xmlns:r="http://schemas.openxmlformats.org/officeDocument/2006/relationships" xmlns:m="http://schemas.openxmlformats.org/officeDocument/2006/math" xmlns:v="urn:schemas-microsoft-com:vml" xmlns:wp14="http://schemas.microsoft.com/office/word/2010/wordprocessingDrawing" xmlns:wp="http://schemas.openxmlformats.org/drawingml/2006/wordprocessingDrawing" xmlns:w10="urn:schemas-microsoft-com:office:word" xmlns:w="http://schemas.openxmlformats.org/wordprocessingml/2006/main" xmlns:w14="http://schemas.microsoft.com/office/word/2010/wordml" xmlns:w15="http://schemas.microsoft.com/office/word/2012/wordml" xmlns:w16se="http://schemas.microsoft.com/office/word/2015/wordml/symex" xmlns:wpg="http://schemas.microsoft.com/office/word/2010/wordprocessingGroup" xmlns:wpi="http://schemas.microsoft.com/office/word/2010/wordprocessingInk" xmlns:wne="http://schemas.microsoft.com/office/word/2006/wordml" xmlns:wps="http://schemas.microsoft.com/office/word/2010/wordprocessingShape" mc:Ignorable="w14 w15 w16se wp14">
   <w:endnote w:type="separator" w:id="-1">
     <w:p>
       <w:pPr>
@@ -27371,7 +29719,7 @@
 </file>
 
 <file path=word/footer1.xml><?xml version="1.0" encoding="utf-8"?>
-<w:ftr xmlns:wpc="http://schemas.microsoft.com/office/word/2010/wordprocessingCanvas" xmlns:mc="http://schemas.openxmlformats.org/markup-compatibility/2006" xmlns:o="urn:schemas-microsoft-com:office:office" xmlns:r="http://schemas.openxmlformats.org/officeDocument/2006/relationships" xmlns:m="http://schemas.openxmlformats.org/officeDocument/2006/math" xmlns:v="urn:schemas-microsoft-com:vml" xmlns:wp14="http://schemas.microsoft.com/office/word/2010/wordprocessingDrawing" xmlns:wp="http://schemas.openxmlformats.org/drawingml/2006/wordprocessingDrawing" xmlns:w10="urn:schemas-microsoft-com:office:word" xmlns:w="http://schemas.openxmlformats.org/wordprocessingml/2006/main" xmlns:w14="http://schemas.microsoft.com/office/word/2010/wordml" xmlns:w15="http://schemas.microsoft.com/office/word/2012/wordml" xmlns:wpg="http://schemas.microsoft.com/office/word/2010/wordprocessingGroup" xmlns:wpi="http://schemas.microsoft.com/office/word/2010/wordprocessingInk" xmlns:wne="http://schemas.microsoft.com/office/word/2006/wordml" xmlns:wps="http://schemas.microsoft.com/office/word/2010/wordprocessingShape" mc:Ignorable="w14 w15 wp14">
+<w:ftr xmlns:wpc="http://schemas.microsoft.com/office/word/2010/wordprocessingCanvas" xmlns:cx="http://schemas.microsoft.com/office/drawing/2014/chartex" xmlns:mc="http://schemas.openxmlformats.org/markup-compatibility/2006" xmlns:o="urn:schemas-microsoft-com:office:office" xmlns:r="http://schemas.openxmlformats.org/officeDocument/2006/relationships" xmlns:m="http://schemas.openxmlformats.org/officeDocument/2006/math" xmlns:v="urn:schemas-microsoft-com:vml" xmlns:wp14="http://schemas.microsoft.com/office/word/2010/wordprocessingDrawing" xmlns:wp="http://schemas.openxmlformats.org/drawingml/2006/wordprocessingDrawing" xmlns:w10="urn:schemas-microsoft-com:office:word" xmlns:w="http://schemas.openxmlformats.org/wordprocessingml/2006/main" xmlns:w14="http://schemas.microsoft.com/office/word/2010/wordml" xmlns:w15="http://schemas.microsoft.com/office/word/2012/wordml" xmlns:w16se="http://schemas.microsoft.com/office/word/2015/wordml/symex" xmlns:wpg="http://schemas.microsoft.com/office/word/2010/wordprocessingGroup" xmlns:wpi="http://schemas.microsoft.com/office/word/2010/wordprocessingInk" xmlns:wne="http://schemas.microsoft.com/office/word/2006/wordml" xmlns:wps="http://schemas.microsoft.com/office/word/2010/wordprocessingShape" mc:Ignorable="w14 w15 w16se wp14">
   <w:tbl>
     <w:tblPr>
       <w:tblW w:w="5000" w:type="pct"/>
@@ -27412,6 +29760,7 @@
             <w:dataBinding w:prefixMappings="xmlns:ns0='http://purl.org/dc/elements/1.1/' xmlns:ns1='http://schemas.openxmlformats.org/package/2006/metadata/core-properties' " w:xpath="/ns1:coreProperties[1]/ns0:creator[1]" w:storeItemID="{6C3C8BC8-F283-45AE-878A-BAB7291924A1}"/>
             <w:text/>
           </w:sdtPr>
+          <w:sdtEndPr/>
           <w:sdtContent>
             <w:p>
               <w:pPr>
@@ -27493,7 +29842,7 @@
 </file>
 
 <file path=word/footnotes.xml><?xml version="1.0" encoding="utf-8"?>
-<w:footnotes xmlns:wpc="http://schemas.microsoft.com/office/word/2010/wordprocessingCanvas" xmlns:mc="http://schemas.openxmlformats.org/markup-compatibility/2006" xmlns:o="urn:schemas-microsoft-com:office:office" xmlns:r="http://schemas.openxmlformats.org/officeDocument/2006/relationships" xmlns:m="http://schemas.openxmlformats.org/officeDocument/2006/math" xmlns:v="urn:schemas-microsoft-com:vml" xmlns:wp14="http://schemas.microsoft.com/office/word/2010/wordprocessingDrawing" xmlns:wp="http://schemas.openxmlformats.org/drawingml/2006/wordprocessingDrawing" xmlns:w10="urn:schemas-microsoft-com:office:word" xmlns:w="http://schemas.openxmlformats.org/wordprocessingml/2006/main" xmlns:w14="http://schemas.microsoft.com/office/word/2010/wordml" xmlns:w15="http://schemas.microsoft.com/office/word/2012/wordml" xmlns:wpg="http://schemas.microsoft.com/office/word/2010/wordprocessingGroup" xmlns:wpi="http://schemas.microsoft.com/office/word/2010/wordprocessingInk" xmlns:wne="http://schemas.microsoft.com/office/word/2006/wordml" xmlns:wps="http://schemas.microsoft.com/office/word/2010/wordprocessingShape" mc:Ignorable="w14 w15 wp14">
+<w:footnotes xmlns:wpc="http://schemas.microsoft.com/office/word/2010/wordprocessingCanvas" xmlns:cx="http://schemas.microsoft.com/office/drawing/2014/chartex" xmlns:mc="http://schemas.openxmlformats.org/markup-compatibility/2006" xmlns:o="urn:schemas-microsoft-com:office:office" xmlns:r="http://schemas.openxmlformats.org/officeDocument/2006/relationships" xmlns:m="http://schemas.openxmlformats.org/officeDocument/2006/math" xmlns:v="urn:schemas-microsoft-com:vml" xmlns:wp14="http://schemas.microsoft.com/office/word/2010/wordprocessingDrawing" xmlns:wp="http://schemas.openxmlformats.org/drawingml/2006/wordprocessingDrawing" xmlns:w10="urn:schemas-microsoft-com:office:word" xmlns:w="http://schemas.openxmlformats.org/wordprocessingml/2006/main" xmlns:w14="http://schemas.microsoft.com/office/word/2010/wordml" xmlns:w15="http://schemas.microsoft.com/office/word/2012/wordml" xmlns:w16se="http://schemas.microsoft.com/office/word/2015/wordml/symex" xmlns:wpg="http://schemas.microsoft.com/office/word/2010/wordprocessingGroup" xmlns:wpi="http://schemas.microsoft.com/office/word/2010/wordprocessingInk" xmlns:wne="http://schemas.microsoft.com/office/word/2006/wordml" xmlns:wps="http://schemas.microsoft.com/office/word/2010/wordprocessingShape" mc:Ignorable="w14 w15 w16se wp14">
   <w:footnote w:type="separator" w:id="-1">
     <w:p>
       <w:pPr>
@@ -27518,7 +29867,7 @@
 </file>
 
 <file path=word/header1.xml><?xml version="1.0" encoding="utf-8"?>
-<w:hdr xmlns:wpc="http://schemas.microsoft.com/office/word/2010/wordprocessingCanvas" xmlns:mc="http://schemas.openxmlformats.org/markup-compatibility/2006" xmlns:o="urn:schemas-microsoft-com:office:office" xmlns:r="http://schemas.openxmlformats.org/officeDocument/2006/relationships" xmlns:m="http://schemas.openxmlformats.org/officeDocument/2006/math" xmlns:v="urn:schemas-microsoft-com:vml" xmlns:wp14="http://schemas.microsoft.com/office/word/2010/wordprocessingDrawing" xmlns:wp="http://schemas.openxmlformats.org/drawingml/2006/wordprocessingDrawing" xmlns:w10="urn:schemas-microsoft-com:office:word" xmlns:w="http://schemas.openxmlformats.org/wordprocessingml/2006/main" xmlns:w14="http://schemas.microsoft.com/office/word/2010/wordml" xmlns:w15="http://schemas.microsoft.com/office/word/2012/wordml" xmlns:wpg="http://schemas.microsoft.com/office/word/2010/wordprocessingGroup" xmlns:wpi="http://schemas.microsoft.com/office/word/2010/wordprocessingInk" xmlns:wne="http://schemas.microsoft.com/office/word/2006/wordml" xmlns:wps="http://schemas.microsoft.com/office/word/2010/wordprocessingShape" mc:Ignorable="w14 w15 wp14">
+<w:hdr xmlns:wpc="http://schemas.microsoft.com/office/word/2010/wordprocessingCanvas" xmlns:cx="http://schemas.microsoft.com/office/drawing/2014/chartex" xmlns:mc="http://schemas.openxmlformats.org/markup-compatibility/2006" xmlns:o="urn:schemas-microsoft-com:office:office" xmlns:r="http://schemas.openxmlformats.org/officeDocument/2006/relationships" xmlns:m="http://schemas.openxmlformats.org/officeDocument/2006/math" xmlns:v="urn:schemas-microsoft-com:vml" xmlns:wp14="http://schemas.microsoft.com/office/word/2010/wordprocessingDrawing" xmlns:wp="http://schemas.openxmlformats.org/drawingml/2006/wordprocessingDrawing" xmlns:w10="urn:schemas-microsoft-com:office:word" xmlns:w="http://schemas.openxmlformats.org/wordprocessingml/2006/main" xmlns:w14="http://schemas.microsoft.com/office/word/2010/wordml" xmlns:w15="http://schemas.microsoft.com/office/word/2012/wordml" xmlns:w16se="http://schemas.microsoft.com/office/word/2015/wordml/symex" xmlns:wpg="http://schemas.microsoft.com/office/word/2010/wordprocessingGroup" xmlns:wpi="http://schemas.microsoft.com/office/word/2010/wordprocessingInk" xmlns:wne="http://schemas.microsoft.com/office/word/2006/wordml" xmlns:wps="http://schemas.microsoft.com/office/word/2010/wordprocessingShape" mc:Ignorable="w14 w15 w16se wp14">
   <w:p>
     <w:pPr>
       <w:pStyle w:val="Encabezado"/>
@@ -27528,7 +29877,7 @@
 </file>
 
 <file path=word/numbering.xml><?xml version="1.0" encoding="utf-8"?>
-<w:numbering xmlns:wpc="http://schemas.microsoft.com/office/word/2010/wordprocessingCanvas" xmlns:mc="http://schemas.openxmlformats.org/markup-compatibility/2006" xmlns:o="urn:schemas-microsoft-com:office:office" xmlns:r="http://schemas.openxmlformats.org/officeDocument/2006/relationships" xmlns:m="http://schemas.openxmlformats.org/officeDocument/2006/math" xmlns:v="urn:schemas-microsoft-com:vml" xmlns:wp14="http://schemas.microsoft.com/office/word/2010/wordprocessingDrawing" xmlns:wp="http://schemas.openxmlformats.org/drawingml/2006/wordprocessingDrawing" xmlns:w10="urn:schemas-microsoft-com:office:word" xmlns:w="http://schemas.openxmlformats.org/wordprocessingml/2006/main" xmlns:w14="http://schemas.microsoft.com/office/word/2010/wordml" xmlns:w15="http://schemas.microsoft.com/office/word/2012/wordml" xmlns:wpg="http://schemas.microsoft.com/office/word/2010/wordprocessingGroup" xmlns:wpi="http://schemas.microsoft.com/office/word/2010/wordprocessingInk" xmlns:wne="http://schemas.microsoft.com/office/word/2006/wordml" xmlns:wps="http://schemas.microsoft.com/office/word/2010/wordprocessingShape" mc:Ignorable="w14 w15 wp14">
+<w:numbering xmlns:wpc="http://schemas.microsoft.com/office/word/2010/wordprocessingCanvas" xmlns:cx="http://schemas.microsoft.com/office/drawing/2014/chartex" xmlns:mc="http://schemas.openxmlformats.org/markup-compatibility/2006" xmlns:o="urn:schemas-microsoft-com:office:office" xmlns:r="http://schemas.openxmlformats.org/officeDocument/2006/relationships" xmlns:m="http://schemas.openxmlformats.org/officeDocument/2006/math" xmlns:v="urn:schemas-microsoft-com:vml" xmlns:wp14="http://schemas.microsoft.com/office/word/2010/wordprocessingDrawing" xmlns:wp="http://schemas.openxmlformats.org/drawingml/2006/wordprocessingDrawing" xmlns:w10="urn:schemas-microsoft-com:office:word" xmlns:w="http://schemas.openxmlformats.org/wordprocessingml/2006/main" xmlns:w14="http://schemas.microsoft.com/office/word/2010/wordml" xmlns:w15="http://schemas.microsoft.com/office/word/2012/wordml" xmlns:w16se="http://schemas.microsoft.com/office/word/2015/wordml/symex" xmlns:wpg="http://schemas.microsoft.com/office/word/2010/wordprocessingGroup" xmlns:wpi="http://schemas.microsoft.com/office/word/2010/wordprocessingInk" xmlns:wne="http://schemas.microsoft.com/office/word/2006/wordml" xmlns:wps="http://schemas.microsoft.com/office/word/2010/wordprocessingShape" mc:Ignorable="w14 w15 w16se wp14">
   <w:abstractNum w:abstractNumId="0" w15:restartNumberingAfterBreak="0">
     <w:nsid w:val="0AC42437"/>
     <w:multiLevelType w:val="hybridMultilevel"/>
@@ -29526,7 +31875,7 @@
 </file>
 
 <file path=word/styles.xml><?xml version="1.0" encoding="utf-8"?>
-<w:styles xmlns:mc="http://schemas.openxmlformats.org/markup-compatibility/2006" xmlns:r="http://schemas.openxmlformats.org/officeDocument/2006/relationships" xmlns:w="http://schemas.openxmlformats.org/wordprocessingml/2006/main" xmlns:w14="http://schemas.microsoft.com/office/word/2010/wordml" xmlns:w15="http://schemas.microsoft.com/office/word/2012/wordml" mc:Ignorable="w14 w15">
+<w:styles xmlns:mc="http://schemas.openxmlformats.org/markup-compatibility/2006" xmlns:r="http://schemas.openxmlformats.org/officeDocument/2006/relationships" xmlns:w="http://schemas.openxmlformats.org/wordprocessingml/2006/main" xmlns:w14="http://schemas.microsoft.com/office/word/2010/wordml" xmlns:w15="http://schemas.microsoft.com/office/word/2012/wordml" xmlns:w16se="http://schemas.microsoft.com/office/word/2015/wordml/symex" mc:Ignorable="w14 w15 w16se">
   <w:docDefaults>
     <w:rPrDefault>
       <w:rPr>
@@ -30419,7 +32768,7 @@
       <w:szCs w:val="32"/>
     </w:rPr>
   </w:style>
-  <w:style w:type="paragraph" w:styleId="TtulodeTDC">
+  <w:style w:type="paragraph" w:styleId="TtuloTDC">
     <w:name w:val="TOC Heading"/>
     <w:basedOn w:val="Ttulo1"/>
     <w:next w:val="Normal"/>
@@ -34182,8 +36531,8 @@
     <dgm:cxn modelId="{7B2685B6-F6E5-40FA-A0A8-6CBEB5169DF6}" type="presOf" srcId="{F0A9CC17-64C1-40B9-9E94-35B05121979F}" destId="{B5F9F90B-2DAA-4CFA-A422-E5BB9625D4B2}" srcOrd="0" destOrd="0" presId="urn:microsoft.com/office/officeart/2009/3/layout/HorizontalOrganizationChart"/>
     <dgm:cxn modelId="{24BF5096-F247-48DF-89E0-1AAEFFF6D1A6}" type="presOf" srcId="{1D223635-74A7-42FD-8CE1-B8C337C75667}" destId="{1E1F6C7D-1C5F-4272-A3D5-2F93C0D529EF}" srcOrd="1" destOrd="0" presId="urn:microsoft.com/office/officeart/2009/3/layout/HorizontalOrganizationChart"/>
     <dgm:cxn modelId="{FBC18B17-8421-4072-B675-4535E5E70BD4}" type="presOf" srcId="{515686F5-5F74-4AEE-A557-14BB16481F3C}" destId="{9AE385C4-E6F9-453D-AAA7-2E8FF28AB8C2}" srcOrd="0" destOrd="0" presId="urn:microsoft.com/office/officeart/2009/3/layout/HorizontalOrganizationChart"/>
+    <dgm:cxn modelId="{CB225412-016F-4A47-A96C-020B21580BC1}" type="presOf" srcId="{2BA583E6-B265-4A6B-BCE9-C8930B163869}" destId="{1ECF2685-42BB-4049-9111-699C86B87B50}" srcOrd="0" destOrd="0" presId="urn:microsoft.com/office/officeart/2009/3/layout/HorizontalOrganizationChart"/>
     <dgm:cxn modelId="{46159B94-A9E0-4F2F-80E5-52F4A0E46247}" srcId="{10134164-235C-4540-8686-B1FF66A49796}" destId="{518E678C-8DEA-4385-8898-B969DC589F9F}" srcOrd="0" destOrd="0" parTransId="{293FA542-693C-4CF2-9ED0-5471EB1763D5}" sibTransId="{E3C9672B-EE7E-4361-85EF-1E1EB15E64F3}"/>
-    <dgm:cxn modelId="{CB225412-016F-4A47-A96C-020B21580BC1}" type="presOf" srcId="{2BA583E6-B265-4A6B-BCE9-C8930B163869}" destId="{1ECF2685-42BB-4049-9111-699C86B87B50}" srcOrd="0" destOrd="0" presId="urn:microsoft.com/office/officeart/2009/3/layout/HorizontalOrganizationChart"/>
     <dgm:cxn modelId="{815CE6E7-1811-422D-90B8-8E4081C932FE}" type="presOf" srcId="{3A4882F7-165F-4C22-8EEC-3403AB2070E9}" destId="{BF94B2C2-E483-4066-9414-43DB680F1950}" srcOrd="0" destOrd="0" presId="urn:microsoft.com/office/officeart/2009/3/layout/HorizontalOrganizationChart"/>
     <dgm:cxn modelId="{5D3CC011-96B4-4DDA-957C-B2CF5D151F0C}" srcId="{1D223635-74A7-42FD-8CE1-B8C337C75667}" destId="{2BA583E6-B265-4A6B-BCE9-C8930B163869}" srcOrd="2" destOrd="0" parTransId="{A14D2632-53A4-42CC-9F1B-BA8C997E8864}" sibTransId="{DE776623-2559-4517-8F9D-5410C5CB6A76}"/>
     <dgm:cxn modelId="{CECE199E-949E-43FB-9580-8409D6AC4272}" type="presOf" srcId="{E8F35012-78D5-46E9-A3B1-76B4D4AAACEC}" destId="{0AA7E7E6-A4BB-4308-B0D1-C5D836F7360F}" srcOrd="0" destOrd="0" presId="urn:microsoft.com/office/officeart/2009/3/layout/HorizontalOrganizationChart"/>
@@ -40079,7 +42428,7 @@
 </file>
 
 <file path=word/glossary/document.xml><?xml version="1.0" encoding="utf-8"?>
-<w:glossaryDocument xmlns:wpc="http://schemas.microsoft.com/office/word/2010/wordprocessingCanvas" xmlns:mc="http://schemas.openxmlformats.org/markup-compatibility/2006" xmlns:o="urn:schemas-microsoft-com:office:office" xmlns:r="http://schemas.openxmlformats.org/officeDocument/2006/relationships" xmlns:m="http://schemas.openxmlformats.org/officeDocument/2006/math" xmlns:v="urn:schemas-microsoft-com:vml" xmlns:wp14="http://schemas.microsoft.com/office/word/2010/wordprocessingDrawing" xmlns:wp="http://schemas.openxmlformats.org/drawingml/2006/wordprocessingDrawing" xmlns:w10="urn:schemas-microsoft-com:office:word" xmlns:w="http://schemas.openxmlformats.org/wordprocessingml/2006/main" xmlns:w14="http://schemas.microsoft.com/office/word/2010/wordml" xmlns:w15="http://schemas.microsoft.com/office/word/2012/wordml" xmlns:wpg="http://schemas.microsoft.com/office/word/2010/wordprocessingGroup" xmlns:wpi="http://schemas.microsoft.com/office/word/2010/wordprocessingInk" xmlns:wne="http://schemas.microsoft.com/office/word/2006/wordml" xmlns:wps="http://schemas.microsoft.com/office/word/2010/wordprocessingShape" mc:Ignorable="w14 w15 wp14">
+<w:glossaryDocument xmlns:wpc="http://schemas.microsoft.com/office/word/2010/wordprocessingCanvas" xmlns:cx="http://schemas.microsoft.com/office/drawing/2014/chartex" xmlns:mc="http://schemas.openxmlformats.org/markup-compatibility/2006" xmlns:o="urn:schemas-microsoft-com:office:office" xmlns:r="http://schemas.openxmlformats.org/officeDocument/2006/relationships" xmlns:m="http://schemas.openxmlformats.org/officeDocument/2006/math" xmlns:v="urn:schemas-microsoft-com:vml" xmlns:wp14="http://schemas.microsoft.com/office/word/2010/wordprocessingDrawing" xmlns:wp="http://schemas.openxmlformats.org/drawingml/2006/wordprocessingDrawing" xmlns:w10="urn:schemas-microsoft-com:office:word" xmlns:w="http://schemas.openxmlformats.org/wordprocessingml/2006/main" xmlns:w14="http://schemas.microsoft.com/office/word/2010/wordml" xmlns:w15="http://schemas.microsoft.com/office/word/2012/wordml" xmlns:w16se="http://schemas.microsoft.com/office/word/2015/wordml/symex" xmlns:wpg="http://schemas.microsoft.com/office/word/2010/wordprocessingGroup" xmlns:wpi="http://schemas.microsoft.com/office/word/2010/wordprocessingInk" xmlns:wne="http://schemas.microsoft.com/office/word/2006/wordml" xmlns:wps="http://schemas.microsoft.com/office/word/2010/wordprocessingShape" mc:Ignorable="w14 w15 w16se wp14">
   <w:docParts>
     <w:docPart>
       <w:docPartPr>
@@ -40117,7 +42466,7 @@
 </file>
 
 <file path=word/glossary/fontTable.xml><?xml version="1.0" encoding="utf-8"?>
-<w:fonts xmlns:mc="http://schemas.openxmlformats.org/markup-compatibility/2006" xmlns:r="http://schemas.openxmlformats.org/officeDocument/2006/relationships" xmlns:w="http://schemas.openxmlformats.org/wordprocessingml/2006/main" xmlns:w14="http://schemas.microsoft.com/office/word/2010/wordml" xmlns:w15="http://schemas.microsoft.com/office/word/2012/wordml" mc:Ignorable="w14 w15">
+<w:fonts xmlns:mc="http://schemas.openxmlformats.org/markup-compatibility/2006" xmlns:r="http://schemas.openxmlformats.org/officeDocument/2006/relationships" xmlns:w="http://schemas.openxmlformats.org/wordprocessingml/2006/main" xmlns:w14="http://schemas.microsoft.com/office/word/2010/wordml" xmlns:w15="http://schemas.microsoft.com/office/word/2012/wordml" xmlns:w16se="http://schemas.microsoft.com/office/word/2015/wordml/symex" mc:Ignorable="w14 w15 w16se">
   <w:font w:name="Symbol">
     <w:panose1 w:val="05050102010706020507"/>
     <w:charset w:val="02"/>
@@ -40130,14 +42479,14 @@
     <w:charset w:val="00"/>
     <w:family w:val="roman"/>
     <w:pitch w:val="variable"/>
-    <w:sig w:usb0="E0002EFF" w:usb1="C000785B" w:usb2="00000009" w:usb3="00000000" w:csb0="000001FF" w:csb1="00000000"/>
+    <w:sig w:usb0="E0002EFF" w:usb1="C0007843" w:usb2="00000009" w:usb3="00000000" w:csb0="000001FF" w:csb1="00000000"/>
   </w:font>
   <w:font w:name="Courier New">
     <w:panose1 w:val="02070309020205020404"/>
     <w:charset w:val="00"/>
     <w:family w:val="modern"/>
     <w:pitch w:val="fixed"/>
-    <w:sig w:usb0="E0002EFF" w:usb1="C0007843" w:usb2="00000009" w:usb3="00000000" w:csb0="000001FF" w:csb1="00000000"/>
+    <w:sig w:usb0="E0002AFF" w:usb1="C0007843" w:usb2="00000009" w:usb3="00000000" w:csb0="000001FF" w:csb1="00000000"/>
   </w:font>
   <w:font w:name="Wingdings">
     <w:panose1 w:val="05000000000000000000"/>
@@ -40151,21 +42500,21 @@
     <w:charset w:val="00"/>
     <w:family w:val="swiss"/>
     <w:pitch w:val="variable"/>
-    <w:sig w:usb0="E0002AFF" w:usb1="C000247B" w:usb2="00000009" w:usb3="00000000" w:csb0="000001FF" w:csb1="00000000"/>
+    <w:sig w:usb0="E00002FF" w:usb1="4000ACFF" w:usb2="00000001" w:usb3="00000000" w:csb0="0000019F" w:csb1="00000000"/>
   </w:font>
   <w:font w:name="Arial">
     <w:panose1 w:val="020B0604020202020204"/>
     <w:charset w:val="00"/>
     <w:family w:val="swiss"/>
     <w:pitch w:val="variable"/>
-    <w:sig w:usb0="E0002EFF" w:usb1="C0007843" w:usb2="00000009" w:usb3="00000000" w:csb0="000001FF" w:csb1="00000000"/>
+    <w:sig w:usb0="E0002AFF" w:usb1="C0007843" w:usb2="00000009" w:usb3="00000000" w:csb0="000001FF" w:csb1="00000000"/>
   </w:font>
   <w:font w:name="Calibri Light">
     <w:panose1 w:val="020F0302020204030204"/>
     <w:charset w:val="00"/>
     <w:family w:val="swiss"/>
     <w:pitch w:val="variable"/>
-    <w:sig w:usb0="E0002AFF" w:usb1="C000247B" w:usb2="00000009" w:usb3="00000000" w:csb0="000001FF" w:csb1="00000000"/>
+    <w:sig w:usb0="A00002EF" w:usb1="4000207B" w:usb2="00000000" w:usb3="00000000" w:csb0="0000019F" w:csb1="00000000"/>
   </w:font>
   <w:font w:name="Tahoma">
     <w:panose1 w:val="020B0604030504040204"/>
@@ -40185,7 +42534,7 @@
 </file>
 
 <file path=word/glossary/settings.xml><?xml version="1.0" encoding="utf-8"?>
-<w:settings xmlns:mc="http://schemas.openxmlformats.org/markup-compatibility/2006" xmlns:o="urn:schemas-microsoft-com:office:office" xmlns:r="http://schemas.openxmlformats.org/officeDocument/2006/relationships" xmlns:m="http://schemas.openxmlformats.org/officeDocument/2006/math" xmlns:v="urn:schemas-microsoft-com:vml" xmlns:w10="urn:schemas-microsoft-com:office:word" xmlns:w="http://schemas.openxmlformats.org/wordprocessingml/2006/main" xmlns:w14="http://schemas.microsoft.com/office/word/2010/wordml" xmlns:w15="http://schemas.microsoft.com/office/word/2012/wordml" xmlns:sl="http://schemas.openxmlformats.org/schemaLibrary/2006/main" mc:Ignorable="w14 w15">
+<w:settings xmlns:mc="http://schemas.openxmlformats.org/markup-compatibility/2006" xmlns:o="urn:schemas-microsoft-com:office:office" xmlns:r="http://schemas.openxmlformats.org/officeDocument/2006/relationships" xmlns:m="http://schemas.openxmlformats.org/officeDocument/2006/math" xmlns:v="urn:schemas-microsoft-com:vml" xmlns:w10="urn:schemas-microsoft-com:office:word" xmlns:w="http://schemas.openxmlformats.org/wordprocessingml/2006/main" xmlns:w14="http://schemas.microsoft.com/office/word/2010/wordml" xmlns:w15="http://schemas.microsoft.com/office/word/2012/wordml" xmlns:w16se="http://schemas.microsoft.com/office/word/2015/wordml/symex" xmlns:sl="http://schemas.openxmlformats.org/schemaLibrary/2006/main" mc:Ignorable="w14 w15 w16se">
   <w:view w:val="normal"/>
   <w:defaultTabStop w:val="708"/>
   <w:hyphenationZone w:val="425"/>
@@ -40220,6 +42569,7 @@
     <w:rsid w:val="00446AE9"/>
     <w:rsid w:val="004A4FA0"/>
     <w:rsid w:val="004E2A85"/>
+    <w:rsid w:val="0051162F"/>
     <w:rsid w:val="005476C9"/>
     <w:rsid w:val="005B5F45"/>
     <w:rsid w:val="005D32B7"/>
@@ -40261,13 +42611,13 @@
   <w:themeFontLang w:val="es-PE"/>
   <w:clrSchemeMapping w:bg1="light1" w:t1="dark1" w:bg2="light2" w:t2="dark2" w:accent1="accent1" w:accent2="accent2" w:accent3="accent3" w:accent4="accent4" w:accent5="accent5" w:accent6="accent6" w:hyperlink="hyperlink" w:followedHyperlink="followedHyperlink"/>
   <w:decimalSymbol w:val="."/>
-  <w:listSeparator w:val=";"/>
+  <w:listSeparator w:val=","/>
   <w15:chartTrackingRefBased/>
 </w:settings>
 </file>
 
 <file path=word/glossary/styles.xml><?xml version="1.0" encoding="utf-8"?>
-<w:styles xmlns:mc="http://schemas.openxmlformats.org/markup-compatibility/2006" xmlns:r="http://schemas.openxmlformats.org/officeDocument/2006/relationships" xmlns:w="http://schemas.openxmlformats.org/wordprocessingml/2006/main" xmlns:w14="http://schemas.microsoft.com/office/word/2010/wordml" xmlns:w15="http://schemas.microsoft.com/office/word/2012/wordml" mc:Ignorable="w14 w15">
+<w:styles xmlns:mc="http://schemas.openxmlformats.org/markup-compatibility/2006" xmlns:r="http://schemas.openxmlformats.org/officeDocument/2006/relationships" xmlns:w="http://schemas.openxmlformats.org/wordprocessingml/2006/main" xmlns:w14="http://schemas.microsoft.com/office/word/2010/wordml" xmlns:w15="http://schemas.microsoft.com/office/word/2012/wordml" xmlns:w16se="http://schemas.microsoft.com/office/word/2015/wordml/symex" mc:Ignorable="w14 w15 w16se">
   <w:docDefaults>
     <w:rPrDefault>
       <w:rPr>
@@ -40703,7 +43053,7 @@
 </file>
 
 <file path=word/glossary/webSettings.xml><?xml version="1.0" encoding="utf-8"?>
-<w:webSettings xmlns:mc="http://schemas.openxmlformats.org/markup-compatibility/2006" xmlns:r="http://schemas.openxmlformats.org/officeDocument/2006/relationships" xmlns:w="http://schemas.openxmlformats.org/wordprocessingml/2006/main" xmlns:w14="http://schemas.microsoft.com/office/word/2010/wordml" xmlns:w15="http://schemas.microsoft.com/office/word/2012/wordml" mc:Ignorable="w14 w15">
+<w:webSettings xmlns:mc="http://schemas.openxmlformats.org/markup-compatibility/2006" xmlns:r="http://schemas.openxmlformats.org/officeDocument/2006/relationships" xmlns:w="http://schemas.openxmlformats.org/wordprocessingml/2006/main" xmlns:w14="http://schemas.microsoft.com/office/word/2010/wordml" xmlns:w15="http://schemas.microsoft.com/office/word/2012/wordml" xmlns:w16se="http://schemas.microsoft.com/office/word/2015/wordml/symex" mc:Ignorable="w14 w15 w16se">
   <w:optimizeForBrowser/>
   <w:allowPNG/>
 </w:webSettings>
@@ -40975,7 +43325,7 @@
 </file>
 
 <file path=customXml/itemProps1.xml><?xml version="1.0" encoding="utf-8"?>
-<ds:datastoreItem xmlns:ds="http://schemas.openxmlformats.org/officeDocument/2006/customXml" ds:itemID="{57B5DD5A-6D30-4806-9715-771E5E0D8F0B}">
+<ds:datastoreItem xmlns:ds="http://schemas.openxmlformats.org/officeDocument/2006/customXml" ds:itemID="{3A3D3E58-D7EE-428F-B6E6-D7601BA2AE54}">
   <ds:schemaRefs>
     <ds:schemaRef ds:uri="http://schemas.openxmlformats.org/officeDocument/2006/bibliography"/>
   </ds:schemaRefs>

</xml_diff>